<commit_message>
added task analysis examples to documentation
</commit_message>
<xml_diff>
--- a/Documentation/Project Documentation.docx
+++ b/Documentation/Project Documentation.docx
@@ -1,10 +1,11 @@
 
 <file path=word/document.xml><?xml version="1.0" encoding="utf-8"?>
-<w:document xmlns:wpc="http://schemas.microsoft.com/office/word/2010/wordprocessingCanvas" xmlns:cx="http://schemas.microsoft.com/office/drawing/2014/chartex" xmlns:cx1="http://schemas.microsoft.com/office/drawing/2015/9/8/chartex" xmlns:cx2="http://schemas.microsoft.com/office/drawing/2015/10/21/chartex" xmlns:cx3="http://schemas.microsoft.com/office/drawing/2016/5/9/chartex" xmlns:cx4="http://schemas.microsoft.com/office/drawing/2016/5/10/chartex" xmlns:cx5="http://schemas.microsoft.com/office/drawing/2016/5/11/chartex" xmlns:cx6="http://schemas.microsoft.com/office/drawing/2016/5/12/chartex" xmlns:cx7="http://schemas.microsoft.com/office/drawing/2016/5/13/chartex" xmlns:cx8="http://schemas.microsoft.com/office/drawing/2016/5/14/chartex" xmlns:mc="http://schemas.openxmlformats.org/markup-compatibility/2006" xmlns:aink="http://schemas.microsoft.com/office/drawing/2016/ink" xmlns:am3d="http://schemas.microsoft.com/office/drawing/2017/model3d" xmlns:o="urn:schemas-microsoft-com:office:office" xmlns:r="http://schemas.openxmlformats.org/officeDocument/2006/relationships" xmlns:m="http://schemas.openxmlformats.org/officeDocument/2006/math" xmlns:v="urn:schemas-microsoft-com:vml" xmlns:wp14="http://schemas.microsoft.com/office/word/2010/wordprocessingDrawing" xmlns:wp="http://schemas.openxmlformats.org/drawingml/2006/wordprocessingDrawing" xmlns:w10="urn:schemas-microsoft-com:office:word" xmlns:w="http://schemas.openxmlformats.org/wordprocessingml/2006/main" xmlns:w14="http://schemas.microsoft.com/office/word/2010/wordml" xmlns:w15="http://schemas.microsoft.com/office/word/2012/wordml" xmlns:w16cid="http://schemas.microsoft.com/office/word/2016/wordml/cid" xmlns:w16se="http://schemas.microsoft.com/office/word/2015/wordml/symex" xmlns:wpg="http://schemas.microsoft.com/office/word/2010/wordprocessingGroup" xmlns:wpi="http://schemas.microsoft.com/office/word/2010/wordprocessingInk" xmlns:wne="http://schemas.microsoft.com/office/word/2006/wordml" xmlns:wps="http://schemas.microsoft.com/office/word/2010/wordprocessingShape" mc:Ignorable="w14 w15 w16se w16cid wp14">
+<w:document xmlns:wpc="http://schemas.microsoft.com/office/word/2010/wordprocessingCanvas" xmlns:mc="http://schemas.openxmlformats.org/markup-compatibility/2006" xmlns:o="urn:schemas-microsoft-com:office:office" xmlns:r="http://schemas.openxmlformats.org/officeDocument/2006/relationships" xmlns:m="http://schemas.openxmlformats.org/officeDocument/2006/math" xmlns:v="urn:schemas-microsoft-com:vml" xmlns:wp14="http://schemas.microsoft.com/office/word/2010/wordprocessingDrawing" xmlns:wp="http://schemas.openxmlformats.org/drawingml/2006/wordprocessingDrawing" xmlns:w10="urn:schemas-microsoft-com:office:word" xmlns:w="http://schemas.openxmlformats.org/wordprocessingml/2006/main" xmlns:w14="http://schemas.microsoft.com/office/word/2010/wordml" xmlns:wpg="http://schemas.microsoft.com/office/word/2010/wordprocessingGroup" xmlns:wpi="http://schemas.microsoft.com/office/word/2010/wordprocessingInk" xmlns:wne="http://schemas.microsoft.com/office/word/2006/wordml" xmlns:wps="http://schemas.microsoft.com/office/word/2010/wordprocessingShape" mc:Ignorable="w14 wp14">
   <w:body>
     <w:sdt>
       <w:sdtPr>
         <w:rPr>
+          <w:rFonts w:eastAsiaTheme="minorHAnsi"/>
           <w:sz w:val="2"/>
         </w:rPr>
         <w:id w:val="1907109529"/>
@@ -15,7 +16,6 @@
       </w:sdtPr>
       <w:sdtEndPr>
         <w:rPr>
-          <w:rFonts w:eastAsiaTheme="minorHAnsi"/>
           <w:sz w:val="22"/>
         </w:rPr>
       </w:sdtEndPr>
@@ -156,6 +156,7 @@
                                     <w:dataBinding w:prefixMappings="xmlns:ns0='http://purl.org/dc/elements/1.1/' xmlns:ns1='http://schemas.openxmlformats.org/package/2006/metadata/core-properties' " w:xpath="/ns1:coreProperties[1]/ns0:subject[1]" w:storeItemID="{6C3C8BC8-F283-45AE-878A-BAB7291924A1}"/>
                                     <w:text/>
                                   </w:sdtPr>
+                                  <w:sdtEndPr/>
                                   <w:sdtContent>
                                     <w:r>
                                       <w:rPr>
@@ -212,7 +213,7 @@
               </mc:Choice>
               <mc:Fallback>
                 <w:pict>
-                  <v:shapetype w14:anchorId="42860B19" id="_x0000_t202" coordsize="21600,21600" o:spt="202" path="m,l,21600r21600,l21600,xe">
+                  <v:shapetype id="_x0000_t202" coordsize="21600,21600" o:spt="202" path="m,l,21600r21600,l21600,xe">
                     <v:stroke joinstyle="miter"/>
                     <v:path gradientshapeok="t" o:connecttype="rect"/>
                   </v:shapetype>
@@ -288,6 +289,7 @@
                               <w:dataBinding w:prefixMappings="xmlns:ns0='http://purl.org/dc/elements/1.1/' xmlns:ns1='http://schemas.openxmlformats.org/package/2006/metadata/core-properties' " w:xpath="/ns1:coreProperties[1]/ns0:subject[1]" w:storeItemID="{6C3C8BC8-F283-45AE-878A-BAB7291924A1}"/>
                               <w:text/>
                             </w:sdtPr>
+                            <w:sdtEndPr/>
                             <w:sdtContent>
                               <w:r>
                                 <w:rPr>
@@ -843,7 +845,7 @@
                   </wp:anchor>
                 </w:drawing>
               </mc:Choice>
-              <mc:Fallback>
+              <mc:Fallback xmlns:w16se="http://schemas.microsoft.com/office/word/2015/wordml/symex" xmlns:w16cid="http://schemas.microsoft.com/office/word/2016/wordml/cid" xmlns:w15="http://schemas.microsoft.com/office/word/2012/wordml" xmlns:am3d="http://schemas.microsoft.com/office/drawing/2017/model3d" xmlns:aink="http://schemas.microsoft.com/office/drawing/2016/ink" xmlns:cx8="http://schemas.microsoft.com/office/drawing/2016/5/14/chartex" xmlns:cx7="http://schemas.microsoft.com/office/drawing/2016/5/13/chartex" xmlns:cx6="http://schemas.microsoft.com/office/drawing/2016/5/12/chartex" xmlns:cx5="http://schemas.microsoft.com/office/drawing/2016/5/11/chartex" xmlns:cx4="http://schemas.microsoft.com/office/drawing/2016/5/10/chartex" xmlns:cx3="http://schemas.microsoft.com/office/drawing/2016/5/9/chartex" xmlns:cx2="http://schemas.microsoft.com/office/drawing/2015/10/21/chartex" xmlns:cx1="http://schemas.microsoft.com/office/drawing/2015/9/8/chartex" xmlns:cx="http://schemas.microsoft.com/office/drawing/2014/chartex">
                 <w:pict>
                   <v:group w14:anchorId="503B85F8" id="Group 2" o:spid="_x0000_s1026" style="position:absolute;margin-left:0;margin-top:0;width:432.65pt;height:448.55pt;z-index:-251656192;mso-width-percent:706;mso-height-percent:566;mso-left-percent:220;mso-top-percent:300;mso-position-horizontal-relative:page;mso-position-vertical-relative:page;mso-width-percent:706;mso-height-percent:566;mso-left-percent:220;mso-top-percent:300" coordsize="43291,44910" o:gfxdata="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">
                     <o:lock v:ext="edit" aspectratio="t"/>
@@ -945,6 +947,7 @@
                                     <w:dataBinding w:prefixMappings="xmlns:ns0='http://schemas.openxmlformats.org/officeDocument/2006/extended-properties' " w:xpath="/ns0:Properties[1]/ns0:Company[1]" w:storeItemID="{6668398D-A668-4E3E-A5EB-62B293D839F1}"/>
                                     <w:text/>
                                   </w:sdtPr>
+                                  <w:sdtEndPr/>
                                   <w:sdtContent>
                                     <w:r>
                                       <w:rPr>
@@ -970,6 +973,7 @@
                                   <w:dataBinding w:prefixMappings="xmlns:ns0='http://purl.org/dc/elements/1.1/' xmlns:ns1='http://schemas.openxmlformats.org/package/2006/metadata/core-properties' " w:xpath="/ns1:coreProperties[1]/ns1:category[1]" w:storeItemID="{6C3C8BC8-F283-45AE-878A-BAB7291924A1}"/>
                                   <w:text/>
                                 </w:sdtPr>
+                                <w:sdtEndPr/>
                                 <w:sdtContent>
                                   <w:p>
                                     <w:pPr>
@@ -988,7 +992,7 @@
                                         <w:sz w:val="36"/>
                                         <w:szCs w:val="36"/>
                                       </w:rPr>
-                                      <w:t xml:space="preserve">    User Interface Design</w:t>
+                                      <w:t>User Interface Design</w:t>
                                     </w:r>
                                   </w:p>
                                 </w:sdtContent>
@@ -1015,7 +1019,7 @@
               </mc:Choice>
               <mc:Fallback>
                 <w:pict>
-                  <v:shape w14:anchorId="6AF1C8B3" id="Text Box 69" o:spid="_x0000_s1027" type="#_x0000_t202" style="position:absolute;left:0;text-align:left;margin-left:0;margin-top:0;width:468pt;height:29.5pt;z-index:251659264;visibility:visible;mso-wrap-style:square;mso-width-percent:765;mso-height-percent:0;mso-wrap-distance-left:9pt;mso-wrap-distance-top:0;mso-wrap-distance-right:9pt;mso-wrap-distance-bottom:0;mso-position-horizontal:center;mso-position-horizontal-relative:page;mso-position-vertical:bottom;mso-position-vertical-relative:margin;mso-width-percent:765;mso-height-percent:0;mso-width-relative:page;mso-height-relative:margin;v-text-anchor:bottom" o:gfxdata="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" filled="f" stroked="f" strokeweight=".5pt">
+                  <v:shape id="Text Box 69" o:spid="_x0000_s1027" type="#_x0000_t202" style="position:absolute;left:0;text-align:left;margin-left:0;margin-top:0;width:468pt;height:29.5pt;z-index:251659264;visibility:visible;mso-wrap-style:square;mso-width-percent:765;mso-height-percent:0;mso-wrap-distance-left:9pt;mso-wrap-distance-top:0;mso-wrap-distance-right:9pt;mso-wrap-distance-bottom:0;mso-position-horizontal:center;mso-position-horizontal-relative:page;mso-position-vertical:bottom;mso-position-vertical-relative:margin;mso-width-percent:765;mso-height-percent:0;mso-width-relative:page;mso-height-relative:margin;v-text-anchor:bottom" o:gfxdata="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" filled="f" stroked="f" strokeweight=".5pt">
                     <v:textbox style="mso-fit-shape-to-text:t" inset="0,0,0,0">
                       <w:txbxContent>
                         <w:p>
@@ -1041,6 +1045,7 @@
                               <w:dataBinding w:prefixMappings="xmlns:ns0='http://schemas.openxmlformats.org/officeDocument/2006/extended-properties' " w:xpath="/ns0:Properties[1]/ns0:Company[1]" w:storeItemID="{6668398D-A668-4E3E-A5EB-62B293D839F1}"/>
                               <w:text/>
                             </w:sdtPr>
+                            <w:sdtEndPr/>
                             <w:sdtContent>
                               <w:r>
                                 <w:rPr>
@@ -1066,6 +1071,7 @@
                             <w:dataBinding w:prefixMappings="xmlns:ns0='http://purl.org/dc/elements/1.1/' xmlns:ns1='http://schemas.openxmlformats.org/package/2006/metadata/core-properties' " w:xpath="/ns1:coreProperties[1]/ns1:category[1]" w:storeItemID="{6C3C8BC8-F283-45AE-878A-BAB7291924A1}"/>
                             <w:text/>
                           </w:sdtPr>
+                          <w:sdtEndPr/>
                           <w:sdtContent>
                             <w:p>
                               <w:pPr>
@@ -1084,7 +1090,7 @@
                                   <w:sz w:val="36"/>
                                   <w:szCs w:val="36"/>
                                 </w:rPr>
-                                <w:t xml:space="preserve">    User Interface Design</w:t>
+                                <w:t>User Interface Design</w:t>
                               </w:r>
                             </w:p>
                           </w:sdtContent>
@@ -1120,6 +1126,12 @@
     </w:p>
     <w:sdt>
       <w:sdtPr>
+        <w:rPr>
+          <w:rFonts w:asciiTheme="minorHAnsi" w:eastAsiaTheme="minorHAnsi" w:hAnsiTheme="minorHAnsi" w:cstheme="minorBidi"/>
+          <w:color w:val="auto"/>
+          <w:sz w:val="22"/>
+          <w:szCs w:val="22"/>
+        </w:rPr>
         <w:id w:val="1328085905"/>
         <w:docPartObj>
           <w:docPartGallery w:val="Table of Contents"/>
@@ -1128,13 +1140,9 @@
       </w:sdtPr>
       <w:sdtEndPr>
         <w:rPr>
-          <w:rFonts w:asciiTheme="minorHAnsi" w:eastAsiaTheme="minorHAnsi" w:hAnsiTheme="minorHAnsi" w:cstheme="minorBidi"/>
           <w:b/>
           <w:bCs/>
           <w:noProof/>
-          <w:color w:val="auto"/>
-          <w:sz w:val="22"/>
-          <w:szCs w:val="22"/>
         </w:rPr>
       </w:sdtEndPr>
       <w:sdtContent>
@@ -1405,59 +1413,28 @@
           <w:sz w:val="24"/>
           <w:szCs w:val="24"/>
         </w:rPr>
-        <w:t xml:space="preserve">This project aims to stimulate the participation of students to the educational process and to </w:t>
-      </w:r>
-      <w:bookmarkStart w:id="1" w:name="_GoBack"/>
-      <w:bookmarkEnd w:id="1"/>
-      <w:r>
+        <w:t>This project aims to stimulate the participation of students to the educational process and to propose solutions for an increased awareness on their part. The approach of this project is to include principles from the gamification theory in the recurring teaching activities and to propose simple and efficient management instruments by the teaching staff and the students as well.</w:t>
+      </w:r>
+    </w:p>
+    <w:p>
+      <w:pPr>
+        <w:spacing w:line="276" w:lineRule="auto"/>
+        <w:jc w:val="both"/>
         <w:rPr>
           <w:rFonts w:cstheme="minorHAnsi"/>
           <w:color w:val="000000"/>
           <w:sz w:val="24"/>
           <w:szCs w:val="24"/>
         </w:rPr>
-        <w:t>propose solutions for an increased awareness on their part. The approach of this project is to include principles from the gamification theory in the recurring teaching activities and to propose simple and efficient management instruments by the teaching staff and the students as well.</w:t>
-      </w:r>
-    </w:p>
-    <w:p>
-      <w:pPr>
-        <w:spacing w:line="276" w:lineRule="auto"/>
-        <w:jc w:val="both"/>
+      </w:pPr>
+      <w:r>
         <w:rPr>
           <w:rFonts w:cstheme="minorHAnsi"/>
           <w:color w:val="000000"/>
           <w:sz w:val="24"/>
           <w:szCs w:val="24"/>
         </w:rPr>
-      </w:pPr>
-      <w:r>
-        <w:rPr>
-          <w:rFonts w:cstheme="minorHAnsi"/>
-          <w:color w:val="000000"/>
-          <w:sz w:val="24"/>
-          <w:szCs w:val="24"/>
-        </w:rPr>
-        <w:t xml:space="preserve">Regardless of the game type, be it a shooter, sports, roleplaying, etc. some features always stand out: a challenging competitive environment and a compelling reward system. The online platform that we envision plans to use these features </w:t>
-      </w:r>
-      <w:proofErr w:type="gramStart"/>
-      <w:r>
-        <w:rPr>
-          <w:rFonts w:cstheme="minorHAnsi"/>
-          <w:color w:val="000000"/>
-          <w:sz w:val="24"/>
-          <w:szCs w:val="24"/>
-        </w:rPr>
-        <w:t>in order to</w:t>
-      </w:r>
-      <w:proofErr w:type="gramEnd"/>
-      <w:r>
-        <w:rPr>
-          <w:rFonts w:cstheme="minorHAnsi"/>
-          <w:color w:val="000000"/>
-          <w:sz w:val="24"/>
-          <w:szCs w:val="24"/>
-        </w:rPr>
-        <w:t xml:space="preserve"> stimulate various audiences, through the appeal of games, to use their energy into a more productive way, that is, a learning environment.</w:t>
+        <w:t>Regardless of the game type, be it a shooter, sports, roleplaying, etc. some features always stand out: a challenging competitive environment and a compelling reward system. The online platform that we envision plans to use these features in order to stimulate various audiences, through the appeal of games, to use their energy into a more productive way, that is, a learning environment.</w:t>
       </w:r>
     </w:p>
     <w:p>
@@ -1470,11 +1447,11 @@
         <w:spacing w:line="360" w:lineRule="auto"/>
         <w:jc w:val="both"/>
       </w:pPr>
-      <w:bookmarkStart w:id="2" w:name="_Toc527199589"/>
+      <w:bookmarkStart w:id="1" w:name="_Toc527199589"/>
       <w:r>
         <w:t>Audience</w:t>
       </w:r>
-      <w:bookmarkEnd w:id="2"/>
+      <w:bookmarkEnd w:id="1"/>
     </w:p>
     <w:p>
       <w:pPr>
@@ -1757,27 +1734,7 @@
           <w:sz w:val="24"/>
           <w:szCs w:val="24"/>
         </w:rPr>
-        <w:t xml:space="preserve">Q: Sounds complicated! Is any other tool needed </w:t>
-      </w:r>
-      <w:proofErr w:type="gramStart"/>
-      <w:r>
-        <w:rPr>
-          <w:rFonts w:cstheme="minorHAnsi"/>
-          <w:color w:val="000000"/>
-          <w:sz w:val="24"/>
-          <w:szCs w:val="24"/>
-        </w:rPr>
-        <w:t>in order to</w:t>
-      </w:r>
-      <w:proofErr w:type="gramEnd"/>
-      <w:r>
-        <w:rPr>
-          <w:rFonts w:cstheme="minorHAnsi"/>
-          <w:color w:val="000000"/>
-          <w:sz w:val="24"/>
-          <w:szCs w:val="24"/>
-        </w:rPr>
-        <w:t xml:space="preserve"> use the application?</w:t>
+        <w:t>Q: Sounds complicated! Is any other tool needed in order to use the application?</w:t>
       </w:r>
     </w:p>
     <w:p>
@@ -1801,6 +1758,272 @@
         </w:rPr>
         <w:t xml:space="preserve">A: No! The regular (updated) Google Chrome, Mozilla Firefox or Microsoft Edge is enough. </w:t>
       </w:r>
+    </w:p>
+    <w:p>
+      <w:pPr>
+        <w:pStyle w:val="Heading1"/>
+        <w:numPr>
+          <w:ilvl w:val="0"/>
+          <w:numId w:val="1"/>
+        </w:numPr>
+        <w:spacing w:line="360" w:lineRule="auto"/>
+        <w:jc w:val="both"/>
+      </w:pPr>
+      <w:r>
+        <w:t>Task analysis examples</w:t>
+      </w:r>
+    </w:p>
+    <w:p>
+      <w:pPr>
+        <w:pStyle w:val="ListParagraph"/>
+        <w:numPr>
+          <w:ilvl w:val="0"/>
+          <w:numId w:val="4"/>
+        </w:numPr>
+        <w:jc w:val="both"/>
+        <w:rPr>
+          <w:sz w:val="24"/>
+        </w:rPr>
+      </w:pPr>
+      <w:r>
+        <w:rPr>
+          <w:b/>
+          <w:sz w:val="24"/>
+        </w:rPr>
+        <w:t>Task #1</w:t>
+      </w:r>
+      <w:r>
+        <w:rPr>
+          <w:sz w:val="24"/>
+        </w:rPr>
+        <w:t xml:space="preserve"> : Solving quizzes with multiple questions and rewards</w:t>
+      </w:r>
+    </w:p>
+    <w:p>
+      <w:pPr>
+        <w:pStyle w:val="ListParagraph"/>
+        <w:jc w:val="both"/>
+        <w:rPr>
+          <w:sz w:val="24"/>
+        </w:rPr>
+      </w:pPr>
+      <w:r>
+        <w:rPr>
+          <w:b/>
+          <w:sz w:val="24"/>
+        </w:rPr>
+        <w:t>Type of user</w:t>
+      </w:r>
+      <w:r>
+        <w:rPr>
+          <w:sz w:val="24"/>
+        </w:rPr>
+        <w:t>: students</w:t>
+      </w:r>
+    </w:p>
+    <w:p>
+      <w:pPr>
+        <w:pStyle w:val="ListParagraph"/>
+        <w:jc w:val="both"/>
+        <w:rPr>
+          <w:sz w:val="24"/>
+        </w:rPr>
+      </w:pPr>
+      <w:r>
+        <w:rPr>
+          <w:b/>
+          <w:sz w:val="24"/>
+        </w:rPr>
+        <w:t>Activity</w:t>
+      </w:r>
+      <w:r>
+        <w:rPr>
+          <w:sz w:val="24"/>
+        </w:rPr>
+        <w:t>: Solving quizzes</w:t>
+      </w:r>
+    </w:p>
+    <w:p>
+      <w:pPr>
+        <w:pStyle w:val="ListParagraph"/>
+        <w:jc w:val="both"/>
+        <w:rPr>
+          <w:sz w:val="24"/>
+        </w:rPr>
+      </w:pPr>
+      <w:r>
+        <w:rPr>
+          <w:b/>
+          <w:sz w:val="24"/>
+        </w:rPr>
+        <w:t>Goal</w:t>
+      </w:r>
+      <w:r>
+        <w:rPr>
+          <w:sz w:val="24"/>
+        </w:rPr>
+        <w:t>: The main goal is to learn from the quizzes and to collect points and achievements.</w:t>
+      </w:r>
+    </w:p>
+    <w:p>
+      <w:pPr>
+        <w:pStyle w:val="ListParagraph"/>
+        <w:jc w:val="both"/>
+        <w:rPr>
+          <w:sz w:val="24"/>
+        </w:rPr>
+      </w:pPr>
+      <w:r>
+        <w:rPr>
+          <w:b/>
+          <w:sz w:val="24"/>
+        </w:rPr>
+        <w:lastRenderedPageBreak/>
+        <w:t>Description</w:t>
+      </w:r>
+      <w:r>
+        <w:rPr>
+          <w:sz w:val="24"/>
+        </w:rPr>
+        <w:t xml:space="preserve">: The website will contain quizzes with interesting and tricky questions for the students to solve. After each answer, the student receives a feedback. At the end of the quiz, a score is computed and added to the user’s profile. Also, users receive achievements in case of completing different milestones in these quizzes (for example top score in Java quiz, 10/50/100 completed quizzes). </w:t>
+      </w:r>
+    </w:p>
+    <w:p>
+      <w:pPr>
+        <w:pStyle w:val="ListParagraph"/>
+        <w:jc w:val="both"/>
+        <w:rPr>
+          <w:sz w:val="24"/>
+        </w:rPr>
+      </w:pPr>
+    </w:p>
+    <w:p>
+      <w:pPr>
+        <w:pStyle w:val="ListParagraph"/>
+        <w:numPr>
+          <w:ilvl w:val="0"/>
+          <w:numId w:val="4"/>
+        </w:numPr>
+        <w:jc w:val="both"/>
+        <w:rPr>
+          <w:sz w:val="24"/>
+        </w:rPr>
+      </w:pPr>
+      <w:r>
+        <w:rPr>
+          <w:b/>
+          <w:sz w:val="24"/>
+        </w:rPr>
+        <w:t>Task #2</w:t>
+      </w:r>
+      <w:r>
+        <w:rPr>
+          <w:sz w:val="24"/>
+        </w:rPr>
+        <w:t xml:space="preserve"> : Posting fun facts</w:t>
+      </w:r>
+    </w:p>
+    <w:p>
+      <w:pPr>
+        <w:pStyle w:val="ListParagraph"/>
+        <w:jc w:val="both"/>
+        <w:rPr>
+          <w:sz w:val="24"/>
+        </w:rPr>
+      </w:pPr>
+      <w:r>
+        <w:rPr>
+          <w:b/>
+          <w:sz w:val="24"/>
+        </w:rPr>
+        <w:t>Type of users</w:t>
+      </w:r>
+      <w:r>
+        <w:rPr>
+          <w:sz w:val="24"/>
+        </w:rPr>
+        <w:t>: both students and teachers</w:t>
+      </w:r>
+    </w:p>
+    <w:p>
+      <w:pPr>
+        <w:pStyle w:val="ListParagraph"/>
+        <w:jc w:val="both"/>
+        <w:rPr>
+          <w:sz w:val="24"/>
+        </w:rPr>
+      </w:pPr>
+      <w:r>
+        <w:rPr>
+          <w:b/>
+          <w:sz w:val="24"/>
+        </w:rPr>
+        <w:t>Activity</w:t>
+      </w:r>
+      <w:r>
+        <w:rPr>
+          <w:sz w:val="24"/>
+        </w:rPr>
+        <w:t>: Creating and posting fun facts</w:t>
+      </w:r>
+    </w:p>
+    <w:p>
+      <w:pPr>
+        <w:pStyle w:val="ListParagraph"/>
+        <w:jc w:val="both"/>
+        <w:rPr>
+          <w:sz w:val="24"/>
+        </w:rPr>
+      </w:pPr>
+      <w:r>
+        <w:rPr>
+          <w:b/>
+          <w:sz w:val="24"/>
+        </w:rPr>
+        <w:t>Goal</w:t>
+      </w:r>
+      <w:r>
+        <w:rPr>
+          <w:sz w:val="24"/>
+        </w:rPr>
+        <w:t>: The main goal is to share interesting facts on the website</w:t>
+      </w:r>
+      <w:r>
+        <w:rPr>
+          <w:sz w:val="24"/>
+        </w:rPr>
+        <w:t xml:space="preserve"> with the other users.</w:t>
+      </w:r>
+    </w:p>
+    <w:p>
+      <w:pPr>
+        <w:pStyle w:val="ListParagraph"/>
+        <w:jc w:val="both"/>
+        <w:rPr>
+          <w:sz w:val="24"/>
+        </w:rPr>
+      </w:pPr>
+      <w:r>
+        <w:rPr>
+          <w:b/>
+          <w:sz w:val="24"/>
+        </w:rPr>
+        <w:t>Description</w:t>
+      </w:r>
+      <w:r>
+        <w:rPr>
+          <w:sz w:val="24"/>
+        </w:rPr>
+        <w:t>: Both teachers and students can post fun facts. A fun fact can contain text, images, videos and links. On the website a page is dedicated for these types of posts, where both students and teachers can share and view fun facts, and react to them with comments and smiley faces.</w:t>
+      </w:r>
+      <w:bookmarkStart w:id="2" w:name="_GoBack"/>
+      <w:bookmarkEnd w:id="2"/>
+    </w:p>
+    <w:p>
+      <w:pPr>
+        <w:pStyle w:val="ListParagraph"/>
+        <w:jc w:val="both"/>
+      </w:pPr>
     </w:p>
     <w:p>
       <w:pPr>
@@ -1819,7 +2042,7 @@
       </w:pPr>
     </w:p>
     <w:sectPr>
-      <w:footerReference w:type="default" r:id="rId8"/>
+      <w:footerReference w:type="default" r:id="rId9"/>
       <w:pgSz w:w="11907" w:h="16840" w:code="9"/>
       <w:pgMar w:top="1440" w:right="1440" w:bottom="1440" w:left="1440" w:header="720" w:footer="720" w:gutter="0"/>
       <w:pgNumType w:start="0"/>
@@ -1832,7 +2055,7 @@
 </file>
 
 <file path=word/endnotes.xml><?xml version="1.0" encoding="utf-8"?>
-<w:endnotes xmlns:wpc="http://schemas.microsoft.com/office/word/2010/wordprocessingCanvas" xmlns:cx="http://schemas.microsoft.com/office/drawing/2014/chartex" xmlns:cx1="http://schemas.microsoft.com/office/drawing/2015/9/8/chartex" xmlns:cx2="http://schemas.microsoft.com/office/drawing/2015/10/21/chartex" xmlns:cx3="http://schemas.microsoft.com/office/drawing/2016/5/9/chartex" xmlns:cx4="http://schemas.microsoft.com/office/drawing/2016/5/10/chartex" xmlns:cx5="http://schemas.microsoft.com/office/drawing/2016/5/11/chartex" xmlns:cx6="http://schemas.microsoft.com/office/drawing/2016/5/12/chartex" xmlns:cx7="http://schemas.microsoft.com/office/drawing/2016/5/13/chartex" xmlns:cx8="http://schemas.microsoft.com/office/drawing/2016/5/14/chartex" xmlns:mc="http://schemas.openxmlformats.org/markup-compatibility/2006" xmlns:aink="http://schemas.microsoft.com/office/drawing/2016/ink" xmlns:am3d="http://schemas.microsoft.com/office/drawing/2017/model3d" xmlns:o="urn:schemas-microsoft-com:office:office" xmlns:r="http://schemas.openxmlformats.org/officeDocument/2006/relationships" xmlns:m="http://schemas.openxmlformats.org/officeDocument/2006/math" xmlns:v="urn:schemas-microsoft-com:vml" xmlns:wp14="http://schemas.microsoft.com/office/word/2010/wordprocessingDrawing" xmlns:wp="http://schemas.openxmlformats.org/drawingml/2006/wordprocessingDrawing" xmlns:w10="urn:schemas-microsoft-com:office:word" xmlns:w="http://schemas.openxmlformats.org/wordprocessingml/2006/main" xmlns:w14="http://schemas.microsoft.com/office/word/2010/wordml" xmlns:w15="http://schemas.microsoft.com/office/word/2012/wordml" xmlns:w16cid="http://schemas.microsoft.com/office/word/2016/wordml/cid" xmlns:w16se="http://schemas.microsoft.com/office/word/2015/wordml/symex" xmlns:wpg="http://schemas.microsoft.com/office/word/2010/wordprocessingGroup" xmlns:wpi="http://schemas.microsoft.com/office/word/2010/wordprocessingInk" xmlns:wne="http://schemas.microsoft.com/office/word/2006/wordml" xmlns:wps="http://schemas.microsoft.com/office/word/2010/wordprocessingShape" mc:Ignorable="w14 w15 w16se w16cid wp14">
+<w:endnotes xmlns:wpc="http://schemas.microsoft.com/office/word/2010/wordprocessingCanvas" xmlns:mc="http://schemas.openxmlformats.org/markup-compatibility/2006" xmlns:o="urn:schemas-microsoft-com:office:office" xmlns:r="http://schemas.openxmlformats.org/officeDocument/2006/relationships" xmlns:m="http://schemas.openxmlformats.org/officeDocument/2006/math" xmlns:v="urn:schemas-microsoft-com:vml" xmlns:wp14="http://schemas.microsoft.com/office/word/2010/wordprocessingDrawing" xmlns:wp="http://schemas.openxmlformats.org/drawingml/2006/wordprocessingDrawing" xmlns:w10="urn:schemas-microsoft-com:office:word" xmlns:w="http://schemas.openxmlformats.org/wordprocessingml/2006/main" xmlns:w14="http://schemas.microsoft.com/office/word/2010/wordml" xmlns:wpg="http://schemas.microsoft.com/office/word/2010/wordprocessingGroup" xmlns:wpi="http://schemas.microsoft.com/office/word/2010/wordprocessingInk" xmlns:wne="http://schemas.microsoft.com/office/word/2006/wordml" xmlns:wps="http://schemas.microsoft.com/office/word/2010/wordprocessingShape" mc:Ignorable="w14 wp14">
   <w:endnote w:type="separator" w:id="-1">
     <w:p>
       <w:pPr>
@@ -1857,7 +2080,7 @@
 </file>
 
 <file path=word/footer1.xml><?xml version="1.0" encoding="utf-8"?>
-<w:ftr xmlns:wpc="http://schemas.microsoft.com/office/word/2010/wordprocessingCanvas" xmlns:cx="http://schemas.microsoft.com/office/drawing/2014/chartex" xmlns:cx1="http://schemas.microsoft.com/office/drawing/2015/9/8/chartex" xmlns:cx2="http://schemas.microsoft.com/office/drawing/2015/10/21/chartex" xmlns:cx3="http://schemas.microsoft.com/office/drawing/2016/5/9/chartex" xmlns:cx4="http://schemas.microsoft.com/office/drawing/2016/5/10/chartex" xmlns:cx5="http://schemas.microsoft.com/office/drawing/2016/5/11/chartex" xmlns:cx6="http://schemas.microsoft.com/office/drawing/2016/5/12/chartex" xmlns:cx7="http://schemas.microsoft.com/office/drawing/2016/5/13/chartex" xmlns:cx8="http://schemas.microsoft.com/office/drawing/2016/5/14/chartex" xmlns:mc="http://schemas.openxmlformats.org/markup-compatibility/2006" xmlns:aink="http://schemas.microsoft.com/office/drawing/2016/ink" xmlns:am3d="http://schemas.microsoft.com/office/drawing/2017/model3d" xmlns:o="urn:schemas-microsoft-com:office:office" xmlns:r="http://schemas.openxmlformats.org/officeDocument/2006/relationships" xmlns:m="http://schemas.openxmlformats.org/officeDocument/2006/math" xmlns:v="urn:schemas-microsoft-com:vml" xmlns:wp14="http://schemas.microsoft.com/office/word/2010/wordprocessingDrawing" xmlns:wp="http://schemas.openxmlformats.org/drawingml/2006/wordprocessingDrawing" xmlns:w10="urn:schemas-microsoft-com:office:word" xmlns:w="http://schemas.openxmlformats.org/wordprocessingml/2006/main" xmlns:w14="http://schemas.microsoft.com/office/word/2010/wordml" xmlns:w15="http://schemas.microsoft.com/office/word/2012/wordml" xmlns:w16cid="http://schemas.microsoft.com/office/word/2016/wordml/cid" xmlns:w16se="http://schemas.microsoft.com/office/word/2015/wordml/symex" xmlns:wpg="http://schemas.microsoft.com/office/word/2010/wordprocessingGroup" xmlns:wpi="http://schemas.microsoft.com/office/word/2010/wordprocessingInk" xmlns:wne="http://schemas.microsoft.com/office/word/2006/wordml" xmlns:wps="http://schemas.microsoft.com/office/word/2010/wordprocessingShape" mc:Ignorable="w14 w15 w16se w16cid wp14">
+<w:ftr xmlns:wpc="http://schemas.microsoft.com/office/word/2010/wordprocessingCanvas" xmlns:mc="http://schemas.openxmlformats.org/markup-compatibility/2006" xmlns:o="urn:schemas-microsoft-com:office:office" xmlns:r="http://schemas.openxmlformats.org/officeDocument/2006/relationships" xmlns:m="http://schemas.openxmlformats.org/officeDocument/2006/math" xmlns:v="urn:schemas-microsoft-com:vml" xmlns:wp14="http://schemas.microsoft.com/office/word/2010/wordprocessingDrawing" xmlns:wp="http://schemas.openxmlformats.org/drawingml/2006/wordprocessingDrawing" xmlns:w10="urn:schemas-microsoft-com:office:word" xmlns:w="http://schemas.openxmlformats.org/wordprocessingml/2006/main" xmlns:w14="http://schemas.microsoft.com/office/word/2010/wordml" xmlns:wpg="http://schemas.microsoft.com/office/word/2010/wordprocessingGroup" xmlns:wpi="http://schemas.microsoft.com/office/word/2010/wordprocessingInk" xmlns:wne="http://schemas.microsoft.com/office/word/2006/wordml" xmlns:wps="http://schemas.microsoft.com/office/word/2010/wordprocessingShape" mc:Ignorable="w14 wp14">
   <w:sdt>
     <w:sdtPr>
       <w:id w:val="-958567325"/>
@@ -1866,6 +2089,7 @@
         <w:docPartUnique/>
       </w:docPartObj>
     </w:sdtPr>
+    <w:sdtEndPr/>
     <w:sdtContent>
       <w:sdt>
         <w:sdtPr>
@@ -1875,6 +2099,7 @@
             <w:docPartUnique/>
           </w:docPartObj>
         </w:sdtPr>
+        <w:sdtEndPr/>
         <w:sdtContent>
           <w:p>
             <w:pPr>
@@ -1908,7 +2133,7 @@
                 <w:bCs/>
                 <w:noProof/>
               </w:rPr>
-              <w:t>2</w:t>
+              <w:t>3</w:t>
             </w:r>
             <w:r>
               <w:rPr>
@@ -1948,7 +2173,7 @@
                 <w:bCs/>
                 <w:noProof/>
               </w:rPr>
-              <w:t>2</w:t>
+              <w:t>3</w:t>
             </w:r>
             <w:r>
               <w:rPr>
@@ -1972,7 +2197,7 @@
 </file>
 
 <file path=word/footnotes.xml><?xml version="1.0" encoding="utf-8"?>
-<w:footnotes xmlns:wpc="http://schemas.microsoft.com/office/word/2010/wordprocessingCanvas" xmlns:cx="http://schemas.microsoft.com/office/drawing/2014/chartex" xmlns:cx1="http://schemas.microsoft.com/office/drawing/2015/9/8/chartex" xmlns:cx2="http://schemas.microsoft.com/office/drawing/2015/10/21/chartex" xmlns:cx3="http://schemas.microsoft.com/office/drawing/2016/5/9/chartex" xmlns:cx4="http://schemas.microsoft.com/office/drawing/2016/5/10/chartex" xmlns:cx5="http://schemas.microsoft.com/office/drawing/2016/5/11/chartex" xmlns:cx6="http://schemas.microsoft.com/office/drawing/2016/5/12/chartex" xmlns:cx7="http://schemas.microsoft.com/office/drawing/2016/5/13/chartex" xmlns:cx8="http://schemas.microsoft.com/office/drawing/2016/5/14/chartex" xmlns:mc="http://schemas.openxmlformats.org/markup-compatibility/2006" xmlns:aink="http://schemas.microsoft.com/office/drawing/2016/ink" xmlns:am3d="http://schemas.microsoft.com/office/drawing/2017/model3d" xmlns:o="urn:schemas-microsoft-com:office:office" xmlns:r="http://schemas.openxmlformats.org/officeDocument/2006/relationships" xmlns:m="http://schemas.openxmlformats.org/officeDocument/2006/math" xmlns:v="urn:schemas-microsoft-com:vml" xmlns:wp14="http://schemas.microsoft.com/office/word/2010/wordprocessingDrawing" xmlns:wp="http://schemas.openxmlformats.org/drawingml/2006/wordprocessingDrawing" xmlns:w10="urn:schemas-microsoft-com:office:word" xmlns:w="http://schemas.openxmlformats.org/wordprocessingml/2006/main" xmlns:w14="http://schemas.microsoft.com/office/word/2010/wordml" xmlns:w15="http://schemas.microsoft.com/office/word/2012/wordml" xmlns:w16cid="http://schemas.microsoft.com/office/word/2016/wordml/cid" xmlns:w16se="http://schemas.microsoft.com/office/word/2015/wordml/symex" xmlns:wpg="http://schemas.microsoft.com/office/word/2010/wordprocessingGroup" xmlns:wpi="http://schemas.microsoft.com/office/word/2010/wordprocessingInk" xmlns:wne="http://schemas.microsoft.com/office/word/2006/wordml" xmlns:wps="http://schemas.microsoft.com/office/word/2010/wordprocessingShape" mc:Ignorable="w14 w15 w16se w16cid wp14">
+<w:footnotes xmlns:wpc="http://schemas.microsoft.com/office/word/2010/wordprocessingCanvas" xmlns:mc="http://schemas.openxmlformats.org/markup-compatibility/2006" xmlns:o="urn:schemas-microsoft-com:office:office" xmlns:r="http://schemas.openxmlformats.org/officeDocument/2006/relationships" xmlns:m="http://schemas.openxmlformats.org/officeDocument/2006/math" xmlns:v="urn:schemas-microsoft-com:vml" xmlns:wp14="http://schemas.microsoft.com/office/word/2010/wordprocessingDrawing" xmlns:wp="http://schemas.openxmlformats.org/drawingml/2006/wordprocessingDrawing" xmlns:w10="urn:schemas-microsoft-com:office:word" xmlns:w="http://schemas.openxmlformats.org/wordprocessingml/2006/main" xmlns:w14="http://schemas.microsoft.com/office/word/2010/wordml" xmlns:wpg="http://schemas.microsoft.com/office/word/2010/wordprocessingGroup" xmlns:wpi="http://schemas.microsoft.com/office/word/2010/wordprocessingInk" xmlns:wne="http://schemas.microsoft.com/office/word/2006/wordml" xmlns:wps="http://schemas.microsoft.com/office/word/2010/wordprocessingShape" mc:Ignorable="w14 wp14">
   <w:footnote w:type="separator" w:id="-1">
     <w:p>
       <w:pPr>
@@ -1997,8 +2222,8 @@
 </file>
 
 <file path=word/numbering.xml><?xml version="1.0" encoding="utf-8"?>
-<w:numbering xmlns:wpc="http://schemas.microsoft.com/office/word/2010/wordprocessingCanvas" xmlns:cx="http://schemas.microsoft.com/office/drawing/2014/chartex" xmlns:cx1="http://schemas.microsoft.com/office/drawing/2015/9/8/chartex" xmlns:cx2="http://schemas.microsoft.com/office/drawing/2015/10/21/chartex" xmlns:cx3="http://schemas.microsoft.com/office/drawing/2016/5/9/chartex" xmlns:cx4="http://schemas.microsoft.com/office/drawing/2016/5/10/chartex" xmlns:cx5="http://schemas.microsoft.com/office/drawing/2016/5/11/chartex" xmlns:cx6="http://schemas.microsoft.com/office/drawing/2016/5/12/chartex" xmlns:cx7="http://schemas.microsoft.com/office/drawing/2016/5/13/chartex" xmlns:cx8="http://schemas.microsoft.com/office/drawing/2016/5/14/chartex" xmlns:mc="http://schemas.openxmlformats.org/markup-compatibility/2006" xmlns:aink="http://schemas.microsoft.com/office/drawing/2016/ink" xmlns:am3d="http://schemas.microsoft.com/office/drawing/2017/model3d" xmlns:o="urn:schemas-microsoft-com:office:office" xmlns:r="http://schemas.openxmlformats.org/officeDocument/2006/relationships" xmlns:m="http://schemas.openxmlformats.org/officeDocument/2006/math" xmlns:v="urn:schemas-microsoft-com:vml" xmlns:wp14="http://schemas.microsoft.com/office/word/2010/wordprocessingDrawing" xmlns:wp="http://schemas.openxmlformats.org/drawingml/2006/wordprocessingDrawing" xmlns:w10="urn:schemas-microsoft-com:office:word" xmlns:w="http://schemas.openxmlformats.org/wordprocessingml/2006/main" xmlns:w14="http://schemas.microsoft.com/office/word/2010/wordml" xmlns:w15="http://schemas.microsoft.com/office/word/2012/wordml" xmlns:w16cid="http://schemas.microsoft.com/office/word/2016/wordml/cid" xmlns:w16se="http://schemas.microsoft.com/office/word/2015/wordml/symex" xmlns:wpg="http://schemas.microsoft.com/office/word/2010/wordprocessingGroup" xmlns:wpi="http://schemas.microsoft.com/office/word/2010/wordprocessingInk" xmlns:wne="http://schemas.microsoft.com/office/word/2006/wordml" xmlns:wps="http://schemas.microsoft.com/office/word/2010/wordprocessingShape" mc:Ignorable="w14 w15 w16se w16cid wp14">
-  <w:abstractNum w:abstractNumId="0" w15:restartNumberingAfterBreak="0">
+<w:numbering xmlns:wpc="http://schemas.microsoft.com/office/word/2010/wordprocessingCanvas" xmlns:mc="http://schemas.openxmlformats.org/markup-compatibility/2006" xmlns:o="urn:schemas-microsoft-com:office:office" xmlns:r="http://schemas.openxmlformats.org/officeDocument/2006/relationships" xmlns:m="http://schemas.openxmlformats.org/officeDocument/2006/math" xmlns:v="urn:schemas-microsoft-com:vml" xmlns:wp14="http://schemas.microsoft.com/office/word/2010/wordprocessingDrawing" xmlns:wp="http://schemas.openxmlformats.org/drawingml/2006/wordprocessingDrawing" xmlns:w10="urn:schemas-microsoft-com:office:word" xmlns:w="http://schemas.openxmlformats.org/wordprocessingml/2006/main" xmlns:w14="http://schemas.microsoft.com/office/word/2010/wordml" xmlns:wpg="http://schemas.microsoft.com/office/word/2010/wordprocessingGroup" xmlns:wpi="http://schemas.microsoft.com/office/word/2010/wordprocessingInk" xmlns:wne="http://schemas.microsoft.com/office/word/2006/wordml" xmlns:wps="http://schemas.microsoft.com/office/word/2010/wordprocessingShape" mc:Ignorable="w14 wp14">
+  <w:abstractNum w:abstractNumId="0">
     <w:nsid w:val="11940765"/>
     <w:multiLevelType w:val="hybridMultilevel"/>
     <w:tmpl w:val="B7A246A4"/>
@@ -2111,10 +2336,10 @@
       </w:rPr>
     </w:lvl>
   </w:abstractNum>
-  <w:abstractNum w:abstractNumId="1" w15:restartNumberingAfterBreak="0">
+  <w:abstractNum w:abstractNumId="1">
     <w:nsid w:val="2B922F07"/>
     <w:multiLevelType w:val="hybridMultilevel"/>
-    <w:tmpl w:val="445037A2"/>
+    <w:tmpl w:val="2E585130"/>
     <w:lvl w:ilvl="0" w:tplc="0409000B">
       <w:start w:val="1"/>
       <w:numFmt w:val="bullet"/>
@@ -2224,7 +2449,7 @@
       </w:rPr>
     </w:lvl>
   </w:abstractNum>
-  <w:abstractNum w:abstractNumId="2" w15:restartNumberingAfterBreak="0">
+  <w:abstractNum w:abstractNumId="2">
     <w:nsid w:val="305B54CB"/>
     <w:multiLevelType w:val="hybridMultilevel"/>
     <w:tmpl w:val="B2E4660E"/>
@@ -2313,7 +2538,7 @@
       </w:pPr>
     </w:lvl>
   </w:abstractNum>
-  <w:abstractNum w:abstractNumId="3" w15:restartNumberingAfterBreak="0">
+  <w:abstractNum w:abstractNumId="3">
     <w:nsid w:val="662264B3"/>
     <w:multiLevelType w:val="hybridMultilevel"/>
     <w:tmpl w:val="B2E4660E"/>
@@ -2418,7 +2643,7 @@
 </file>
 
 <file path=word/styles.xml><?xml version="1.0" encoding="utf-8"?>
-<w:styles xmlns:mc="http://schemas.openxmlformats.org/markup-compatibility/2006" xmlns:r="http://schemas.openxmlformats.org/officeDocument/2006/relationships" xmlns:w="http://schemas.openxmlformats.org/wordprocessingml/2006/main" xmlns:w14="http://schemas.microsoft.com/office/word/2010/wordml" xmlns:w15="http://schemas.microsoft.com/office/word/2012/wordml" xmlns:w16cid="http://schemas.microsoft.com/office/word/2016/wordml/cid" xmlns:w16se="http://schemas.microsoft.com/office/word/2015/wordml/symex" mc:Ignorable="w14 w15 w16se w16cid">
+<w:styles xmlns:mc="http://schemas.openxmlformats.org/markup-compatibility/2006" xmlns:r="http://schemas.openxmlformats.org/officeDocument/2006/relationships" xmlns:w="http://schemas.openxmlformats.org/wordprocessingml/2006/main" xmlns:w14="http://schemas.microsoft.com/office/word/2010/wordml" mc:Ignorable="w14">
   <w:docDefaults>
     <w:rPrDefault>
       <w:rPr>
@@ -2434,382 +2659,144 @@
       </w:pPr>
     </w:pPrDefault>
   </w:docDefaults>
-  <w:latentStyles w:defLockedState="0" w:defUIPriority="99" w:defSemiHidden="0" w:defUnhideWhenUsed="0" w:defQFormat="0" w:count="375">
-    <w:lsdException w:name="Normal" w:uiPriority="0" w:qFormat="1"/>
-    <w:lsdException w:name="heading 1" w:uiPriority="9" w:qFormat="1"/>
-    <w:lsdException w:name="heading 2" w:semiHidden="1" w:uiPriority="9" w:unhideWhenUsed="1" w:qFormat="1"/>
-    <w:lsdException w:name="heading 3" w:semiHidden="1" w:uiPriority="9" w:unhideWhenUsed="1" w:qFormat="1"/>
-    <w:lsdException w:name="heading 4" w:semiHidden="1" w:uiPriority="9" w:unhideWhenUsed="1" w:qFormat="1"/>
-    <w:lsdException w:name="heading 5" w:semiHidden="1" w:uiPriority="9" w:unhideWhenUsed="1" w:qFormat="1"/>
-    <w:lsdException w:name="heading 6" w:semiHidden="1" w:uiPriority="9" w:unhideWhenUsed="1" w:qFormat="1"/>
-    <w:lsdException w:name="heading 7" w:semiHidden="1" w:uiPriority="9" w:unhideWhenUsed="1" w:qFormat="1"/>
-    <w:lsdException w:name="heading 8" w:semiHidden="1" w:uiPriority="9" w:unhideWhenUsed="1" w:qFormat="1"/>
-    <w:lsdException w:name="heading 9" w:semiHidden="1" w:uiPriority="9" w:unhideWhenUsed="1" w:qFormat="1"/>
-    <w:lsdException w:name="index 1" w:semiHidden="1" w:unhideWhenUsed="1"/>
-    <w:lsdException w:name="index 2" w:semiHidden="1" w:unhideWhenUsed="1"/>
-    <w:lsdException w:name="index 3" w:semiHidden="1" w:unhideWhenUsed="1"/>
-    <w:lsdException w:name="index 4" w:semiHidden="1" w:unhideWhenUsed="1"/>
-    <w:lsdException w:name="index 5" w:semiHidden="1" w:unhideWhenUsed="1"/>
-    <w:lsdException w:name="index 6" w:semiHidden="1" w:unhideWhenUsed="1"/>
-    <w:lsdException w:name="index 7" w:semiHidden="1" w:unhideWhenUsed="1"/>
-    <w:lsdException w:name="index 8" w:semiHidden="1" w:unhideWhenUsed="1"/>
-    <w:lsdException w:name="index 9" w:semiHidden="1" w:unhideWhenUsed="1"/>
-    <w:lsdException w:name="toc 1" w:semiHidden="1" w:uiPriority="39" w:unhideWhenUsed="1"/>
-    <w:lsdException w:name="toc 2" w:semiHidden="1" w:uiPriority="39" w:unhideWhenUsed="1"/>
-    <w:lsdException w:name="toc 3" w:semiHidden="1" w:uiPriority="39" w:unhideWhenUsed="1"/>
-    <w:lsdException w:name="toc 4" w:semiHidden="1" w:uiPriority="39" w:unhideWhenUsed="1"/>
-    <w:lsdException w:name="toc 5" w:semiHidden="1" w:uiPriority="39" w:unhideWhenUsed="1"/>
-    <w:lsdException w:name="toc 6" w:semiHidden="1" w:uiPriority="39" w:unhideWhenUsed="1"/>
-    <w:lsdException w:name="toc 7" w:semiHidden="1" w:uiPriority="39" w:unhideWhenUsed="1"/>
-    <w:lsdException w:name="toc 8" w:semiHidden="1" w:uiPriority="39" w:unhideWhenUsed="1"/>
-    <w:lsdException w:name="toc 9" w:semiHidden="1" w:uiPriority="39" w:unhideWhenUsed="1"/>
-    <w:lsdException w:name="Normal Indent" w:semiHidden="1" w:unhideWhenUsed="1"/>
-    <w:lsdException w:name="footnote text" w:semiHidden="1" w:unhideWhenUsed="1"/>
-    <w:lsdException w:name="annotation text" w:semiHidden="1" w:unhideWhenUsed="1"/>
-    <w:lsdException w:name="header" w:semiHidden="1" w:unhideWhenUsed="1"/>
-    <w:lsdException w:name="footer" w:semiHidden="1" w:unhideWhenUsed="1"/>
-    <w:lsdException w:name="index heading" w:semiHidden="1" w:unhideWhenUsed="1"/>
-    <w:lsdException w:name="caption" w:semiHidden="1" w:uiPriority="35" w:unhideWhenUsed="1" w:qFormat="1"/>
-    <w:lsdException w:name="table of figures" w:semiHidden="1" w:unhideWhenUsed="1"/>
-    <w:lsdException w:name="envelope address" w:semiHidden="1" w:unhideWhenUsed="1"/>
-    <w:lsdException w:name="envelope return" w:semiHidden="1" w:unhideWhenUsed="1"/>
-    <w:lsdException w:name="footnote reference" w:semiHidden="1" w:unhideWhenUsed="1"/>
-    <w:lsdException w:name="annotation reference" w:semiHidden="1" w:unhideWhenUsed="1"/>
-    <w:lsdException w:name="line number" w:semiHidden="1" w:unhideWhenUsed="1"/>
-    <w:lsdException w:name="page number" w:semiHidden="1" w:unhideWhenUsed="1"/>
-    <w:lsdException w:name="endnote reference" w:semiHidden="1" w:unhideWhenUsed="1"/>
-    <w:lsdException w:name="endnote text" w:semiHidden="1" w:unhideWhenUsed="1"/>
-    <w:lsdException w:name="table of authorities" w:semiHidden="1" w:unhideWhenUsed="1"/>
-    <w:lsdException w:name="macro" w:semiHidden="1" w:unhideWhenUsed="1"/>
-    <w:lsdException w:name="toa heading" w:semiHidden="1" w:unhideWhenUsed="1"/>
-    <w:lsdException w:name="List" w:semiHidden="1" w:unhideWhenUsed="1"/>
-    <w:lsdException w:name="List Bullet" w:semiHidden="1" w:unhideWhenUsed="1"/>
-    <w:lsdException w:name="List Number" w:semiHidden="1" w:unhideWhenUsed="1"/>
-    <w:lsdException w:name="List 2" w:semiHidden="1" w:unhideWhenUsed="1"/>
-    <w:lsdException w:name="List 3" w:semiHidden="1" w:unhideWhenUsed="1"/>
-    <w:lsdException w:name="List 4" w:semiHidden="1" w:unhideWhenUsed="1"/>
-    <w:lsdException w:name="List 5" w:semiHidden="1" w:unhideWhenUsed="1"/>
-    <w:lsdException w:name="List Bullet 2" w:semiHidden="1" w:unhideWhenUsed="1"/>
-    <w:lsdException w:name="List Bullet 3" w:semiHidden="1" w:unhideWhenUsed="1"/>
-    <w:lsdException w:name="List Bullet 4" w:semiHidden="1" w:unhideWhenUsed="1"/>
-    <w:lsdException w:name="List Bullet 5" w:semiHidden="1" w:unhideWhenUsed="1"/>
-    <w:lsdException w:name="List Number 2" w:semiHidden="1" w:unhideWhenUsed="1"/>
-    <w:lsdException w:name="List Number 3" w:semiHidden="1" w:unhideWhenUsed="1"/>
-    <w:lsdException w:name="List Number 4" w:semiHidden="1" w:unhideWhenUsed="1"/>
-    <w:lsdException w:name="List Number 5" w:semiHidden="1" w:unhideWhenUsed="1"/>
-    <w:lsdException w:name="Title" w:uiPriority="10" w:qFormat="1"/>
-    <w:lsdException w:name="Closing" w:semiHidden="1" w:unhideWhenUsed="1"/>
-    <w:lsdException w:name="Signature" w:semiHidden="1" w:unhideWhenUsed="1"/>
-    <w:lsdException w:name="Default Paragraph Font" w:semiHidden="1" w:uiPriority="1" w:unhideWhenUsed="1"/>
-    <w:lsdException w:name="Body Text" w:semiHidden="1" w:unhideWhenUsed="1"/>
-    <w:lsdException w:name="Body Text Indent" w:semiHidden="1" w:unhideWhenUsed="1"/>
-    <w:lsdException w:name="List Continue" w:semiHidden="1" w:unhideWhenUsed="1"/>
-    <w:lsdException w:name="List Continue 2" w:semiHidden="1" w:unhideWhenUsed="1"/>
-    <w:lsdException w:name="List Continue 3" w:semiHidden="1" w:unhideWhenUsed="1"/>
-    <w:lsdException w:name="List Continue 4" w:semiHidden="1" w:unhideWhenUsed="1"/>
-    <w:lsdException w:name="List Continue 5" w:semiHidden="1" w:unhideWhenUsed="1"/>
-    <w:lsdException w:name="Message Header" w:semiHidden="1" w:unhideWhenUsed="1"/>
-    <w:lsdException w:name="Subtitle" w:uiPriority="11" w:qFormat="1"/>
-    <w:lsdException w:name="Salutation" w:semiHidden="1" w:unhideWhenUsed="1"/>
-    <w:lsdException w:name="Date" w:semiHidden="1" w:unhideWhenUsed="1"/>
-    <w:lsdException w:name="Body Text First Indent" w:semiHidden="1" w:unhideWhenUsed="1"/>
-    <w:lsdException w:name="Body Text First Indent 2" w:semiHidden="1" w:unhideWhenUsed="1"/>
-    <w:lsdException w:name="Note Heading" w:semiHidden="1" w:unhideWhenUsed="1"/>
-    <w:lsdException w:name="Body Text 2" w:semiHidden="1" w:unhideWhenUsed="1"/>
-    <w:lsdException w:name="Body Text 3" w:semiHidden="1" w:unhideWhenUsed="1"/>
-    <w:lsdException w:name="Body Text Indent 2" w:semiHidden="1" w:unhideWhenUsed="1"/>
-    <w:lsdException w:name="Body Text Indent 3" w:semiHidden="1" w:unhideWhenUsed="1"/>
-    <w:lsdException w:name="Block Text" w:semiHidden="1" w:unhideWhenUsed="1"/>
-    <w:lsdException w:name="Hyperlink" w:semiHidden="1" w:unhideWhenUsed="1"/>
-    <w:lsdException w:name="FollowedHyperlink" w:semiHidden="1" w:unhideWhenUsed="1"/>
-    <w:lsdException w:name="Strong" w:uiPriority="22" w:qFormat="1"/>
-    <w:lsdException w:name="Emphasis" w:uiPriority="20" w:qFormat="1"/>
-    <w:lsdException w:name="Document Map" w:semiHidden="1" w:unhideWhenUsed="1"/>
-    <w:lsdException w:name="Plain Text" w:semiHidden="1" w:unhideWhenUsed="1"/>
-    <w:lsdException w:name="E-mail Signature" w:semiHidden="1" w:unhideWhenUsed="1"/>
-    <w:lsdException w:name="HTML Top of Form" w:semiHidden="1" w:unhideWhenUsed="1"/>
-    <w:lsdException w:name="HTML Bottom of Form" w:semiHidden="1" w:unhideWhenUsed="1"/>
-    <w:lsdException w:name="Normal (Web)" w:semiHidden="1" w:unhideWhenUsed="1"/>
-    <w:lsdException w:name="HTML Acronym" w:semiHidden="1" w:unhideWhenUsed="1"/>
-    <w:lsdException w:name="HTML Address" w:semiHidden="1" w:unhideWhenUsed="1"/>
-    <w:lsdException w:name="HTML Cite" w:semiHidden="1" w:unhideWhenUsed="1"/>
-    <w:lsdException w:name="HTML Code" w:semiHidden="1" w:unhideWhenUsed="1"/>
-    <w:lsdException w:name="HTML Definition" w:semiHidden="1" w:unhideWhenUsed="1"/>
-    <w:lsdException w:name="HTML Keyboard" w:semiHidden="1" w:unhideWhenUsed="1"/>
-    <w:lsdException w:name="HTML Preformatted" w:semiHidden="1" w:unhideWhenUsed="1"/>
-    <w:lsdException w:name="HTML Sample" w:semiHidden="1" w:unhideWhenUsed="1"/>
-    <w:lsdException w:name="HTML Typewriter" w:semiHidden="1" w:unhideWhenUsed="1"/>
-    <w:lsdException w:name="HTML Variable" w:semiHidden="1" w:unhideWhenUsed="1"/>
-    <w:lsdException w:name="Normal Table" w:semiHidden="1" w:unhideWhenUsed="1"/>
-    <w:lsdException w:name="annotation subject" w:semiHidden="1" w:unhideWhenUsed="1"/>
-    <w:lsdException w:name="No List" w:semiHidden="1" w:unhideWhenUsed="1"/>
-    <w:lsdException w:name="Outline List 1" w:semiHidden="1" w:unhideWhenUsed="1"/>
-    <w:lsdException w:name="Outline List 2" w:semiHidden="1" w:unhideWhenUsed="1"/>
-    <w:lsdException w:name="Outline List 3" w:semiHidden="1" w:unhideWhenUsed="1"/>
-    <w:lsdException w:name="Table Simple 1" w:semiHidden="1" w:unhideWhenUsed="1"/>
-    <w:lsdException w:name="Table Simple 2" w:semiHidden="1" w:unhideWhenUsed="1"/>
-    <w:lsdException w:name="Table Simple 3" w:semiHidden="1" w:unhideWhenUsed="1"/>
-    <w:lsdException w:name="Table Classic 1" w:semiHidden="1" w:unhideWhenUsed="1"/>
-    <w:lsdException w:name="Table Classic 2" w:semiHidden="1" w:unhideWhenUsed="1"/>
-    <w:lsdException w:name="Table Classic 3" w:semiHidden="1" w:unhideWhenUsed="1"/>
-    <w:lsdException w:name="Table Classic 4" w:semiHidden="1" w:unhideWhenUsed="1"/>
-    <w:lsdException w:name="Table Colorful 1" w:semiHidden="1" w:unhideWhenUsed="1"/>
-    <w:lsdException w:name="Table Colorful 2" w:semiHidden="1" w:unhideWhenUsed="1"/>
-    <w:lsdException w:name="Table Colorful 3" w:semiHidden="1" w:unhideWhenUsed="1"/>
-    <w:lsdException w:name="Table Columns 1" w:semiHidden="1" w:unhideWhenUsed="1"/>
-    <w:lsdException w:name="Table Columns 2" w:semiHidden="1" w:unhideWhenUsed="1"/>
-    <w:lsdException w:name="Table Columns 3" w:semiHidden="1" w:unhideWhenUsed="1"/>
-    <w:lsdException w:name="Table Columns 4" w:semiHidden="1" w:unhideWhenUsed="1"/>
-    <w:lsdException w:name="Table Columns 5" w:semiHidden="1" w:unhideWhenUsed="1"/>
-    <w:lsdException w:name="Table Grid 1" w:semiHidden="1" w:unhideWhenUsed="1"/>
-    <w:lsdException w:name="Table Grid 2" w:semiHidden="1" w:unhideWhenUsed="1"/>
-    <w:lsdException w:name="Table Grid 3" w:semiHidden="1" w:unhideWhenUsed="1"/>
-    <w:lsdException w:name="Table Grid 4" w:semiHidden="1" w:unhideWhenUsed="1"/>
-    <w:lsdException w:name="Table Grid 5" w:semiHidden="1" w:unhideWhenUsed="1"/>
-    <w:lsdException w:name="Table Grid 6" w:semiHidden="1" w:unhideWhenUsed="1"/>
-    <w:lsdException w:name="Table Grid 7" w:semiHidden="1" w:unhideWhenUsed="1"/>
-    <w:lsdException w:name="Table Grid 8" w:semiHidden="1" w:unhideWhenUsed="1"/>
-    <w:lsdException w:name="Table List 1" w:semiHidden="1" w:unhideWhenUsed="1"/>
-    <w:lsdException w:name="Table List 2" w:semiHidden="1" w:unhideWhenUsed="1"/>
-    <w:lsdException w:name="Table List 3" w:semiHidden="1" w:unhideWhenUsed="1"/>
-    <w:lsdException w:name="Table List 4" w:semiHidden="1" w:unhideWhenUsed="1"/>
-    <w:lsdException w:name="Table List 5" w:semiHidden="1" w:unhideWhenUsed="1"/>
-    <w:lsdException w:name="Table List 6" w:semiHidden="1" w:unhideWhenUsed="1"/>
-    <w:lsdException w:name="Table List 7" w:semiHidden="1" w:unhideWhenUsed="1"/>
-    <w:lsdException w:name="Table List 8" w:semiHidden="1" w:unhideWhenUsed="1"/>
-    <w:lsdException w:name="Table 3D effects 1" w:semiHidden="1" w:unhideWhenUsed="1"/>
-    <w:lsdException w:name="Table 3D effects 2" w:semiHidden="1" w:unhideWhenUsed="1"/>
-    <w:lsdException w:name="Table 3D effects 3" w:semiHidden="1" w:unhideWhenUsed="1"/>
-    <w:lsdException w:name="Table Contemporary" w:semiHidden="1" w:unhideWhenUsed="1"/>
-    <w:lsdException w:name="Table Elegant" w:semiHidden="1" w:unhideWhenUsed="1"/>
-    <w:lsdException w:name="Table Professional" w:semiHidden="1" w:unhideWhenUsed="1"/>
-    <w:lsdException w:name="Table Subtle 1" w:semiHidden="1" w:unhideWhenUsed="1"/>
-    <w:lsdException w:name="Table Subtle 2" w:semiHidden="1" w:unhideWhenUsed="1"/>
-    <w:lsdException w:name="Table Web 1" w:semiHidden="1" w:unhideWhenUsed="1"/>
-    <w:lsdException w:name="Table Web 2" w:semiHidden="1" w:unhideWhenUsed="1"/>
-    <w:lsdException w:name="Table Web 3" w:semiHidden="1" w:unhideWhenUsed="1"/>
-    <w:lsdException w:name="Balloon Text" w:semiHidden="1" w:unhideWhenUsed="1"/>
-    <w:lsdException w:name="Table Grid" w:uiPriority="39"/>
-    <w:lsdException w:name="Table Theme" w:semiHidden="1" w:unhideWhenUsed="1"/>
-    <w:lsdException w:name="Placeholder Text" w:semiHidden="1"/>
-    <w:lsdException w:name="No Spacing" w:uiPriority="1" w:qFormat="1"/>
-    <w:lsdException w:name="Light Shading" w:uiPriority="60"/>
-    <w:lsdException w:name="Light List" w:uiPriority="61"/>
-    <w:lsdException w:name="Light Grid" w:uiPriority="62"/>
-    <w:lsdException w:name="Medium Shading 1" w:uiPriority="63"/>
-    <w:lsdException w:name="Medium Shading 2" w:uiPriority="64"/>
-    <w:lsdException w:name="Medium List 1" w:uiPriority="65"/>
-    <w:lsdException w:name="Medium List 2" w:uiPriority="66"/>
-    <w:lsdException w:name="Medium Grid 1" w:uiPriority="67"/>
-    <w:lsdException w:name="Medium Grid 2" w:uiPriority="68"/>
-    <w:lsdException w:name="Medium Grid 3" w:uiPriority="69"/>
-    <w:lsdException w:name="Dark List" w:uiPriority="70"/>
-    <w:lsdException w:name="Colorful Shading" w:uiPriority="71"/>
-    <w:lsdException w:name="Colorful List" w:uiPriority="72"/>
-    <w:lsdException w:name="Colorful Grid" w:uiPriority="73"/>
-    <w:lsdException w:name="Light Shading Accent 1" w:uiPriority="60"/>
-    <w:lsdException w:name="Light List Accent 1" w:uiPriority="61"/>
-    <w:lsdException w:name="Light Grid Accent 1" w:uiPriority="62"/>
-    <w:lsdException w:name="Medium Shading 1 Accent 1" w:uiPriority="63"/>
-    <w:lsdException w:name="Medium Shading 2 Accent 1" w:uiPriority="64"/>
-    <w:lsdException w:name="Medium List 1 Accent 1" w:uiPriority="65"/>
-    <w:lsdException w:name="Revision" w:semiHidden="1"/>
-    <w:lsdException w:name="List Paragraph" w:uiPriority="34" w:qFormat="1"/>
-    <w:lsdException w:name="Quote" w:uiPriority="29" w:qFormat="1"/>
-    <w:lsdException w:name="Intense Quote" w:uiPriority="30" w:qFormat="1"/>
-    <w:lsdException w:name="Medium List 2 Accent 1" w:uiPriority="66"/>
-    <w:lsdException w:name="Medium Grid 1 Accent 1" w:uiPriority="67"/>
-    <w:lsdException w:name="Medium Grid 2 Accent 1" w:uiPriority="68"/>
-    <w:lsdException w:name="Medium Grid 3 Accent 1" w:uiPriority="69"/>
-    <w:lsdException w:name="Dark List Accent 1" w:uiPriority="70"/>
-    <w:lsdException w:name="Colorful Shading Accent 1" w:uiPriority="71"/>
-    <w:lsdException w:name="Colorful List Accent 1" w:uiPriority="72"/>
-    <w:lsdException w:name="Colorful Grid Accent 1" w:uiPriority="73"/>
-    <w:lsdException w:name="Light Shading Accent 2" w:uiPriority="60"/>
-    <w:lsdException w:name="Light List Accent 2" w:uiPriority="61"/>
-    <w:lsdException w:name="Light Grid Accent 2" w:uiPriority="62"/>
-    <w:lsdException w:name="Medium Shading 1 Accent 2" w:uiPriority="63"/>
-    <w:lsdException w:name="Medium Shading 2 Accent 2" w:uiPriority="64"/>
-    <w:lsdException w:name="Medium List 1 Accent 2" w:uiPriority="65"/>
-    <w:lsdException w:name="Medium List 2 Accent 2" w:uiPriority="66"/>
-    <w:lsdException w:name="Medium Grid 1 Accent 2" w:uiPriority="67"/>
-    <w:lsdException w:name="Medium Grid 2 Accent 2" w:uiPriority="68"/>
-    <w:lsdException w:name="Medium Grid 3 Accent 2" w:uiPriority="69"/>
-    <w:lsdException w:name="Dark List Accent 2" w:uiPriority="70"/>
-    <w:lsdException w:name="Colorful Shading Accent 2" w:uiPriority="71"/>
-    <w:lsdException w:name="Colorful List Accent 2" w:uiPriority="72"/>
-    <w:lsdException w:name="Colorful Grid Accent 2" w:uiPriority="73"/>
-    <w:lsdException w:name="Light Shading Accent 3" w:uiPriority="60"/>
-    <w:lsdException w:name="Light List Accent 3" w:uiPriority="61"/>
-    <w:lsdException w:name="Light Grid Accent 3" w:uiPriority="62"/>
-    <w:lsdException w:name="Medium Shading 1 Accent 3" w:uiPriority="63"/>
-    <w:lsdException w:name="Medium Shading 2 Accent 3" w:uiPriority="64"/>
-    <w:lsdException w:name="Medium List 1 Accent 3" w:uiPriority="65"/>
-    <w:lsdException w:name="Medium List 2 Accent 3" w:uiPriority="66"/>
-    <w:lsdException w:name="Medium Grid 1 Accent 3" w:uiPriority="67"/>
-    <w:lsdException w:name="Medium Grid 2 Accent 3" w:uiPriority="68"/>
-    <w:lsdException w:name="Medium Grid 3 Accent 3" w:uiPriority="69"/>
-    <w:lsdException w:name="Dark List Accent 3" w:uiPriority="70"/>
-    <w:lsdException w:name="Colorful Shading Accent 3" w:uiPriority="71"/>
-    <w:lsdException w:name="Colorful List Accent 3" w:uiPriority="72"/>
-    <w:lsdException w:name="Colorful Grid Accent 3" w:uiPriority="73"/>
-    <w:lsdException w:name="Light Shading Accent 4" w:uiPriority="60"/>
-    <w:lsdException w:name="Light List Accent 4" w:uiPriority="61"/>
-    <w:lsdException w:name="Light Grid Accent 4" w:uiPriority="62"/>
-    <w:lsdException w:name="Medium Shading 1 Accent 4" w:uiPriority="63"/>
-    <w:lsdException w:name="Medium Shading 2 Accent 4" w:uiPriority="64"/>
-    <w:lsdException w:name="Medium List 1 Accent 4" w:uiPriority="65"/>
-    <w:lsdException w:name="Medium List 2 Accent 4" w:uiPriority="66"/>
-    <w:lsdException w:name="Medium Grid 1 Accent 4" w:uiPriority="67"/>
-    <w:lsdException w:name="Medium Grid 2 Accent 4" w:uiPriority="68"/>
-    <w:lsdException w:name="Medium Grid 3 Accent 4" w:uiPriority="69"/>
-    <w:lsdException w:name="Dark List Accent 4" w:uiPriority="70"/>
-    <w:lsdException w:name="Colorful Shading Accent 4" w:uiPriority="71"/>
-    <w:lsdException w:name="Colorful List Accent 4" w:uiPriority="72"/>
-    <w:lsdException w:name="Colorful Grid Accent 4" w:uiPriority="73"/>
-    <w:lsdException w:name="Light Shading Accent 5" w:uiPriority="60"/>
-    <w:lsdException w:name="Light List Accent 5" w:uiPriority="61"/>
-    <w:lsdException w:name="Light Grid Accent 5" w:uiPriority="62"/>
-    <w:lsdException w:name="Medium Shading 1 Accent 5" w:uiPriority="63"/>
-    <w:lsdException w:name="Medium Shading 2 Accent 5" w:uiPriority="64"/>
-    <w:lsdException w:name="Medium List 1 Accent 5" w:uiPriority="65"/>
-    <w:lsdException w:name="Medium List 2 Accent 5" w:uiPriority="66"/>
-    <w:lsdException w:name="Medium Grid 1 Accent 5" w:uiPriority="67"/>
-    <w:lsdException w:name="Medium Grid 2 Accent 5" w:uiPriority="68"/>
-    <w:lsdException w:name="Medium Grid 3 Accent 5" w:uiPriority="69"/>
-    <w:lsdException w:name="Dark List Accent 5" w:uiPriority="70"/>
-    <w:lsdException w:name="Colorful Shading Accent 5" w:uiPriority="71"/>
-    <w:lsdException w:name="Colorful List Accent 5" w:uiPriority="72"/>
-    <w:lsdException w:name="Colorful Grid Accent 5" w:uiPriority="73"/>
-    <w:lsdException w:name="Light Shading Accent 6" w:uiPriority="60"/>
-    <w:lsdException w:name="Light List Accent 6" w:uiPriority="61"/>
-    <w:lsdException w:name="Light Grid Accent 6" w:uiPriority="62"/>
-    <w:lsdException w:name="Medium Shading 1 Accent 6" w:uiPriority="63"/>
-    <w:lsdException w:name="Medium Shading 2 Accent 6" w:uiPriority="64"/>
-    <w:lsdException w:name="Medium List 1 Accent 6" w:uiPriority="65"/>
-    <w:lsdException w:name="Medium List 2 Accent 6" w:uiPriority="66"/>
-    <w:lsdException w:name="Medium Grid 1 Accent 6" w:uiPriority="67"/>
-    <w:lsdException w:name="Medium Grid 2 Accent 6" w:uiPriority="68"/>
-    <w:lsdException w:name="Medium Grid 3 Accent 6" w:uiPriority="69"/>
-    <w:lsdException w:name="Dark List Accent 6" w:uiPriority="70"/>
-    <w:lsdException w:name="Colorful Shading Accent 6" w:uiPriority="71"/>
-    <w:lsdException w:name="Colorful List Accent 6" w:uiPriority="72"/>
-    <w:lsdException w:name="Colorful Grid Accent 6" w:uiPriority="73"/>
-    <w:lsdException w:name="Subtle Emphasis" w:uiPriority="19" w:qFormat="1"/>
-    <w:lsdException w:name="Intense Emphasis" w:uiPriority="21" w:qFormat="1"/>
-    <w:lsdException w:name="Subtle Reference" w:uiPriority="31" w:qFormat="1"/>
-    <w:lsdException w:name="Intense Reference" w:uiPriority="32" w:qFormat="1"/>
-    <w:lsdException w:name="Book Title" w:uiPriority="33" w:qFormat="1"/>
-    <w:lsdException w:name="Bibliography" w:semiHidden="1" w:uiPriority="37" w:unhideWhenUsed="1"/>
-    <w:lsdException w:name="TOC Heading" w:semiHidden="1" w:uiPriority="39" w:unhideWhenUsed="1" w:qFormat="1"/>
-    <w:lsdException w:name="Plain Table 1" w:uiPriority="41"/>
-    <w:lsdException w:name="Plain Table 2" w:uiPriority="42"/>
-    <w:lsdException w:name="Plain Table 3" w:uiPriority="43"/>
-    <w:lsdException w:name="Plain Table 4" w:uiPriority="44"/>
-    <w:lsdException w:name="Plain Table 5" w:uiPriority="45"/>
-    <w:lsdException w:name="Grid Table Light" w:uiPriority="40"/>
-    <w:lsdException w:name="Grid Table 1 Light" w:uiPriority="46"/>
-    <w:lsdException w:name="Grid Table 2" w:uiPriority="47"/>
-    <w:lsdException w:name="Grid Table 3" w:uiPriority="48"/>
-    <w:lsdException w:name="Grid Table 4" w:uiPriority="49"/>
-    <w:lsdException w:name="Grid Table 5 Dark" w:uiPriority="50"/>
-    <w:lsdException w:name="Grid Table 6 Colorful" w:uiPriority="51"/>
-    <w:lsdException w:name="Grid Table 7 Colorful" w:uiPriority="52"/>
-    <w:lsdException w:name="Grid Table 1 Light Accent 1" w:uiPriority="46"/>
-    <w:lsdException w:name="Grid Table 2 Accent 1" w:uiPriority="47"/>
-    <w:lsdException w:name="Grid Table 3 Accent 1" w:uiPriority="48"/>
-    <w:lsdException w:name="Grid Table 4 Accent 1" w:uiPriority="49"/>
-    <w:lsdException w:name="Grid Table 5 Dark Accent 1" w:uiPriority="50"/>
-    <w:lsdException w:name="Grid Table 6 Colorful Accent 1" w:uiPriority="51"/>
-    <w:lsdException w:name="Grid Table 7 Colorful Accent 1" w:uiPriority="52"/>
-    <w:lsdException w:name="Grid Table 1 Light Accent 2" w:uiPriority="46"/>
-    <w:lsdException w:name="Grid Table 2 Accent 2" w:uiPriority="47"/>
-    <w:lsdException w:name="Grid Table 3 Accent 2" w:uiPriority="48"/>
-    <w:lsdException w:name="Grid Table 4 Accent 2" w:uiPriority="49"/>
-    <w:lsdException w:name="Grid Table 5 Dark Accent 2" w:uiPriority="50"/>
-    <w:lsdException w:name="Grid Table 6 Colorful Accent 2" w:uiPriority="51"/>
-    <w:lsdException w:name="Grid Table 7 Colorful Accent 2" w:uiPriority="52"/>
-    <w:lsdException w:name="Grid Table 1 Light Accent 3" w:uiPriority="46"/>
-    <w:lsdException w:name="Grid Table 2 Accent 3" w:uiPriority="47"/>
-    <w:lsdException w:name="Grid Table 3 Accent 3" w:uiPriority="48"/>
-    <w:lsdException w:name="Grid Table 4 Accent 3" w:uiPriority="49"/>
-    <w:lsdException w:name="Grid Table 5 Dark Accent 3" w:uiPriority="50"/>
-    <w:lsdException w:name="Grid Table 6 Colorful Accent 3" w:uiPriority="51"/>
-    <w:lsdException w:name="Grid Table 7 Colorful Accent 3" w:uiPriority="52"/>
-    <w:lsdException w:name="Grid Table 1 Light Accent 4" w:uiPriority="46"/>
-    <w:lsdException w:name="Grid Table 2 Accent 4" w:uiPriority="47"/>
-    <w:lsdException w:name="Grid Table 3 Accent 4" w:uiPriority="48"/>
-    <w:lsdException w:name="Grid Table 4 Accent 4" w:uiPriority="49"/>
-    <w:lsdException w:name="Grid Table 5 Dark Accent 4" w:uiPriority="50"/>
-    <w:lsdException w:name="Grid Table 6 Colorful Accent 4" w:uiPriority="51"/>
-    <w:lsdException w:name="Grid Table 7 Colorful Accent 4" w:uiPriority="52"/>
-    <w:lsdException w:name="Grid Table 1 Light Accent 5" w:uiPriority="46"/>
-    <w:lsdException w:name="Grid Table 2 Accent 5" w:uiPriority="47"/>
-    <w:lsdException w:name="Grid Table 3 Accent 5" w:uiPriority="48"/>
-    <w:lsdException w:name="Grid Table 4 Accent 5" w:uiPriority="49"/>
-    <w:lsdException w:name="Grid Table 5 Dark Accent 5" w:uiPriority="50"/>
-    <w:lsdException w:name="Grid Table 6 Colorful Accent 5" w:uiPriority="51"/>
-    <w:lsdException w:name="Grid Table 7 Colorful Accent 5" w:uiPriority="52"/>
-    <w:lsdException w:name="Grid Table 1 Light Accent 6" w:uiPriority="46"/>
-    <w:lsdException w:name="Grid Table 2 Accent 6" w:uiPriority="47"/>
-    <w:lsdException w:name="Grid Table 3 Accent 6" w:uiPriority="48"/>
-    <w:lsdException w:name="Grid Table 4 Accent 6" w:uiPriority="49"/>
-    <w:lsdException w:name="Grid Table 5 Dark Accent 6" w:uiPriority="50"/>
-    <w:lsdException w:name="Grid Table 6 Colorful Accent 6" w:uiPriority="51"/>
-    <w:lsdException w:name="Grid Table 7 Colorful Accent 6" w:uiPriority="52"/>
-    <w:lsdException w:name="List Table 1 Light" w:uiPriority="46"/>
-    <w:lsdException w:name="List Table 2" w:uiPriority="47"/>
-    <w:lsdException w:name="List Table 3" w:uiPriority="48"/>
-    <w:lsdException w:name="List Table 4" w:uiPriority="49"/>
-    <w:lsdException w:name="List Table 5 Dark" w:uiPriority="50"/>
-    <w:lsdException w:name="List Table 6 Colorful" w:uiPriority="51"/>
-    <w:lsdException w:name="List Table 7 Colorful" w:uiPriority="52"/>
-    <w:lsdException w:name="List Table 1 Light Accent 1" w:uiPriority="46"/>
-    <w:lsdException w:name="List Table 2 Accent 1" w:uiPriority="47"/>
-    <w:lsdException w:name="List Table 3 Accent 1" w:uiPriority="48"/>
-    <w:lsdException w:name="List Table 4 Accent 1" w:uiPriority="49"/>
-    <w:lsdException w:name="List Table 5 Dark Accent 1" w:uiPriority="50"/>
-    <w:lsdException w:name="List Table 6 Colorful Accent 1" w:uiPriority="51"/>
-    <w:lsdException w:name="List Table 7 Colorful Accent 1" w:uiPriority="52"/>
-    <w:lsdException w:name="List Table 1 Light Accent 2" w:uiPriority="46"/>
-    <w:lsdException w:name="List Table 2 Accent 2" w:uiPriority="47"/>
-    <w:lsdException w:name="List Table 3 Accent 2" w:uiPriority="48"/>
-    <w:lsdException w:name="List Table 4 Accent 2" w:uiPriority="49"/>
-    <w:lsdException w:name="List Table 5 Dark Accent 2" w:uiPriority="50"/>
-    <w:lsdException w:name="List Table 6 Colorful Accent 2" w:uiPriority="51"/>
-    <w:lsdException w:name="List Table 7 Colorful Accent 2" w:uiPriority="52"/>
-    <w:lsdException w:name="List Table 1 Light Accent 3" w:uiPriority="46"/>
-    <w:lsdException w:name="List Table 2 Accent 3" w:uiPriority="47"/>
-    <w:lsdException w:name="List Table 3 Accent 3" w:uiPriority="48"/>
-    <w:lsdException w:name="List Table 4 Accent 3" w:uiPriority="49"/>
-    <w:lsdException w:name="List Table 5 Dark Accent 3" w:uiPriority="50"/>
-    <w:lsdException w:name="List Table 6 Colorful Accent 3" w:uiPriority="51"/>
-    <w:lsdException w:name="List Table 7 Colorful Accent 3" w:uiPriority="52"/>
-    <w:lsdException w:name="List Table 1 Light Accent 4" w:uiPriority="46"/>
-    <w:lsdException w:name="List Table 2 Accent 4" w:uiPriority="47"/>
-    <w:lsdException w:name="List Table 3 Accent 4" w:uiPriority="48"/>
-    <w:lsdException w:name="List Table 4 Accent 4" w:uiPriority="49"/>
-    <w:lsdException w:name="List Table 5 Dark Accent 4" w:uiPriority="50"/>
-    <w:lsdException w:name="List Table 6 Colorful Accent 4" w:uiPriority="51"/>
-    <w:lsdException w:name="List Table 7 Colorful Accent 4" w:uiPriority="52"/>
-    <w:lsdException w:name="List Table 1 Light Accent 5" w:uiPriority="46"/>
-    <w:lsdException w:name="List Table 2 Accent 5" w:uiPriority="47"/>
-    <w:lsdException w:name="List Table 3 Accent 5" w:uiPriority="48"/>
-    <w:lsdException w:name="List Table 4 Accent 5" w:uiPriority="49"/>
-    <w:lsdException w:name="List Table 5 Dark Accent 5" w:uiPriority="50"/>
-    <w:lsdException w:name="List Table 6 Colorful Accent 5" w:uiPriority="51"/>
-    <w:lsdException w:name="List Table 7 Colorful Accent 5" w:uiPriority="52"/>
-    <w:lsdException w:name="List Table 1 Light Accent 6" w:uiPriority="46"/>
-    <w:lsdException w:name="List Table 2 Accent 6" w:uiPriority="47"/>
-    <w:lsdException w:name="List Table 3 Accent 6" w:uiPriority="48"/>
-    <w:lsdException w:name="List Table 4 Accent 6" w:uiPriority="49"/>
-    <w:lsdException w:name="List Table 5 Dark Accent 6" w:uiPriority="50"/>
-    <w:lsdException w:name="List Table 6 Colorful Accent 6" w:uiPriority="51"/>
-    <w:lsdException w:name="List Table 7 Colorful Accent 6" w:uiPriority="52"/>
-    <w:lsdException w:name="Mention" w:semiHidden="1" w:unhideWhenUsed="1"/>
-    <w:lsdException w:name="Smart Hyperlink" w:semiHidden="1" w:unhideWhenUsed="1"/>
-    <w:lsdException w:name="Hashtag" w:semiHidden="1" w:unhideWhenUsed="1"/>
-    <w:lsdException w:name="Unresolved Mention" w:semiHidden="1" w:unhideWhenUsed="1"/>
+  <w:latentStyles w:defLockedState="0" w:defUIPriority="99" w:defSemiHidden="1" w:defUnhideWhenUsed="1" w:defQFormat="0" w:count="267">
+    <w:lsdException w:name="Normal" w:semiHidden="0" w:uiPriority="0" w:unhideWhenUsed="0" w:qFormat="1"/>
+    <w:lsdException w:name="heading 1" w:semiHidden="0" w:uiPriority="9" w:unhideWhenUsed="0" w:qFormat="1"/>
+    <w:lsdException w:name="heading 2" w:uiPriority="9" w:qFormat="1"/>
+    <w:lsdException w:name="heading 3" w:uiPriority="9" w:qFormat="1"/>
+    <w:lsdException w:name="heading 4" w:uiPriority="9" w:qFormat="1"/>
+    <w:lsdException w:name="heading 5" w:uiPriority="9" w:qFormat="1"/>
+    <w:lsdException w:name="heading 6" w:uiPriority="9" w:qFormat="1"/>
+    <w:lsdException w:name="heading 7" w:uiPriority="9" w:qFormat="1"/>
+    <w:lsdException w:name="heading 8" w:uiPriority="9" w:qFormat="1"/>
+    <w:lsdException w:name="heading 9" w:uiPriority="9" w:qFormat="1"/>
+    <w:lsdException w:name="toc 1" w:uiPriority="39"/>
+    <w:lsdException w:name="toc 2" w:uiPriority="39"/>
+    <w:lsdException w:name="toc 3" w:uiPriority="39"/>
+    <w:lsdException w:name="toc 4" w:uiPriority="39"/>
+    <w:lsdException w:name="toc 5" w:uiPriority="39"/>
+    <w:lsdException w:name="toc 6" w:uiPriority="39"/>
+    <w:lsdException w:name="toc 7" w:uiPriority="39"/>
+    <w:lsdException w:name="toc 8" w:uiPriority="39"/>
+    <w:lsdException w:name="toc 9" w:uiPriority="39"/>
+    <w:lsdException w:name="caption" w:uiPriority="35" w:qFormat="1"/>
+    <w:lsdException w:name="Title" w:semiHidden="0" w:uiPriority="10" w:unhideWhenUsed="0" w:qFormat="1"/>
+    <w:lsdException w:name="Default Paragraph Font" w:uiPriority="1"/>
+    <w:lsdException w:name="Subtitle" w:semiHidden="0" w:uiPriority="11" w:unhideWhenUsed="0" w:qFormat="1"/>
+    <w:lsdException w:name="Strong" w:semiHidden="0" w:uiPriority="22" w:unhideWhenUsed="0" w:qFormat="1"/>
+    <w:lsdException w:name="Emphasis" w:semiHidden="0" w:uiPriority="20" w:unhideWhenUsed="0" w:qFormat="1"/>
+    <w:lsdException w:name="Table Grid" w:semiHidden="0" w:uiPriority="39" w:unhideWhenUsed="0"/>
+    <w:lsdException w:name="Placeholder Text" w:unhideWhenUsed="0"/>
+    <w:lsdException w:name="No Spacing" w:semiHidden="0" w:uiPriority="1" w:unhideWhenUsed="0" w:qFormat="1"/>
+    <w:lsdException w:name="Light Shading" w:semiHidden="0" w:uiPriority="60" w:unhideWhenUsed="0"/>
+    <w:lsdException w:name="Light List" w:semiHidden="0" w:uiPriority="61" w:unhideWhenUsed="0"/>
+    <w:lsdException w:name="Light Grid" w:semiHidden="0" w:uiPriority="62" w:unhideWhenUsed="0"/>
+    <w:lsdException w:name="Medium Shading 1" w:semiHidden="0" w:uiPriority="63" w:unhideWhenUsed="0"/>
+    <w:lsdException w:name="Medium Shading 2" w:semiHidden="0" w:uiPriority="64" w:unhideWhenUsed="0"/>
+    <w:lsdException w:name="Medium List 1" w:semiHidden="0" w:uiPriority="65" w:unhideWhenUsed="0"/>
+    <w:lsdException w:name="Medium List 2" w:semiHidden="0" w:uiPriority="66" w:unhideWhenUsed="0"/>
+    <w:lsdException w:name="Medium Grid 1" w:semiHidden="0" w:uiPriority="67" w:unhideWhenUsed="0"/>
+    <w:lsdException w:name="Medium Grid 2" w:semiHidden="0" w:uiPriority="68" w:unhideWhenUsed="0"/>
+    <w:lsdException w:name="Medium Grid 3" w:semiHidden="0" w:uiPriority="69" w:unhideWhenUsed="0"/>
+    <w:lsdException w:name="Dark List" w:semiHidden="0" w:uiPriority="70" w:unhideWhenUsed="0"/>
+    <w:lsdException w:name="Colorful Shading" w:semiHidden="0" w:uiPriority="71" w:unhideWhenUsed="0"/>
+    <w:lsdException w:name="Colorful List" w:semiHidden="0" w:uiPriority="72" w:unhideWhenUsed="0"/>
+    <w:lsdException w:name="Colorful Grid" w:semiHidden="0" w:uiPriority="73" w:unhideWhenUsed="0"/>
+    <w:lsdException w:name="Light Shading Accent 1" w:semiHidden="0" w:uiPriority="60" w:unhideWhenUsed="0"/>
+    <w:lsdException w:name="Light List Accent 1" w:semiHidden="0" w:uiPriority="61" w:unhideWhenUsed="0"/>
+    <w:lsdException w:name="Light Grid Accent 1" w:semiHidden="0" w:uiPriority="62" w:unhideWhenUsed="0"/>
+    <w:lsdException w:name="Medium Shading 1 Accent 1" w:semiHidden="0" w:uiPriority="63" w:unhideWhenUsed="0"/>
+    <w:lsdException w:name="Medium Shading 2 Accent 1" w:semiHidden="0" w:uiPriority="64" w:unhideWhenUsed="0"/>
+    <w:lsdException w:name="Medium List 1 Accent 1" w:semiHidden="0" w:uiPriority="65" w:unhideWhenUsed="0"/>
+    <w:lsdException w:name="Revision" w:unhideWhenUsed="0"/>
+    <w:lsdException w:name="List Paragraph" w:semiHidden="0" w:uiPriority="34" w:unhideWhenUsed="0" w:qFormat="1"/>
+    <w:lsdException w:name="Quote" w:semiHidden="0" w:uiPriority="29" w:unhideWhenUsed="0" w:qFormat="1"/>
+    <w:lsdException w:name="Intense Quote" w:semiHidden="0" w:uiPriority="30" w:unhideWhenUsed="0" w:qFormat="1"/>
+    <w:lsdException w:name="Medium List 2 Accent 1" w:semiHidden="0" w:uiPriority="66" w:unhideWhenUsed="0"/>
+    <w:lsdException w:name="Medium Grid 1 Accent 1" w:semiHidden="0" w:uiPriority="67" w:unhideWhenUsed="0"/>
+    <w:lsdException w:name="Medium Grid 2 Accent 1" w:semiHidden="0" w:uiPriority="68" w:unhideWhenUsed="0"/>
+    <w:lsdException w:name="Medium Grid 3 Accent 1" w:semiHidden="0" w:uiPriority="69" w:unhideWhenUsed="0"/>
+    <w:lsdException w:name="Dark List Accent 1" w:semiHidden="0" w:uiPriority="70" w:unhideWhenUsed="0"/>
+    <w:lsdException w:name="Colorful Shading Accent 1" w:semiHidden="0" w:uiPriority="71" w:unhideWhenUsed="0"/>
+    <w:lsdException w:name="Colorful List Accent 1" w:semiHidden="0" w:uiPriority="72" w:unhideWhenUsed="0"/>
+    <w:lsdException w:name="Colorful Grid Accent 1" w:semiHidden="0" w:uiPriority="73" w:unhideWhenUsed="0"/>
+    <w:lsdException w:name="Light Shading Accent 2" w:semiHidden="0" w:uiPriority="60" w:unhideWhenUsed="0"/>
+    <w:lsdException w:name="Light List Accent 2" w:semiHidden="0" w:uiPriority="61" w:unhideWhenUsed="0"/>
+    <w:lsdException w:name="Light Grid Accent 2" w:semiHidden="0" w:uiPriority="62" w:unhideWhenUsed="0"/>
+    <w:lsdException w:name="Medium Shading 1 Accent 2" w:semiHidden="0" w:uiPriority="63" w:unhideWhenUsed="0"/>
+    <w:lsdException w:name="Medium Shading 2 Accent 2" w:semiHidden="0" w:uiPriority="64" w:unhideWhenUsed="0"/>
+    <w:lsdException w:name="Medium List 1 Accent 2" w:semiHidden="0" w:uiPriority="65" w:unhideWhenUsed="0"/>
+    <w:lsdException w:name="Medium List 2 Accent 2" w:semiHidden="0" w:uiPriority="66" w:unhideWhenUsed="0"/>
+    <w:lsdException w:name="Medium Grid 1 Accent 2" w:semiHidden="0" w:uiPriority="67" w:unhideWhenUsed="0"/>
+    <w:lsdException w:name="Medium Grid 2 Accent 2" w:semiHidden="0" w:uiPriority="68" w:unhideWhenUsed="0"/>
+    <w:lsdException w:name="Medium Grid 3 Accent 2" w:semiHidden="0" w:uiPriority="69" w:unhideWhenUsed="0"/>
+    <w:lsdException w:name="Dark List Accent 2" w:semiHidden="0" w:uiPriority="70" w:unhideWhenUsed="0"/>
+    <w:lsdException w:name="Colorful Shading Accent 2" w:semiHidden="0" w:uiPriority="71" w:unhideWhenUsed="0"/>
+    <w:lsdException w:name="Colorful List Accent 2" w:semiHidden="0" w:uiPriority="72" w:unhideWhenUsed="0"/>
+    <w:lsdException w:name="Colorful Grid Accent 2" w:semiHidden="0" w:uiPriority="73" w:unhideWhenUsed="0"/>
+    <w:lsdException w:name="Light Shading Accent 3" w:semiHidden="0" w:uiPriority="60" w:unhideWhenUsed="0"/>
+    <w:lsdException w:name="Light List Accent 3" w:semiHidden="0" w:uiPriority="61" w:unhideWhenUsed="0"/>
+    <w:lsdException w:name="Light Grid Accent 3" w:semiHidden="0" w:uiPriority="62" w:unhideWhenUsed="0"/>
+    <w:lsdException w:name="Medium Shading 1 Accent 3" w:semiHidden="0" w:uiPriority="63" w:unhideWhenUsed="0"/>
+    <w:lsdException w:name="Medium Shading 2 Accent 3" w:semiHidden="0" w:uiPriority="64" w:unhideWhenUsed="0"/>
+    <w:lsdException w:name="Medium List 1 Accent 3" w:semiHidden="0" w:uiPriority="65" w:unhideWhenUsed="0"/>
+    <w:lsdException w:name="Medium List 2 Accent 3" w:semiHidden="0" w:uiPriority="66" w:unhideWhenUsed="0"/>
+    <w:lsdException w:name="Medium Grid 1 Accent 3" w:semiHidden="0" w:uiPriority="67" w:unhideWhenUsed="0"/>
+    <w:lsdException w:name="Medium Grid 2 Accent 3" w:semiHidden="0" w:uiPriority="68" w:unhideWhenUsed="0"/>
+    <w:lsdException w:name="Medium Grid 3 Accent 3" w:semiHidden="0" w:uiPriority="69" w:unhideWhenUsed="0"/>
+    <w:lsdException w:name="Dark List Accent 3" w:semiHidden="0" w:uiPriority="70" w:unhideWhenUsed="0"/>
+    <w:lsdException w:name="Colorful Shading Accent 3" w:semiHidden="0" w:uiPriority="71" w:unhideWhenUsed="0"/>
+    <w:lsdException w:name="Colorful List Accent 3" w:semiHidden="0" w:uiPriority="72" w:unhideWhenUsed="0"/>
+    <w:lsdException w:name="Colorful Grid Accent 3" w:semiHidden="0" w:uiPriority="73" w:unhideWhenUsed="0"/>
+    <w:lsdException w:name="Light Shading Accent 4" w:semiHidden="0" w:uiPriority="60" w:unhideWhenUsed="0"/>
+    <w:lsdException w:name="Light List Accent 4" w:semiHidden="0" w:uiPriority="61" w:unhideWhenUsed="0"/>
+    <w:lsdException w:name="Light Grid Accent 4" w:semiHidden="0" w:uiPriority="62" w:unhideWhenUsed="0"/>
+    <w:lsdException w:name="Medium Shading 1 Accent 4" w:semiHidden="0" w:uiPriority="63" w:unhideWhenUsed="0"/>
+    <w:lsdException w:name="Medium Shading 2 Accent 4" w:semiHidden="0" w:uiPriority="64" w:unhideWhenUsed="0"/>
+    <w:lsdException w:name="Medium List 1 Accent 4" w:semiHidden="0" w:uiPriority="65" w:unhideWhenUsed="0"/>
+    <w:lsdException w:name="Medium List 2 Accent 4" w:semiHidden="0" w:uiPriority="66" w:unhideWhenUsed="0"/>
+    <w:lsdException w:name="Medium Grid 1 Accent 4" w:semiHidden="0" w:uiPriority="67" w:unhideWhenUsed="0"/>
+    <w:lsdException w:name="Medium Grid 2 Accent 4" w:semiHidden="0" w:uiPriority="68" w:unhideWhenUsed="0"/>
+    <w:lsdException w:name="Medium Grid 3 Accent 4" w:semiHidden="0" w:uiPriority="69" w:unhideWhenUsed="0"/>
+    <w:lsdException w:name="Dark List Accent 4" w:semiHidden="0" w:uiPriority="70" w:unhideWhenUsed="0"/>
+    <w:lsdException w:name="Colorful Shading Accent 4" w:semiHidden="0" w:uiPriority="71" w:unhideWhenUsed="0"/>
+    <w:lsdException w:name="Colorful List Accent 4" w:semiHidden="0" w:uiPriority="72" w:unhideWhenUsed="0"/>
+    <w:lsdException w:name="Colorful Grid Accent 4" w:semiHidden="0" w:uiPriority="73" w:unhideWhenUsed="0"/>
+    <w:lsdException w:name="Light Shading Accent 5" w:semiHidden="0" w:uiPriority="60" w:unhideWhenUsed="0"/>
+    <w:lsdException w:name="Light List Accent 5" w:semiHidden="0" w:uiPriority="61" w:unhideWhenUsed="0"/>
+    <w:lsdException w:name="Light Grid Accent 5" w:semiHidden="0" w:uiPriority="62" w:unhideWhenUsed="0"/>
+    <w:lsdException w:name="Medium Shading 1 Accent 5" w:semiHidden="0" w:uiPriority="63" w:unhideWhenUsed="0"/>
+    <w:lsdException w:name="Medium Shading 2 Accent 5" w:semiHidden="0" w:uiPriority="64" w:unhideWhenUsed="0"/>
+    <w:lsdException w:name="Medium List 1 Accent 5" w:semiHidden="0" w:uiPriority="65" w:unhideWhenUsed="0"/>
+    <w:lsdException w:name="Medium List 2 Accent 5" w:semiHidden="0" w:uiPriority="66" w:unhideWhenUsed="0"/>
+    <w:lsdException w:name="Medium Grid 1 Accent 5" w:semiHidden="0" w:uiPriority="67" w:unhideWhenUsed="0"/>
+    <w:lsdException w:name="Medium Grid 2 Accent 5" w:semiHidden="0" w:uiPriority="68" w:unhideWhenUsed="0"/>
+    <w:lsdException w:name="Medium Grid 3 Accent 5" w:semiHidden="0" w:uiPriority="69" w:unhideWhenUsed="0"/>
+    <w:lsdException w:name="Dark List Accent 5" w:semiHidden="0" w:uiPriority="70" w:unhideWhenUsed="0"/>
+    <w:lsdException w:name="Colorful Shading Accent 5" w:semiHidden="0" w:uiPriority="71" w:unhideWhenUsed="0"/>
+    <w:lsdException w:name="Colorful List Accent 5" w:semiHidden="0" w:uiPriority="72" w:unhideWhenUsed="0"/>
+    <w:lsdException w:name="Colorful Grid Accent 5" w:semiHidden="0" w:uiPriority="73" w:unhideWhenUsed="0"/>
+    <w:lsdException w:name="Light Shading Accent 6" w:semiHidden="0" w:uiPriority="60" w:unhideWhenUsed="0"/>
+    <w:lsdException w:name="Light List Accent 6" w:semiHidden="0" w:uiPriority="61" w:unhideWhenUsed="0"/>
+    <w:lsdException w:name="Light Grid Accent 6" w:semiHidden="0" w:uiPriority="62" w:unhideWhenUsed="0"/>
+    <w:lsdException w:name="Medium Shading 1 Accent 6" w:semiHidden="0" w:uiPriority="63" w:unhideWhenUsed="0"/>
+    <w:lsdException w:name="Medium Shading 2 Accent 6" w:semiHidden="0" w:uiPriority="64" w:unhideWhenUsed="0"/>
+    <w:lsdException w:name="Medium List 1 Accent 6" w:semiHidden="0" w:uiPriority="65" w:unhideWhenUsed="0"/>
+    <w:lsdException w:name="Medium List 2 Accent 6" w:semiHidden="0" w:uiPriority="66" w:unhideWhenUsed="0"/>
+    <w:lsdException w:name="Medium Grid 1 Accent 6" w:semiHidden="0" w:uiPriority="67" w:unhideWhenUsed="0"/>
+    <w:lsdException w:name="Medium Grid 2 Accent 6" w:semiHidden="0" w:uiPriority="68" w:unhideWhenUsed="0"/>
+    <w:lsdException w:name="Medium Grid 3 Accent 6" w:semiHidden="0" w:uiPriority="69" w:unhideWhenUsed="0"/>
+    <w:lsdException w:name="Dark List Accent 6" w:semiHidden="0" w:uiPriority="70" w:unhideWhenUsed="0"/>
+    <w:lsdException w:name="Colorful Shading Accent 6" w:semiHidden="0" w:uiPriority="71" w:unhideWhenUsed="0"/>
+    <w:lsdException w:name="Colorful List Accent 6" w:semiHidden="0" w:uiPriority="72" w:unhideWhenUsed="0"/>
+    <w:lsdException w:name="Colorful Grid Accent 6" w:semiHidden="0" w:uiPriority="73" w:unhideWhenUsed="0"/>
+    <w:lsdException w:name="Subtle Emphasis" w:semiHidden="0" w:uiPriority="19" w:unhideWhenUsed="0" w:qFormat="1"/>
+    <w:lsdException w:name="Intense Emphasis" w:semiHidden="0" w:uiPriority="21" w:unhideWhenUsed="0" w:qFormat="1"/>
+    <w:lsdException w:name="Subtle Reference" w:semiHidden="0" w:uiPriority="31" w:unhideWhenUsed="0" w:qFormat="1"/>
+    <w:lsdException w:name="Intense Reference" w:semiHidden="0" w:uiPriority="32" w:unhideWhenUsed="0" w:qFormat="1"/>
+    <w:lsdException w:name="Book Title" w:semiHidden="0" w:uiPriority="33" w:unhideWhenUsed="0" w:qFormat="1"/>
+    <w:lsdException w:name="Bibliography" w:uiPriority="37"/>
+    <w:lsdException w:name="TOC Heading" w:uiPriority="39" w:qFormat="1"/>
   </w:latentStyles>
   <w:style w:type="paragraph" w:default="1" w:styleId="Normal">
     <w:name w:val="Normal"/>
@@ -2989,6 +2976,403 @@
       <w:u w:val="single"/>
     </w:rPr>
   </w:style>
+  <w:style w:type="paragraph" w:styleId="BalloonText">
+    <w:name w:val="Balloon Text"/>
+    <w:basedOn w:val="Normal"/>
+    <w:link w:val="BalloonTextChar"/>
+    <w:uiPriority w:val="99"/>
+    <w:semiHidden/>
+    <w:unhideWhenUsed/>
+    <w:rsid w:val="00B90C63"/>
+    <w:pPr>
+      <w:spacing w:after="0" w:line="240" w:lineRule="auto"/>
+    </w:pPr>
+    <w:rPr>
+      <w:rFonts w:ascii="Tahoma" w:hAnsi="Tahoma" w:cs="Tahoma"/>
+      <w:sz w:val="16"/>
+      <w:szCs w:val="16"/>
+    </w:rPr>
+  </w:style>
+  <w:style w:type="character" w:customStyle="1" w:styleId="BalloonTextChar">
+    <w:name w:val="Balloon Text Char"/>
+    <w:basedOn w:val="DefaultParagraphFont"/>
+    <w:link w:val="BalloonText"/>
+    <w:uiPriority w:val="99"/>
+    <w:semiHidden/>
+    <w:rsid w:val="00B90C63"/>
+    <w:rPr>
+      <w:rFonts w:ascii="Tahoma" w:hAnsi="Tahoma" w:cs="Tahoma"/>
+      <w:sz w:val="16"/>
+      <w:szCs w:val="16"/>
+    </w:rPr>
+  </w:style>
+</w:styles>
+</file>
+
+<file path=word/stylesWithEffects.xml><?xml version="1.0" encoding="utf-8"?>
+<w:styles xmlns:wpc="http://schemas.microsoft.com/office/word/2010/wordprocessingCanvas" xmlns:mc="http://schemas.openxmlformats.org/markup-compatibility/2006" xmlns:o="urn:schemas-microsoft-com:office:office" xmlns:r="http://schemas.openxmlformats.org/officeDocument/2006/relationships" xmlns:m="http://schemas.openxmlformats.org/officeDocument/2006/math" xmlns:v="urn:schemas-microsoft-com:vml" xmlns:wp14="http://schemas.microsoft.com/office/word/2010/wordprocessingDrawing" xmlns:wp="http://schemas.openxmlformats.org/drawingml/2006/wordprocessingDrawing" xmlns:w10="urn:schemas-microsoft-com:office:word" xmlns:w="http://schemas.openxmlformats.org/wordprocessingml/2006/main" xmlns:w14="http://schemas.microsoft.com/office/word/2010/wordml" xmlns:wpg="http://schemas.microsoft.com/office/word/2010/wordprocessingGroup" xmlns:wpi="http://schemas.microsoft.com/office/word/2010/wordprocessingInk" xmlns:wne="http://schemas.microsoft.com/office/word/2006/wordml" xmlns:wps="http://schemas.microsoft.com/office/word/2010/wordprocessingShape" mc:Ignorable="w14 wp14">
+  <w:docDefaults>
+    <w:rPrDefault>
+      <w:rPr>
+        <w:rFonts w:asciiTheme="minorHAnsi" w:eastAsiaTheme="minorHAnsi" w:hAnsiTheme="minorHAnsi" w:cstheme="minorBidi"/>
+        <w:sz w:val="22"/>
+        <w:szCs w:val="22"/>
+        <w:lang w:val="en-US" w:eastAsia="en-US" w:bidi="ar-SA"/>
+      </w:rPr>
+    </w:rPrDefault>
+    <w:pPrDefault>
+      <w:pPr>
+        <w:spacing w:after="160" w:line="259" w:lineRule="auto"/>
+      </w:pPr>
+    </w:pPrDefault>
+  </w:docDefaults>
+  <w:latentStyles w:defLockedState="0" w:defUIPriority="99" w:defSemiHidden="1" w:defUnhideWhenUsed="1" w:defQFormat="0" w:count="267">
+    <w:lsdException w:name="Normal" w:semiHidden="0" w:uiPriority="0" w:unhideWhenUsed="0" w:qFormat="1"/>
+    <w:lsdException w:name="heading 1" w:semiHidden="0" w:uiPriority="9" w:unhideWhenUsed="0" w:qFormat="1"/>
+    <w:lsdException w:name="heading 2" w:uiPriority="9" w:qFormat="1"/>
+    <w:lsdException w:name="heading 3" w:uiPriority="9" w:qFormat="1"/>
+    <w:lsdException w:name="heading 4" w:uiPriority="9" w:qFormat="1"/>
+    <w:lsdException w:name="heading 5" w:uiPriority="9" w:qFormat="1"/>
+    <w:lsdException w:name="heading 6" w:uiPriority="9" w:qFormat="1"/>
+    <w:lsdException w:name="heading 7" w:uiPriority="9" w:qFormat="1"/>
+    <w:lsdException w:name="heading 8" w:uiPriority="9" w:qFormat="1"/>
+    <w:lsdException w:name="heading 9" w:uiPriority="9" w:qFormat="1"/>
+    <w:lsdException w:name="toc 1" w:uiPriority="39"/>
+    <w:lsdException w:name="toc 2" w:uiPriority="39"/>
+    <w:lsdException w:name="toc 3" w:uiPriority="39"/>
+    <w:lsdException w:name="toc 4" w:uiPriority="39"/>
+    <w:lsdException w:name="toc 5" w:uiPriority="39"/>
+    <w:lsdException w:name="toc 6" w:uiPriority="39"/>
+    <w:lsdException w:name="toc 7" w:uiPriority="39"/>
+    <w:lsdException w:name="toc 8" w:uiPriority="39"/>
+    <w:lsdException w:name="toc 9" w:uiPriority="39"/>
+    <w:lsdException w:name="caption" w:uiPriority="35" w:qFormat="1"/>
+    <w:lsdException w:name="Title" w:semiHidden="0" w:uiPriority="10" w:unhideWhenUsed="0" w:qFormat="1"/>
+    <w:lsdException w:name="Default Paragraph Font" w:uiPriority="1"/>
+    <w:lsdException w:name="Subtitle" w:semiHidden="0" w:uiPriority="11" w:unhideWhenUsed="0" w:qFormat="1"/>
+    <w:lsdException w:name="Strong" w:semiHidden="0" w:uiPriority="22" w:unhideWhenUsed="0" w:qFormat="1"/>
+    <w:lsdException w:name="Emphasis" w:semiHidden="0" w:uiPriority="20" w:unhideWhenUsed="0" w:qFormat="1"/>
+    <w:lsdException w:name="Table Grid" w:semiHidden="0" w:uiPriority="39" w:unhideWhenUsed="0"/>
+    <w:lsdException w:name="Placeholder Text" w:unhideWhenUsed="0"/>
+    <w:lsdException w:name="No Spacing" w:semiHidden="0" w:uiPriority="1" w:unhideWhenUsed="0" w:qFormat="1"/>
+    <w:lsdException w:name="Light Shading" w:semiHidden="0" w:uiPriority="60" w:unhideWhenUsed="0"/>
+    <w:lsdException w:name="Light List" w:semiHidden="0" w:uiPriority="61" w:unhideWhenUsed="0"/>
+    <w:lsdException w:name="Light Grid" w:semiHidden="0" w:uiPriority="62" w:unhideWhenUsed="0"/>
+    <w:lsdException w:name="Medium Shading 1" w:semiHidden="0" w:uiPriority="63" w:unhideWhenUsed="0"/>
+    <w:lsdException w:name="Medium Shading 2" w:semiHidden="0" w:uiPriority="64" w:unhideWhenUsed="0"/>
+    <w:lsdException w:name="Medium List 1" w:semiHidden="0" w:uiPriority="65" w:unhideWhenUsed="0"/>
+    <w:lsdException w:name="Medium List 2" w:semiHidden="0" w:uiPriority="66" w:unhideWhenUsed="0"/>
+    <w:lsdException w:name="Medium Grid 1" w:semiHidden="0" w:uiPriority="67" w:unhideWhenUsed="0"/>
+    <w:lsdException w:name="Medium Grid 2" w:semiHidden="0" w:uiPriority="68" w:unhideWhenUsed="0"/>
+    <w:lsdException w:name="Medium Grid 3" w:semiHidden="0" w:uiPriority="69" w:unhideWhenUsed="0"/>
+    <w:lsdException w:name="Dark List" w:semiHidden="0" w:uiPriority="70" w:unhideWhenUsed="0"/>
+    <w:lsdException w:name="Colorful Shading" w:semiHidden="0" w:uiPriority="71" w:unhideWhenUsed="0"/>
+    <w:lsdException w:name="Colorful List" w:semiHidden="0" w:uiPriority="72" w:unhideWhenUsed="0"/>
+    <w:lsdException w:name="Colorful Grid" w:semiHidden="0" w:uiPriority="73" w:unhideWhenUsed="0"/>
+    <w:lsdException w:name="Light Shading Accent 1" w:semiHidden="0" w:uiPriority="60" w:unhideWhenUsed="0"/>
+    <w:lsdException w:name="Light List Accent 1" w:semiHidden="0" w:uiPriority="61" w:unhideWhenUsed="0"/>
+    <w:lsdException w:name="Light Grid Accent 1" w:semiHidden="0" w:uiPriority="62" w:unhideWhenUsed="0"/>
+    <w:lsdException w:name="Medium Shading 1 Accent 1" w:semiHidden="0" w:uiPriority="63" w:unhideWhenUsed="0"/>
+    <w:lsdException w:name="Medium Shading 2 Accent 1" w:semiHidden="0" w:uiPriority="64" w:unhideWhenUsed="0"/>
+    <w:lsdException w:name="Medium List 1 Accent 1" w:semiHidden="0" w:uiPriority="65" w:unhideWhenUsed="0"/>
+    <w:lsdException w:name="Revision" w:unhideWhenUsed="0"/>
+    <w:lsdException w:name="List Paragraph" w:semiHidden="0" w:uiPriority="34" w:unhideWhenUsed="0" w:qFormat="1"/>
+    <w:lsdException w:name="Quote" w:semiHidden="0" w:uiPriority="29" w:unhideWhenUsed="0" w:qFormat="1"/>
+    <w:lsdException w:name="Intense Quote" w:semiHidden="0" w:uiPriority="30" w:unhideWhenUsed="0" w:qFormat="1"/>
+    <w:lsdException w:name="Medium List 2 Accent 1" w:semiHidden="0" w:uiPriority="66" w:unhideWhenUsed="0"/>
+    <w:lsdException w:name="Medium Grid 1 Accent 1" w:semiHidden="0" w:uiPriority="67" w:unhideWhenUsed="0"/>
+    <w:lsdException w:name="Medium Grid 2 Accent 1" w:semiHidden="0" w:uiPriority="68" w:unhideWhenUsed="0"/>
+    <w:lsdException w:name="Medium Grid 3 Accent 1" w:semiHidden="0" w:uiPriority="69" w:unhideWhenUsed="0"/>
+    <w:lsdException w:name="Dark List Accent 1" w:semiHidden="0" w:uiPriority="70" w:unhideWhenUsed="0"/>
+    <w:lsdException w:name="Colorful Shading Accent 1" w:semiHidden="0" w:uiPriority="71" w:unhideWhenUsed="0"/>
+    <w:lsdException w:name="Colorful List Accent 1" w:semiHidden="0" w:uiPriority="72" w:unhideWhenUsed="0"/>
+    <w:lsdException w:name="Colorful Grid Accent 1" w:semiHidden="0" w:uiPriority="73" w:unhideWhenUsed="0"/>
+    <w:lsdException w:name="Light Shading Accent 2" w:semiHidden="0" w:uiPriority="60" w:unhideWhenUsed="0"/>
+    <w:lsdException w:name="Light List Accent 2" w:semiHidden="0" w:uiPriority="61" w:unhideWhenUsed="0"/>
+    <w:lsdException w:name="Light Grid Accent 2" w:semiHidden="0" w:uiPriority="62" w:unhideWhenUsed="0"/>
+    <w:lsdException w:name="Medium Shading 1 Accent 2" w:semiHidden="0" w:uiPriority="63" w:unhideWhenUsed="0"/>
+    <w:lsdException w:name="Medium Shading 2 Accent 2" w:semiHidden="0" w:uiPriority="64" w:unhideWhenUsed="0"/>
+    <w:lsdException w:name="Medium List 1 Accent 2" w:semiHidden="0" w:uiPriority="65" w:unhideWhenUsed="0"/>
+    <w:lsdException w:name="Medium List 2 Accent 2" w:semiHidden="0" w:uiPriority="66" w:unhideWhenUsed="0"/>
+    <w:lsdException w:name="Medium Grid 1 Accent 2" w:semiHidden="0" w:uiPriority="67" w:unhideWhenUsed="0"/>
+    <w:lsdException w:name="Medium Grid 2 Accent 2" w:semiHidden="0" w:uiPriority="68" w:unhideWhenUsed="0"/>
+    <w:lsdException w:name="Medium Grid 3 Accent 2" w:semiHidden="0" w:uiPriority="69" w:unhideWhenUsed="0"/>
+    <w:lsdException w:name="Dark List Accent 2" w:semiHidden="0" w:uiPriority="70" w:unhideWhenUsed="0"/>
+    <w:lsdException w:name="Colorful Shading Accent 2" w:semiHidden="0" w:uiPriority="71" w:unhideWhenUsed="0"/>
+    <w:lsdException w:name="Colorful List Accent 2" w:semiHidden="0" w:uiPriority="72" w:unhideWhenUsed="0"/>
+    <w:lsdException w:name="Colorful Grid Accent 2" w:semiHidden="0" w:uiPriority="73" w:unhideWhenUsed="0"/>
+    <w:lsdException w:name="Light Shading Accent 3" w:semiHidden="0" w:uiPriority="60" w:unhideWhenUsed="0"/>
+    <w:lsdException w:name="Light List Accent 3" w:semiHidden="0" w:uiPriority="61" w:unhideWhenUsed="0"/>
+    <w:lsdException w:name="Light Grid Accent 3" w:semiHidden="0" w:uiPriority="62" w:unhideWhenUsed="0"/>
+    <w:lsdException w:name="Medium Shading 1 Accent 3" w:semiHidden="0" w:uiPriority="63" w:unhideWhenUsed="0"/>
+    <w:lsdException w:name="Medium Shading 2 Accent 3" w:semiHidden="0" w:uiPriority="64" w:unhideWhenUsed="0"/>
+    <w:lsdException w:name="Medium List 1 Accent 3" w:semiHidden="0" w:uiPriority="65" w:unhideWhenUsed="0"/>
+    <w:lsdException w:name="Medium List 2 Accent 3" w:semiHidden="0" w:uiPriority="66" w:unhideWhenUsed="0"/>
+    <w:lsdException w:name="Medium Grid 1 Accent 3" w:semiHidden="0" w:uiPriority="67" w:unhideWhenUsed="0"/>
+    <w:lsdException w:name="Medium Grid 2 Accent 3" w:semiHidden="0" w:uiPriority="68" w:unhideWhenUsed="0"/>
+    <w:lsdException w:name="Medium Grid 3 Accent 3" w:semiHidden="0" w:uiPriority="69" w:unhideWhenUsed="0"/>
+    <w:lsdException w:name="Dark List Accent 3" w:semiHidden="0" w:uiPriority="70" w:unhideWhenUsed="0"/>
+    <w:lsdException w:name="Colorful Shading Accent 3" w:semiHidden="0" w:uiPriority="71" w:unhideWhenUsed="0"/>
+    <w:lsdException w:name="Colorful List Accent 3" w:semiHidden="0" w:uiPriority="72" w:unhideWhenUsed="0"/>
+    <w:lsdException w:name="Colorful Grid Accent 3" w:semiHidden="0" w:uiPriority="73" w:unhideWhenUsed="0"/>
+    <w:lsdException w:name="Light Shading Accent 4" w:semiHidden="0" w:uiPriority="60" w:unhideWhenUsed="0"/>
+    <w:lsdException w:name="Light List Accent 4" w:semiHidden="0" w:uiPriority="61" w:unhideWhenUsed="0"/>
+    <w:lsdException w:name="Light Grid Accent 4" w:semiHidden="0" w:uiPriority="62" w:unhideWhenUsed="0"/>
+    <w:lsdException w:name="Medium Shading 1 Accent 4" w:semiHidden="0" w:uiPriority="63" w:unhideWhenUsed="0"/>
+    <w:lsdException w:name="Medium Shading 2 Accent 4" w:semiHidden="0" w:uiPriority="64" w:unhideWhenUsed="0"/>
+    <w:lsdException w:name="Medium List 1 Accent 4" w:semiHidden="0" w:uiPriority="65" w:unhideWhenUsed="0"/>
+    <w:lsdException w:name="Medium List 2 Accent 4" w:semiHidden="0" w:uiPriority="66" w:unhideWhenUsed="0"/>
+    <w:lsdException w:name="Medium Grid 1 Accent 4" w:semiHidden="0" w:uiPriority="67" w:unhideWhenUsed="0"/>
+    <w:lsdException w:name="Medium Grid 2 Accent 4" w:semiHidden="0" w:uiPriority="68" w:unhideWhenUsed="0"/>
+    <w:lsdException w:name="Medium Grid 3 Accent 4" w:semiHidden="0" w:uiPriority="69" w:unhideWhenUsed="0"/>
+    <w:lsdException w:name="Dark List Accent 4" w:semiHidden="0" w:uiPriority="70" w:unhideWhenUsed="0"/>
+    <w:lsdException w:name="Colorful Shading Accent 4" w:semiHidden="0" w:uiPriority="71" w:unhideWhenUsed="0"/>
+    <w:lsdException w:name="Colorful List Accent 4" w:semiHidden="0" w:uiPriority="72" w:unhideWhenUsed="0"/>
+    <w:lsdException w:name="Colorful Grid Accent 4" w:semiHidden="0" w:uiPriority="73" w:unhideWhenUsed="0"/>
+    <w:lsdException w:name="Light Shading Accent 5" w:semiHidden="0" w:uiPriority="60" w:unhideWhenUsed="0"/>
+    <w:lsdException w:name="Light List Accent 5" w:semiHidden="0" w:uiPriority="61" w:unhideWhenUsed="0"/>
+    <w:lsdException w:name="Light Grid Accent 5" w:semiHidden="0" w:uiPriority="62" w:unhideWhenUsed="0"/>
+    <w:lsdException w:name="Medium Shading 1 Accent 5" w:semiHidden="0" w:uiPriority="63" w:unhideWhenUsed="0"/>
+    <w:lsdException w:name="Medium Shading 2 Accent 5" w:semiHidden="0" w:uiPriority="64" w:unhideWhenUsed="0"/>
+    <w:lsdException w:name="Medium List 1 Accent 5" w:semiHidden="0" w:uiPriority="65" w:unhideWhenUsed="0"/>
+    <w:lsdException w:name="Medium List 2 Accent 5" w:semiHidden="0" w:uiPriority="66" w:unhideWhenUsed="0"/>
+    <w:lsdException w:name="Medium Grid 1 Accent 5" w:semiHidden="0" w:uiPriority="67" w:unhideWhenUsed="0"/>
+    <w:lsdException w:name="Medium Grid 2 Accent 5" w:semiHidden="0" w:uiPriority="68" w:unhideWhenUsed="0"/>
+    <w:lsdException w:name="Medium Grid 3 Accent 5" w:semiHidden="0" w:uiPriority="69" w:unhideWhenUsed="0"/>
+    <w:lsdException w:name="Dark List Accent 5" w:semiHidden="0" w:uiPriority="70" w:unhideWhenUsed="0"/>
+    <w:lsdException w:name="Colorful Shading Accent 5" w:semiHidden="0" w:uiPriority="71" w:unhideWhenUsed="0"/>
+    <w:lsdException w:name="Colorful List Accent 5" w:semiHidden="0" w:uiPriority="72" w:unhideWhenUsed="0"/>
+    <w:lsdException w:name="Colorful Grid Accent 5" w:semiHidden="0" w:uiPriority="73" w:unhideWhenUsed="0"/>
+    <w:lsdException w:name="Light Shading Accent 6" w:semiHidden="0" w:uiPriority="60" w:unhideWhenUsed="0"/>
+    <w:lsdException w:name="Light List Accent 6" w:semiHidden="0" w:uiPriority="61" w:unhideWhenUsed="0"/>
+    <w:lsdException w:name="Light Grid Accent 6" w:semiHidden="0" w:uiPriority="62" w:unhideWhenUsed="0"/>
+    <w:lsdException w:name="Medium Shading 1 Accent 6" w:semiHidden="0" w:uiPriority="63" w:unhideWhenUsed="0"/>
+    <w:lsdException w:name="Medium Shading 2 Accent 6" w:semiHidden="0" w:uiPriority="64" w:unhideWhenUsed="0"/>
+    <w:lsdException w:name="Medium List 1 Accent 6" w:semiHidden="0" w:uiPriority="65" w:unhideWhenUsed="0"/>
+    <w:lsdException w:name="Medium List 2 Accent 6" w:semiHidden="0" w:uiPriority="66" w:unhideWhenUsed="0"/>
+    <w:lsdException w:name="Medium Grid 1 Accent 6" w:semiHidden="0" w:uiPriority="67" w:unhideWhenUsed="0"/>
+    <w:lsdException w:name="Medium Grid 2 Accent 6" w:semiHidden="0" w:uiPriority="68" w:unhideWhenUsed="0"/>
+    <w:lsdException w:name="Medium Grid 3 Accent 6" w:semiHidden="0" w:uiPriority="69" w:unhideWhenUsed="0"/>
+    <w:lsdException w:name="Dark List Accent 6" w:semiHidden="0" w:uiPriority="70" w:unhideWhenUsed="0"/>
+    <w:lsdException w:name="Colorful Shading Accent 6" w:semiHidden="0" w:uiPriority="71" w:unhideWhenUsed="0"/>
+    <w:lsdException w:name="Colorful List Accent 6" w:semiHidden="0" w:uiPriority="72" w:unhideWhenUsed="0"/>
+    <w:lsdException w:name="Colorful Grid Accent 6" w:semiHidden="0" w:uiPriority="73" w:unhideWhenUsed="0"/>
+    <w:lsdException w:name="Subtle Emphasis" w:semiHidden="0" w:uiPriority="19" w:unhideWhenUsed="0" w:qFormat="1"/>
+    <w:lsdException w:name="Intense Emphasis" w:semiHidden="0" w:uiPriority="21" w:unhideWhenUsed="0" w:qFormat="1"/>
+    <w:lsdException w:name="Subtle Reference" w:semiHidden="0" w:uiPriority="31" w:unhideWhenUsed="0" w:qFormat="1"/>
+    <w:lsdException w:name="Intense Reference" w:semiHidden="0" w:uiPriority="32" w:unhideWhenUsed="0" w:qFormat="1"/>
+    <w:lsdException w:name="Book Title" w:semiHidden="0" w:uiPriority="33" w:unhideWhenUsed="0" w:qFormat="1"/>
+    <w:lsdException w:name="Bibliography" w:uiPriority="37"/>
+    <w:lsdException w:name="TOC Heading" w:uiPriority="39" w:qFormat="1"/>
+  </w:latentStyles>
+  <w:style w:type="paragraph" w:default="1" w:styleId="Normal">
+    <w:name w:val="Normal"/>
+    <w:qFormat/>
+  </w:style>
+  <w:style w:type="paragraph" w:styleId="Heading1">
+    <w:name w:val="heading 1"/>
+    <w:basedOn w:val="Normal"/>
+    <w:next w:val="Normal"/>
+    <w:link w:val="Heading1Char"/>
+    <w:uiPriority w:val="9"/>
+    <w:qFormat/>
+    <w:rsid w:val="004C21EF"/>
+    <w:pPr>
+      <w:keepNext/>
+      <w:keepLines/>
+      <w:spacing w:before="240" w:after="0"/>
+      <w:outlineLvl w:val="0"/>
+    </w:pPr>
+    <w:rPr>
+      <w:rFonts w:asciiTheme="majorHAnsi" w:eastAsiaTheme="majorEastAsia" w:hAnsiTheme="majorHAnsi" w:cstheme="majorBidi"/>
+      <w:color w:val="2F5496" w:themeColor="accent1" w:themeShade="BF"/>
+      <w:sz w:val="32"/>
+      <w:szCs w:val="32"/>
+    </w:rPr>
+  </w:style>
+  <w:style w:type="character" w:default="1" w:styleId="DefaultParagraphFont">
+    <w:name w:val="Default Paragraph Font"/>
+    <w:uiPriority w:val="1"/>
+    <w:semiHidden/>
+    <w:unhideWhenUsed/>
+  </w:style>
+  <w:style w:type="table" w:default="1" w:styleId="TableNormal">
+    <w:name w:val="Normal Table"/>
+    <w:uiPriority w:val="99"/>
+    <w:semiHidden/>
+    <w:unhideWhenUsed/>
+    <w:tblPr>
+      <w:tblInd w:w="0" w:type="dxa"/>
+      <w:tblCellMar>
+        <w:top w:w="0" w:type="dxa"/>
+        <w:left w:w="108" w:type="dxa"/>
+        <w:bottom w:w="0" w:type="dxa"/>
+        <w:right w:w="108" w:type="dxa"/>
+      </w:tblCellMar>
+    </w:tblPr>
+  </w:style>
+  <w:style w:type="numbering" w:default="1" w:styleId="NoList">
+    <w:name w:val="No List"/>
+    <w:uiPriority w:val="99"/>
+    <w:semiHidden/>
+    <w:unhideWhenUsed/>
+  </w:style>
+  <w:style w:type="paragraph" w:styleId="NoSpacing">
+    <w:name w:val="No Spacing"/>
+    <w:link w:val="NoSpacingChar"/>
+    <w:uiPriority w:val="1"/>
+    <w:qFormat/>
+    <w:rsid w:val="004C21EF"/>
+    <w:pPr>
+      <w:spacing w:after="0" w:line="240" w:lineRule="auto"/>
+    </w:pPr>
+    <w:rPr>
+      <w:rFonts w:eastAsiaTheme="minorEastAsia"/>
+    </w:rPr>
+  </w:style>
+  <w:style w:type="character" w:customStyle="1" w:styleId="NoSpacingChar">
+    <w:name w:val="No Spacing Char"/>
+    <w:basedOn w:val="DefaultParagraphFont"/>
+    <w:link w:val="NoSpacing"/>
+    <w:uiPriority w:val="1"/>
+    <w:rsid w:val="004C21EF"/>
+    <w:rPr>
+      <w:rFonts w:eastAsiaTheme="minorEastAsia"/>
+    </w:rPr>
+  </w:style>
+  <w:style w:type="paragraph" w:styleId="Header">
+    <w:name w:val="header"/>
+    <w:basedOn w:val="Normal"/>
+    <w:link w:val="HeaderChar"/>
+    <w:uiPriority w:val="99"/>
+    <w:unhideWhenUsed/>
+    <w:rsid w:val="004C21EF"/>
+    <w:pPr>
+      <w:tabs>
+        <w:tab w:val="center" w:pos="4680"/>
+        <w:tab w:val="right" w:pos="9360"/>
+      </w:tabs>
+      <w:spacing w:after="0" w:line="240" w:lineRule="auto"/>
+    </w:pPr>
+  </w:style>
+  <w:style w:type="character" w:customStyle="1" w:styleId="HeaderChar">
+    <w:name w:val="Header Char"/>
+    <w:basedOn w:val="DefaultParagraphFont"/>
+    <w:link w:val="Header"/>
+    <w:uiPriority w:val="99"/>
+    <w:rsid w:val="004C21EF"/>
+  </w:style>
+  <w:style w:type="paragraph" w:styleId="Footer">
+    <w:name w:val="footer"/>
+    <w:basedOn w:val="Normal"/>
+    <w:link w:val="FooterChar"/>
+    <w:uiPriority w:val="99"/>
+    <w:unhideWhenUsed/>
+    <w:rsid w:val="004C21EF"/>
+    <w:pPr>
+      <w:tabs>
+        <w:tab w:val="center" w:pos="4680"/>
+        <w:tab w:val="right" w:pos="9360"/>
+      </w:tabs>
+      <w:spacing w:after="0" w:line="240" w:lineRule="auto"/>
+    </w:pPr>
+  </w:style>
+  <w:style w:type="character" w:customStyle="1" w:styleId="FooterChar">
+    <w:name w:val="Footer Char"/>
+    <w:basedOn w:val="DefaultParagraphFont"/>
+    <w:link w:val="Footer"/>
+    <w:uiPriority w:val="99"/>
+    <w:rsid w:val="004C21EF"/>
+  </w:style>
+  <w:style w:type="character" w:customStyle="1" w:styleId="Heading1Char">
+    <w:name w:val="Heading 1 Char"/>
+    <w:basedOn w:val="DefaultParagraphFont"/>
+    <w:link w:val="Heading1"/>
+    <w:uiPriority w:val="9"/>
+    <w:rsid w:val="004C21EF"/>
+    <w:rPr>
+      <w:rFonts w:asciiTheme="majorHAnsi" w:eastAsiaTheme="majorEastAsia" w:hAnsiTheme="majorHAnsi" w:cstheme="majorBidi"/>
+      <w:color w:val="2F5496" w:themeColor="accent1" w:themeShade="BF"/>
+      <w:sz w:val="32"/>
+      <w:szCs w:val="32"/>
+    </w:rPr>
+  </w:style>
+  <w:style w:type="paragraph" w:styleId="ListParagraph">
+    <w:name w:val="List Paragraph"/>
+    <w:basedOn w:val="Normal"/>
+    <w:uiPriority w:val="34"/>
+    <w:qFormat/>
+    <w:rsid w:val="004C21EF"/>
+    <w:pPr>
+      <w:ind w:left="720"/>
+      <w:contextualSpacing/>
+    </w:pPr>
+  </w:style>
+  <w:style w:type="paragraph" w:styleId="TOCHeading">
+    <w:name w:val="TOC Heading"/>
+    <w:basedOn w:val="Heading1"/>
+    <w:next w:val="Normal"/>
+    <w:uiPriority w:val="39"/>
+    <w:unhideWhenUsed/>
+    <w:qFormat/>
+    <w:rsid w:val="00741B1B"/>
+    <w:pPr>
+      <w:outlineLvl w:val="9"/>
+    </w:pPr>
+  </w:style>
+  <w:style w:type="paragraph" w:styleId="TOC1">
+    <w:name w:val="toc 1"/>
+    <w:basedOn w:val="Normal"/>
+    <w:next w:val="Normal"/>
+    <w:autoRedefine/>
+    <w:uiPriority w:val="39"/>
+    <w:unhideWhenUsed/>
+    <w:rsid w:val="00741B1B"/>
+    <w:pPr>
+      <w:spacing w:after="100"/>
+    </w:pPr>
+  </w:style>
+  <w:style w:type="character" w:styleId="Hyperlink">
+    <w:name w:val="Hyperlink"/>
+    <w:basedOn w:val="DefaultParagraphFont"/>
+    <w:uiPriority w:val="99"/>
+    <w:unhideWhenUsed/>
+    <w:rsid w:val="00741B1B"/>
+    <w:rPr>
+      <w:color w:val="0563C1" w:themeColor="hyperlink"/>
+      <w:u w:val="single"/>
+    </w:rPr>
+  </w:style>
+  <w:style w:type="paragraph" w:styleId="BalloonText">
+    <w:name w:val="Balloon Text"/>
+    <w:basedOn w:val="Normal"/>
+    <w:link w:val="BalloonTextChar"/>
+    <w:uiPriority w:val="99"/>
+    <w:semiHidden/>
+    <w:unhideWhenUsed/>
+    <w:rsid w:val="00B90C63"/>
+    <w:pPr>
+      <w:spacing w:after="0" w:line="240" w:lineRule="auto"/>
+    </w:pPr>
+    <w:rPr>
+      <w:rFonts w:ascii="Tahoma" w:hAnsi="Tahoma" w:cs="Tahoma"/>
+      <w:sz w:val="16"/>
+      <w:szCs w:val="16"/>
+    </w:rPr>
+  </w:style>
+  <w:style w:type="character" w:customStyle="1" w:styleId="BalloonTextChar">
+    <w:name w:val="Balloon Text Char"/>
+    <w:basedOn w:val="DefaultParagraphFont"/>
+    <w:link w:val="BalloonText"/>
+    <w:uiPriority w:val="99"/>
+    <w:semiHidden/>
+    <w:rsid w:val="00B90C63"/>
+    <w:rPr>
+      <w:rFonts w:ascii="Tahoma" w:hAnsi="Tahoma" w:cs="Tahoma"/>
+      <w:sz w:val="16"/>
+      <w:szCs w:val="16"/>
+    </w:rPr>
+  </w:style>
 </w:styles>
 </file>
 
@@ -3035,7 +3419,7 @@
     </a:clrScheme>
     <a:fontScheme name="Office">
       <a:majorFont>
-        <a:latin typeface="Calibri Light" panose="020F0302020204030204"/>
+        <a:latin typeface="Calibri Light"/>
         <a:ea typeface=""/>
         <a:cs typeface=""/>
         <a:font script="Jpan" typeface="游ゴシック Light"/>
@@ -3087,7 +3471,7 @@
         <a:font script="Tfng" typeface="Ebrima"/>
       </a:majorFont>
       <a:minorFont>
-        <a:latin typeface="Calibri" panose="020F0502020204030204"/>
+        <a:latin typeface="Calibri"/>
         <a:ea typeface=""/>
         <a:cs typeface=""/>
         <a:font script="Jpan" typeface="游明朝"/>
@@ -3281,7 +3665,7 @@
   <a:extraClrSchemeLst/>
   <a:extLst>
     <a:ext uri="{05A4C25C-085E-4340-85A3-A5531E510DB2}">
-      <thm15:themeFamily xmlns:thm15="http://schemas.microsoft.com/office/thememl/2012/main" name="Office Theme" id="{62F939B6-93AF-4DB8-9C6B-D6C7DFDC589F}" vid="{4A3C46E8-61CC-4603-A589-7422A47A8E4A}"/>
+      <thm15:themeFamily xmlns:thm15="http://schemas.microsoft.com/office/thememl/2012/main" xmlns="" name="Office Theme" id="{62F939B6-93AF-4DB8-9C6B-D6C7DFDC589F}" vid="{4A3C46E8-61CC-4603-A589-7422A47A8E4A}"/>
     </a:ext>
   </a:extLst>
 </a:theme>
@@ -3292,7 +3676,7 @@
 </file>
 
 <file path=customXml/itemProps1.xml><?xml version="1.0" encoding="utf-8"?>
-<ds:datastoreItem xmlns:ds="http://schemas.openxmlformats.org/officeDocument/2006/customXml" ds:itemID="{2E0739F7-7020-402F-B331-BAA59E57003B}">
+<ds:datastoreItem xmlns:ds="http://schemas.openxmlformats.org/officeDocument/2006/customXml" ds:itemID="{8129411B-C950-4080-92AB-3B95086AA63A}">
   <ds:schemaRefs>
     <ds:schemaRef ds:uri="http://schemas.openxmlformats.org/officeDocument/2006/bibliography"/>
   </ds:schemaRefs>

</xml_diff>

<commit_message>
We have a title!
</commit_message>
<xml_diff>
--- a/Documentation/Project Documentation.docx
+++ b/Documentation/Project Documentation.docx
@@ -1,6 +1,6 @@
 
 <file path=word/document.xml><?xml version="1.0" encoding="utf-8"?>
-<w:document xmlns:ve="http://schemas.openxmlformats.org/markup-compatibility/2006" xmlns:o="urn:schemas-microsoft-com:office:office" xmlns:r="http://schemas.openxmlformats.org/officeDocument/2006/relationships" xmlns:m="http://schemas.openxmlformats.org/officeDocument/2006/math" xmlns:v="urn:schemas-microsoft-com:vml" xmlns:wp="http://schemas.openxmlformats.org/drawingml/2006/wordprocessingDrawing" xmlns:w10="urn:schemas-microsoft-com:office:word" xmlns:w="http://schemas.openxmlformats.org/wordprocessingml/2006/main" xmlns:wne="http://schemas.microsoft.com/office/word/2006/wordml">
+<w:document xmlns:wpc="http://schemas.microsoft.com/office/word/2010/wordprocessingCanvas" xmlns:cx="http://schemas.microsoft.com/office/drawing/2014/chartex" xmlns:cx1="http://schemas.microsoft.com/office/drawing/2015/9/8/chartex" xmlns:cx2="http://schemas.microsoft.com/office/drawing/2015/10/21/chartex" xmlns:cx3="http://schemas.microsoft.com/office/drawing/2016/5/9/chartex" xmlns:cx4="http://schemas.microsoft.com/office/drawing/2016/5/10/chartex" xmlns:cx5="http://schemas.microsoft.com/office/drawing/2016/5/11/chartex" xmlns:cx6="http://schemas.microsoft.com/office/drawing/2016/5/12/chartex" xmlns:cx7="http://schemas.microsoft.com/office/drawing/2016/5/13/chartex" xmlns:cx8="http://schemas.microsoft.com/office/drawing/2016/5/14/chartex" xmlns:mc="http://schemas.openxmlformats.org/markup-compatibility/2006" xmlns:aink="http://schemas.microsoft.com/office/drawing/2016/ink" xmlns:am3d="http://schemas.microsoft.com/office/drawing/2017/model3d" xmlns:o="urn:schemas-microsoft-com:office:office" xmlns:r="http://schemas.openxmlformats.org/officeDocument/2006/relationships" xmlns:m="http://schemas.openxmlformats.org/officeDocument/2006/math" xmlns:v="urn:schemas-microsoft-com:vml" xmlns:wp14="http://schemas.microsoft.com/office/word/2010/wordprocessingDrawing" xmlns:wp="http://schemas.openxmlformats.org/drawingml/2006/wordprocessingDrawing" xmlns:w10="urn:schemas-microsoft-com:office:word" xmlns:w="http://schemas.openxmlformats.org/wordprocessingml/2006/main" xmlns:w14="http://schemas.microsoft.com/office/word/2010/wordml" xmlns:w15="http://schemas.microsoft.com/office/word/2012/wordml" xmlns:w16cid="http://schemas.microsoft.com/office/word/2016/wordml/cid" xmlns:w16se="http://schemas.microsoft.com/office/word/2015/wordml/symex" xmlns:wpg="http://schemas.microsoft.com/office/word/2010/wordprocessingGroup" xmlns:wpi="http://schemas.microsoft.com/office/word/2010/wordprocessingInk" xmlns:wne="http://schemas.microsoft.com/office/word/2006/wordml" xmlns:wps="http://schemas.microsoft.com/office/word/2010/wordprocessingShape" mc:Ignorable="w14 w15 w16se w16cid wp14">
   <w:body>
     <w:sdt>
       <w:sdtPr>
@@ -37,7 +37,7 @@
             <w:rPr>
               <w:noProof/>
             </w:rPr>
-            <w:pict>
+            <w:pict w14:anchorId="40558FDA">
               <v:shapetype id="_x0000_t202" coordsize="21600,21600" o:spt="202" path="m,l,21600r21600,l21600,xe">
                 <v:stroke joinstyle="miter"/>
                 <v:path gradientshapeok="t" o:connecttype="rect"/>
@@ -86,7 +86,7 @@
                               <w:sz w:val="64"/>
                               <w:szCs w:val="64"/>
                             </w:rPr>
-                            <w:t>Insert title please</w:t>
+                            <w:t>Learn4fun</w:t>
                           </w:r>
                         </w:p>
                       </w:sdtContent>
@@ -114,6 +114,7 @@
                           <w:dataBinding w:prefixMappings="xmlns:ns0='http://purl.org/dc/elements/1.1/' xmlns:ns1='http://schemas.openxmlformats.org/package/2006/metadata/core-properties' " w:xpath="/ns1:coreProperties[1]/ns0:subject[1]" w:storeItemID="{6C3C8BC8-F283-45AE-878A-BAB7291924A1}"/>
                           <w:text/>
                         </w:sdtPr>
+                        <w:sdtEndPr/>
                         <w:sdtContent>
                           <w:r>
                             <w:rPr>
@@ -121,25 +122,7 @@
                               <w:sz w:val="36"/>
                               <w:szCs w:val="36"/>
                             </w:rPr>
-                            <w:t xml:space="preserve">Subtitle please </w:t>
-                          </w:r>
-                          <w:proofErr w:type="gramStart"/>
-                          <w:r>
-                            <w:rPr>
-                              <w:color w:val="4472C4" w:themeColor="accent1"/>
-                              <w:sz w:val="36"/>
-                              <w:szCs w:val="36"/>
-                            </w:rPr>
-                            <w:t>cause</w:t>
-                          </w:r>
-                          <w:proofErr w:type="gramEnd"/>
-                          <w:r>
-                            <w:rPr>
-                              <w:color w:val="4472C4" w:themeColor="accent1"/>
-                              <w:sz w:val="36"/>
-                              <w:szCs w:val="36"/>
-                            </w:rPr>
-                            <w:t xml:space="preserve"> we have no idea yet</w:t>
+                            <w:t>Or gamification theory used in the learning process</w:t>
                           </w:r>
                         </w:sdtContent>
                       </w:sdt>
@@ -164,7 +147,7 @@
               <w:sz w:val="36"/>
               <w:szCs w:val="36"/>
             </w:rPr>
-            <w:pict>
+            <w:pict w14:anchorId="2D7C84C6">
               <v:group id="Group 2" o:spid="_x0000_s1033" style="position:absolute;left:0;text-align:left;margin-left:0;margin-top:0;width:432.65pt;height:448.55pt;z-index:-251656192;mso-width-percent:706;mso-height-percent:566;mso-left-percent:220;mso-top-percent:300;mso-position-horizontal-relative:page;mso-position-vertical-relative:page;mso-width-percent:706;mso-height-percent:566;mso-left-percent:220;mso-top-percent:300" coordsize="43291,44910" o:gfxdata="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">
                 <o:lock v:ext="edit" aspectratio="t"/>
                 <v:shape id="Freeform 64" o:spid="_x0000_s1027" style="position:absolute;left:15017;width:28274;height:28352;visibility:visible;mso-wrap-style:square;v-text-anchor:top" coordsize="1781,1786" o:gfxdata="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" path="m4,1786l,1782,1776,r5,5l4,1786xe" filled="f" stroked="f">
@@ -190,7 +173,7 @@
             <w:rPr>
               <w:noProof/>
             </w:rPr>
-            <w:pict>
+            <w:pict w14:anchorId="1CFE6CF5">
               <v:shape id="Text Box 69" o:spid="_x0000_s1032" type="#_x0000_t202" style="position:absolute;left:0;text-align:left;margin-left:0;margin-top:0;width:468pt;height:29.5pt;z-index:251659264;visibility:visible;mso-width-percent:765;mso-position-horizontal:center;mso-position-horizontal-relative:page;mso-position-vertical:bottom;mso-position-vertical-relative:margin;mso-width-percent:765;mso-height-relative:margin;v-text-anchor:bottom" o:gfxdata="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" filled="f" stroked="f" strokeweight=".5pt">
                 <v:textbox style="mso-fit-shape-to-text:t" inset="0,0,0,0">
                   <w:txbxContent>
@@ -217,6 +200,7 @@
                           <w:dataBinding w:prefixMappings="xmlns:ns0='http://schemas.openxmlformats.org/officeDocument/2006/extended-properties' " w:xpath="/ns0:Properties[1]/ns0:Company[1]" w:storeItemID="{6668398D-A668-4E3E-A5EB-62B293D839F1}"/>
                           <w:text/>
                         </w:sdtPr>
+                        <w:sdtEndPr/>
                         <w:sdtContent>
                           <w:r>
                             <w:rPr>
@@ -242,6 +226,7 @@
                         <w:dataBinding w:prefixMappings="xmlns:ns0='http://purl.org/dc/elements/1.1/' xmlns:ns1='http://schemas.openxmlformats.org/package/2006/metadata/core-properties' " w:xpath="/ns1:coreProperties[1]/ns1:category[1]" w:storeItemID="{6C3C8BC8-F283-45AE-878A-BAB7291924A1}"/>
                         <w:text/>
                       </w:sdtPr>
+                      <w:sdtEndPr/>
                       <w:sdtContent>
                         <w:p>
                           <w:pPr>
@@ -280,8 +265,6 @@
             <w:br w:type="page"/>
           </w:r>
         </w:p>
-        <w:bookmarkStart w:id="0" w:name="_GoBack" w:displacedByCustomXml="next"/>
-        <w:bookmarkEnd w:id="0" w:displacedByCustomXml="next"/>
       </w:sdtContent>
     </w:sdt>
     <w:p>
@@ -644,12 +627,12 @@
         <w:spacing w:line="360" w:lineRule="auto"/>
         <w:jc w:val="both"/>
       </w:pPr>
-      <w:bookmarkStart w:id="1" w:name="_Toc527973689"/>
+      <w:bookmarkStart w:id="0" w:name="_Toc527973689"/>
       <w:r>
         <w:lastRenderedPageBreak/>
         <w:t>Project Specification</w:t>
       </w:r>
-      <w:bookmarkEnd w:id="1"/>
+      <w:bookmarkEnd w:id="0"/>
     </w:p>
     <w:p>
       <w:pPr>
@@ -703,11 +686,11 @@
         <w:spacing w:line="360" w:lineRule="auto"/>
         <w:jc w:val="both"/>
       </w:pPr>
-      <w:bookmarkStart w:id="2" w:name="_Toc527973690"/>
+      <w:bookmarkStart w:id="1" w:name="_Toc527973690"/>
       <w:r>
         <w:t>Audience</w:t>
       </w:r>
-      <w:bookmarkEnd w:id="2"/>
+      <w:bookmarkEnd w:id="1"/>
     </w:p>
     <w:p>
       <w:pPr>
@@ -1038,12 +1021,12 @@
         <w:spacing w:line="360" w:lineRule="auto"/>
         <w:jc w:val="both"/>
       </w:pPr>
-      <w:bookmarkStart w:id="3" w:name="_Toc527973691"/>
+      <w:bookmarkStart w:id="2" w:name="_Toc527973691"/>
       <w:r>
         <w:lastRenderedPageBreak/>
         <w:t>Task analysis</w:t>
       </w:r>
-      <w:bookmarkEnd w:id="3"/>
+      <w:bookmarkEnd w:id="2"/>
     </w:p>
     <w:p>
       <w:pPr>
@@ -2350,21 +2333,7 @@
         <w:rPr>
           <w:sz w:val="24"/>
         </w:rPr>
-        <w:t xml:space="preserve">Accessing the global </w:t>
-      </w:r>
-      <w:proofErr w:type="spellStart"/>
-      <w:r>
-        <w:rPr>
-          <w:sz w:val="24"/>
-        </w:rPr>
-        <w:t>leaderboard</w:t>
-      </w:r>
-      <w:proofErr w:type="spellEnd"/>
-      <w:r>
-        <w:rPr>
-          <w:sz w:val="24"/>
-        </w:rPr>
-        <w:t>/rankings</w:t>
+        <w:t>Accessing the global leaderboard/rankings</w:t>
       </w:r>
       <w:r>
         <w:rPr>
@@ -2486,21 +2455,7 @@
         <w:rPr>
           <w:sz w:val="24"/>
         </w:rPr>
-        <w:t xml:space="preserve">Anyone is able to access the ranking. This is an important part of the application because it stimulates the users to complete as many quizzes and gather badges in order to be in the top of the </w:t>
-      </w:r>
-      <w:proofErr w:type="spellStart"/>
-      <w:r>
-        <w:rPr>
-          <w:sz w:val="24"/>
-        </w:rPr>
-        <w:t>leaderboard</w:t>
-      </w:r>
-      <w:proofErr w:type="spellEnd"/>
-      <w:r>
-        <w:rPr>
-          <w:sz w:val="24"/>
-        </w:rPr>
-        <w:t>. It also offers an overview of all the students and professors so that one can find the most suitable person when in need of help.</w:t>
+        <w:t>Anyone is able to access the ranking. This is an important part of the application because it stimulates the users to complete as many quizzes and gather badges in order to be in the top of the leaderboard. It also offers an overview of all the students and professors so that one can find the most suitable person when in need of help.</w:t>
       </w:r>
     </w:p>
     <w:p>
@@ -3208,7 +3163,7 @@
 </file>
 
 <file path=word/endnotes.xml><?xml version="1.0" encoding="utf-8"?>
-<w:endnotes xmlns:ve="http://schemas.openxmlformats.org/markup-compatibility/2006" xmlns:o="urn:schemas-microsoft-com:office:office" xmlns:r="http://schemas.openxmlformats.org/officeDocument/2006/relationships" xmlns:m="http://schemas.openxmlformats.org/officeDocument/2006/math" xmlns:v="urn:schemas-microsoft-com:vml" xmlns:wp="http://schemas.openxmlformats.org/drawingml/2006/wordprocessingDrawing" xmlns:w10="urn:schemas-microsoft-com:office:word" xmlns:w="http://schemas.openxmlformats.org/wordprocessingml/2006/main" xmlns:wne="http://schemas.microsoft.com/office/word/2006/wordml">
+<w:endnotes xmlns:wpc="http://schemas.microsoft.com/office/word/2010/wordprocessingCanvas" xmlns:cx="http://schemas.microsoft.com/office/drawing/2014/chartex" xmlns:cx1="http://schemas.microsoft.com/office/drawing/2015/9/8/chartex" xmlns:cx2="http://schemas.microsoft.com/office/drawing/2015/10/21/chartex" xmlns:cx3="http://schemas.microsoft.com/office/drawing/2016/5/9/chartex" xmlns:cx4="http://schemas.microsoft.com/office/drawing/2016/5/10/chartex" xmlns:cx5="http://schemas.microsoft.com/office/drawing/2016/5/11/chartex" xmlns:cx6="http://schemas.microsoft.com/office/drawing/2016/5/12/chartex" xmlns:cx7="http://schemas.microsoft.com/office/drawing/2016/5/13/chartex" xmlns:cx8="http://schemas.microsoft.com/office/drawing/2016/5/14/chartex" xmlns:mc="http://schemas.openxmlformats.org/markup-compatibility/2006" xmlns:aink="http://schemas.microsoft.com/office/drawing/2016/ink" xmlns:am3d="http://schemas.microsoft.com/office/drawing/2017/model3d" xmlns:o="urn:schemas-microsoft-com:office:office" xmlns:r="http://schemas.openxmlformats.org/officeDocument/2006/relationships" xmlns:m="http://schemas.openxmlformats.org/officeDocument/2006/math" xmlns:v="urn:schemas-microsoft-com:vml" xmlns:wp14="http://schemas.microsoft.com/office/word/2010/wordprocessingDrawing" xmlns:wp="http://schemas.openxmlformats.org/drawingml/2006/wordprocessingDrawing" xmlns:w10="urn:schemas-microsoft-com:office:word" xmlns:w="http://schemas.openxmlformats.org/wordprocessingml/2006/main" xmlns:w14="http://schemas.microsoft.com/office/word/2010/wordml" xmlns:w15="http://schemas.microsoft.com/office/word/2012/wordml" xmlns:w16cid="http://schemas.microsoft.com/office/word/2016/wordml/cid" xmlns:w16se="http://schemas.microsoft.com/office/word/2015/wordml/symex" xmlns:wpg="http://schemas.microsoft.com/office/word/2010/wordprocessingGroup" xmlns:wpi="http://schemas.microsoft.com/office/word/2010/wordprocessingInk" xmlns:wne="http://schemas.microsoft.com/office/word/2006/wordml" xmlns:wps="http://schemas.microsoft.com/office/word/2010/wordprocessingShape" mc:Ignorable="w14 w15 w16se w16cid wp14">
   <w:endnote w:type="separator" w:id="-1">
     <w:p>
       <w:pPr>
@@ -3233,7 +3188,7 @@
 </file>
 
 <file path=word/footer1.xml><?xml version="1.0" encoding="utf-8"?>
-<w:ftr xmlns:ve="http://schemas.openxmlformats.org/markup-compatibility/2006" xmlns:o="urn:schemas-microsoft-com:office:office" xmlns:r="http://schemas.openxmlformats.org/officeDocument/2006/relationships" xmlns:m="http://schemas.openxmlformats.org/officeDocument/2006/math" xmlns:v="urn:schemas-microsoft-com:vml" xmlns:wp="http://schemas.openxmlformats.org/drawingml/2006/wordprocessingDrawing" xmlns:w10="urn:schemas-microsoft-com:office:word" xmlns:w="http://schemas.openxmlformats.org/wordprocessingml/2006/main" xmlns:wne="http://schemas.microsoft.com/office/word/2006/wordml">
+<w:ftr xmlns:wpc="http://schemas.microsoft.com/office/word/2010/wordprocessingCanvas" xmlns:cx="http://schemas.microsoft.com/office/drawing/2014/chartex" xmlns:cx1="http://schemas.microsoft.com/office/drawing/2015/9/8/chartex" xmlns:cx2="http://schemas.microsoft.com/office/drawing/2015/10/21/chartex" xmlns:cx3="http://schemas.microsoft.com/office/drawing/2016/5/9/chartex" xmlns:cx4="http://schemas.microsoft.com/office/drawing/2016/5/10/chartex" xmlns:cx5="http://schemas.microsoft.com/office/drawing/2016/5/11/chartex" xmlns:cx6="http://schemas.microsoft.com/office/drawing/2016/5/12/chartex" xmlns:cx7="http://schemas.microsoft.com/office/drawing/2016/5/13/chartex" xmlns:cx8="http://schemas.microsoft.com/office/drawing/2016/5/14/chartex" xmlns:mc="http://schemas.openxmlformats.org/markup-compatibility/2006" xmlns:aink="http://schemas.microsoft.com/office/drawing/2016/ink" xmlns:am3d="http://schemas.microsoft.com/office/drawing/2017/model3d" xmlns:o="urn:schemas-microsoft-com:office:office" xmlns:r="http://schemas.openxmlformats.org/officeDocument/2006/relationships" xmlns:m="http://schemas.openxmlformats.org/officeDocument/2006/math" xmlns:v="urn:schemas-microsoft-com:vml" xmlns:wp14="http://schemas.microsoft.com/office/word/2010/wordprocessingDrawing" xmlns:wp="http://schemas.openxmlformats.org/drawingml/2006/wordprocessingDrawing" xmlns:w10="urn:schemas-microsoft-com:office:word" xmlns:w="http://schemas.openxmlformats.org/wordprocessingml/2006/main" xmlns:w14="http://schemas.microsoft.com/office/word/2010/wordml" xmlns:w15="http://schemas.microsoft.com/office/word/2012/wordml" xmlns:w16cid="http://schemas.microsoft.com/office/word/2016/wordml/cid" xmlns:w16se="http://schemas.microsoft.com/office/word/2015/wordml/symex" xmlns:wpg="http://schemas.microsoft.com/office/word/2010/wordprocessingGroup" xmlns:wpi="http://schemas.microsoft.com/office/word/2010/wordprocessingInk" xmlns:wne="http://schemas.microsoft.com/office/word/2006/wordml" xmlns:wps="http://schemas.microsoft.com/office/word/2010/wordprocessingShape" mc:Ignorable="w14 w15 w16se w16cid wp14">
   <w:sdt>
     <w:sdtPr>
       <w:id w:val="-958567325"/>
@@ -3242,6 +3197,7 @@
         <w:docPartUnique/>
       </w:docPartObj>
     </w:sdtPr>
+    <w:sdtEndPr/>
     <w:sdtContent>
       <w:sdt>
         <w:sdtPr>
@@ -3251,6 +3207,7 @@
             <w:docPartUnique/>
           </w:docPartObj>
         </w:sdtPr>
+        <w:sdtEndPr/>
         <w:sdtContent>
           <w:p>
             <w:pPr>
@@ -3348,7 +3305,7 @@
 </file>
 
 <file path=word/footnotes.xml><?xml version="1.0" encoding="utf-8"?>
-<w:footnotes xmlns:ve="http://schemas.openxmlformats.org/markup-compatibility/2006" xmlns:o="urn:schemas-microsoft-com:office:office" xmlns:r="http://schemas.openxmlformats.org/officeDocument/2006/relationships" xmlns:m="http://schemas.openxmlformats.org/officeDocument/2006/math" xmlns:v="urn:schemas-microsoft-com:vml" xmlns:wp="http://schemas.openxmlformats.org/drawingml/2006/wordprocessingDrawing" xmlns:w10="urn:schemas-microsoft-com:office:word" xmlns:w="http://schemas.openxmlformats.org/wordprocessingml/2006/main" xmlns:wne="http://schemas.microsoft.com/office/word/2006/wordml">
+<w:footnotes xmlns:wpc="http://schemas.microsoft.com/office/word/2010/wordprocessingCanvas" xmlns:cx="http://schemas.microsoft.com/office/drawing/2014/chartex" xmlns:cx1="http://schemas.microsoft.com/office/drawing/2015/9/8/chartex" xmlns:cx2="http://schemas.microsoft.com/office/drawing/2015/10/21/chartex" xmlns:cx3="http://schemas.microsoft.com/office/drawing/2016/5/9/chartex" xmlns:cx4="http://schemas.microsoft.com/office/drawing/2016/5/10/chartex" xmlns:cx5="http://schemas.microsoft.com/office/drawing/2016/5/11/chartex" xmlns:cx6="http://schemas.microsoft.com/office/drawing/2016/5/12/chartex" xmlns:cx7="http://schemas.microsoft.com/office/drawing/2016/5/13/chartex" xmlns:cx8="http://schemas.microsoft.com/office/drawing/2016/5/14/chartex" xmlns:mc="http://schemas.openxmlformats.org/markup-compatibility/2006" xmlns:aink="http://schemas.microsoft.com/office/drawing/2016/ink" xmlns:am3d="http://schemas.microsoft.com/office/drawing/2017/model3d" xmlns:o="urn:schemas-microsoft-com:office:office" xmlns:r="http://schemas.openxmlformats.org/officeDocument/2006/relationships" xmlns:m="http://schemas.openxmlformats.org/officeDocument/2006/math" xmlns:v="urn:schemas-microsoft-com:vml" xmlns:wp14="http://schemas.microsoft.com/office/word/2010/wordprocessingDrawing" xmlns:wp="http://schemas.openxmlformats.org/drawingml/2006/wordprocessingDrawing" xmlns:w10="urn:schemas-microsoft-com:office:word" xmlns:w="http://schemas.openxmlformats.org/wordprocessingml/2006/main" xmlns:w14="http://schemas.microsoft.com/office/word/2010/wordml" xmlns:w15="http://schemas.microsoft.com/office/word/2012/wordml" xmlns:w16cid="http://schemas.microsoft.com/office/word/2016/wordml/cid" xmlns:w16se="http://schemas.microsoft.com/office/word/2015/wordml/symex" xmlns:wpg="http://schemas.microsoft.com/office/word/2010/wordprocessingGroup" xmlns:wpi="http://schemas.microsoft.com/office/word/2010/wordprocessingInk" xmlns:wne="http://schemas.microsoft.com/office/word/2006/wordml" xmlns:wps="http://schemas.microsoft.com/office/word/2010/wordprocessingShape" mc:Ignorable="w14 w15 w16se w16cid wp14">
   <w:footnote w:type="separator" w:id="-1">
     <w:p>
       <w:pPr>
@@ -3373,8 +3330,8 @@
 </file>
 
 <file path=word/numbering.xml><?xml version="1.0" encoding="utf-8"?>
-<w:numbering xmlns:ve="http://schemas.openxmlformats.org/markup-compatibility/2006" xmlns:o="urn:schemas-microsoft-com:office:office" xmlns:r="http://schemas.openxmlformats.org/officeDocument/2006/relationships" xmlns:m="http://schemas.openxmlformats.org/officeDocument/2006/math" xmlns:v="urn:schemas-microsoft-com:vml" xmlns:wp="http://schemas.openxmlformats.org/drawingml/2006/wordprocessingDrawing" xmlns:w10="urn:schemas-microsoft-com:office:word" xmlns:w="http://schemas.openxmlformats.org/wordprocessingml/2006/main" xmlns:wne="http://schemas.microsoft.com/office/word/2006/wordml">
-  <w:abstractNum w:abstractNumId="0">
+<w:numbering xmlns:wpc="http://schemas.microsoft.com/office/word/2010/wordprocessingCanvas" xmlns:cx="http://schemas.microsoft.com/office/drawing/2014/chartex" xmlns:cx1="http://schemas.microsoft.com/office/drawing/2015/9/8/chartex" xmlns:cx2="http://schemas.microsoft.com/office/drawing/2015/10/21/chartex" xmlns:cx3="http://schemas.microsoft.com/office/drawing/2016/5/9/chartex" xmlns:cx4="http://schemas.microsoft.com/office/drawing/2016/5/10/chartex" xmlns:cx5="http://schemas.microsoft.com/office/drawing/2016/5/11/chartex" xmlns:cx6="http://schemas.microsoft.com/office/drawing/2016/5/12/chartex" xmlns:cx7="http://schemas.microsoft.com/office/drawing/2016/5/13/chartex" xmlns:cx8="http://schemas.microsoft.com/office/drawing/2016/5/14/chartex" xmlns:mc="http://schemas.openxmlformats.org/markup-compatibility/2006" xmlns:aink="http://schemas.microsoft.com/office/drawing/2016/ink" xmlns:am3d="http://schemas.microsoft.com/office/drawing/2017/model3d" xmlns:o="urn:schemas-microsoft-com:office:office" xmlns:r="http://schemas.openxmlformats.org/officeDocument/2006/relationships" xmlns:m="http://schemas.openxmlformats.org/officeDocument/2006/math" xmlns:v="urn:schemas-microsoft-com:vml" xmlns:wp14="http://schemas.microsoft.com/office/word/2010/wordprocessingDrawing" xmlns:wp="http://schemas.openxmlformats.org/drawingml/2006/wordprocessingDrawing" xmlns:w10="urn:schemas-microsoft-com:office:word" xmlns:w="http://schemas.openxmlformats.org/wordprocessingml/2006/main" xmlns:w14="http://schemas.microsoft.com/office/word/2010/wordml" xmlns:w15="http://schemas.microsoft.com/office/word/2012/wordml" xmlns:w16cid="http://schemas.microsoft.com/office/word/2016/wordml/cid" xmlns:w16se="http://schemas.microsoft.com/office/word/2015/wordml/symex" xmlns:wpg="http://schemas.microsoft.com/office/word/2010/wordprocessingGroup" xmlns:wpi="http://schemas.microsoft.com/office/word/2010/wordprocessingInk" xmlns:wne="http://schemas.microsoft.com/office/word/2006/wordml" xmlns:wps="http://schemas.microsoft.com/office/word/2010/wordprocessingShape" mc:Ignorable="w14 w15 w16se w16cid wp14">
+  <w:abstractNum w:abstractNumId="0" w15:restartNumberingAfterBreak="0">
     <w:nsid w:val="11940765"/>
     <w:multiLevelType w:val="hybridMultilevel"/>
     <w:tmpl w:val="B7A246A4"/>
@@ -3487,7 +3444,7 @@
       </w:rPr>
     </w:lvl>
   </w:abstractNum>
-  <w:abstractNum w:abstractNumId="1">
+  <w:abstractNum w:abstractNumId="1" w15:restartNumberingAfterBreak="0">
     <w:nsid w:val="2B922F07"/>
     <w:multiLevelType w:val="hybridMultilevel"/>
     <w:tmpl w:val="2E585130"/>
@@ -3600,7 +3557,7 @@
       </w:rPr>
     </w:lvl>
   </w:abstractNum>
-  <w:abstractNum w:abstractNumId="2">
+  <w:abstractNum w:abstractNumId="2" w15:restartNumberingAfterBreak="0">
     <w:nsid w:val="305B54CB"/>
     <w:multiLevelType w:val="hybridMultilevel"/>
     <w:tmpl w:val="B2E4660E"/>
@@ -3689,7 +3646,7 @@
       </w:pPr>
     </w:lvl>
   </w:abstractNum>
-  <w:abstractNum w:abstractNumId="3">
+  <w:abstractNum w:abstractNumId="3" w15:restartNumberingAfterBreak="0">
     <w:nsid w:val="662264B3"/>
     <w:multiLevelType w:val="hybridMultilevel"/>
     <w:tmpl w:val="B2E4660E"/>
@@ -3794,7 +3751,7 @@
 </file>
 
 <file path=word/styles.xml><?xml version="1.0" encoding="utf-8"?>
-<w:styles xmlns:r="http://schemas.openxmlformats.org/officeDocument/2006/relationships" xmlns:w="http://schemas.openxmlformats.org/wordprocessingml/2006/main">
+<w:styles xmlns:mc="http://schemas.openxmlformats.org/markup-compatibility/2006" xmlns:r="http://schemas.openxmlformats.org/officeDocument/2006/relationships" xmlns:w="http://schemas.openxmlformats.org/wordprocessingml/2006/main" xmlns:w14="http://schemas.microsoft.com/office/word/2010/wordml" xmlns:w15="http://schemas.microsoft.com/office/word/2012/wordml" xmlns:w16cid="http://schemas.microsoft.com/office/word/2016/wordml/cid" xmlns:w16se="http://schemas.microsoft.com/office/word/2015/wordml/symex" mc:Ignorable="w14 w15 w16se w16cid">
   <w:docDefaults>
     <w:rPrDefault>
       <w:rPr>
@@ -3810,144 +3767,382 @@
       </w:pPr>
     </w:pPrDefault>
   </w:docDefaults>
-  <w:latentStyles w:defLockedState="0" w:defUIPriority="99" w:defSemiHidden="1" w:defUnhideWhenUsed="1" w:defQFormat="0" w:count="267">
-    <w:lsdException w:name="Normal" w:semiHidden="0" w:uiPriority="0" w:unhideWhenUsed="0" w:qFormat="1"/>
-    <w:lsdException w:name="heading 1" w:semiHidden="0" w:uiPriority="9" w:unhideWhenUsed="0" w:qFormat="1"/>
-    <w:lsdException w:name="heading 2" w:uiPriority="9" w:qFormat="1"/>
-    <w:lsdException w:name="heading 3" w:uiPriority="9" w:qFormat="1"/>
-    <w:lsdException w:name="heading 4" w:uiPriority="9" w:qFormat="1"/>
-    <w:lsdException w:name="heading 5" w:uiPriority="9" w:qFormat="1"/>
-    <w:lsdException w:name="heading 6" w:uiPriority="9" w:qFormat="1"/>
-    <w:lsdException w:name="heading 7" w:uiPriority="9" w:qFormat="1"/>
-    <w:lsdException w:name="heading 8" w:uiPriority="9" w:qFormat="1"/>
-    <w:lsdException w:name="heading 9" w:uiPriority="9" w:qFormat="1"/>
-    <w:lsdException w:name="toc 1" w:uiPriority="39"/>
-    <w:lsdException w:name="toc 2" w:uiPriority="39"/>
-    <w:lsdException w:name="toc 3" w:uiPriority="39"/>
-    <w:lsdException w:name="toc 4" w:uiPriority="39"/>
-    <w:lsdException w:name="toc 5" w:uiPriority="39"/>
-    <w:lsdException w:name="toc 6" w:uiPriority="39"/>
-    <w:lsdException w:name="toc 7" w:uiPriority="39"/>
-    <w:lsdException w:name="toc 8" w:uiPriority="39"/>
-    <w:lsdException w:name="toc 9" w:uiPriority="39"/>
-    <w:lsdException w:name="caption" w:uiPriority="35" w:qFormat="1"/>
-    <w:lsdException w:name="Title" w:semiHidden="0" w:uiPriority="10" w:unhideWhenUsed="0" w:qFormat="1"/>
-    <w:lsdException w:name="Default Paragraph Font" w:uiPriority="1"/>
-    <w:lsdException w:name="Subtitle" w:semiHidden="0" w:uiPriority="11" w:unhideWhenUsed="0" w:qFormat="1"/>
-    <w:lsdException w:name="Strong" w:semiHidden="0" w:uiPriority="22" w:unhideWhenUsed="0" w:qFormat="1"/>
-    <w:lsdException w:name="Emphasis" w:semiHidden="0" w:uiPriority="20" w:unhideWhenUsed="0" w:qFormat="1"/>
-    <w:lsdException w:name="Table Grid" w:semiHidden="0" w:uiPriority="39" w:unhideWhenUsed="0"/>
-    <w:lsdException w:name="Placeholder Text" w:unhideWhenUsed="0"/>
-    <w:lsdException w:name="No Spacing" w:semiHidden="0" w:uiPriority="1" w:unhideWhenUsed="0" w:qFormat="1"/>
-    <w:lsdException w:name="Light Shading" w:semiHidden="0" w:uiPriority="60" w:unhideWhenUsed="0"/>
-    <w:lsdException w:name="Light List" w:semiHidden="0" w:uiPriority="61" w:unhideWhenUsed="0"/>
-    <w:lsdException w:name="Light Grid" w:semiHidden="0" w:uiPriority="62" w:unhideWhenUsed="0"/>
-    <w:lsdException w:name="Medium Shading 1" w:semiHidden="0" w:uiPriority="63" w:unhideWhenUsed="0"/>
-    <w:lsdException w:name="Medium Shading 2" w:semiHidden="0" w:uiPriority="64" w:unhideWhenUsed="0"/>
-    <w:lsdException w:name="Medium List 1" w:semiHidden="0" w:uiPriority="65" w:unhideWhenUsed="0"/>
-    <w:lsdException w:name="Medium List 2" w:semiHidden="0" w:uiPriority="66" w:unhideWhenUsed="0"/>
-    <w:lsdException w:name="Medium Grid 1" w:semiHidden="0" w:uiPriority="67" w:unhideWhenUsed="0"/>
-    <w:lsdException w:name="Medium Grid 2" w:semiHidden="0" w:uiPriority="68" w:unhideWhenUsed="0"/>
-    <w:lsdException w:name="Medium Grid 3" w:semiHidden="0" w:uiPriority="69" w:unhideWhenUsed="0"/>
-    <w:lsdException w:name="Dark List" w:semiHidden="0" w:uiPriority="70" w:unhideWhenUsed="0"/>
-    <w:lsdException w:name="Colorful Shading" w:semiHidden="0" w:uiPriority="71" w:unhideWhenUsed="0"/>
-    <w:lsdException w:name="Colorful List" w:semiHidden="0" w:uiPriority="72" w:unhideWhenUsed="0"/>
-    <w:lsdException w:name="Colorful Grid" w:semiHidden="0" w:uiPriority="73" w:unhideWhenUsed="0"/>
-    <w:lsdException w:name="Light Shading Accent 1" w:semiHidden="0" w:uiPriority="60" w:unhideWhenUsed="0"/>
-    <w:lsdException w:name="Light List Accent 1" w:semiHidden="0" w:uiPriority="61" w:unhideWhenUsed="0"/>
-    <w:lsdException w:name="Light Grid Accent 1" w:semiHidden="0" w:uiPriority="62" w:unhideWhenUsed="0"/>
-    <w:lsdException w:name="Medium Shading 1 Accent 1" w:semiHidden="0" w:uiPriority="63" w:unhideWhenUsed="0"/>
-    <w:lsdException w:name="Medium Shading 2 Accent 1" w:semiHidden="0" w:uiPriority="64" w:unhideWhenUsed="0"/>
-    <w:lsdException w:name="Medium List 1 Accent 1" w:semiHidden="0" w:uiPriority="65" w:unhideWhenUsed="0"/>
-    <w:lsdException w:name="Revision" w:unhideWhenUsed="0"/>
-    <w:lsdException w:name="List Paragraph" w:semiHidden="0" w:uiPriority="34" w:unhideWhenUsed="0" w:qFormat="1"/>
-    <w:lsdException w:name="Quote" w:semiHidden="0" w:uiPriority="29" w:unhideWhenUsed="0" w:qFormat="1"/>
-    <w:lsdException w:name="Intense Quote" w:semiHidden="0" w:uiPriority="30" w:unhideWhenUsed="0" w:qFormat="1"/>
-    <w:lsdException w:name="Medium List 2 Accent 1" w:semiHidden="0" w:uiPriority="66" w:unhideWhenUsed="0"/>
-    <w:lsdException w:name="Medium Grid 1 Accent 1" w:semiHidden="0" w:uiPriority="67" w:unhideWhenUsed="0"/>
-    <w:lsdException w:name="Medium Grid 2 Accent 1" w:semiHidden="0" w:uiPriority="68" w:unhideWhenUsed="0"/>
-    <w:lsdException w:name="Medium Grid 3 Accent 1" w:semiHidden="0" w:uiPriority="69" w:unhideWhenUsed="0"/>
-    <w:lsdException w:name="Dark List Accent 1" w:semiHidden="0" w:uiPriority="70" w:unhideWhenUsed="0"/>
-    <w:lsdException w:name="Colorful Shading Accent 1" w:semiHidden="0" w:uiPriority="71" w:unhideWhenUsed="0"/>
-    <w:lsdException w:name="Colorful List Accent 1" w:semiHidden="0" w:uiPriority="72" w:unhideWhenUsed="0"/>
-    <w:lsdException w:name="Colorful Grid Accent 1" w:semiHidden="0" w:uiPriority="73" w:unhideWhenUsed="0"/>
-    <w:lsdException w:name="Light Shading Accent 2" w:semiHidden="0" w:uiPriority="60" w:unhideWhenUsed="0"/>
-    <w:lsdException w:name="Light List Accent 2" w:semiHidden="0" w:uiPriority="61" w:unhideWhenUsed="0"/>
-    <w:lsdException w:name="Light Grid Accent 2" w:semiHidden="0" w:uiPriority="62" w:unhideWhenUsed="0"/>
-    <w:lsdException w:name="Medium Shading 1 Accent 2" w:semiHidden="0" w:uiPriority="63" w:unhideWhenUsed="0"/>
-    <w:lsdException w:name="Medium Shading 2 Accent 2" w:semiHidden="0" w:uiPriority="64" w:unhideWhenUsed="0"/>
-    <w:lsdException w:name="Medium List 1 Accent 2" w:semiHidden="0" w:uiPriority="65" w:unhideWhenUsed="0"/>
-    <w:lsdException w:name="Medium List 2 Accent 2" w:semiHidden="0" w:uiPriority="66" w:unhideWhenUsed="0"/>
-    <w:lsdException w:name="Medium Grid 1 Accent 2" w:semiHidden="0" w:uiPriority="67" w:unhideWhenUsed="0"/>
-    <w:lsdException w:name="Medium Grid 2 Accent 2" w:semiHidden="0" w:uiPriority="68" w:unhideWhenUsed="0"/>
-    <w:lsdException w:name="Medium Grid 3 Accent 2" w:semiHidden="0" w:uiPriority="69" w:unhideWhenUsed="0"/>
-    <w:lsdException w:name="Dark List Accent 2" w:semiHidden="0" w:uiPriority="70" w:unhideWhenUsed="0"/>
-    <w:lsdException w:name="Colorful Shading Accent 2" w:semiHidden="0" w:uiPriority="71" w:unhideWhenUsed="0"/>
-    <w:lsdException w:name="Colorful List Accent 2" w:semiHidden="0" w:uiPriority="72" w:unhideWhenUsed="0"/>
-    <w:lsdException w:name="Colorful Grid Accent 2" w:semiHidden="0" w:uiPriority="73" w:unhideWhenUsed="0"/>
-    <w:lsdException w:name="Light Shading Accent 3" w:semiHidden="0" w:uiPriority="60" w:unhideWhenUsed="0"/>
-    <w:lsdException w:name="Light List Accent 3" w:semiHidden="0" w:uiPriority="61" w:unhideWhenUsed="0"/>
-    <w:lsdException w:name="Light Grid Accent 3" w:semiHidden="0" w:uiPriority="62" w:unhideWhenUsed="0"/>
-    <w:lsdException w:name="Medium Shading 1 Accent 3" w:semiHidden="0" w:uiPriority="63" w:unhideWhenUsed="0"/>
-    <w:lsdException w:name="Medium Shading 2 Accent 3" w:semiHidden="0" w:uiPriority="64" w:unhideWhenUsed="0"/>
-    <w:lsdException w:name="Medium List 1 Accent 3" w:semiHidden="0" w:uiPriority="65" w:unhideWhenUsed="0"/>
-    <w:lsdException w:name="Medium List 2 Accent 3" w:semiHidden="0" w:uiPriority="66" w:unhideWhenUsed="0"/>
-    <w:lsdException w:name="Medium Grid 1 Accent 3" w:semiHidden="0" w:uiPriority="67" w:unhideWhenUsed="0"/>
-    <w:lsdException w:name="Medium Grid 2 Accent 3" w:semiHidden="0" w:uiPriority="68" w:unhideWhenUsed="0"/>
-    <w:lsdException w:name="Medium Grid 3 Accent 3" w:semiHidden="0" w:uiPriority="69" w:unhideWhenUsed="0"/>
-    <w:lsdException w:name="Dark List Accent 3" w:semiHidden="0" w:uiPriority="70" w:unhideWhenUsed="0"/>
-    <w:lsdException w:name="Colorful Shading Accent 3" w:semiHidden="0" w:uiPriority="71" w:unhideWhenUsed="0"/>
-    <w:lsdException w:name="Colorful List Accent 3" w:semiHidden="0" w:uiPriority="72" w:unhideWhenUsed="0"/>
-    <w:lsdException w:name="Colorful Grid Accent 3" w:semiHidden="0" w:uiPriority="73" w:unhideWhenUsed="0"/>
-    <w:lsdException w:name="Light Shading Accent 4" w:semiHidden="0" w:uiPriority="60" w:unhideWhenUsed="0"/>
-    <w:lsdException w:name="Light List Accent 4" w:semiHidden="0" w:uiPriority="61" w:unhideWhenUsed="0"/>
-    <w:lsdException w:name="Light Grid Accent 4" w:semiHidden="0" w:uiPriority="62" w:unhideWhenUsed="0"/>
-    <w:lsdException w:name="Medium Shading 1 Accent 4" w:semiHidden="0" w:uiPriority="63" w:unhideWhenUsed="0"/>
-    <w:lsdException w:name="Medium Shading 2 Accent 4" w:semiHidden="0" w:uiPriority="64" w:unhideWhenUsed="0"/>
-    <w:lsdException w:name="Medium List 1 Accent 4" w:semiHidden="0" w:uiPriority="65" w:unhideWhenUsed="0"/>
-    <w:lsdException w:name="Medium List 2 Accent 4" w:semiHidden="0" w:uiPriority="66" w:unhideWhenUsed="0"/>
-    <w:lsdException w:name="Medium Grid 1 Accent 4" w:semiHidden="0" w:uiPriority="67" w:unhideWhenUsed="0"/>
-    <w:lsdException w:name="Medium Grid 2 Accent 4" w:semiHidden="0" w:uiPriority="68" w:unhideWhenUsed="0"/>
-    <w:lsdException w:name="Medium Grid 3 Accent 4" w:semiHidden="0" w:uiPriority="69" w:unhideWhenUsed="0"/>
-    <w:lsdException w:name="Dark List Accent 4" w:semiHidden="0" w:uiPriority="70" w:unhideWhenUsed="0"/>
-    <w:lsdException w:name="Colorful Shading Accent 4" w:semiHidden="0" w:uiPriority="71" w:unhideWhenUsed="0"/>
-    <w:lsdException w:name="Colorful List Accent 4" w:semiHidden="0" w:uiPriority="72" w:unhideWhenUsed="0"/>
-    <w:lsdException w:name="Colorful Grid Accent 4" w:semiHidden="0" w:uiPriority="73" w:unhideWhenUsed="0"/>
-    <w:lsdException w:name="Light Shading Accent 5" w:semiHidden="0" w:uiPriority="60" w:unhideWhenUsed="0"/>
-    <w:lsdException w:name="Light List Accent 5" w:semiHidden="0" w:uiPriority="61" w:unhideWhenUsed="0"/>
-    <w:lsdException w:name="Light Grid Accent 5" w:semiHidden="0" w:uiPriority="62" w:unhideWhenUsed="0"/>
-    <w:lsdException w:name="Medium Shading 1 Accent 5" w:semiHidden="0" w:uiPriority="63" w:unhideWhenUsed="0"/>
-    <w:lsdException w:name="Medium Shading 2 Accent 5" w:semiHidden="0" w:uiPriority="64" w:unhideWhenUsed="0"/>
-    <w:lsdException w:name="Medium List 1 Accent 5" w:semiHidden="0" w:uiPriority="65" w:unhideWhenUsed="0"/>
-    <w:lsdException w:name="Medium List 2 Accent 5" w:semiHidden="0" w:uiPriority="66" w:unhideWhenUsed="0"/>
-    <w:lsdException w:name="Medium Grid 1 Accent 5" w:semiHidden="0" w:uiPriority="67" w:unhideWhenUsed="0"/>
-    <w:lsdException w:name="Medium Grid 2 Accent 5" w:semiHidden="0" w:uiPriority="68" w:unhideWhenUsed="0"/>
-    <w:lsdException w:name="Medium Grid 3 Accent 5" w:semiHidden="0" w:uiPriority="69" w:unhideWhenUsed="0"/>
-    <w:lsdException w:name="Dark List Accent 5" w:semiHidden="0" w:uiPriority="70" w:unhideWhenUsed="0"/>
-    <w:lsdException w:name="Colorful Shading Accent 5" w:semiHidden="0" w:uiPriority="71" w:unhideWhenUsed="0"/>
-    <w:lsdException w:name="Colorful List Accent 5" w:semiHidden="0" w:uiPriority="72" w:unhideWhenUsed="0"/>
-    <w:lsdException w:name="Colorful Grid Accent 5" w:semiHidden="0" w:uiPriority="73" w:unhideWhenUsed="0"/>
-    <w:lsdException w:name="Light Shading Accent 6" w:semiHidden="0" w:uiPriority="60" w:unhideWhenUsed="0"/>
-    <w:lsdException w:name="Light List Accent 6" w:semiHidden="0" w:uiPriority="61" w:unhideWhenUsed="0"/>
-    <w:lsdException w:name="Light Grid Accent 6" w:semiHidden="0" w:uiPriority="62" w:unhideWhenUsed="0"/>
-    <w:lsdException w:name="Medium Shading 1 Accent 6" w:semiHidden="0" w:uiPriority="63" w:unhideWhenUsed="0"/>
-    <w:lsdException w:name="Medium Shading 2 Accent 6" w:semiHidden="0" w:uiPriority="64" w:unhideWhenUsed="0"/>
-    <w:lsdException w:name="Medium List 1 Accent 6" w:semiHidden="0" w:uiPriority="65" w:unhideWhenUsed="0"/>
-    <w:lsdException w:name="Medium List 2 Accent 6" w:semiHidden="0" w:uiPriority="66" w:unhideWhenUsed="0"/>
-    <w:lsdException w:name="Medium Grid 1 Accent 6" w:semiHidden="0" w:uiPriority="67" w:unhideWhenUsed="0"/>
-    <w:lsdException w:name="Medium Grid 2 Accent 6" w:semiHidden="0" w:uiPriority="68" w:unhideWhenUsed="0"/>
-    <w:lsdException w:name="Medium Grid 3 Accent 6" w:semiHidden="0" w:uiPriority="69" w:unhideWhenUsed="0"/>
-    <w:lsdException w:name="Dark List Accent 6" w:semiHidden="0" w:uiPriority="70" w:unhideWhenUsed="0"/>
-    <w:lsdException w:name="Colorful Shading Accent 6" w:semiHidden="0" w:uiPriority="71" w:unhideWhenUsed="0"/>
-    <w:lsdException w:name="Colorful List Accent 6" w:semiHidden="0" w:uiPriority="72" w:unhideWhenUsed="0"/>
-    <w:lsdException w:name="Colorful Grid Accent 6" w:semiHidden="0" w:uiPriority="73" w:unhideWhenUsed="0"/>
-    <w:lsdException w:name="Subtle Emphasis" w:semiHidden="0" w:uiPriority="19" w:unhideWhenUsed="0" w:qFormat="1"/>
-    <w:lsdException w:name="Intense Emphasis" w:semiHidden="0" w:uiPriority="21" w:unhideWhenUsed="0" w:qFormat="1"/>
-    <w:lsdException w:name="Subtle Reference" w:semiHidden="0" w:uiPriority="31" w:unhideWhenUsed="0" w:qFormat="1"/>
-    <w:lsdException w:name="Intense Reference" w:semiHidden="0" w:uiPriority="32" w:unhideWhenUsed="0" w:qFormat="1"/>
-    <w:lsdException w:name="Book Title" w:semiHidden="0" w:uiPriority="33" w:unhideWhenUsed="0" w:qFormat="1"/>
-    <w:lsdException w:name="Bibliography" w:uiPriority="37"/>
-    <w:lsdException w:name="TOC Heading" w:uiPriority="39" w:qFormat="1"/>
+  <w:latentStyles w:defLockedState="0" w:defUIPriority="99" w:defSemiHidden="0" w:defUnhideWhenUsed="0" w:defQFormat="0" w:count="375">
+    <w:lsdException w:name="Normal" w:uiPriority="0" w:qFormat="1"/>
+    <w:lsdException w:name="heading 1" w:uiPriority="9" w:qFormat="1"/>
+    <w:lsdException w:name="heading 2" w:semiHidden="1" w:uiPriority="9" w:unhideWhenUsed="1" w:qFormat="1"/>
+    <w:lsdException w:name="heading 3" w:semiHidden="1" w:uiPriority="9" w:unhideWhenUsed="1" w:qFormat="1"/>
+    <w:lsdException w:name="heading 4" w:semiHidden="1" w:uiPriority="9" w:unhideWhenUsed="1" w:qFormat="1"/>
+    <w:lsdException w:name="heading 5" w:semiHidden="1" w:uiPriority="9" w:unhideWhenUsed="1" w:qFormat="1"/>
+    <w:lsdException w:name="heading 6" w:semiHidden="1" w:uiPriority="9" w:unhideWhenUsed="1" w:qFormat="1"/>
+    <w:lsdException w:name="heading 7" w:semiHidden="1" w:uiPriority="9" w:unhideWhenUsed="1" w:qFormat="1"/>
+    <w:lsdException w:name="heading 8" w:semiHidden="1" w:uiPriority="9" w:unhideWhenUsed="1" w:qFormat="1"/>
+    <w:lsdException w:name="heading 9" w:semiHidden="1" w:uiPriority="9" w:unhideWhenUsed="1" w:qFormat="1"/>
+    <w:lsdException w:name="index 1" w:semiHidden="1" w:unhideWhenUsed="1"/>
+    <w:lsdException w:name="index 2" w:semiHidden="1" w:unhideWhenUsed="1"/>
+    <w:lsdException w:name="index 3" w:semiHidden="1" w:unhideWhenUsed="1"/>
+    <w:lsdException w:name="index 4" w:semiHidden="1" w:unhideWhenUsed="1"/>
+    <w:lsdException w:name="index 5" w:semiHidden="1" w:unhideWhenUsed="1"/>
+    <w:lsdException w:name="index 6" w:semiHidden="1" w:unhideWhenUsed="1"/>
+    <w:lsdException w:name="index 7" w:semiHidden="1" w:unhideWhenUsed="1"/>
+    <w:lsdException w:name="index 8" w:semiHidden="1" w:unhideWhenUsed="1"/>
+    <w:lsdException w:name="index 9" w:semiHidden="1" w:unhideWhenUsed="1"/>
+    <w:lsdException w:name="toc 1" w:semiHidden="1" w:uiPriority="39" w:unhideWhenUsed="1"/>
+    <w:lsdException w:name="toc 2" w:semiHidden="1" w:uiPriority="39" w:unhideWhenUsed="1"/>
+    <w:lsdException w:name="toc 3" w:semiHidden="1" w:uiPriority="39" w:unhideWhenUsed="1"/>
+    <w:lsdException w:name="toc 4" w:semiHidden="1" w:uiPriority="39" w:unhideWhenUsed="1"/>
+    <w:lsdException w:name="toc 5" w:semiHidden="1" w:uiPriority="39" w:unhideWhenUsed="1"/>
+    <w:lsdException w:name="toc 6" w:semiHidden="1" w:uiPriority="39" w:unhideWhenUsed="1"/>
+    <w:lsdException w:name="toc 7" w:semiHidden="1" w:uiPriority="39" w:unhideWhenUsed="1"/>
+    <w:lsdException w:name="toc 8" w:semiHidden="1" w:uiPriority="39" w:unhideWhenUsed="1"/>
+    <w:lsdException w:name="toc 9" w:semiHidden="1" w:uiPriority="39" w:unhideWhenUsed="1"/>
+    <w:lsdException w:name="Normal Indent" w:semiHidden="1" w:unhideWhenUsed="1"/>
+    <w:lsdException w:name="footnote text" w:semiHidden="1" w:unhideWhenUsed="1"/>
+    <w:lsdException w:name="annotation text" w:semiHidden="1" w:unhideWhenUsed="1"/>
+    <w:lsdException w:name="header" w:semiHidden="1" w:unhideWhenUsed="1"/>
+    <w:lsdException w:name="footer" w:semiHidden="1" w:unhideWhenUsed="1"/>
+    <w:lsdException w:name="index heading" w:semiHidden="1" w:unhideWhenUsed="1"/>
+    <w:lsdException w:name="caption" w:semiHidden="1" w:uiPriority="35" w:unhideWhenUsed="1" w:qFormat="1"/>
+    <w:lsdException w:name="table of figures" w:semiHidden="1" w:unhideWhenUsed="1"/>
+    <w:lsdException w:name="envelope address" w:semiHidden="1" w:unhideWhenUsed="1"/>
+    <w:lsdException w:name="envelope return" w:semiHidden="1" w:unhideWhenUsed="1"/>
+    <w:lsdException w:name="footnote reference" w:semiHidden="1" w:unhideWhenUsed="1"/>
+    <w:lsdException w:name="annotation reference" w:semiHidden="1" w:unhideWhenUsed="1"/>
+    <w:lsdException w:name="line number" w:semiHidden="1" w:unhideWhenUsed="1"/>
+    <w:lsdException w:name="page number" w:semiHidden="1" w:unhideWhenUsed="1"/>
+    <w:lsdException w:name="endnote reference" w:semiHidden="1" w:unhideWhenUsed="1"/>
+    <w:lsdException w:name="endnote text" w:semiHidden="1" w:unhideWhenUsed="1"/>
+    <w:lsdException w:name="table of authorities" w:semiHidden="1" w:unhideWhenUsed="1"/>
+    <w:lsdException w:name="macro" w:semiHidden="1" w:unhideWhenUsed="1"/>
+    <w:lsdException w:name="toa heading" w:semiHidden="1" w:unhideWhenUsed="1"/>
+    <w:lsdException w:name="List" w:semiHidden="1" w:unhideWhenUsed="1"/>
+    <w:lsdException w:name="List Bullet" w:semiHidden="1" w:unhideWhenUsed="1"/>
+    <w:lsdException w:name="List Number" w:semiHidden="1" w:unhideWhenUsed="1"/>
+    <w:lsdException w:name="List 2" w:semiHidden="1" w:unhideWhenUsed="1"/>
+    <w:lsdException w:name="List 3" w:semiHidden="1" w:unhideWhenUsed="1"/>
+    <w:lsdException w:name="List 4" w:semiHidden="1" w:unhideWhenUsed="1"/>
+    <w:lsdException w:name="List 5" w:semiHidden="1" w:unhideWhenUsed="1"/>
+    <w:lsdException w:name="List Bullet 2" w:semiHidden="1" w:unhideWhenUsed="1"/>
+    <w:lsdException w:name="List Bullet 3" w:semiHidden="1" w:unhideWhenUsed="1"/>
+    <w:lsdException w:name="List Bullet 4" w:semiHidden="1" w:unhideWhenUsed="1"/>
+    <w:lsdException w:name="List Bullet 5" w:semiHidden="1" w:unhideWhenUsed="1"/>
+    <w:lsdException w:name="List Number 2" w:semiHidden="1" w:unhideWhenUsed="1"/>
+    <w:lsdException w:name="List Number 3" w:semiHidden="1" w:unhideWhenUsed="1"/>
+    <w:lsdException w:name="List Number 4" w:semiHidden="1" w:unhideWhenUsed="1"/>
+    <w:lsdException w:name="List Number 5" w:semiHidden="1" w:unhideWhenUsed="1"/>
+    <w:lsdException w:name="Title" w:uiPriority="10" w:qFormat="1"/>
+    <w:lsdException w:name="Closing" w:semiHidden="1" w:unhideWhenUsed="1"/>
+    <w:lsdException w:name="Signature" w:semiHidden="1" w:unhideWhenUsed="1"/>
+    <w:lsdException w:name="Default Paragraph Font" w:semiHidden="1" w:uiPriority="1" w:unhideWhenUsed="1"/>
+    <w:lsdException w:name="Body Text" w:semiHidden="1" w:unhideWhenUsed="1"/>
+    <w:lsdException w:name="Body Text Indent" w:semiHidden="1" w:unhideWhenUsed="1"/>
+    <w:lsdException w:name="List Continue" w:semiHidden="1" w:unhideWhenUsed="1"/>
+    <w:lsdException w:name="List Continue 2" w:semiHidden="1" w:unhideWhenUsed="1"/>
+    <w:lsdException w:name="List Continue 3" w:semiHidden="1" w:unhideWhenUsed="1"/>
+    <w:lsdException w:name="List Continue 4" w:semiHidden="1" w:unhideWhenUsed="1"/>
+    <w:lsdException w:name="List Continue 5" w:semiHidden="1" w:unhideWhenUsed="1"/>
+    <w:lsdException w:name="Message Header" w:semiHidden="1" w:unhideWhenUsed="1"/>
+    <w:lsdException w:name="Subtitle" w:uiPriority="11" w:qFormat="1"/>
+    <w:lsdException w:name="Salutation" w:semiHidden="1" w:unhideWhenUsed="1"/>
+    <w:lsdException w:name="Date" w:semiHidden="1" w:unhideWhenUsed="1"/>
+    <w:lsdException w:name="Body Text First Indent" w:semiHidden="1" w:unhideWhenUsed="1"/>
+    <w:lsdException w:name="Body Text First Indent 2" w:semiHidden="1" w:unhideWhenUsed="1"/>
+    <w:lsdException w:name="Note Heading" w:semiHidden="1" w:unhideWhenUsed="1"/>
+    <w:lsdException w:name="Body Text 2" w:semiHidden="1" w:unhideWhenUsed="1"/>
+    <w:lsdException w:name="Body Text 3" w:semiHidden="1" w:unhideWhenUsed="1"/>
+    <w:lsdException w:name="Body Text Indent 2" w:semiHidden="1" w:unhideWhenUsed="1"/>
+    <w:lsdException w:name="Body Text Indent 3" w:semiHidden="1" w:unhideWhenUsed="1"/>
+    <w:lsdException w:name="Block Text" w:semiHidden="1" w:unhideWhenUsed="1"/>
+    <w:lsdException w:name="Hyperlink" w:semiHidden="1" w:unhideWhenUsed="1"/>
+    <w:lsdException w:name="FollowedHyperlink" w:semiHidden="1" w:unhideWhenUsed="1"/>
+    <w:lsdException w:name="Strong" w:uiPriority="22" w:qFormat="1"/>
+    <w:lsdException w:name="Emphasis" w:uiPriority="20" w:qFormat="1"/>
+    <w:lsdException w:name="Document Map" w:semiHidden="1" w:unhideWhenUsed="1"/>
+    <w:lsdException w:name="Plain Text" w:semiHidden="1" w:unhideWhenUsed="1"/>
+    <w:lsdException w:name="E-mail Signature" w:semiHidden="1" w:unhideWhenUsed="1"/>
+    <w:lsdException w:name="HTML Top of Form" w:semiHidden="1" w:unhideWhenUsed="1"/>
+    <w:lsdException w:name="HTML Bottom of Form" w:semiHidden="1" w:unhideWhenUsed="1"/>
+    <w:lsdException w:name="Normal (Web)" w:semiHidden="1" w:unhideWhenUsed="1"/>
+    <w:lsdException w:name="HTML Acronym" w:semiHidden="1" w:unhideWhenUsed="1"/>
+    <w:lsdException w:name="HTML Address" w:semiHidden="1" w:unhideWhenUsed="1"/>
+    <w:lsdException w:name="HTML Cite" w:semiHidden="1" w:unhideWhenUsed="1"/>
+    <w:lsdException w:name="HTML Code" w:semiHidden="1" w:unhideWhenUsed="1"/>
+    <w:lsdException w:name="HTML Definition" w:semiHidden="1" w:unhideWhenUsed="1"/>
+    <w:lsdException w:name="HTML Keyboard" w:semiHidden="1" w:unhideWhenUsed="1"/>
+    <w:lsdException w:name="HTML Preformatted" w:semiHidden="1" w:unhideWhenUsed="1"/>
+    <w:lsdException w:name="HTML Sample" w:semiHidden="1" w:unhideWhenUsed="1"/>
+    <w:lsdException w:name="HTML Typewriter" w:semiHidden="1" w:unhideWhenUsed="1"/>
+    <w:lsdException w:name="HTML Variable" w:semiHidden="1" w:unhideWhenUsed="1"/>
+    <w:lsdException w:name="Normal Table" w:semiHidden="1" w:unhideWhenUsed="1"/>
+    <w:lsdException w:name="annotation subject" w:semiHidden="1" w:unhideWhenUsed="1"/>
+    <w:lsdException w:name="No List" w:semiHidden="1" w:unhideWhenUsed="1"/>
+    <w:lsdException w:name="Outline List 1" w:semiHidden="1" w:unhideWhenUsed="1"/>
+    <w:lsdException w:name="Outline List 2" w:semiHidden="1" w:unhideWhenUsed="1"/>
+    <w:lsdException w:name="Outline List 3" w:semiHidden="1" w:unhideWhenUsed="1"/>
+    <w:lsdException w:name="Table Simple 1" w:semiHidden="1" w:unhideWhenUsed="1"/>
+    <w:lsdException w:name="Table Simple 2" w:semiHidden="1" w:unhideWhenUsed="1"/>
+    <w:lsdException w:name="Table Simple 3" w:semiHidden="1" w:unhideWhenUsed="1"/>
+    <w:lsdException w:name="Table Classic 1" w:semiHidden="1" w:unhideWhenUsed="1"/>
+    <w:lsdException w:name="Table Classic 2" w:semiHidden="1" w:unhideWhenUsed="1"/>
+    <w:lsdException w:name="Table Classic 3" w:semiHidden="1" w:unhideWhenUsed="1"/>
+    <w:lsdException w:name="Table Classic 4" w:semiHidden="1" w:unhideWhenUsed="1"/>
+    <w:lsdException w:name="Table Colorful 1" w:semiHidden="1" w:unhideWhenUsed="1"/>
+    <w:lsdException w:name="Table Colorful 2" w:semiHidden="1" w:unhideWhenUsed="1"/>
+    <w:lsdException w:name="Table Colorful 3" w:semiHidden="1" w:unhideWhenUsed="1"/>
+    <w:lsdException w:name="Table Columns 1" w:semiHidden="1" w:unhideWhenUsed="1"/>
+    <w:lsdException w:name="Table Columns 2" w:semiHidden="1" w:unhideWhenUsed="1"/>
+    <w:lsdException w:name="Table Columns 3" w:semiHidden="1" w:unhideWhenUsed="1"/>
+    <w:lsdException w:name="Table Columns 4" w:semiHidden="1" w:unhideWhenUsed="1"/>
+    <w:lsdException w:name="Table Columns 5" w:semiHidden="1" w:unhideWhenUsed="1"/>
+    <w:lsdException w:name="Table Grid 1" w:semiHidden="1" w:unhideWhenUsed="1"/>
+    <w:lsdException w:name="Table Grid 2" w:semiHidden="1" w:unhideWhenUsed="1"/>
+    <w:lsdException w:name="Table Grid 3" w:semiHidden="1" w:unhideWhenUsed="1"/>
+    <w:lsdException w:name="Table Grid 4" w:semiHidden="1" w:unhideWhenUsed="1"/>
+    <w:lsdException w:name="Table Grid 5" w:semiHidden="1" w:unhideWhenUsed="1"/>
+    <w:lsdException w:name="Table Grid 6" w:semiHidden="1" w:unhideWhenUsed="1"/>
+    <w:lsdException w:name="Table Grid 7" w:semiHidden="1" w:unhideWhenUsed="1"/>
+    <w:lsdException w:name="Table Grid 8" w:semiHidden="1" w:unhideWhenUsed="1"/>
+    <w:lsdException w:name="Table List 1" w:semiHidden="1" w:unhideWhenUsed="1"/>
+    <w:lsdException w:name="Table List 2" w:semiHidden="1" w:unhideWhenUsed="1"/>
+    <w:lsdException w:name="Table List 3" w:semiHidden="1" w:unhideWhenUsed="1"/>
+    <w:lsdException w:name="Table List 4" w:semiHidden="1" w:unhideWhenUsed="1"/>
+    <w:lsdException w:name="Table List 5" w:semiHidden="1" w:unhideWhenUsed="1"/>
+    <w:lsdException w:name="Table List 6" w:semiHidden="1" w:unhideWhenUsed="1"/>
+    <w:lsdException w:name="Table List 7" w:semiHidden="1" w:unhideWhenUsed="1"/>
+    <w:lsdException w:name="Table List 8" w:semiHidden="1" w:unhideWhenUsed="1"/>
+    <w:lsdException w:name="Table 3D effects 1" w:semiHidden="1" w:unhideWhenUsed="1"/>
+    <w:lsdException w:name="Table 3D effects 2" w:semiHidden="1" w:unhideWhenUsed="1"/>
+    <w:lsdException w:name="Table 3D effects 3" w:semiHidden="1" w:unhideWhenUsed="1"/>
+    <w:lsdException w:name="Table Contemporary" w:semiHidden="1" w:unhideWhenUsed="1"/>
+    <w:lsdException w:name="Table Elegant" w:semiHidden="1" w:unhideWhenUsed="1"/>
+    <w:lsdException w:name="Table Professional" w:semiHidden="1" w:unhideWhenUsed="1"/>
+    <w:lsdException w:name="Table Subtle 1" w:semiHidden="1" w:unhideWhenUsed="1"/>
+    <w:lsdException w:name="Table Subtle 2" w:semiHidden="1" w:unhideWhenUsed="1"/>
+    <w:lsdException w:name="Table Web 1" w:semiHidden="1" w:unhideWhenUsed="1"/>
+    <w:lsdException w:name="Table Web 2" w:semiHidden="1" w:unhideWhenUsed="1"/>
+    <w:lsdException w:name="Table Web 3" w:semiHidden="1" w:unhideWhenUsed="1"/>
+    <w:lsdException w:name="Balloon Text" w:semiHidden="1" w:unhideWhenUsed="1"/>
+    <w:lsdException w:name="Table Grid" w:semiHidden="1" w:uiPriority="39" w:unhideWhenUsed="1"/>
+    <w:lsdException w:name="Table Theme" w:semiHidden="1" w:unhideWhenUsed="1"/>
+    <w:lsdException w:name="Placeholder Text" w:semiHidden="1"/>
+    <w:lsdException w:name="No Spacing" w:uiPriority="1" w:qFormat="1"/>
+    <w:lsdException w:name="Light Shading" w:uiPriority="60"/>
+    <w:lsdException w:name="Light List" w:uiPriority="61"/>
+    <w:lsdException w:name="Light Grid" w:uiPriority="62"/>
+    <w:lsdException w:name="Medium Shading 1" w:uiPriority="63"/>
+    <w:lsdException w:name="Medium Shading 2" w:uiPriority="64"/>
+    <w:lsdException w:name="Medium List 1" w:uiPriority="65"/>
+    <w:lsdException w:name="Medium List 2" w:uiPriority="66"/>
+    <w:lsdException w:name="Medium Grid 1" w:uiPriority="67"/>
+    <w:lsdException w:name="Medium Grid 2" w:uiPriority="68"/>
+    <w:lsdException w:name="Medium Grid 3" w:uiPriority="69"/>
+    <w:lsdException w:name="Dark List" w:uiPriority="70"/>
+    <w:lsdException w:name="Colorful Shading" w:uiPriority="71"/>
+    <w:lsdException w:name="Colorful List" w:uiPriority="72"/>
+    <w:lsdException w:name="Colorful Grid" w:uiPriority="73"/>
+    <w:lsdException w:name="Light Shading Accent 1" w:uiPriority="60"/>
+    <w:lsdException w:name="Light List Accent 1" w:uiPriority="61"/>
+    <w:lsdException w:name="Light Grid Accent 1" w:uiPriority="62"/>
+    <w:lsdException w:name="Medium Shading 1 Accent 1" w:uiPriority="63"/>
+    <w:lsdException w:name="Medium Shading 2 Accent 1" w:uiPriority="64"/>
+    <w:lsdException w:name="Medium List 1 Accent 1" w:uiPriority="65"/>
+    <w:lsdException w:name="Revision" w:semiHidden="1"/>
+    <w:lsdException w:name="List Paragraph" w:uiPriority="34" w:qFormat="1"/>
+    <w:lsdException w:name="Quote" w:uiPriority="29" w:qFormat="1"/>
+    <w:lsdException w:name="Intense Quote" w:uiPriority="30" w:qFormat="1"/>
+    <w:lsdException w:name="Medium List 2 Accent 1" w:uiPriority="66"/>
+    <w:lsdException w:name="Medium Grid 1 Accent 1" w:uiPriority="67"/>
+    <w:lsdException w:name="Medium Grid 2 Accent 1" w:uiPriority="68"/>
+    <w:lsdException w:name="Medium Grid 3 Accent 1" w:uiPriority="69"/>
+    <w:lsdException w:name="Dark List Accent 1" w:uiPriority="70"/>
+    <w:lsdException w:name="Colorful Shading Accent 1" w:uiPriority="71"/>
+    <w:lsdException w:name="Colorful List Accent 1" w:uiPriority="72"/>
+    <w:lsdException w:name="Colorful Grid Accent 1" w:uiPriority="73"/>
+    <w:lsdException w:name="Light Shading Accent 2" w:uiPriority="60"/>
+    <w:lsdException w:name="Light List Accent 2" w:uiPriority="61"/>
+    <w:lsdException w:name="Light Grid Accent 2" w:uiPriority="62"/>
+    <w:lsdException w:name="Medium Shading 1 Accent 2" w:uiPriority="63"/>
+    <w:lsdException w:name="Medium Shading 2 Accent 2" w:uiPriority="64"/>
+    <w:lsdException w:name="Medium List 1 Accent 2" w:uiPriority="65"/>
+    <w:lsdException w:name="Medium List 2 Accent 2" w:uiPriority="66"/>
+    <w:lsdException w:name="Medium Grid 1 Accent 2" w:uiPriority="67"/>
+    <w:lsdException w:name="Medium Grid 2 Accent 2" w:uiPriority="68"/>
+    <w:lsdException w:name="Medium Grid 3 Accent 2" w:uiPriority="69"/>
+    <w:lsdException w:name="Dark List Accent 2" w:uiPriority="70"/>
+    <w:lsdException w:name="Colorful Shading Accent 2" w:uiPriority="71"/>
+    <w:lsdException w:name="Colorful List Accent 2" w:uiPriority="72"/>
+    <w:lsdException w:name="Colorful Grid Accent 2" w:uiPriority="73"/>
+    <w:lsdException w:name="Light Shading Accent 3" w:uiPriority="60"/>
+    <w:lsdException w:name="Light List Accent 3" w:uiPriority="61"/>
+    <w:lsdException w:name="Light Grid Accent 3" w:uiPriority="62"/>
+    <w:lsdException w:name="Medium Shading 1 Accent 3" w:uiPriority="63"/>
+    <w:lsdException w:name="Medium Shading 2 Accent 3" w:uiPriority="64"/>
+    <w:lsdException w:name="Medium List 1 Accent 3" w:uiPriority="65"/>
+    <w:lsdException w:name="Medium List 2 Accent 3" w:uiPriority="66"/>
+    <w:lsdException w:name="Medium Grid 1 Accent 3" w:uiPriority="67"/>
+    <w:lsdException w:name="Medium Grid 2 Accent 3" w:uiPriority="68"/>
+    <w:lsdException w:name="Medium Grid 3 Accent 3" w:uiPriority="69"/>
+    <w:lsdException w:name="Dark List Accent 3" w:uiPriority="70"/>
+    <w:lsdException w:name="Colorful Shading Accent 3" w:uiPriority="71"/>
+    <w:lsdException w:name="Colorful List Accent 3" w:uiPriority="72"/>
+    <w:lsdException w:name="Colorful Grid Accent 3" w:uiPriority="73"/>
+    <w:lsdException w:name="Light Shading Accent 4" w:uiPriority="60"/>
+    <w:lsdException w:name="Light List Accent 4" w:uiPriority="61"/>
+    <w:lsdException w:name="Light Grid Accent 4" w:uiPriority="62"/>
+    <w:lsdException w:name="Medium Shading 1 Accent 4" w:uiPriority="63"/>
+    <w:lsdException w:name="Medium Shading 2 Accent 4" w:uiPriority="64"/>
+    <w:lsdException w:name="Medium List 1 Accent 4" w:uiPriority="65"/>
+    <w:lsdException w:name="Medium List 2 Accent 4" w:uiPriority="66"/>
+    <w:lsdException w:name="Medium Grid 1 Accent 4" w:uiPriority="67"/>
+    <w:lsdException w:name="Medium Grid 2 Accent 4" w:uiPriority="68"/>
+    <w:lsdException w:name="Medium Grid 3 Accent 4" w:uiPriority="69"/>
+    <w:lsdException w:name="Dark List Accent 4" w:uiPriority="70"/>
+    <w:lsdException w:name="Colorful Shading Accent 4" w:uiPriority="71"/>
+    <w:lsdException w:name="Colorful List Accent 4" w:uiPriority="72"/>
+    <w:lsdException w:name="Colorful Grid Accent 4" w:uiPriority="73"/>
+    <w:lsdException w:name="Light Shading Accent 5" w:uiPriority="60"/>
+    <w:lsdException w:name="Light List Accent 5" w:uiPriority="61"/>
+    <w:lsdException w:name="Light Grid Accent 5" w:uiPriority="62"/>
+    <w:lsdException w:name="Medium Shading 1 Accent 5" w:uiPriority="63"/>
+    <w:lsdException w:name="Medium Shading 2 Accent 5" w:uiPriority="64"/>
+    <w:lsdException w:name="Medium List 1 Accent 5" w:uiPriority="65"/>
+    <w:lsdException w:name="Medium List 2 Accent 5" w:uiPriority="66"/>
+    <w:lsdException w:name="Medium Grid 1 Accent 5" w:uiPriority="67"/>
+    <w:lsdException w:name="Medium Grid 2 Accent 5" w:uiPriority="68"/>
+    <w:lsdException w:name="Medium Grid 3 Accent 5" w:uiPriority="69"/>
+    <w:lsdException w:name="Dark List Accent 5" w:uiPriority="70"/>
+    <w:lsdException w:name="Colorful Shading Accent 5" w:uiPriority="71"/>
+    <w:lsdException w:name="Colorful List Accent 5" w:uiPriority="72"/>
+    <w:lsdException w:name="Colorful Grid Accent 5" w:uiPriority="73"/>
+    <w:lsdException w:name="Light Shading Accent 6" w:uiPriority="60"/>
+    <w:lsdException w:name="Light List Accent 6" w:uiPriority="61"/>
+    <w:lsdException w:name="Light Grid Accent 6" w:uiPriority="62"/>
+    <w:lsdException w:name="Medium Shading 1 Accent 6" w:uiPriority="63"/>
+    <w:lsdException w:name="Medium Shading 2 Accent 6" w:uiPriority="64"/>
+    <w:lsdException w:name="Medium List 1 Accent 6" w:uiPriority="65"/>
+    <w:lsdException w:name="Medium List 2 Accent 6" w:uiPriority="66"/>
+    <w:lsdException w:name="Medium Grid 1 Accent 6" w:uiPriority="67"/>
+    <w:lsdException w:name="Medium Grid 2 Accent 6" w:uiPriority="68"/>
+    <w:lsdException w:name="Medium Grid 3 Accent 6" w:uiPriority="69"/>
+    <w:lsdException w:name="Dark List Accent 6" w:uiPriority="70"/>
+    <w:lsdException w:name="Colorful Shading Accent 6" w:uiPriority="71"/>
+    <w:lsdException w:name="Colorful List Accent 6" w:uiPriority="72"/>
+    <w:lsdException w:name="Colorful Grid Accent 6" w:uiPriority="73"/>
+    <w:lsdException w:name="Subtle Emphasis" w:uiPriority="19" w:qFormat="1"/>
+    <w:lsdException w:name="Intense Emphasis" w:uiPriority="21" w:qFormat="1"/>
+    <w:lsdException w:name="Subtle Reference" w:uiPriority="31" w:qFormat="1"/>
+    <w:lsdException w:name="Intense Reference" w:uiPriority="32" w:qFormat="1"/>
+    <w:lsdException w:name="Book Title" w:uiPriority="33" w:qFormat="1"/>
+    <w:lsdException w:name="Bibliography" w:semiHidden="1" w:uiPriority="37" w:unhideWhenUsed="1"/>
+    <w:lsdException w:name="TOC Heading" w:semiHidden="1" w:uiPriority="39" w:unhideWhenUsed="1" w:qFormat="1"/>
+    <w:lsdException w:name="Plain Table 1" w:uiPriority="41"/>
+    <w:lsdException w:name="Plain Table 2" w:uiPriority="42"/>
+    <w:lsdException w:name="Plain Table 3" w:uiPriority="43"/>
+    <w:lsdException w:name="Plain Table 4" w:uiPriority="44"/>
+    <w:lsdException w:name="Plain Table 5" w:uiPriority="45"/>
+    <w:lsdException w:name="Grid Table Light" w:uiPriority="40"/>
+    <w:lsdException w:name="Grid Table 1 Light" w:uiPriority="46"/>
+    <w:lsdException w:name="Grid Table 2" w:uiPriority="47"/>
+    <w:lsdException w:name="Grid Table 3" w:uiPriority="48"/>
+    <w:lsdException w:name="Grid Table 4" w:uiPriority="49"/>
+    <w:lsdException w:name="Grid Table 5 Dark" w:uiPriority="50"/>
+    <w:lsdException w:name="Grid Table 6 Colorful" w:uiPriority="51"/>
+    <w:lsdException w:name="Grid Table 7 Colorful" w:uiPriority="52"/>
+    <w:lsdException w:name="Grid Table 1 Light Accent 1" w:uiPriority="46"/>
+    <w:lsdException w:name="Grid Table 2 Accent 1" w:uiPriority="47"/>
+    <w:lsdException w:name="Grid Table 3 Accent 1" w:uiPriority="48"/>
+    <w:lsdException w:name="Grid Table 4 Accent 1" w:uiPriority="49"/>
+    <w:lsdException w:name="Grid Table 5 Dark Accent 1" w:uiPriority="50"/>
+    <w:lsdException w:name="Grid Table 6 Colorful Accent 1" w:uiPriority="51"/>
+    <w:lsdException w:name="Grid Table 7 Colorful Accent 1" w:uiPriority="52"/>
+    <w:lsdException w:name="Grid Table 1 Light Accent 2" w:uiPriority="46"/>
+    <w:lsdException w:name="Grid Table 2 Accent 2" w:uiPriority="47"/>
+    <w:lsdException w:name="Grid Table 3 Accent 2" w:uiPriority="48"/>
+    <w:lsdException w:name="Grid Table 4 Accent 2" w:uiPriority="49"/>
+    <w:lsdException w:name="Grid Table 5 Dark Accent 2" w:uiPriority="50"/>
+    <w:lsdException w:name="Grid Table 6 Colorful Accent 2" w:uiPriority="51"/>
+    <w:lsdException w:name="Grid Table 7 Colorful Accent 2" w:uiPriority="52"/>
+    <w:lsdException w:name="Grid Table 1 Light Accent 3" w:uiPriority="46"/>
+    <w:lsdException w:name="Grid Table 2 Accent 3" w:uiPriority="47"/>
+    <w:lsdException w:name="Grid Table 3 Accent 3" w:uiPriority="48"/>
+    <w:lsdException w:name="Grid Table 4 Accent 3" w:uiPriority="49"/>
+    <w:lsdException w:name="Grid Table 5 Dark Accent 3" w:uiPriority="50"/>
+    <w:lsdException w:name="Grid Table 6 Colorful Accent 3" w:uiPriority="51"/>
+    <w:lsdException w:name="Grid Table 7 Colorful Accent 3" w:uiPriority="52"/>
+    <w:lsdException w:name="Grid Table 1 Light Accent 4" w:uiPriority="46"/>
+    <w:lsdException w:name="Grid Table 2 Accent 4" w:uiPriority="47"/>
+    <w:lsdException w:name="Grid Table 3 Accent 4" w:uiPriority="48"/>
+    <w:lsdException w:name="Grid Table 4 Accent 4" w:uiPriority="49"/>
+    <w:lsdException w:name="Grid Table 5 Dark Accent 4" w:uiPriority="50"/>
+    <w:lsdException w:name="Grid Table 6 Colorful Accent 4" w:uiPriority="51"/>
+    <w:lsdException w:name="Grid Table 7 Colorful Accent 4" w:uiPriority="52"/>
+    <w:lsdException w:name="Grid Table 1 Light Accent 5" w:uiPriority="46"/>
+    <w:lsdException w:name="Grid Table 2 Accent 5" w:uiPriority="47"/>
+    <w:lsdException w:name="Grid Table 3 Accent 5" w:uiPriority="48"/>
+    <w:lsdException w:name="Grid Table 4 Accent 5" w:uiPriority="49"/>
+    <w:lsdException w:name="Grid Table 5 Dark Accent 5" w:uiPriority="50"/>
+    <w:lsdException w:name="Grid Table 6 Colorful Accent 5" w:uiPriority="51"/>
+    <w:lsdException w:name="Grid Table 7 Colorful Accent 5" w:uiPriority="52"/>
+    <w:lsdException w:name="Grid Table 1 Light Accent 6" w:uiPriority="46"/>
+    <w:lsdException w:name="Grid Table 2 Accent 6" w:uiPriority="47"/>
+    <w:lsdException w:name="Grid Table 3 Accent 6" w:uiPriority="48"/>
+    <w:lsdException w:name="Grid Table 4 Accent 6" w:uiPriority="49"/>
+    <w:lsdException w:name="Grid Table 5 Dark Accent 6" w:uiPriority="50"/>
+    <w:lsdException w:name="Grid Table 6 Colorful Accent 6" w:uiPriority="51"/>
+    <w:lsdException w:name="Grid Table 7 Colorful Accent 6" w:uiPriority="52"/>
+    <w:lsdException w:name="List Table 1 Light" w:uiPriority="46"/>
+    <w:lsdException w:name="List Table 2" w:uiPriority="47"/>
+    <w:lsdException w:name="List Table 3" w:uiPriority="48"/>
+    <w:lsdException w:name="List Table 4" w:uiPriority="49"/>
+    <w:lsdException w:name="List Table 5 Dark" w:uiPriority="50"/>
+    <w:lsdException w:name="List Table 6 Colorful" w:uiPriority="51"/>
+    <w:lsdException w:name="List Table 7 Colorful" w:uiPriority="52"/>
+    <w:lsdException w:name="List Table 1 Light Accent 1" w:uiPriority="46"/>
+    <w:lsdException w:name="List Table 2 Accent 1" w:uiPriority="47"/>
+    <w:lsdException w:name="List Table 3 Accent 1" w:uiPriority="48"/>
+    <w:lsdException w:name="List Table 4 Accent 1" w:uiPriority="49"/>
+    <w:lsdException w:name="List Table 5 Dark Accent 1" w:uiPriority="50"/>
+    <w:lsdException w:name="List Table 6 Colorful Accent 1" w:uiPriority="51"/>
+    <w:lsdException w:name="List Table 7 Colorful Accent 1" w:uiPriority="52"/>
+    <w:lsdException w:name="List Table 1 Light Accent 2" w:uiPriority="46"/>
+    <w:lsdException w:name="List Table 2 Accent 2" w:uiPriority="47"/>
+    <w:lsdException w:name="List Table 3 Accent 2" w:uiPriority="48"/>
+    <w:lsdException w:name="List Table 4 Accent 2" w:uiPriority="49"/>
+    <w:lsdException w:name="List Table 5 Dark Accent 2" w:uiPriority="50"/>
+    <w:lsdException w:name="List Table 6 Colorful Accent 2" w:uiPriority="51"/>
+    <w:lsdException w:name="List Table 7 Colorful Accent 2" w:uiPriority="52"/>
+    <w:lsdException w:name="List Table 1 Light Accent 3" w:uiPriority="46"/>
+    <w:lsdException w:name="List Table 2 Accent 3" w:uiPriority="47"/>
+    <w:lsdException w:name="List Table 3 Accent 3" w:uiPriority="48"/>
+    <w:lsdException w:name="List Table 4 Accent 3" w:uiPriority="49"/>
+    <w:lsdException w:name="List Table 5 Dark Accent 3" w:uiPriority="50"/>
+    <w:lsdException w:name="List Table 6 Colorful Accent 3" w:uiPriority="51"/>
+    <w:lsdException w:name="List Table 7 Colorful Accent 3" w:uiPriority="52"/>
+    <w:lsdException w:name="List Table 1 Light Accent 4" w:uiPriority="46"/>
+    <w:lsdException w:name="List Table 2 Accent 4" w:uiPriority="47"/>
+    <w:lsdException w:name="List Table 3 Accent 4" w:uiPriority="48"/>
+    <w:lsdException w:name="List Table 4 Accent 4" w:uiPriority="49"/>
+    <w:lsdException w:name="List Table 5 Dark Accent 4" w:uiPriority="50"/>
+    <w:lsdException w:name="List Table 6 Colorful Accent 4" w:uiPriority="51"/>
+    <w:lsdException w:name="List Table 7 Colorful Accent 4" w:uiPriority="52"/>
+    <w:lsdException w:name="List Table 1 Light Accent 5" w:uiPriority="46"/>
+    <w:lsdException w:name="List Table 2 Accent 5" w:uiPriority="47"/>
+    <w:lsdException w:name="List Table 3 Accent 5" w:uiPriority="48"/>
+    <w:lsdException w:name="List Table 4 Accent 5" w:uiPriority="49"/>
+    <w:lsdException w:name="List Table 5 Dark Accent 5" w:uiPriority="50"/>
+    <w:lsdException w:name="List Table 6 Colorful Accent 5" w:uiPriority="51"/>
+    <w:lsdException w:name="List Table 7 Colorful Accent 5" w:uiPriority="52"/>
+    <w:lsdException w:name="List Table 1 Light Accent 6" w:uiPriority="46"/>
+    <w:lsdException w:name="List Table 2 Accent 6" w:uiPriority="47"/>
+    <w:lsdException w:name="List Table 3 Accent 6" w:uiPriority="48"/>
+    <w:lsdException w:name="List Table 4 Accent 6" w:uiPriority="49"/>
+    <w:lsdException w:name="List Table 5 Dark Accent 6" w:uiPriority="50"/>
+    <w:lsdException w:name="List Table 6 Colorful Accent 6" w:uiPriority="51"/>
+    <w:lsdException w:name="List Table 7 Colorful Accent 6" w:uiPriority="52"/>
+    <w:lsdException w:name="Mention" w:semiHidden="1" w:unhideWhenUsed="1"/>
+    <w:lsdException w:name="Smart Hyperlink" w:semiHidden="1" w:unhideWhenUsed="1"/>
+    <w:lsdException w:name="Hashtag" w:semiHidden="1" w:unhideWhenUsed="1"/>
+    <w:lsdException w:name="Unresolved Mention" w:semiHidden="1" w:unhideWhenUsed="1"/>
   </w:latentStyles>
   <w:style w:type="paragraph" w:default="1" w:styleId="Normal">
     <w:name w:val="Normal"/>
@@ -3986,7 +4181,6 @@
     <w:uiPriority w:val="99"/>
     <w:semiHidden/>
     <w:unhideWhenUsed/>
-    <w:qFormat/>
     <w:tblPr>
       <w:tblInd w:w="0" w:type="dxa"/>
       <w:tblCellMar>
@@ -4451,7 +4645,7 @@
   <a:extraClrSchemeLst/>
   <a:extLst>
     <a:ext uri="{05A4C25C-085E-4340-85A3-A5531E510DB2}">
-      <thm15:themeFamily xmlns="" xmlns:thm15="http://schemas.microsoft.com/office/thememl/2012/main" name="Office Theme" id="{62F939B6-93AF-4DB8-9C6B-D6C7DFDC589F}" vid="{4A3C46E8-61CC-4603-A589-7422A47A8E4A}"/>
+      <thm15:themeFamily xmlns:thm15="http://schemas.microsoft.com/office/thememl/2012/main" name="Office Theme" id="{62F939B6-93AF-4DB8-9C6B-D6C7DFDC589F}" vid="{4A3C46E8-61CC-4603-A589-7422A47A8E4A}"/>
     </a:ext>
   </a:extLst>
 </a:theme>
@@ -4462,7 +4656,7 @@
 </file>
 
 <file path=customXml/itemProps1.xml><?xml version="1.0" encoding="utf-8"?>
-<ds:datastoreItem xmlns:ds="http://schemas.openxmlformats.org/officeDocument/2006/customXml" ds:itemID="{C5B7C36E-9C91-4417-AA24-ABA321D1A24B}">
+<ds:datastoreItem xmlns:ds="http://schemas.openxmlformats.org/officeDocument/2006/customXml" ds:itemID="{A67E526D-502E-4338-A17D-4E09282428C0}">
   <ds:schemaRefs>
     <ds:schemaRef ds:uri="http://schemas.openxmlformats.org/officeDocument/2006/bibliography"/>
   </ds:schemaRefs>

</xml_diff>

<commit_message>
Updated the Documentation with 7/12 scenarios described
</commit_message>
<xml_diff>
--- a/Documentation/Project Documentation.docx
+++ b/Documentation/Project Documentation.docx
@@ -302,7 +302,12 @@
             <w:jc w:val="both"/>
           </w:pPr>
           <w:r>
-            <w:t>Table of Contents</w:t>
+            <w:t>Table of Cont</w:t>
+          </w:r>
+          <w:bookmarkStart w:id="0" w:name="_GoBack"/>
+          <w:bookmarkEnd w:id="0"/>
+          <w:r>
+            <w:t>ents</w:t>
           </w:r>
         </w:p>
         <w:p>
@@ -341,7 +346,7 @@
             </w:rPr>
             <w:fldChar w:fldCharType="separate"/>
           </w:r>
-          <w:hyperlink w:anchor="_Toc528739027" w:history="1">
+          <w:hyperlink w:anchor="_Toc529715712" w:history="1">
             <w:r>
               <w:rPr>
                 <w:rStyle w:val="Hyperlink"/>
@@ -382,7 +387,7 @@
                 <w:noProof/>
                 <w:webHidden/>
               </w:rPr>
-              <w:instrText xml:space="preserve"> PAGEREF _Toc528739027 \h </w:instrText>
+              <w:instrText xml:space="preserve"> PAGEREF _Toc529715712 \h </w:instrText>
             </w:r>
             <w:r>
               <w:rPr>
@@ -425,7 +430,7 @@
               <w:noProof/>
             </w:rPr>
           </w:pPr>
-          <w:hyperlink w:anchor="_Toc528739028" w:history="1">
+          <w:hyperlink w:anchor="_Toc529715713" w:history="1">
             <w:r>
               <w:rPr>
                 <w:rStyle w:val="Hyperlink"/>
@@ -466,7 +471,7 @@
                 <w:noProof/>
                 <w:webHidden/>
               </w:rPr>
-              <w:instrText xml:space="preserve"> PAGEREF _Toc528739028 \h </w:instrText>
+              <w:instrText xml:space="preserve"> PAGEREF _Toc529715713 \h </w:instrText>
             </w:r>
             <w:r>
               <w:rPr>
@@ -509,7 +514,7 @@
               <w:noProof/>
             </w:rPr>
           </w:pPr>
-          <w:hyperlink w:anchor="_Toc528739029" w:history="1">
+          <w:hyperlink w:anchor="_Toc529715714" w:history="1">
             <w:r>
               <w:rPr>
                 <w:rStyle w:val="Hyperlink"/>
@@ -550,7 +555,7 @@
                 <w:noProof/>
                 <w:webHidden/>
               </w:rPr>
-              <w:instrText xml:space="preserve"> PAGEREF _Toc528739029 \h </w:instrText>
+              <w:instrText xml:space="preserve"> PAGEREF _Toc529715714 \h </w:instrText>
             </w:r>
             <w:r>
               <w:rPr>
@@ -592,7 +597,7 @@
               <w:noProof/>
             </w:rPr>
           </w:pPr>
-          <w:hyperlink w:anchor="_Toc528739030" w:history="1">
+          <w:hyperlink w:anchor="_Toc529715715" w:history="1">
             <w:r>
               <w:rPr>
                 <w:rStyle w:val="Hyperlink"/>
@@ -619,7 +624,7 @@
                 <w:noProof/>
                 <w:webHidden/>
               </w:rPr>
-              <w:instrText xml:space="preserve"> PAGEREF _Toc528739030 \h </w:instrText>
+              <w:instrText xml:space="preserve"> PAGEREF _Toc529715715 \h </w:instrText>
             </w:r>
             <w:r>
               <w:rPr>
@@ -661,7 +666,7 @@
               <w:noProof/>
             </w:rPr>
           </w:pPr>
-          <w:hyperlink w:anchor="_Toc528739031" w:history="1">
+          <w:hyperlink w:anchor="_Toc529715716" w:history="1">
             <w:r>
               <w:rPr>
                 <w:rStyle w:val="Hyperlink"/>
@@ -688,7 +693,7 @@
                 <w:noProof/>
                 <w:webHidden/>
               </w:rPr>
-              <w:instrText xml:space="preserve"> PAGEREF _Toc528739031 \h </w:instrText>
+              <w:instrText xml:space="preserve"> PAGEREF _Toc529715716 \h </w:instrText>
             </w:r>
             <w:r>
               <w:rPr>
@@ -730,7 +735,7 @@
               <w:noProof/>
             </w:rPr>
           </w:pPr>
-          <w:hyperlink w:anchor="_Toc528739032" w:history="1">
+          <w:hyperlink w:anchor="_Toc529715717" w:history="1">
             <w:r>
               <w:rPr>
                 <w:rStyle w:val="Hyperlink"/>
@@ -757,7 +762,7 @@
                 <w:noProof/>
                 <w:webHidden/>
               </w:rPr>
-              <w:instrText xml:space="preserve"> PAGEREF _Toc528739032 \h </w:instrText>
+              <w:instrText xml:space="preserve"> PAGEREF _Toc529715717 \h </w:instrText>
             </w:r>
             <w:r>
               <w:rPr>
@@ -799,7 +804,7 @@
               <w:noProof/>
             </w:rPr>
           </w:pPr>
-          <w:hyperlink w:anchor="_Toc528739033" w:history="1">
+          <w:hyperlink w:anchor="_Toc529715718" w:history="1">
             <w:r>
               <w:rPr>
                 <w:rStyle w:val="Hyperlink"/>
@@ -826,7 +831,7 @@
                 <w:noProof/>
                 <w:webHidden/>
               </w:rPr>
-              <w:instrText xml:space="preserve"> PAGEREF _Toc528739033 \h </w:instrText>
+              <w:instrText xml:space="preserve"> PAGEREF _Toc529715718 \h </w:instrText>
             </w:r>
             <w:r>
               <w:rPr>
@@ -868,7 +873,7 @@
               <w:noProof/>
             </w:rPr>
           </w:pPr>
-          <w:hyperlink w:anchor="_Toc528739034" w:history="1">
+          <w:hyperlink w:anchor="_Toc529715719" w:history="1">
             <w:r>
               <w:rPr>
                 <w:rStyle w:val="Hyperlink"/>
@@ -895,7 +900,7 @@
                 <w:noProof/>
                 <w:webHidden/>
               </w:rPr>
-              <w:instrText xml:space="preserve"> PAGEREF _Toc528739034 \h </w:instrText>
+              <w:instrText xml:space="preserve"> PAGEREF _Toc529715719 \h </w:instrText>
             </w:r>
             <w:r>
               <w:rPr>
@@ -915,7 +920,7 @@
                 <w:noProof/>
                 <w:webHidden/>
               </w:rPr>
-              <w:t>4</w:t>
+              <w:t>5</w:t>
             </w:r>
             <w:r>
               <w:rPr>
@@ -937,7 +942,7 @@
               <w:noProof/>
             </w:rPr>
           </w:pPr>
-          <w:hyperlink w:anchor="_Toc528739035" w:history="1">
+          <w:hyperlink w:anchor="_Toc529715720" w:history="1">
             <w:r>
               <w:rPr>
                 <w:rStyle w:val="Hyperlink"/>
@@ -964,7 +969,7 @@
                 <w:noProof/>
                 <w:webHidden/>
               </w:rPr>
-              <w:instrText xml:space="preserve"> PAGEREF _Toc528739035 \h </w:instrText>
+              <w:instrText xml:space="preserve"> PAGEREF _Toc529715720 \h </w:instrText>
             </w:r>
             <w:r>
               <w:rPr>
@@ -1006,7 +1011,7 @@
               <w:noProof/>
             </w:rPr>
           </w:pPr>
-          <w:hyperlink w:anchor="_Toc528739036" w:history="1">
+          <w:hyperlink w:anchor="_Toc529715721" w:history="1">
             <w:r>
               <w:rPr>
                 <w:rStyle w:val="Hyperlink"/>
@@ -1033,7 +1038,7 @@
                 <w:noProof/>
                 <w:webHidden/>
               </w:rPr>
-              <w:instrText xml:space="preserve"> PAGEREF _Toc528739036 \h </w:instrText>
+              <w:instrText xml:space="preserve"> PAGEREF _Toc529715721 \h </w:instrText>
             </w:r>
             <w:r>
               <w:rPr>
@@ -1053,7 +1058,7 @@
                 <w:noProof/>
                 <w:webHidden/>
               </w:rPr>
-              <w:t>5</w:t>
+              <w:t>6</w:t>
             </w:r>
             <w:r>
               <w:rPr>
@@ -1075,7 +1080,7 @@
               <w:noProof/>
             </w:rPr>
           </w:pPr>
-          <w:hyperlink w:anchor="_Toc528739037" w:history="1">
+          <w:hyperlink w:anchor="_Toc529715722" w:history="1">
             <w:r>
               <w:rPr>
                 <w:rStyle w:val="Hyperlink"/>
@@ -1102,7 +1107,7 @@
                 <w:noProof/>
                 <w:webHidden/>
               </w:rPr>
-              <w:instrText xml:space="preserve"> PAGEREF _Toc528739037 \h </w:instrText>
+              <w:instrText xml:space="preserve"> PAGEREF _Toc529715722 \h </w:instrText>
             </w:r>
             <w:r>
               <w:rPr>
@@ -1144,7 +1149,7 @@
               <w:noProof/>
             </w:rPr>
           </w:pPr>
-          <w:hyperlink w:anchor="_Toc528739038" w:history="1">
+          <w:hyperlink w:anchor="_Toc529715723" w:history="1">
             <w:r>
               <w:rPr>
                 <w:rStyle w:val="Hyperlink"/>
@@ -1171,7 +1176,7 @@
                 <w:noProof/>
                 <w:webHidden/>
               </w:rPr>
-              <w:instrText xml:space="preserve"> PAGEREF _Toc528739038 \h </w:instrText>
+              <w:instrText xml:space="preserve"> PAGEREF _Toc529715723 \h </w:instrText>
             </w:r>
             <w:r>
               <w:rPr>
@@ -1191,7 +1196,7 @@
                 <w:noProof/>
                 <w:webHidden/>
               </w:rPr>
-              <w:t>6</w:t>
+              <w:t>7</w:t>
             </w:r>
             <w:r>
               <w:rPr>
@@ -1213,7 +1218,7 @@
               <w:noProof/>
             </w:rPr>
           </w:pPr>
-          <w:hyperlink w:anchor="_Toc528739039" w:history="1">
+          <w:hyperlink w:anchor="_Toc529715724" w:history="1">
             <w:r>
               <w:rPr>
                 <w:rStyle w:val="Hyperlink"/>
@@ -1240,7 +1245,7 @@
                 <w:noProof/>
                 <w:webHidden/>
               </w:rPr>
-              <w:instrText xml:space="preserve"> PAGEREF _Toc528739039 \h </w:instrText>
+              <w:instrText xml:space="preserve"> PAGEREF _Toc529715724 \h </w:instrText>
             </w:r>
             <w:r>
               <w:rPr>
@@ -1282,7 +1287,7 @@
               <w:noProof/>
             </w:rPr>
           </w:pPr>
-          <w:hyperlink w:anchor="_Toc528739040" w:history="1">
+          <w:hyperlink w:anchor="_Toc529715725" w:history="1">
             <w:r>
               <w:rPr>
                 <w:rStyle w:val="Hyperlink"/>
@@ -1309,7 +1314,7 @@
                 <w:noProof/>
                 <w:webHidden/>
               </w:rPr>
-              <w:instrText xml:space="preserve"> PAGEREF _Toc528739040 \h </w:instrText>
+              <w:instrText xml:space="preserve"> PAGEREF _Toc529715725 \h </w:instrText>
             </w:r>
             <w:r>
               <w:rPr>
@@ -1329,7 +1334,7 @@
                 <w:noProof/>
                 <w:webHidden/>
               </w:rPr>
-              <w:t>7</w:t>
+              <w:t>8</w:t>
             </w:r>
             <w:r>
               <w:rPr>
@@ -1351,7 +1356,7 @@
               <w:noProof/>
             </w:rPr>
           </w:pPr>
-          <w:hyperlink w:anchor="_Toc528739041" w:history="1">
+          <w:hyperlink w:anchor="_Toc529715726" w:history="1">
             <w:r>
               <w:rPr>
                 <w:rStyle w:val="Hyperlink"/>
@@ -1378,7 +1383,7 @@
                 <w:noProof/>
                 <w:webHidden/>
               </w:rPr>
-              <w:instrText xml:space="preserve"> PAGEREF _Toc528739041 \h </w:instrText>
+              <w:instrText xml:space="preserve"> PAGEREF _Toc529715726 \h </w:instrText>
             </w:r>
             <w:r>
               <w:rPr>
@@ -1421,7 +1426,7 @@
               <w:noProof/>
             </w:rPr>
           </w:pPr>
-          <w:hyperlink w:anchor="_Toc528739042" w:history="1">
+          <w:hyperlink w:anchor="_Toc529715727" w:history="1">
             <w:r>
               <w:rPr>
                 <w:rStyle w:val="Hyperlink"/>
@@ -1462,7 +1467,7 @@
                 <w:noProof/>
                 <w:webHidden/>
               </w:rPr>
-              <w:instrText xml:space="preserve"> PAGEREF _Toc528739042 \h </w:instrText>
+              <w:instrText xml:space="preserve"> PAGEREF _Toc529715727 \h </w:instrText>
             </w:r>
             <w:r>
               <w:rPr>
@@ -1482,7 +1487,7 @@
                 <w:noProof/>
                 <w:webHidden/>
               </w:rPr>
-              <w:t>8</w:t>
+              <w:t>9</w:t>
             </w:r>
             <w:r>
               <w:rPr>
@@ -1504,7 +1509,7 @@
               <w:noProof/>
             </w:rPr>
           </w:pPr>
-          <w:hyperlink w:anchor="_Toc528739043" w:history="1">
+          <w:hyperlink w:anchor="_Toc529715728" w:history="1">
             <w:r>
               <w:rPr>
                 <w:rStyle w:val="Hyperlink"/>
@@ -1531,7 +1536,7 @@
                 <w:noProof/>
                 <w:webHidden/>
               </w:rPr>
-              <w:instrText xml:space="preserve"> PAGEREF _Toc528739043 \h </w:instrText>
+              <w:instrText xml:space="preserve"> PAGEREF _Toc529715728 \h </w:instrText>
             </w:r>
             <w:r>
               <w:rPr>
@@ -1551,7 +1556,7 @@
                 <w:noProof/>
                 <w:webHidden/>
               </w:rPr>
-              <w:t>8</w:t>
+              <w:t>9</w:t>
             </w:r>
             <w:r>
               <w:rPr>
@@ -1573,7 +1578,7 @@
               <w:noProof/>
             </w:rPr>
           </w:pPr>
-          <w:hyperlink w:anchor="_Toc528739044" w:history="1">
+          <w:hyperlink w:anchor="_Toc529715729" w:history="1">
             <w:r>
               <w:rPr>
                 <w:rStyle w:val="Hyperlink"/>
@@ -1600,7 +1605,7 @@
                 <w:noProof/>
                 <w:webHidden/>
               </w:rPr>
-              <w:instrText xml:space="preserve"> PAGEREF _Toc528739044 \h </w:instrText>
+              <w:instrText xml:space="preserve"> PAGEREF _Toc529715729 \h </w:instrText>
             </w:r>
             <w:r>
               <w:rPr>
@@ -1620,7 +1625,7 @@
                 <w:noProof/>
                 <w:webHidden/>
               </w:rPr>
-              <w:t>8</w:t>
+              <w:t>9</w:t>
             </w:r>
             <w:r>
               <w:rPr>
@@ -1642,13 +1647,13 @@
               <w:noProof/>
             </w:rPr>
           </w:pPr>
-          <w:hyperlink w:anchor="_Toc528739045" w:history="1">
+          <w:hyperlink w:anchor="_Toc529715730" w:history="1">
             <w:r>
               <w:rPr>
                 <w:rStyle w:val="Hyperlink"/>
                 <w:noProof/>
               </w:rPr>
-              <w:t>Scenario #3: Posting fun facts;</w:t>
+              <w:t>Scenario #3: Posting the fun fact;</w:t>
             </w:r>
             <w:r>
               <w:rPr>
@@ -1669,7 +1674,7 @@
                 <w:noProof/>
                 <w:webHidden/>
               </w:rPr>
-              <w:instrText xml:space="preserve"> PAGEREF _Toc528739045 \h </w:instrText>
+              <w:instrText xml:space="preserve"> PAGEREF _Toc529715730 \h </w:instrText>
             </w:r>
             <w:r>
               <w:rPr>
@@ -1689,7 +1694,7 @@
                 <w:noProof/>
                 <w:webHidden/>
               </w:rPr>
-              <w:t>9</w:t>
+              <w:t>10</w:t>
             </w:r>
             <w:r>
               <w:rPr>
@@ -1711,7 +1716,7 @@
               <w:noProof/>
             </w:rPr>
           </w:pPr>
-          <w:hyperlink w:anchor="_Toc528739046" w:history="1">
+          <w:hyperlink w:anchor="_Toc529715731" w:history="1">
             <w:r>
               <w:rPr>
                 <w:rStyle w:val="Hyperlink"/>
@@ -1738,7 +1743,7 @@
                 <w:noProof/>
                 <w:webHidden/>
               </w:rPr>
-              <w:instrText xml:space="preserve"> PAGEREF _Toc528739046 \h </w:instrText>
+              <w:instrText xml:space="preserve"> PAGEREF _Toc529715731 \h </w:instrText>
             </w:r>
             <w:r>
               <w:rPr>
@@ -1758,7 +1763,7 @@
                 <w:noProof/>
                 <w:webHidden/>
               </w:rPr>
-              <w:t>9</w:t>
+              <w:t>10</w:t>
             </w:r>
             <w:r>
               <w:rPr>
@@ -1780,13 +1785,13 @@
               <w:noProof/>
             </w:rPr>
           </w:pPr>
-          <w:hyperlink w:anchor="_Toc528739047" w:history="1">
+          <w:hyperlink w:anchor="_Toc529715732" w:history="1">
             <w:r>
               <w:rPr>
                 <w:rStyle w:val="Hyperlink"/>
                 <w:noProof/>
               </w:rPr>
-              <w:t>Scenario #5: Reviewing fun facts;</w:t>
+              <w:t>Scenario #5: Reviewing fun facts; - modify</w:t>
             </w:r>
             <w:r>
               <w:rPr>
@@ -1807,7 +1812,7 @@
                 <w:noProof/>
                 <w:webHidden/>
               </w:rPr>
-              <w:instrText xml:space="preserve"> PAGEREF _Toc528739047 \h </w:instrText>
+              <w:instrText xml:space="preserve"> PAGEREF _Toc529715732 \h </w:instrText>
             </w:r>
             <w:r>
               <w:rPr>
@@ -1827,7 +1832,7 @@
                 <w:noProof/>
                 <w:webHidden/>
               </w:rPr>
-              <w:t>9</w:t>
+              <w:t>10</w:t>
             </w:r>
             <w:r>
               <w:rPr>
@@ -1849,13 +1854,13 @@
               <w:noProof/>
             </w:rPr>
           </w:pPr>
-          <w:hyperlink w:anchor="_Toc528739048" w:history="1">
+          <w:hyperlink w:anchor="_Toc529715733" w:history="1">
             <w:r>
               <w:rPr>
                 <w:rStyle w:val="Hyperlink"/>
                 <w:noProof/>
               </w:rPr>
-              <w:t>Scenario #6: Posting tutorials;</w:t>
+              <w:t>Scenario #6: Posting tutorials; - modify</w:t>
             </w:r>
             <w:r>
               <w:rPr>
@@ -1876,7 +1881,7 @@
                 <w:noProof/>
                 <w:webHidden/>
               </w:rPr>
-              <w:instrText xml:space="preserve"> PAGEREF _Toc528739048 \h </w:instrText>
+              <w:instrText xml:space="preserve"> PAGEREF _Toc529715733 \h </w:instrText>
             </w:r>
             <w:r>
               <w:rPr>
@@ -1896,7 +1901,7 @@
                 <w:noProof/>
                 <w:webHidden/>
               </w:rPr>
-              <w:t>9</w:t>
+              <w:t>11</w:t>
             </w:r>
             <w:r>
               <w:rPr>
@@ -1918,13 +1923,13 @@
               <w:noProof/>
             </w:rPr>
           </w:pPr>
-          <w:hyperlink w:anchor="_Toc528739049" w:history="1">
+          <w:hyperlink w:anchor="_Toc529715734" w:history="1">
             <w:r>
               <w:rPr>
                 <w:rStyle w:val="Hyperlink"/>
                 <w:noProof/>
               </w:rPr>
-              <w:t>Scenario #7: Viewing and reviewing tutorials;</w:t>
+              <w:t>Scenario #7: Viewing and reviewing tutorials; - modify</w:t>
             </w:r>
             <w:r>
               <w:rPr>
@@ -1945,7 +1950,7 @@
                 <w:noProof/>
                 <w:webHidden/>
               </w:rPr>
-              <w:instrText xml:space="preserve"> PAGEREF _Toc528739049 \h </w:instrText>
+              <w:instrText xml:space="preserve"> PAGEREF _Toc529715734 \h </w:instrText>
             </w:r>
             <w:r>
               <w:rPr>
@@ -1965,7 +1970,7 @@
                 <w:noProof/>
                 <w:webHidden/>
               </w:rPr>
-              <w:t>9</w:t>
+              <w:t>11</w:t>
             </w:r>
             <w:r>
               <w:rPr>
@@ -1987,7 +1992,7 @@
               <w:noProof/>
             </w:rPr>
           </w:pPr>
-          <w:hyperlink w:anchor="_Toc528739050" w:history="1">
+          <w:hyperlink w:anchor="_Toc529715735" w:history="1">
             <w:r>
               <w:rPr>
                 <w:rStyle w:val="Hyperlink"/>
@@ -2014,7 +2019,7 @@
                 <w:noProof/>
                 <w:webHidden/>
               </w:rPr>
-              <w:instrText xml:space="preserve"> PAGEREF _Toc528739050 \h </w:instrText>
+              <w:instrText xml:space="preserve"> PAGEREF _Toc529715735 \h </w:instrText>
             </w:r>
             <w:r>
               <w:rPr>
@@ -2056,7 +2061,7 @@
               <w:noProof/>
             </w:rPr>
           </w:pPr>
-          <w:hyperlink w:anchor="_Toc528739051" w:history="1">
+          <w:hyperlink w:anchor="_Toc529715736" w:history="1">
             <w:r>
               <w:rPr>
                 <w:rStyle w:val="Hyperlink"/>
@@ -2083,7 +2088,7 @@
                 <w:noProof/>
                 <w:webHidden/>
               </w:rPr>
-              <w:instrText xml:space="preserve"> PAGEREF _Toc528739051 \h </w:instrText>
+              <w:instrText xml:space="preserve"> PAGEREF _Toc529715736 \h </w:instrText>
             </w:r>
             <w:r>
               <w:rPr>
@@ -2125,7 +2130,7 @@
               <w:noProof/>
             </w:rPr>
           </w:pPr>
-          <w:hyperlink w:anchor="_Toc528739052" w:history="1">
+          <w:hyperlink w:anchor="_Toc529715737" w:history="1">
             <w:r>
               <w:rPr>
                 <w:rStyle w:val="Hyperlink"/>
@@ -2152,7 +2157,7 @@
                 <w:noProof/>
                 <w:webHidden/>
               </w:rPr>
-              <w:instrText xml:space="preserve"> PAGEREF _Toc528739052 \h </w:instrText>
+              <w:instrText xml:space="preserve"> PAGEREF _Toc529715737 \h </w:instrText>
             </w:r>
             <w:r>
               <w:rPr>
@@ -2172,7 +2177,7 @@
                 <w:noProof/>
                 <w:webHidden/>
               </w:rPr>
-              <w:t>11</w:t>
+              <w:t>12</w:t>
             </w:r>
             <w:r>
               <w:rPr>
@@ -2194,13 +2199,13 @@
               <w:noProof/>
             </w:rPr>
           </w:pPr>
-          <w:hyperlink w:anchor="_Toc528739053" w:history="1">
+          <w:hyperlink w:anchor="_Toc529715738" w:history="1">
             <w:r>
               <w:rPr>
                 <w:rStyle w:val="Hyperlink"/>
                 <w:noProof/>
               </w:rPr>
-              <w:t>Scenario #11: Posting a question on the QA page;</w:t>
+              <w:t>Scenario #11: Posting a question on the QA page; - modify</w:t>
             </w:r>
             <w:r>
               <w:rPr>
@@ -2221,7 +2226,7 @@
                 <w:noProof/>
                 <w:webHidden/>
               </w:rPr>
-              <w:instrText xml:space="preserve"> PAGEREF _Toc528739053 \h </w:instrText>
+              <w:instrText xml:space="preserve"> PAGEREF _Toc529715738 \h </w:instrText>
             </w:r>
             <w:r>
               <w:rPr>
@@ -2241,7 +2246,7 @@
                 <w:noProof/>
                 <w:webHidden/>
               </w:rPr>
-              <w:t>11</w:t>
+              <w:t>12</w:t>
             </w:r>
             <w:r>
               <w:rPr>
@@ -2263,13 +2268,13 @@
               <w:noProof/>
             </w:rPr>
           </w:pPr>
-          <w:hyperlink w:anchor="_Toc528739054" w:history="1">
+          <w:hyperlink w:anchor="_Toc529715739" w:history="1">
             <w:r>
               <w:rPr>
                 <w:rStyle w:val="Hyperlink"/>
                 <w:noProof/>
               </w:rPr>
-              <w:t>Scenario #12: Answering a question from the QA page;</w:t>
+              <w:t>Scenario #12: Answering a question from the QA page; - modify</w:t>
             </w:r>
             <w:r>
               <w:rPr>
@@ -2290,7 +2295,7 @@
                 <w:noProof/>
                 <w:webHidden/>
               </w:rPr>
-              <w:instrText xml:space="preserve"> PAGEREF _Toc528739054 \h </w:instrText>
+              <w:instrText xml:space="preserve"> PAGEREF _Toc529715739 \h </w:instrText>
             </w:r>
             <w:r>
               <w:rPr>
@@ -2310,7 +2315,7 @@
                 <w:noProof/>
                 <w:webHidden/>
               </w:rPr>
-              <w:t>11</w:t>
+              <w:t>12</w:t>
             </w:r>
             <w:r>
               <w:rPr>
@@ -2364,12 +2369,12 @@
         <w:spacing w:line="360" w:lineRule="auto"/>
         <w:jc w:val="both"/>
       </w:pPr>
-      <w:bookmarkStart w:id="0" w:name="_Toc528739027"/>
+      <w:bookmarkStart w:id="1" w:name="_Toc529715712"/>
       <w:r>
         <w:lastRenderedPageBreak/>
         <w:t>Project Specification</w:t>
       </w:r>
-      <w:bookmarkEnd w:id="0"/>
+      <w:bookmarkEnd w:id="1"/>
     </w:p>
     <w:p>
       <w:pPr>
@@ -2567,11 +2572,11 @@
         <w:spacing w:line="360" w:lineRule="auto"/>
         <w:jc w:val="both"/>
       </w:pPr>
-      <w:bookmarkStart w:id="1" w:name="_Toc528739028"/>
+      <w:bookmarkStart w:id="2" w:name="_Toc529715713"/>
       <w:r>
         <w:t>Audience</w:t>
       </w:r>
-      <w:bookmarkEnd w:id="1"/>
+      <w:bookmarkEnd w:id="2"/>
     </w:p>
     <w:p>
       <w:pPr>
@@ -2986,19 +2991,19 @@
         <w:spacing w:line="360" w:lineRule="auto"/>
         <w:jc w:val="both"/>
       </w:pPr>
-      <w:bookmarkStart w:id="2" w:name="_Toc528739029"/>
+      <w:bookmarkStart w:id="3" w:name="_Toc529715714"/>
       <w:r>
         <w:lastRenderedPageBreak/>
         <w:t>Task analysis</w:t>
       </w:r>
-      <w:bookmarkEnd w:id="2"/>
+      <w:bookmarkEnd w:id="3"/>
     </w:p>
     <w:p>
       <w:pPr>
         <w:pStyle w:val="Heading2"/>
         <w:spacing w:after="0"/>
       </w:pPr>
-      <w:bookmarkStart w:id="3" w:name="_Toc528739030"/>
+      <w:bookmarkStart w:id="4" w:name="_Toc529715715"/>
       <w:r>
         <w:t xml:space="preserve">Task #1: </w:t>
       </w:r>
@@ -3014,7 +3019,7 @@
         </w:rPr>
         <w:t>;</w:t>
       </w:r>
-      <w:bookmarkEnd w:id="3"/>
+      <w:bookmarkEnd w:id="4"/>
     </w:p>
     <w:p>
       <w:pPr>
@@ -3215,7 +3220,37 @@
         <w:rPr>
           <w:sz w:val="24"/>
         </w:rPr>
-        <w:t>Give it a name, a brief description and add related tags;</w:t>
+        <w:t xml:space="preserve">Give it a </w:t>
+      </w:r>
+      <w:r>
+        <w:rPr>
+          <w:sz w:val="24"/>
+        </w:rPr>
+        <w:t xml:space="preserve">title </w:t>
+      </w:r>
+      <w:r>
+        <w:rPr>
+          <w:sz w:val="24"/>
+        </w:rPr>
+        <w:t>a brief description</w:t>
+      </w:r>
+      <w:r>
+        <w:rPr>
+          <w:sz w:val="24"/>
+        </w:rPr>
+        <w:t xml:space="preserve"> </w:t>
+      </w:r>
+      <w:r>
+        <w:rPr>
+          <w:sz w:val="24"/>
+        </w:rPr>
+        <w:t>and add related tags</w:t>
+      </w:r>
+      <w:r>
+        <w:rPr>
+          <w:sz w:val="24"/>
+        </w:rPr>
+        <w:t>;</w:t>
       </w:r>
     </w:p>
     <w:p>
@@ -3234,7 +3269,7 @@
         <w:rPr>
           <w:sz w:val="24"/>
         </w:rPr>
-        <w:t>Select the type of question you wish to add: Multiple/single choice, fill-in the blanks or free-answer questions;</w:t>
+        <w:t>Select Add Questions;</w:t>
       </w:r>
     </w:p>
     <w:p>
@@ -3253,7 +3288,7 @@
         <w:rPr>
           <w:sz w:val="24"/>
         </w:rPr>
-        <w:t>The previous step can be repeated as many times as needed;</w:t>
+        <w:t>Select the type of question you wish to add: Multiple/single choice, fill-in the blanks or free-answer questions;</w:t>
       </w:r>
     </w:p>
     <w:p>
@@ -3272,7 +3307,38 @@
         <w:rPr>
           <w:sz w:val="24"/>
         </w:rPr>
-        <w:t>Review the quiz and submit it.</w:t>
+        <w:t>The previous step can be repeated as many times as needed;</w:t>
+      </w:r>
+    </w:p>
+    <w:p>
+      <w:pPr>
+        <w:pStyle w:val="ListParagraph"/>
+        <w:numPr>
+          <w:ilvl w:val="0"/>
+          <w:numId w:val="5"/>
+        </w:numPr>
+        <w:jc w:val="both"/>
+        <w:rPr>
+          <w:sz w:val="24"/>
+        </w:rPr>
+      </w:pPr>
+      <w:r>
+        <w:rPr>
+          <w:sz w:val="24"/>
+        </w:rPr>
+        <w:t>Review the quiz and submit</w:t>
+      </w:r>
+      <w:r>
+        <w:rPr>
+          <w:sz w:val="24"/>
+        </w:rPr>
+        <w:t xml:space="preserve"> it</w:t>
+      </w:r>
+      <w:r>
+        <w:rPr>
+          <w:sz w:val="24"/>
+        </w:rPr>
+        <w:t>.</w:t>
       </w:r>
     </w:p>
     <w:p>
@@ -3288,7 +3354,7 @@
         <w:pStyle w:val="Heading2"/>
         <w:spacing w:after="0"/>
       </w:pPr>
-      <w:bookmarkStart w:id="4" w:name="_Toc528739031"/>
+      <w:bookmarkStart w:id="5" w:name="_Toc529715716"/>
       <w:r>
         <w:t>Task #</w:t>
       </w:r>
@@ -3310,7 +3376,7 @@
         </w:rPr>
         <w:t>;</w:t>
       </w:r>
-      <w:bookmarkEnd w:id="4"/>
+      <w:bookmarkEnd w:id="5"/>
     </w:p>
     <w:p>
       <w:pPr>
@@ -3549,7 +3615,7 @@
         <w:pStyle w:val="Heading2"/>
         <w:spacing w:after="0"/>
       </w:pPr>
-      <w:bookmarkStart w:id="5" w:name="_Toc528739032"/>
+      <w:bookmarkStart w:id="6" w:name="_Toc529715717"/>
       <w:r>
         <w:lastRenderedPageBreak/>
         <w:t>Task #</w:t>
@@ -3572,7 +3638,7 @@
         </w:rPr>
         <w:t>;</w:t>
       </w:r>
-      <w:bookmarkEnd w:id="5"/>
+      <w:bookmarkEnd w:id="6"/>
     </w:p>
     <w:p>
       <w:pPr>
@@ -3815,7 +3881,25 @@
         <w:rPr>
           <w:sz w:val="24"/>
         </w:rPr>
-        <w:t>Visit the “Add a fun fact page”;</w:t>
+        <w:t>Click on</w:t>
+      </w:r>
+      <w:r>
+        <w:rPr>
+          <w:sz w:val="24"/>
+        </w:rPr>
+        <w:t xml:space="preserve"> the “</w:t>
+      </w:r>
+      <w:r>
+        <w:rPr>
+          <w:sz w:val="24"/>
+        </w:rPr>
+        <w:t>F</w:t>
+      </w:r>
+      <w:r>
+        <w:rPr>
+          <w:sz w:val="24"/>
+        </w:rPr>
+        <w:t>un fact page”;</w:t>
       </w:r>
     </w:p>
     <w:p>
@@ -3835,7 +3919,7 @@
         <w:rPr>
           <w:sz w:val="24"/>
         </w:rPr>
-        <w:t>Add a title and a brief description;</w:t>
+        <w:t>Click the “Post a fun fact button”;</w:t>
       </w:r>
     </w:p>
     <w:p>
@@ -3855,7 +3939,7 @@
         <w:rPr>
           <w:sz w:val="24"/>
         </w:rPr>
-        <w:t>Add the content of the fun fact which can be a combination of: text, images, videos, hyperlinks;</w:t>
+        <w:t>Insert title in a text field input;</w:t>
       </w:r>
     </w:p>
     <w:p>
@@ -3875,11 +3959,106 @@
         <w:rPr>
           <w:sz w:val="24"/>
         </w:rPr>
-        <w:t>Submit the fun fact.</w:t>
-      </w:r>
-    </w:p>
-    <w:p>
-      <w:pPr>
+        <w:t>Insert a short description in a similar field;</w:t>
+      </w:r>
+    </w:p>
+    <w:p>
+      <w:pPr>
+        <w:pStyle w:val="ListParagraph"/>
+        <w:numPr>
+          <w:ilvl w:val="0"/>
+          <w:numId w:val="7"/>
+        </w:numPr>
+        <w:jc w:val="both"/>
+        <w:rPr>
+          <w:b/>
+          <w:sz w:val="24"/>
+        </w:rPr>
+      </w:pPr>
+      <w:r>
+        <w:rPr>
+          <w:sz w:val="24"/>
+        </w:rPr>
+        <w:t>Insert the content in another text area;</w:t>
+      </w:r>
+    </w:p>
+    <w:p>
+      <w:pPr>
+        <w:pStyle w:val="ListParagraph"/>
+        <w:numPr>
+          <w:ilvl w:val="0"/>
+          <w:numId w:val="7"/>
+        </w:numPr>
+        <w:jc w:val="both"/>
+        <w:rPr>
+          <w:b/>
+          <w:sz w:val="24"/>
+        </w:rPr>
+      </w:pPr>
+      <w:r>
+        <w:rPr>
+          <w:sz w:val="24"/>
+        </w:rPr>
+        <w:t>Add external links and tags;</w:t>
+      </w:r>
+    </w:p>
+    <w:p>
+      <w:pPr>
+        <w:pStyle w:val="ListParagraph"/>
+        <w:numPr>
+          <w:ilvl w:val="0"/>
+          <w:numId w:val="7"/>
+        </w:numPr>
+        <w:jc w:val="both"/>
+        <w:rPr>
+          <w:b/>
+          <w:sz w:val="24"/>
+        </w:rPr>
+      </w:pPr>
+      <w:r>
+        <w:rPr>
+          <w:sz w:val="24"/>
+        </w:rPr>
+        <w:t>Add images/videos by using either the dropdown feature or the “Browse” button;</w:t>
+      </w:r>
+    </w:p>
+    <w:p>
+      <w:pPr>
+        <w:pStyle w:val="ListParagraph"/>
+        <w:numPr>
+          <w:ilvl w:val="0"/>
+          <w:numId w:val="7"/>
+        </w:numPr>
+        <w:jc w:val="both"/>
+        <w:rPr>
+          <w:b/>
+          <w:sz w:val="24"/>
+        </w:rPr>
+      </w:pPr>
+      <w:r>
+        <w:rPr>
+          <w:sz w:val="24"/>
+        </w:rPr>
+        <w:t xml:space="preserve">User </w:t>
+      </w:r>
+      <w:proofErr w:type="gramStart"/>
+      <w:r>
+        <w:rPr>
+          <w:sz w:val="24"/>
+        </w:rPr>
+        <w:t>is able to</w:t>
+      </w:r>
+      <w:proofErr w:type="gramEnd"/>
+      <w:r>
+        <w:rPr>
+          <w:sz w:val="24"/>
+        </w:rPr>
+        <w:t xml:space="preserve"> either go back (“Back” button), preview his created fun fact (“Preview” button) or post the fun fact (“Post” button).</w:t>
+      </w:r>
+    </w:p>
+    <w:p>
+      <w:pPr>
+        <w:ind w:left="360"/>
         <w:jc w:val="both"/>
         <w:rPr>
           <w:b/>
@@ -3892,7 +4071,7 @@
         <w:pStyle w:val="Heading2"/>
         <w:spacing w:after="0"/>
       </w:pPr>
-      <w:bookmarkStart w:id="6" w:name="_Toc528739033"/>
+      <w:bookmarkStart w:id="7" w:name="_Toc529715718"/>
       <w:r>
         <w:t>Task #</w:t>
       </w:r>
@@ -3908,7 +4087,7 @@
         </w:rPr>
         <w:t>Fun fact of the day;</w:t>
       </w:r>
-      <w:bookmarkEnd w:id="6"/>
+      <w:bookmarkEnd w:id="7"/>
     </w:p>
     <w:p>
       <w:pPr>
@@ -4061,7 +4240,7 @@
         <w:pStyle w:val="ListParagraph"/>
         <w:numPr>
           <w:ilvl w:val="0"/>
-          <w:numId w:val="11"/>
+          <w:numId w:val="32"/>
         </w:numPr>
         <w:jc w:val="both"/>
         <w:rPr>
@@ -4072,24 +4251,68 @@
         <w:rPr>
           <w:sz w:val="24"/>
         </w:rPr>
-        <w:t>Visit the main page and notice the fun fact of the day;</w:t>
-      </w:r>
-    </w:p>
-    <w:p>
-      <w:pPr>
-        <w:jc w:val="both"/>
-        <w:rPr>
-          <w:sz w:val="24"/>
-        </w:rPr>
-      </w:pPr>
+        <w:t>Visit the main page;</w:t>
+      </w:r>
+    </w:p>
+    <w:p>
+      <w:pPr>
+        <w:pStyle w:val="ListParagraph"/>
+        <w:numPr>
+          <w:ilvl w:val="0"/>
+          <w:numId w:val="32"/>
+        </w:numPr>
+        <w:jc w:val="both"/>
+        <w:rPr>
+          <w:sz w:val="24"/>
+        </w:rPr>
+      </w:pPr>
+      <w:r>
+        <w:rPr>
+          <w:sz w:val="24"/>
+        </w:rPr>
+        <w:t>Wait for the fun-fact of the day to appear;</w:t>
+      </w:r>
+    </w:p>
+    <w:p>
+      <w:pPr>
+        <w:pStyle w:val="ListParagraph"/>
+        <w:numPr>
+          <w:ilvl w:val="0"/>
+          <w:numId w:val="32"/>
+        </w:numPr>
+        <w:jc w:val="both"/>
+        <w:rPr>
+          <w:sz w:val="24"/>
+        </w:rPr>
+      </w:pPr>
+      <w:r>
+        <w:rPr>
+          <w:sz w:val="24"/>
+        </w:rPr>
+        <w:t>Read the fun fact and click on it for more information.</w:t>
+      </w:r>
+    </w:p>
+    <w:p>
+      <w:pPr>
+        <w:rPr>
+          <w:sz w:val="24"/>
+        </w:rPr>
+      </w:pPr>
+      <w:r>
+        <w:rPr>
+          <w:sz w:val="24"/>
+        </w:rPr>
+        <w:br w:type="page"/>
+      </w:r>
     </w:p>
     <w:p>
       <w:pPr>
         <w:pStyle w:val="Heading2"/>
         <w:spacing w:after="0"/>
       </w:pPr>
-      <w:bookmarkStart w:id="7" w:name="_Toc528739034"/>
-      <w:r>
+      <w:bookmarkStart w:id="8" w:name="_Toc529715719"/>
+      <w:r>
+        <w:lastRenderedPageBreak/>
         <w:t>Task #</w:t>
       </w:r>
       <w:r>
@@ -4104,7 +4327,7 @@
         </w:rPr>
         <w:t>Reviewing fun facts;</w:t>
       </w:r>
-      <w:bookmarkEnd w:id="7"/>
+      <w:bookmarkEnd w:id="8"/>
     </w:p>
     <w:p>
       <w:pPr>
@@ -4324,23 +4547,20 @@
     </w:p>
     <w:p>
       <w:pPr>
-        <w:rPr>
-          <w:b/>
-          <w:sz w:val="24"/>
-        </w:rPr>
-      </w:pPr>
-      <w:r>
-        <w:br w:type="page"/>
-      </w:r>
+        <w:ind w:left="360"/>
+        <w:jc w:val="both"/>
+        <w:rPr>
+          <w:sz w:val="24"/>
+        </w:rPr>
+      </w:pPr>
     </w:p>
     <w:p>
       <w:pPr>
         <w:pStyle w:val="Heading2"/>
         <w:spacing w:after="0"/>
       </w:pPr>
-      <w:bookmarkStart w:id="8" w:name="_Toc528739035"/>
-      <w:r>
-        <w:lastRenderedPageBreak/>
+      <w:bookmarkStart w:id="9" w:name="_Toc529715720"/>
+      <w:r>
         <w:t>Task #</w:t>
       </w:r>
       <w:r>
@@ -4367,7 +4587,7 @@
         </w:rPr>
         <w:t>;</w:t>
       </w:r>
-      <w:bookmarkEnd w:id="8"/>
+      <w:bookmarkEnd w:id="9"/>
     </w:p>
     <w:p>
       <w:pPr>
@@ -4609,20 +4829,27 @@
     </w:p>
     <w:p>
       <w:pPr>
-        <w:jc w:val="both"/>
-        <w:rPr>
-          <w:b/>
-          <w:sz w:val="24"/>
-        </w:rPr>
-      </w:pPr>
+        <w:rPr>
+          <w:b/>
+          <w:sz w:val="24"/>
+        </w:rPr>
+      </w:pPr>
+      <w:r>
+        <w:rPr>
+          <w:b/>
+          <w:sz w:val="24"/>
+        </w:rPr>
+        <w:br w:type="page"/>
+      </w:r>
     </w:p>
     <w:p>
       <w:pPr>
         <w:pStyle w:val="Heading2"/>
         <w:spacing w:after="0"/>
       </w:pPr>
-      <w:bookmarkStart w:id="9" w:name="_Toc528739036"/>
-      <w:r>
+      <w:bookmarkStart w:id="10" w:name="_Toc529715721"/>
+      <w:r>
+        <w:lastRenderedPageBreak/>
         <w:t>Task #</w:t>
       </w:r>
       <w:r>
@@ -4643,7 +4870,7 @@
         </w:rPr>
         <w:t>;</w:t>
       </w:r>
-      <w:bookmarkEnd w:id="9"/>
+      <w:bookmarkEnd w:id="10"/>
     </w:p>
     <w:p>
       <w:pPr>
@@ -4936,6 +5163,7 @@
         </w:numPr>
         <w:jc w:val="both"/>
         <w:rPr>
+          <w:b/>
           <w:sz w:val="24"/>
         </w:rPr>
       </w:pPr>
@@ -4954,23 +5182,21 @@
     </w:p>
     <w:p>
       <w:pPr>
-        <w:rPr>
-          <w:b/>
-          <w:sz w:val="24"/>
-        </w:rPr>
-      </w:pPr>
-      <w:r>
-        <w:br w:type="page"/>
-      </w:r>
+        <w:ind w:left="360"/>
+        <w:jc w:val="both"/>
+        <w:rPr>
+          <w:b/>
+          <w:sz w:val="24"/>
+        </w:rPr>
+      </w:pPr>
     </w:p>
     <w:p>
       <w:pPr>
         <w:pStyle w:val="Heading2"/>
         <w:spacing w:after="0"/>
       </w:pPr>
-      <w:bookmarkStart w:id="10" w:name="_Toc528739037"/>
-      <w:r>
-        <w:lastRenderedPageBreak/>
+      <w:bookmarkStart w:id="11" w:name="_Toc529715722"/>
+      <w:r>
         <w:t>Task #</w:t>
       </w:r>
       <w:r>
@@ -4985,7 +5211,7 @@
         </w:rPr>
         <w:t>Accessing the global leaderboard/ranking;</w:t>
       </w:r>
-      <w:bookmarkEnd w:id="10"/>
+      <w:bookmarkEnd w:id="11"/>
     </w:p>
     <w:p>
       <w:pPr>
@@ -5174,21 +5400,7 @@
         <w:rPr>
           <w:sz w:val="24"/>
         </w:rPr>
-        <w:t xml:space="preserve"> and gather badges </w:t>
-      </w:r>
-      <w:proofErr w:type="gramStart"/>
-      <w:r>
-        <w:rPr>
-          <w:sz w:val="24"/>
-        </w:rPr>
-        <w:t>in order to</w:t>
-      </w:r>
-      <w:proofErr w:type="gramEnd"/>
-      <w:r>
-        <w:rPr>
-          <w:sz w:val="24"/>
-        </w:rPr>
-        <w:t xml:space="preserve"> be </w:t>
+        <w:t xml:space="preserve"> and gather badges in order to be </w:t>
       </w:r>
       <w:r>
         <w:rPr>
@@ -5335,19 +5547,25 @@
     </w:p>
     <w:p>
       <w:pPr>
-        <w:jc w:val="both"/>
-        <w:rPr>
-          <w:sz w:val="24"/>
-        </w:rPr>
-      </w:pPr>
+        <w:rPr>
+          <w:sz w:val="24"/>
+        </w:rPr>
+      </w:pPr>
+      <w:r>
+        <w:rPr>
+          <w:sz w:val="24"/>
+        </w:rPr>
+        <w:br w:type="page"/>
+      </w:r>
     </w:p>
     <w:p>
       <w:pPr>
         <w:pStyle w:val="Heading2"/>
         <w:spacing w:after="0"/>
       </w:pPr>
-      <w:bookmarkStart w:id="11" w:name="_Toc528739038"/>
-      <w:r>
+      <w:bookmarkStart w:id="12" w:name="_Toc529715723"/>
+      <w:r>
+        <w:lastRenderedPageBreak/>
         <w:t>Task #</w:t>
       </w:r>
       <w:r>
@@ -5386,7 +5604,7 @@
         </w:rPr>
         <w:t>;</w:t>
       </w:r>
-      <w:bookmarkEnd w:id="11"/>
+      <w:bookmarkEnd w:id="12"/>
     </w:p>
     <w:p>
       <w:pPr>
@@ -5776,27 +5994,21 @@
     </w:p>
     <w:p>
       <w:pPr>
-        <w:rPr>
-          <w:b/>
-          <w:sz w:val="24"/>
-        </w:rPr>
-      </w:pPr>
-      <w:r>
-        <w:rPr>
-          <w:b/>
-          <w:sz w:val="24"/>
-        </w:rPr>
-        <w:br w:type="page"/>
-      </w:r>
+        <w:ind w:left="360"/>
+        <w:jc w:val="both"/>
+        <w:rPr>
+          <w:b/>
+          <w:sz w:val="24"/>
+        </w:rPr>
+      </w:pPr>
     </w:p>
     <w:p>
       <w:pPr>
         <w:pStyle w:val="Heading2"/>
         <w:spacing w:after="0"/>
       </w:pPr>
-      <w:bookmarkStart w:id="12" w:name="_Toc528739039"/>
-      <w:r>
-        <w:lastRenderedPageBreak/>
+      <w:bookmarkStart w:id="13" w:name="_Toc529715724"/>
+      <w:r>
         <w:t>Task #</w:t>
       </w:r>
       <w:r>
@@ -5811,7 +6023,7 @@
         </w:rPr>
         <w:t>Contact-the-developer;</w:t>
       </w:r>
-      <w:bookmarkEnd w:id="12"/>
+      <w:bookmarkEnd w:id="13"/>
     </w:p>
     <w:p>
       <w:pPr>
@@ -5927,21 +6139,7 @@
         <w:rPr>
           <w:sz w:val="24"/>
         </w:rPr>
-        <w:t xml:space="preserve"> </w:t>
-      </w:r>
-      <w:proofErr w:type="gramStart"/>
-      <w:r>
-        <w:rPr>
-          <w:sz w:val="24"/>
-        </w:rPr>
-        <w:t>in order to</w:t>
-      </w:r>
-      <w:proofErr w:type="gramEnd"/>
-      <w:r>
-        <w:rPr>
-          <w:sz w:val="24"/>
-        </w:rPr>
-        <w:t xml:space="preserve"> fix bugs and improve the overall experience</w:t>
+        <w:t xml:space="preserve"> in order to fix bugs and improve the overall experience</w:t>
       </w:r>
       <w:r>
         <w:rPr>
@@ -6043,19 +6241,25 @@
     </w:p>
     <w:p>
       <w:pPr>
-        <w:jc w:val="both"/>
-        <w:rPr>
-          <w:sz w:val="24"/>
-        </w:rPr>
-      </w:pPr>
+        <w:rPr>
+          <w:sz w:val="24"/>
+        </w:rPr>
+      </w:pPr>
+      <w:r>
+        <w:rPr>
+          <w:sz w:val="24"/>
+        </w:rPr>
+        <w:br w:type="page"/>
+      </w:r>
     </w:p>
     <w:p>
       <w:pPr>
         <w:pStyle w:val="Heading2"/>
         <w:spacing w:after="0"/>
       </w:pPr>
-      <w:bookmarkStart w:id="13" w:name="_Toc528739040"/>
-      <w:r>
+      <w:bookmarkStart w:id="14" w:name="_Toc529715725"/>
+      <w:r>
+        <w:lastRenderedPageBreak/>
         <w:t>Task #</w:t>
       </w:r>
       <w:r>
@@ -6082,7 +6286,7 @@
         </w:rPr>
         <w:t xml:space="preserve"> QA page;</w:t>
       </w:r>
-      <w:bookmarkEnd w:id="13"/>
+      <w:bookmarkEnd w:id="14"/>
     </w:p>
     <w:p>
       <w:pPr>
@@ -6498,27 +6702,21 @@
     </w:p>
     <w:p>
       <w:pPr>
-        <w:rPr>
-          <w:b/>
-          <w:sz w:val="24"/>
-        </w:rPr>
-      </w:pPr>
-      <w:r>
-        <w:rPr>
-          <w:b/>
-          <w:sz w:val="24"/>
-        </w:rPr>
-        <w:br w:type="page"/>
-      </w:r>
+        <w:ind w:left="360"/>
+        <w:jc w:val="both"/>
+        <w:rPr>
+          <w:b/>
+          <w:sz w:val="24"/>
+        </w:rPr>
+      </w:pPr>
     </w:p>
     <w:p>
       <w:pPr>
         <w:pStyle w:val="Heading2"/>
         <w:spacing w:after="0"/>
       </w:pPr>
-      <w:bookmarkStart w:id="14" w:name="_Toc528739041"/>
-      <w:r>
-        <w:lastRenderedPageBreak/>
+      <w:bookmarkStart w:id="15" w:name="_Toc529715726"/>
+      <w:r>
         <w:t>Task #</w:t>
       </w:r>
       <w:r>
@@ -6551,7 +6749,7 @@
         </w:rPr>
         <w:t xml:space="preserve"> QA page;</w:t>
       </w:r>
-      <w:bookmarkEnd w:id="14"/>
+      <w:bookmarkEnd w:id="15"/>
     </w:p>
     <w:p>
       <w:pPr>
@@ -6878,6 +7076,19 @@
           <w:sz w:val="24"/>
         </w:rPr>
         <w:t>Answers can be rated as either being helpful or not helpful.</w:t>
+      </w:r>
+    </w:p>
+    <w:p>
+      <w:pPr>
+        <w:rPr>
+          <w:rFonts w:asciiTheme="majorHAnsi" w:eastAsiaTheme="majorEastAsia" w:hAnsiTheme="majorHAnsi" w:cstheme="majorBidi"/>
+          <w:color w:val="2F5496" w:themeColor="accent1" w:themeShade="BF"/>
+          <w:sz w:val="32"/>
+          <w:szCs w:val="32"/>
+        </w:rPr>
+      </w:pPr>
+      <w:r>
+        <w:br w:type="page"/>
       </w:r>
     </w:p>
     <w:p>
@@ -6890,18 +7101,19 @@
         <w:spacing w:line="360" w:lineRule="auto"/>
         <w:jc w:val="both"/>
       </w:pPr>
-      <w:bookmarkStart w:id="15" w:name="_Toc528739042"/>
-      <w:r>
+      <w:bookmarkStart w:id="16" w:name="_Toc529715727"/>
+      <w:r>
+        <w:lastRenderedPageBreak/>
         <w:t>User scenarios</w:t>
       </w:r>
-      <w:bookmarkEnd w:id="15"/>
+      <w:bookmarkEnd w:id="16"/>
     </w:p>
     <w:p>
       <w:pPr>
         <w:pStyle w:val="Heading2"/>
         <w:spacing w:after="0"/>
       </w:pPr>
-      <w:bookmarkStart w:id="16" w:name="_Toc528739043"/>
+      <w:bookmarkStart w:id="17" w:name="_Toc529715728"/>
       <w:r>
         <w:t>Scenario</w:t>
       </w:r>
@@ -6920,13 +7132,7 @@
         </w:rPr>
         <w:t>:</w:t>
       </w:r>
-      <w:bookmarkEnd w:id="16"/>
-      <w:r>
-        <w:rPr>
-          <w:b w:val="0"/>
-        </w:rPr>
-        <w:t xml:space="preserve"> - modify</w:t>
-      </w:r>
+      <w:bookmarkEnd w:id="17"/>
     </w:p>
     <w:p>
       <w:pPr>
@@ -6981,7 +7187,49 @@
         <w:rPr>
           <w:sz w:val="24"/>
         </w:rPr>
-        <w:t>Give it a name, a brief description and add related tags;</w:t>
+        <w:t xml:space="preserve">Give it </w:t>
+      </w:r>
+      <w:r>
+        <w:rPr>
+          <w:sz w:val="24"/>
+        </w:rPr>
+        <w:t xml:space="preserve">the </w:t>
+      </w:r>
+      <w:r>
+        <w:rPr>
+          <w:sz w:val="24"/>
+        </w:rPr>
+        <w:t>“</w:t>
+      </w:r>
+      <w:r>
+        <w:rPr>
+          <w:sz w:val="24"/>
+        </w:rPr>
+        <w:t xml:space="preserve">Java </w:t>
+      </w:r>
+      <w:r>
+        <w:rPr>
+          <w:sz w:val="24"/>
+        </w:rPr>
+        <w:t>Master</w:t>
+      </w:r>
+      <w:r>
+        <w:rPr>
+          <w:sz w:val="24"/>
+        </w:rPr>
+        <w:t>”</w:t>
+      </w:r>
+      <w:r>
+        <w:rPr>
+          <w:sz w:val="24"/>
+        </w:rPr>
+        <w:t xml:space="preserve"> name</w:t>
+      </w:r>
+      <w:r>
+        <w:rPr>
+          <w:sz w:val="24"/>
+        </w:rPr>
+        <w:t>;</w:t>
       </w:r>
     </w:p>
     <w:p>
@@ -7000,7 +7248,37 @@
         <w:rPr>
           <w:sz w:val="24"/>
         </w:rPr>
-        <w:t>Select the type of question you wish to add: Multiple/single choice, fill-in the blanks or free-answer questions;</w:t>
+        <w:t xml:space="preserve">Give it </w:t>
+      </w:r>
+      <w:r>
+        <w:rPr>
+          <w:sz w:val="24"/>
+        </w:rPr>
+        <w:t>a brief description</w:t>
+      </w:r>
+      <w:r>
+        <w:rPr>
+          <w:sz w:val="24"/>
+        </w:rPr>
+        <w:t xml:space="preserve">: This is a tutorial for those who wish to test their knowledge about the </w:t>
+      </w:r>
+      <w:r>
+        <w:rPr>
+          <w:sz w:val="24"/>
+        </w:rPr>
+        <w:t>more advanced parts</w:t>
+      </w:r>
+      <w:r>
+        <w:rPr>
+          <w:sz w:val="24"/>
+        </w:rPr>
+        <w:t xml:space="preserve"> of Java</w:t>
+      </w:r>
+      <w:r>
+        <w:rPr>
+          <w:sz w:val="24"/>
+        </w:rPr>
+        <w:t>;</w:t>
       </w:r>
     </w:p>
     <w:p>
@@ -7019,7 +7297,31 @@
         <w:rPr>
           <w:sz w:val="24"/>
         </w:rPr>
-        <w:t>The previous step can be repeated as many times as needed;</w:t>
+        <w:t>A</w:t>
+      </w:r>
+      <w:r>
+        <w:rPr>
+          <w:sz w:val="24"/>
+        </w:rPr>
+        <w:t>dd related tags</w:t>
+      </w:r>
+      <w:r>
+        <w:rPr>
+          <w:sz w:val="24"/>
+        </w:rPr>
+        <w:t xml:space="preserve">: OOP, Java, </w:t>
+      </w:r>
+      <w:r>
+        <w:rPr>
+          <w:sz w:val="24"/>
+        </w:rPr>
+        <w:t>master, design-patterns</w:t>
+      </w:r>
+      <w:r>
+        <w:rPr>
+          <w:sz w:val="24"/>
+        </w:rPr>
+        <w:t>;</w:t>
       </w:r>
     </w:p>
     <w:p>
@@ -7038,11 +7340,199 @@
         <w:rPr>
           <w:sz w:val="24"/>
         </w:rPr>
-        <w:t>Review the quiz and submit it.</w:t>
-      </w:r>
-    </w:p>
-    <w:p>
-      <w:pPr>
+        <w:t xml:space="preserve">Select </w:t>
+      </w:r>
+      <w:r>
+        <w:rPr>
+          <w:sz w:val="24"/>
+        </w:rPr>
+        <w:t>question type</w:t>
+      </w:r>
+      <w:r>
+        <w:rPr>
+          <w:sz w:val="24"/>
+        </w:rPr>
+        <w:t xml:space="preserve">: </w:t>
+      </w:r>
+      <w:r>
+        <w:rPr>
+          <w:sz w:val="24"/>
+        </w:rPr>
+        <w:t>free</w:t>
+      </w:r>
+      <w:r>
+        <w:rPr>
+          <w:sz w:val="24"/>
+        </w:rPr>
+        <w:t>-answer question;</w:t>
+      </w:r>
+    </w:p>
+    <w:p>
+      <w:pPr>
+        <w:pStyle w:val="ListParagraph"/>
+        <w:numPr>
+          <w:ilvl w:val="0"/>
+          <w:numId w:val="20"/>
+        </w:numPr>
+        <w:jc w:val="both"/>
+        <w:rPr>
+          <w:sz w:val="24"/>
+        </w:rPr>
+      </w:pPr>
+      <w:r>
+        <w:rPr>
+          <w:sz w:val="24"/>
+        </w:rPr>
+        <w:t>Type your question: “Describe the Observer design pattern”;</w:t>
+      </w:r>
+    </w:p>
+    <w:p>
+      <w:pPr>
+        <w:pStyle w:val="ListParagraph"/>
+        <w:numPr>
+          <w:ilvl w:val="0"/>
+          <w:numId w:val="20"/>
+        </w:numPr>
+        <w:jc w:val="both"/>
+        <w:rPr>
+          <w:sz w:val="24"/>
+        </w:rPr>
+      </w:pPr>
+      <w:r>
+        <w:rPr>
+          <w:sz w:val="24"/>
+        </w:rPr>
+        <w:t>Select question type: multiple-choice;</w:t>
+      </w:r>
+    </w:p>
+    <w:p>
+      <w:pPr>
+        <w:pStyle w:val="ListParagraph"/>
+        <w:numPr>
+          <w:ilvl w:val="0"/>
+          <w:numId w:val="20"/>
+        </w:numPr>
+        <w:jc w:val="both"/>
+        <w:rPr>
+          <w:sz w:val="24"/>
+        </w:rPr>
+      </w:pPr>
+      <w:r>
+        <w:rPr>
+          <w:sz w:val="24"/>
+        </w:rPr>
+        <w:t>Type your question: “Java is a(an)”;</w:t>
+      </w:r>
+    </w:p>
+    <w:p>
+      <w:pPr>
+        <w:pStyle w:val="ListParagraph"/>
+        <w:numPr>
+          <w:ilvl w:val="0"/>
+          <w:numId w:val="20"/>
+        </w:numPr>
+        <w:jc w:val="both"/>
+        <w:rPr>
+          <w:sz w:val="24"/>
+        </w:rPr>
+      </w:pPr>
+      <w:r>
+        <w:rPr>
+          <w:sz w:val="24"/>
+        </w:rPr>
+        <w:t>Type the options (“Scripting Language”, “OOP Language”, “Procedural Language”) and select the correct answer (“OOP Language”);</w:t>
+      </w:r>
+    </w:p>
+    <w:p>
+      <w:pPr>
+        <w:pStyle w:val="ListParagraph"/>
+        <w:numPr>
+          <w:ilvl w:val="0"/>
+          <w:numId w:val="20"/>
+        </w:numPr>
+        <w:jc w:val="both"/>
+        <w:rPr>
+          <w:sz w:val="24"/>
+        </w:rPr>
+      </w:pPr>
+      <w:r>
+        <w:rPr>
+          <w:sz w:val="24"/>
+        </w:rPr>
+        <w:t>Steps 5-6</w:t>
+      </w:r>
+      <w:r>
+        <w:rPr>
+          <w:sz w:val="24"/>
+        </w:rPr>
+        <w:t xml:space="preserve"> can be repeated as many times as needed</w:t>
+      </w:r>
+      <w:r>
+        <w:rPr>
+          <w:sz w:val="24"/>
+        </w:rPr>
+        <w:t xml:space="preserve"> by pressing the “Add another question” button</w:t>
+      </w:r>
+      <w:r>
+        <w:rPr>
+          <w:sz w:val="24"/>
+        </w:rPr>
+        <w:t>;</w:t>
+      </w:r>
+    </w:p>
+    <w:p>
+      <w:pPr>
+        <w:pStyle w:val="ListParagraph"/>
+        <w:numPr>
+          <w:ilvl w:val="0"/>
+          <w:numId w:val="20"/>
+        </w:numPr>
+        <w:jc w:val="both"/>
+        <w:rPr>
+          <w:sz w:val="24"/>
+        </w:rPr>
+      </w:pPr>
+      <w:r>
+        <w:rPr>
+          <w:sz w:val="24"/>
+        </w:rPr>
+        <w:t>Review the quiz and submit it</w:t>
+      </w:r>
+      <w:r>
+        <w:rPr>
+          <w:sz w:val="24"/>
+        </w:rPr>
+        <w:t xml:space="preserve"> by pressing the “Done” button</w:t>
+      </w:r>
+      <w:r>
+        <w:rPr>
+          <w:sz w:val="24"/>
+        </w:rPr>
+        <w:t>;</w:t>
+      </w:r>
+    </w:p>
+    <w:p>
+      <w:pPr>
+        <w:pStyle w:val="ListParagraph"/>
+        <w:numPr>
+          <w:ilvl w:val="0"/>
+          <w:numId w:val="20"/>
+        </w:numPr>
+        <w:jc w:val="both"/>
+        <w:rPr>
+          <w:sz w:val="24"/>
+        </w:rPr>
+      </w:pPr>
+      <w:r>
+        <w:rPr>
+          <w:sz w:val="24"/>
+        </w:rPr>
+        <w:t>In case the quiz has no name or doesn’t have at least 1 question the user won’t be able to create the quiz and he will be prompted to fill the required fields.</w:t>
+      </w:r>
+    </w:p>
+    <w:p>
+      <w:pPr>
+        <w:ind w:left="360"/>
         <w:jc w:val="both"/>
         <w:rPr>
           <w:sz w:val="24"/>
@@ -7054,7 +7544,7 @@
         <w:pStyle w:val="Heading2"/>
         <w:spacing w:after="0"/>
       </w:pPr>
-      <w:bookmarkStart w:id="17" w:name="_Toc528739044"/>
+      <w:bookmarkStart w:id="18" w:name="_Toc529715729"/>
       <w:r>
         <w:t xml:space="preserve">Scenario </w:t>
       </w:r>
@@ -7073,19 +7563,7 @@
         </w:rPr>
         <w:t>;</w:t>
       </w:r>
-      <w:bookmarkEnd w:id="17"/>
-      <w:r>
-        <w:rPr>
-          <w:b w:val="0"/>
-        </w:rPr>
-        <w:t xml:space="preserve"> </w:t>
-      </w:r>
-      <w:r>
-        <w:rPr>
-          <w:b w:val="0"/>
-        </w:rPr>
-        <w:t>- modify</w:t>
-      </w:r>
+      <w:bookmarkEnd w:id="18"/>
     </w:p>
     <w:p>
       <w:pPr>
@@ -7121,7 +7599,7 @@
         <w:rPr>
           <w:sz w:val="24"/>
         </w:rPr>
-        <w:t>Select a quiz from the dedicated quizzes page;</w:t>
+        <w:t>From any page, click on the Quizzes tab;</w:t>
       </w:r>
     </w:p>
     <w:p>
@@ -7140,7 +7618,31 @@
         <w:rPr>
           <w:sz w:val="24"/>
         </w:rPr>
-        <w:t>Answer the questions from the quiz;</w:t>
+        <w:t xml:space="preserve">Select </w:t>
+      </w:r>
+      <w:r>
+        <w:rPr>
+          <w:sz w:val="24"/>
+        </w:rPr>
+        <w:t>the</w:t>
+      </w:r>
+      <w:r>
+        <w:rPr>
+          <w:sz w:val="24"/>
+        </w:rPr>
+        <w:t xml:space="preserve"> Java Master</w:t>
+      </w:r>
+      <w:r>
+        <w:rPr>
+          <w:sz w:val="24"/>
+        </w:rPr>
+        <w:t xml:space="preserve"> quiz</w:t>
+      </w:r>
+      <w:r>
+        <w:rPr>
+          <w:sz w:val="24"/>
+        </w:rPr>
+        <w:t>;</w:t>
       </w:r>
     </w:p>
     <w:p>
@@ -7159,17 +7661,106 @@
         <w:rPr>
           <w:sz w:val="24"/>
         </w:rPr>
-        <w:t>Submit the quiz and receive your score and rewards.</w:t>
-      </w:r>
-    </w:p>
-    <w:p>
-      <w:pPr>
-        <w:rPr>
-          <w:b/>
-          <w:sz w:val="24"/>
-        </w:rPr>
-      </w:pPr>
-      <w:r>
+        <w:t>Answer the questions from the quiz by fulfilling their</w:t>
+      </w:r>
+      <w:r>
+        <w:rPr>
+          <w:sz w:val="24"/>
+        </w:rPr>
+        <w:t xml:space="preserve"> various</w:t>
+      </w:r>
+      <w:r>
+        <w:rPr>
+          <w:sz w:val="24"/>
+        </w:rPr>
+        <w:t xml:space="preserve"> requirements;</w:t>
+      </w:r>
+    </w:p>
+    <w:p>
+      <w:pPr>
+        <w:pStyle w:val="ListParagraph"/>
+        <w:numPr>
+          <w:ilvl w:val="0"/>
+          <w:numId w:val="21"/>
+        </w:numPr>
+        <w:jc w:val="both"/>
+        <w:rPr>
+          <w:sz w:val="24"/>
+        </w:rPr>
+      </w:pPr>
+      <w:r>
+        <w:rPr>
+          <w:sz w:val="24"/>
+        </w:rPr>
+        <w:t>Click on the Submit button and you will be redirected to the Results page for that quiz;</w:t>
+      </w:r>
+    </w:p>
+    <w:p>
+      <w:pPr>
+        <w:pStyle w:val="ListParagraph"/>
+        <w:numPr>
+          <w:ilvl w:val="0"/>
+          <w:numId w:val="21"/>
+        </w:numPr>
+        <w:jc w:val="both"/>
+        <w:rPr>
+          <w:sz w:val="24"/>
+        </w:rPr>
+      </w:pPr>
+      <w:r>
+        <w:rPr>
+          <w:sz w:val="24"/>
+        </w:rPr>
+        <w:t xml:space="preserve">After viewing your statistics, you can Check the Global Rankings, </w:t>
+      </w:r>
+      <w:r>
+        <w:rPr>
+          <w:sz w:val="24"/>
+        </w:rPr>
+        <w:t>v</w:t>
+      </w:r>
+      <w:r>
+        <w:rPr>
+          <w:sz w:val="24"/>
+        </w:rPr>
+        <w:t>iew your Profile or go back to solve another quiz</w:t>
+      </w:r>
+      <w:r>
+        <w:rPr>
+          <w:sz w:val="24"/>
+        </w:rPr>
+        <w:t>;</w:t>
+      </w:r>
+    </w:p>
+    <w:p>
+      <w:pPr>
+        <w:pStyle w:val="ListParagraph"/>
+        <w:numPr>
+          <w:ilvl w:val="0"/>
+          <w:numId w:val="21"/>
+        </w:numPr>
+        <w:jc w:val="both"/>
+        <w:rPr>
+          <w:sz w:val="24"/>
+        </w:rPr>
+      </w:pPr>
+      <w:r>
+        <w:rPr>
+          <w:sz w:val="24"/>
+        </w:rPr>
+        <w:t>In case the user quits the quiz before submitting it, the progress will not be saved, and in case of a tournament it will result in disqualification.</w:t>
+      </w:r>
+    </w:p>
+    <w:p>
+      <w:pPr>
+        <w:rPr>
+          <w:sz w:val="24"/>
+        </w:rPr>
+      </w:pPr>
+      <w:r>
+        <w:rPr>
+          <w:sz w:val="24"/>
+        </w:rPr>
         <w:br w:type="page"/>
       </w:r>
     </w:p>
@@ -7178,7 +7769,7 @@
         <w:pStyle w:val="Heading2"/>
         <w:spacing w:after="0"/>
       </w:pPr>
-      <w:bookmarkStart w:id="18" w:name="_Toc528739045"/>
+      <w:bookmarkStart w:id="19" w:name="_Toc529715730"/>
       <w:r>
         <w:lastRenderedPageBreak/>
         <w:t>Scenario</w:t>
@@ -7198,7 +7789,6 @@
         </w:rPr>
         <w:t xml:space="preserve">Posting </w:t>
       </w:r>
-      <w:bookmarkEnd w:id="18"/>
       <w:r>
         <w:rPr>
           <w:b w:val="0"/>
@@ -7209,14 +7799,9 @@
         <w:rPr>
           <w:b w:val="0"/>
         </w:rPr>
-        <w:t xml:space="preserve"> </w:t>
-      </w:r>
-      <w:r>
-        <w:rPr>
-          <w:b w:val="0"/>
-        </w:rPr>
-        <w:t>- modify</w:t>
-      </w:r>
+        <w:t>;</w:t>
+      </w:r>
+      <w:bookmarkEnd w:id="19"/>
     </w:p>
     <w:p>
       <w:pPr>
@@ -7253,25 +7838,7 @@
         <w:rPr>
           <w:sz w:val="24"/>
         </w:rPr>
-        <w:t>Click on</w:t>
-      </w:r>
-      <w:r>
-        <w:rPr>
-          <w:sz w:val="24"/>
-        </w:rPr>
-        <w:t xml:space="preserve"> the “</w:t>
-      </w:r>
-      <w:r>
-        <w:rPr>
-          <w:sz w:val="24"/>
-        </w:rPr>
-        <w:t>F</w:t>
-      </w:r>
-      <w:r>
-        <w:rPr>
-          <w:sz w:val="24"/>
-        </w:rPr>
-        <w:t>un fact page”;</w:t>
+        <w:t>From any page, visit the “Fun-facts” page;</w:t>
       </w:r>
     </w:p>
     <w:p>
@@ -7291,7 +7858,7 @@
         <w:rPr>
           <w:sz w:val="24"/>
         </w:rPr>
-        <w:t>Click the “Post a fun fact button”;</w:t>
+        <w:t>From the “Fun-facts” page you can click on any fun-fact, then click on the “Post a fun-fact” button OR click the “Post a fun-fact” button directly from the fun-fact page;</w:t>
       </w:r>
     </w:p>
     <w:p>
@@ -7311,7 +7878,49 @@
         <w:rPr>
           <w:sz w:val="24"/>
         </w:rPr>
-        <w:t>Insert title in a text field input;</w:t>
+        <w:t>Add</w:t>
+      </w:r>
+      <w:r>
+        <w:rPr>
+          <w:sz w:val="24"/>
+        </w:rPr>
+        <w:t xml:space="preserve"> a title:</w:t>
+      </w:r>
+      <w:r>
+        <w:rPr>
+          <w:sz w:val="24"/>
+        </w:rPr>
+        <w:t xml:space="preserve"> </w:t>
+      </w:r>
+      <w:r>
+        <w:rPr>
+          <w:sz w:val="24"/>
+        </w:rPr>
+        <w:t>“</w:t>
+      </w:r>
+      <w:r>
+        <w:rPr>
+          <w:sz w:val="24"/>
+        </w:rPr>
+        <w:t xml:space="preserve">Did you know? </w:t>
+      </w:r>
+      <w:r>
+        <w:rPr>
+          <w:sz w:val="24"/>
+        </w:rPr>
+        <w:t>–</w:t>
+      </w:r>
+      <w:r>
+        <w:rPr>
+          <w:sz w:val="24"/>
+        </w:rPr>
+        <w:t xml:space="preserve"> Firefox</w:t>
+      </w:r>
+      <w:r>
+        <w:rPr>
+          <w:sz w:val="24"/>
+        </w:rPr>
+        <w:t>”;</w:t>
       </w:r>
     </w:p>
     <w:p>
@@ -7331,7 +7940,31 @@
         <w:rPr>
           <w:sz w:val="24"/>
         </w:rPr>
-        <w:t>Insert a short description in a similar field;</w:t>
+        <w:t xml:space="preserve">Add a </w:t>
+      </w:r>
+      <w:r>
+        <w:rPr>
+          <w:sz w:val="24"/>
+        </w:rPr>
+        <w:t>brief description</w:t>
+      </w:r>
+      <w:r>
+        <w:rPr>
+          <w:sz w:val="24"/>
+        </w:rPr>
+        <w:t>: “</w:t>
+      </w:r>
+      <w:r>
+        <w:rPr>
+          <w:sz w:val="24"/>
+        </w:rPr>
+        <w:t>This fun fact explains the origin of the browser’s name and logo</w:t>
+      </w:r>
+      <w:r>
+        <w:rPr>
+          <w:sz w:val="24"/>
+        </w:rPr>
+        <w:t>”;</w:t>
       </w:r>
     </w:p>
     <w:p>
@@ -7351,7 +7984,25 @@
         <w:rPr>
           <w:sz w:val="24"/>
         </w:rPr>
-        <w:t>Insert the content in another text area;</w:t>
+        <w:t>Add the content of the fun fact</w:t>
+      </w:r>
+      <w:r>
+        <w:rPr>
+          <w:sz w:val="24"/>
+        </w:rPr>
+        <w:t>: “</w:t>
+      </w:r>
+      <w:r>
+        <w:rPr>
+          <w:sz w:val="24"/>
+        </w:rPr>
+        <w:t>The English word for red panda is “Firefox” which is where the browser gets its name from – this means the Firefox logo is actually a red panda, not a fox!</w:t>
+      </w:r>
+      <w:r>
+        <w:rPr>
+          <w:sz w:val="24"/>
+        </w:rPr>
+        <w:t>”;</w:t>
       </w:r>
     </w:p>
     <w:p>
@@ -7371,7 +8022,31 @@
         <w:rPr>
           <w:sz w:val="24"/>
         </w:rPr>
-        <w:t>Add external links and tags;</w:t>
+        <w:t>Add related</w:t>
+      </w:r>
+      <w:r>
+        <w:rPr>
+          <w:sz w:val="24"/>
+        </w:rPr>
+        <w:t xml:space="preserve"> images</w:t>
+      </w:r>
+      <w:r>
+        <w:rPr>
+          <w:sz w:val="24"/>
+        </w:rPr>
+        <w:t>: “</w:t>
+      </w:r>
+      <w:r>
+        <w:rPr>
+          <w:sz w:val="24"/>
+        </w:rPr>
+        <w:t>Firefox logo in comparison with a red panda</w:t>
+      </w:r>
+      <w:r>
+        <w:rPr>
+          <w:sz w:val="24"/>
+        </w:rPr>
+        <w:t>”;</w:t>
       </w:r>
     </w:p>
     <w:p>
@@ -7391,7 +8066,22 @@
         <w:rPr>
           <w:sz w:val="24"/>
         </w:rPr>
-        <w:t>Add images/videos by using either the dropdown feature or the “Browse” button;</w:t>
+        <w:t xml:space="preserve">Add links: </w:t>
+      </w:r>
+      <w:hyperlink r:id="rId8" w:history="1">
+        <w:r>
+          <w:rPr>
+            <w:rStyle w:val="Hyperlink"/>
+            <w:sz w:val="24"/>
+          </w:rPr>
+          <w:t>https://www.thefactsite.com/2013/02/top-100-technology-facts.html</w:t>
+        </w:r>
+      </w:hyperlink>
+      <w:r>
+        <w:rPr>
+          <w:sz w:val="24"/>
+        </w:rPr>
+        <w:t>;</w:t>
       </w:r>
     </w:p>
     <w:p>
@@ -7411,21 +8101,79 @@
         <w:rPr>
           <w:sz w:val="24"/>
         </w:rPr>
-        <w:t xml:space="preserve">User </w:t>
-      </w:r>
-      <w:proofErr w:type="gramStart"/>
-      <w:r>
-        <w:rPr>
-          <w:sz w:val="24"/>
-        </w:rPr>
-        <w:t>is able to</w:t>
-      </w:r>
-      <w:proofErr w:type="gramEnd"/>
-      <w:r>
-        <w:rPr>
-          <w:sz w:val="24"/>
-        </w:rPr>
-        <w:t xml:space="preserve"> either go back (“Back” button), preview his created fun fact (“Preview” button) or post the fun fact (“Post” button).</w:t>
+        <w:t>Add related tags</w:t>
+      </w:r>
+      <w:r>
+        <w:rPr>
+          <w:sz w:val="24"/>
+        </w:rPr>
+        <w:t>: “</w:t>
+      </w:r>
+      <w:r>
+        <w:rPr>
+          <w:sz w:val="24"/>
+        </w:rPr>
+        <w:t>browser</w:t>
+      </w:r>
+      <w:r>
+        <w:rPr>
+          <w:sz w:val="24"/>
+        </w:rPr>
+        <w:t>”</w:t>
+      </w:r>
+      <w:r>
+        <w:rPr>
+          <w:sz w:val="24"/>
+        </w:rPr>
+        <w:t xml:space="preserve">, </w:t>
+      </w:r>
+      <w:r>
+        <w:rPr>
+          <w:sz w:val="24"/>
+        </w:rPr>
+        <w:t>“</w:t>
+      </w:r>
+      <w:r>
+        <w:rPr>
+          <w:sz w:val="24"/>
+        </w:rPr>
+        <w:t>Firefox</w:t>
+      </w:r>
+      <w:r>
+        <w:rPr>
+          <w:sz w:val="24"/>
+        </w:rPr>
+        <w:t>”</w:t>
+      </w:r>
+      <w:r>
+        <w:rPr>
+          <w:sz w:val="24"/>
+        </w:rPr>
+        <w:t xml:space="preserve">, </w:t>
+      </w:r>
+      <w:r>
+        <w:rPr>
+          <w:sz w:val="24"/>
+        </w:rPr>
+        <w:t>“</w:t>
+      </w:r>
+      <w:r>
+        <w:rPr>
+          <w:sz w:val="24"/>
+        </w:rPr>
+        <w:t>did-you-know</w:t>
+      </w:r>
+      <w:r>
+        <w:rPr>
+          <w:sz w:val="24"/>
+        </w:rPr>
+        <w:t>”</w:t>
+      </w:r>
+      <w:r>
+        <w:rPr>
+          <w:sz w:val="24"/>
+        </w:rPr>
+        <w:t>;</w:t>
       </w:r>
     </w:p>
     <w:p>
@@ -7433,7 +8181,7 @@
         <w:pStyle w:val="ListParagraph"/>
         <w:numPr>
           <w:ilvl w:val="0"/>
-          <w:numId w:val="19"/>
+          <w:numId w:val="22"/>
         </w:numPr>
         <w:jc w:val="both"/>
         <w:rPr>
@@ -7445,12 +8193,43 @@
         <w:rPr>
           <w:sz w:val="24"/>
         </w:rPr>
-        <w:t>“What happens in a failure case”;</w:t>
-      </w:r>
-    </w:p>
-    <w:p>
-      <w:pPr>
-        <w:ind w:left="360"/>
+        <w:t>Submit the fun fact by pressing the “Post” button</w:t>
+      </w:r>
+      <w:r>
+        <w:rPr>
+          <w:sz w:val="24"/>
+        </w:rPr>
+        <w:t>;</w:t>
+      </w:r>
+    </w:p>
+    <w:p>
+      <w:pPr>
+        <w:pStyle w:val="ListParagraph"/>
+        <w:numPr>
+          <w:ilvl w:val="0"/>
+          <w:numId w:val="22"/>
+        </w:numPr>
+        <w:jc w:val="both"/>
+        <w:rPr>
+          <w:b/>
+          <w:sz w:val="24"/>
+        </w:rPr>
+      </w:pPr>
+      <w:r>
+        <w:rPr>
+          <w:sz w:val="24"/>
+        </w:rPr>
+        <w:t xml:space="preserve"> In case the user doesn’t enter a title or content</w:t>
+      </w:r>
+      <w:r>
+        <w:rPr>
+          <w:sz w:val="24"/>
+        </w:rPr>
+        <w:t>, he will not be able to submit the fun fact and will be prompted to fill those fields.</w:t>
+      </w:r>
+    </w:p>
+    <w:p>
+      <w:pPr>
         <w:jc w:val="both"/>
         <w:rPr>
           <w:b/>
@@ -7463,7 +8242,7 @@
         <w:pStyle w:val="Heading2"/>
         <w:spacing w:after="0"/>
       </w:pPr>
-      <w:bookmarkStart w:id="19" w:name="_Toc528739046"/>
+      <w:bookmarkStart w:id="20" w:name="_Toc529715731"/>
       <w:r>
         <w:t>Scenario</w:t>
       </w:r>
@@ -7482,19 +8261,7 @@
         </w:rPr>
         <w:t>Fun fact of the day;</w:t>
       </w:r>
-      <w:bookmarkEnd w:id="19"/>
-      <w:r>
-        <w:rPr>
-          <w:b w:val="0"/>
-        </w:rPr>
-        <w:t xml:space="preserve"> </w:t>
-      </w:r>
-      <w:r>
-        <w:rPr>
-          <w:b w:val="0"/>
-        </w:rPr>
-        <w:t>- modify</w:t>
-      </w:r>
+      <w:bookmarkEnd w:id="20"/>
     </w:p>
     <w:p>
       <w:pPr>
@@ -7536,7 +8303,19 @@
         <w:rPr>
           <w:sz w:val="24"/>
         </w:rPr>
-        <w:t xml:space="preserve"> home page by either typing the URL in the browser or clicking the “Home” button;</w:t>
+        <w:t xml:space="preserve"> home page by either typing the URL in the browser or clicking the “Home” button</w:t>
+      </w:r>
+      <w:r>
+        <w:rPr>
+          <w:sz w:val="24"/>
+        </w:rPr>
+        <w:t xml:space="preserve"> from any page on the website</w:t>
+      </w:r>
+      <w:r>
+        <w:rPr>
+          <w:sz w:val="24"/>
+        </w:rPr>
+        <w:t>;</w:t>
       </w:r>
     </w:p>
     <w:p>
@@ -7555,7 +8334,49 @@
         <w:rPr>
           <w:sz w:val="24"/>
         </w:rPr>
-        <w:t>Click on the bullets to find the “Fun fact of the day” page or wait for it to auto-scroll;</w:t>
+        <w:t>Click on the bullets to find the “Fun fact of the day”</w:t>
+      </w:r>
+      <w:r>
+        <w:rPr>
+          <w:sz w:val="24"/>
+        </w:rPr>
+        <w:t xml:space="preserve"> (e.g.</w:t>
+      </w:r>
+      <w:r>
+        <w:rPr>
+          <w:sz w:val="24"/>
+        </w:rPr>
+        <w:t xml:space="preserve"> </w:t>
+      </w:r>
+      <w:r>
+        <w:rPr>
+          <w:sz w:val="24"/>
+        </w:rPr>
+        <w:t>“Did you know? – Firefox”</w:t>
+      </w:r>
+      <w:r>
+        <w:rPr>
+          <w:sz w:val="24"/>
+        </w:rPr>
+        <w:t>)</w:t>
+      </w:r>
+      <w:r>
+        <w:rPr>
+          <w:sz w:val="24"/>
+        </w:rPr>
+        <w:t xml:space="preserve"> or wait for it to auto-scroll</w:t>
+      </w:r>
+      <w:r>
+        <w:rPr>
+          <w:sz w:val="24"/>
+        </w:rPr>
+        <w:t xml:space="preserve"> into view</w:t>
+      </w:r>
+      <w:r>
+        <w:rPr>
+          <w:sz w:val="24"/>
+        </w:rPr>
+        <w:t>;</w:t>
       </w:r>
     </w:p>
     <w:p>
@@ -7574,7 +8395,44 @@
         <w:rPr>
           <w:sz w:val="24"/>
         </w:rPr>
-        <w:t>View what the fun fact has to offer and/or click on it for more details.</w:t>
+        <w:t>View what the fun fact has to offer</w:t>
+      </w:r>
+      <w:r>
+        <w:rPr>
+          <w:sz w:val="24"/>
+        </w:rPr>
+        <w:t xml:space="preserve"> (Firefox logo – red panda comparison image, shortened content)</w:t>
+      </w:r>
+      <w:r>
+        <w:rPr>
+          <w:sz w:val="24"/>
+        </w:rPr>
+        <w:t xml:space="preserve"> and/or click on it for more details</w:t>
+      </w:r>
+      <w:r>
+        <w:rPr>
+          <w:sz w:val="24"/>
+        </w:rPr>
+        <w:t>;</w:t>
+      </w:r>
+    </w:p>
+    <w:p>
+      <w:pPr>
+        <w:pStyle w:val="ListParagraph"/>
+        <w:numPr>
+          <w:ilvl w:val="0"/>
+          <w:numId w:val="23"/>
+        </w:numPr>
+        <w:jc w:val="both"/>
+        <w:rPr>
+          <w:sz w:val="24"/>
+        </w:rPr>
+      </w:pPr>
+      <w:r>
+        <w:rPr>
+          <w:sz w:val="24"/>
+        </w:rPr>
+        <w:t>Clicking on the fun-fact will redirect the user to that specific fun-fact’s page.</w:t>
       </w:r>
     </w:p>
     <w:p>
@@ -7590,7 +8448,7 @@
         <w:pStyle w:val="Heading2"/>
         <w:spacing w:after="0"/>
       </w:pPr>
-      <w:bookmarkStart w:id="20" w:name="_Toc528739047"/>
+      <w:bookmarkStart w:id="21" w:name="_Toc529715732"/>
       <w:r>
         <w:t>Scenario</w:t>
       </w:r>
@@ -7609,19 +8467,13 @@
         </w:rPr>
         <w:t>Reviewing fun facts;</w:t>
       </w:r>
-      <w:bookmarkEnd w:id="20"/>
       <w:r>
         <w:rPr>
           <w:b w:val="0"/>
         </w:rPr>
-        <w:t xml:space="preserve"> </w:t>
-      </w:r>
-      <w:r>
-        <w:rPr>
-          <w:b w:val="0"/>
-        </w:rPr>
-        <w:t>- modify</w:t>
-      </w:r>
+        <w:t xml:space="preserve"> - modify</w:t>
+      </w:r>
+      <w:bookmarkEnd w:id="21"/>
     </w:p>
     <w:p>
       <w:pPr>
@@ -7757,11 +8609,25 @@
     </w:p>
     <w:p>
       <w:pPr>
+        <w:rPr>
+          <w:sz w:val="24"/>
+        </w:rPr>
+      </w:pPr>
+      <w:r>
+        <w:rPr>
+          <w:sz w:val="24"/>
+        </w:rPr>
+        <w:br w:type="page"/>
+      </w:r>
+    </w:p>
+    <w:p>
+      <w:pPr>
         <w:pStyle w:val="Heading2"/>
         <w:spacing w:after="0"/>
       </w:pPr>
-      <w:bookmarkStart w:id="21" w:name="_Toc528739048"/>
-      <w:r>
+      <w:bookmarkStart w:id="22" w:name="_Toc529715733"/>
+      <w:r>
+        <w:lastRenderedPageBreak/>
         <w:t>Scenario</w:t>
       </w:r>
       <w:r>
@@ -7779,19 +8645,13 @@
         </w:rPr>
         <w:t>Posting tutorials;</w:t>
       </w:r>
-      <w:bookmarkEnd w:id="21"/>
       <w:r>
         <w:rPr>
           <w:b w:val="0"/>
         </w:rPr>
-        <w:t xml:space="preserve"> </w:t>
-      </w:r>
-      <w:r>
-        <w:rPr>
-          <w:b w:val="0"/>
-        </w:rPr>
-        <w:t>- modify</w:t>
-      </w:r>
+        <w:t xml:space="preserve"> - modify</w:t>
+      </w:r>
+      <w:bookmarkEnd w:id="22"/>
     </w:p>
     <w:p>
       <w:pPr>
@@ -7893,32 +8753,21 @@
     </w:p>
     <w:p>
       <w:pPr>
-        <w:jc w:val="both"/>
-        <w:rPr>
-          <w:b/>
-          <w:sz w:val="24"/>
-        </w:rPr>
-      </w:pPr>
-    </w:p>
-    <w:p>
-      <w:pPr>
-        <w:rPr>
-          <w:b/>
-          <w:sz w:val="24"/>
-        </w:rPr>
-      </w:pPr>
-      <w:bookmarkStart w:id="22" w:name="_Toc528739049"/>
-      <w:r>
-        <w:br w:type="page"/>
-      </w:r>
+        <w:ind w:left="360"/>
+        <w:jc w:val="both"/>
+        <w:rPr>
+          <w:b/>
+          <w:sz w:val="24"/>
+        </w:rPr>
+      </w:pPr>
     </w:p>
     <w:p>
       <w:pPr>
         <w:pStyle w:val="Heading2"/>
         <w:spacing w:after="0"/>
       </w:pPr>
-      <w:r>
-        <w:lastRenderedPageBreak/>
+      <w:bookmarkStart w:id="23" w:name="_Toc529715734"/>
+      <w:r>
         <w:t>Scenario</w:t>
       </w:r>
       <w:r>
@@ -7936,19 +8785,13 @@
         </w:rPr>
         <w:t>Viewing and reviewing tutorials;</w:t>
       </w:r>
-      <w:bookmarkEnd w:id="22"/>
       <w:r>
         <w:rPr>
           <w:b w:val="0"/>
         </w:rPr>
-        <w:t xml:space="preserve"> </w:t>
-      </w:r>
-      <w:r>
-        <w:rPr>
-          <w:b w:val="0"/>
-        </w:rPr>
-        <w:t>- modify</w:t>
-      </w:r>
+        <w:t xml:space="preserve"> - modify</w:t>
+      </w:r>
+      <w:bookmarkEnd w:id="23"/>
     </w:p>
     <w:p>
       <w:pPr>
@@ -8069,7 +8912,7 @@
         <w:pStyle w:val="Heading2"/>
         <w:spacing w:after="0"/>
       </w:pPr>
-      <w:bookmarkStart w:id="23" w:name="_Toc528739050"/>
+      <w:bookmarkStart w:id="24" w:name="_Toc529715735"/>
       <w:r>
         <w:t>Scenario</w:t>
       </w:r>
@@ -8088,19 +8931,7 @@
         </w:rPr>
         <w:t>Accessing the global leaderboard/ranking;</w:t>
       </w:r>
-      <w:bookmarkEnd w:id="23"/>
-      <w:r>
-        <w:rPr>
-          <w:b w:val="0"/>
-        </w:rPr>
-        <w:t xml:space="preserve"> </w:t>
-      </w:r>
-      <w:r>
-        <w:rPr>
-          <w:b w:val="0"/>
-        </w:rPr>
-        <w:t>- modify</w:t>
-      </w:r>
+      <w:bookmarkEnd w:id="24"/>
     </w:p>
     <w:p>
       <w:pPr>
@@ -8136,7 +8967,31 @@
         <w:rPr>
           <w:sz w:val="24"/>
         </w:rPr>
-        <w:t>Visit the leaderboard page;</w:t>
+        <w:t>From either the</w:t>
+      </w:r>
+      <w:r>
+        <w:rPr>
+          <w:sz w:val="24"/>
+        </w:rPr>
+        <w:t xml:space="preserve"> “Home”</w:t>
+      </w:r>
+      <w:r>
+        <w:rPr>
+          <w:sz w:val="24"/>
+        </w:rPr>
+        <w:t xml:space="preserve"> page or </w:t>
+      </w:r>
+      <w:r>
+        <w:rPr>
+          <w:sz w:val="24"/>
+        </w:rPr>
+        <w:t>any other website page, click on the “Rankings” button on the navigation bar</w:t>
+      </w:r>
+      <w:r>
+        <w:rPr>
+          <w:sz w:val="24"/>
+        </w:rPr>
+        <w:t>;</w:t>
       </w:r>
     </w:p>
     <w:p>
@@ -8155,7 +9010,155 @@
         <w:rPr>
           <w:sz w:val="24"/>
         </w:rPr>
-        <w:t>Scroll through the page;</w:t>
+        <w:t>On the top of the page you will see your standings</w:t>
+      </w:r>
+      <w:r>
+        <w:rPr>
+          <w:sz w:val="24"/>
+        </w:rPr>
+        <w:t xml:space="preserve"> (e.g. User: Mihai, Total Score: 125, Rewards: </w:t>
+      </w:r>
+      <w:r>
+        <w:rPr>
+          <w:sz w:val="24"/>
+        </w:rPr>
+        <w:t>“</w:t>
+      </w:r>
+      <w:r>
+        <w:rPr>
+          <w:sz w:val="24"/>
+        </w:rPr>
+        <w:t>Completed 10 quizzes</w:t>
+      </w:r>
+      <w:r>
+        <w:rPr>
+          <w:sz w:val="24"/>
+        </w:rPr>
+        <w:t>”</w:t>
+      </w:r>
+      <w:r>
+        <w:rPr>
+          <w:sz w:val="24"/>
+        </w:rPr>
+        <w:t xml:space="preserve">, </w:t>
+      </w:r>
+      <w:r>
+        <w:rPr>
+          <w:sz w:val="24"/>
+        </w:rPr>
+        <w:t>“</w:t>
+      </w:r>
+      <w:r>
+        <w:rPr>
+          <w:sz w:val="24"/>
+        </w:rPr>
+        <w:t>Posted 7 Fun-Facts</w:t>
+      </w:r>
+      <w:r>
+        <w:rPr>
+          <w:sz w:val="24"/>
+        </w:rPr>
+        <w:t>”</w:t>
+      </w:r>
+      <w:r>
+        <w:rPr>
+          <w:sz w:val="24"/>
+        </w:rPr>
+        <w:t xml:space="preserve">, </w:t>
+      </w:r>
+      <w:r>
+        <w:rPr>
+          <w:sz w:val="24"/>
+        </w:rPr>
+        <w:t>“</w:t>
+      </w:r>
+      <w:r>
+        <w:rPr>
+          <w:sz w:val="24"/>
+        </w:rPr>
+        <w:t>Achieved “Master” in Java</w:t>
+      </w:r>
+      <w:r>
+        <w:rPr>
+          <w:sz w:val="24"/>
+        </w:rPr>
+        <w:t>”</w:t>
+      </w:r>
+      <w:r>
+        <w:rPr>
+          <w:sz w:val="24"/>
+        </w:rPr>
+        <w:t>, Position: 17)</w:t>
+      </w:r>
+      <w:r>
+        <w:rPr>
+          <w:sz w:val="24"/>
+        </w:rPr>
+        <w:t>;</w:t>
+      </w:r>
+    </w:p>
+    <w:p>
+      <w:pPr>
+        <w:pStyle w:val="ListParagraph"/>
+        <w:numPr>
+          <w:ilvl w:val="0"/>
+          <w:numId w:val="27"/>
+        </w:numPr>
+        <w:jc w:val="both"/>
+        <w:rPr>
+          <w:sz w:val="24"/>
+        </w:rPr>
+      </w:pPr>
+      <w:r>
+        <w:rPr>
+          <w:sz w:val="24"/>
+        </w:rPr>
+        <w:t>On the rest of the page you will see a list containing the leaderboard</w:t>
+      </w:r>
+      <w:r>
+        <w:rPr>
+          <w:sz w:val="24"/>
+        </w:rPr>
+        <w:t xml:space="preserve"> (e.g. Position: 1: User: Andrei, Score: 250, Position 2: User </w:t>
+      </w:r>
+      <w:proofErr w:type="spellStart"/>
+      <w:r>
+        <w:rPr>
+          <w:sz w:val="24"/>
+        </w:rPr>
+        <w:t>Andreea</w:t>
+      </w:r>
+      <w:proofErr w:type="spellEnd"/>
+      <w:r>
+        <w:rPr>
+          <w:sz w:val="24"/>
+        </w:rPr>
+        <w:t>, Score 225, etc.)</w:t>
+      </w:r>
+      <w:r>
+        <w:rPr>
+          <w:sz w:val="24"/>
+        </w:rPr>
+        <w:t>;</w:t>
+      </w:r>
+    </w:p>
+    <w:p>
+      <w:pPr>
+        <w:pStyle w:val="ListParagraph"/>
+        <w:numPr>
+          <w:ilvl w:val="0"/>
+          <w:numId w:val="27"/>
+        </w:numPr>
+        <w:jc w:val="both"/>
+        <w:rPr>
+          <w:sz w:val="24"/>
+        </w:rPr>
+      </w:pPr>
+      <w:r>
+        <w:rPr>
+          <w:sz w:val="24"/>
+        </w:rPr>
+        <w:t>Click on any user to view his statistics and achievements (badges).</w:t>
       </w:r>
     </w:p>
     <w:p>
@@ -8171,7 +9174,7 @@
         <w:pStyle w:val="Heading2"/>
         <w:spacing w:after="0"/>
       </w:pPr>
-      <w:bookmarkStart w:id="24" w:name="_Toc528739051"/>
+      <w:bookmarkStart w:id="25" w:name="_Toc529715736"/>
       <w:r>
         <w:t>Scenario</w:t>
       </w:r>
@@ -8190,18 +9193,12 @@
         </w:rPr>
         <w:t>Access to personal profile and viewing statistics;</w:t>
       </w:r>
-      <w:bookmarkEnd w:id="24"/>
+      <w:bookmarkEnd w:id="25"/>
       <w:r>
         <w:rPr>
           <w:b w:val="0"/>
         </w:rPr>
         <w:t xml:space="preserve"> </w:t>
-      </w:r>
-      <w:r>
-        <w:rPr>
-          <w:b w:val="0"/>
-        </w:rPr>
-        <w:t>- modify</w:t>
       </w:r>
     </w:p>
     <w:p>
@@ -8239,7 +9236,19 @@
         <w:rPr>
           <w:sz w:val="24"/>
         </w:rPr>
-        <w:t>Access either the leaderboard page or the personal profile;</w:t>
+        <w:t>Click on either the “Rankings” button, or the “</w:t>
+      </w:r>
+      <w:r>
+        <w:rPr>
+          <w:sz w:val="24"/>
+        </w:rPr>
+        <w:t>My Account” button</w:t>
+      </w:r>
+      <w:r>
+        <w:rPr>
+          <w:sz w:val="24"/>
+        </w:rPr>
+        <w:t>;</w:t>
       </w:r>
     </w:p>
     <w:p>
@@ -8259,7 +9268,89 @@
         <w:rPr>
           <w:sz w:val="24"/>
         </w:rPr>
-        <w:t>See all the statistics related to the user (global score, number of positive/negative reviews on various website features).</w:t>
+        <w:t>If on the “Rankings” page, click on the “View My Profile” button;</w:t>
+      </w:r>
+    </w:p>
+    <w:p>
+      <w:pPr>
+        <w:pStyle w:val="ListParagraph"/>
+        <w:numPr>
+          <w:ilvl w:val="0"/>
+          <w:numId w:val="28"/>
+        </w:numPr>
+        <w:jc w:val="both"/>
+        <w:rPr>
+          <w:b/>
+          <w:sz w:val="24"/>
+        </w:rPr>
+      </w:pPr>
+      <w:r>
+        <w:rPr>
+          <w:sz w:val="24"/>
+        </w:rPr>
+        <w:t xml:space="preserve">See your name: “John Doe”, </w:t>
+      </w:r>
+      <w:r>
+        <w:rPr>
+          <w:sz w:val="24"/>
+        </w:rPr>
+        <w:tab/>
+        <w:t>university: “College Cork”, your role: “computer science student”, age (optional): 21, score: 15872 and standing: 8 on the top of the page;</w:t>
+      </w:r>
+    </w:p>
+    <w:p>
+      <w:pPr>
+        <w:pStyle w:val="ListParagraph"/>
+        <w:numPr>
+          <w:ilvl w:val="0"/>
+          <w:numId w:val="28"/>
+        </w:numPr>
+        <w:jc w:val="both"/>
+        <w:rPr>
+          <w:b/>
+          <w:sz w:val="24"/>
+        </w:rPr>
+      </w:pPr>
+      <w:r>
+        <w:rPr>
+          <w:sz w:val="24"/>
+        </w:rPr>
+        <w:t>View a graph on the acquired skills: Technologies, Concepts, Mathematics, Algorithms, Hardware, Software, etc.;</w:t>
+      </w:r>
+    </w:p>
+    <w:p>
+      <w:pPr>
+        <w:pStyle w:val="ListParagraph"/>
+        <w:numPr>
+          <w:ilvl w:val="0"/>
+          <w:numId w:val="28"/>
+        </w:numPr>
+        <w:jc w:val="both"/>
+        <w:rPr>
+          <w:b/>
+          <w:sz w:val="24"/>
+        </w:rPr>
+      </w:pPr>
+      <w:r>
+        <w:rPr>
+          <w:sz w:val="24"/>
+        </w:rPr>
+        <w:t>View personal badges: “Math-Master”, “Hardware Hero”, “VHDL Geek”, etc.;</w:t>
+      </w:r>
+    </w:p>
+    <w:p>
+      <w:pPr>
+        <w:rPr>
+          <w:b/>
+          <w:sz w:val="24"/>
+        </w:rPr>
+      </w:pPr>
+      <w:r>
+        <w:rPr>
+          <w:b/>
+          <w:sz w:val="24"/>
+        </w:rPr>
+        <w:br w:type="page"/>
       </w:r>
     </w:p>
     <w:p>
@@ -8267,8 +9358,9 @@
         <w:pStyle w:val="Heading2"/>
         <w:spacing w:after="0"/>
       </w:pPr>
-      <w:bookmarkStart w:id="25" w:name="_Toc528739052"/>
-      <w:r>
+      <w:bookmarkStart w:id="26" w:name="_Toc529715737"/>
+      <w:r>
+        <w:lastRenderedPageBreak/>
         <w:t>Scenario</w:t>
       </w:r>
       <w:r>
@@ -8286,19 +9378,7 @@
         </w:rPr>
         <w:t>Contact-the-developer;</w:t>
       </w:r>
-      <w:bookmarkEnd w:id="25"/>
-      <w:r>
-        <w:rPr>
-          <w:b w:val="0"/>
-        </w:rPr>
-        <w:t xml:space="preserve"> </w:t>
-      </w:r>
-      <w:r>
-        <w:rPr>
-          <w:b w:val="0"/>
-        </w:rPr>
-        <w:t>- modify</w:t>
-      </w:r>
+      <w:bookmarkEnd w:id="26"/>
     </w:p>
     <w:p>
       <w:pPr>
@@ -8334,7 +9414,25 @@
         <w:rPr>
           <w:sz w:val="24"/>
         </w:rPr>
-        <w:t>Go to the “Provide feedback” page;</w:t>
+        <w:t>Click on the</w:t>
+      </w:r>
+      <w:r>
+        <w:rPr>
+          <w:sz w:val="24"/>
+        </w:rPr>
+        <w:t xml:space="preserve"> “Provide feedback”</w:t>
+      </w:r>
+      <w:r>
+        <w:rPr>
+          <w:sz w:val="24"/>
+        </w:rPr>
+        <w:t xml:space="preserve"> button in order to visit the respective</w:t>
+      </w:r>
+      <w:r>
+        <w:rPr>
+          <w:sz w:val="24"/>
+        </w:rPr>
+        <w:t xml:space="preserve"> page;</w:t>
       </w:r>
     </w:p>
     <w:p>
@@ -8353,7 +9451,88 @@
         <w:rPr>
           <w:sz w:val="24"/>
         </w:rPr>
-        <w:t>Complete the form and submit it;</w:t>
+        <w:t>Read the “How important is your opinion to us” text</w:t>
+      </w:r>
+      <w:r>
+        <w:rPr>
+          <w:sz w:val="24"/>
+        </w:rPr>
+        <w:t>;</w:t>
+      </w:r>
+    </w:p>
+    <w:p>
+      <w:pPr>
+        <w:pStyle w:val="ListParagraph"/>
+        <w:numPr>
+          <w:ilvl w:val="0"/>
+          <w:numId w:val="29"/>
+        </w:numPr>
+        <w:jc w:val="both"/>
+        <w:rPr>
+          <w:sz w:val="24"/>
+        </w:rPr>
+      </w:pPr>
+      <w:r>
+        <w:rPr>
+          <w:sz w:val="24"/>
+        </w:rPr>
+        <w:t>Write the suggestion: “I believe you should add more badges and achievements for users so that we would feel more engaged in the activities on the website”;</w:t>
+      </w:r>
+    </w:p>
+    <w:p>
+      <w:pPr>
+        <w:pStyle w:val="ListParagraph"/>
+        <w:numPr>
+          <w:ilvl w:val="0"/>
+          <w:numId w:val="29"/>
+        </w:numPr>
+        <w:jc w:val="both"/>
+        <w:rPr>
+          <w:sz w:val="24"/>
+        </w:rPr>
+      </w:pPr>
+      <w:r>
+        <w:rPr>
+          <w:sz w:val="24"/>
+        </w:rPr>
+        <w:t>Press the “Submit” button to provide your feedback;</w:t>
+      </w:r>
+    </w:p>
+    <w:p>
+      <w:pPr>
+        <w:pStyle w:val="ListParagraph"/>
+        <w:numPr>
+          <w:ilvl w:val="0"/>
+          <w:numId w:val="29"/>
+        </w:numPr>
+        <w:jc w:val="both"/>
+        <w:rPr>
+          <w:sz w:val="24"/>
+        </w:rPr>
+      </w:pPr>
+      <w:r>
+        <w:rPr>
+          <w:sz w:val="24"/>
+        </w:rPr>
+        <w:t xml:space="preserve">In case the </w:t>
+      </w:r>
+      <w:r>
+        <w:rPr>
+          <w:sz w:val="24"/>
+        </w:rPr>
+        <w:t xml:space="preserve">suggestion field is empty, the user will be prompted to fill it, but the submit will not take place; The user is required to enter a minimum of 75 and a maximum number of 500 </w:t>
+      </w:r>
+      <w:r>
+        <w:rPr>
+          <w:sz w:val="24"/>
+        </w:rPr>
+        <w:t>characters</w:t>
+      </w:r>
+      <w:r>
+        <w:rPr>
+          <w:sz w:val="24"/>
+        </w:rPr>
+        <w:t xml:space="preserve"> for the feedback to be considered valid.</w:t>
       </w:r>
     </w:p>
     <w:p>
@@ -8369,7 +9548,7 @@
         <w:pStyle w:val="Heading2"/>
         <w:spacing w:after="0"/>
       </w:pPr>
-      <w:bookmarkStart w:id="26" w:name="_Toc528739053"/>
+      <w:bookmarkStart w:id="27" w:name="_Toc529715738"/>
       <w:r>
         <w:t>Scenario</w:t>
       </w:r>
@@ -8400,19 +9579,13 @@
         </w:rPr>
         <w:t xml:space="preserve"> QA page;</w:t>
       </w:r>
-      <w:bookmarkEnd w:id="26"/>
       <w:r>
         <w:rPr>
           <w:b w:val="0"/>
         </w:rPr>
-        <w:t xml:space="preserve"> </w:t>
-      </w:r>
-      <w:r>
-        <w:rPr>
-          <w:b w:val="0"/>
-        </w:rPr>
-        <w:t>- modify</w:t>
-      </w:r>
+        <w:t xml:space="preserve"> - modify</w:t>
+      </w:r>
+      <w:bookmarkEnd w:id="27"/>
     </w:p>
     <w:p>
       <w:pPr>
@@ -8525,7 +9698,7 @@
         <w:pStyle w:val="Heading2"/>
         <w:spacing w:after="0"/>
       </w:pPr>
-      <w:bookmarkStart w:id="27" w:name="_Toc528739054"/>
+      <w:bookmarkStart w:id="28" w:name="_Toc529715739"/>
       <w:r>
         <w:t>Scenario</w:t>
       </w:r>
@@ -8556,20 +9729,12 @@
         </w:rPr>
         <w:t xml:space="preserve"> QA page;</w:t>
       </w:r>
-      <w:bookmarkEnd w:id="27"/>
       <w:r>
         <w:rPr>
           <w:b w:val="0"/>
         </w:rPr>
-        <w:t xml:space="preserve"> </w:t>
-      </w:r>
-      <w:r>
-        <w:rPr>
-          <w:b w:val="0"/>
-        </w:rPr>
-        <w:t>- modify</w:t>
-      </w:r>
-      <w:bookmarkStart w:id="28" w:name="_GoBack"/>
+        <w:t xml:space="preserve"> - modify</w:t>
+      </w:r>
       <w:bookmarkEnd w:id="28"/>
     </w:p>
     <w:p>
@@ -8695,7 +9860,7 @@
       </w:pPr>
     </w:p>
     <w:sectPr>
-      <w:footerReference w:type="default" r:id="rId8"/>
+      <w:footerReference w:type="default" r:id="rId9"/>
       <w:pgSz w:w="11907" w:h="16840" w:code="9"/>
       <w:pgMar w:top="1440" w:right="1440" w:bottom="1440" w:left="1440" w:header="720" w:footer="720" w:gutter="0"/>
       <w:pgNumType w:start="0"/>
@@ -9055,8 +10220,8 @@
   <w:abstractNum w:abstractNumId="2" w15:restartNumberingAfterBreak="0">
     <w:nsid w:val="040A277A"/>
     <w:multiLevelType w:val="hybridMultilevel"/>
-    <w:tmpl w:val="370C4038"/>
-    <w:lvl w:ilvl="0" w:tplc="04090011">
+    <w:tmpl w:val="287EF5A0"/>
+    <w:lvl w:ilvl="0" w:tplc="9DF08DF2">
       <w:start w:val="1"/>
       <w:numFmt w:val="decimal"/>
       <w:lvlText w:val="%1)"/>
@@ -9066,6 +10231,7 @@
       </w:pPr>
       <w:rPr>
         <w:rFonts w:hint="default"/>
+        <w:b w:val="0"/>
       </w:rPr>
     </w:lvl>
     <w:lvl w:ilvl="1" w:tplc="04090003" w:tentative="1">
@@ -9282,17 +10448,18 @@
   <w:abstractNum w:abstractNumId="4" w15:restartNumberingAfterBreak="0">
     <w:nsid w:val="0C717A09"/>
     <w:multiLevelType w:val="hybridMultilevel"/>
-    <w:tmpl w:val="1ABE70AE"/>
-    <w:lvl w:ilvl="0" w:tplc="04090001">
-      <w:start w:val="1"/>
-      <w:numFmt w:val="bullet"/>
-      <w:lvlText w:val=""/>
+    <w:tmpl w:val="5726B70E"/>
+    <w:lvl w:ilvl="0" w:tplc="2A2C3B0A">
+      <w:start w:val="1"/>
+      <w:numFmt w:val="decimal"/>
+      <w:lvlText w:val="%1)"/>
       <w:lvlJc w:val="left"/>
       <w:pPr>
         <w:ind w:left="720" w:hanging="360"/>
       </w:pPr>
       <w:rPr>
-        <w:rFonts w:ascii="Symbol" w:hAnsi="Symbol" w:hint="default"/>
+        <w:rFonts w:hint="default"/>
+        <w:b w:val="0"/>
       </w:rPr>
     </w:lvl>
     <w:lvl w:ilvl="1" w:tplc="04090003" w:tentative="1">
@@ -9687,17 +10854,17 @@
   <w:abstractNum w:abstractNumId="8" w15:restartNumberingAfterBreak="0">
     <w:nsid w:val="1B930019"/>
     <w:multiLevelType w:val="hybridMultilevel"/>
-    <w:tmpl w:val="FCE6C760"/>
-    <w:lvl w:ilvl="0" w:tplc="04090001">
-      <w:start w:val="1"/>
-      <w:numFmt w:val="bullet"/>
-      <w:lvlText w:val=""/>
+    <w:tmpl w:val="651EB774"/>
+    <w:lvl w:ilvl="0" w:tplc="04090011">
+      <w:start w:val="1"/>
+      <w:numFmt w:val="decimal"/>
+      <w:lvlText w:val="%1)"/>
       <w:lvlJc w:val="left"/>
       <w:pPr>
         <w:ind w:left="720" w:hanging="360"/>
       </w:pPr>
       <w:rPr>
-        <w:rFonts w:ascii="Symbol" w:hAnsi="Symbol" w:hint="default"/>
+        <w:rFonts w:hint="default"/>
       </w:rPr>
     </w:lvl>
     <w:lvl w:ilvl="1" w:tplc="04090003" w:tentative="1">
@@ -9911,6 +11078,95 @@
     </w:lvl>
   </w:abstractNum>
   <w:abstractNum w:abstractNumId="10" w15:restartNumberingAfterBreak="0">
+    <w:nsid w:val="24F16195"/>
+    <w:multiLevelType w:val="hybridMultilevel"/>
+    <w:tmpl w:val="3FEE1B12"/>
+    <w:lvl w:ilvl="0" w:tplc="04090011">
+      <w:start w:val="1"/>
+      <w:numFmt w:val="decimal"/>
+      <w:lvlText w:val="%1)"/>
+      <w:lvlJc w:val="left"/>
+      <w:pPr>
+        <w:ind w:left="720" w:hanging="360"/>
+      </w:pPr>
+      <w:rPr>
+        <w:rFonts w:hint="default"/>
+      </w:rPr>
+    </w:lvl>
+    <w:lvl w:ilvl="1" w:tplc="04090019" w:tentative="1">
+      <w:start w:val="1"/>
+      <w:numFmt w:val="lowerLetter"/>
+      <w:lvlText w:val="%2."/>
+      <w:lvlJc w:val="left"/>
+      <w:pPr>
+        <w:ind w:left="1440" w:hanging="360"/>
+      </w:pPr>
+    </w:lvl>
+    <w:lvl w:ilvl="2" w:tplc="0409001B" w:tentative="1">
+      <w:start w:val="1"/>
+      <w:numFmt w:val="lowerRoman"/>
+      <w:lvlText w:val="%3."/>
+      <w:lvlJc w:val="right"/>
+      <w:pPr>
+        <w:ind w:left="2160" w:hanging="180"/>
+      </w:pPr>
+    </w:lvl>
+    <w:lvl w:ilvl="3" w:tplc="0409000F" w:tentative="1">
+      <w:start w:val="1"/>
+      <w:numFmt w:val="decimal"/>
+      <w:lvlText w:val="%4."/>
+      <w:lvlJc w:val="left"/>
+      <w:pPr>
+        <w:ind w:left="2880" w:hanging="360"/>
+      </w:pPr>
+    </w:lvl>
+    <w:lvl w:ilvl="4" w:tplc="04090019" w:tentative="1">
+      <w:start w:val="1"/>
+      <w:numFmt w:val="lowerLetter"/>
+      <w:lvlText w:val="%5."/>
+      <w:lvlJc w:val="left"/>
+      <w:pPr>
+        <w:ind w:left="3600" w:hanging="360"/>
+      </w:pPr>
+    </w:lvl>
+    <w:lvl w:ilvl="5" w:tplc="0409001B" w:tentative="1">
+      <w:start w:val="1"/>
+      <w:numFmt w:val="lowerRoman"/>
+      <w:lvlText w:val="%6."/>
+      <w:lvlJc w:val="right"/>
+      <w:pPr>
+        <w:ind w:left="4320" w:hanging="180"/>
+      </w:pPr>
+    </w:lvl>
+    <w:lvl w:ilvl="6" w:tplc="0409000F" w:tentative="1">
+      <w:start w:val="1"/>
+      <w:numFmt w:val="decimal"/>
+      <w:lvlText w:val="%7."/>
+      <w:lvlJc w:val="left"/>
+      <w:pPr>
+        <w:ind w:left="5040" w:hanging="360"/>
+      </w:pPr>
+    </w:lvl>
+    <w:lvl w:ilvl="7" w:tplc="04090019" w:tentative="1">
+      <w:start w:val="1"/>
+      <w:numFmt w:val="lowerLetter"/>
+      <w:lvlText w:val="%8."/>
+      <w:lvlJc w:val="left"/>
+      <w:pPr>
+        <w:ind w:left="5760" w:hanging="360"/>
+      </w:pPr>
+    </w:lvl>
+    <w:lvl w:ilvl="8" w:tplc="0409001B" w:tentative="1">
+      <w:start w:val="1"/>
+      <w:numFmt w:val="lowerRoman"/>
+      <w:lvlText w:val="%9."/>
+      <w:lvlJc w:val="right"/>
+      <w:pPr>
+        <w:ind w:left="6480" w:hanging="180"/>
+      </w:pPr>
+    </w:lvl>
+  </w:abstractNum>
+  <w:abstractNum w:abstractNumId="11" w15:restartNumberingAfterBreak="0">
     <w:nsid w:val="2B922F07"/>
     <w:multiLevelType w:val="hybridMultilevel"/>
     <w:tmpl w:val="2E585130"/>
@@ -10023,120 +11279,120 @@
       </w:rPr>
     </w:lvl>
   </w:abstractNum>
-  <w:abstractNum w:abstractNumId="11" w15:restartNumberingAfterBreak="0">
+  <w:abstractNum w:abstractNumId="12" w15:restartNumberingAfterBreak="0">
     <w:nsid w:val="2C5E5E30"/>
     <w:multiLevelType w:val="hybridMultilevel"/>
-    <w:tmpl w:val="55286C7A"/>
-    <w:lvl w:ilvl="0" w:tplc="04090001">
+    <w:tmpl w:val="C6344448"/>
+    <w:lvl w:ilvl="0" w:tplc="04090011">
+      <w:start w:val="1"/>
+      <w:numFmt w:val="decimal"/>
+      <w:lvlText w:val="%1)"/>
+      <w:lvlJc w:val="left"/>
+      <w:pPr>
+        <w:ind w:left="720" w:hanging="360"/>
+      </w:pPr>
+      <w:rPr>
+        <w:rFonts w:hint="default"/>
+      </w:rPr>
+    </w:lvl>
+    <w:lvl w:ilvl="1" w:tplc="04090003" w:tentative="1">
+      <w:start w:val="1"/>
+      <w:numFmt w:val="bullet"/>
+      <w:lvlText w:val="o"/>
+      <w:lvlJc w:val="left"/>
+      <w:pPr>
+        <w:ind w:left="1440" w:hanging="360"/>
+      </w:pPr>
+      <w:rPr>
+        <w:rFonts w:ascii="Courier New" w:hAnsi="Courier New" w:cs="Courier New" w:hint="default"/>
+      </w:rPr>
+    </w:lvl>
+    <w:lvl w:ilvl="2" w:tplc="04090005" w:tentative="1">
+      <w:start w:val="1"/>
+      <w:numFmt w:val="bullet"/>
+      <w:lvlText w:val=""/>
+      <w:lvlJc w:val="left"/>
+      <w:pPr>
+        <w:ind w:left="2160" w:hanging="360"/>
+      </w:pPr>
+      <w:rPr>
+        <w:rFonts w:ascii="Wingdings" w:hAnsi="Wingdings" w:hint="default"/>
+      </w:rPr>
+    </w:lvl>
+    <w:lvl w:ilvl="3" w:tplc="04090001" w:tentative="1">
       <w:start w:val="1"/>
       <w:numFmt w:val="bullet"/>
       <w:lvlText w:val=""/>
       <w:lvlJc w:val="left"/>
       <w:pPr>
-        <w:ind w:left="720" w:hanging="360"/>
+        <w:ind w:left="2880" w:hanging="360"/>
       </w:pPr>
       <w:rPr>
         <w:rFonts w:ascii="Symbol" w:hAnsi="Symbol" w:hint="default"/>
       </w:rPr>
     </w:lvl>
-    <w:lvl w:ilvl="1" w:tplc="04090003" w:tentative="1">
+    <w:lvl w:ilvl="4" w:tplc="04090003" w:tentative="1">
       <w:start w:val="1"/>
       <w:numFmt w:val="bullet"/>
       <w:lvlText w:val="o"/>
       <w:lvlJc w:val="left"/>
       <w:pPr>
-        <w:ind w:left="1440" w:hanging="360"/>
+        <w:ind w:left="3600" w:hanging="360"/>
       </w:pPr>
       <w:rPr>
         <w:rFonts w:ascii="Courier New" w:hAnsi="Courier New" w:cs="Courier New" w:hint="default"/>
       </w:rPr>
     </w:lvl>
-    <w:lvl w:ilvl="2" w:tplc="04090005" w:tentative="1">
+    <w:lvl w:ilvl="5" w:tplc="04090005" w:tentative="1">
       <w:start w:val="1"/>
       <w:numFmt w:val="bullet"/>
       <w:lvlText w:val=""/>
       <w:lvlJc w:val="left"/>
       <w:pPr>
-        <w:ind w:left="2160" w:hanging="360"/>
+        <w:ind w:left="4320" w:hanging="360"/>
       </w:pPr>
       <w:rPr>
         <w:rFonts w:ascii="Wingdings" w:hAnsi="Wingdings" w:hint="default"/>
       </w:rPr>
     </w:lvl>
-    <w:lvl w:ilvl="3" w:tplc="04090001" w:tentative="1">
+    <w:lvl w:ilvl="6" w:tplc="04090001" w:tentative="1">
       <w:start w:val="1"/>
       <w:numFmt w:val="bullet"/>
       <w:lvlText w:val=""/>
       <w:lvlJc w:val="left"/>
       <w:pPr>
-        <w:ind w:left="2880" w:hanging="360"/>
+        <w:ind w:left="5040" w:hanging="360"/>
       </w:pPr>
       <w:rPr>
         <w:rFonts w:ascii="Symbol" w:hAnsi="Symbol" w:hint="default"/>
       </w:rPr>
     </w:lvl>
-    <w:lvl w:ilvl="4" w:tplc="04090003" w:tentative="1">
+    <w:lvl w:ilvl="7" w:tplc="04090003" w:tentative="1">
       <w:start w:val="1"/>
       <w:numFmt w:val="bullet"/>
       <w:lvlText w:val="o"/>
       <w:lvlJc w:val="left"/>
       <w:pPr>
-        <w:ind w:left="3600" w:hanging="360"/>
+        <w:ind w:left="5760" w:hanging="360"/>
       </w:pPr>
       <w:rPr>
         <w:rFonts w:ascii="Courier New" w:hAnsi="Courier New" w:cs="Courier New" w:hint="default"/>
       </w:rPr>
     </w:lvl>
-    <w:lvl w:ilvl="5" w:tplc="04090005" w:tentative="1">
+    <w:lvl w:ilvl="8" w:tplc="04090005" w:tentative="1">
       <w:start w:val="1"/>
       <w:numFmt w:val="bullet"/>
       <w:lvlText w:val=""/>
       <w:lvlJc w:val="left"/>
       <w:pPr>
-        <w:ind w:left="4320" w:hanging="360"/>
+        <w:ind w:left="6480" w:hanging="360"/>
       </w:pPr>
       <w:rPr>
         <w:rFonts w:ascii="Wingdings" w:hAnsi="Wingdings" w:hint="default"/>
       </w:rPr>
     </w:lvl>
-    <w:lvl w:ilvl="6" w:tplc="04090001" w:tentative="1">
-      <w:start w:val="1"/>
-      <w:numFmt w:val="bullet"/>
-      <w:lvlText w:val=""/>
-      <w:lvlJc w:val="left"/>
-      <w:pPr>
-        <w:ind w:left="5040" w:hanging="360"/>
-      </w:pPr>
-      <w:rPr>
-        <w:rFonts w:ascii="Symbol" w:hAnsi="Symbol" w:hint="default"/>
-      </w:rPr>
-    </w:lvl>
-    <w:lvl w:ilvl="7" w:tplc="04090003" w:tentative="1">
-      <w:start w:val="1"/>
-      <w:numFmt w:val="bullet"/>
-      <w:lvlText w:val="o"/>
-      <w:lvlJc w:val="left"/>
-      <w:pPr>
-        <w:ind w:left="5760" w:hanging="360"/>
-      </w:pPr>
-      <w:rPr>
-        <w:rFonts w:ascii="Courier New" w:hAnsi="Courier New" w:cs="Courier New" w:hint="default"/>
-      </w:rPr>
-    </w:lvl>
-    <w:lvl w:ilvl="8" w:tplc="04090005" w:tentative="1">
-      <w:start w:val="1"/>
-      <w:numFmt w:val="bullet"/>
-      <w:lvlText w:val=""/>
-      <w:lvlJc w:val="left"/>
-      <w:pPr>
-        <w:ind w:left="6480" w:hanging="360"/>
-      </w:pPr>
-      <w:rPr>
-        <w:rFonts w:ascii="Wingdings" w:hAnsi="Wingdings" w:hint="default"/>
-      </w:rPr>
-    </w:lvl>
   </w:abstractNum>
-  <w:abstractNum w:abstractNumId="12" w15:restartNumberingAfterBreak="0">
+  <w:abstractNum w:abstractNumId="13" w15:restartNumberingAfterBreak="0">
     <w:nsid w:val="305B54CB"/>
     <w:multiLevelType w:val="hybridMultilevel"/>
     <w:tmpl w:val="B2E4660E"/>
@@ -10225,7 +11481,7 @@
       </w:pPr>
     </w:lvl>
   </w:abstractNum>
-  <w:abstractNum w:abstractNumId="13" w15:restartNumberingAfterBreak="0">
+  <w:abstractNum w:abstractNumId="14" w15:restartNumberingAfterBreak="0">
     <w:nsid w:val="32D13033"/>
     <w:multiLevelType w:val="hybridMultilevel"/>
     <w:tmpl w:val="97C4CD52"/>
@@ -10338,7 +11594,7 @@
       </w:rPr>
     </w:lvl>
   </w:abstractNum>
-  <w:abstractNum w:abstractNumId="14" w15:restartNumberingAfterBreak="0">
+  <w:abstractNum w:abstractNumId="15" w15:restartNumberingAfterBreak="0">
     <w:nsid w:val="33492F51"/>
     <w:multiLevelType w:val="hybridMultilevel"/>
     <w:tmpl w:val="E4E6F736"/>
@@ -10427,7 +11683,7 @@
       </w:pPr>
     </w:lvl>
   </w:abstractNum>
-  <w:abstractNum w:abstractNumId="15" w15:restartNumberingAfterBreak="0">
+  <w:abstractNum w:abstractNumId="16" w15:restartNumberingAfterBreak="0">
     <w:nsid w:val="40B2318C"/>
     <w:multiLevelType w:val="hybridMultilevel"/>
     <w:tmpl w:val="D0B696C6"/>
@@ -10540,7 +11796,7 @@
       </w:rPr>
     </w:lvl>
   </w:abstractNum>
-  <w:abstractNum w:abstractNumId="16" w15:restartNumberingAfterBreak="0">
+  <w:abstractNum w:abstractNumId="17" w15:restartNumberingAfterBreak="0">
     <w:nsid w:val="517531A3"/>
     <w:multiLevelType w:val="hybridMultilevel"/>
     <w:tmpl w:val="D682F52A"/>
@@ -10629,7 +11885,7 @@
       </w:pPr>
     </w:lvl>
   </w:abstractNum>
-  <w:abstractNum w:abstractNumId="17" w15:restartNumberingAfterBreak="0">
+  <w:abstractNum w:abstractNumId="18" w15:restartNumberingAfterBreak="0">
     <w:nsid w:val="5260695A"/>
     <w:multiLevelType w:val="hybridMultilevel"/>
     <w:tmpl w:val="7E76EF0C"/>
@@ -10718,11 +11974,11 @@
       </w:pPr>
     </w:lvl>
   </w:abstractNum>
-  <w:abstractNum w:abstractNumId="18" w15:restartNumberingAfterBreak="0">
+  <w:abstractNum w:abstractNumId="19" w15:restartNumberingAfterBreak="0">
     <w:nsid w:val="53D30C82"/>
     <w:multiLevelType w:val="hybridMultilevel"/>
-    <w:tmpl w:val="E24E60C0"/>
-    <w:lvl w:ilvl="0" w:tplc="04090011">
+    <w:tmpl w:val="3D24E420"/>
+    <w:lvl w:ilvl="0" w:tplc="6650ABD4">
       <w:start w:val="1"/>
       <w:numFmt w:val="decimal"/>
       <w:lvlText w:val="%1)"/>
@@ -10732,6 +11988,7 @@
       </w:pPr>
       <w:rPr>
         <w:rFonts w:hint="default"/>
+        <w:b w:val="0"/>
       </w:rPr>
     </w:lvl>
     <w:lvl w:ilvl="1" w:tplc="04090003" w:tentative="1">
@@ -10831,7 +12088,7 @@
       </w:rPr>
     </w:lvl>
   </w:abstractNum>
-  <w:abstractNum w:abstractNumId="19" w15:restartNumberingAfterBreak="0">
+  <w:abstractNum w:abstractNumId="20" w15:restartNumberingAfterBreak="0">
     <w:nsid w:val="563044A7"/>
     <w:multiLevelType w:val="hybridMultilevel"/>
     <w:tmpl w:val="42F2B432"/>
@@ -10921,7 +12178,7 @@
       </w:pPr>
     </w:lvl>
   </w:abstractNum>
-  <w:abstractNum w:abstractNumId="20" w15:restartNumberingAfterBreak="0">
+  <w:abstractNum w:abstractNumId="21" w15:restartNumberingAfterBreak="0">
     <w:nsid w:val="59E860C9"/>
     <w:multiLevelType w:val="hybridMultilevel"/>
     <w:tmpl w:val="AD6EC104"/>
@@ -11034,7 +12291,7 @@
       </w:rPr>
     </w:lvl>
   </w:abstractNum>
-  <w:abstractNum w:abstractNumId="21" w15:restartNumberingAfterBreak="0">
+  <w:abstractNum w:abstractNumId="22" w15:restartNumberingAfterBreak="0">
     <w:nsid w:val="5D8F04F4"/>
     <w:multiLevelType w:val="hybridMultilevel"/>
     <w:tmpl w:val="4BFEB216"/>
@@ -11124,11 +12381,11 @@
       </w:pPr>
     </w:lvl>
   </w:abstractNum>
-  <w:abstractNum w:abstractNumId="22" w15:restartNumberingAfterBreak="0">
+  <w:abstractNum w:abstractNumId="23" w15:restartNumberingAfterBreak="0">
     <w:nsid w:val="5E7C136A"/>
     <w:multiLevelType w:val="hybridMultilevel"/>
-    <w:tmpl w:val="432090CC"/>
-    <w:lvl w:ilvl="0" w:tplc="04090011">
+    <w:tmpl w:val="DAF4795A"/>
+    <w:lvl w:ilvl="0" w:tplc="D6F64B98">
       <w:start w:val="1"/>
       <w:numFmt w:val="decimal"/>
       <w:lvlText w:val="%1)"/>
@@ -11138,6 +12395,7 @@
       </w:pPr>
       <w:rPr>
         <w:rFonts w:hint="default"/>
+        <w:b w:val="0"/>
       </w:rPr>
     </w:lvl>
     <w:lvl w:ilvl="1" w:tplc="04090003" w:tentative="1">
@@ -11237,120 +12495,120 @@
       </w:rPr>
     </w:lvl>
   </w:abstractNum>
-  <w:abstractNum w:abstractNumId="23" w15:restartNumberingAfterBreak="0">
+  <w:abstractNum w:abstractNumId="24" w15:restartNumberingAfterBreak="0">
     <w:nsid w:val="5F6D171D"/>
     <w:multiLevelType w:val="hybridMultilevel"/>
-    <w:tmpl w:val="BAACF90A"/>
-    <w:lvl w:ilvl="0" w:tplc="04090001">
+    <w:tmpl w:val="5778EB50"/>
+    <w:lvl w:ilvl="0" w:tplc="04090011">
+      <w:start w:val="1"/>
+      <w:numFmt w:val="decimal"/>
+      <w:lvlText w:val="%1)"/>
+      <w:lvlJc w:val="left"/>
+      <w:pPr>
+        <w:ind w:left="720" w:hanging="360"/>
+      </w:pPr>
+      <w:rPr>
+        <w:rFonts w:hint="default"/>
+      </w:rPr>
+    </w:lvl>
+    <w:lvl w:ilvl="1" w:tplc="04090003" w:tentative="1">
+      <w:start w:val="1"/>
+      <w:numFmt w:val="bullet"/>
+      <w:lvlText w:val="o"/>
+      <w:lvlJc w:val="left"/>
+      <w:pPr>
+        <w:ind w:left="1440" w:hanging="360"/>
+      </w:pPr>
+      <w:rPr>
+        <w:rFonts w:ascii="Courier New" w:hAnsi="Courier New" w:cs="Courier New" w:hint="default"/>
+      </w:rPr>
+    </w:lvl>
+    <w:lvl w:ilvl="2" w:tplc="04090005" w:tentative="1">
+      <w:start w:val="1"/>
+      <w:numFmt w:val="bullet"/>
+      <w:lvlText w:val=""/>
+      <w:lvlJc w:val="left"/>
+      <w:pPr>
+        <w:ind w:left="2160" w:hanging="360"/>
+      </w:pPr>
+      <w:rPr>
+        <w:rFonts w:ascii="Wingdings" w:hAnsi="Wingdings" w:hint="default"/>
+      </w:rPr>
+    </w:lvl>
+    <w:lvl w:ilvl="3" w:tplc="04090001" w:tentative="1">
       <w:start w:val="1"/>
       <w:numFmt w:val="bullet"/>
       <w:lvlText w:val=""/>
       <w:lvlJc w:val="left"/>
       <w:pPr>
-        <w:ind w:left="720" w:hanging="360"/>
+        <w:ind w:left="2880" w:hanging="360"/>
       </w:pPr>
       <w:rPr>
         <w:rFonts w:ascii="Symbol" w:hAnsi="Symbol" w:hint="default"/>
       </w:rPr>
     </w:lvl>
-    <w:lvl w:ilvl="1" w:tplc="04090003" w:tentative="1">
+    <w:lvl w:ilvl="4" w:tplc="04090003" w:tentative="1">
       <w:start w:val="1"/>
       <w:numFmt w:val="bullet"/>
       <w:lvlText w:val="o"/>
       <w:lvlJc w:val="left"/>
       <w:pPr>
-        <w:ind w:left="1440" w:hanging="360"/>
+        <w:ind w:left="3600" w:hanging="360"/>
       </w:pPr>
       <w:rPr>
         <w:rFonts w:ascii="Courier New" w:hAnsi="Courier New" w:cs="Courier New" w:hint="default"/>
       </w:rPr>
     </w:lvl>
-    <w:lvl w:ilvl="2" w:tplc="04090005" w:tentative="1">
+    <w:lvl w:ilvl="5" w:tplc="04090005" w:tentative="1">
       <w:start w:val="1"/>
       <w:numFmt w:val="bullet"/>
       <w:lvlText w:val=""/>
       <w:lvlJc w:val="left"/>
       <w:pPr>
-        <w:ind w:left="2160" w:hanging="360"/>
+        <w:ind w:left="4320" w:hanging="360"/>
       </w:pPr>
       <w:rPr>
         <w:rFonts w:ascii="Wingdings" w:hAnsi="Wingdings" w:hint="default"/>
       </w:rPr>
     </w:lvl>
-    <w:lvl w:ilvl="3" w:tplc="04090001" w:tentative="1">
+    <w:lvl w:ilvl="6" w:tplc="04090001" w:tentative="1">
       <w:start w:val="1"/>
       <w:numFmt w:val="bullet"/>
       <w:lvlText w:val=""/>
       <w:lvlJc w:val="left"/>
       <w:pPr>
-        <w:ind w:left="2880" w:hanging="360"/>
+        <w:ind w:left="5040" w:hanging="360"/>
       </w:pPr>
       <w:rPr>
         <w:rFonts w:ascii="Symbol" w:hAnsi="Symbol" w:hint="default"/>
       </w:rPr>
     </w:lvl>
-    <w:lvl w:ilvl="4" w:tplc="04090003" w:tentative="1">
+    <w:lvl w:ilvl="7" w:tplc="04090003" w:tentative="1">
       <w:start w:val="1"/>
       <w:numFmt w:val="bullet"/>
       <w:lvlText w:val="o"/>
       <w:lvlJc w:val="left"/>
       <w:pPr>
-        <w:ind w:left="3600" w:hanging="360"/>
+        <w:ind w:left="5760" w:hanging="360"/>
       </w:pPr>
       <w:rPr>
         <w:rFonts w:ascii="Courier New" w:hAnsi="Courier New" w:cs="Courier New" w:hint="default"/>
       </w:rPr>
     </w:lvl>
-    <w:lvl w:ilvl="5" w:tplc="04090005" w:tentative="1">
+    <w:lvl w:ilvl="8" w:tplc="04090005" w:tentative="1">
       <w:start w:val="1"/>
       <w:numFmt w:val="bullet"/>
       <w:lvlText w:val=""/>
       <w:lvlJc w:val="left"/>
       <w:pPr>
-        <w:ind w:left="4320" w:hanging="360"/>
+        <w:ind w:left="6480" w:hanging="360"/>
       </w:pPr>
       <w:rPr>
         <w:rFonts w:ascii="Wingdings" w:hAnsi="Wingdings" w:hint="default"/>
       </w:rPr>
     </w:lvl>
-    <w:lvl w:ilvl="6" w:tplc="04090001" w:tentative="1">
-      <w:start w:val="1"/>
-      <w:numFmt w:val="bullet"/>
-      <w:lvlText w:val=""/>
-      <w:lvlJc w:val="left"/>
-      <w:pPr>
-        <w:ind w:left="5040" w:hanging="360"/>
-      </w:pPr>
-      <w:rPr>
-        <w:rFonts w:ascii="Symbol" w:hAnsi="Symbol" w:hint="default"/>
-      </w:rPr>
-    </w:lvl>
-    <w:lvl w:ilvl="7" w:tplc="04090003" w:tentative="1">
-      <w:start w:val="1"/>
-      <w:numFmt w:val="bullet"/>
-      <w:lvlText w:val="o"/>
-      <w:lvlJc w:val="left"/>
-      <w:pPr>
-        <w:ind w:left="5760" w:hanging="360"/>
-      </w:pPr>
-      <w:rPr>
-        <w:rFonts w:ascii="Courier New" w:hAnsi="Courier New" w:cs="Courier New" w:hint="default"/>
-      </w:rPr>
-    </w:lvl>
-    <w:lvl w:ilvl="8" w:tplc="04090005" w:tentative="1">
-      <w:start w:val="1"/>
-      <w:numFmt w:val="bullet"/>
-      <w:lvlText w:val=""/>
-      <w:lvlJc w:val="left"/>
-      <w:pPr>
-        <w:ind w:left="6480" w:hanging="360"/>
-      </w:pPr>
-      <w:rPr>
-        <w:rFonts w:ascii="Wingdings" w:hAnsi="Wingdings" w:hint="default"/>
-      </w:rPr>
-    </w:lvl>
   </w:abstractNum>
-  <w:abstractNum w:abstractNumId="24" w15:restartNumberingAfterBreak="0">
+  <w:abstractNum w:abstractNumId="25" w15:restartNumberingAfterBreak="0">
     <w:nsid w:val="65942DEA"/>
     <w:multiLevelType w:val="hybridMultilevel"/>
     <w:tmpl w:val="1FFEAE02"/>
@@ -11440,7 +12698,7 @@
       </w:pPr>
     </w:lvl>
   </w:abstractNum>
-  <w:abstractNum w:abstractNumId="25" w15:restartNumberingAfterBreak="0">
+  <w:abstractNum w:abstractNumId="26" w15:restartNumberingAfterBreak="0">
     <w:nsid w:val="662264B3"/>
     <w:multiLevelType w:val="hybridMultilevel"/>
     <w:tmpl w:val="B2E4660E"/>
@@ -11529,7 +12787,7 @@
       </w:pPr>
     </w:lvl>
   </w:abstractNum>
-  <w:abstractNum w:abstractNumId="26" w15:restartNumberingAfterBreak="0">
+  <w:abstractNum w:abstractNumId="27" w15:restartNumberingAfterBreak="0">
     <w:nsid w:val="698A1B18"/>
     <w:multiLevelType w:val="hybridMultilevel"/>
     <w:tmpl w:val="5E181976"/>
@@ -11642,7 +12900,7 @@
       </w:rPr>
     </w:lvl>
   </w:abstractNum>
-  <w:abstractNum w:abstractNumId="27" w15:restartNumberingAfterBreak="0">
+  <w:abstractNum w:abstractNumId="28" w15:restartNumberingAfterBreak="0">
     <w:nsid w:val="78E96841"/>
     <w:multiLevelType w:val="hybridMultilevel"/>
     <w:tmpl w:val="394A45A2"/>
@@ -11732,120 +12990,120 @@
       </w:pPr>
     </w:lvl>
   </w:abstractNum>
-  <w:abstractNum w:abstractNumId="28" w15:restartNumberingAfterBreak="0">
+  <w:abstractNum w:abstractNumId="29" w15:restartNumberingAfterBreak="0">
     <w:nsid w:val="79C144FE"/>
     <w:multiLevelType w:val="hybridMultilevel"/>
-    <w:tmpl w:val="3428499A"/>
-    <w:lvl w:ilvl="0" w:tplc="04090001">
+    <w:tmpl w:val="601CA400"/>
+    <w:lvl w:ilvl="0" w:tplc="04090011">
+      <w:start w:val="1"/>
+      <w:numFmt w:val="decimal"/>
+      <w:lvlText w:val="%1)"/>
+      <w:lvlJc w:val="left"/>
+      <w:pPr>
+        <w:ind w:left="720" w:hanging="360"/>
+      </w:pPr>
+      <w:rPr>
+        <w:rFonts w:hint="default"/>
+      </w:rPr>
+    </w:lvl>
+    <w:lvl w:ilvl="1" w:tplc="04090003" w:tentative="1">
+      <w:start w:val="1"/>
+      <w:numFmt w:val="bullet"/>
+      <w:lvlText w:val="o"/>
+      <w:lvlJc w:val="left"/>
+      <w:pPr>
+        <w:ind w:left="1440" w:hanging="360"/>
+      </w:pPr>
+      <w:rPr>
+        <w:rFonts w:ascii="Courier New" w:hAnsi="Courier New" w:cs="Courier New" w:hint="default"/>
+      </w:rPr>
+    </w:lvl>
+    <w:lvl w:ilvl="2" w:tplc="04090005" w:tentative="1">
+      <w:start w:val="1"/>
+      <w:numFmt w:val="bullet"/>
+      <w:lvlText w:val=""/>
+      <w:lvlJc w:val="left"/>
+      <w:pPr>
+        <w:ind w:left="2160" w:hanging="360"/>
+      </w:pPr>
+      <w:rPr>
+        <w:rFonts w:ascii="Wingdings" w:hAnsi="Wingdings" w:hint="default"/>
+      </w:rPr>
+    </w:lvl>
+    <w:lvl w:ilvl="3" w:tplc="04090001" w:tentative="1">
       <w:start w:val="1"/>
       <w:numFmt w:val="bullet"/>
       <w:lvlText w:val=""/>
       <w:lvlJc w:val="left"/>
       <w:pPr>
-        <w:ind w:left="720" w:hanging="360"/>
+        <w:ind w:left="2880" w:hanging="360"/>
       </w:pPr>
       <w:rPr>
         <w:rFonts w:ascii="Symbol" w:hAnsi="Symbol" w:hint="default"/>
       </w:rPr>
     </w:lvl>
-    <w:lvl w:ilvl="1" w:tplc="04090003" w:tentative="1">
+    <w:lvl w:ilvl="4" w:tplc="04090003" w:tentative="1">
       <w:start w:val="1"/>
       <w:numFmt w:val="bullet"/>
       <w:lvlText w:val="o"/>
       <w:lvlJc w:val="left"/>
       <w:pPr>
-        <w:ind w:left="1440" w:hanging="360"/>
+        <w:ind w:left="3600" w:hanging="360"/>
       </w:pPr>
       <w:rPr>
         <w:rFonts w:ascii="Courier New" w:hAnsi="Courier New" w:cs="Courier New" w:hint="default"/>
       </w:rPr>
     </w:lvl>
-    <w:lvl w:ilvl="2" w:tplc="04090005" w:tentative="1">
+    <w:lvl w:ilvl="5" w:tplc="04090005" w:tentative="1">
       <w:start w:val="1"/>
       <w:numFmt w:val="bullet"/>
       <w:lvlText w:val=""/>
       <w:lvlJc w:val="left"/>
       <w:pPr>
-        <w:ind w:left="2160" w:hanging="360"/>
+        <w:ind w:left="4320" w:hanging="360"/>
       </w:pPr>
       <w:rPr>
         <w:rFonts w:ascii="Wingdings" w:hAnsi="Wingdings" w:hint="default"/>
       </w:rPr>
     </w:lvl>
-    <w:lvl w:ilvl="3" w:tplc="04090001" w:tentative="1">
+    <w:lvl w:ilvl="6" w:tplc="04090001" w:tentative="1">
       <w:start w:val="1"/>
       <w:numFmt w:val="bullet"/>
       <w:lvlText w:val=""/>
       <w:lvlJc w:val="left"/>
       <w:pPr>
-        <w:ind w:left="2880" w:hanging="360"/>
+        <w:ind w:left="5040" w:hanging="360"/>
       </w:pPr>
       <w:rPr>
         <w:rFonts w:ascii="Symbol" w:hAnsi="Symbol" w:hint="default"/>
       </w:rPr>
     </w:lvl>
-    <w:lvl w:ilvl="4" w:tplc="04090003" w:tentative="1">
+    <w:lvl w:ilvl="7" w:tplc="04090003" w:tentative="1">
       <w:start w:val="1"/>
       <w:numFmt w:val="bullet"/>
       <w:lvlText w:val="o"/>
       <w:lvlJc w:val="left"/>
       <w:pPr>
-        <w:ind w:left="3600" w:hanging="360"/>
+        <w:ind w:left="5760" w:hanging="360"/>
       </w:pPr>
       <w:rPr>
         <w:rFonts w:ascii="Courier New" w:hAnsi="Courier New" w:cs="Courier New" w:hint="default"/>
       </w:rPr>
     </w:lvl>
-    <w:lvl w:ilvl="5" w:tplc="04090005" w:tentative="1">
+    <w:lvl w:ilvl="8" w:tplc="04090005" w:tentative="1">
       <w:start w:val="1"/>
       <w:numFmt w:val="bullet"/>
       <w:lvlText w:val=""/>
       <w:lvlJc w:val="left"/>
       <w:pPr>
-        <w:ind w:left="4320" w:hanging="360"/>
+        <w:ind w:left="6480" w:hanging="360"/>
       </w:pPr>
       <w:rPr>
         <w:rFonts w:ascii="Wingdings" w:hAnsi="Wingdings" w:hint="default"/>
       </w:rPr>
     </w:lvl>
-    <w:lvl w:ilvl="6" w:tplc="04090001" w:tentative="1">
-      <w:start w:val="1"/>
-      <w:numFmt w:val="bullet"/>
-      <w:lvlText w:val=""/>
-      <w:lvlJc w:val="left"/>
-      <w:pPr>
-        <w:ind w:left="5040" w:hanging="360"/>
-      </w:pPr>
-      <w:rPr>
-        <w:rFonts w:ascii="Symbol" w:hAnsi="Symbol" w:hint="default"/>
-      </w:rPr>
-    </w:lvl>
-    <w:lvl w:ilvl="7" w:tplc="04090003" w:tentative="1">
-      <w:start w:val="1"/>
-      <w:numFmt w:val="bullet"/>
-      <w:lvlText w:val="o"/>
-      <w:lvlJc w:val="left"/>
-      <w:pPr>
-        <w:ind w:left="5760" w:hanging="360"/>
-      </w:pPr>
-      <w:rPr>
-        <w:rFonts w:ascii="Courier New" w:hAnsi="Courier New" w:cs="Courier New" w:hint="default"/>
-      </w:rPr>
-    </w:lvl>
-    <w:lvl w:ilvl="8" w:tplc="04090005" w:tentative="1">
-      <w:start w:val="1"/>
-      <w:numFmt w:val="bullet"/>
-      <w:lvlText w:val=""/>
-      <w:lvlJc w:val="left"/>
-      <w:pPr>
-        <w:ind w:left="6480" w:hanging="360"/>
-      </w:pPr>
-      <w:rPr>
-        <w:rFonts w:ascii="Wingdings" w:hAnsi="Wingdings" w:hint="default"/>
-      </w:rPr>
-    </w:lvl>
   </w:abstractNum>
-  <w:abstractNum w:abstractNumId="29" w15:restartNumberingAfterBreak="0">
+  <w:abstractNum w:abstractNumId="30" w15:restartNumberingAfterBreak="0">
     <w:nsid w:val="79C43193"/>
     <w:multiLevelType w:val="hybridMultilevel"/>
     <w:tmpl w:val="6146448E"/>
@@ -11934,7 +13192,7 @@
       </w:pPr>
     </w:lvl>
   </w:abstractNum>
-  <w:abstractNum w:abstractNumId="30" w15:restartNumberingAfterBreak="0">
+  <w:abstractNum w:abstractNumId="31" w15:restartNumberingAfterBreak="0">
     <w:nsid w:val="7C0C3EB8"/>
     <w:multiLevelType w:val="hybridMultilevel"/>
     <w:tmpl w:val="A78C42CA"/>
@@ -12048,43 +13306,43 @@
     </w:lvl>
   </w:abstractNum>
   <w:num w:numId="1">
-    <w:abstractNumId w:val="12"/>
+    <w:abstractNumId w:val="13"/>
   </w:num>
   <w:num w:numId="2">
-    <w:abstractNumId w:val="25"/>
+    <w:abstractNumId w:val="26"/>
   </w:num>
   <w:num w:numId="3">
     <w:abstractNumId w:val="6"/>
   </w:num>
   <w:num w:numId="4">
-    <w:abstractNumId w:val="10"/>
+    <w:abstractNumId w:val="11"/>
   </w:num>
   <w:num w:numId="5">
-    <w:abstractNumId w:val="20"/>
+    <w:abstractNumId w:val="21"/>
   </w:num>
   <w:num w:numId="6">
-    <w:abstractNumId w:val="15"/>
+    <w:abstractNumId w:val="16"/>
   </w:num>
   <w:num w:numId="7">
     <w:abstractNumId w:val="3"/>
   </w:num>
   <w:num w:numId="8">
-    <w:abstractNumId w:val="30"/>
+    <w:abstractNumId w:val="31"/>
   </w:num>
   <w:num w:numId="9">
-    <w:abstractNumId w:val="26"/>
+    <w:abstractNumId w:val="27"/>
   </w:num>
   <w:num w:numId="10">
-    <w:abstractNumId w:val="13"/>
+    <w:abstractNumId w:val="14"/>
   </w:num>
   <w:num w:numId="11">
     <w:abstractNumId w:val="9"/>
   </w:num>
   <w:num w:numId="12">
-    <w:abstractNumId w:val="11"/>
+    <w:abstractNumId w:val="12"/>
   </w:num>
   <w:num w:numId="13">
-    <w:abstractNumId w:val="22"/>
+    <w:abstractNumId w:val="23"/>
   </w:num>
   <w:num w:numId="14">
     <w:abstractNumId w:val="2"/>
@@ -12096,34 +13354,34 @@
     <w:abstractNumId w:val="4"/>
   </w:num>
   <w:num w:numId="17">
-    <w:abstractNumId w:val="23"/>
+    <w:abstractNumId w:val="24"/>
   </w:num>
   <w:num w:numId="18">
+    <w:abstractNumId w:val="19"/>
+  </w:num>
+  <w:num w:numId="19">
+    <w:abstractNumId w:val="29"/>
+  </w:num>
+  <w:num w:numId="20">
     <w:abstractNumId w:val="18"/>
   </w:num>
-  <w:num w:numId="19">
-    <w:abstractNumId w:val="28"/>
-  </w:num>
-  <w:num w:numId="20">
-    <w:abstractNumId w:val="17"/>
-  </w:num>
   <w:num w:numId="21">
-    <w:abstractNumId w:val="14"/>
+    <w:abstractNumId w:val="15"/>
   </w:num>
   <w:num w:numId="22">
-    <w:abstractNumId w:val="19"/>
+    <w:abstractNumId w:val="20"/>
   </w:num>
   <w:num w:numId="23">
     <w:abstractNumId w:val="1"/>
   </w:num>
   <w:num w:numId="24">
-    <w:abstractNumId w:val="21"/>
+    <w:abstractNumId w:val="22"/>
   </w:num>
   <w:num w:numId="25">
-    <w:abstractNumId w:val="27"/>
+    <w:abstractNumId w:val="28"/>
   </w:num>
   <w:num w:numId="26">
-    <w:abstractNumId w:val="29"/>
+    <w:abstractNumId w:val="30"/>
   </w:num>
   <w:num w:numId="27">
     <w:abstractNumId w:val="0"/>
@@ -12132,13 +13390,16 @@
     <w:abstractNumId w:val="5"/>
   </w:num>
   <w:num w:numId="29">
-    <w:abstractNumId w:val="16"/>
+    <w:abstractNumId w:val="17"/>
   </w:num>
   <w:num w:numId="30">
-    <w:abstractNumId w:val="24"/>
+    <w:abstractNumId w:val="25"/>
   </w:num>
   <w:num w:numId="31">
     <w:abstractNumId w:val="7"/>
+  </w:num>
+  <w:num w:numId="32">
+    <w:abstractNumId w:val="10"/>
   </w:num>
 </w:numbering>
 </file>
@@ -12789,6 +14050,18 @@
       <w:ind w:left="220"/>
     </w:pPr>
   </w:style>
+  <w:style w:type="character" w:styleId="UnresolvedMention">
+    <w:name w:val="Unresolved Mention"/>
+    <w:basedOn w:val="DefaultParagraphFont"/>
+    <w:uiPriority w:val="99"/>
+    <w:semiHidden/>
+    <w:unhideWhenUsed/>
+    <w:rsid w:val="00542F38"/>
+    <w:rPr>
+      <w:color w:val="605E5C"/>
+      <w:shd w:val="clear" w:color="auto" w:fill="E1DFDD"/>
+    </w:rPr>
+  </w:style>
 </w:styles>
 </file>
 
@@ -13092,7 +14365,7 @@
 </file>
 
 <file path=customXml/itemProps1.xml><?xml version="1.0" encoding="utf-8"?>
-<ds:datastoreItem xmlns:ds="http://schemas.openxmlformats.org/officeDocument/2006/customXml" ds:itemID="{3F7E5EE7-6B50-45C8-8BB4-E32D9599D64B}">
+<ds:datastoreItem xmlns:ds="http://schemas.openxmlformats.org/officeDocument/2006/customXml" ds:itemID="{5612EDC3-C8D9-40E0-ADCF-A0F0CE2E97B0}">
   <ds:schemaRefs>
     <ds:schemaRef ds:uri="http://schemas.openxmlformats.org/officeDocument/2006/bibliography"/>
   </ds:schemaRefs>

</xml_diff>

<commit_message>
Updated the PDF with latest changes too
</commit_message>
<xml_diff>
--- a/Documentation/Project Documentation.docx
+++ b/Documentation/Project Documentation.docx
@@ -2,6 +2,8 @@
 <file path=word/document.xml><?xml version="1.0" encoding="utf-8"?>
 <w:document xmlns:wpc="http://schemas.microsoft.com/office/word/2010/wordprocessingCanvas" xmlns:cx="http://schemas.microsoft.com/office/drawing/2014/chartex" xmlns:cx1="http://schemas.microsoft.com/office/drawing/2015/9/8/chartex" xmlns:cx2="http://schemas.microsoft.com/office/drawing/2015/10/21/chartex" xmlns:cx3="http://schemas.microsoft.com/office/drawing/2016/5/9/chartex" xmlns:cx4="http://schemas.microsoft.com/office/drawing/2016/5/10/chartex" xmlns:cx5="http://schemas.microsoft.com/office/drawing/2016/5/11/chartex" xmlns:cx6="http://schemas.microsoft.com/office/drawing/2016/5/12/chartex" xmlns:cx7="http://schemas.microsoft.com/office/drawing/2016/5/13/chartex" xmlns:cx8="http://schemas.microsoft.com/office/drawing/2016/5/14/chartex" xmlns:mc="http://schemas.openxmlformats.org/markup-compatibility/2006" xmlns:aink="http://schemas.microsoft.com/office/drawing/2016/ink" xmlns:am3d="http://schemas.microsoft.com/office/drawing/2017/model3d" xmlns:o="urn:schemas-microsoft-com:office:office" xmlns:r="http://schemas.openxmlformats.org/officeDocument/2006/relationships" xmlns:m="http://schemas.openxmlformats.org/officeDocument/2006/math" xmlns:v="urn:schemas-microsoft-com:vml" xmlns:wp14="http://schemas.microsoft.com/office/word/2010/wordprocessingDrawing" xmlns:wp="http://schemas.openxmlformats.org/drawingml/2006/wordprocessingDrawing" xmlns:w10="urn:schemas-microsoft-com:office:word" xmlns:w="http://schemas.openxmlformats.org/wordprocessingml/2006/main" xmlns:w14="http://schemas.microsoft.com/office/word/2010/wordml" xmlns:w15="http://schemas.microsoft.com/office/word/2012/wordml" xmlns:w16cid="http://schemas.microsoft.com/office/word/2016/wordml/cid" xmlns:w16se="http://schemas.microsoft.com/office/word/2015/wordml/symex" xmlns:wpg="http://schemas.microsoft.com/office/word/2010/wordprocessingGroup" xmlns:wpi="http://schemas.microsoft.com/office/word/2010/wordprocessingInk" xmlns:wne="http://schemas.microsoft.com/office/word/2006/wordml" xmlns:wps="http://schemas.microsoft.com/office/word/2010/wordprocessingShape" mc:Ignorable="w14 w15 w16se w16cid wp14">
   <w:body>
+    <w:bookmarkStart w:id="0" w:name="_GoBack" w:displacedByCustomXml="next"/>
+    <w:bookmarkEnd w:id="0" w:displacedByCustomXml="next"/>
     <w:sdt>
       <w:sdtPr>
         <w:rPr>
@@ -114,6 +116,7 @@
                           <w:dataBinding w:prefixMappings="xmlns:ns0='http://purl.org/dc/elements/1.1/' xmlns:ns1='http://schemas.openxmlformats.org/package/2006/metadata/core-properties' " w:xpath="/ns1:coreProperties[1]/ns0:subject[1]" w:storeItemID="{6C3C8BC8-F283-45AE-878A-BAB7291924A1}"/>
                           <w:text/>
                         </w:sdtPr>
+                        <w:sdtEndPr/>
                         <w:sdtContent>
                           <w:r>
                             <w:rPr>
@@ -199,6 +202,7 @@
                           <w:dataBinding w:prefixMappings="xmlns:ns0='http://schemas.openxmlformats.org/officeDocument/2006/extended-properties' " w:xpath="/ns0:Properties[1]/ns0:Company[1]" w:storeItemID="{6668398D-A668-4E3E-A5EB-62B293D839F1}"/>
                           <w:text/>
                         </w:sdtPr>
+                        <w:sdtEndPr/>
                         <w:sdtContent>
                           <w:r>
                             <w:rPr>
@@ -224,6 +228,7 @@
                         <w:dataBinding w:prefixMappings="xmlns:ns0='http://purl.org/dc/elements/1.1/' xmlns:ns1='http://schemas.openxmlformats.org/package/2006/metadata/core-properties' " w:xpath="/ns1:coreProperties[1]/ns1:category[1]" w:storeItemID="{6C3C8BC8-F283-45AE-878A-BAB7291924A1}"/>
                         <w:text/>
                       </w:sdtPr>
+                      <w:sdtEndPr/>
                       <w:sdtContent>
                         <w:p>
                           <w:pPr>
@@ -302,12 +307,7 @@
             <w:jc w:val="both"/>
           </w:pPr>
           <w:r>
-            <w:t>Table of Cont</w:t>
-          </w:r>
-          <w:bookmarkStart w:id="0" w:name="_GoBack"/>
-          <w:bookmarkEnd w:id="0"/>
-          <w:r>
-            <w:t>ents</w:t>
+            <w:t>Table of Contents</w:t>
           </w:r>
         </w:p>
         <w:p>
@@ -7618,31 +7618,7 @@
         <w:rPr>
           <w:sz w:val="24"/>
         </w:rPr>
-        <w:t xml:space="preserve">Select </w:t>
-      </w:r>
-      <w:r>
-        <w:rPr>
-          <w:sz w:val="24"/>
-        </w:rPr>
-        <w:t>the</w:t>
-      </w:r>
-      <w:r>
-        <w:rPr>
-          <w:sz w:val="24"/>
-        </w:rPr>
-        <w:t xml:space="preserve"> Java Master</w:t>
-      </w:r>
-      <w:r>
-        <w:rPr>
-          <w:sz w:val="24"/>
-        </w:rPr>
-        <w:t xml:space="preserve"> quiz</w:t>
-      </w:r>
-      <w:r>
-        <w:rPr>
-          <w:sz w:val="24"/>
-        </w:rPr>
-        <w:t>;</w:t>
+        <w:t>Select the Java Master quiz;</w:t>
       </w:r>
     </w:p>
     <w:p>
@@ -7661,19 +7637,7 @@
         <w:rPr>
           <w:sz w:val="24"/>
         </w:rPr>
-        <w:t>Answer the questions from the quiz by fulfilling their</w:t>
-      </w:r>
-      <w:r>
-        <w:rPr>
-          <w:sz w:val="24"/>
-        </w:rPr>
-        <w:t xml:space="preserve"> various</w:t>
-      </w:r>
-      <w:r>
-        <w:rPr>
-          <w:sz w:val="24"/>
-        </w:rPr>
-        <w:t xml:space="preserve"> requirements;</w:t>
+        <w:t>Answer the questions from the quiz by fulfilling their various requirements;</w:t>
       </w:r>
     </w:p>
     <w:p>
@@ -7711,19 +7675,7 @@
         <w:rPr>
           <w:sz w:val="24"/>
         </w:rPr>
-        <w:t xml:space="preserve">After viewing your statistics, you can Check the Global Rankings, </w:t>
-      </w:r>
-      <w:r>
-        <w:rPr>
-          <w:sz w:val="24"/>
-        </w:rPr>
-        <w:t>v</w:t>
-      </w:r>
-      <w:r>
-        <w:rPr>
-          <w:sz w:val="24"/>
-        </w:rPr>
-        <w:t>iew your Profile or go back to solve another quiz</w:t>
+        <w:t>After viewing your statistics, you can Check the Global Rankings, view your Profile or go back to solve another quiz</w:t>
       </w:r>
       <w:r>
         <w:rPr>
@@ -7878,49 +7830,7 @@
         <w:rPr>
           <w:sz w:val="24"/>
         </w:rPr>
-        <w:t>Add</w:t>
-      </w:r>
-      <w:r>
-        <w:rPr>
-          <w:sz w:val="24"/>
-        </w:rPr>
-        <w:t xml:space="preserve"> a title:</w:t>
-      </w:r>
-      <w:r>
-        <w:rPr>
-          <w:sz w:val="24"/>
-        </w:rPr>
-        <w:t xml:space="preserve"> </w:t>
-      </w:r>
-      <w:r>
-        <w:rPr>
-          <w:sz w:val="24"/>
-        </w:rPr>
-        <w:t>“</w:t>
-      </w:r>
-      <w:r>
-        <w:rPr>
-          <w:sz w:val="24"/>
-        </w:rPr>
-        <w:t xml:space="preserve">Did you know? </w:t>
-      </w:r>
-      <w:r>
-        <w:rPr>
-          <w:sz w:val="24"/>
-        </w:rPr>
-        <w:t>–</w:t>
-      </w:r>
-      <w:r>
-        <w:rPr>
-          <w:sz w:val="24"/>
-        </w:rPr>
-        <w:t xml:space="preserve"> Firefox</w:t>
-      </w:r>
-      <w:r>
-        <w:rPr>
-          <w:sz w:val="24"/>
-        </w:rPr>
-        <w:t>”;</w:t>
+        <w:t>Add a title: “Did you know? – Firefox”;</w:t>
       </w:r>
     </w:p>
     <w:p>
@@ -7940,31 +7850,7 @@
         <w:rPr>
           <w:sz w:val="24"/>
         </w:rPr>
-        <w:t xml:space="preserve">Add a </w:t>
-      </w:r>
-      <w:r>
-        <w:rPr>
-          <w:sz w:val="24"/>
-        </w:rPr>
-        <w:t>brief description</w:t>
-      </w:r>
-      <w:r>
-        <w:rPr>
-          <w:sz w:val="24"/>
-        </w:rPr>
-        <w:t>: “</w:t>
-      </w:r>
-      <w:r>
-        <w:rPr>
-          <w:sz w:val="24"/>
-        </w:rPr>
-        <w:t>This fun fact explains the origin of the browser’s name and logo</w:t>
-      </w:r>
-      <w:r>
-        <w:rPr>
-          <w:sz w:val="24"/>
-        </w:rPr>
-        <w:t>”;</w:t>
+        <w:t>Add a brief description: “This fun fact explains the origin of the browser’s name and logo”;</w:t>
       </w:r>
     </w:p>
     <w:p>
@@ -7984,25 +7870,7 @@
         <w:rPr>
           <w:sz w:val="24"/>
         </w:rPr>
-        <w:t>Add the content of the fun fact</w:t>
-      </w:r>
-      <w:r>
-        <w:rPr>
-          <w:sz w:val="24"/>
-        </w:rPr>
-        <w:t>: “</w:t>
-      </w:r>
-      <w:r>
-        <w:rPr>
-          <w:sz w:val="24"/>
-        </w:rPr>
-        <w:t>The English word for red panda is “Firefox” which is where the browser gets its name from – this means the Firefox logo is actually a red panda, not a fox!</w:t>
-      </w:r>
-      <w:r>
-        <w:rPr>
-          <w:sz w:val="24"/>
-        </w:rPr>
-        <w:t>”;</w:t>
+        <w:t>Add the content of the fun fact: “The English word for red panda is “Firefox” which is where the browser gets its name from – this means the Firefox logo is actually a red panda, not a fox!”;</w:t>
       </w:r>
     </w:p>
     <w:p>
@@ -8022,31 +7890,7 @@
         <w:rPr>
           <w:sz w:val="24"/>
         </w:rPr>
-        <w:t>Add related</w:t>
-      </w:r>
-      <w:r>
-        <w:rPr>
-          <w:sz w:val="24"/>
-        </w:rPr>
-        <w:t xml:space="preserve"> images</w:t>
-      </w:r>
-      <w:r>
-        <w:rPr>
-          <w:sz w:val="24"/>
-        </w:rPr>
-        <w:t>: “</w:t>
-      </w:r>
-      <w:r>
-        <w:rPr>
-          <w:sz w:val="24"/>
-        </w:rPr>
-        <w:t>Firefox logo in comparison with a red panda</w:t>
-      </w:r>
-      <w:r>
-        <w:rPr>
-          <w:sz w:val="24"/>
-        </w:rPr>
-        <w:t>”;</w:t>
+        <w:t>Add related images: “Firefox logo in comparison with a red panda”;</w:t>
       </w:r>
     </w:p>
     <w:p>
@@ -8101,79 +7945,7 @@
         <w:rPr>
           <w:sz w:val="24"/>
         </w:rPr>
-        <w:t>Add related tags</w:t>
-      </w:r>
-      <w:r>
-        <w:rPr>
-          <w:sz w:val="24"/>
-        </w:rPr>
-        <w:t>: “</w:t>
-      </w:r>
-      <w:r>
-        <w:rPr>
-          <w:sz w:val="24"/>
-        </w:rPr>
-        <w:t>browser</w:t>
-      </w:r>
-      <w:r>
-        <w:rPr>
-          <w:sz w:val="24"/>
-        </w:rPr>
-        <w:t>”</w:t>
-      </w:r>
-      <w:r>
-        <w:rPr>
-          <w:sz w:val="24"/>
-        </w:rPr>
-        <w:t xml:space="preserve">, </w:t>
-      </w:r>
-      <w:r>
-        <w:rPr>
-          <w:sz w:val="24"/>
-        </w:rPr>
-        <w:t>“</w:t>
-      </w:r>
-      <w:r>
-        <w:rPr>
-          <w:sz w:val="24"/>
-        </w:rPr>
-        <w:t>Firefox</w:t>
-      </w:r>
-      <w:r>
-        <w:rPr>
-          <w:sz w:val="24"/>
-        </w:rPr>
-        <w:t>”</w:t>
-      </w:r>
-      <w:r>
-        <w:rPr>
-          <w:sz w:val="24"/>
-        </w:rPr>
-        <w:t xml:space="preserve">, </w:t>
-      </w:r>
-      <w:r>
-        <w:rPr>
-          <w:sz w:val="24"/>
-        </w:rPr>
-        <w:t>“</w:t>
-      </w:r>
-      <w:r>
-        <w:rPr>
-          <w:sz w:val="24"/>
-        </w:rPr>
-        <w:t>did-you-know</w:t>
-      </w:r>
-      <w:r>
-        <w:rPr>
-          <w:sz w:val="24"/>
-        </w:rPr>
-        <w:t>”</w:t>
-      </w:r>
-      <w:r>
-        <w:rPr>
-          <w:sz w:val="24"/>
-        </w:rPr>
-        <w:t>;</w:t>
+        <w:t>Add related tags: “browser”, “Firefox”, “did-you-know”;</w:t>
       </w:r>
     </w:p>
     <w:p>
@@ -8352,13 +8124,7 @@
         <w:rPr>
           <w:sz w:val="24"/>
         </w:rPr>
-        <w:t>“Did you know? – Firefox”</w:t>
-      </w:r>
-      <w:r>
-        <w:rPr>
-          <w:sz w:val="24"/>
-        </w:rPr>
-        <w:t>)</w:t>
+        <w:t>“Did you know? – Firefox”)</w:t>
       </w:r>
       <w:r>
         <w:rPr>
@@ -9520,19 +9286,7 @@
         <w:rPr>
           <w:sz w:val="24"/>
         </w:rPr>
-        <w:t xml:space="preserve">suggestion field is empty, the user will be prompted to fill it, but the submit will not take place; The user is required to enter a minimum of 75 and a maximum number of 500 </w:t>
-      </w:r>
-      <w:r>
-        <w:rPr>
-          <w:sz w:val="24"/>
-        </w:rPr>
-        <w:t>characters</w:t>
-      </w:r>
-      <w:r>
-        <w:rPr>
-          <w:sz w:val="24"/>
-        </w:rPr>
-        <w:t xml:space="preserve"> for the feedback to be considered valid.</w:t>
+        <w:t>suggestion field is empty, the user will be prompted to fill it, but the submit will not take place; The user is required to enter a minimum of 75 and a maximum number of 500 characters for the feedback to be considered valid.</w:t>
       </w:r>
     </w:p>
     <w:p>
@@ -9907,6 +9661,7 @@
         <w:docPartUnique/>
       </w:docPartObj>
     </w:sdtPr>
+    <w:sdtEndPr/>
     <w:sdtContent>
       <w:sdt>
         <w:sdtPr>
@@ -9916,6 +9671,7 @@
             <w:docPartUnique/>
           </w:docPartObj>
         </w:sdtPr>
+        <w:sdtEndPr/>
         <w:sdtContent>
           <w:p>
             <w:pPr>
@@ -14365,7 +14121,7 @@
 </file>
 
 <file path=customXml/itemProps1.xml><?xml version="1.0" encoding="utf-8"?>
-<ds:datastoreItem xmlns:ds="http://schemas.openxmlformats.org/officeDocument/2006/customXml" ds:itemID="{5612EDC3-C8D9-40E0-ADCF-A0F0CE2E97B0}">
+<ds:datastoreItem xmlns:ds="http://schemas.openxmlformats.org/officeDocument/2006/customXml" ds:itemID="{C3F4D8F6-7558-46AE-BEA7-3C31C0AD025E}">
   <ds:schemaRefs>
     <ds:schemaRef ds:uri="http://schemas.openxmlformats.org/officeDocument/2006/bibliography"/>
   </ds:schemaRefs>

</xml_diff>

<commit_message>
Added another Scenario description
</commit_message>
<xml_diff>
--- a/Documentation/Project Documentation.docx
+++ b/Documentation/Project Documentation.docx
@@ -2,8 +2,6 @@
 <file path=word/document.xml><?xml version="1.0" encoding="utf-8"?>
 <w:document xmlns:wpc="http://schemas.microsoft.com/office/word/2010/wordprocessingCanvas" xmlns:cx="http://schemas.microsoft.com/office/drawing/2014/chartex" xmlns:cx1="http://schemas.microsoft.com/office/drawing/2015/9/8/chartex" xmlns:cx2="http://schemas.microsoft.com/office/drawing/2015/10/21/chartex" xmlns:cx3="http://schemas.microsoft.com/office/drawing/2016/5/9/chartex" xmlns:cx4="http://schemas.microsoft.com/office/drawing/2016/5/10/chartex" xmlns:cx5="http://schemas.microsoft.com/office/drawing/2016/5/11/chartex" xmlns:cx6="http://schemas.microsoft.com/office/drawing/2016/5/12/chartex" xmlns:cx7="http://schemas.microsoft.com/office/drawing/2016/5/13/chartex" xmlns:cx8="http://schemas.microsoft.com/office/drawing/2016/5/14/chartex" xmlns:mc="http://schemas.openxmlformats.org/markup-compatibility/2006" xmlns:aink="http://schemas.microsoft.com/office/drawing/2016/ink" xmlns:am3d="http://schemas.microsoft.com/office/drawing/2017/model3d" xmlns:o="urn:schemas-microsoft-com:office:office" xmlns:r="http://schemas.openxmlformats.org/officeDocument/2006/relationships" xmlns:m="http://schemas.openxmlformats.org/officeDocument/2006/math" xmlns:v="urn:schemas-microsoft-com:vml" xmlns:wp14="http://schemas.microsoft.com/office/word/2010/wordprocessingDrawing" xmlns:wp="http://schemas.openxmlformats.org/drawingml/2006/wordprocessingDrawing" xmlns:w10="urn:schemas-microsoft-com:office:word" xmlns:w="http://schemas.openxmlformats.org/wordprocessingml/2006/main" xmlns:w14="http://schemas.microsoft.com/office/word/2010/wordml" xmlns:w15="http://schemas.microsoft.com/office/word/2012/wordml" xmlns:w16cid="http://schemas.microsoft.com/office/word/2016/wordml/cid" xmlns:w16se="http://schemas.microsoft.com/office/word/2015/wordml/symex" xmlns:wpg="http://schemas.microsoft.com/office/word/2010/wordprocessingGroup" xmlns:wpi="http://schemas.microsoft.com/office/word/2010/wordprocessingInk" xmlns:wne="http://schemas.microsoft.com/office/word/2006/wordml" xmlns:wps="http://schemas.microsoft.com/office/word/2010/wordprocessingShape" mc:Ignorable="w14 w15 w16se w16cid wp14">
   <w:body>
-    <w:bookmarkStart w:id="0" w:name="_GoBack" w:displacedByCustomXml="next"/>
-    <w:bookmarkEnd w:id="0" w:displacedByCustomXml="next"/>
     <w:sdt>
       <w:sdtPr>
         <w:rPr>
@@ -307,7 +305,12 @@
             <w:jc w:val="both"/>
           </w:pPr>
           <w:r>
-            <w:t>Table of Contents</w:t>
+            <w:t>Table of Con</w:t>
+          </w:r>
+          <w:bookmarkStart w:id="0" w:name="_GoBack"/>
+          <w:bookmarkEnd w:id="0"/>
+          <w:r>
+            <w:t>tents</w:t>
           </w:r>
         </w:p>
         <w:p>
@@ -346,7 +349,7 @@
             </w:rPr>
             <w:fldChar w:fldCharType="separate"/>
           </w:r>
-          <w:hyperlink w:anchor="_Toc529715712" w:history="1">
+          <w:hyperlink w:anchor="_Toc529795513" w:history="1">
             <w:r>
               <w:rPr>
                 <w:rStyle w:val="Hyperlink"/>
@@ -387,7 +390,7 @@
                 <w:noProof/>
                 <w:webHidden/>
               </w:rPr>
-              <w:instrText xml:space="preserve"> PAGEREF _Toc529715712 \h </w:instrText>
+              <w:instrText xml:space="preserve"> PAGEREF _Toc529795513 \h </w:instrText>
             </w:r>
             <w:r>
               <w:rPr>
@@ -430,7 +433,7 @@
               <w:noProof/>
             </w:rPr>
           </w:pPr>
-          <w:hyperlink w:anchor="_Toc529715713" w:history="1">
+          <w:hyperlink w:anchor="_Toc529795514" w:history="1">
             <w:r>
               <w:rPr>
                 <w:rStyle w:val="Hyperlink"/>
@@ -471,7 +474,7 @@
                 <w:noProof/>
                 <w:webHidden/>
               </w:rPr>
-              <w:instrText xml:space="preserve"> PAGEREF _Toc529715713 \h </w:instrText>
+              <w:instrText xml:space="preserve"> PAGEREF _Toc529795514 \h </w:instrText>
             </w:r>
             <w:r>
               <w:rPr>
@@ -514,7 +517,7 @@
               <w:noProof/>
             </w:rPr>
           </w:pPr>
-          <w:hyperlink w:anchor="_Toc529715714" w:history="1">
+          <w:hyperlink w:anchor="_Toc529795515" w:history="1">
             <w:r>
               <w:rPr>
                 <w:rStyle w:val="Hyperlink"/>
@@ -555,7 +558,7 @@
                 <w:noProof/>
                 <w:webHidden/>
               </w:rPr>
-              <w:instrText xml:space="preserve"> PAGEREF _Toc529715714 \h </w:instrText>
+              <w:instrText xml:space="preserve"> PAGEREF _Toc529795515 \h </w:instrText>
             </w:r>
             <w:r>
               <w:rPr>
@@ -597,7 +600,7 @@
               <w:noProof/>
             </w:rPr>
           </w:pPr>
-          <w:hyperlink w:anchor="_Toc529715715" w:history="1">
+          <w:hyperlink w:anchor="_Toc529795516" w:history="1">
             <w:r>
               <w:rPr>
                 <w:rStyle w:val="Hyperlink"/>
@@ -624,7 +627,7 @@
                 <w:noProof/>
                 <w:webHidden/>
               </w:rPr>
-              <w:instrText xml:space="preserve"> PAGEREF _Toc529715715 \h </w:instrText>
+              <w:instrText xml:space="preserve"> PAGEREF _Toc529795516 \h </w:instrText>
             </w:r>
             <w:r>
               <w:rPr>
@@ -666,7 +669,7 @@
               <w:noProof/>
             </w:rPr>
           </w:pPr>
-          <w:hyperlink w:anchor="_Toc529715716" w:history="1">
+          <w:hyperlink w:anchor="_Toc529795517" w:history="1">
             <w:r>
               <w:rPr>
                 <w:rStyle w:val="Hyperlink"/>
@@ -693,7 +696,7 @@
                 <w:noProof/>
                 <w:webHidden/>
               </w:rPr>
-              <w:instrText xml:space="preserve"> PAGEREF _Toc529715716 \h </w:instrText>
+              <w:instrText xml:space="preserve"> PAGEREF _Toc529795517 \h </w:instrText>
             </w:r>
             <w:r>
               <w:rPr>
@@ -735,7 +738,7 @@
               <w:noProof/>
             </w:rPr>
           </w:pPr>
-          <w:hyperlink w:anchor="_Toc529715717" w:history="1">
+          <w:hyperlink w:anchor="_Toc529795518" w:history="1">
             <w:r>
               <w:rPr>
                 <w:rStyle w:val="Hyperlink"/>
@@ -762,7 +765,7 @@
                 <w:noProof/>
                 <w:webHidden/>
               </w:rPr>
-              <w:instrText xml:space="preserve"> PAGEREF _Toc529715717 \h </w:instrText>
+              <w:instrText xml:space="preserve"> PAGEREF _Toc529795518 \h </w:instrText>
             </w:r>
             <w:r>
               <w:rPr>
@@ -804,7 +807,7 @@
               <w:noProof/>
             </w:rPr>
           </w:pPr>
-          <w:hyperlink w:anchor="_Toc529715718" w:history="1">
+          <w:hyperlink w:anchor="_Toc529795519" w:history="1">
             <w:r>
               <w:rPr>
                 <w:rStyle w:val="Hyperlink"/>
@@ -831,7 +834,7 @@
                 <w:noProof/>
                 <w:webHidden/>
               </w:rPr>
-              <w:instrText xml:space="preserve"> PAGEREF _Toc529715718 \h </w:instrText>
+              <w:instrText xml:space="preserve"> PAGEREF _Toc529795519 \h </w:instrText>
             </w:r>
             <w:r>
               <w:rPr>
@@ -873,7 +876,7 @@
               <w:noProof/>
             </w:rPr>
           </w:pPr>
-          <w:hyperlink w:anchor="_Toc529715719" w:history="1">
+          <w:hyperlink w:anchor="_Toc529795520" w:history="1">
             <w:r>
               <w:rPr>
                 <w:rStyle w:val="Hyperlink"/>
@@ -900,7 +903,7 @@
                 <w:noProof/>
                 <w:webHidden/>
               </w:rPr>
-              <w:instrText xml:space="preserve"> PAGEREF _Toc529715719 \h </w:instrText>
+              <w:instrText xml:space="preserve"> PAGEREF _Toc529795520 \h </w:instrText>
             </w:r>
             <w:r>
               <w:rPr>
@@ -942,7 +945,7 @@
               <w:noProof/>
             </w:rPr>
           </w:pPr>
-          <w:hyperlink w:anchor="_Toc529715720" w:history="1">
+          <w:hyperlink w:anchor="_Toc529795521" w:history="1">
             <w:r>
               <w:rPr>
                 <w:rStyle w:val="Hyperlink"/>
@@ -969,7 +972,7 @@
                 <w:noProof/>
                 <w:webHidden/>
               </w:rPr>
-              <w:instrText xml:space="preserve"> PAGEREF _Toc529715720 \h </w:instrText>
+              <w:instrText xml:space="preserve"> PAGEREF _Toc529795521 \h </w:instrText>
             </w:r>
             <w:r>
               <w:rPr>
@@ -1011,7 +1014,7 @@
               <w:noProof/>
             </w:rPr>
           </w:pPr>
-          <w:hyperlink w:anchor="_Toc529715721" w:history="1">
+          <w:hyperlink w:anchor="_Toc529795522" w:history="1">
             <w:r>
               <w:rPr>
                 <w:rStyle w:val="Hyperlink"/>
@@ -1038,7 +1041,7 @@
                 <w:noProof/>
                 <w:webHidden/>
               </w:rPr>
-              <w:instrText xml:space="preserve"> PAGEREF _Toc529715721 \h </w:instrText>
+              <w:instrText xml:space="preserve"> PAGEREF _Toc529795522 \h </w:instrText>
             </w:r>
             <w:r>
               <w:rPr>
@@ -1080,7 +1083,7 @@
               <w:noProof/>
             </w:rPr>
           </w:pPr>
-          <w:hyperlink w:anchor="_Toc529715722" w:history="1">
+          <w:hyperlink w:anchor="_Toc529795523" w:history="1">
             <w:r>
               <w:rPr>
                 <w:rStyle w:val="Hyperlink"/>
@@ -1107,7 +1110,7 @@
                 <w:noProof/>
                 <w:webHidden/>
               </w:rPr>
-              <w:instrText xml:space="preserve"> PAGEREF _Toc529715722 \h </w:instrText>
+              <w:instrText xml:space="preserve"> PAGEREF _Toc529795523 \h </w:instrText>
             </w:r>
             <w:r>
               <w:rPr>
@@ -1149,7 +1152,7 @@
               <w:noProof/>
             </w:rPr>
           </w:pPr>
-          <w:hyperlink w:anchor="_Toc529715723" w:history="1">
+          <w:hyperlink w:anchor="_Toc529795524" w:history="1">
             <w:r>
               <w:rPr>
                 <w:rStyle w:val="Hyperlink"/>
@@ -1176,7 +1179,7 @@
                 <w:noProof/>
                 <w:webHidden/>
               </w:rPr>
-              <w:instrText xml:space="preserve"> PAGEREF _Toc529715723 \h </w:instrText>
+              <w:instrText xml:space="preserve"> PAGEREF _Toc529795524 \h </w:instrText>
             </w:r>
             <w:r>
               <w:rPr>
@@ -1218,7 +1221,7 @@
               <w:noProof/>
             </w:rPr>
           </w:pPr>
-          <w:hyperlink w:anchor="_Toc529715724" w:history="1">
+          <w:hyperlink w:anchor="_Toc529795525" w:history="1">
             <w:r>
               <w:rPr>
                 <w:rStyle w:val="Hyperlink"/>
@@ -1245,7 +1248,7 @@
                 <w:noProof/>
                 <w:webHidden/>
               </w:rPr>
-              <w:instrText xml:space="preserve"> PAGEREF _Toc529715724 \h </w:instrText>
+              <w:instrText xml:space="preserve"> PAGEREF _Toc529795525 \h </w:instrText>
             </w:r>
             <w:r>
               <w:rPr>
@@ -1287,7 +1290,7 @@
               <w:noProof/>
             </w:rPr>
           </w:pPr>
-          <w:hyperlink w:anchor="_Toc529715725" w:history="1">
+          <w:hyperlink w:anchor="_Toc529795526" w:history="1">
             <w:r>
               <w:rPr>
                 <w:rStyle w:val="Hyperlink"/>
@@ -1314,7 +1317,7 @@
                 <w:noProof/>
                 <w:webHidden/>
               </w:rPr>
-              <w:instrText xml:space="preserve"> PAGEREF _Toc529715725 \h </w:instrText>
+              <w:instrText xml:space="preserve"> PAGEREF _Toc529795526 \h </w:instrText>
             </w:r>
             <w:r>
               <w:rPr>
@@ -1356,7 +1359,7 @@
               <w:noProof/>
             </w:rPr>
           </w:pPr>
-          <w:hyperlink w:anchor="_Toc529715726" w:history="1">
+          <w:hyperlink w:anchor="_Toc529795527" w:history="1">
             <w:r>
               <w:rPr>
                 <w:rStyle w:val="Hyperlink"/>
@@ -1383,7 +1386,7 @@
                 <w:noProof/>
                 <w:webHidden/>
               </w:rPr>
-              <w:instrText xml:space="preserve"> PAGEREF _Toc529715726 \h </w:instrText>
+              <w:instrText xml:space="preserve"> PAGEREF _Toc529795527 \h </w:instrText>
             </w:r>
             <w:r>
               <w:rPr>
@@ -1426,7 +1429,7 @@
               <w:noProof/>
             </w:rPr>
           </w:pPr>
-          <w:hyperlink w:anchor="_Toc529715727" w:history="1">
+          <w:hyperlink w:anchor="_Toc529795528" w:history="1">
             <w:r>
               <w:rPr>
                 <w:rStyle w:val="Hyperlink"/>
@@ -1467,7 +1470,7 @@
                 <w:noProof/>
                 <w:webHidden/>
               </w:rPr>
-              <w:instrText xml:space="preserve"> PAGEREF _Toc529715727 \h </w:instrText>
+              <w:instrText xml:space="preserve"> PAGEREF _Toc529795528 \h </w:instrText>
             </w:r>
             <w:r>
               <w:rPr>
@@ -1509,7 +1512,7 @@
               <w:noProof/>
             </w:rPr>
           </w:pPr>
-          <w:hyperlink w:anchor="_Toc529715728" w:history="1">
+          <w:hyperlink w:anchor="_Toc529795529" w:history="1">
             <w:r>
               <w:rPr>
                 <w:rStyle w:val="Hyperlink"/>
@@ -1536,7 +1539,7 @@
                 <w:noProof/>
                 <w:webHidden/>
               </w:rPr>
-              <w:instrText xml:space="preserve"> PAGEREF _Toc529715728 \h </w:instrText>
+              <w:instrText xml:space="preserve"> PAGEREF _Toc529795529 \h </w:instrText>
             </w:r>
             <w:r>
               <w:rPr>
@@ -1578,7 +1581,7 @@
               <w:noProof/>
             </w:rPr>
           </w:pPr>
-          <w:hyperlink w:anchor="_Toc529715729" w:history="1">
+          <w:hyperlink w:anchor="_Toc529795530" w:history="1">
             <w:r>
               <w:rPr>
                 <w:rStyle w:val="Hyperlink"/>
@@ -1605,7 +1608,7 @@
                 <w:noProof/>
                 <w:webHidden/>
               </w:rPr>
-              <w:instrText xml:space="preserve"> PAGEREF _Toc529715729 \h </w:instrText>
+              <w:instrText xml:space="preserve"> PAGEREF _Toc529795530 \h </w:instrText>
             </w:r>
             <w:r>
               <w:rPr>
@@ -1647,7 +1650,7 @@
               <w:noProof/>
             </w:rPr>
           </w:pPr>
-          <w:hyperlink w:anchor="_Toc529715730" w:history="1">
+          <w:hyperlink w:anchor="_Toc529795531" w:history="1">
             <w:r>
               <w:rPr>
                 <w:rStyle w:val="Hyperlink"/>
@@ -1674,7 +1677,7 @@
                 <w:noProof/>
                 <w:webHidden/>
               </w:rPr>
-              <w:instrText xml:space="preserve"> PAGEREF _Toc529715730 \h </w:instrText>
+              <w:instrText xml:space="preserve"> PAGEREF _Toc529795531 \h </w:instrText>
             </w:r>
             <w:r>
               <w:rPr>
@@ -1716,7 +1719,7 @@
               <w:noProof/>
             </w:rPr>
           </w:pPr>
-          <w:hyperlink w:anchor="_Toc529715731" w:history="1">
+          <w:hyperlink w:anchor="_Toc529795532" w:history="1">
             <w:r>
               <w:rPr>
                 <w:rStyle w:val="Hyperlink"/>
@@ -1743,7 +1746,7 @@
                 <w:noProof/>
                 <w:webHidden/>
               </w:rPr>
-              <w:instrText xml:space="preserve"> PAGEREF _Toc529715731 \h </w:instrText>
+              <w:instrText xml:space="preserve"> PAGEREF _Toc529795532 \h </w:instrText>
             </w:r>
             <w:r>
               <w:rPr>
@@ -1785,13 +1788,13 @@
               <w:noProof/>
             </w:rPr>
           </w:pPr>
-          <w:hyperlink w:anchor="_Toc529715732" w:history="1">
+          <w:hyperlink w:anchor="_Toc529795533" w:history="1">
             <w:r>
               <w:rPr>
                 <w:rStyle w:val="Hyperlink"/>
                 <w:noProof/>
               </w:rPr>
-              <w:t>Scenario #5: Reviewing fun facts; - modify</w:t>
+              <w:t>Scenario #5: Reviewing fun facts;</w:t>
             </w:r>
             <w:r>
               <w:rPr>
@@ -1812,7 +1815,7 @@
                 <w:noProof/>
                 <w:webHidden/>
               </w:rPr>
-              <w:instrText xml:space="preserve"> PAGEREF _Toc529715732 \h </w:instrText>
+              <w:instrText xml:space="preserve"> PAGEREF _Toc529795533 \h </w:instrText>
             </w:r>
             <w:r>
               <w:rPr>
@@ -1854,7 +1857,7 @@
               <w:noProof/>
             </w:rPr>
           </w:pPr>
-          <w:hyperlink w:anchor="_Toc529715733" w:history="1">
+          <w:hyperlink w:anchor="_Toc529795534" w:history="1">
             <w:r>
               <w:rPr>
                 <w:rStyle w:val="Hyperlink"/>
@@ -1881,7 +1884,7 @@
                 <w:noProof/>
                 <w:webHidden/>
               </w:rPr>
-              <w:instrText xml:space="preserve"> PAGEREF _Toc529715733 \h </w:instrText>
+              <w:instrText xml:space="preserve"> PAGEREF _Toc529795534 \h </w:instrText>
             </w:r>
             <w:r>
               <w:rPr>
@@ -1923,7 +1926,7 @@
               <w:noProof/>
             </w:rPr>
           </w:pPr>
-          <w:hyperlink w:anchor="_Toc529715734" w:history="1">
+          <w:hyperlink w:anchor="_Toc529795535" w:history="1">
             <w:r>
               <w:rPr>
                 <w:rStyle w:val="Hyperlink"/>
@@ -1950,7 +1953,7 @@
                 <w:noProof/>
                 <w:webHidden/>
               </w:rPr>
-              <w:instrText xml:space="preserve"> PAGEREF _Toc529715734 \h </w:instrText>
+              <w:instrText xml:space="preserve"> PAGEREF _Toc529795535 \h </w:instrText>
             </w:r>
             <w:r>
               <w:rPr>
@@ -1992,7 +1995,7 @@
               <w:noProof/>
             </w:rPr>
           </w:pPr>
-          <w:hyperlink w:anchor="_Toc529715735" w:history="1">
+          <w:hyperlink w:anchor="_Toc529795536" w:history="1">
             <w:r>
               <w:rPr>
                 <w:rStyle w:val="Hyperlink"/>
@@ -2019,7 +2022,7 @@
                 <w:noProof/>
                 <w:webHidden/>
               </w:rPr>
-              <w:instrText xml:space="preserve"> PAGEREF _Toc529715735 \h </w:instrText>
+              <w:instrText xml:space="preserve"> PAGEREF _Toc529795536 \h </w:instrText>
             </w:r>
             <w:r>
               <w:rPr>
@@ -2061,7 +2064,7 @@
               <w:noProof/>
             </w:rPr>
           </w:pPr>
-          <w:hyperlink w:anchor="_Toc529715736" w:history="1">
+          <w:hyperlink w:anchor="_Toc529795537" w:history="1">
             <w:r>
               <w:rPr>
                 <w:rStyle w:val="Hyperlink"/>
@@ -2088,7 +2091,7 @@
                 <w:noProof/>
                 <w:webHidden/>
               </w:rPr>
-              <w:instrText xml:space="preserve"> PAGEREF _Toc529715736 \h </w:instrText>
+              <w:instrText xml:space="preserve"> PAGEREF _Toc529795537 \h </w:instrText>
             </w:r>
             <w:r>
               <w:rPr>
@@ -2130,7 +2133,7 @@
               <w:noProof/>
             </w:rPr>
           </w:pPr>
-          <w:hyperlink w:anchor="_Toc529715737" w:history="1">
+          <w:hyperlink w:anchor="_Toc529795538" w:history="1">
             <w:r>
               <w:rPr>
                 <w:rStyle w:val="Hyperlink"/>
@@ -2157,7 +2160,7 @@
                 <w:noProof/>
                 <w:webHidden/>
               </w:rPr>
-              <w:instrText xml:space="preserve"> PAGEREF _Toc529715737 \h </w:instrText>
+              <w:instrText xml:space="preserve"> PAGEREF _Toc529795538 \h </w:instrText>
             </w:r>
             <w:r>
               <w:rPr>
@@ -2199,7 +2202,7 @@
               <w:noProof/>
             </w:rPr>
           </w:pPr>
-          <w:hyperlink w:anchor="_Toc529715738" w:history="1">
+          <w:hyperlink w:anchor="_Toc529795539" w:history="1">
             <w:r>
               <w:rPr>
                 <w:rStyle w:val="Hyperlink"/>
@@ -2226,7 +2229,7 @@
                 <w:noProof/>
                 <w:webHidden/>
               </w:rPr>
-              <w:instrText xml:space="preserve"> PAGEREF _Toc529715738 \h </w:instrText>
+              <w:instrText xml:space="preserve"> PAGEREF _Toc529795539 \h </w:instrText>
             </w:r>
             <w:r>
               <w:rPr>
@@ -2268,7 +2271,7 @@
               <w:noProof/>
             </w:rPr>
           </w:pPr>
-          <w:hyperlink w:anchor="_Toc529715739" w:history="1">
+          <w:hyperlink w:anchor="_Toc529795540" w:history="1">
             <w:r>
               <w:rPr>
                 <w:rStyle w:val="Hyperlink"/>
@@ -2295,7 +2298,7 @@
                 <w:noProof/>
                 <w:webHidden/>
               </w:rPr>
-              <w:instrText xml:space="preserve"> PAGEREF _Toc529715739 \h </w:instrText>
+              <w:instrText xml:space="preserve"> PAGEREF _Toc529795540 \h </w:instrText>
             </w:r>
             <w:r>
               <w:rPr>
@@ -2369,7 +2372,7 @@
         <w:spacing w:line="360" w:lineRule="auto"/>
         <w:jc w:val="both"/>
       </w:pPr>
-      <w:bookmarkStart w:id="1" w:name="_Toc529715712"/>
+      <w:bookmarkStart w:id="1" w:name="_Toc529795513"/>
       <w:r>
         <w:lastRenderedPageBreak/>
         <w:t>Project Specification</w:t>
@@ -2572,7 +2575,7 @@
         <w:spacing w:line="360" w:lineRule="auto"/>
         <w:jc w:val="both"/>
       </w:pPr>
-      <w:bookmarkStart w:id="2" w:name="_Toc529715713"/>
+      <w:bookmarkStart w:id="2" w:name="_Toc529795514"/>
       <w:r>
         <w:t>Audience</w:t>
       </w:r>
@@ -2991,7 +2994,7 @@
         <w:spacing w:line="360" w:lineRule="auto"/>
         <w:jc w:val="both"/>
       </w:pPr>
-      <w:bookmarkStart w:id="3" w:name="_Toc529715714"/>
+      <w:bookmarkStart w:id="3" w:name="_Toc529795515"/>
       <w:r>
         <w:lastRenderedPageBreak/>
         <w:t>Task analysis</w:t>
@@ -3003,7 +3006,7 @@
         <w:pStyle w:val="Heading2"/>
         <w:spacing w:after="0"/>
       </w:pPr>
-      <w:bookmarkStart w:id="4" w:name="_Toc529715715"/>
+      <w:bookmarkStart w:id="4" w:name="_Toc529795516"/>
       <w:r>
         <w:t xml:space="preserve">Task #1: </w:t>
       </w:r>
@@ -3354,7 +3357,7 @@
         <w:pStyle w:val="Heading2"/>
         <w:spacing w:after="0"/>
       </w:pPr>
-      <w:bookmarkStart w:id="5" w:name="_Toc529715716"/>
+      <w:bookmarkStart w:id="5" w:name="_Toc529795517"/>
       <w:r>
         <w:t>Task #</w:t>
       </w:r>
@@ -3615,7 +3618,7 @@
         <w:pStyle w:val="Heading2"/>
         <w:spacing w:after="0"/>
       </w:pPr>
-      <w:bookmarkStart w:id="6" w:name="_Toc529715717"/>
+      <w:bookmarkStart w:id="6" w:name="_Toc529795518"/>
       <w:r>
         <w:lastRenderedPageBreak/>
         <w:t>Task #</w:t>
@@ -4071,7 +4074,7 @@
         <w:pStyle w:val="Heading2"/>
         <w:spacing w:after="0"/>
       </w:pPr>
-      <w:bookmarkStart w:id="7" w:name="_Toc529715718"/>
+      <w:bookmarkStart w:id="7" w:name="_Toc529795519"/>
       <w:r>
         <w:t>Task #</w:t>
       </w:r>
@@ -4310,7 +4313,7 @@
         <w:pStyle w:val="Heading2"/>
         <w:spacing w:after="0"/>
       </w:pPr>
-      <w:bookmarkStart w:id="8" w:name="_Toc529715719"/>
+      <w:bookmarkStart w:id="8" w:name="_Toc529795520"/>
       <w:r>
         <w:lastRenderedPageBreak/>
         <w:t>Task #</w:t>
@@ -4559,7 +4562,7 @@
         <w:pStyle w:val="Heading2"/>
         <w:spacing w:after="0"/>
       </w:pPr>
-      <w:bookmarkStart w:id="9" w:name="_Toc529715720"/>
+      <w:bookmarkStart w:id="9" w:name="_Toc529795521"/>
       <w:r>
         <w:t>Task #</w:t>
       </w:r>
@@ -4847,7 +4850,7 @@
         <w:pStyle w:val="Heading2"/>
         <w:spacing w:after="0"/>
       </w:pPr>
-      <w:bookmarkStart w:id="10" w:name="_Toc529715721"/>
+      <w:bookmarkStart w:id="10" w:name="_Toc529795522"/>
       <w:r>
         <w:lastRenderedPageBreak/>
         <w:t>Task #</w:t>
@@ -5195,7 +5198,7 @@
         <w:pStyle w:val="Heading2"/>
         <w:spacing w:after="0"/>
       </w:pPr>
-      <w:bookmarkStart w:id="11" w:name="_Toc529715722"/>
+      <w:bookmarkStart w:id="11" w:name="_Toc529795523"/>
       <w:r>
         <w:t>Task #</w:t>
       </w:r>
@@ -5563,7 +5566,7 @@
         <w:pStyle w:val="Heading2"/>
         <w:spacing w:after="0"/>
       </w:pPr>
-      <w:bookmarkStart w:id="12" w:name="_Toc529715723"/>
+      <w:bookmarkStart w:id="12" w:name="_Toc529795524"/>
       <w:r>
         <w:lastRenderedPageBreak/>
         <w:t>Task #</w:t>
@@ -6007,7 +6010,7 @@
         <w:pStyle w:val="Heading2"/>
         <w:spacing w:after="0"/>
       </w:pPr>
-      <w:bookmarkStart w:id="13" w:name="_Toc529715724"/>
+      <w:bookmarkStart w:id="13" w:name="_Toc529795525"/>
       <w:r>
         <w:t>Task #</w:t>
       </w:r>
@@ -6257,7 +6260,7 @@
         <w:pStyle w:val="Heading2"/>
         <w:spacing w:after="0"/>
       </w:pPr>
-      <w:bookmarkStart w:id="14" w:name="_Toc529715725"/>
+      <w:bookmarkStart w:id="14" w:name="_Toc529795526"/>
       <w:r>
         <w:lastRenderedPageBreak/>
         <w:t>Task #</w:t>
@@ -6715,7 +6718,7 @@
         <w:pStyle w:val="Heading2"/>
         <w:spacing w:after="0"/>
       </w:pPr>
-      <w:bookmarkStart w:id="15" w:name="_Toc529715726"/>
+      <w:bookmarkStart w:id="15" w:name="_Toc529795527"/>
       <w:r>
         <w:t>Task #</w:t>
       </w:r>
@@ -7101,7 +7104,7 @@
         <w:spacing w:line="360" w:lineRule="auto"/>
         <w:jc w:val="both"/>
       </w:pPr>
-      <w:bookmarkStart w:id="16" w:name="_Toc529715727"/>
+      <w:bookmarkStart w:id="16" w:name="_Toc529795528"/>
       <w:r>
         <w:lastRenderedPageBreak/>
         <w:t>User scenarios</w:t>
@@ -7113,7 +7116,7 @@
         <w:pStyle w:val="Heading2"/>
         <w:spacing w:after="0"/>
       </w:pPr>
-      <w:bookmarkStart w:id="17" w:name="_Toc529715728"/>
+      <w:bookmarkStart w:id="17" w:name="_Toc529795529"/>
       <w:r>
         <w:t>Scenario</w:t>
       </w:r>
@@ -7544,7 +7547,7 @@
         <w:pStyle w:val="Heading2"/>
         <w:spacing w:after="0"/>
       </w:pPr>
-      <w:bookmarkStart w:id="18" w:name="_Toc529715729"/>
+      <w:bookmarkStart w:id="18" w:name="_Toc529795530"/>
       <w:r>
         <w:t xml:space="preserve">Scenario </w:t>
       </w:r>
@@ -7721,7 +7724,7 @@
         <w:pStyle w:val="Heading2"/>
         <w:spacing w:after="0"/>
       </w:pPr>
-      <w:bookmarkStart w:id="19" w:name="_Toc529715730"/>
+      <w:bookmarkStart w:id="19" w:name="_Toc529795531"/>
       <w:r>
         <w:lastRenderedPageBreak/>
         <w:t>Scenario</w:t>
@@ -8014,7 +8017,7 @@
         <w:pStyle w:val="Heading2"/>
         <w:spacing w:after="0"/>
       </w:pPr>
-      <w:bookmarkStart w:id="20" w:name="_Toc529715731"/>
+      <w:bookmarkStart w:id="20" w:name="_Toc529795532"/>
       <w:r>
         <w:t>Scenario</w:t>
       </w:r>
@@ -8214,7 +8217,7 @@
         <w:pStyle w:val="Heading2"/>
         <w:spacing w:after="0"/>
       </w:pPr>
-      <w:bookmarkStart w:id="21" w:name="_Toc529715732"/>
+      <w:bookmarkStart w:id="21" w:name="_Toc529795533"/>
       <w:r>
         <w:t>Scenario</w:t>
       </w:r>
@@ -8232,12 +8235,6 @@
           <w:b w:val="0"/>
         </w:rPr>
         <w:t>Reviewing fun facts;</w:t>
-      </w:r>
-      <w:r>
-        <w:rPr>
-          <w:b w:val="0"/>
-        </w:rPr>
-        <w:t xml:space="preserve"> - modify</w:t>
       </w:r>
       <w:bookmarkEnd w:id="21"/>
     </w:p>
@@ -8313,7 +8310,19 @@
         <w:rPr>
           <w:sz w:val="24"/>
         </w:rPr>
-        <w:t>Browse for the desired fun fact for review;</w:t>
+        <w:t xml:space="preserve">Click on the </w:t>
+      </w:r>
+      <w:r>
+        <w:rPr>
+          <w:sz w:val="24"/>
+        </w:rPr>
+        <w:t>“Did you know? – Firefox”</w:t>
+      </w:r>
+      <w:r>
+        <w:rPr>
+          <w:sz w:val="24"/>
+        </w:rPr>
+        <w:t xml:space="preserve"> fun fact;</w:t>
       </w:r>
     </w:p>
     <w:p>
@@ -8351,7 +8360,7 @@
         <w:rPr>
           <w:sz w:val="24"/>
         </w:rPr>
-        <w:t>Insert a comment in the “Comment” field;</w:t>
+        <w:t>Fun facts can also be “Liked”, “Disliked” or “Shared” from the main fun-fact page or the “Fun fact of the day” section;</w:t>
       </w:r>
     </w:p>
     <w:p>
@@ -8370,7 +8379,81 @@
         <w:rPr>
           <w:sz w:val="24"/>
         </w:rPr>
-        <w:t>Press “Enter” to submit a comment.</w:t>
+        <w:t>Insert a comment in the “Comment” fiel</w:t>
+      </w:r>
+      <w:r>
+        <w:rPr>
+          <w:sz w:val="24"/>
+        </w:rPr>
+        <w:t>d: “I really find this fun fact interesting, good job for sharing it!”</w:t>
+      </w:r>
+      <w:r>
+        <w:rPr>
+          <w:sz w:val="24"/>
+        </w:rPr>
+        <w:t>;</w:t>
+      </w:r>
+    </w:p>
+    <w:p>
+      <w:pPr>
+        <w:pStyle w:val="ListParagraph"/>
+        <w:numPr>
+          <w:ilvl w:val="0"/>
+          <w:numId w:val="24"/>
+        </w:numPr>
+        <w:jc w:val="both"/>
+        <w:rPr>
+          <w:sz w:val="24"/>
+        </w:rPr>
+      </w:pPr>
+      <w:r>
+        <w:rPr>
+          <w:sz w:val="24"/>
+        </w:rPr>
+        <w:t>Either p</w:t>
+      </w:r>
+      <w:r>
+        <w:rPr>
+          <w:sz w:val="24"/>
+        </w:rPr>
+        <w:t>ress “Enter” to submit a comment</w:t>
+      </w:r>
+      <w:r>
+        <w:rPr>
+          <w:sz w:val="24"/>
+        </w:rPr>
+        <w:t xml:space="preserve"> or click the “Submit” </w:t>
+      </w:r>
+      <w:r>
+        <w:rPr>
+          <w:sz w:val="24"/>
+        </w:rPr>
+        <w:t>b</w:t>
+      </w:r>
+      <w:r>
+        <w:rPr>
+          <w:sz w:val="24"/>
+        </w:rPr>
+        <w:t>utton;</w:t>
+      </w:r>
+    </w:p>
+    <w:p>
+      <w:pPr>
+        <w:pStyle w:val="ListParagraph"/>
+        <w:numPr>
+          <w:ilvl w:val="0"/>
+          <w:numId w:val="24"/>
+        </w:numPr>
+        <w:jc w:val="both"/>
+        <w:rPr>
+          <w:sz w:val="24"/>
+        </w:rPr>
+      </w:pPr>
+      <w:r>
+        <w:rPr>
+          <w:sz w:val="24"/>
+        </w:rPr>
+        <w:t>In case the comment is blank, the user won’t be able to submit it.</w:t>
       </w:r>
     </w:p>
     <w:p>
@@ -8391,7 +8474,7 @@
         <w:pStyle w:val="Heading2"/>
         <w:spacing w:after="0"/>
       </w:pPr>
-      <w:bookmarkStart w:id="22" w:name="_Toc529715733"/>
+      <w:bookmarkStart w:id="22" w:name="_Toc529795534"/>
       <w:r>
         <w:lastRenderedPageBreak/>
         <w:t>Scenario</w:t>
@@ -8532,7 +8615,7 @@
         <w:pStyle w:val="Heading2"/>
         <w:spacing w:after="0"/>
       </w:pPr>
-      <w:bookmarkStart w:id="23" w:name="_Toc529715734"/>
+      <w:bookmarkStart w:id="23" w:name="_Toc529795535"/>
       <w:r>
         <w:t>Scenario</w:t>
       </w:r>
@@ -8678,7 +8761,7 @@
         <w:pStyle w:val="Heading2"/>
         <w:spacing w:after="0"/>
       </w:pPr>
-      <w:bookmarkStart w:id="24" w:name="_Toc529715735"/>
+      <w:bookmarkStart w:id="24" w:name="_Toc529795536"/>
       <w:r>
         <w:t>Scenario</w:t>
       </w:r>
@@ -8940,7 +9023,7 @@
         <w:pStyle w:val="Heading2"/>
         <w:spacing w:after="0"/>
       </w:pPr>
-      <w:bookmarkStart w:id="25" w:name="_Toc529715736"/>
+      <w:bookmarkStart w:id="25" w:name="_Toc529795537"/>
       <w:r>
         <w:t>Scenario</w:t>
       </w:r>
@@ -9124,7 +9207,7 @@
         <w:pStyle w:val="Heading2"/>
         <w:spacing w:after="0"/>
       </w:pPr>
-      <w:bookmarkStart w:id="26" w:name="_Toc529715737"/>
+      <w:bookmarkStart w:id="26" w:name="_Toc529795538"/>
       <w:r>
         <w:lastRenderedPageBreak/>
         <w:t>Scenario</w:t>
@@ -9302,7 +9385,7 @@
         <w:pStyle w:val="Heading2"/>
         <w:spacing w:after="0"/>
       </w:pPr>
-      <w:bookmarkStart w:id="27" w:name="_Toc529715738"/>
+      <w:bookmarkStart w:id="27" w:name="_Toc529795539"/>
       <w:r>
         <w:t>Scenario</w:t>
       </w:r>
@@ -9452,7 +9535,7 @@
         <w:pStyle w:val="Heading2"/>
         <w:spacing w:after="0"/>
       </w:pPr>
-      <w:bookmarkStart w:id="28" w:name="_Toc529715739"/>
+      <w:bookmarkStart w:id="28" w:name="_Toc529795540"/>
       <w:r>
         <w:t>Scenario</w:t>
       </w:r>
@@ -14121,7 +14204,7 @@
 </file>
 
 <file path=customXml/itemProps1.xml><?xml version="1.0" encoding="utf-8"?>
-<ds:datastoreItem xmlns:ds="http://schemas.openxmlformats.org/officeDocument/2006/customXml" ds:itemID="{C3F4D8F6-7558-46AE-BEA7-3C31C0AD025E}">
+<ds:datastoreItem xmlns:ds="http://schemas.openxmlformats.org/officeDocument/2006/customXml" ds:itemID="{FF53BC52-AF7A-4791-9A7B-90AB1E0781B2}">
   <ds:schemaRefs>
     <ds:schemaRef ds:uri="http://schemas.openxmlformats.org/officeDocument/2006/bibliography"/>
   </ds:schemaRefs>

</xml_diff>

<commit_message>
added alternative solutions and walkthrough evaluation examples
</commit_message>
<xml_diff>
--- a/Documentation/Project Documentation.docx
+++ b/Documentation/Project Documentation.docx
@@ -1,6 +1,6 @@
 
 <file path=word/document.xml><?xml version="1.0" encoding="utf-8"?>
-<w:document xmlns:wpc="http://schemas.microsoft.com/office/word/2010/wordprocessingCanvas" xmlns:cx="http://schemas.microsoft.com/office/drawing/2014/chartex" xmlns:cx1="http://schemas.microsoft.com/office/drawing/2015/9/8/chartex" xmlns:cx2="http://schemas.microsoft.com/office/drawing/2015/10/21/chartex" xmlns:cx3="http://schemas.microsoft.com/office/drawing/2016/5/9/chartex" xmlns:cx4="http://schemas.microsoft.com/office/drawing/2016/5/10/chartex" xmlns:cx5="http://schemas.microsoft.com/office/drawing/2016/5/11/chartex" xmlns:cx6="http://schemas.microsoft.com/office/drawing/2016/5/12/chartex" xmlns:cx7="http://schemas.microsoft.com/office/drawing/2016/5/13/chartex" xmlns:cx8="http://schemas.microsoft.com/office/drawing/2016/5/14/chartex" xmlns:mc="http://schemas.openxmlformats.org/markup-compatibility/2006" xmlns:aink="http://schemas.microsoft.com/office/drawing/2016/ink" xmlns:am3d="http://schemas.microsoft.com/office/drawing/2017/model3d" xmlns:o="urn:schemas-microsoft-com:office:office" xmlns:r="http://schemas.openxmlformats.org/officeDocument/2006/relationships" xmlns:m="http://schemas.openxmlformats.org/officeDocument/2006/math" xmlns:v="urn:schemas-microsoft-com:vml" xmlns:wp14="http://schemas.microsoft.com/office/word/2010/wordprocessingDrawing" xmlns:wp="http://schemas.openxmlformats.org/drawingml/2006/wordprocessingDrawing" xmlns:w10="urn:schemas-microsoft-com:office:word" xmlns:w="http://schemas.openxmlformats.org/wordprocessingml/2006/main" xmlns:w14="http://schemas.microsoft.com/office/word/2010/wordml" xmlns:w15="http://schemas.microsoft.com/office/word/2012/wordml" xmlns:w16cid="http://schemas.microsoft.com/office/word/2016/wordml/cid" xmlns:w16se="http://schemas.microsoft.com/office/word/2015/wordml/symex" xmlns:wpg="http://schemas.microsoft.com/office/word/2010/wordprocessingGroup" xmlns:wpi="http://schemas.microsoft.com/office/word/2010/wordprocessingInk" xmlns:wne="http://schemas.microsoft.com/office/word/2006/wordml" xmlns:wps="http://schemas.microsoft.com/office/word/2010/wordprocessingShape" mc:Ignorable="w14 w15 w16se w16cid wp14">
+<w:document xmlns:wpc="http://schemas.microsoft.com/office/word/2010/wordprocessingCanvas" xmlns:mc="http://schemas.openxmlformats.org/markup-compatibility/2006" xmlns:o="urn:schemas-microsoft-com:office:office" xmlns:r="http://schemas.openxmlformats.org/officeDocument/2006/relationships" xmlns:m="http://schemas.openxmlformats.org/officeDocument/2006/math" xmlns:v="urn:schemas-microsoft-com:vml" xmlns:wp14="http://schemas.microsoft.com/office/word/2010/wordprocessingDrawing" xmlns:wp="http://schemas.openxmlformats.org/drawingml/2006/wordprocessingDrawing" xmlns:w10="urn:schemas-microsoft-com:office:word" xmlns:w="http://schemas.openxmlformats.org/wordprocessingml/2006/main" xmlns:w14="http://schemas.microsoft.com/office/word/2010/wordml" xmlns:wpg="http://schemas.microsoft.com/office/word/2010/wordprocessingGroup" xmlns:wpi="http://schemas.microsoft.com/office/word/2010/wordprocessingInk" xmlns:wne="http://schemas.microsoft.com/office/word/2006/wordml" xmlns:wps="http://schemas.microsoft.com/office/word/2010/wordprocessingShape" mc:Ignorable="w14 wp14">
   <w:body>
     <w:sdt>
       <w:sdtPr>
@@ -114,7 +114,6 @@
                           <w:dataBinding w:prefixMappings="xmlns:ns0='http://purl.org/dc/elements/1.1/' xmlns:ns1='http://schemas.openxmlformats.org/package/2006/metadata/core-properties' " w:xpath="/ns1:coreProperties[1]/ns0:subject[1]" w:storeItemID="{6C3C8BC8-F283-45AE-878A-BAB7291924A1}"/>
                           <w:text/>
                         </w:sdtPr>
-                        <w:sdtEndPr/>
                         <w:sdtContent>
                           <w:r>
                             <w:rPr>
@@ -200,7 +199,6 @@
                           <w:dataBinding w:prefixMappings="xmlns:ns0='http://schemas.openxmlformats.org/officeDocument/2006/extended-properties' " w:xpath="/ns0:Properties[1]/ns0:Company[1]" w:storeItemID="{6668398D-A668-4E3E-A5EB-62B293D839F1}"/>
                           <w:text/>
                         </w:sdtPr>
-                        <w:sdtEndPr/>
                         <w:sdtContent>
                           <w:r>
                             <w:rPr>
@@ -226,7 +224,6 @@
                         <w:dataBinding w:prefixMappings="xmlns:ns0='http://purl.org/dc/elements/1.1/' xmlns:ns1='http://schemas.openxmlformats.org/package/2006/metadata/core-properties' " w:xpath="/ns1:coreProperties[1]/ns1:category[1]" w:storeItemID="{6C3C8BC8-F283-45AE-878A-BAB7291924A1}"/>
                         <w:text/>
                       </w:sdtPr>
-                      <w:sdtEndPr/>
                       <w:sdtContent>
                         <w:p>
                           <w:pPr>
@@ -4037,21 +4034,7 @@
         <w:rPr>
           <w:sz w:val="24"/>
         </w:rPr>
-        <w:t xml:space="preserve">User </w:t>
-      </w:r>
-      <w:proofErr w:type="gramStart"/>
-      <w:r>
-        <w:rPr>
-          <w:sz w:val="24"/>
-        </w:rPr>
-        <w:t>is able to</w:t>
-      </w:r>
-      <w:proofErr w:type="gramEnd"/>
-      <w:r>
-        <w:rPr>
-          <w:sz w:val="24"/>
-        </w:rPr>
-        <w:t xml:space="preserve"> either go back (“Back” button), preview his created fun fact (“Preview” button) or post the fun fact (“Post” button).</w:t>
+        <w:t>User is able to either go back (“Back” button), preview his created fun fact (“Preview” button) or post the fun fact (“Post” button).</w:t>
       </w:r>
     </w:p>
     <w:p>
@@ -4507,14 +4490,7 @@
         <w:rPr>
           <w:sz w:val="24"/>
         </w:rPr>
-        <w:t xml:space="preserve">Select a fun fact either from their specific page or from the “Fun fact of the </w:t>
-      </w:r>
-      <w:proofErr w:type="gramStart"/>
-      <w:r>
-        <w:rPr>
-          <w:sz w:val="24"/>
-        </w:rPr>
-        <w:t>day“</w:t>
+        <w:t>Select a fun fact either from their specific page or from the “Fun fact of the day“</w:t>
       </w:r>
       <w:r>
         <w:rPr>
@@ -4522,20 +4498,11 @@
         </w:rPr>
         <w:t xml:space="preserve"> </w:t>
       </w:r>
-      <w:bookmarkStart w:id="8" w:name="_GoBack"/>
-      <w:bookmarkEnd w:id="8"/>
-      <w:r>
-        <w:rPr>
-          <w:sz w:val="24"/>
-        </w:rPr>
-        <w:t>section</w:t>
-      </w:r>
-      <w:proofErr w:type="gramEnd"/>
-      <w:r>
-        <w:rPr>
-          <w:sz w:val="24"/>
-        </w:rPr>
-        <w:t>;</w:t>
+      <w:r>
+        <w:rPr>
+          <w:sz w:val="24"/>
+        </w:rPr>
+        <w:t>section;</w:t>
       </w:r>
     </w:p>
     <w:p>
@@ -4571,7 +4538,7 @@
         <w:pStyle w:val="Heading2"/>
         <w:spacing w:after="0"/>
       </w:pPr>
-      <w:bookmarkStart w:id="9" w:name="_Toc529829738"/>
+      <w:bookmarkStart w:id="8" w:name="_Toc529829738"/>
       <w:r>
         <w:t>Task #</w:t>
       </w:r>
@@ -4599,7 +4566,7 @@
         </w:rPr>
         <w:t>;</w:t>
       </w:r>
-      <w:bookmarkEnd w:id="9"/>
+      <w:bookmarkEnd w:id="8"/>
     </w:p>
     <w:p>
       <w:pPr>
@@ -4859,7 +4826,7 @@
         <w:pStyle w:val="Heading2"/>
         <w:spacing w:after="0"/>
       </w:pPr>
-      <w:bookmarkStart w:id="10" w:name="_Toc529829739"/>
+      <w:bookmarkStart w:id="9" w:name="_Toc529829739"/>
       <w:r>
         <w:lastRenderedPageBreak/>
         <w:t>Task #</w:t>
@@ -4882,7 +4849,7 @@
         </w:rPr>
         <w:t>;</w:t>
       </w:r>
-      <w:bookmarkEnd w:id="10"/>
+      <w:bookmarkEnd w:id="9"/>
     </w:p>
     <w:p>
       <w:pPr>
@@ -5207,7 +5174,7 @@
         <w:pStyle w:val="Heading2"/>
         <w:spacing w:after="0"/>
       </w:pPr>
-      <w:bookmarkStart w:id="11" w:name="_Toc529829740"/>
+      <w:bookmarkStart w:id="10" w:name="_Toc529829740"/>
       <w:r>
         <w:t>Task #</w:t>
       </w:r>
@@ -5223,7 +5190,7 @@
         </w:rPr>
         <w:t>Accessing the global leaderboard/ranking;</w:t>
       </w:r>
-      <w:bookmarkEnd w:id="11"/>
+      <w:bookmarkEnd w:id="10"/>
     </w:p>
     <w:p>
       <w:pPr>
@@ -5386,21 +5353,7 @@
         <w:rPr>
           <w:sz w:val="24"/>
         </w:rPr>
-        <w:t xml:space="preserve">Anyone </w:t>
-      </w:r>
-      <w:proofErr w:type="gramStart"/>
-      <w:r>
-        <w:rPr>
-          <w:sz w:val="24"/>
-        </w:rPr>
-        <w:t>is able to</w:t>
-      </w:r>
-      <w:proofErr w:type="gramEnd"/>
-      <w:r>
-        <w:rPr>
-          <w:sz w:val="24"/>
-        </w:rPr>
-        <w:t xml:space="preserve"> access the ranking. This is an important part of the application because it stimulates the users to complete as many quizzes</w:t>
+        <w:t>Anyone is able to access the ranking. This is an important part of the application because it stimulates the users to complete as many quizzes</w:t>
       </w:r>
       <w:r>
         <w:rPr>
@@ -5424,14 +5377,7 @@
         <w:rPr>
           <w:sz w:val="24"/>
         </w:rPr>
-        <w:t xml:space="preserve"> the top of the leaderboard. It also offers an overview of all the students and </w:t>
-      </w:r>
-      <w:proofErr w:type="gramStart"/>
-      <w:r>
-        <w:rPr>
-          <w:sz w:val="24"/>
-        </w:rPr>
-        <w:t>professors</w:t>
+        <w:t xml:space="preserve"> the top of the leaderboard. It also offers an overview of all the students and professors</w:t>
       </w:r>
       <w:r>
         <w:rPr>
@@ -5439,7 +5385,6 @@
         </w:rPr>
         <w:t>,</w:t>
       </w:r>
-      <w:proofErr w:type="gramEnd"/>
       <w:r>
         <w:rPr>
           <w:sz w:val="24"/>
@@ -5575,7 +5520,7 @@
         <w:pStyle w:val="Heading2"/>
         <w:spacing w:after="0"/>
       </w:pPr>
-      <w:bookmarkStart w:id="12" w:name="_Toc529829741"/>
+      <w:bookmarkStart w:id="11" w:name="_Toc529829741"/>
       <w:r>
         <w:lastRenderedPageBreak/>
         <w:t>Task #</w:t>
@@ -5616,7 +5561,7 @@
         </w:rPr>
         <w:t>;</w:t>
       </w:r>
-      <w:bookmarkEnd w:id="12"/>
+      <w:bookmarkEnd w:id="11"/>
     </w:p>
     <w:p>
       <w:pPr>
@@ -5833,21 +5778,7 @@
         <w:rPr>
           <w:sz w:val="24"/>
         </w:rPr>
-        <w:t xml:space="preserve">All profiles are </w:t>
-      </w:r>
-      <w:proofErr w:type="gramStart"/>
-      <w:r>
-        <w:rPr>
-          <w:sz w:val="24"/>
-        </w:rPr>
-        <w:t>public,</w:t>
-      </w:r>
-      <w:proofErr w:type="gramEnd"/>
-      <w:r>
-        <w:rPr>
-          <w:sz w:val="24"/>
-        </w:rPr>
-        <w:t xml:space="preserve"> </w:t>
+        <w:t xml:space="preserve">All profiles are public, </w:t>
       </w:r>
       <w:r>
         <w:rPr>
@@ -6019,7 +5950,7 @@
         <w:pStyle w:val="Heading2"/>
         <w:spacing w:after="0"/>
       </w:pPr>
-      <w:bookmarkStart w:id="13" w:name="_Toc529829742"/>
+      <w:bookmarkStart w:id="12" w:name="_Toc529829742"/>
       <w:r>
         <w:t>Task #</w:t>
       </w:r>
@@ -6035,7 +5966,7 @@
         </w:rPr>
         <w:t>Contact-the-developer;</w:t>
       </w:r>
-      <w:bookmarkEnd w:id="13"/>
+      <w:bookmarkEnd w:id="12"/>
     </w:p>
     <w:p>
       <w:pPr>
@@ -6269,7 +6200,7 @@
         <w:pStyle w:val="Heading2"/>
         <w:spacing w:after="0"/>
       </w:pPr>
-      <w:bookmarkStart w:id="14" w:name="_Toc529829743"/>
+      <w:bookmarkStart w:id="13" w:name="_Toc529829743"/>
       <w:r>
         <w:lastRenderedPageBreak/>
         <w:t>Task #</w:t>
@@ -6298,7 +6229,7 @@
         </w:rPr>
         <w:t xml:space="preserve"> QA page;</w:t>
       </w:r>
-      <w:bookmarkEnd w:id="14"/>
+      <w:bookmarkEnd w:id="13"/>
     </w:p>
     <w:p>
       <w:pPr>
@@ -6727,7 +6658,7 @@
         <w:pStyle w:val="Heading2"/>
         <w:spacing w:after="0"/>
       </w:pPr>
-      <w:bookmarkStart w:id="15" w:name="_Toc529829744"/>
+      <w:bookmarkStart w:id="14" w:name="_Toc529829744"/>
       <w:r>
         <w:t>Task #</w:t>
       </w:r>
@@ -6761,7 +6692,7 @@
         </w:rPr>
         <w:t xml:space="preserve"> QA page;</w:t>
       </w:r>
-      <w:bookmarkEnd w:id="15"/>
+      <w:bookmarkEnd w:id="14"/>
     </w:p>
     <w:p>
       <w:pPr>
@@ -6948,33 +6879,33 @@
         <w:rPr>
           <w:sz w:val="24"/>
         </w:rPr>
-        <w:t>buttons. This contributes to a user’s total score and depending on the tags</w:t>
-      </w:r>
-      <w:r>
-        <w:rPr>
-          <w:sz w:val="24"/>
-        </w:rPr>
-        <w:t>, it</w:t>
-      </w:r>
-      <w:r>
-        <w:rPr>
-          <w:sz w:val="24"/>
-        </w:rPr>
-        <w:t xml:space="preserve"> increases or decreases the score for </w:t>
+        <w:t xml:space="preserve">buttons. This contributes to a user’s total score and depending on the </w:t>
       </w:r>
       <w:proofErr w:type="gramStart"/>
       <w:r>
         <w:rPr>
           <w:sz w:val="24"/>
         </w:rPr>
-        <w:t>particular skills</w:t>
+        <w:t>tags</w:t>
+      </w:r>
+      <w:r>
+        <w:rPr>
+          <w:sz w:val="24"/>
+        </w:rPr>
+        <w:t>,</w:t>
       </w:r>
       <w:proofErr w:type="gramEnd"/>
       <w:r>
         <w:rPr>
           <w:sz w:val="24"/>
         </w:rPr>
-        <w:t>.</w:t>
+        <w:t xml:space="preserve"> it</w:t>
+      </w:r>
+      <w:r>
+        <w:rPr>
+          <w:sz w:val="24"/>
+        </w:rPr>
+        <w:t xml:space="preserve"> increases or decreases the score for particular skills.</w:t>
       </w:r>
     </w:p>
     <w:p>
@@ -7113,19 +7044,19 @@
         <w:spacing w:line="360" w:lineRule="auto"/>
         <w:jc w:val="both"/>
       </w:pPr>
-      <w:bookmarkStart w:id="16" w:name="_Toc529829745"/>
+      <w:bookmarkStart w:id="15" w:name="_Toc529829745"/>
       <w:r>
         <w:lastRenderedPageBreak/>
         <w:t>User scenarios</w:t>
       </w:r>
-      <w:bookmarkEnd w:id="16"/>
+      <w:bookmarkEnd w:id="15"/>
     </w:p>
     <w:p>
       <w:pPr>
         <w:pStyle w:val="Heading2"/>
         <w:spacing w:after="0"/>
       </w:pPr>
-      <w:bookmarkStart w:id="17" w:name="_Toc529829746"/>
+      <w:bookmarkStart w:id="16" w:name="_Toc529829746"/>
       <w:r>
         <w:t>Scenario</w:t>
       </w:r>
@@ -7144,7 +7075,7 @@
         </w:rPr>
         <w:t>:</w:t>
       </w:r>
-      <w:bookmarkEnd w:id="17"/>
+      <w:bookmarkEnd w:id="16"/>
     </w:p>
     <w:p>
       <w:pPr>
@@ -7556,7 +7487,7 @@
         <w:pStyle w:val="Heading2"/>
         <w:spacing w:after="0"/>
       </w:pPr>
-      <w:bookmarkStart w:id="18" w:name="_Toc529829747"/>
+      <w:bookmarkStart w:id="17" w:name="_Toc529829747"/>
       <w:r>
         <w:t xml:space="preserve">Scenario </w:t>
       </w:r>
@@ -7575,7 +7506,7 @@
         </w:rPr>
         <w:t>;</w:t>
       </w:r>
-      <w:bookmarkEnd w:id="18"/>
+      <w:bookmarkEnd w:id="17"/>
     </w:p>
     <w:p>
       <w:pPr>
@@ -7733,7 +7664,7 @@
         <w:pStyle w:val="Heading2"/>
         <w:spacing w:after="0"/>
       </w:pPr>
-      <w:bookmarkStart w:id="19" w:name="_Toc529829748"/>
+      <w:bookmarkStart w:id="18" w:name="_Toc529829748"/>
       <w:r>
         <w:lastRenderedPageBreak/>
         <w:t>Scenario</w:t>
@@ -7765,7 +7696,7 @@
         </w:rPr>
         <w:t>;</w:t>
       </w:r>
-      <w:bookmarkEnd w:id="19"/>
+      <w:bookmarkEnd w:id="18"/>
     </w:p>
     <w:p>
       <w:pPr>
@@ -7924,7 +7855,7 @@
         </w:rPr>
         <w:t xml:space="preserve">Add links: </w:t>
       </w:r>
-      <w:hyperlink r:id="rId8" w:history="1">
+      <w:hyperlink r:id="rId9" w:history="1">
         <w:r>
           <w:rPr>
             <w:rStyle w:val="Hyperlink"/>
@@ -8026,7 +7957,7 @@
         <w:pStyle w:val="Heading2"/>
         <w:spacing w:after="0"/>
       </w:pPr>
-      <w:bookmarkStart w:id="20" w:name="_Toc529829749"/>
+      <w:bookmarkStart w:id="19" w:name="_Toc529829749"/>
       <w:r>
         <w:t>Scenario</w:t>
       </w:r>
@@ -8045,7 +7976,7 @@
         </w:rPr>
         <w:t>Fun fact of the day;</w:t>
       </w:r>
-      <w:bookmarkEnd w:id="20"/>
+      <w:bookmarkEnd w:id="19"/>
     </w:p>
     <w:p>
       <w:pPr>
@@ -8226,7 +8157,7 @@
         <w:pStyle w:val="Heading2"/>
         <w:spacing w:after="0"/>
       </w:pPr>
-      <w:bookmarkStart w:id="21" w:name="_Toc529829750"/>
+      <w:bookmarkStart w:id="20" w:name="_Toc529829750"/>
       <w:r>
         <w:t>Scenario</w:t>
       </w:r>
@@ -8245,7 +8176,7 @@
         </w:rPr>
         <w:t>Reviewing fun facts;</w:t>
       </w:r>
-      <w:bookmarkEnd w:id="21"/>
+      <w:bookmarkEnd w:id="20"/>
     </w:p>
     <w:p>
       <w:pPr>
@@ -8471,7 +8402,7 @@
         <w:pStyle w:val="Heading2"/>
         <w:spacing w:after="0"/>
       </w:pPr>
-      <w:bookmarkStart w:id="22" w:name="_Toc529829751"/>
+      <w:bookmarkStart w:id="21" w:name="_Toc529829751"/>
       <w:r>
         <w:lastRenderedPageBreak/>
         <w:t>Scenario</w:t>
@@ -8491,7 +8422,7 @@
         </w:rPr>
         <w:t>Posting tutorials;</w:t>
       </w:r>
-      <w:bookmarkEnd w:id="22"/>
+      <w:bookmarkEnd w:id="21"/>
     </w:p>
     <w:p>
       <w:pPr>
@@ -8527,7 +8458,7 @@
           <w:sz w:val="24"/>
         </w:rPr>
       </w:pPr>
-      <w:bookmarkStart w:id="23" w:name="_Hlk529829226"/>
+      <w:bookmarkStart w:id="22" w:name="_Hlk529829226"/>
       <w:r>
         <w:rPr>
           <w:rFonts w:eastAsia="Calibri" w:cstheme="minorHAnsi"/>
@@ -8536,7 +8467,7 @@
         <w:t>Click the "Tutorials" button that will redirect you to the Tutorials page;</w:t>
       </w:r>
     </w:p>
-    <w:bookmarkEnd w:id="23"/>
+    <w:bookmarkEnd w:id="22"/>
     <w:p>
       <w:pPr>
         <w:numPr>
@@ -8628,7 +8559,7 @@
         </w:rPr>
         <w:t>If you know a link related to this tutorial you can add it in the Video section: "</w:t>
       </w:r>
-      <w:hyperlink r:id="rId9">
+      <w:hyperlink r:id="rId10">
         <w:r>
           <w:rPr>
             <w:rFonts w:eastAsia="Calibri" w:cstheme="minorHAnsi"/>
@@ -8709,7 +8640,7 @@
         <w:pStyle w:val="Heading2"/>
         <w:spacing w:after="0"/>
       </w:pPr>
-      <w:bookmarkStart w:id="24" w:name="_Toc529829752"/>
+      <w:bookmarkStart w:id="23" w:name="_Toc529829752"/>
       <w:r>
         <w:t>Scenario</w:t>
       </w:r>
@@ -8728,7 +8659,7 @@
         </w:rPr>
         <w:t>Viewing and reviewing tutorials;</w:t>
       </w:r>
-      <w:bookmarkEnd w:id="24"/>
+      <w:bookmarkEnd w:id="23"/>
     </w:p>
     <w:p>
       <w:pPr>
@@ -8921,7 +8852,7 @@
         <w:pStyle w:val="Heading2"/>
         <w:spacing w:after="0"/>
       </w:pPr>
-      <w:bookmarkStart w:id="25" w:name="_Toc529829753"/>
+      <w:bookmarkStart w:id="24" w:name="_Toc529829753"/>
       <w:r>
         <w:t>Scenario</w:t>
       </w:r>
@@ -8940,7 +8871,7 @@
         </w:rPr>
         <w:t>Accessing the global leaderboard/ranking;</w:t>
       </w:r>
-      <w:bookmarkEnd w:id="25"/>
+      <w:bookmarkEnd w:id="24"/>
     </w:p>
     <w:p>
       <w:pPr>
@@ -9188,7 +9119,7 @@
         <w:pStyle w:val="Heading2"/>
         <w:spacing w:after="0"/>
       </w:pPr>
-      <w:bookmarkStart w:id="26" w:name="_Toc529829754"/>
+      <w:bookmarkStart w:id="25" w:name="_Toc529829754"/>
       <w:r>
         <w:lastRenderedPageBreak/>
         <w:t>Scenario</w:t>
@@ -9208,7 +9139,7 @@
         </w:rPr>
         <w:t>Access to personal profile and viewing statistics;</w:t>
       </w:r>
-      <w:bookmarkEnd w:id="26"/>
+      <w:bookmarkEnd w:id="25"/>
       <w:r>
         <w:rPr>
           <w:b w:val="0"/>
@@ -9368,7 +9299,7 @@
         <w:pStyle w:val="Heading2"/>
         <w:spacing w:after="0"/>
       </w:pPr>
-      <w:bookmarkStart w:id="27" w:name="_Toc529829755"/>
+      <w:bookmarkStart w:id="26" w:name="_Toc529829755"/>
       <w:r>
         <w:t>Scenario</w:t>
       </w:r>
@@ -9387,7 +9318,7 @@
         </w:rPr>
         <w:t>Contact-the-developer;</w:t>
       </w:r>
-      <w:bookmarkEnd w:id="27"/>
+      <w:bookmarkEnd w:id="26"/>
     </w:p>
     <w:p>
       <w:pPr>
@@ -9545,7 +9476,7 @@
         <w:pStyle w:val="Heading2"/>
         <w:spacing w:after="0"/>
       </w:pPr>
-      <w:bookmarkStart w:id="28" w:name="_Toc529829756"/>
+      <w:bookmarkStart w:id="27" w:name="_Toc529829756"/>
       <w:r>
         <w:t>Scenario</w:t>
       </w:r>
@@ -9576,7 +9507,7 @@
         </w:rPr>
         <w:t xml:space="preserve"> QA page;</w:t>
       </w:r>
-      <w:bookmarkEnd w:id="28"/>
+      <w:bookmarkEnd w:id="27"/>
     </w:p>
     <w:p>
       <w:pPr>
@@ -9797,7 +9728,7 @@
         <w:pStyle w:val="Heading2"/>
         <w:spacing w:after="0"/>
       </w:pPr>
-      <w:bookmarkStart w:id="29" w:name="_Toc529829757"/>
+      <w:bookmarkStart w:id="28" w:name="_Toc529829757"/>
       <w:r>
         <w:lastRenderedPageBreak/>
         <w:t>Scenario</w:t>
@@ -9835,7 +9766,7 @@
         </w:rPr>
         <w:t>;</w:t>
       </w:r>
-      <w:bookmarkEnd w:id="29"/>
+      <w:bookmarkEnd w:id="28"/>
     </w:p>
     <w:p>
       <w:pPr>
@@ -10045,9 +9976,470 @@
           <w:sz w:val="24"/>
         </w:rPr>
       </w:pPr>
+      <w:r>
+        <w:rPr>
+          <w:b/>
+          <w:sz w:val="24"/>
+        </w:rPr>
+        <w:t>Alternative Scenario #1</w:t>
+      </w:r>
+      <w:r>
+        <w:rPr>
+          <w:sz w:val="24"/>
+        </w:rPr>
+        <w:t>: Reviewing a fun fact</w:t>
+      </w:r>
+    </w:p>
+    <w:p>
+      <w:pPr>
+        <w:jc w:val="both"/>
+        <w:rPr>
+          <w:b/>
+          <w:sz w:val="24"/>
+        </w:rPr>
+      </w:pPr>
+      <w:r>
+        <w:rPr>
+          <w:b/>
+          <w:sz w:val="24"/>
+        </w:rPr>
+        <w:t>Description:</w:t>
+      </w:r>
+      <w:r>
+        <w:rPr>
+          <w:b/>
+          <w:sz w:val="24"/>
+        </w:rPr>
+        <w:t xml:space="preserve"> </w:t>
+      </w:r>
+    </w:p>
+    <w:p>
+      <w:pPr>
+        <w:pStyle w:val="ListParagraph"/>
+        <w:numPr>
+          <w:ilvl w:val="0"/>
+          <w:numId w:val="37"/>
+        </w:numPr>
+        <w:jc w:val="both"/>
+        <w:rPr>
+          <w:sz w:val="24"/>
+        </w:rPr>
+      </w:pPr>
+      <w:r>
+        <w:rPr>
+          <w:sz w:val="24"/>
+        </w:rPr>
+        <w:t>A fun fact can be reviewed on the fun fact page (by navigating to the “Fun facts” page</w:t>
+      </w:r>
+      <w:r>
+        <w:rPr>
+          <w:sz w:val="24"/>
+        </w:rPr>
+        <w:t>, scrolling over the fun facts, selecting one</w:t>
+      </w:r>
+      <w:r>
+        <w:rPr>
+          <w:sz w:val="24"/>
+        </w:rPr>
+        <w:t xml:space="preserve"> and clicking the “Like” / “Dislike” button).</w:t>
+      </w:r>
+    </w:p>
+    <w:p>
+      <w:pPr>
+        <w:pStyle w:val="ListParagraph"/>
+        <w:numPr>
+          <w:ilvl w:val="0"/>
+          <w:numId w:val="37"/>
+        </w:numPr>
+        <w:jc w:val="both"/>
+        <w:rPr>
+          <w:sz w:val="24"/>
+        </w:rPr>
+      </w:pPr>
+      <w:r>
+        <w:rPr>
+          <w:sz w:val="24"/>
+        </w:rPr>
+        <w:t>The fun fact of the day can also be reviewed (by navigating to the “Main page”, where the fun fact of the day appears, and similarly clicking on the “Like” / “Dislike” button).</w:t>
+      </w:r>
+    </w:p>
+    <w:p>
+      <w:pPr>
+        <w:pStyle w:val="ListParagraph"/>
+        <w:numPr>
+          <w:ilvl w:val="0"/>
+          <w:numId w:val="37"/>
+        </w:numPr>
+        <w:jc w:val="both"/>
+        <w:rPr>
+          <w:sz w:val="24"/>
+        </w:rPr>
+      </w:pPr>
+      <w:r>
+        <w:rPr>
+          <w:sz w:val="24"/>
+        </w:rPr>
+        <w:t>The difference between the two possible ways of reviewing a fun fact is the starting page (Main page / Fun facts page), whereas the reviewing mechanism is the same.</w:t>
+      </w:r>
+    </w:p>
+    <w:p>
+      <w:pPr>
+        <w:jc w:val="both"/>
+        <w:rPr>
+          <w:sz w:val="24"/>
+        </w:rPr>
+      </w:pPr>
+      <w:r>
+        <w:rPr>
+          <w:b/>
+          <w:sz w:val="24"/>
+        </w:rPr>
+        <w:t>Alternative Scenario #2:</w:t>
+      </w:r>
+      <w:r>
+        <w:rPr>
+          <w:sz w:val="24"/>
+        </w:rPr>
+        <w:t xml:space="preserve"> Accessing personal statistics and rankings</w:t>
+      </w:r>
+    </w:p>
+    <w:p>
+      <w:pPr>
+        <w:jc w:val="both"/>
+        <w:rPr>
+          <w:b/>
+          <w:sz w:val="24"/>
+        </w:rPr>
+      </w:pPr>
+      <w:r>
+        <w:rPr>
+          <w:b/>
+          <w:sz w:val="24"/>
+        </w:rPr>
+        <w:t>Description</w:t>
+      </w:r>
+      <w:r>
+        <w:rPr>
+          <w:b/>
+          <w:sz w:val="24"/>
+        </w:rPr>
+        <w:t>:</w:t>
+      </w:r>
+    </w:p>
+    <w:p>
+      <w:pPr>
+        <w:pStyle w:val="ListParagraph"/>
+        <w:numPr>
+          <w:ilvl w:val="0"/>
+          <w:numId w:val="38"/>
+        </w:numPr>
+        <w:jc w:val="both"/>
+        <w:rPr>
+          <w:b/>
+          <w:sz w:val="24"/>
+        </w:rPr>
+      </w:pPr>
+      <w:r>
+        <w:rPr>
+          <w:sz w:val="24"/>
+        </w:rPr>
+        <w:t>If the user clicks on the “View My Profile” button, the website will redirect him to his profile, where he/she can see his/her score, together with graphs on acquired skills and badges.</w:t>
+      </w:r>
+    </w:p>
+    <w:p>
+      <w:pPr>
+        <w:pStyle w:val="ListParagraph"/>
+        <w:numPr>
+          <w:ilvl w:val="0"/>
+          <w:numId w:val="38"/>
+        </w:numPr>
+        <w:jc w:val="both"/>
+        <w:rPr>
+          <w:b/>
+          <w:sz w:val="24"/>
+        </w:rPr>
+      </w:pPr>
+      <w:r>
+        <w:rPr>
+          <w:sz w:val="24"/>
+        </w:rPr>
+        <w:t>If the user clicks the “Rankings” button on the navigation bar, he/she will be redirected to the leaderboard page, where it is displayed the user’s standings: score, badges, position (together with other user’s standings).</w:t>
+      </w:r>
+    </w:p>
+    <w:p>
+      <w:pPr>
+        <w:pStyle w:val="ListParagraph"/>
+        <w:numPr>
+          <w:ilvl w:val="0"/>
+          <w:numId w:val="38"/>
+        </w:numPr>
+        <w:jc w:val="both"/>
+        <w:rPr>
+          <w:b/>
+          <w:sz w:val="24"/>
+        </w:rPr>
+      </w:pPr>
+      <w:r>
+        <w:rPr>
+          <w:sz w:val="24"/>
+        </w:rPr>
+        <w:t>Both actions give common information to the user (score, standing, badges), but in a different format and style.</w:t>
+      </w:r>
+    </w:p>
+    <w:p>
+      <w:pPr>
+        <w:jc w:val="both"/>
+        <w:rPr>
+          <w:b/>
+          <w:sz w:val="24"/>
+        </w:rPr>
+      </w:pPr>
+    </w:p>
+    <w:p>
+      <w:pPr>
+        <w:pStyle w:val="Heading1"/>
+        <w:numPr>
+          <w:ilvl w:val="0"/>
+          <w:numId w:val="1"/>
+        </w:numPr>
+        <w:spacing w:line="360" w:lineRule="auto"/>
+        <w:jc w:val="both"/>
+      </w:pPr>
+      <w:r>
+        <w:t>Examples walkthrough evaluation</w:t>
+      </w:r>
+    </w:p>
+    <w:p>
+      <w:pPr>
+        <w:rPr>
+          <w:sz w:val="24"/>
+        </w:rPr>
+      </w:pPr>
+      <w:r>
+        <w:rPr>
+          <w:b/>
+          <w:sz w:val="24"/>
+        </w:rPr>
+        <w:t>Walkthrough evaluation for Scenario #2</w:t>
+      </w:r>
+      <w:r>
+        <w:rPr>
+          <w:sz w:val="24"/>
+        </w:rPr>
+        <w:t>: Solving quizzes</w:t>
+      </w:r>
+    </w:p>
+    <w:p>
+      <w:pPr>
+        <w:pStyle w:val="ListParagraph"/>
+        <w:numPr>
+          <w:ilvl w:val="0"/>
+          <w:numId w:val="41"/>
+        </w:numPr>
+        <w:jc w:val="both"/>
+        <w:rPr>
+          <w:sz w:val="24"/>
+        </w:rPr>
+      </w:pPr>
+      <w:r>
+        <w:rPr>
+          <w:sz w:val="24"/>
+        </w:rPr>
+        <w:t>The user is trying to answer to the questions of the quizzes by completing it (selecting answer, completing the answer field), submitting it with the “Submit button” and receiving a feedback with the statistics and score.</w:t>
+      </w:r>
+    </w:p>
+    <w:p>
+      <w:pPr>
+        <w:pStyle w:val="ListParagraph"/>
+        <w:numPr>
+          <w:ilvl w:val="0"/>
+          <w:numId w:val="41"/>
+        </w:numPr>
+        <w:jc w:val="both"/>
+        <w:rPr>
+          <w:sz w:val="24"/>
+        </w:rPr>
+      </w:pPr>
+      <w:r>
+        <w:rPr>
+          <w:sz w:val="24"/>
+        </w:rPr>
+        <w:t>The user will see the correct control and the desired effect if it presses the “Submit” button, which will show him/her the score for the quiz and the rewards.</w:t>
+      </w:r>
+    </w:p>
+    <w:p>
+      <w:pPr>
+        <w:pStyle w:val="ListParagraph"/>
+        <w:numPr>
+          <w:ilvl w:val="0"/>
+          <w:numId w:val="41"/>
+        </w:numPr>
+        <w:jc w:val="both"/>
+        <w:rPr>
+          <w:sz w:val="24"/>
+        </w:rPr>
+      </w:pPr>
+      <w:r>
+        <w:rPr>
+          <w:sz w:val="24"/>
+        </w:rPr>
+        <w:lastRenderedPageBreak/>
+        <w:t>Alternatively, if the user leaves the page, the progress will not be saved and the desired effect of completing the quiz and getting a score/</w:t>
+      </w:r>
+      <w:r>
+        <w:rPr>
+          <w:sz w:val="24"/>
+        </w:rPr>
+        <w:t xml:space="preserve"> </w:t>
+      </w:r>
+      <w:r>
+        <w:rPr>
+          <w:sz w:val="24"/>
+        </w:rPr>
+        <w:t>rewards is not achieved.</w:t>
+      </w:r>
+    </w:p>
+    <w:p>
+      <w:pPr>
+        <w:pStyle w:val="ListParagraph"/>
+        <w:numPr>
+          <w:ilvl w:val="0"/>
+          <w:numId w:val="41"/>
+        </w:numPr>
+        <w:jc w:val="both"/>
+        <w:rPr>
+          <w:sz w:val="24"/>
+        </w:rPr>
+      </w:pPr>
+      <w:r>
+        <w:rPr>
+          <w:sz w:val="24"/>
+        </w:rPr>
+        <w:t>The user receives a feedback after clicking on the “Submit” button with the results of the quiz. The user can proceed by either checking his/her profile or the global rankings.</w:t>
+      </w:r>
+    </w:p>
+    <w:p>
+      <w:pPr>
+        <w:pStyle w:val="Heading2"/>
+        <w:tabs>
+          <w:tab w:val="left" w:pos="6888"/>
+        </w:tabs>
+        <w:spacing w:after="0"/>
+        <w:rPr>
+          <w:b w:val="0"/>
+        </w:rPr>
+      </w:pPr>
+      <w:r>
+        <w:t>Walkthrough evaluation for Scenario</w:t>
+      </w:r>
+      <w:r>
+        <w:t xml:space="preserve"> #</w:t>
+      </w:r>
+      <w:r>
+        <w:t>3</w:t>
+      </w:r>
+      <w:r>
+        <w:t xml:space="preserve">: </w:t>
+      </w:r>
+      <w:r>
+        <w:rPr>
+          <w:b w:val="0"/>
+        </w:rPr>
+        <w:t xml:space="preserve">Posting </w:t>
+      </w:r>
+      <w:r>
+        <w:rPr>
+          <w:b w:val="0"/>
+        </w:rPr>
+        <w:t>the fun fact;</w:t>
+      </w:r>
+      <w:r>
+        <w:rPr>
+          <w:b w:val="0"/>
+        </w:rPr>
+        <w:tab/>
+      </w:r>
+    </w:p>
+    <w:p>
+      <w:pPr>
+        <w:pStyle w:val="ListParagraph"/>
+        <w:numPr>
+          <w:ilvl w:val="0"/>
+          <w:numId w:val="41"/>
+        </w:numPr>
+        <w:jc w:val="both"/>
+        <w:rPr>
+          <w:sz w:val="24"/>
+        </w:rPr>
+      </w:pPr>
+      <w:r>
+        <w:rPr>
+          <w:sz w:val="24"/>
+        </w:rPr>
+        <w:t>The User is trying to produce the effect of completing the form associated to the fun fact (title field, content field, links, tags, images, videos) and to submit the form in order for the fun fact to be posted on the “Fun facts” page.</w:t>
+      </w:r>
+    </w:p>
+    <w:p>
+      <w:pPr>
+        <w:pStyle w:val="ListParagraph"/>
+        <w:numPr>
+          <w:ilvl w:val="0"/>
+          <w:numId w:val="41"/>
+        </w:numPr>
+        <w:jc w:val="both"/>
+        <w:rPr>
+          <w:sz w:val="24"/>
+        </w:rPr>
+      </w:pPr>
+      <w:r>
+        <w:rPr>
+          <w:sz w:val="24"/>
+        </w:rPr>
+        <w:t>After completing the form accordingly and pressing the “Submit” button, the user will see the fun fact on the “Fun facts” page (the desired effect of posting a fun fact).</w:t>
+      </w:r>
+    </w:p>
+    <w:p>
+      <w:pPr>
+        <w:pStyle w:val="ListParagraph"/>
+        <w:numPr>
+          <w:ilvl w:val="0"/>
+          <w:numId w:val="41"/>
+        </w:numPr>
+        <w:jc w:val="both"/>
+        <w:rPr>
+          <w:sz w:val="24"/>
+        </w:rPr>
+      </w:pPr>
+      <w:r>
+        <w:rPr>
+          <w:sz w:val="24"/>
+        </w:rPr>
+        <w:t>Alternatively, if the user will leave the title and/or the content blank, he/she will not see the desired effect of posting a fun fact, because of the control is not a correct one.</w:t>
+      </w:r>
+    </w:p>
+    <w:p>
+      <w:pPr>
+        <w:pStyle w:val="ListParagraph"/>
+        <w:numPr>
+          <w:ilvl w:val="0"/>
+          <w:numId w:val="41"/>
+        </w:numPr>
+        <w:jc w:val="both"/>
+        <w:rPr>
+          <w:sz w:val="24"/>
+        </w:rPr>
+      </w:pPr>
+      <w:r>
+        <w:rPr>
+          <w:sz w:val="24"/>
+        </w:rPr>
+        <w:t>Instead, the system will warn the user with corresponding messages: “Title missing: Adding a title is compulsory for posting the fun fact!” After the users sees and acknowledges the error, he/she gets another chance to correct the mistake and fill in the title/content fields and post the fun fact. The user will understand the feedback and correct the mistakes.</w:t>
+      </w:r>
+      <w:bookmarkStart w:id="29" w:name="_GoBack"/>
+      <w:bookmarkEnd w:id="29"/>
     </w:p>
     <w:sectPr>
-      <w:footerReference w:type="default" r:id="rId10"/>
+      <w:footerReference w:type="default" r:id="rId11"/>
       <w:pgSz w:w="11907" w:h="16840" w:code="9"/>
       <w:pgMar w:top="1440" w:right="1440" w:bottom="1440" w:left="1440" w:header="720" w:footer="720" w:gutter="0"/>
       <w:pgNumType w:start="0"/>
@@ -10060,7 +10452,7 @@
 </file>
 
 <file path=word/endnotes.xml><?xml version="1.0" encoding="utf-8"?>
-<w:endnotes xmlns:wpc="http://schemas.microsoft.com/office/word/2010/wordprocessingCanvas" xmlns:cx="http://schemas.microsoft.com/office/drawing/2014/chartex" xmlns:cx1="http://schemas.microsoft.com/office/drawing/2015/9/8/chartex" xmlns:cx2="http://schemas.microsoft.com/office/drawing/2015/10/21/chartex" xmlns:cx3="http://schemas.microsoft.com/office/drawing/2016/5/9/chartex" xmlns:cx4="http://schemas.microsoft.com/office/drawing/2016/5/10/chartex" xmlns:cx5="http://schemas.microsoft.com/office/drawing/2016/5/11/chartex" xmlns:cx6="http://schemas.microsoft.com/office/drawing/2016/5/12/chartex" xmlns:cx7="http://schemas.microsoft.com/office/drawing/2016/5/13/chartex" xmlns:cx8="http://schemas.microsoft.com/office/drawing/2016/5/14/chartex" xmlns:mc="http://schemas.openxmlformats.org/markup-compatibility/2006" xmlns:aink="http://schemas.microsoft.com/office/drawing/2016/ink" xmlns:am3d="http://schemas.microsoft.com/office/drawing/2017/model3d" xmlns:o="urn:schemas-microsoft-com:office:office" xmlns:r="http://schemas.openxmlformats.org/officeDocument/2006/relationships" xmlns:m="http://schemas.openxmlformats.org/officeDocument/2006/math" xmlns:v="urn:schemas-microsoft-com:vml" xmlns:wp14="http://schemas.microsoft.com/office/word/2010/wordprocessingDrawing" xmlns:wp="http://schemas.openxmlformats.org/drawingml/2006/wordprocessingDrawing" xmlns:w10="urn:schemas-microsoft-com:office:word" xmlns:w="http://schemas.openxmlformats.org/wordprocessingml/2006/main" xmlns:w14="http://schemas.microsoft.com/office/word/2010/wordml" xmlns:w15="http://schemas.microsoft.com/office/word/2012/wordml" xmlns:w16cid="http://schemas.microsoft.com/office/word/2016/wordml/cid" xmlns:w16se="http://schemas.microsoft.com/office/word/2015/wordml/symex" xmlns:wpg="http://schemas.microsoft.com/office/word/2010/wordprocessingGroup" xmlns:wpi="http://schemas.microsoft.com/office/word/2010/wordprocessingInk" xmlns:wne="http://schemas.microsoft.com/office/word/2006/wordml" xmlns:wps="http://schemas.microsoft.com/office/word/2010/wordprocessingShape" mc:Ignorable="w14 w15 w16se w16cid wp14">
+<w:endnotes xmlns:wpc="http://schemas.microsoft.com/office/word/2010/wordprocessingCanvas" xmlns:mc="http://schemas.openxmlformats.org/markup-compatibility/2006" xmlns:o="urn:schemas-microsoft-com:office:office" xmlns:r="http://schemas.openxmlformats.org/officeDocument/2006/relationships" xmlns:m="http://schemas.openxmlformats.org/officeDocument/2006/math" xmlns:v="urn:schemas-microsoft-com:vml" xmlns:wp14="http://schemas.microsoft.com/office/word/2010/wordprocessingDrawing" xmlns:wp="http://schemas.openxmlformats.org/drawingml/2006/wordprocessingDrawing" xmlns:w10="urn:schemas-microsoft-com:office:word" xmlns:w="http://schemas.openxmlformats.org/wordprocessingml/2006/main" xmlns:w14="http://schemas.microsoft.com/office/word/2010/wordml" xmlns:wpg="http://schemas.microsoft.com/office/word/2010/wordprocessingGroup" xmlns:wpi="http://schemas.microsoft.com/office/word/2010/wordprocessingInk" xmlns:wne="http://schemas.microsoft.com/office/word/2006/wordml" xmlns:wps="http://schemas.microsoft.com/office/word/2010/wordprocessingShape" mc:Ignorable="w14 wp14">
   <w:endnote w:type="separator" w:id="-1">
     <w:p>
       <w:pPr>
@@ -10085,7 +10477,7 @@
 </file>
 
 <file path=word/footer1.xml><?xml version="1.0" encoding="utf-8"?>
-<w:ftr xmlns:wpc="http://schemas.microsoft.com/office/word/2010/wordprocessingCanvas" xmlns:cx="http://schemas.microsoft.com/office/drawing/2014/chartex" xmlns:cx1="http://schemas.microsoft.com/office/drawing/2015/9/8/chartex" xmlns:cx2="http://schemas.microsoft.com/office/drawing/2015/10/21/chartex" xmlns:cx3="http://schemas.microsoft.com/office/drawing/2016/5/9/chartex" xmlns:cx4="http://schemas.microsoft.com/office/drawing/2016/5/10/chartex" xmlns:cx5="http://schemas.microsoft.com/office/drawing/2016/5/11/chartex" xmlns:cx6="http://schemas.microsoft.com/office/drawing/2016/5/12/chartex" xmlns:cx7="http://schemas.microsoft.com/office/drawing/2016/5/13/chartex" xmlns:cx8="http://schemas.microsoft.com/office/drawing/2016/5/14/chartex" xmlns:mc="http://schemas.openxmlformats.org/markup-compatibility/2006" xmlns:aink="http://schemas.microsoft.com/office/drawing/2016/ink" xmlns:am3d="http://schemas.microsoft.com/office/drawing/2017/model3d" xmlns:o="urn:schemas-microsoft-com:office:office" xmlns:r="http://schemas.openxmlformats.org/officeDocument/2006/relationships" xmlns:m="http://schemas.openxmlformats.org/officeDocument/2006/math" xmlns:v="urn:schemas-microsoft-com:vml" xmlns:wp14="http://schemas.microsoft.com/office/word/2010/wordprocessingDrawing" xmlns:wp="http://schemas.openxmlformats.org/drawingml/2006/wordprocessingDrawing" xmlns:w10="urn:schemas-microsoft-com:office:word" xmlns:w="http://schemas.openxmlformats.org/wordprocessingml/2006/main" xmlns:w14="http://schemas.microsoft.com/office/word/2010/wordml" xmlns:w15="http://schemas.microsoft.com/office/word/2012/wordml" xmlns:w16cid="http://schemas.microsoft.com/office/word/2016/wordml/cid" xmlns:w16se="http://schemas.microsoft.com/office/word/2015/wordml/symex" xmlns:wpg="http://schemas.microsoft.com/office/word/2010/wordprocessingGroup" xmlns:wpi="http://schemas.microsoft.com/office/word/2010/wordprocessingInk" xmlns:wne="http://schemas.microsoft.com/office/word/2006/wordml" xmlns:wps="http://schemas.microsoft.com/office/word/2010/wordprocessingShape" mc:Ignorable="w14 w15 w16se w16cid wp14">
+<w:ftr xmlns:wpc="http://schemas.microsoft.com/office/word/2010/wordprocessingCanvas" xmlns:mc="http://schemas.openxmlformats.org/markup-compatibility/2006" xmlns:o="urn:schemas-microsoft-com:office:office" xmlns:r="http://schemas.openxmlformats.org/officeDocument/2006/relationships" xmlns:m="http://schemas.openxmlformats.org/officeDocument/2006/math" xmlns:v="urn:schemas-microsoft-com:vml" xmlns:wp14="http://schemas.microsoft.com/office/word/2010/wordprocessingDrawing" xmlns:wp="http://schemas.openxmlformats.org/drawingml/2006/wordprocessingDrawing" xmlns:w10="urn:schemas-microsoft-com:office:word" xmlns:w="http://schemas.openxmlformats.org/wordprocessingml/2006/main" xmlns:w14="http://schemas.microsoft.com/office/word/2010/wordml" xmlns:wpg="http://schemas.microsoft.com/office/word/2010/wordprocessingGroup" xmlns:wpi="http://schemas.microsoft.com/office/word/2010/wordprocessingInk" xmlns:wne="http://schemas.microsoft.com/office/word/2006/wordml" xmlns:wps="http://schemas.microsoft.com/office/word/2010/wordprocessingShape" mc:Ignorable="w14 wp14">
   <w:sdt>
     <w:sdtPr>
       <w:id w:val="-958567325"/>
@@ -10094,7 +10486,6 @@
         <w:docPartUnique/>
       </w:docPartObj>
     </w:sdtPr>
-    <w:sdtEndPr/>
     <w:sdtContent>
       <w:sdt>
         <w:sdtPr>
@@ -10104,7 +10495,6 @@
             <w:docPartUnique/>
           </w:docPartObj>
         </w:sdtPr>
-        <w:sdtEndPr/>
         <w:sdtContent>
           <w:p>
             <w:pPr>
@@ -10138,7 +10528,7 @@
                 <w:bCs/>
                 <w:noProof/>
               </w:rPr>
-              <w:t>4</w:t>
+              <w:t>14</w:t>
             </w:r>
             <w:r>
               <w:rPr>
@@ -10178,7 +10568,7 @@
                 <w:bCs/>
                 <w:noProof/>
               </w:rPr>
-              <w:t>6</w:t>
+              <w:t>14</w:t>
             </w:r>
             <w:r>
               <w:rPr>
@@ -10202,7 +10592,7 @@
 </file>
 
 <file path=word/footnotes.xml><?xml version="1.0" encoding="utf-8"?>
-<w:footnotes xmlns:wpc="http://schemas.microsoft.com/office/word/2010/wordprocessingCanvas" xmlns:cx="http://schemas.microsoft.com/office/drawing/2014/chartex" xmlns:cx1="http://schemas.microsoft.com/office/drawing/2015/9/8/chartex" xmlns:cx2="http://schemas.microsoft.com/office/drawing/2015/10/21/chartex" xmlns:cx3="http://schemas.microsoft.com/office/drawing/2016/5/9/chartex" xmlns:cx4="http://schemas.microsoft.com/office/drawing/2016/5/10/chartex" xmlns:cx5="http://schemas.microsoft.com/office/drawing/2016/5/11/chartex" xmlns:cx6="http://schemas.microsoft.com/office/drawing/2016/5/12/chartex" xmlns:cx7="http://schemas.microsoft.com/office/drawing/2016/5/13/chartex" xmlns:cx8="http://schemas.microsoft.com/office/drawing/2016/5/14/chartex" xmlns:mc="http://schemas.openxmlformats.org/markup-compatibility/2006" xmlns:aink="http://schemas.microsoft.com/office/drawing/2016/ink" xmlns:am3d="http://schemas.microsoft.com/office/drawing/2017/model3d" xmlns:o="urn:schemas-microsoft-com:office:office" xmlns:r="http://schemas.openxmlformats.org/officeDocument/2006/relationships" xmlns:m="http://schemas.openxmlformats.org/officeDocument/2006/math" xmlns:v="urn:schemas-microsoft-com:vml" xmlns:wp14="http://schemas.microsoft.com/office/word/2010/wordprocessingDrawing" xmlns:wp="http://schemas.openxmlformats.org/drawingml/2006/wordprocessingDrawing" xmlns:w10="urn:schemas-microsoft-com:office:word" xmlns:w="http://schemas.openxmlformats.org/wordprocessingml/2006/main" xmlns:w14="http://schemas.microsoft.com/office/word/2010/wordml" xmlns:w15="http://schemas.microsoft.com/office/word/2012/wordml" xmlns:w16cid="http://schemas.microsoft.com/office/word/2016/wordml/cid" xmlns:w16se="http://schemas.microsoft.com/office/word/2015/wordml/symex" xmlns:wpg="http://schemas.microsoft.com/office/word/2010/wordprocessingGroup" xmlns:wpi="http://schemas.microsoft.com/office/word/2010/wordprocessingInk" xmlns:wne="http://schemas.microsoft.com/office/word/2006/wordml" xmlns:wps="http://schemas.microsoft.com/office/word/2010/wordprocessingShape" mc:Ignorable="w14 w15 w16se w16cid wp14">
+<w:footnotes xmlns:wpc="http://schemas.microsoft.com/office/word/2010/wordprocessingCanvas" xmlns:mc="http://schemas.openxmlformats.org/markup-compatibility/2006" xmlns:o="urn:schemas-microsoft-com:office:office" xmlns:r="http://schemas.openxmlformats.org/officeDocument/2006/relationships" xmlns:m="http://schemas.openxmlformats.org/officeDocument/2006/math" xmlns:v="urn:schemas-microsoft-com:vml" xmlns:wp14="http://schemas.microsoft.com/office/word/2010/wordprocessingDrawing" xmlns:wp="http://schemas.openxmlformats.org/drawingml/2006/wordprocessingDrawing" xmlns:w10="urn:schemas-microsoft-com:office:word" xmlns:w="http://schemas.openxmlformats.org/wordprocessingml/2006/main" xmlns:w14="http://schemas.microsoft.com/office/word/2010/wordml" xmlns:wpg="http://schemas.microsoft.com/office/word/2010/wordprocessingGroup" xmlns:wpi="http://schemas.microsoft.com/office/word/2010/wordprocessingInk" xmlns:wne="http://schemas.microsoft.com/office/word/2006/wordml" xmlns:wps="http://schemas.microsoft.com/office/word/2010/wordprocessingShape" mc:Ignorable="w14 wp14">
   <w:footnote w:type="separator" w:id="-1">
     <w:p>
       <w:pPr>
@@ -10227,8 +10617,8 @@
 </file>
 
 <file path=word/numbering.xml><?xml version="1.0" encoding="utf-8"?>
-<w:numbering xmlns:wpc="http://schemas.microsoft.com/office/word/2010/wordprocessingCanvas" xmlns:cx="http://schemas.microsoft.com/office/drawing/2014/chartex" xmlns:cx1="http://schemas.microsoft.com/office/drawing/2015/9/8/chartex" xmlns:cx2="http://schemas.microsoft.com/office/drawing/2015/10/21/chartex" xmlns:cx3="http://schemas.microsoft.com/office/drawing/2016/5/9/chartex" xmlns:cx4="http://schemas.microsoft.com/office/drawing/2016/5/10/chartex" xmlns:cx5="http://schemas.microsoft.com/office/drawing/2016/5/11/chartex" xmlns:cx6="http://schemas.microsoft.com/office/drawing/2016/5/12/chartex" xmlns:cx7="http://schemas.microsoft.com/office/drawing/2016/5/13/chartex" xmlns:cx8="http://schemas.microsoft.com/office/drawing/2016/5/14/chartex" xmlns:mc="http://schemas.openxmlformats.org/markup-compatibility/2006" xmlns:aink="http://schemas.microsoft.com/office/drawing/2016/ink" xmlns:am3d="http://schemas.microsoft.com/office/drawing/2017/model3d" xmlns:o="urn:schemas-microsoft-com:office:office" xmlns:r="http://schemas.openxmlformats.org/officeDocument/2006/relationships" xmlns:m="http://schemas.openxmlformats.org/officeDocument/2006/math" xmlns:v="urn:schemas-microsoft-com:vml" xmlns:wp14="http://schemas.microsoft.com/office/word/2010/wordprocessingDrawing" xmlns:wp="http://schemas.openxmlformats.org/drawingml/2006/wordprocessingDrawing" xmlns:w10="urn:schemas-microsoft-com:office:word" xmlns:w="http://schemas.openxmlformats.org/wordprocessingml/2006/main" xmlns:w14="http://schemas.microsoft.com/office/word/2010/wordml" xmlns:w15="http://schemas.microsoft.com/office/word/2012/wordml" xmlns:w16cid="http://schemas.microsoft.com/office/word/2016/wordml/cid" xmlns:w16se="http://schemas.microsoft.com/office/word/2015/wordml/symex" xmlns:wpg="http://schemas.microsoft.com/office/word/2010/wordprocessingGroup" xmlns:wpi="http://schemas.microsoft.com/office/word/2010/wordprocessingInk" xmlns:wne="http://schemas.microsoft.com/office/word/2006/wordml" xmlns:wps="http://schemas.microsoft.com/office/word/2010/wordprocessingShape" mc:Ignorable="w14 w15 w16se w16cid wp14">
-  <w:abstractNum w:abstractNumId="0" w15:restartNumberingAfterBreak="0">
+<w:numbering xmlns:wpc="http://schemas.microsoft.com/office/word/2010/wordprocessingCanvas" xmlns:mc="http://schemas.openxmlformats.org/markup-compatibility/2006" xmlns:o="urn:schemas-microsoft-com:office:office" xmlns:r="http://schemas.openxmlformats.org/officeDocument/2006/relationships" xmlns:m="http://schemas.openxmlformats.org/officeDocument/2006/math" xmlns:v="urn:schemas-microsoft-com:vml" xmlns:wp14="http://schemas.microsoft.com/office/word/2010/wordprocessingDrawing" xmlns:wp="http://schemas.openxmlformats.org/drawingml/2006/wordprocessingDrawing" xmlns:w10="urn:schemas-microsoft-com:office:word" xmlns:w="http://schemas.openxmlformats.org/wordprocessingml/2006/main" xmlns:w14="http://schemas.microsoft.com/office/word/2010/wordml" xmlns:wpg="http://schemas.microsoft.com/office/word/2010/wordprocessingGroup" xmlns:wpi="http://schemas.microsoft.com/office/word/2010/wordprocessingInk" xmlns:wne="http://schemas.microsoft.com/office/word/2006/wordml" xmlns:wps="http://schemas.microsoft.com/office/word/2010/wordprocessingShape" mc:Ignorable="w14 wp14">
+  <w:abstractNum w:abstractNumId="0">
     <w:nsid w:val="008649CF"/>
     <w:multiLevelType w:val="hybridMultilevel"/>
     <w:tmpl w:val="8362AE20"/>
@@ -10317,7 +10707,7 @@
       </w:pPr>
     </w:lvl>
   </w:abstractNum>
-  <w:abstractNum w:abstractNumId="1" w15:restartNumberingAfterBreak="0">
+  <w:abstractNum w:abstractNumId="1">
     <w:nsid w:val="010005AC"/>
     <w:multiLevelType w:val="hybridMultilevel"/>
     <w:tmpl w:val="0772FB8A"/>
@@ -10406,7 +10796,7 @@
       </w:pPr>
     </w:lvl>
   </w:abstractNum>
-  <w:abstractNum w:abstractNumId="2" w15:restartNumberingAfterBreak="0">
+  <w:abstractNum w:abstractNumId="2">
     <w:nsid w:val="040A277A"/>
     <w:multiLevelType w:val="hybridMultilevel"/>
     <w:tmpl w:val="287EF5A0"/>
@@ -10520,7 +10910,7 @@
       </w:rPr>
     </w:lvl>
   </w:abstractNum>
-  <w:abstractNum w:abstractNumId="3" w15:restartNumberingAfterBreak="0">
+  <w:abstractNum w:abstractNumId="3">
     <w:nsid w:val="04667553"/>
     <w:multiLevelType w:val="hybridMultilevel"/>
     <w:tmpl w:val="9A02BA12"/>
@@ -10634,7 +11024,7 @@
       </w:rPr>
     </w:lvl>
   </w:abstractNum>
-  <w:abstractNum w:abstractNumId="4" w15:restartNumberingAfterBreak="0">
+  <w:abstractNum w:abstractNumId="4">
     <w:nsid w:val="0C717A09"/>
     <w:multiLevelType w:val="hybridMultilevel"/>
     <w:tmpl w:val="5726B70E"/>
@@ -10748,7 +11138,7 @@
       </w:rPr>
     </w:lvl>
   </w:abstractNum>
-  <w:abstractNum w:abstractNumId="5" w15:restartNumberingAfterBreak="0">
+  <w:abstractNum w:abstractNumId="5">
     <w:nsid w:val="0D510EA4"/>
     <w:multiLevelType w:val="hybridMultilevel"/>
     <w:tmpl w:val="497C68FE"/>
@@ -10838,7 +11228,7 @@
       </w:pPr>
     </w:lvl>
   </w:abstractNum>
-  <w:abstractNum w:abstractNumId="6" w15:restartNumberingAfterBreak="0">
+  <w:abstractNum w:abstractNumId="6">
     <w:nsid w:val="11940765"/>
     <w:multiLevelType w:val="hybridMultilevel"/>
     <w:tmpl w:val="B7A246A4"/>
@@ -10951,7 +11341,233 @@
       </w:rPr>
     </w:lvl>
   </w:abstractNum>
-  <w:abstractNum w:abstractNumId="7" w15:restartNumberingAfterBreak="0">
+  <w:abstractNum w:abstractNumId="7">
+    <w:nsid w:val="14511BB7"/>
+    <w:multiLevelType w:val="hybridMultilevel"/>
+    <w:tmpl w:val="DA36D186"/>
+    <w:lvl w:ilvl="0" w:tplc="04090001">
+      <w:start w:val="1"/>
+      <w:numFmt w:val="bullet"/>
+      <w:lvlText w:val=""/>
+      <w:lvlJc w:val="left"/>
+      <w:pPr>
+        <w:ind w:left="720" w:hanging="360"/>
+      </w:pPr>
+      <w:rPr>
+        <w:rFonts w:ascii="Symbol" w:hAnsi="Symbol" w:hint="default"/>
+      </w:rPr>
+    </w:lvl>
+    <w:lvl w:ilvl="1" w:tplc="04090003" w:tentative="1">
+      <w:start w:val="1"/>
+      <w:numFmt w:val="bullet"/>
+      <w:lvlText w:val="o"/>
+      <w:lvlJc w:val="left"/>
+      <w:pPr>
+        <w:ind w:left="1440" w:hanging="360"/>
+      </w:pPr>
+      <w:rPr>
+        <w:rFonts w:ascii="Courier New" w:hAnsi="Courier New" w:cs="Courier New" w:hint="default"/>
+      </w:rPr>
+    </w:lvl>
+    <w:lvl w:ilvl="2" w:tplc="04090005" w:tentative="1">
+      <w:start w:val="1"/>
+      <w:numFmt w:val="bullet"/>
+      <w:lvlText w:val=""/>
+      <w:lvlJc w:val="left"/>
+      <w:pPr>
+        <w:ind w:left="2160" w:hanging="360"/>
+      </w:pPr>
+      <w:rPr>
+        <w:rFonts w:ascii="Wingdings" w:hAnsi="Wingdings" w:hint="default"/>
+      </w:rPr>
+    </w:lvl>
+    <w:lvl w:ilvl="3" w:tplc="04090001" w:tentative="1">
+      <w:start w:val="1"/>
+      <w:numFmt w:val="bullet"/>
+      <w:lvlText w:val=""/>
+      <w:lvlJc w:val="left"/>
+      <w:pPr>
+        <w:ind w:left="2880" w:hanging="360"/>
+      </w:pPr>
+      <w:rPr>
+        <w:rFonts w:ascii="Symbol" w:hAnsi="Symbol" w:hint="default"/>
+      </w:rPr>
+    </w:lvl>
+    <w:lvl w:ilvl="4" w:tplc="04090003" w:tentative="1">
+      <w:start w:val="1"/>
+      <w:numFmt w:val="bullet"/>
+      <w:lvlText w:val="o"/>
+      <w:lvlJc w:val="left"/>
+      <w:pPr>
+        <w:ind w:left="3600" w:hanging="360"/>
+      </w:pPr>
+      <w:rPr>
+        <w:rFonts w:ascii="Courier New" w:hAnsi="Courier New" w:cs="Courier New" w:hint="default"/>
+      </w:rPr>
+    </w:lvl>
+    <w:lvl w:ilvl="5" w:tplc="04090005" w:tentative="1">
+      <w:start w:val="1"/>
+      <w:numFmt w:val="bullet"/>
+      <w:lvlText w:val=""/>
+      <w:lvlJc w:val="left"/>
+      <w:pPr>
+        <w:ind w:left="4320" w:hanging="360"/>
+      </w:pPr>
+      <w:rPr>
+        <w:rFonts w:ascii="Wingdings" w:hAnsi="Wingdings" w:hint="default"/>
+      </w:rPr>
+    </w:lvl>
+    <w:lvl w:ilvl="6" w:tplc="04090001" w:tentative="1">
+      <w:start w:val="1"/>
+      <w:numFmt w:val="bullet"/>
+      <w:lvlText w:val=""/>
+      <w:lvlJc w:val="left"/>
+      <w:pPr>
+        <w:ind w:left="5040" w:hanging="360"/>
+      </w:pPr>
+      <w:rPr>
+        <w:rFonts w:ascii="Symbol" w:hAnsi="Symbol" w:hint="default"/>
+      </w:rPr>
+    </w:lvl>
+    <w:lvl w:ilvl="7" w:tplc="04090003" w:tentative="1">
+      <w:start w:val="1"/>
+      <w:numFmt w:val="bullet"/>
+      <w:lvlText w:val="o"/>
+      <w:lvlJc w:val="left"/>
+      <w:pPr>
+        <w:ind w:left="5760" w:hanging="360"/>
+      </w:pPr>
+      <w:rPr>
+        <w:rFonts w:ascii="Courier New" w:hAnsi="Courier New" w:cs="Courier New" w:hint="default"/>
+      </w:rPr>
+    </w:lvl>
+    <w:lvl w:ilvl="8" w:tplc="04090005" w:tentative="1">
+      <w:start w:val="1"/>
+      <w:numFmt w:val="bullet"/>
+      <w:lvlText w:val=""/>
+      <w:lvlJc w:val="left"/>
+      <w:pPr>
+        <w:ind w:left="6480" w:hanging="360"/>
+      </w:pPr>
+      <w:rPr>
+        <w:rFonts w:ascii="Wingdings" w:hAnsi="Wingdings" w:hint="default"/>
+      </w:rPr>
+    </w:lvl>
+  </w:abstractNum>
+  <w:abstractNum w:abstractNumId="8">
+    <w:nsid w:val="17821B7C"/>
+    <w:multiLevelType w:val="hybridMultilevel"/>
+    <w:tmpl w:val="17FEC9E2"/>
+    <w:lvl w:ilvl="0" w:tplc="04090001">
+      <w:start w:val="1"/>
+      <w:numFmt w:val="bullet"/>
+      <w:lvlText w:val=""/>
+      <w:lvlJc w:val="left"/>
+      <w:pPr>
+        <w:ind w:left="720" w:hanging="360"/>
+      </w:pPr>
+      <w:rPr>
+        <w:rFonts w:ascii="Symbol" w:hAnsi="Symbol" w:hint="default"/>
+      </w:rPr>
+    </w:lvl>
+    <w:lvl w:ilvl="1" w:tplc="04090003" w:tentative="1">
+      <w:start w:val="1"/>
+      <w:numFmt w:val="bullet"/>
+      <w:lvlText w:val="o"/>
+      <w:lvlJc w:val="left"/>
+      <w:pPr>
+        <w:ind w:left="1440" w:hanging="360"/>
+      </w:pPr>
+      <w:rPr>
+        <w:rFonts w:ascii="Courier New" w:hAnsi="Courier New" w:cs="Courier New" w:hint="default"/>
+      </w:rPr>
+    </w:lvl>
+    <w:lvl w:ilvl="2" w:tplc="04090005" w:tentative="1">
+      <w:start w:val="1"/>
+      <w:numFmt w:val="bullet"/>
+      <w:lvlText w:val=""/>
+      <w:lvlJc w:val="left"/>
+      <w:pPr>
+        <w:ind w:left="2160" w:hanging="360"/>
+      </w:pPr>
+      <w:rPr>
+        <w:rFonts w:ascii="Wingdings" w:hAnsi="Wingdings" w:hint="default"/>
+      </w:rPr>
+    </w:lvl>
+    <w:lvl w:ilvl="3" w:tplc="04090001" w:tentative="1">
+      <w:start w:val="1"/>
+      <w:numFmt w:val="bullet"/>
+      <w:lvlText w:val=""/>
+      <w:lvlJc w:val="left"/>
+      <w:pPr>
+        <w:ind w:left="2880" w:hanging="360"/>
+      </w:pPr>
+      <w:rPr>
+        <w:rFonts w:ascii="Symbol" w:hAnsi="Symbol" w:hint="default"/>
+      </w:rPr>
+    </w:lvl>
+    <w:lvl w:ilvl="4" w:tplc="04090003" w:tentative="1">
+      <w:start w:val="1"/>
+      <w:numFmt w:val="bullet"/>
+      <w:lvlText w:val="o"/>
+      <w:lvlJc w:val="left"/>
+      <w:pPr>
+        <w:ind w:left="3600" w:hanging="360"/>
+      </w:pPr>
+      <w:rPr>
+        <w:rFonts w:ascii="Courier New" w:hAnsi="Courier New" w:cs="Courier New" w:hint="default"/>
+      </w:rPr>
+    </w:lvl>
+    <w:lvl w:ilvl="5" w:tplc="04090005" w:tentative="1">
+      <w:start w:val="1"/>
+      <w:numFmt w:val="bullet"/>
+      <w:lvlText w:val=""/>
+      <w:lvlJc w:val="left"/>
+      <w:pPr>
+        <w:ind w:left="4320" w:hanging="360"/>
+      </w:pPr>
+      <w:rPr>
+        <w:rFonts w:ascii="Wingdings" w:hAnsi="Wingdings" w:hint="default"/>
+      </w:rPr>
+    </w:lvl>
+    <w:lvl w:ilvl="6" w:tplc="04090001" w:tentative="1">
+      <w:start w:val="1"/>
+      <w:numFmt w:val="bullet"/>
+      <w:lvlText w:val=""/>
+      <w:lvlJc w:val="left"/>
+      <w:pPr>
+        <w:ind w:left="5040" w:hanging="360"/>
+      </w:pPr>
+      <w:rPr>
+        <w:rFonts w:ascii="Symbol" w:hAnsi="Symbol" w:hint="default"/>
+      </w:rPr>
+    </w:lvl>
+    <w:lvl w:ilvl="7" w:tplc="04090003" w:tentative="1">
+      <w:start w:val="1"/>
+      <w:numFmt w:val="bullet"/>
+      <w:lvlText w:val="o"/>
+      <w:lvlJc w:val="left"/>
+      <w:pPr>
+        <w:ind w:left="5760" w:hanging="360"/>
+      </w:pPr>
+      <w:rPr>
+        <w:rFonts w:ascii="Courier New" w:hAnsi="Courier New" w:cs="Courier New" w:hint="default"/>
+      </w:rPr>
+    </w:lvl>
+    <w:lvl w:ilvl="8" w:tplc="04090005" w:tentative="1">
+      <w:start w:val="1"/>
+      <w:numFmt w:val="bullet"/>
+      <w:lvlText w:val=""/>
+      <w:lvlJc w:val="left"/>
+      <w:pPr>
+        <w:ind w:left="6480" w:hanging="360"/>
+      </w:pPr>
+      <w:rPr>
+        <w:rFonts w:ascii="Wingdings" w:hAnsi="Wingdings" w:hint="default"/>
+      </w:rPr>
+    </w:lvl>
+  </w:abstractNum>
+  <w:abstractNum w:abstractNumId="9">
     <w:nsid w:val="18AB1114"/>
     <w:multiLevelType w:val="hybridMultilevel"/>
     <w:tmpl w:val="176618FE"/>
@@ -11040,7 +11656,7 @@
       </w:pPr>
     </w:lvl>
   </w:abstractNum>
-  <w:abstractNum w:abstractNumId="8" w15:restartNumberingAfterBreak="0">
+  <w:abstractNum w:abstractNumId="10">
     <w:nsid w:val="1B930019"/>
     <w:multiLevelType w:val="hybridMultilevel"/>
     <w:tmpl w:val="651EB774"/>
@@ -11153,7 +11769,120 @@
       </w:rPr>
     </w:lvl>
   </w:abstractNum>
-  <w:abstractNum w:abstractNumId="9" w15:restartNumberingAfterBreak="0">
+  <w:abstractNum w:abstractNumId="11">
+    <w:nsid w:val="1BA00E2D"/>
+    <w:multiLevelType w:val="hybridMultilevel"/>
+    <w:tmpl w:val="EE7A6638"/>
+    <w:lvl w:ilvl="0" w:tplc="04090001">
+      <w:start w:val="1"/>
+      <w:numFmt w:val="bullet"/>
+      <w:lvlText w:val=""/>
+      <w:lvlJc w:val="left"/>
+      <w:pPr>
+        <w:ind w:left="720" w:hanging="360"/>
+      </w:pPr>
+      <w:rPr>
+        <w:rFonts w:ascii="Symbol" w:hAnsi="Symbol" w:hint="default"/>
+      </w:rPr>
+    </w:lvl>
+    <w:lvl w:ilvl="1" w:tplc="04090003" w:tentative="1">
+      <w:start w:val="1"/>
+      <w:numFmt w:val="bullet"/>
+      <w:lvlText w:val="o"/>
+      <w:lvlJc w:val="left"/>
+      <w:pPr>
+        <w:ind w:left="1440" w:hanging="360"/>
+      </w:pPr>
+      <w:rPr>
+        <w:rFonts w:ascii="Courier New" w:hAnsi="Courier New" w:cs="Courier New" w:hint="default"/>
+      </w:rPr>
+    </w:lvl>
+    <w:lvl w:ilvl="2" w:tplc="04090005" w:tentative="1">
+      <w:start w:val="1"/>
+      <w:numFmt w:val="bullet"/>
+      <w:lvlText w:val=""/>
+      <w:lvlJc w:val="left"/>
+      <w:pPr>
+        <w:ind w:left="2160" w:hanging="360"/>
+      </w:pPr>
+      <w:rPr>
+        <w:rFonts w:ascii="Wingdings" w:hAnsi="Wingdings" w:hint="default"/>
+      </w:rPr>
+    </w:lvl>
+    <w:lvl w:ilvl="3" w:tplc="04090001" w:tentative="1">
+      <w:start w:val="1"/>
+      <w:numFmt w:val="bullet"/>
+      <w:lvlText w:val=""/>
+      <w:lvlJc w:val="left"/>
+      <w:pPr>
+        <w:ind w:left="2880" w:hanging="360"/>
+      </w:pPr>
+      <w:rPr>
+        <w:rFonts w:ascii="Symbol" w:hAnsi="Symbol" w:hint="default"/>
+      </w:rPr>
+    </w:lvl>
+    <w:lvl w:ilvl="4" w:tplc="04090003" w:tentative="1">
+      <w:start w:val="1"/>
+      <w:numFmt w:val="bullet"/>
+      <w:lvlText w:val="o"/>
+      <w:lvlJc w:val="left"/>
+      <w:pPr>
+        <w:ind w:left="3600" w:hanging="360"/>
+      </w:pPr>
+      <w:rPr>
+        <w:rFonts w:ascii="Courier New" w:hAnsi="Courier New" w:cs="Courier New" w:hint="default"/>
+      </w:rPr>
+    </w:lvl>
+    <w:lvl w:ilvl="5" w:tplc="04090005" w:tentative="1">
+      <w:start w:val="1"/>
+      <w:numFmt w:val="bullet"/>
+      <w:lvlText w:val=""/>
+      <w:lvlJc w:val="left"/>
+      <w:pPr>
+        <w:ind w:left="4320" w:hanging="360"/>
+      </w:pPr>
+      <w:rPr>
+        <w:rFonts w:ascii="Wingdings" w:hAnsi="Wingdings" w:hint="default"/>
+      </w:rPr>
+    </w:lvl>
+    <w:lvl w:ilvl="6" w:tplc="04090001" w:tentative="1">
+      <w:start w:val="1"/>
+      <w:numFmt w:val="bullet"/>
+      <w:lvlText w:val=""/>
+      <w:lvlJc w:val="left"/>
+      <w:pPr>
+        <w:ind w:left="5040" w:hanging="360"/>
+      </w:pPr>
+      <w:rPr>
+        <w:rFonts w:ascii="Symbol" w:hAnsi="Symbol" w:hint="default"/>
+      </w:rPr>
+    </w:lvl>
+    <w:lvl w:ilvl="7" w:tplc="04090003" w:tentative="1">
+      <w:start w:val="1"/>
+      <w:numFmt w:val="bullet"/>
+      <w:lvlText w:val="o"/>
+      <w:lvlJc w:val="left"/>
+      <w:pPr>
+        <w:ind w:left="5760" w:hanging="360"/>
+      </w:pPr>
+      <w:rPr>
+        <w:rFonts w:ascii="Courier New" w:hAnsi="Courier New" w:cs="Courier New" w:hint="default"/>
+      </w:rPr>
+    </w:lvl>
+    <w:lvl w:ilvl="8" w:tplc="04090005" w:tentative="1">
+      <w:start w:val="1"/>
+      <w:numFmt w:val="bullet"/>
+      <w:lvlText w:val=""/>
+      <w:lvlJc w:val="left"/>
+      <w:pPr>
+        <w:ind w:left="6480" w:hanging="360"/>
+      </w:pPr>
+      <w:rPr>
+        <w:rFonts w:ascii="Wingdings" w:hAnsi="Wingdings" w:hint="default"/>
+      </w:rPr>
+    </w:lvl>
+  </w:abstractNum>
+  <w:abstractNum w:abstractNumId="12">
     <w:nsid w:val="1F913B8C"/>
     <w:multiLevelType w:val="hybridMultilevel"/>
     <w:tmpl w:val="70E47C18"/>
@@ -11266,7 +11995,7 @@
       </w:rPr>
     </w:lvl>
   </w:abstractNum>
-  <w:abstractNum w:abstractNumId="10" w15:restartNumberingAfterBreak="0">
+  <w:abstractNum w:abstractNumId="13">
     <w:nsid w:val="24F16195"/>
     <w:multiLevelType w:val="hybridMultilevel"/>
     <w:tmpl w:val="3FEE1B12"/>
@@ -11355,7 +12084,7 @@
       </w:pPr>
     </w:lvl>
   </w:abstractNum>
-  <w:abstractNum w:abstractNumId="11" w15:restartNumberingAfterBreak="0">
+  <w:abstractNum w:abstractNumId="14">
     <w:nsid w:val="256D6FDC"/>
     <w:multiLevelType w:val="multilevel"/>
     <w:tmpl w:val="B2B44200"/>
@@ -11409,7 +12138,7 @@
       <w:lvlJc w:val="left"/>
     </w:lvl>
   </w:abstractNum>
-  <w:abstractNum w:abstractNumId="12" w15:restartNumberingAfterBreak="0">
+  <w:abstractNum w:abstractNumId="15">
     <w:nsid w:val="2B922F07"/>
     <w:multiLevelType w:val="hybridMultilevel"/>
     <w:tmpl w:val="2E585130"/>
@@ -11522,7 +12251,7 @@
       </w:rPr>
     </w:lvl>
   </w:abstractNum>
-  <w:abstractNum w:abstractNumId="13" w15:restartNumberingAfterBreak="0">
+  <w:abstractNum w:abstractNumId="16">
     <w:nsid w:val="2C5E5E30"/>
     <w:multiLevelType w:val="hybridMultilevel"/>
     <w:tmpl w:val="C6344448"/>
@@ -11635,7 +12364,7 @@
       </w:rPr>
     </w:lvl>
   </w:abstractNum>
-  <w:abstractNum w:abstractNumId="14" w15:restartNumberingAfterBreak="0">
+  <w:abstractNum w:abstractNumId="17">
     <w:nsid w:val="305B54CB"/>
     <w:multiLevelType w:val="hybridMultilevel"/>
     <w:tmpl w:val="B2E4660E"/>
@@ -11724,7 +12453,7 @@
       </w:pPr>
     </w:lvl>
   </w:abstractNum>
-  <w:abstractNum w:abstractNumId="15" w15:restartNumberingAfterBreak="0">
+  <w:abstractNum w:abstractNumId="18">
     <w:nsid w:val="32D13033"/>
     <w:multiLevelType w:val="hybridMultilevel"/>
     <w:tmpl w:val="97C4CD52"/>
@@ -11837,7 +12566,7 @@
       </w:rPr>
     </w:lvl>
   </w:abstractNum>
-  <w:abstractNum w:abstractNumId="16" w15:restartNumberingAfterBreak="0">
+  <w:abstractNum w:abstractNumId="19">
     <w:nsid w:val="33492F51"/>
     <w:multiLevelType w:val="hybridMultilevel"/>
     <w:tmpl w:val="E4E6F736"/>
@@ -11926,7 +12655,7 @@
       </w:pPr>
     </w:lvl>
   </w:abstractNum>
-  <w:abstractNum w:abstractNumId="17" w15:restartNumberingAfterBreak="0">
+  <w:abstractNum w:abstractNumId="20">
     <w:nsid w:val="36DA1145"/>
     <w:multiLevelType w:val="multilevel"/>
     <w:tmpl w:val="3F42498E"/>
@@ -11980,7 +12709,7 @@
       <w:lvlJc w:val="left"/>
     </w:lvl>
   </w:abstractNum>
-  <w:abstractNum w:abstractNumId="18" w15:restartNumberingAfterBreak="0">
+  <w:abstractNum w:abstractNumId="21">
     <w:nsid w:val="40B2318C"/>
     <w:multiLevelType w:val="hybridMultilevel"/>
     <w:tmpl w:val="D0B696C6"/>
@@ -12093,7 +12822,7 @@
       </w:rPr>
     </w:lvl>
   </w:abstractNum>
-  <w:abstractNum w:abstractNumId="19" w15:restartNumberingAfterBreak="0">
+  <w:abstractNum w:abstractNumId="22">
     <w:nsid w:val="517531A3"/>
     <w:multiLevelType w:val="hybridMultilevel"/>
     <w:tmpl w:val="D682F52A"/>
@@ -12182,7 +12911,7 @@
       </w:pPr>
     </w:lvl>
   </w:abstractNum>
-  <w:abstractNum w:abstractNumId="20" w15:restartNumberingAfterBreak="0">
+  <w:abstractNum w:abstractNumId="23">
     <w:nsid w:val="5260695A"/>
     <w:multiLevelType w:val="hybridMultilevel"/>
     <w:tmpl w:val="7E76EF0C"/>
@@ -12271,7 +13000,7 @@
       </w:pPr>
     </w:lvl>
   </w:abstractNum>
-  <w:abstractNum w:abstractNumId="21" w15:restartNumberingAfterBreak="0">
+  <w:abstractNum w:abstractNumId="24">
     <w:nsid w:val="53D30C82"/>
     <w:multiLevelType w:val="hybridMultilevel"/>
     <w:tmpl w:val="3D24E420"/>
@@ -12385,7 +13114,7 @@
       </w:rPr>
     </w:lvl>
   </w:abstractNum>
-  <w:abstractNum w:abstractNumId="22" w15:restartNumberingAfterBreak="0">
+  <w:abstractNum w:abstractNumId="25">
     <w:nsid w:val="563044A7"/>
     <w:multiLevelType w:val="hybridMultilevel"/>
     <w:tmpl w:val="42F2B432"/>
@@ -12475,7 +13204,7 @@
       </w:pPr>
     </w:lvl>
   </w:abstractNum>
-  <w:abstractNum w:abstractNumId="23" w15:restartNumberingAfterBreak="0">
+  <w:abstractNum w:abstractNumId="26">
     <w:nsid w:val="59E860C9"/>
     <w:multiLevelType w:val="hybridMultilevel"/>
     <w:tmpl w:val="AD6EC104"/>
@@ -12588,7 +13317,7 @@
       </w:rPr>
     </w:lvl>
   </w:abstractNum>
-  <w:abstractNum w:abstractNumId="24" w15:restartNumberingAfterBreak="0">
+  <w:abstractNum w:abstractNumId="27">
     <w:nsid w:val="5D8F04F4"/>
     <w:multiLevelType w:val="hybridMultilevel"/>
     <w:tmpl w:val="4BFEB216"/>
@@ -12678,7 +13407,7 @@
       </w:pPr>
     </w:lvl>
   </w:abstractNum>
-  <w:abstractNum w:abstractNumId="25" w15:restartNumberingAfterBreak="0">
+  <w:abstractNum w:abstractNumId="28">
     <w:nsid w:val="5E7C136A"/>
     <w:multiLevelType w:val="hybridMultilevel"/>
     <w:tmpl w:val="DAF4795A"/>
@@ -12792,7 +13521,7 @@
       </w:rPr>
     </w:lvl>
   </w:abstractNum>
-  <w:abstractNum w:abstractNumId="26" w15:restartNumberingAfterBreak="0">
+  <w:abstractNum w:abstractNumId="29">
     <w:nsid w:val="5ED4299F"/>
     <w:multiLevelType w:val="multilevel"/>
     <w:tmpl w:val="C2688A28"/>
@@ -12846,7 +13575,7 @@
       <w:lvlJc w:val="left"/>
     </w:lvl>
   </w:abstractNum>
-  <w:abstractNum w:abstractNumId="27" w15:restartNumberingAfterBreak="0">
+  <w:abstractNum w:abstractNumId="30">
     <w:nsid w:val="5F6D171D"/>
     <w:multiLevelType w:val="hybridMultilevel"/>
     <w:tmpl w:val="5778EB50"/>
@@ -12959,7 +13688,7 @@
       </w:rPr>
     </w:lvl>
   </w:abstractNum>
-  <w:abstractNum w:abstractNumId="28" w15:restartNumberingAfterBreak="0">
+  <w:abstractNum w:abstractNumId="31">
     <w:nsid w:val="65942DEA"/>
     <w:multiLevelType w:val="hybridMultilevel"/>
     <w:tmpl w:val="1FFEAE02"/>
@@ -13049,7 +13778,7 @@
       </w:pPr>
     </w:lvl>
   </w:abstractNum>
-  <w:abstractNum w:abstractNumId="29" w15:restartNumberingAfterBreak="0">
+  <w:abstractNum w:abstractNumId="32">
     <w:nsid w:val="662264B3"/>
     <w:multiLevelType w:val="hybridMultilevel"/>
     <w:tmpl w:val="B2E4660E"/>
@@ -13138,7 +13867,7 @@
       </w:pPr>
     </w:lvl>
   </w:abstractNum>
-  <w:abstractNum w:abstractNumId="30" w15:restartNumberingAfterBreak="0">
+  <w:abstractNum w:abstractNumId="33">
     <w:nsid w:val="698A1B18"/>
     <w:multiLevelType w:val="hybridMultilevel"/>
     <w:tmpl w:val="5E181976"/>
@@ -13251,7 +13980,120 @@
       </w:rPr>
     </w:lvl>
   </w:abstractNum>
-  <w:abstractNum w:abstractNumId="31" w15:restartNumberingAfterBreak="0">
+  <w:abstractNum w:abstractNumId="34">
+    <w:nsid w:val="758A0D4D"/>
+    <w:multiLevelType w:val="hybridMultilevel"/>
+    <w:tmpl w:val="FDEA9620"/>
+    <w:lvl w:ilvl="0" w:tplc="04090001">
+      <w:start w:val="1"/>
+      <w:numFmt w:val="bullet"/>
+      <w:lvlText w:val=""/>
+      <w:lvlJc w:val="left"/>
+      <w:pPr>
+        <w:ind w:left="720" w:hanging="360"/>
+      </w:pPr>
+      <w:rPr>
+        <w:rFonts w:ascii="Symbol" w:hAnsi="Symbol" w:hint="default"/>
+      </w:rPr>
+    </w:lvl>
+    <w:lvl w:ilvl="1" w:tplc="04090003" w:tentative="1">
+      <w:start w:val="1"/>
+      <w:numFmt w:val="bullet"/>
+      <w:lvlText w:val="o"/>
+      <w:lvlJc w:val="left"/>
+      <w:pPr>
+        <w:ind w:left="1440" w:hanging="360"/>
+      </w:pPr>
+      <w:rPr>
+        <w:rFonts w:ascii="Courier New" w:hAnsi="Courier New" w:cs="Courier New" w:hint="default"/>
+      </w:rPr>
+    </w:lvl>
+    <w:lvl w:ilvl="2" w:tplc="04090005" w:tentative="1">
+      <w:start w:val="1"/>
+      <w:numFmt w:val="bullet"/>
+      <w:lvlText w:val=""/>
+      <w:lvlJc w:val="left"/>
+      <w:pPr>
+        <w:ind w:left="2160" w:hanging="360"/>
+      </w:pPr>
+      <w:rPr>
+        <w:rFonts w:ascii="Wingdings" w:hAnsi="Wingdings" w:hint="default"/>
+      </w:rPr>
+    </w:lvl>
+    <w:lvl w:ilvl="3" w:tplc="04090001" w:tentative="1">
+      <w:start w:val="1"/>
+      <w:numFmt w:val="bullet"/>
+      <w:lvlText w:val=""/>
+      <w:lvlJc w:val="left"/>
+      <w:pPr>
+        <w:ind w:left="2880" w:hanging="360"/>
+      </w:pPr>
+      <w:rPr>
+        <w:rFonts w:ascii="Symbol" w:hAnsi="Symbol" w:hint="default"/>
+      </w:rPr>
+    </w:lvl>
+    <w:lvl w:ilvl="4" w:tplc="04090003" w:tentative="1">
+      <w:start w:val="1"/>
+      <w:numFmt w:val="bullet"/>
+      <w:lvlText w:val="o"/>
+      <w:lvlJc w:val="left"/>
+      <w:pPr>
+        <w:ind w:left="3600" w:hanging="360"/>
+      </w:pPr>
+      <w:rPr>
+        <w:rFonts w:ascii="Courier New" w:hAnsi="Courier New" w:cs="Courier New" w:hint="default"/>
+      </w:rPr>
+    </w:lvl>
+    <w:lvl w:ilvl="5" w:tplc="04090005" w:tentative="1">
+      <w:start w:val="1"/>
+      <w:numFmt w:val="bullet"/>
+      <w:lvlText w:val=""/>
+      <w:lvlJc w:val="left"/>
+      <w:pPr>
+        <w:ind w:left="4320" w:hanging="360"/>
+      </w:pPr>
+      <w:rPr>
+        <w:rFonts w:ascii="Wingdings" w:hAnsi="Wingdings" w:hint="default"/>
+      </w:rPr>
+    </w:lvl>
+    <w:lvl w:ilvl="6" w:tplc="04090001" w:tentative="1">
+      <w:start w:val="1"/>
+      <w:numFmt w:val="bullet"/>
+      <w:lvlText w:val=""/>
+      <w:lvlJc w:val="left"/>
+      <w:pPr>
+        <w:ind w:left="5040" w:hanging="360"/>
+      </w:pPr>
+      <w:rPr>
+        <w:rFonts w:ascii="Symbol" w:hAnsi="Symbol" w:hint="default"/>
+      </w:rPr>
+    </w:lvl>
+    <w:lvl w:ilvl="7" w:tplc="04090003" w:tentative="1">
+      <w:start w:val="1"/>
+      <w:numFmt w:val="bullet"/>
+      <w:lvlText w:val="o"/>
+      <w:lvlJc w:val="left"/>
+      <w:pPr>
+        <w:ind w:left="5760" w:hanging="360"/>
+      </w:pPr>
+      <w:rPr>
+        <w:rFonts w:ascii="Courier New" w:hAnsi="Courier New" w:cs="Courier New" w:hint="default"/>
+      </w:rPr>
+    </w:lvl>
+    <w:lvl w:ilvl="8" w:tplc="04090005" w:tentative="1">
+      <w:start w:val="1"/>
+      <w:numFmt w:val="bullet"/>
+      <w:lvlText w:val=""/>
+      <w:lvlJc w:val="left"/>
+      <w:pPr>
+        <w:ind w:left="6480" w:hanging="360"/>
+      </w:pPr>
+      <w:rPr>
+        <w:rFonts w:ascii="Wingdings" w:hAnsi="Wingdings" w:hint="default"/>
+      </w:rPr>
+    </w:lvl>
+  </w:abstractNum>
+  <w:abstractNum w:abstractNumId="35">
     <w:nsid w:val="78E96841"/>
     <w:multiLevelType w:val="hybridMultilevel"/>
     <w:tmpl w:val="394A45A2"/>
@@ -13341,7 +14183,7 @@
       </w:pPr>
     </w:lvl>
   </w:abstractNum>
-  <w:abstractNum w:abstractNumId="32" w15:restartNumberingAfterBreak="0">
+  <w:abstractNum w:abstractNumId="36">
     <w:nsid w:val="79870AAE"/>
     <w:multiLevelType w:val="multilevel"/>
     <w:tmpl w:val="720E24A4"/>
@@ -13395,7 +14237,7 @@
       <w:lvlJc w:val="left"/>
     </w:lvl>
   </w:abstractNum>
-  <w:abstractNum w:abstractNumId="33" w15:restartNumberingAfterBreak="0">
+  <w:abstractNum w:abstractNumId="37">
     <w:nsid w:val="79C144FE"/>
     <w:multiLevelType w:val="hybridMultilevel"/>
     <w:tmpl w:val="601CA400"/>
@@ -13508,7 +14350,7 @@
       </w:rPr>
     </w:lvl>
   </w:abstractNum>
-  <w:abstractNum w:abstractNumId="34" w15:restartNumberingAfterBreak="0">
+  <w:abstractNum w:abstractNumId="38">
     <w:nsid w:val="79C43193"/>
     <w:multiLevelType w:val="hybridMultilevel"/>
     <w:tmpl w:val="095663EE"/>
@@ -13598,7 +14440,96 @@
       </w:pPr>
     </w:lvl>
   </w:abstractNum>
-  <w:abstractNum w:abstractNumId="35" w15:restartNumberingAfterBreak="0">
+  <w:abstractNum w:abstractNumId="39">
+    <w:nsid w:val="79D36C3D"/>
+    <w:multiLevelType w:val="hybridMultilevel"/>
+    <w:tmpl w:val="8362AE20"/>
+    <w:lvl w:ilvl="0" w:tplc="04090011">
+      <w:start w:val="1"/>
+      <w:numFmt w:val="decimal"/>
+      <w:lvlText w:val="%1)"/>
+      <w:lvlJc w:val="left"/>
+      <w:pPr>
+        <w:ind w:left="720" w:hanging="360"/>
+      </w:pPr>
+      <w:rPr>
+        <w:rFonts w:hint="default"/>
+      </w:rPr>
+    </w:lvl>
+    <w:lvl w:ilvl="1" w:tplc="04090019" w:tentative="1">
+      <w:start w:val="1"/>
+      <w:numFmt w:val="lowerLetter"/>
+      <w:lvlText w:val="%2."/>
+      <w:lvlJc w:val="left"/>
+      <w:pPr>
+        <w:ind w:left="1440" w:hanging="360"/>
+      </w:pPr>
+    </w:lvl>
+    <w:lvl w:ilvl="2" w:tplc="0409001B" w:tentative="1">
+      <w:start w:val="1"/>
+      <w:numFmt w:val="lowerRoman"/>
+      <w:lvlText w:val="%3."/>
+      <w:lvlJc w:val="right"/>
+      <w:pPr>
+        <w:ind w:left="2160" w:hanging="180"/>
+      </w:pPr>
+    </w:lvl>
+    <w:lvl w:ilvl="3" w:tplc="0409000F" w:tentative="1">
+      <w:start w:val="1"/>
+      <w:numFmt w:val="decimal"/>
+      <w:lvlText w:val="%4."/>
+      <w:lvlJc w:val="left"/>
+      <w:pPr>
+        <w:ind w:left="2880" w:hanging="360"/>
+      </w:pPr>
+    </w:lvl>
+    <w:lvl w:ilvl="4" w:tplc="04090019" w:tentative="1">
+      <w:start w:val="1"/>
+      <w:numFmt w:val="lowerLetter"/>
+      <w:lvlText w:val="%5."/>
+      <w:lvlJc w:val="left"/>
+      <w:pPr>
+        <w:ind w:left="3600" w:hanging="360"/>
+      </w:pPr>
+    </w:lvl>
+    <w:lvl w:ilvl="5" w:tplc="0409001B" w:tentative="1">
+      <w:start w:val="1"/>
+      <w:numFmt w:val="lowerRoman"/>
+      <w:lvlText w:val="%6."/>
+      <w:lvlJc w:val="right"/>
+      <w:pPr>
+        <w:ind w:left="4320" w:hanging="180"/>
+      </w:pPr>
+    </w:lvl>
+    <w:lvl w:ilvl="6" w:tplc="0409000F" w:tentative="1">
+      <w:start w:val="1"/>
+      <w:numFmt w:val="decimal"/>
+      <w:lvlText w:val="%7."/>
+      <w:lvlJc w:val="left"/>
+      <w:pPr>
+        <w:ind w:left="5040" w:hanging="360"/>
+      </w:pPr>
+    </w:lvl>
+    <w:lvl w:ilvl="7" w:tplc="04090019" w:tentative="1">
+      <w:start w:val="1"/>
+      <w:numFmt w:val="lowerLetter"/>
+      <w:lvlText w:val="%8."/>
+      <w:lvlJc w:val="left"/>
+      <w:pPr>
+        <w:ind w:left="5760" w:hanging="360"/>
+      </w:pPr>
+    </w:lvl>
+    <w:lvl w:ilvl="8" w:tplc="0409001B" w:tentative="1">
+      <w:start w:val="1"/>
+      <w:numFmt w:val="lowerRoman"/>
+      <w:lvlText w:val="%9."/>
+      <w:lvlJc w:val="right"/>
+      <w:pPr>
+        <w:ind w:left="6480" w:hanging="180"/>
+      </w:pPr>
+    </w:lvl>
+  </w:abstractNum>
+  <w:abstractNum w:abstractNumId="40">
     <w:nsid w:val="7C0C3EB8"/>
     <w:multiLevelType w:val="hybridMultilevel"/>
     <w:tmpl w:val="A78C42CA"/>
@@ -13712,82 +14643,82 @@
     </w:lvl>
   </w:abstractNum>
   <w:num w:numId="1">
-    <w:abstractNumId w:val="14"/>
+    <w:abstractNumId w:val="17"/>
   </w:num>
   <w:num w:numId="2">
-    <w:abstractNumId w:val="29"/>
+    <w:abstractNumId w:val="32"/>
   </w:num>
   <w:num w:numId="3">
     <w:abstractNumId w:val="6"/>
   </w:num>
   <w:num w:numId="4">
-    <w:abstractNumId w:val="12"/>
+    <w:abstractNumId w:val="15"/>
   </w:num>
   <w:num w:numId="5">
-    <w:abstractNumId w:val="23"/>
+    <w:abstractNumId w:val="26"/>
   </w:num>
   <w:num w:numId="6">
-    <w:abstractNumId w:val="18"/>
+    <w:abstractNumId w:val="21"/>
   </w:num>
   <w:num w:numId="7">
     <w:abstractNumId w:val="3"/>
   </w:num>
   <w:num w:numId="8">
-    <w:abstractNumId w:val="35"/>
+    <w:abstractNumId w:val="40"/>
   </w:num>
   <w:num w:numId="9">
-    <w:abstractNumId w:val="30"/>
+    <w:abstractNumId w:val="33"/>
   </w:num>
   <w:num w:numId="10">
-    <w:abstractNumId w:val="15"/>
+    <w:abstractNumId w:val="18"/>
   </w:num>
   <w:num w:numId="11">
-    <w:abstractNumId w:val="9"/>
+    <w:abstractNumId w:val="12"/>
   </w:num>
   <w:num w:numId="12">
-    <w:abstractNumId w:val="13"/>
+    <w:abstractNumId w:val="16"/>
   </w:num>
   <w:num w:numId="13">
-    <w:abstractNumId w:val="25"/>
+    <w:abstractNumId w:val="28"/>
   </w:num>
   <w:num w:numId="14">
     <w:abstractNumId w:val="2"/>
   </w:num>
   <w:num w:numId="15">
-    <w:abstractNumId w:val="8"/>
+    <w:abstractNumId w:val="10"/>
   </w:num>
   <w:num w:numId="16">
     <w:abstractNumId w:val="4"/>
   </w:num>
   <w:num w:numId="17">
-    <w:abstractNumId w:val="27"/>
+    <w:abstractNumId w:val="30"/>
   </w:num>
   <w:num w:numId="18">
-    <w:abstractNumId w:val="21"/>
+    <w:abstractNumId w:val="24"/>
   </w:num>
   <w:num w:numId="19">
-    <w:abstractNumId w:val="33"/>
+    <w:abstractNumId w:val="37"/>
   </w:num>
   <w:num w:numId="20">
-    <w:abstractNumId w:val="20"/>
+    <w:abstractNumId w:val="23"/>
   </w:num>
   <w:num w:numId="21">
-    <w:abstractNumId w:val="16"/>
+    <w:abstractNumId w:val="19"/>
   </w:num>
   <w:num w:numId="22">
-    <w:abstractNumId w:val="22"/>
+    <w:abstractNumId w:val="25"/>
   </w:num>
   <w:num w:numId="23">
     <w:abstractNumId w:val="1"/>
   </w:num>
   <w:num w:numId="24">
-    <w:abstractNumId w:val="24"/>
+    <w:abstractNumId w:val="27"/>
   </w:num>
   <w:num w:numId="25">
-    <w:abstractNumId w:val="31"/>
+    <w:abstractNumId w:val="35"/>
   </w:num>
   <w:num w:numId="26">
-    <w:abstractNumId w:val="34"/>
+    <w:abstractNumId w:val="38"/>
   </w:num>
   <w:num w:numId="27">
     <w:abstractNumId w:val="0"/>
@@ -13796,34 +14727,49 @@
     <w:abstractNumId w:val="5"/>
   </w:num>
   <w:num w:numId="29">
-    <w:abstractNumId w:val="19"/>
+    <w:abstractNumId w:val="22"/>
   </w:num>
   <w:num w:numId="30">
-    <w:abstractNumId w:val="28"/>
+    <w:abstractNumId w:val="31"/>
   </w:num>
   <w:num w:numId="31">
-    <w:abstractNumId w:val="7"/>
+    <w:abstractNumId w:val="9"/>
   </w:num>
   <w:num w:numId="32">
-    <w:abstractNumId w:val="10"/>
+    <w:abstractNumId w:val="13"/>
   </w:num>
   <w:num w:numId="33">
-    <w:abstractNumId w:val="17"/>
+    <w:abstractNumId w:val="20"/>
   </w:num>
   <w:num w:numId="34">
-    <w:abstractNumId w:val="26"/>
+    <w:abstractNumId w:val="29"/>
   </w:num>
   <w:num w:numId="35">
+    <w:abstractNumId w:val="14"/>
+  </w:num>
+  <w:num w:numId="36">
+    <w:abstractNumId w:val="36"/>
+  </w:num>
+  <w:num w:numId="37">
     <w:abstractNumId w:val="11"/>
   </w:num>
-  <w:num w:numId="36">
-    <w:abstractNumId w:val="32"/>
+  <w:num w:numId="38">
+    <w:abstractNumId w:val="8"/>
+  </w:num>
+  <w:num w:numId="39">
+    <w:abstractNumId w:val="39"/>
+  </w:num>
+  <w:num w:numId="40">
+    <w:abstractNumId w:val="34"/>
+  </w:num>
+  <w:num w:numId="41">
+    <w:abstractNumId w:val="7"/>
   </w:num>
 </w:numbering>
 </file>
 
 <file path=word/styles.xml><?xml version="1.0" encoding="utf-8"?>
-<w:styles xmlns:mc="http://schemas.openxmlformats.org/markup-compatibility/2006" xmlns:r="http://schemas.openxmlformats.org/officeDocument/2006/relationships" xmlns:w="http://schemas.openxmlformats.org/wordprocessingml/2006/main" xmlns:w14="http://schemas.microsoft.com/office/word/2010/wordml" xmlns:w15="http://schemas.microsoft.com/office/word/2012/wordml" xmlns:w16cid="http://schemas.microsoft.com/office/word/2016/wordml/cid" xmlns:w16se="http://schemas.microsoft.com/office/word/2015/wordml/symex" mc:Ignorable="w14 w15 w16se w16cid">
+<w:styles xmlns:mc="http://schemas.openxmlformats.org/markup-compatibility/2006" xmlns:r="http://schemas.openxmlformats.org/officeDocument/2006/relationships" xmlns:w="http://schemas.openxmlformats.org/wordprocessingml/2006/main" xmlns:w14="http://schemas.microsoft.com/office/word/2010/wordml" mc:Ignorable="w14">
   <w:docDefaults>
     <w:rPrDefault>
       <w:rPr>
@@ -13839,382 +14785,144 @@
       </w:pPr>
     </w:pPrDefault>
   </w:docDefaults>
-  <w:latentStyles w:defLockedState="0" w:defUIPriority="99" w:defSemiHidden="0" w:defUnhideWhenUsed="0" w:defQFormat="0" w:count="375">
-    <w:lsdException w:name="Normal" w:uiPriority="0" w:qFormat="1"/>
-    <w:lsdException w:name="heading 1" w:uiPriority="9" w:qFormat="1"/>
-    <w:lsdException w:name="heading 2" w:semiHidden="1" w:uiPriority="9" w:unhideWhenUsed="1" w:qFormat="1"/>
-    <w:lsdException w:name="heading 3" w:semiHidden="1" w:uiPriority="9" w:unhideWhenUsed="1" w:qFormat="1"/>
-    <w:lsdException w:name="heading 4" w:semiHidden="1" w:uiPriority="9" w:unhideWhenUsed="1" w:qFormat="1"/>
-    <w:lsdException w:name="heading 5" w:semiHidden="1" w:uiPriority="9" w:unhideWhenUsed="1" w:qFormat="1"/>
-    <w:lsdException w:name="heading 6" w:semiHidden="1" w:uiPriority="9" w:unhideWhenUsed="1" w:qFormat="1"/>
-    <w:lsdException w:name="heading 7" w:semiHidden="1" w:uiPriority="9" w:unhideWhenUsed="1" w:qFormat="1"/>
-    <w:lsdException w:name="heading 8" w:semiHidden="1" w:uiPriority="9" w:unhideWhenUsed="1" w:qFormat="1"/>
-    <w:lsdException w:name="heading 9" w:semiHidden="1" w:uiPriority="9" w:unhideWhenUsed="1" w:qFormat="1"/>
-    <w:lsdException w:name="index 1" w:semiHidden="1" w:unhideWhenUsed="1"/>
-    <w:lsdException w:name="index 2" w:semiHidden="1" w:unhideWhenUsed="1"/>
-    <w:lsdException w:name="index 3" w:semiHidden="1" w:unhideWhenUsed="1"/>
-    <w:lsdException w:name="index 4" w:semiHidden="1" w:unhideWhenUsed="1"/>
-    <w:lsdException w:name="index 5" w:semiHidden="1" w:unhideWhenUsed="1"/>
-    <w:lsdException w:name="index 6" w:semiHidden="1" w:unhideWhenUsed="1"/>
-    <w:lsdException w:name="index 7" w:semiHidden="1" w:unhideWhenUsed="1"/>
-    <w:lsdException w:name="index 8" w:semiHidden="1" w:unhideWhenUsed="1"/>
-    <w:lsdException w:name="index 9" w:semiHidden="1" w:unhideWhenUsed="1"/>
-    <w:lsdException w:name="toc 1" w:semiHidden="1" w:uiPriority="39" w:unhideWhenUsed="1"/>
-    <w:lsdException w:name="toc 2" w:semiHidden="1" w:uiPriority="39" w:unhideWhenUsed="1"/>
-    <w:lsdException w:name="toc 3" w:semiHidden="1" w:uiPriority="39" w:unhideWhenUsed="1"/>
-    <w:lsdException w:name="toc 4" w:semiHidden="1" w:uiPriority="39" w:unhideWhenUsed="1"/>
-    <w:lsdException w:name="toc 5" w:semiHidden="1" w:uiPriority="39" w:unhideWhenUsed="1"/>
-    <w:lsdException w:name="toc 6" w:semiHidden="1" w:uiPriority="39" w:unhideWhenUsed="1"/>
-    <w:lsdException w:name="toc 7" w:semiHidden="1" w:uiPriority="39" w:unhideWhenUsed="1"/>
-    <w:lsdException w:name="toc 8" w:semiHidden="1" w:uiPriority="39" w:unhideWhenUsed="1"/>
-    <w:lsdException w:name="toc 9" w:semiHidden="1" w:uiPriority="39" w:unhideWhenUsed="1"/>
-    <w:lsdException w:name="Normal Indent" w:semiHidden="1" w:unhideWhenUsed="1"/>
-    <w:lsdException w:name="footnote text" w:semiHidden="1" w:unhideWhenUsed="1"/>
-    <w:lsdException w:name="annotation text" w:semiHidden="1" w:unhideWhenUsed="1"/>
-    <w:lsdException w:name="header" w:semiHidden="1" w:unhideWhenUsed="1"/>
-    <w:lsdException w:name="footer" w:semiHidden="1" w:unhideWhenUsed="1"/>
-    <w:lsdException w:name="index heading" w:semiHidden="1" w:unhideWhenUsed="1"/>
-    <w:lsdException w:name="caption" w:semiHidden="1" w:uiPriority="35" w:unhideWhenUsed="1" w:qFormat="1"/>
-    <w:lsdException w:name="table of figures" w:semiHidden="1" w:unhideWhenUsed="1"/>
-    <w:lsdException w:name="envelope address" w:semiHidden="1" w:unhideWhenUsed="1"/>
-    <w:lsdException w:name="envelope return" w:semiHidden="1" w:unhideWhenUsed="1"/>
-    <w:lsdException w:name="footnote reference" w:semiHidden="1" w:unhideWhenUsed="1"/>
-    <w:lsdException w:name="annotation reference" w:semiHidden="1" w:unhideWhenUsed="1"/>
-    <w:lsdException w:name="line number" w:semiHidden="1" w:unhideWhenUsed="1"/>
-    <w:lsdException w:name="page number" w:semiHidden="1" w:unhideWhenUsed="1"/>
-    <w:lsdException w:name="endnote reference" w:semiHidden="1" w:unhideWhenUsed="1"/>
-    <w:lsdException w:name="endnote text" w:semiHidden="1" w:unhideWhenUsed="1"/>
-    <w:lsdException w:name="table of authorities" w:semiHidden="1" w:unhideWhenUsed="1"/>
-    <w:lsdException w:name="macro" w:semiHidden="1" w:unhideWhenUsed="1"/>
-    <w:lsdException w:name="toa heading" w:semiHidden="1" w:unhideWhenUsed="1"/>
-    <w:lsdException w:name="List" w:semiHidden="1" w:unhideWhenUsed="1"/>
-    <w:lsdException w:name="List Bullet" w:semiHidden="1" w:unhideWhenUsed="1"/>
-    <w:lsdException w:name="List Number" w:semiHidden="1" w:unhideWhenUsed="1"/>
-    <w:lsdException w:name="List 2" w:semiHidden="1" w:unhideWhenUsed="1"/>
-    <w:lsdException w:name="List 3" w:semiHidden="1" w:unhideWhenUsed="1"/>
-    <w:lsdException w:name="List 4" w:semiHidden="1" w:unhideWhenUsed="1"/>
-    <w:lsdException w:name="List 5" w:semiHidden="1" w:unhideWhenUsed="1"/>
-    <w:lsdException w:name="List Bullet 2" w:semiHidden="1" w:unhideWhenUsed="1"/>
-    <w:lsdException w:name="List Bullet 3" w:semiHidden="1" w:unhideWhenUsed="1"/>
-    <w:lsdException w:name="List Bullet 4" w:semiHidden="1" w:unhideWhenUsed="1"/>
-    <w:lsdException w:name="List Bullet 5" w:semiHidden="1" w:unhideWhenUsed="1"/>
-    <w:lsdException w:name="List Number 2" w:semiHidden="1" w:unhideWhenUsed="1"/>
-    <w:lsdException w:name="List Number 3" w:semiHidden="1" w:unhideWhenUsed="1"/>
-    <w:lsdException w:name="List Number 4" w:semiHidden="1" w:unhideWhenUsed="1"/>
-    <w:lsdException w:name="List Number 5" w:semiHidden="1" w:unhideWhenUsed="1"/>
-    <w:lsdException w:name="Title" w:uiPriority="10" w:qFormat="1"/>
-    <w:lsdException w:name="Closing" w:semiHidden="1" w:unhideWhenUsed="1"/>
-    <w:lsdException w:name="Signature" w:semiHidden="1" w:unhideWhenUsed="1"/>
-    <w:lsdException w:name="Default Paragraph Font" w:semiHidden="1" w:uiPriority="1" w:unhideWhenUsed="1"/>
-    <w:lsdException w:name="Body Text" w:semiHidden="1" w:unhideWhenUsed="1"/>
-    <w:lsdException w:name="Body Text Indent" w:semiHidden="1" w:unhideWhenUsed="1"/>
-    <w:lsdException w:name="List Continue" w:semiHidden="1" w:unhideWhenUsed="1"/>
-    <w:lsdException w:name="List Continue 2" w:semiHidden="1" w:unhideWhenUsed="1"/>
-    <w:lsdException w:name="List Continue 3" w:semiHidden="1" w:unhideWhenUsed="1"/>
-    <w:lsdException w:name="List Continue 4" w:semiHidden="1" w:unhideWhenUsed="1"/>
-    <w:lsdException w:name="List Continue 5" w:semiHidden="1" w:unhideWhenUsed="1"/>
-    <w:lsdException w:name="Message Header" w:semiHidden="1" w:unhideWhenUsed="1"/>
-    <w:lsdException w:name="Subtitle" w:uiPriority="11" w:qFormat="1"/>
-    <w:lsdException w:name="Salutation" w:semiHidden="1" w:unhideWhenUsed="1"/>
-    <w:lsdException w:name="Date" w:semiHidden="1" w:unhideWhenUsed="1"/>
-    <w:lsdException w:name="Body Text First Indent" w:semiHidden="1" w:unhideWhenUsed="1"/>
-    <w:lsdException w:name="Body Text First Indent 2" w:semiHidden="1" w:unhideWhenUsed="1"/>
-    <w:lsdException w:name="Note Heading" w:semiHidden="1" w:unhideWhenUsed="1"/>
-    <w:lsdException w:name="Body Text 2" w:semiHidden="1" w:unhideWhenUsed="1"/>
-    <w:lsdException w:name="Body Text 3" w:semiHidden="1" w:unhideWhenUsed="1"/>
-    <w:lsdException w:name="Body Text Indent 2" w:semiHidden="1" w:unhideWhenUsed="1"/>
-    <w:lsdException w:name="Body Text Indent 3" w:semiHidden="1" w:unhideWhenUsed="1"/>
-    <w:lsdException w:name="Block Text" w:semiHidden="1" w:unhideWhenUsed="1"/>
-    <w:lsdException w:name="Hyperlink" w:semiHidden="1" w:unhideWhenUsed="1"/>
-    <w:lsdException w:name="FollowedHyperlink" w:semiHidden="1" w:unhideWhenUsed="1"/>
-    <w:lsdException w:name="Strong" w:uiPriority="22" w:qFormat="1"/>
-    <w:lsdException w:name="Emphasis" w:uiPriority="20" w:qFormat="1"/>
-    <w:lsdException w:name="Document Map" w:semiHidden="1" w:unhideWhenUsed="1"/>
-    <w:lsdException w:name="Plain Text" w:semiHidden="1" w:unhideWhenUsed="1"/>
-    <w:lsdException w:name="E-mail Signature" w:semiHidden="1" w:unhideWhenUsed="1"/>
-    <w:lsdException w:name="HTML Top of Form" w:semiHidden="1" w:unhideWhenUsed="1"/>
-    <w:lsdException w:name="HTML Bottom of Form" w:semiHidden="1" w:unhideWhenUsed="1"/>
-    <w:lsdException w:name="Normal (Web)" w:semiHidden="1" w:unhideWhenUsed="1"/>
-    <w:lsdException w:name="HTML Acronym" w:semiHidden="1" w:unhideWhenUsed="1"/>
-    <w:lsdException w:name="HTML Address" w:semiHidden="1" w:unhideWhenUsed="1"/>
-    <w:lsdException w:name="HTML Cite" w:semiHidden="1" w:unhideWhenUsed="1"/>
-    <w:lsdException w:name="HTML Code" w:semiHidden="1" w:unhideWhenUsed="1"/>
-    <w:lsdException w:name="HTML Definition" w:semiHidden="1" w:unhideWhenUsed="1"/>
-    <w:lsdException w:name="HTML Keyboard" w:semiHidden="1" w:unhideWhenUsed="1"/>
-    <w:lsdException w:name="HTML Preformatted" w:semiHidden="1" w:unhideWhenUsed="1"/>
-    <w:lsdException w:name="HTML Sample" w:semiHidden="1" w:unhideWhenUsed="1"/>
-    <w:lsdException w:name="HTML Typewriter" w:semiHidden="1" w:unhideWhenUsed="1"/>
-    <w:lsdException w:name="HTML Variable" w:semiHidden="1" w:unhideWhenUsed="1"/>
-    <w:lsdException w:name="Normal Table" w:semiHidden="1" w:unhideWhenUsed="1"/>
-    <w:lsdException w:name="annotation subject" w:semiHidden="1" w:unhideWhenUsed="1"/>
-    <w:lsdException w:name="No List" w:semiHidden="1" w:unhideWhenUsed="1"/>
-    <w:lsdException w:name="Outline List 1" w:semiHidden="1" w:unhideWhenUsed="1"/>
-    <w:lsdException w:name="Outline List 2" w:semiHidden="1" w:unhideWhenUsed="1"/>
-    <w:lsdException w:name="Outline List 3" w:semiHidden="1" w:unhideWhenUsed="1"/>
-    <w:lsdException w:name="Table Simple 1" w:semiHidden="1" w:unhideWhenUsed="1"/>
-    <w:lsdException w:name="Table Simple 2" w:semiHidden="1" w:unhideWhenUsed="1"/>
-    <w:lsdException w:name="Table Simple 3" w:semiHidden="1" w:unhideWhenUsed="1"/>
-    <w:lsdException w:name="Table Classic 1" w:semiHidden="1" w:unhideWhenUsed="1"/>
-    <w:lsdException w:name="Table Classic 2" w:semiHidden="1" w:unhideWhenUsed="1"/>
-    <w:lsdException w:name="Table Classic 3" w:semiHidden="1" w:unhideWhenUsed="1"/>
-    <w:lsdException w:name="Table Classic 4" w:semiHidden="1" w:unhideWhenUsed="1"/>
-    <w:lsdException w:name="Table Colorful 1" w:semiHidden="1" w:unhideWhenUsed="1"/>
-    <w:lsdException w:name="Table Colorful 2" w:semiHidden="1" w:unhideWhenUsed="1"/>
-    <w:lsdException w:name="Table Colorful 3" w:semiHidden="1" w:unhideWhenUsed="1"/>
-    <w:lsdException w:name="Table Columns 1" w:semiHidden="1" w:unhideWhenUsed="1"/>
-    <w:lsdException w:name="Table Columns 2" w:semiHidden="1" w:unhideWhenUsed="1"/>
-    <w:lsdException w:name="Table Columns 3" w:semiHidden="1" w:unhideWhenUsed="1"/>
-    <w:lsdException w:name="Table Columns 4" w:semiHidden="1" w:unhideWhenUsed="1"/>
-    <w:lsdException w:name="Table Columns 5" w:semiHidden="1" w:unhideWhenUsed="1"/>
-    <w:lsdException w:name="Table Grid 1" w:semiHidden="1" w:unhideWhenUsed="1"/>
-    <w:lsdException w:name="Table Grid 2" w:semiHidden="1" w:unhideWhenUsed="1"/>
-    <w:lsdException w:name="Table Grid 3" w:semiHidden="1" w:unhideWhenUsed="1"/>
-    <w:lsdException w:name="Table Grid 4" w:semiHidden="1" w:unhideWhenUsed="1"/>
-    <w:lsdException w:name="Table Grid 5" w:semiHidden="1" w:unhideWhenUsed="1"/>
-    <w:lsdException w:name="Table Grid 6" w:semiHidden="1" w:unhideWhenUsed="1"/>
-    <w:lsdException w:name="Table Grid 7" w:semiHidden="1" w:unhideWhenUsed="1"/>
-    <w:lsdException w:name="Table Grid 8" w:semiHidden="1" w:unhideWhenUsed="1"/>
-    <w:lsdException w:name="Table List 1" w:semiHidden="1" w:unhideWhenUsed="1"/>
-    <w:lsdException w:name="Table List 2" w:semiHidden="1" w:unhideWhenUsed="1"/>
-    <w:lsdException w:name="Table List 3" w:semiHidden="1" w:unhideWhenUsed="1"/>
-    <w:lsdException w:name="Table List 4" w:semiHidden="1" w:unhideWhenUsed="1"/>
-    <w:lsdException w:name="Table List 5" w:semiHidden="1" w:unhideWhenUsed="1"/>
-    <w:lsdException w:name="Table List 6" w:semiHidden="1" w:unhideWhenUsed="1"/>
-    <w:lsdException w:name="Table List 7" w:semiHidden="1" w:unhideWhenUsed="1"/>
-    <w:lsdException w:name="Table List 8" w:semiHidden="1" w:unhideWhenUsed="1"/>
-    <w:lsdException w:name="Table 3D effects 1" w:semiHidden="1" w:unhideWhenUsed="1"/>
-    <w:lsdException w:name="Table 3D effects 2" w:semiHidden="1" w:unhideWhenUsed="1"/>
-    <w:lsdException w:name="Table 3D effects 3" w:semiHidden="1" w:unhideWhenUsed="1"/>
-    <w:lsdException w:name="Table Contemporary" w:semiHidden="1" w:unhideWhenUsed="1"/>
-    <w:lsdException w:name="Table Elegant" w:semiHidden="1" w:unhideWhenUsed="1"/>
-    <w:lsdException w:name="Table Professional" w:semiHidden="1" w:unhideWhenUsed="1"/>
-    <w:lsdException w:name="Table Subtle 1" w:semiHidden="1" w:unhideWhenUsed="1"/>
-    <w:lsdException w:name="Table Subtle 2" w:semiHidden="1" w:unhideWhenUsed="1"/>
-    <w:lsdException w:name="Table Web 1" w:semiHidden="1" w:unhideWhenUsed="1"/>
-    <w:lsdException w:name="Table Web 2" w:semiHidden="1" w:unhideWhenUsed="1"/>
-    <w:lsdException w:name="Table Web 3" w:semiHidden="1" w:unhideWhenUsed="1"/>
-    <w:lsdException w:name="Balloon Text" w:semiHidden="1" w:unhideWhenUsed="1"/>
-    <w:lsdException w:name="Table Grid" w:uiPriority="39"/>
-    <w:lsdException w:name="Table Theme" w:semiHidden="1" w:unhideWhenUsed="1"/>
-    <w:lsdException w:name="Placeholder Text" w:semiHidden="1"/>
-    <w:lsdException w:name="No Spacing" w:uiPriority="1" w:qFormat="1"/>
-    <w:lsdException w:name="Light Shading" w:uiPriority="60"/>
-    <w:lsdException w:name="Light List" w:uiPriority="61"/>
-    <w:lsdException w:name="Light Grid" w:uiPriority="62"/>
-    <w:lsdException w:name="Medium Shading 1" w:uiPriority="63"/>
-    <w:lsdException w:name="Medium Shading 2" w:uiPriority="64"/>
-    <w:lsdException w:name="Medium List 1" w:uiPriority="65"/>
-    <w:lsdException w:name="Medium List 2" w:uiPriority="66"/>
-    <w:lsdException w:name="Medium Grid 1" w:uiPriority="67"/>
-    <w:lsdException w:name="Medium Grid 2" w:uiPriority="68"/>
-    <w:lsdException w:name="Medium Grid 3" w:uiPriority="69"/>
-    <w:lsdException w:name="Dark List" w:uiPriority="70"/>
-    <w:lsdException w:name="Colorful Shading" w:uiPriority="71"/>
-    <w:lsdException w:name="Colorful List" w:uiPriority="72"/>
-    <w:lsdException w:name="Colorful Grid" w:uiPriority="73"/>
-    <w:lsdException w:name="Light Shading Accent 1" w:uiPriority="60"/>
-    <w:lsdException w:name="Light List Accent 1" w:uiPriority="61"/>
-    <w:lsdException w:name="Light Grid Accent 1" w:uiPriority="62"/>
-    <w:lsdException w:name="Medium Shading 1 Accent 1" w:uiPriority="63"/>
-    <w:lsdException w:name="Medium Shading 2 Accent 1" w:uiPriority="64"/>
-    <w:lsdException w:name="Medium List 1 Accent 1" w:uiPriority="65"/>
-    <w:lsdException w:name="Revision" w:semiHidden="1"/>
-    <w:lsdException w:name="List Paragraph" w:uiPriority="34" w:qFormat="1"/>
-    <w:lsdException w:name="Quote" w:uiPriority="29" w:qFormat="1"/>
-    <w:lsdException w:name="Intense Quote" w:uiPriority="30" w:qFormat="1"/>
-    <w:lsdException w:name="Medium List 2 Accent 1" w:uiPriority="66"/>
-    <w:lsdException w:name="Medium Grid 1 Accent 1" w:uiPriority="67"/>
-    <w:lsdException w:name="Medium Grid 2 Accent 1" w:uiPriority="68"/>
-    <w:lsdException w:name="Medium Grid 3 Accent 1" w:uiPriority="69"/>
-    <w:lsdException w:name="Dark List Accent 1" w:uiPriority="70"/>
-    <w:lsdException w:name="Colorful Shading Accent 1" w:uiPriority="71"/>
-    <w:lsdException w:name="Colorful List Accent 1" w:uiPriority="72"/>
-    <w:lsdException w:name="Colorful Grid Accent 1" w:uiPriority="73"/>
-    <w:lsdException w:name="Light Shading Accent 2" w:uiPriority="60"/>
-    <w:lsdException w:name="Light List Accent 2" w:uiPriority="61"/>
-    <w:lsdException w:name="Light Grid Accent 2" w:uiPriority="62"/>
-    <w:lsdException w:name="Medium Shading 1 Accent 2" w:uiPriority="63"/>
-    <w:lsdException w:name="Medium Shading 2 Accent 2" w:uiPriority="64"/>
-    <w:lsdException w:name="Medium List 1 Accent 2" w:uiPriority="65"/>
-    <w:lsdException w:name="Medium List 2 Accent 2" w:uiPriority="66"/>
-    <w:lsdException w:name="Medium Grid 1 Accent 2" w:uiPriority="67"/>
-    <w:lsdException w:name="Medium Grid 2 Accent 2" w:uiPriority="68"/>
-    <w:lsdException w:name="Medium Grid 3 Accent 2" w:uiPriority="69"/>
-    <w:lsdException w:name="Dark List Accent 2" w:uiPriority="70"/>
-    <w:lsdException w:name="Colorful Shading Accent 2" w:uiPriority="71"/>
-    <w:lsdException w:name="Colorful List Accent 2" w:uiPriority="72"/>
-    <w:lsdException w:name="Colorful Grid Accent 2" w:uiPriority="73"/>
-    <w:lsdException w:name="Light Shading Accent 3" w:uiPriority="60"/>
-    <w:lsdException w:name="Light List Accent 3" w:uiPriority="61"/>
-    <w:lsdException w:name="Light Grid Accent 3" w:uiPriority="62"/>
-    <w:lsdException w:name="Medium Shading 1 Accent 3" w:uiPriority="63"/>
-    <w:lsdException w:name="Medium Shading 2 Accent 3" w:uiPriority="64"/>
-    <w:lsdException w:name="Medium List 1 Accent 3" w:uiPriority="65"/>
-    <w:lsdException w:name="Medium List 2 Accent 3" w:uiPriority="66"/>
-    <w:lsdException w:name="Medium Grid 1 Accent 3" w:uiPriority="67"/>
-    <w:lsdException w:name="Medium Grid 2 Accent 3" w:uiPriority="68"/>
-    <w:lsdException w:name="Medium Grid 3 Accent 3" w:uiPriority="69"/>
-    <w:lsdException w:name="Dark List Accent 3" w:uiPriority="70"/>
-    <w:lsdException w:name="Colorful Shading Accent 3" w:uiPriority="71"/>
-    <w:lsdException w:name="Colorful List Accent 3" w:uiPriority="72"/>
-    <w:lsdException w:name="Colorful Grid Accent 3" w:uiPriority="73"/>
-    <w:lsdException w:name="Light Shading Accent 4" w:uiPriority="60"/>
-    <w:lsdException w:name="Light List Accent 4" w:uiPriority="61"/>
-    <w:lsdException w:name="Light Grid Accent 4" w:uiPriority="62"/>
-    <w:lsdException w:name="Medium Shading 1 Accent 4" w:uiPriority="63"/>
-    <w:lsdException w:name="Medium Shading 2 Accent 4" w:uiPriority="64"/>
-    <w:lsdException w:name="Medium List 1 Accent 4" w:uiPriority="65"/>
-    <w:lsdException w:name="Medium List 2 Accent 4" w:uiPriority="66"/>
-    <w:lsdException w:name="Medium Grid 1 Accent 4" w:uiPriority="67"/>
-    <w:lsdException w:name="Medium Grid 2 Accent 4" w:uiPriority="68"/>
-    <w:lsdException w:name="Medium Grid 3 Accent 4" w:uiPriority="69"/>
-    <w:lsdException w:name="Dark List Accent 4" w:uiPriority="70"/>
-    <w:lsdException w:name="Colorful Shading Accent 4" w:uiPriority="71"/>
-    <w:lsdException w:name="Colorful List Accent 4" w:uiPriority="72"/>
-    <w:lsdException w:name="Colorful Grid Accent 4" w:uiPriority="73"/>
-    <w:lsdException w:name="Light Shading Accent 5" w:uiPriority="60"/>
-    <w:lsdException w:name="Light List Accent 5" w:uiPriority="61"/>
-    <w:lsdException w:name="Light Grid Accent 5" w:uiPriority="62"/>
-    <w:lsdException w:name="Medium Shading 1 Accent 5" w:uiPriority="63"/>
-    <w:lsdException w:name="Medium Shading 2 Accent 5" w:uiPriority="64"/>
-    <w:lsdException w:name="Medium List 1 Accent 5" w:uiPriority="65"/>
-    <w:lsdException w:name="Medium List 2 Accent 5" w:uiPriority="66"/>
-    <w:lsdException w:name="Medium Grid 1 Accent 5" w:uiPriority="67"/>
-    <w:lsdException w:name="Medium Grid 2 Accent 5" w:uiPriority="68"/>
-    <w:lsdException w:name="Medium Grid 3 Accent 5" w:uiPriority="69"/>
-    <w:lsdException w:name="Dark List Accent 5" w:uiPriority="70"/>
-    <w:lsdException w:name="Colorful Shading Accent 5" w:uiPriority="71"/>
-    <w:lsdException w:name="Colorful List Accent 5" w:uiPriority="72"/>
-    <w:lsdException w:name="Colorful Grid Accent 5" w:uiPriority="73"/>
-    <w:lsdException w:name="Light Shading Accent 6" w:uiPriority="60"/>
-    <w:lsdException w:name="Light List Accent 6" w:uiPriority="61"/>
-    <w:lsdException w:name="Light Grid Accent 6" w:uiPriority="62"/>
-    <w:lsdException w:name="Medium Shading 1 Accent 6" w:uiPriority="63"/>
-    <w:lsdException w:name="Medium Shading 2 Accent 6" w:uiPriority="64"/>
-    <w:lsdException w:name="Medium List 1 Accent 6" w:uiPriority="65"/>
-    <w:lsdException w:name="Medium List 2 Accent 6" w:uiPriority="66"/>
-    <w:lsdException w:name="Medium Grid 1 Accent 6" w:uiPriority="67"/>
-    <w:lsdException w:name="Medium Grid 2 Accent 6" w:uiPriority="68"/>
-    <w:lsdException w:name="Medium Grid 3 Accent 6" w:uiPriority="69"/>
-    <w:lsdException w:name="Dark List Accent 6" w:uiPriority="70"/>
-    <w:lsdException w:name="Colorful Shading Accent 6" w:uiPriority="71"/>
-    <w:lsdException w:name="Colorful List Accent 6" w:uiPriority="72"/>
-    <w:lsdException w:name="Colorful Grid Accent 6" w:uiPriority="73"/>
-    <w:lsdException w:name="Subtle Emphasis" w:uiPriority="19" w:qFormat="1"/>
-    <w:lsdException w:name="Intense Emphasis" w:uiPriority="21" w:qFormat="1"/>
-    <w:lsdException w:name="Subtle Reference" w:uiPriority="31" w:qFormat="1"/>
-    <w:lsdException w:name="Intense Reference" w:uiPriority="32" w:qFormat="1"/>
-    <w:lsdException w:name="Book Title" w:uiPriority="33" w:qFormat="1"/>
-    <w:lsdException w:name="Bibliography" w:semiHidden="1" w:uiPriority="37" w:unhideWhenUsed="1"/>
-    <w:lsdException w:name="TOC Heading" w:semiHidden="1" w:uiPriority="39" w:unhideWhenUsed="1" w:qFormat="1"/>
-    <w:lsdException w:name="Plain Table 1" w:uiPriority="41"/>
-    <w:lsdException w:name="Plain Table 2" w:uiPriority="42"/>
-    <w:lsdException w:name="Plain Table 3" w:uiPriority="43"/>
-    <w:lsdException w:name="Plain Table 4" w:uiPriority="44"/>
-    <w:lsdException w:name="Plain Table 5" w:uiPriority="45"/>
-    <w:lsdException w:name="Grid Table Light" w:uiPriority="40"/>
-    <w:lsdException w:name="Grid Table 1 Light" w:uiPriority="46"/>
-    <w:lsdException w:name="Grid Table 2" w:uiPriority="47"/>
-    <w:lsdException w:name="Grid Table 3" w:uiPriority="48"/>
-    <w:lsdException w:name="Grid Table 4" w:uiPriority="49"/>
-    <w:lsdException w:name="Grid Table 5 Dark" w:uiPriority="50"/>
-    <w:lsdException w:name="Grid Table 6 Colorful" w:uiPriority="51"/>
-    <w:lsdException w:name="Grid Table 7 Colorful" w:uiPriority="52"/>
-    <w:lsdException w:name="Grid Table 1 Light Accent 1" w:uiPriority="46"/>
-    <w:lsdException w:name="Grid Table 2 Accent 1" w:uiPriority="47"/>
-    <w:lsdException w:name="Grid Table 3 Accent 1" w:uiPriority="48"/>
-    <w:lsdException w:name="Grid Table 4 Accent 1" w:uiPriority="49"/>
-    <w:lsdException w:name="Grid Table 5 Dark Accent 1" w:uiPriority="50"/>
-    <w:lsdException w:name="Grid Table 6 Colorful Accent 1" w:uiPriority="51"/>
-    <w:lsdException w:name="Grid Table 7 Colorful Accent 1" w:uiPriority="52"/>
-    <w:lsdException w:name="Grid Table 1 Light Accent 2" w:uiPriority="46"/>
-    <w:lsdException w:name="Grid Table 2 Accent 2" w:uiPriority="47"/>
-    <w:lsdException w:name="Grid Table 3 Accent 2" w:uiPriority="48"/>
-    <w:lsdException w:name="Grid Table 4 Accent 2" w:uiPriority="49"/>
-    <w:lsdException w:name="Grid Table 5 Dark Accent 2" w:uiPriority="50"/>
-    <w:lsdException w:name="Grid Table 6 Colorful Accent 2" w:uiPriority="51"/>
-    <w:lsdException w:name="Grid Table 7 Colorful Accent 2" w:uiPriority="52"/>
-    <w:lsdException w:name="Grid Table 1 Light Accent 3" w:uiPriority="46"/>
-    <w:lsdException w:name="Grid Table 2 Accent 3" w:uiPriority="47"/>
-    <w:lsdException w:name="Grid Table 3 Accent 3" w:uiPriority="48"/>
-    <w:lsdException w:name="Grid Table 4 Accent 3" w:uiPriority="49"/>
-    <w:lsdException w:name="Grid Table 5 Dark Accent 3" w:uiPriority="50"/>
-    <w:lsdException w:name="Grid Table 6 Colorful Accent 3" w:uiPriority="51"/>
-    <w:lsdException w:name="Grid Table 7 Colorful Accent 3" w:uiPriority="52"/>
-    <w:lsdException w:name="Grid Table 1 Light Accent 4" w:uiPriority="46"/>
-    <w:lsdException w:name="Grid Table 2 Accent 4" w:uiPriority="47"/>
-    <w:lsdException w:name="Grid Table 3 Accent 4" w:uiPriority="48"/>
-    <w:lsdException w:name="Grid Table 4 Accent 4" w:uiPriority="49"/>
-    <w:lsdException w:name="Grid Table 5 Dark Accent 4" w:uiPriority="50"/>
-    <w:lsdException w:name="Grid Table 6 Colorful Accent 4" w:uiPriority="51"/>
-    <w:lsdException w:name="Grid Table 7 Colorful Accent 4" w:uiPriority="52"/>
-    <w:lsdException w:name="Grid Table 1 Light Accent 5" w:uiPriority="46"/>
-    <w:lsdException w:name="Grid Table 2 Accent 5" w:uiPriority="47"/>
-    <w:lsdException w:name="Grid Table 3 Accent 5" w:uiPriority="48"/>
-    <w:lsdException w:name="Grid Table 4 Accent 5" w:uiPriority="49"/>
-    <w:lsdException w:name="Grid Table 5 Dark Accent 5" w:uiPriority="50"/>
-    <w:lsdException w:name="Grid Table 6 Colorful Accent 5" w:uiPriority="51"/>
-    <w:lsdException w:name="Grid Table 7 Colorful Accent 5" w:uiPriority="52"/>
-    <w:lsdException w:name="Grid Table 1 Light Accent 6" w:uiPriority="46"/>
-    <w:lsdException w:name="Grid Table 2 Accent 6" w:uiPriority="47"/>
-    <w:lsdException w:name="Grid Table 3 Accent 6" w:uiPriority="48"/>
-    <w:lsdException w:name="Grid Table 4 Accent 6" w:uiPriority="49"/>
-    <w:lsdException w:name="Grid Table 5 Dark Accent 6" w:uiPriority="50"/>
-    <w:lsdException w:name="Grid Table 6 Colorful Accent 6" w:uiPriority="51"/>
-    <w:lsdException w:name="Grid Table 7 Colorful Accent 6" w:uiPriority="52"/>
-    <w:lsdException w:name="List Table 1 Light" w:uiPriority="46"/>
-    <w:lsdException w:name="List Table 2" w:uiPriority="47"/>
-    <w:lsdException w:name="List Table 3" w:uiPriority="48"/>
-    <w:lsdException w:name="List Table 4" w:uiPriority="49"/>
-    <w:lsdException w:name="List Table 5 Dark" w:uiPriority="50"/>
-    <w:lsdException w:name="List Table 6 Colorful" w:uiPriority="51"/>
-    <w:lsdException w:name="List Table 7 Colorful" w:uiPriority="52"/>
-    <w:lsdException w:name="List Table 1 Light Accent 1" w:uiPriority="46"/>
-    <w:lsdException w:name="List Table 2 Accent 1" w:uiPriority="47"/>
-    <w:lsdException w:name="List Table 3 Accent 1" w:uiPriority="48"/>
-    <w:lsdException w:name="List Table 4 Accent 1" w:uiPriority="49"/>
-    <w:lsdException w:name="List Table 5 Dark Accent 1" w:uiPriority="50"/>
-    <w:lsdException w:name="List Table 6 Colorful Accent 1" w:uiPriority="51"/>
-    <w:lsdException w:name="List Table 7 Colorful Accent 1" w:uiPriority="52"/>
-    <w:lsdException w:name="List Table 1 Light Accent 2" w:uiPriority="46"/>
-    <w:lsdException w:name="List Table 2 Accent 2" w:uiPriority="47"/>
-    <w:lsdException w:name="List Table 3 Accent 2" w:uiPriority="48"/>
-    <w:lsdException w:name="List Table 4 Accent 2" w:uiPriority="49"/>
-    <w:lsdException w:name="List Table 5 Dark Accent 2" w:uiPriority="50"/>
-    <w:lsdException w:name="List Table 6 Colorful Accent 2" w:uiPriority="51"/>
-    <w:lsdException w:name="List Table 7 Colorful Accent 2" w:uiPriority="52"/>
-    <w:lsdException w:name="List Table 1 Light Accent 3" w:uiPriority="46"/>
-    <w:lsdException w:name="List Table 2 Accent 3" w:uiPriority="47"/>
-    <w:lsdException w:name="List Table 3 Accent 3" w:uiPriority="48"/>
-    <w:lsdException w:name="List Table 4 Accent 3" w:uiPriority="49"/>
-    <w:lsdException w:name="List Table 5 Dark Accent 3" w:uiPriority="50"/>
-    <w:lsdException w:name="List Table 6 Colorful Accent 3" w:uiPriority="51"/>
-    <w:lsdException w:name="List Table 7 Colorful Accent 3" w:uiPriority="52"/>
-    <w:lsdException w:name="List Table 1 Light Accent 4" w:uiPriority="46"/>
-    <w:lsdException w:name="List Table 2 Accent 4" w:uiPriority="47"/>
-    <w:lsdException w:name="List Table 3 Accent 4" w:uiPriority="48"/>
-    <w:lsdException w:name="List Table 4 Accent 4" w:uiPriority="49"/>
-    <w:lsdException w:name="List Table 5 Dark Accent 4" w:uiPriority="50"/>
-    <w:lsdException w:name="List Table 6 Colorful Accent 4" w:uiPriority="51"/>
-    <w:lsdException w:name="List Table 7 Colorful Accent 4" w:uiPriority="52"/>
-    <w:lsdException w:name="List Table 1 Light Accent 5" w:uiPriority="46"/>
-    <w:lsdException w:name="List Table 2 Accent 5" w:uiPriority="47"/>
-    <w:lsdException w:name="List Table 3 Accent 5" w:uiPriority="48"/>
-    <w:lsdException w:name="List Table 4 Accent 5" w:uiPriority="49"/>
-    <w:lsdException w:name="List Table 5 Dark Accent 5" w:uiPriority="50"/>
-    <w:lsdException w:name="List Table 6 Colorful Accent 5" w:uiPriority="51"/>
-    <w:lsdException w:name="List Table 7 Colorful Accent 5" w:uiPriority="52"/>
-    <w:lsdException w:name="List Table 1 Light Accent 6" w:uiPriority="46"/>
-    <w:lsdException w:name="List Table 2 Accent 6" w:uiPriority="47"/>
-    <w:lsdException w:name="List Table 3 Accent 6" w:uiPriority="48"/>
-    <w:lsdException w:name="List Table 4 Accent 6" w:uiPriority="49"/>
-    <w:lsdException w:name="List Table 5 Dark Accent 6" w:uiPriority="50"/>
-    <w:lsdException w:name="List Table 6 Colorful Accent 6" w:uiPriority="51"/>
-    <w:lsdException w:name="List Table 7 Colorful Accent 6" w:uiPriority="52"/>
-    <w:lsdException w:name="Mention" w:semiHidden="1" w:unhideWhenUsed="1"/>
-    <w:lsdException w:name="Smart Hyperlink" w:semiHidden="1" w:unhideWhenUsed="1"/>
-    <w:lsdException w:name="Hashtag" w:semiHidden="1" w:unhideWhenUsed="1"/>
-    <w:lsdException w:name="Unresolved Mention" w:semiHidden="1" w:unhideWhenUsed="1"/>
+  <w:latentStyles w:defLockedState="0" w:defUIPriority="99" w:defSemiHidden="1" w:defUnhideWhenUsed="1" w:defQFormat="0" w:count="267">
+    <w:lsdException w:name="Normal" w:semiHidden="0" w:uiPriority="0" w:unhideWhenUsed="0" w:qFormat="1"/>
+    <w:lsdException w:name="heading 1" w:semiHidden="0" w:uiPriority="9" w:unhideWhenUsed="0" w:qFormat="1"/>
+    <w:lsdException w:name="heading 2" w:uiPriority="9" w:qFormat="1"/>
+    <w:lsdException w:name="heading 3" w:uiPriority="9" w:qFormat="1"/>
+    <w:lsdException w:name="heading 4" w:uiPriority="9" w:qFormat="1"/>
+    <w:lsdException w:name="heading 5" w:uiPriority="9" w:qFormat="1"/>
+    <w:lsdException w:name="heading 6" w:uiPriority="9" w:qFormat="1"/>
+    <w:lsdException w:name="heading 7" w:uiPriority="9" w:qFormat="1"/>
+    <w:lsdException w:name="heading 8" w:uiPriority="9" w:qFormat="1"/>
+    <w:lsdException w:name="heading 9" w:uiPriority="9" w:qFormat="1"/>
+    <w:lsdException w:name="toc 1" w:uiPriority="39"/>
+    <w:lsdException w:name="toc 2" w:uiPriority="39"/>
+    <w:lsdException w:name="toc 3" w:uiPriority="39"/>
+    <w:lsdException w:name="toc 4" w:uiPriority="39"/>
+    <w:lsdException w:name="toc 5" w:uiPriority="39"/>
+    <w:lsdException w:name="toc 6" w:uiPriority="39"/>
+    <w:lsdException w:name="toc 7" w:uiPriority="39"/>
+    <w:lsdException w:name="toc 8" w:uiPriority="39"/>
+    <w:lsdException w:name="toc 9" w:uiPriority="39"/>
+    <w:lsdException w:name="caption" w:uiPriority="35" w:qFormat="1"/>
+    <w:lsdException w:name="Title" w:semiHidden="0" w:uiPriority="10" w:unhideWhenUsed="0" w:qFormat="1"/>
+    <w:lsdException w:name="Default Paragraph Font" w:uiPriority="1"/>
+    <w:lsdException w:name="Subtitle" w:semiHidden="0" w:uiPriority="11" w:unhideWhenUsed="0" w:qFormat="1"/>
+    <w:lsdException w:name="Strong" w:semiHidden="0" w:uiPriority="22" w:unhideWhenUsed="0" w:qFormat="1"/>
+    <w:lsdException w:name="Emphasis" w:semiHidden="0" w:uiPriority="20" w:unhideWhenUsed="0" w:qFormat="1"/>
+    <w:lsdException w:name="Table Grid" w:semiHidden="0" w:uiPriority="39" w:unhideWhenUsed="0"/>
+    <w:lsdException w:name="Placeholder Text" w:unhideWhenUsed="0"/>
+    <w:lsdException w:name="No Spacing" w:semiHidden="0" w:uiPriority="1" w:unhideWhenUsed="0" w:qFormat="1"/>
+    <w:lsdException w:name="Light Shading" w:semiHidden="0" w:uiPriority="60" w:unhideWhenUsed="0"/>
+    <w:lsdException w:name="Light List" w:semiHidden="0" w:uiPriority="61" w:unhideWhenUsed="0"/>
+    <w:lsdException w:name="Light Grid" w:semiHidden="0" w:uiPriority="62" w:unhideWhenUsed="0"/>
+    <w:lsdException w:name="Medium Shading 1" w:semiHidden="0" w:uiPriority="63" w:unhideWhenUsed="0"/>
+    <w:lsdException w:name="Medium Shading 2" w:semiHidden="0" w:uiPriority="64" w:unhideWhenUsed="0"/>
+    <w:lsdException w:name="Medium List 1" w:semiHidden="0" w:uiPriority="65" w:unhideWhenUsed="0"/>
+    <w:lsdException w:name="Medium List 2" w:semiHidden="0" w:uiPriority="66" w:unhideWhenUsed="0"/>
+    <w:lsdException w:name="Medium Grid 1" w:semiHidden="0" w:uiPriority="67" w:unhideWhenUsed="0"/>
+    <w:lsdException w:name="Medium Grid 2" w:semiHidden="0" w:uiPriority="68" w:unhideWhenUsed="0"/>
+    <w:lsdException w:name="Medium Grid 3" w:semiHidden="0" w:uiPriority="69" w:unhideWhenUsed="0"/>
+    <w:lsdException w:name="Dark List" w:semiHidden="0" w:uiPriority="70" w:unhideWhenUsed="0"/>
+    <w:lsdException w:name="Colorful Shading" w:semiHidden="0" w:uiPriority="71" w:unhideWhenUsed="0"/>
+    <w:lsdException w:name="Colorful List" w:semiHidden="0" w:uiPriority="72" w:unhideWhenUsed="0"/>
+    <w:lsdException w:name="Colorful Grid" w:semiHidden="0" w:uiPriority="73" w:unhideWhenUsed="0"/>
+    <w:lsdException w:name="Light Shading Accent 1" w:semiHidden="0" w:uiPriority="60" w:unhideWhenUsed="0"/>
+    <w:lsdException w:name="Light List Accent 1" w:semiHidden="0" w:uiPriority="61" w:unhideWhenUsed="0"/>
+    <w:lsdException w:name="Light Grid Accent 1" w:semiHidden="0" w:uiPriority="62" w:unhideWhenUsed="0"/>
+    <w:lsdException w:name="Medium Shading 1 Accent 1" w:semiHidden="0" w:uiPriority="63" w:unhideWhenUsed="0"/>
+    <w:lsdException w:name="Medium Shading 2 Accent 1" w:semiHidden="0" w:uiPriority="64" w:unhideWhenUsed="0"/>
+    <w:lsdException w:name="Medium List 1 Accent 1" w:semiHidden="0" w:uiPriority="65" w:unhideWhenUsed="0"/>
+    <w:lsdException w:name="Revision" w:unhideWhenUsed="0"/>
+    <w:lsdException w:name="List Paragraph" w:semiHidden="0" w:uiPriority="34" w:unhideWhenUsed="0" w:qFormat="1"/>
+    <w:lsdException w:name="Quote" w:semiHidden="0" w:uiPriority="29" w:unhideWhenUsed="0" w:qFormat="1"/>
+    <w:lsdException w:name="Intense Quote" w:semiHidden="0" w:uiPriority="30" w:unhideWhenUsed="0" w:qFormat="1"/>
+    <w:lsdException w:name="Medium List 2 Accent 1" w:semiHidden="0" w:uiPriority="66" w:unhideWhenUsed="0"/>
+    <w:lsdException w:name="Medium Grid 1 Accent 1" w:semiHidden="0" w:uiPriority="67" w:unhideWhenUsed="0"/>
+    <w:lsdException w:name="Medium Grid 2 Accent 1" w:semiHidden="0" w:uiPriority="68" w:unhideWhenUsed="0"/>
+    <w:lsdException w:name="Medium Grid 3 Accent 1" w:semiHidden="0" w:uiPriority="69" w:unhideWhenUsed="0"/>
+    <w:lsdException w:name="Dark List Accent 1" w:semiHidden="0" w:uiPriority="70" w:unhideWhenUsed="0"/>
+    <w:lsdException w:name="Colorful Shading Accent 1" w:semiHidden="0" w:uiPriority="71" w:unhideWhenUsed="0"/>
+    <w:lsdException w:name="Colorful List Accent 1" w:semiHidden="0" w:uiPriority="72" w:unhideWhenUsed="0"/>
+    <w:lsdException w:name="Colorful Grid Accent 1" w:semiHidden="0" w:uiPriority="73" w:unhideWhenUsed="0"/>
+    <w:lsdException w:name="Light Shading Accent 2" w:semiHidden="0" w:uiPriority="60" w:unhideWhenUsed="0"/>
+    <w:lsdException w:name="Light List Accent 2" w:semiHidden="0" w:uiPriority="61" w:unhideWhenUsed="0"/>
+    <w:lsdException w:name="Light Grid Accent 2" w:semiHidden="0" w:uiPriority="62" w:unhideWhenUsed="0"/>
+    <w:lsdException w:name="Medium Shading 1 Accent 2" w:semiHidden="0" w:uiPriority="63" w:unhideWhenUsed="0"/>
+    <w:lsdException w:name="Medium Shading 2 Accent 2" w:semiHidden="0" w:uiPriority="64" w:unhideWhenUsed="0"/>
+    <w:lsdException w:name="Medium List 1 Accent 2" w:semiHidden="0" w:uiPriority="65" w:unhideWhenUsed="0"/>
+    <w:lsdException w:name="Medium List 2 Accent 2" w:semiHidden="0" w:uiPriority="66" w:unhideWhenUsed="0"/>
+    <w:lsdException w:name="Medium Grid 1 Accent 2" w:semiHidden="0" w:uiPriority="67" w:unhideWhenUsed="0"/>
+    <w:lsdException w:name="Medium Grid 2 Accent 2" w:semiHidden="0" w:uiPriority="68" w:unhideWhenUsed="0"/>
+    <w:lsdException w:name="Medium Grid 3 Accent 2" w:semiHidden="0" w:uiPriority="69" w:unhideWhenUsed="0"/>
+    <w:lsdException w:name="Dark List Accent 2" w:semiHidden="0" w:uiPriority="70" w:unhideWhenUsed="0"/>
+    <w:lsdException w:name="Colorful Shading Accent 2" w:semiHidden="0" w:uiPriority="71" w:unhideWhenUsed="0"/>
+    <w:lsdException w:name="Colorful List Accent 2" w:semiHidden="0" w:uiPriority="72" w:unhideWhenUsed="0"/>
+    <w:lsdException w:name="Colorful Grid Accent 2" w:semiHidden="0" w:uiPriority="73" w:unhideWhenUsed="0"/>
+    <w:lsdException w:name="Light Shading Accent 3" w:semiHidden="0" w:uiPriority="60" w:unhideWhenUsed="0"/>
+    <w:lsdException w:name="Light List Accent 3" w:semiHidden="0" w:uiPriority="61" w:unhideWhenUsed="0"/>
+    <w:lsdException w:name="Light Grid Accent 3" w:semiHidden="0" w:uiPriority="62" w:unhideWhenUsed="0"/>
+    <w:lsdException w:name="Medium Shading 1 Accent 3" w:semiHidden="0" w:uiPriority="63" w:unhideWhenUsed="0"/>
+    <w:lsdException w:name="Medium Shading 2 Accent 3" w:semiHidden="0" w:uiPriority="64" w:unhideWhenUsed="0"/>
+    <w:lsdException w:name="Medium List 1 Accent 3" w:semiHidden="0" w:uiPriority="65" w:unhideWhenUsed="0"/>
+    <w:lsdException w:name="Medium List 2 Accent 3" w:semiHidden="0" w:uiPriority="66" w:unhideWhenUsed="0"/>
+    <w:lsdException w:name="Medium Grid 1 Accent 3" w:semiHidden="0" w:uiPriority="67" w:unhideWhenUsed="0"/>
+    <w:lsdException w:name="Medium Grid 2 Accent 3" w:semiHidden="0" w:uiPriority="68" w:unhideWhenUsed="0"/>
+    <w:lsdException w:name="Medium Grid 3 Accent 3" w:semiHidden="0" w:uiPriority="69" w:unhideWhenUsed="0"/>
+    <w:lsdException w:name="Dark List Accent 3" w:semiHidden="0" w:uiPriority="70" w:unhideWhenUsed="0"/>
+    <w:lsdException w:name="Colorful Shading Accent 3" w:semiHidden="0" w:uiPriority="71" w:unhideWhenUsed="0"/>
+    <w:lsdException w:name="Colorful List Accent 3" w:semiHidden="0" w:uiPriority="72" w:unhideWhenUsed="0"/>
+    <w:lsdException w:name="Colorful Grid Accent 3" w:semiHidden="0" w:uiPriority="73" w:unhideWhenUsed="0"/>
+    <w:lsdException w:name="Light Shading Accent 4" w:semiHidden="0" w:uiPriority="60" w:unhideWhenUsed="0"/>
+    <w:lsdException w:name="Light List Accent 4" w:semiHidden="0" w:uiPriority="61" w:unhideWhenUsed="0"/>
+    <w:lsdException w:name="Light Grid Accent 4" w:semiHidden="0" w:uiPriority="62" w:unhideWhenUsed="0"/>
+    <w:lsdException w:name="Medium Shading 1 Accent 4" w:semiHidden="0" w:uiPriority="63" w:unhideWhenUsed="0"/>
+    <w:lsdException w:name="Medium Shading 2 Accent 4" w:semiHidden="0" w:uiPriority="64" w:unhideWhenUsed="0"/>
+    <w:lsdException w:name="Medium List 1 Accent 4" w:semiHidden="0" w:uiPriority="65" w:unhideWhenUsed="0"/>
+    <w:lsdException w:name="Medium List 2 Accent 4" w:semiHidden="0" w:uiPriority="66" w:unhideWhenUsed="0"/>
+    <w:lsdException w:name="Medium Grid 1 Accent 4" w:semiHidden="0" w:uiPriority="67" w:unhideWhenUsed="0"/>
+    <w:lsdException w:name="Medium Grid 2 Accent 4" w:semiHidden="0" w:uiPriority="68" w:unhideWhenUsed="0"/>
+    <w:lsdException w:name="Medium Grid 3 Accent 4" w:semiHidden="0" w:uiPriority="69" w:unhideWhenUsed="0"/>
+    <w:lsdException w:name="Dark List Accent 4" w:semiHidden="0" w:uiPriority="70" w:unhideWhenUsed="0"/>
+    <w:lsdException w:name="Colorful Shading Accent 4" w:semiHidden="0" w:uiPriority="71" w:unhideWhenUsed="0"/>
+    <w:lsdException w:name="Colorful List Accent 4" w:semiHidden="0" w:uiPriority="72" w:unhideWhenUsed="0"/>
+    <w:lsdException w:name="Colorful Grid Accent 4" w:semiHidden="0" w:uiPriority="73" w:unhideWhenUsed="0"/>
+    <w:lsdException w:name="Light Shading Accent 5" w:semiHidden="0" w:uiPriority="60" w:unhideWhenUsed="0"/>
+    <w:lsdException w:name="Light List Accent 5" w:semiHidden="0" w:uiPriority="61" w:unhideWhenUsed="0"/>
+    <w:lsdException w:name="Light Grid Accent 5" w:semiHidden="0" w:uiPriority="62" w:unhideWhenUsed="0"/>
+    <w:lsdException w:name="Medium Shading 1 Accent 5" w:semiHidden="0" w:uiPriority="63" w:unhideWhenUsed="0"/>
+    <w:lsdException w:name="Medium Shading 2 Accent 5" w:semiHidden="0" w:uiPriority="64" w:unhideWhenUsed="0"/>
+    <w:lsdException w:name="Medium List 1 Accent 5" w:semiHidden="0" w:uiPriority="65" w:unhideWhenUsed="0"/>
+    <w:lsdException w:name="Medium List 2 Accent 5" w:semiHidden="0" w:uiPriority="66" w:unhideWhenUsed="0"/>
+    <w:lsdException w:name="Medium Grid 1 Accent 5" w:semiHidden="0" w:uiPriority="67" w:unhideWhenUsed="0"/>
+    <w:lsdException w:name="Medium Grid 2 Accent 5" w:semiHidden="0" w:uiPriority="68" w:unhideWhenUsed="0"/>
+    <w:lsdException w:name="Medium Grid 3 Accent 5" w:semiHidden="0" w:uiPriority="69" w:unhideWhenUsed="0"/>
+    <w:lsdException w:name="Dark List Accent 5" w:semiHidden="0" w:uiPriority="70" w:unhideWhenUsed="0"/>
+    <w:lsdException w:name="Colorful Shading Accent 5" w:semiHidden="0" w:uiPriority="71" w:unhideWhenUsed="0"/>
+    <w:lsdException w:name="Colorful List Accent 5" w:semiHidden="0" w:uiPriority="72" w:unhideWhenUsed="0"/>
+    <w:lsdException w:name="Colorful Grid Accent 5" w:semiHidden="0" w:uiPriority="73" w:unhideWhenUsed="0"/>
+    <w:lsdException w:name="Light Shading Accent 6" w:semiHidden="0" w:uiPriority="60" w:unhideWhenUsed="0"/>
+    <w:lsdException w:name="Light List Accent 6" w:semiHidden="0" w:uiPriority="61" w:unhideWhenUsed="0"/>
+    <w:lsdException w:name="Light Grid Accent 6" w:semiHidden="0" w:uiPriority="62" w:unhideWhenUsed="0"/>
+    <w:lsdException w:name="Medium Shading 1 Accent 6" w:semiHidden="0" w:uiPriority="63" w:unhideWhenUsed="0"/>
+    <w:lsdException w:name="Medium Shading 2 Accent 6" w:semiHidden="0" w:uiPriority="64" w:unhideWhenUsed="0"/>
+    <w:lsdException w:name="Medium List 1 Accent 6" w:semiHidden="0" w:uiPriority="65" w:unhideWhenUsed="0"/>
+    <w:lsdException w:name="Medium List 2 Accent 6" w:semiHidden="0" w:uiPriority="66" w:unhideWhenUsed="0"/>
+    <w:lsdException w:name="Medium Grid 1 Accent 6" w:semiHidden="0" w:uiPriority="67" w:unhideWhenUsed="0"/>
+    <w:lsdException w:name="Medium Grid 2 Accent 6" w:semiHidden="0" w:uiPriority="68" w:unhideWhenUsed="0"/>
+    <w:lsdException w:name="Medium Grid 3 Accent 6" w:semiHidden="0" w:uiPriority="69" w:unhideWhenUsed="0"/>
+    <w:lsdException w:name="Dark List Accent 6" w:semiHidden="0" w:uiPriority="70" w:unhideWhenUsed="0"/>
+    <w:lsdException w:name="Colorful Shading Accent 6" w:semiHidden="0" w:uiPriority="71" w:unhideWhenUsed="0"/>
+    <w:lsdException w:name="Colorful List Accent 6" w:semiHidden="0" w:uiPriority="72" w:unhideWhenUsed="0"/>
+    <w:lsdException w:name="Colorful Grid Accent 6" w:semiHidden="0" w:uiPriority="73" w:unhideWhenUsed="0"/>
+    <w:lsdException w:name="Subtle Emphasis" w:semiHidden="0" w:uiPriority="19" w:unhideWhenUsed="0" w:qFormat="1"/>
+    <w:lsdException w:name="Intense Emphasis" w:semiHidden="0" w:uiPriority="21" w:unhideWhenUsed="0" w:qFormat="1"/>
+    <w:lsdException w:name="Subtle Reference" w:semiHidden="0" w:uiPriority="31" w:unhideWhenUsed="0" w:qFormat="1"/>
+    <w:lsdException w:name="Intense Reference" w:semiHidden="0" w:uiPriority="32" w:unhideWhenUsed="0" w:qFormat="1"/>
+    <w:lsdException w:name="Book Title" w:semiHidden="0" w:uiPriority="33" w:unhideWhenUsed="0" w:qFormat="1"/>
+    <w:lsdException w:name="Bibliography" w:uiPriority="37"/>
+    <w:lsdException w:name="TOC Heading" w:uiPriority="39" w:qFormat="1"/>
   </w:latentStyles>
   <w:style w:type="paragraph" w:default="1" w:styleId="Normal">
     <w:name w:val="Normal"/>
@@ -14468,7 +15176,7 @@
       <w:ind w:left="220"/>
     </w:pPr>
   </w:style>
-  <w:style w:type="character" w:styleId="UnresolvedMention">
+  <w:style w:type="character" w:customStyle="1" w:styleId="UnresolvedMention">
     <w:name w:val="Unresolved Mention"/>
     <w:basedOn w:val="DefaultParagraphFont"/>
     <w:uiPriority w:val="99"/>
@@ -14479,6 +15187,196 @@
       <w:color w:val="605E5C"/>
       <w:shd w:val="clear" w:color="auto" w:fill="E1DFDD"/>
     </w:rPr>
+  </w:style>
+</w:styles>
+</file>
+
+<file path=word/stylesWithEffects.xml><?xml version="1.0" encoding="utf-8"?>
+<w:styles xmlns:wpc="http://schemas.microsoft.com/office/word/2010/wordprocessingCanvas" xmlns:mc="http://schemas.openxmlformats.org/markup-compatibility/2006" xmlns:o="urn:schemas-microsoft-com:office:office" xmlns:r="http://schemas.openxmlformats.org/officeDocument/2006/relationships" xmlns:m="http://schemas.openxmlformats.org/officeDocument/2006/math" xmlns:v="urn:schemas-microsoft-com:vml" xmlns:wp14="http://schemas.microsoft.com/office/word/2010/wordprocessingDrawing" xmlns:wp="http://schemas.openxmlformats.org/drawingml/2006/wordprocessingDrawing" xmlns:w10="urn:schemas-microsoft-com:office:word" xmlns:w="http://schemas.openxmlformats.org/wordprocessingml/2006/main" xmlns:w14="http://schemas.microsoft.com/office/word/2010/wordml" xmlns:wpg="http://schemas.microsoft.com/office/word/2010/wordprocessingGroup" xmlns:wpi="http://schemas.microsoft.com/office/word/2010/wordprocessingInk" xmlns:wne="http://schemas.microsoft.com/office/word/2006/wordml" xmlns:wps="http://schemas.microsoft.com/office/word/2010/wordprocessingShape" mc:Ignorable="w14 wp14">
+  <w:docDefaults>
+    <w:rPrDefault>
+      <w:rPr>
+        <w:rFonts w:asciiTheme="minorHAnsi" w:eastAsiaTheme="minorEastAsia" w:hAnsiTheme="minorHAnsi" w:cstheme="minorBidi"/>
+        <w:sz w:val="22"/>
+        <w:szCs w:val="22"/>
+        <w:lang w:val="en-US" w:eastAsia="en-US" w:bidi="ar-SA"/>
+      </w:rPr>
+    </w:rPrDefault>
+    <w:pPrDefault>
+      <w:pPr>
+        <w:spacing w:after="200" w:line="276" w:lineRule="auto"/>
+      </w:pPr>
+    </w:pPrDefault>
+  </w:docDefaults>
+  <w:latentStyles w:defLockedState="0" w:defUIPriority="99" w:defSemiHidden="1" w:defUnhideWhenUsed="1" w:defQFormat="0" w:count="267">
+    <w:lsdException w:name="Normal" w:semiHidden="0" w:uiPriority="0" w:unhideWhenUsed="0" w:qFormat="1"/>
+    <w:lsdException w:name="heading 1" w:semiHidden="0" w:uiPriority="9" w:unhideWhenUsed="0" w:qFormat="1"/>
+    <w:lsdException w:name="heading 2" w:uiPriority="9" w:qFormat="1"/>
+    <w:lsdException w:name="heading 3" w:uiPriority="9" w:qFormat="1"/>
+    <w:lsdException w:name="heading 4" w:uiPriority="9" w:qFormat="1"/>
+    <w:lsdException w:name="heading 5" w:uiPriority="9" w:qFormat="1"/>
+    <w:lsdException w:name="heading 6" w:uiPriority="9" w:qFormat="1"/>
+    <w:lsdException w:name="heading 7" w:uiPriority="9" w:qFormat="1"/>
+    <w:lsdException w:name="heading 8" w:uiPriority="9" w:qFormat="1"/>
+    <w:lsdException w:name="heading 9" w:uiPriority="9" w:qFormat="1"/>
+    <w:lsdException w:name="toc 1" w:uiPriority="39"/>
+    <w:lsdException w:name="toc 2" w:uiPriority="39"/>
+    <w:lsdException w:name="toc 3" w:uiPriority="39"/>
+    <w:lsdException w:name="toc 4" w:uiPriority="39"/>
+    <w:lsdException w:name="toc 5" w:uiPriority="39"/>
+    <w:lsdException w:name="toc 6" w:uiPriority="39"/>
+    <w:lsdException w:name="toc 7" w:uiPriority="39"/>
+    <w:lsdException w:name="toc 8" w:uiPriority="39"/>
+    <w:lsdException w:name="toc 9" w:uiPriority="39"/>
+    <w:lsdException w:name="caption" w:uiPriority="35" w:qFormat="1"/>
+    <w:lsdException w:name="Title" w:semiHidden="0" w:uiPriority="10" w:unhideWhenUsed="0" w:qFormat="1"/>
+    <w:lsdException w:name="Default Paragraph Font" w:uiPriority="1"/>
+    <w:lsdException w:name="Subtitle" w:semiHidden="0" w:uiPriority="11" w:unhideWhenUsed="0" w:qFormat="1"/>
+    <w:lsdException w:name="Strong" w:semiHidden="0" w:uiPriority="22" w:unhideWhenUsed="0" w:qFormat="1"/>
+    <w:lsdException w:name="Emphasis" w:semiHidden="0" w:uiPriority="20" w:unhideWhenUsed="0" w:qFormat="1"/>
+    <w:lsdException w:name="Table Grid" w:semiHidden="0" w:uiPriority="59" w:unhideWhenUsed="0"/>
+    <w:lsdException w:name="Placeholder Text" w:unhideWhenUsed="0"/>
+    <w:lsdException w:name="No Spacing" w:semiHidden="0" w:uiPriority="1" w:unhideWhenUsed="0" w:qFormat="1"/>
+    <w:lsdException w:name="Light Shading" w:semiHidden="0" w:uiPriority="60" w:unhideWhenUsed="0"/>
+    <w:lsdException w:name="Light List" w:semiHidden="0" w:uiPriority="61" w:unhideWhenUsed="0"/>
+    <w:lsdException w:name="Light Grid" w:semiHidden="0" w:uiPriority="62" w:unhideWhenUsed="0"/>
+    <w:lsdException w:name="Medium Shading 1" w:semiHidden="0" w:uiPriority="63" w:unhideWhenUsed="0"/>
+    <w:lsdException w:name="Medium Shading 2" w:semiHidden="0" w:uiPriority="64" w:unhideWhenUsed="0"/>
+    <w:lsdException w:name="Medium List 1" w:semiHidden="0" w:uiPriority="65" w:unhideWhenUsed="0"/>
+    <w:lsdException w:name="Medium List 2" w:semiHidden="0" w:uiPriority="66" w:unhideWhenUsed="0"/>
+    <w:lsdException w:name="Medium Grid 1" w:semiHidden="0" w:uiPriority="67" w:unhideWhenUsed="0"/>
+    <w:lsdException w:name="Medium Grid 2" w:semiHidden="0" w:uiPriority="68" w:unhideWhenUsed="0"/>
+    <w:lsdException w:name="Medium Grid 3" w:semiHidden="0" w:uiPriority="69" w:unhideWhenUsed="0"/>
+    <w:lsdException w:name="Dark List" w:semiHidden="0" w:uiPriority="70" w:unhideWhenUsed="0"/>
+    <w:lsdException w:name="Colorful Shading" w:semiHidden="0" w:uiPriority="71" w:unhideWhenUsed="0"/>
+    <w:lsdException w:name="Colorful List" w:semiHidden="0" w:uiPriority="72" w:unhideWhenUsed="0"/>
+    <w:lsdException w:name="Colorful Grid" w:semiHidden="0" w:uiPriority="73" w:unhideWhenUsed="0"/>
+    <w:lsdException w:name="Light Shading Accent 1" w:semiHidden="0" w:uiPriority="60" w:unhideWhenUsed="0"/>
+    <w:lsdException w:name="Light List Accent 1" w:semiHidden="0" w:uiPriority="61" w:unhideWhenUsed="0"/>
+    <w:lsdException w:name="Light Grid Accent 1" w:semiHidden="0" w:uiPriority="62" w:unhideWhenUsed="0"/>
+    <w:lsdException w:name="Medium Shading 1 Accent 1" w:semiHidden="0" w:uiPriority="63" w:unhideWhenUsed="0"/>
+    <w:lsdException w:name="Medium Shading 2 Accent 1" w:semiHidden="0" w:uiPriority="64" w:unhideWhenUsed="0"/>
+    <w:lsdException w:name="Medium List 1 Accent 1" w:semiHidden="0" w:uiPriority="65" w:unhideWhenUsed="0"/>
+    <w:lsdException w:name="Revision" w:unhideWhenUsed="0"/>
+    <w:lsdException w:name="List Paragraph" w:semiHidden="0" w:uiPriority="34" w:unhideWhenUsed="0" w:qFormat="1"/>
+    <w:lsdException w:name="Quote" w:semiHidden="0" w:uiPriority="29" w:unhideWhenUsed="0" w:qFormat="1"/>
+    <w:lsdException w:name="Intense Quote" w:semiHidden="0" w:uiPriority="30" w:unhideWhenUsed="0" w:qFormat="1"/>
+    <w:lsdException w:name="Medium List 2 Accent 1" w:semiHidden="0" w:uiPriority="66" w:unhideWhenUsed="0"/>
+    <w:lsdException w:name="Medium Grid 1 Accent 1" w:semiHidden="0" w:uiPriority="67" w:unhideWhenUsed="0"/>
+    <w:lsdException w:name="Medium Grid 2 Accent 1" w:semiHidden="0" w:uiPriority="68" w:unhideWhenUsed="0"/>
+    <w:lsdException w:name="Medium Grid 3 Accent 1" w:semiHidden="0" w:uiPriority="69" w:unhideWhenUsed="0"/>
+    <w:lsdException w:name="Dark List Accent 1" w:semiHidden="0" w:uiPriority="70" w:unhideWhenUsed="0"/>
+    <w:lsdException w:name="Colorful Shading Accent 1" w:semiHidden="0" w:uiPriority="71" w:unhideWhenUsed="0"/>
+    <w:lsdException w:name="Colorful List Accent 1" w:semiHidden="0" w:uiPriority="72" w:unhideWhenUsed="0"/>
+    <w:lsdException w:name="Colorful Grid Accent 1" w:semiHidden="0" w:uiPriority="73" w:unhideWhenUsed="0"/>
+    <w:lsdException w:name="Light Shading Accent 2" w:semiHidden="0" w:uiPriority="60" w:unhideWhenUsed="0"/>
+    <w:lsdException w:name="Light List Accent 2" w:semiHidden="0" w:uiPriority="61" w:unhideWhenUsed="0"/>
+    <w:lsdException w:name="Light Grid Accent 2" w:semiHidden="0" w:uiPriority="62" w:unhideWhenUsed="0"/>
+    <w:lsdException w:name="Medium Shading 1 Accent 2" w:semiHidden="0" w:uiPriority="63" w:unhideWhenUsed="0"/>
+    <w:lsdException w:name="Medium Shading 2 Accent 2" w:semiHidden="0" w:uiPriority="64" w:unhideWhenUsed="0"/>
+    <w:lsdException w:name="Medium List 1 Accent 2" w:semiHidden="0" w:uiPriority="65" w:unhideWhenUsed="0"/>
+    <w:lsdException w:name="Medium List 2 Accent 2" w:semiHidden="0" w:uiPriority="66" w:unhideWhenUsed="0"/>
+    <w:lsdException w:name="Medium Grid 1 Accent 2" w:semiHidden="0" w:uiPriority="67" w:unhideWhenUsed="0"/>
+    <w:lsdException w:name="Medium Grid 2 Accent 2" w:semiHidden="0" w:uiPriority="68" w:unhideWhenUsed="0"/>
+    <w:lsdException w:name="Medium Grid 3 Accent 2" w:semiHidden="0" w:uiPriority="69" w:unhideWhenUsed="0"/>
+    <w:lsdException w:name="Dark List Accent 2" w:semiHidden="0" w:uiPriority="70" w:unhideWhenUsed="0"/>
+    <w:lsdException w:name="Colorful Shading Accent 2" w:semiHidden="0" w:uiPriority="71" w:unhideWhenUsed="0"/>
+    <w:lsdException w:name="Colorful List Accent 2" w:semiHidden="0" w:uiPriority="72" w:unhideWhenUsed="0"/>
+    <w:lsdException w:name="Colorful Grid Accent 2" w:semiHidden="0" w:uiPriority="73" w:unhideWhenUsed="0"/>
+    <w:lsdException w:name="Light Shading Accent 3" w:semiHidden="0" w:uiPriority="60" w:unhideWhenUsed="0"/>
+    <w:lsdException w:name="Light List Accent 3" w:semiHidden="0" w:uiPriority="61" w:unhideWhenUsed="0"/>
+    <w:lsdException w:name="Light Grid Accent 3" w:semiHidden="0" w:uiPriority="62" w:unhideWhenUsed="0"/>
+    <w:lsdException w:name="Medium Shading 1 Accent 3" w:semiHidden="0" w:uiPriority="63" w:unhideWhenUsed="0"/>
+    <w:lsdException w:name="Medium Shading 2 Accent 3" w:semiHidden="0" w:uiPriority="64" w:unhideWhenUsed="0"/>
+    <w:lsdException w:name="Medium List 1 Accent 3" w:semiHidden="0" w:uiPriority="65" w:unhideWhenUsed="0"/>
+    <w:lsdException w:name="Medium List 2 Accent 3" w:semiHidden="0" w:uiPriority="66" w:unhideWhenUsed="0"/>
+    <w:lsdException w:name="Medium Grid 1 Accent 3" w:semiHidden="0" w:uiPriority="67" w:unhideWhenUsed="0"/>
+    <w:lsdException w:name="Medium Grid 2 Accent 3" w:semiHidden="0" w:uiPriority="68" w:unhideWhenUsed="0"/>
+    <w:lsdException w:name="Medium Grid 3 Accent 3" w:semiHidden="0" w:uiPriority="69" w:unhideWhenUsed="0"/>
+    <w:lsdException w:name="Dark List Accent 3" w:semiHidden="0" w:uiPriority="70" w:unhideWhenUsed="0"/>
+    <w:lsdException w:name="Colorful Shading Accent 3" w:semiHidden="0" w:uiPriority="71" w:unhideWhenUsed="0"/>
+    <w:lsdException w:name="Colorful List Accent 3" w:semiHidden="0" w:uiPriority="72" w:unhideWhenUsed="0"/>
+    <w:lsdException w:name="Colorful Grid Accent 3" w:semiHidden="0" w:uiPriority="73" w:unhideWhenUsed="0"/>
+    <w:lsdException w:name="Light Shading Accent 4" w:semiHidden="0" w:uiPriority="60" w:unhideWhenUsed="0"/>
+    <w:lsdException w:name="Light List Accent 4" w:semiHidden="0" w:uiPriority="61" w:unhideWhenUsed="0"/>
+    <w:lsdException w:name="Light Grid Accent 4" w:semiHidden="0" w:uiPriority="62" w:unhideWhenUsed="0"/>
+    <w:lsdException w:name="Medium Shading 1 Accent 4" w:semiHidden="0" w:uiPriority="63" w:unhideWhenUsed="0"/>
+    <w:lsdException w:name="Medium Shading 2 Accent 4" w:semiHidden="0" w:uiPriority="64" w:unhideWhenUsed="0"/>
+    <w:lsdException w:name="Medium List 1 Accent 4" w:semiHidden="0" w:uiPriority="65" w:unhideWhenUsed="0"/>
+    <w:lsdException w:name="Medium List 2 Accent 4" w:semiHidden="0" w:uiPriority="66" w:unhideWhenUsed="0"/>
+    <w:lsdException w:name="Medium Grid 1 Accent 4" w:semiHidden="0" w:uiPriority="67" w:unhideWhenUsed="0"/>
+    <w:lsdException w:name="Medium Grid 2 Accent 4" w:semiHidden="0" w:uiPriority="68" w:unhideWhenUsed="0"/>
+    <w:lsdException w:name="Medium Grid 3 Accent 4" w:semiHidden="0" w:uiPriority="69" w:unhideWhenUsed="0"/>
+    <w:lsdException w:name="Dark List Accent 4" w:semiHidden="0" w:uiPriority="70" w:unhideWhenUsed="0"/>
+    <w:lsdException w:name="Colorful Shading Accent 4" w:semiHidden="0" w:uiPriority="71" w:unhideWhenUsed="0"/>
+    <w:lsdException w:name="Colorful List Accent 4" w:semiHidden="0" w:uiPriority="72" w:unhideWhenUsed="0"/>
+    <w:lsdException w:name="Colorful Grid Accent 4" w:semiHidden="0" w:uiPriority="73" w:unhideWhenUsed="0"/>
+    <w:lsdException w:name="Light Shading Accent 5" w:semiHidden="0" w:uiPriority="60" w:unhideWhenUsed="0"/>
+    <w:lsdException w:name="Light List Accent 5" w:semiHidden="0" w:uiPriority="61" w:unhideWhenUsed="0"/>
+    <w:lsdException w:name="Light Grid Accent 5" w:semiHidden="0" w:uiPriority="62" w:unhideWhenUsed="0"/>
+    <w:lsdException w:name="Medium Shading 1 Accent 5" w:semiHidden="0" w:uiPriority="63" w:unhideWhenUsed="0"/>
+    <w:lsdException w:name="Medium Shading 2 Accent 5" w:semiHidden="0" w:uiPriority="64" w:unhideWhenUsed="0"/>
+    <w:lsdException w:name="Medium List 1 Accent 5" w:semiHidden="0" w:uiPriority="65" w:unhideWhenUsed="0"/>
+    <w:lsdException w:name="Medium List 2 Accent 5" w:semiHidden="0" w:uiPriority="66" w:unhideWhenUsed="0"/>
+    <w:lsdException w:name="Medium Grid 1 Accent 5" w:semiHidden="0" w:uiPriority="67" w:unhideWhenUsed="0"/>
+    <w:lsdException w:name="Medium Grid 2 Accent 5" w:semiHidden="0" w:uiPriority="68" w:unhideWhenUsed="0"/>
+    <w:lsdException w:name="Medium Grid 3 Accent 5" w:semiHidden="0" w:uiPriority="69" w:unhideWhenUsed="0"/>
+    <w:lsdException w:name="Dark List Accent 5" w:semiHidden="0" w:uiPriority="70" w:unhideWhenUsed="0"/>
+    <w:lsdException w:name="Colorful Shading Accent 5" w:semiHidden="0" w:uiPriority="71" w:unhideWhenUsed="0"/>
+    <w:lsdException w:name="Colorful List Accent 5" w:semiHidden="0" w:uiPriority="72" w:unhideWhenUsed="0"/>
+    <w:lsdException w:name="Colorful Grid Accent 5" w:semiHidden="0" w:uiPriority="73" w:unhideWhenUsed="0"/>
+    <w:lsdException w:name="Light Shading Accent 6" w:semiHidden="0" w:uiPriority="60" w:unhideWhenUsed="0"/>
+    <w:lsdException w:name="Light List Accent 6" w:semiHidden="0" w:uiPriority="61" w:unhideWhenUsed="0"/>
+    <w:lsdException w:name="Light Grid Accent 6" w:semiHidden="0" w:uiPriority="62" w:unhideWhenUsed="0"/>
+    <w:lsdException w:name="Medium Shading 1 Accent 6" w:semiHidden="0" w:uiPriority="63" w:unhideWhenUsed="0"/>
+    <w:lsdException w:name="Medium Shading 2 Accent 6" w:semiHidden="0" w:uiPriority="64" w:unhideWhenUsed="0"/>
+    <w:lsdException w:name="Medium List 1 Accent 6" w:semiHidden="0" w:uiPriority="65" w:unhideWhenUsed="0"/>
+    <w:lsdException w:name="Medium List 2 Accent 6" w:semiHidden="0" w:uiPriority="66" w:unhideWhenUsed="0"/>
+    <w:lsdException w:name="Medium Grid 1 Accent 6" w:semiHidden="0" w:uiPriority="67" w:unhideWhenUsed="0"/>
+    <w:lsdException w:name="Medium Grid 2 Accent 6" w:semiHidden="0" w:uiPriority="68" w:unhideWhenUsed="0"/>
+    <w:lsdException w:name="Medium Grid 3 Accent 6" w:semiHidden="0" w:uiPriority="69" w:unhideWhenUsed="0"/>
+    <w:lsdException w:name="Dark List Accent 6" w:semiHidden="0" w:uiPriority="70" w:unhideWhenUsed="0"/>
+    <w:lsdException w:name="Colorful Shading Accent 6" w:semiHidden="0" w:uiPriority="71" w:unhideWhenUsed="0"/>
+    <w:lsdException w:name="Colorful List Accent 6" w:semiHidden="0" w:uiPriority="72" w:unhideWhenUsed="0"/>
+    <w:lsdException w:name="Colorful Grid Accent 6" w:semiHidden="0" w:uiPriority="73" w:unhideWhenUsed="0"/>
+    <w:lsdException w:name="Subtle Emphasis" w:semiHidden="0" w:uiPriority="19" w:unhideWhenUsed="0" w:qFormat="1"/>
+    <w:lsdException w:name="Intense Emphasis" w:semiHidden="0" w:uiPriority="21" w:unhideWhenUsed="0" w:qFormat="1"/>
+    <w:lsdException w:name="Subtle Reference" w:semiHidden="0" w:uiPriority="31" w:unhideWhenUsed="0" w:qFormat="1"/>
+    <w:lsdException w:name="Intense Reference" w:semiHidden="0" w:uiPriority="32" w:unhideWhenUsed="0" w:qFormat="1"/>
+    <w:lsdException w:name="Book Title" w:semiHidden="0" w:uiPriority="33" w:unhideWhenUsed="0" w:qFormat="1"/>
+    <w:lsdException w:name="Bibliography" w:uiPriority="37"/>
+    <w:lsdException w:name="TOC Heading" w:uiPriority="39" w:qFormat="1"/>
+  </w:latentStyles>
+  <w:style w:type="paragraph" w:default="1" w:styleId="Normal">
+    <w:name w:val="Normal"/>
+    <w:qFormat/>
+  </w:style>
+  <w:style w:type="character" w:default="1" w:styleId="DefaultParagraphFont">
+    <w:name w:val="Default Paragraph Font"/>
+    <w:uiPriority w:val="1"/>
+    <w:semiHidden/>
+    <w:unhideWhenUsed/>
+  </w:style>
+  <w:style w:type="table" w:default="1" w:styleId="TableNormal">
+    <w:name w:val="Normal Table"/>
+    <w:uiPriority w:val="99"/>
+    <w:semiHidden/>
+    <w:unhideWhenUsed/>
+    <w:tblPr>
+      <w:tblInd w:w="0" w:type="dxa"/>
+      <w:tblCellMar>
+        <w:top w:w="0" w:type="dxa"/>
+        <w:left w:w="108" w:type="dxa"/>
+        <w:bottom w:w="0" w:type="dxa"/>
+        <w:right w:w="108" w:type="dxa"/>
+      </w:tblCellMar>
+    </w:tblPr>
+  </w:style>
+  <w:style w:type="numbering" w:default="1" w:styleId="NoList">
+    <w:name w:val="No List"/>
+    <w:uiPriority w:val="99"/>
+    <w:semiHidden/>
+    <w:unhideWhenUsed/>
   </w:style>
 </w:styles>
 </file>
@@ -14772,7 +15670,7 @@
   <a:extraClrSchemeLst/>
   <a:extLst>
     <a:ext uri="{05A4C25C-085E-4340-85A3-A5531E510DB2}">
-      <thm15:themeFamily xmlns:thm15="http://schemas.microsoft.com/office/thememl/2012/main" name="Office Theme" id="{62F939B6-93AF-4DB8-9C6B-D6C7DFDC589F}" vid="{4A3C46E8-61CC-4603-A589-7422A47A8E4A}"/>
+      <thm15:themeFamily xmlns:thm15="http://schemas.microsoft.com/office/thememl/2012/main" xmlns="" name="Office Theme" id="{62F939B6-93AF-4DB8-9C6B-D6C7DFDC589F}" vid="{4A3C46E8-61CC-4603-A589-7422A47A8E4A}"/>
     </a:ext>
   </a:extLst>
 </a:theme>
@@ -14783,7 +15681,7 @@
 </file>
 
 <file path=customXml/itemProps1.xml><?xml version="1.0" encoding="utf-8"?>
-<ds:datastoreItem xmlns:ds="http://schemas.openxmlformats.org/officeDocument/2006/customXml" ds:itemID="{362063C4-E80C-45F9-BAC0-5F167177BA2D}">
+<ds:datastoreItem xmlns:ds="http://schemas.openxmlformats.org/officeDocument/2006/customXml" ds:itemID="{AAF65B20-CA64-49A0-BC7E-9666D2A81B37}">
   <ds:schemaRefs>
     <ds:schemaRef ds:uri="http://schemas.openxmlformats.org/officeDocument/2006/bibliography"/>
   </ds:schemaRefs>

</xml_diff>

<commit_message>
Added motivation for design
</commit_message>
<xml_diff>
--- a/Documentation/Project Documentation.docx
+++ b/Documentation/Project Documentation.docx
@@ -1,9 +1,7 @@
 
 <file path=word/document.xml><?xml version="1.0" encoding="utf-8"?>
-<w:document xmlns:wpc="http://schemas.microsoft.com/office/word/2010/wordprocessingCanvas" xmlns:cx="http://schemas.microsoft.com/office/drawing/2014/chartex" xmlns:cx1="http://schemas.microsoft.com/office/drawing/2015/9/8/chartex" xmlns:cx2="http://schemas.microsoft.com/office/drawing/2015/10/21/chartex" xmlns:cx3="http://schemas.microsoft.com/office/drawing/2016/5/9/chartex" xmlns:cx4="http://schemas.microsoft.com/office/drawing/2016/5/10/chartex" xmlns:cx5="http://schemas.microsoft.com/office/drawing/2016/5/11/chartex" xmlns:cx6="http://schemas.microsoft.com/office/drawing/2016/5/12/chartex" xmlns:cx7="http://schemas.microsoft.com/office/drawing/2016/5/13/chartex" xmlns:cx8="http://schemas.microsoft.com/office/drawing/2016/5/14/chartex" xmlns:mc="http://schemas.openxmlformats.org/markup-compatibility/2006" xmlns:aink="http://schemas.microsoft.com/office/drawing/2016/ink" xmlns:am3d="http://schemas.microsoft.com/office/drawing/2017/model3d" xmlns:o="urn:schemas-microsoft-com:office:office" xmlns:r="http://schemas.openxmlformats.org/officeDocument/2006/relationships" xmlns:m="http://schemas.openxmlformats.org/officeDocument/2006/math" xmlns:v="urn:schemas-microsoft-com:vml" xmlns:wp14="http://schemas.microsoft.com/office/word/2010/wordprocessingDrawing" xmlns:wp="http://schemas.openxmlformats.org/drawingml/2006/wordprocessingDrawing" xmlns:w10="urn:schemas-microsoft-com:office:word" xmlns:w="http://schemas.openxmlformats.org/wordprocessingml/2006/main" xmlns:w14="http://schemas.microsoft.com/office/word/2010/wordml" xmlns:w15="http://schemas.microsoft.com/office/word/2012/wordml" xmlns:w16cid="http://schemas.microsoft.com/office/word/2016/wordml/cid" xmlns:w16se="http://schemas.microsoft.com/office/word/2015/wordml/symex" xmlns:wpg="http://schemas.microsoft.com/office/word/2010/wordprocessingGroup" xmlns:wpi="http://schemas.microsoft.com/office/word/2010/wordprocessingInk" xmlns:wne="http://schemas.microsoft.com/office/word/2006/wordml" xmlns:wps="http://schemas.microsoft.com/office/word/2010/wordprocessingShape" mc:Ignorable="w14 w15 w16se w16cid wp14">
+<w:document xmlns:wpc="http://schemas.microsoft.com/office/word/2010/wordprocessingCanvas" xmlns:cx="http://schemas.microsoft.com/office/drawing/2014/chartex" xmlns:cx1="http://schemas.microsoft.com/office/drawing/2015/9/8/chartex" xmlns:mc="http://schemas.openxmlformats.org/markup-compatibility/2006" xmlns:o="urn:schemas-microsoft-com:office:office" xmlns:r="http://schemas.openxmlformats.org/officeDocument/2006/relationships" xmlns:m="http://schemas.openxmlformats.org/officeDocument/2006/math" xmlns:v="urn:schemas-microsoft-com:vml" xmlns:wp14="http://schemas.microsoft.com/office/word/2010/wordprocessingDrawing" xmlns:wp="http://schemas.openxmlformats.org/drawingml/2006/wordprocessingDrawing" xmlns:w10="urn:schemas-microsoft-com:office:word" xmlns:w="http://schemas.openxmlformats.org/wordprocessingml/2006/main" xmlns:w14="http://schemas.microsoft.com/office/word/2010/wordml" xmlns:w15="http://schemas.microsoft.com/office/word/2012/wordml" xmlns:w16se="http://schemas.microsoft.com/office/word/2015/wordml/symex" xmlns:wpg="http://schemas.microsoft.com/office/word/2010/wordprocessingGroup" xmlns:wpi="http://schemas.microsoft.com/office/word/2010/wordprocessingInk" xmlns:wne="http://schemas.microsoft.com/office/word/2006/wordml" xmlns:wps="http://schemas.microsoft.com/office/word/2010/wordprocessingShape" mc:Ignorable="w14 w15 w16se wp14">
   <w:body>
-    <w:bookmarkStart w:id="0" w:name="_GoBack" w:displacedByCustomXml="next"/>
-    <w:bookmarkEnd w:id="0" w:displacedByCustomXml="next"/>
     <w:sdt>
       <w:sdtPr>
         <w:rPr>
@@ -116,7 +114,6 @@
                           <w:dataBinding w:prefixMappings="xmlns:ns0='http://purl.org/dc/elements/1.1/' xmlns:ns1='http://schemas.openxmlformats.org/package/2006/metadata/core-properties' " w:xpath="/ns1:coreProperties[1]/ns0:subject[1]" w:storeItemID="{6C3C8BC8-F283-45AE-878A-BAB7291924A1}"/>
                           <w:text/>
                         </w:sdtPr>
-                        <w:sdtEndPr/>
                         <w:sdtContent>
                           <w:r>
                             <w:rPr>
@@ -202,7 +199,6 @@
                           <w:dataBinding w:prefixMappings="xmlns:ns0='http://schemas.openxmlformats.org/officeDocument/2006/extended-properties' " w:xpath="/ns0:Properties[1]/ns0:Company[1]" w:storeItemID="{6668398D-A668-4E3E-A5EB-62B293D839F1}"/>
                           <w:text/>
                         </w:sdtPr>
-                        <w:sdtEndPr/>
                         <w:sdtContent>
                           <w:r>
                             <w:rPr>
@@ -228,7 +224,6 @@
                         <w:dataBinding w:prefixMappings="xmlns:ns0='http://purl.org/dc/elements/1.1/' xmlns:ns1='http://schemas.openxmlformats.org/package/2006/metadata/core-properties' " w:xpath="/ns1:coreProperties[1]/ns1:category[1]" w:storeItemID="{6C3C8BC8-F283-45AE-878A-BAB7291924A1}"/>
                         <w:text/>
                       </w:sdtPr>
-                      <w:sdtEndPr/>
                       <w:sdtContent>
                         <w:p>
                           <w:pPr>
@@ -2701,12 +2696,12 @@
         <w:spacing w:line="360" w:lineRule="auto"/>
         <w:jc w:val="both"/>
       </w:pPr>
-      <w:bookmarkStart w:id="1" w:name="_Toc529908781"/>
+      <w:bookmarkStart w:id="0" w:name="_Toc529908781"/>
       <w:r>
         <w:lastRenderedPageBreak/>
         <w:t>Project Specification</w:t>
       </w:r>
-      <w:bookmarkEnd w:id="1"/>
+      <w:bookmarkEnd w:id="0"/>
     </w:p>
     <w:p>
       <w:pPr>
@@ -2904,11 +2899,11 @@
         <w:spacing w:line="360" w:lineRule="auto"/>
         <w:jc w:val="both"/>
       </w:pPr>
-      <w:bookmarkStart w:id="2" w:name="_Toc529908782"/>
+      <w:bookmarkStart w:id="1" w:name="_Toc529908782"/>
       <w:r>
         <w:t>Audience</w:t>
       </w:r>
-      <w:bookmarkEnd w:id="2"/>
+      <w:bookmarkEnd w:id="1"/>
     </w:p>
     <w:p>
       <w:pPr>
@@ -3323,19 +3318,19 @@
         <w:spacing w:line="360" w:lineRule="auto"/>
         <w:jc w:val="both"/>
       </w:pPr>
-      <w:bookmarkStart w:id="3" w:name="_Toc529908783"/>
+      <w:bookmarkStart w:id="2" w:name="_Toc529908783"/>
       <w:r>
         <w:lastRenderedPageBreak/>
         <w:t>Task analysis</w:t>
       </w:r>
-      <w:bookmarkEnd w:id="3"/>
+      <w:bookmarkEnd w:id="2"/>
     </w:p>
     <w:p>
       <w:pPr>
         <w:pStyle w:val="Heading2"/>
         <w:spacing w:after="0"/>
       </w:pPr>
-      <w:bookmarkStart w:id="4" w:name="_Toc529908784"/>
+      <w:bookmarkStart w:id="3" w:name="_Toc529908784"/>
       <w:r>
         <w:t xml:space="preserve">Task #1: </w:t>
       </w:r>
@@ -3351,7 +3346,7 @@
         </w:rPr>
         <w:t>;</w:t>
       </w:r>
-      <w:bookmarkEnd w:id="4"/>
+      <w:bookmarkEnd w:id="3"/>
     </w:p>
     <w:p>
       <w:pPr>
@@ -3686,7 +3681,7 @@
         <w:pStyle w:val="Heading2"/>
         <w:spacing w:after="0"/>
       </w:pPr>
-      <w:bookmarkStart w:id="5" w:name="_Toc529908785"/>
+      <w:bookmarkStart w:id="4" w:name="_Toc529908785"/>
       <w:r>
         <w:t>Task #</w:t>
       </w:r>
@@ -3708,7 +3703,7 @@
         </w:rPr>
         <w:t>;</w:t>
       </w:r>
-      <w:bookmarkEnd w:id="5"/>
+      <w:bookmarkEnd w:id="4"/>
     </w:p>
     <w:p>
       <w:pPr>
@@ -3933,21 +3928,42 @@
     </w:p>
     <w:p>
       <w:pPr>
-        <w:rPr>
-          <w:b/>
-          <w:sz w:val="24"/>
-        </w:rPr>
-      </w:pPr>
-      <w:r>
-        <w:br w:type="page"/>
-      </w:r>
+        <w:jc w:val="both"/>
+        <w:rPr>
+          <w:sz w:val="24"/>
+        </w:rPr>
+      </w:pPr>
+    </w:p>
+    <w:p>
+      <w:pPr>
+        <w:jc w:val="both"/>
+        <w:rPr>
+          <w:sz w:val="24"/>
+        </w:rPr>
+      </w:pPr>
+    </w:p>
+    <w:p>
+      <w:pPr>
+        <w:jc w:val="both"/>
+        <w:rPr>
+          <w:sz w:val="24"/>
+        </w:rPr>
+      </w:pPr>
+    </w:p>
+    <w:p>
+      <w:pPr>
+        <w:jc w:val="both"/>
+        <w:rPr>
+          <w:sz w:val="24"/>
+        </w:rPr>
+      </w:pPr>
     </w:p>
     <w:p>
       <w:pPr>
         <w:pStyle w:val="Heading2"/>
         <w:spacing w:after="0"/>
       </w:pPr>
-      <w:bookmarkStart w:id="6" w:name="_Toc529908786"/>
+      <w:bookmarkStart w:id="5" w:name="_Toc529908786"/>
       <w:r>
         <w:lastRenderedPageBreak/>
         <w:t>Task #</w:t>
@@ -3970,7 +3986,7 @@
         </w:rPr>
         <w:t>;</w:t>
       </w:r>
-      <w:bookmarkEnd w:id="6"/>
+      <w:bookmarkEnd w:id="5"/>
     </w:p>
     <w:p>
       <w:pPr>
@@ -4389,7 +4405,7 @@
         <w:pStyle w:val="Heading2"/>
         <w:spacing w:after="0"/>
       </w:pPr>
-      <w:bookmarkStart w:id="7" w:name="_Toc529908787"/>
+      <w:bookmarkStart w:id="6" w:name="_Toc529908787"/>
       <w:r>
         <w:t>Task #</w:t>
       </w:r>
@@ -4405,7 +4421,7 @@
         </w:rPr>
         <w:t>Fun fact of the day;</w:t>
       </w:r>
-      <w:bookmarkEnd w:id="7"/>
+      <w:bookmarkEnd w:id="6"/>
     </w:p>
     <w:p>
       <w:pPr>
@@ -4628,7 +4644,7 @@
         <w:pStyle w:val="Heading2"/>
         <w:spacing w:after="0"/>
       </w:pPr>
-      <w:bookmarkStart w:id="8" w:name="_Toc529908788"/>
+      <w:bookmarkStart w:id="7" w:name="_Toc529908788"/>
       <w:r>
         <w:lastRenderedPageBreak/>
         <w:t>Task #</w:t>
@@ -4645,7 +4661,7 @@
         </w:rPr>
         <w:t>Reviewing fun facts;</w:t>
       </w:r>
-      <w:bookmarkEnd w:id="8"/>
+      <w:bookmarkEnd w:id="7"/>
     </w:p>
     <w:p>
       <w:pPr>
@@ -4875,7 +4891,7 @@
         <w:pStyle w:val="Heading2"/>
         <w:spacing w:after="0"/>
       </w:pPr>
-      <w:bookmarkStart w:id="9" w:name="_Toc529908789"/>
+      <w:bookmarkStart w:id="8" w:name="_Toc529908789"/>
       <w:r>
         <w:t>Task #</w:t>
       </w:r>
@@ -4903,7 +4919,7 @@
         </w:rPr>
         <w:t>;</w:t>
       </w:r>
-      <w:bookmarkEnd w:id="9"/>
+      <w:bookmarkEnd w:id="8"/>
     </w:p>
     <w:p>
       <w:pPr>
@@ -5163,7 +5179,7 @@
         <w:pStyle w:val="Heading2"/>
         <w:spacing w:after="0"/>
       </w:pPr>
-      <w:bookmarkStart w:id="10" w:name="_Toc529908790"/>
+      <w:bookmarkStart w:id="9" w:name="_Toc529908790"/>
       <w:r>
         <w:lastRenderedPageBreak/>
         <w:t>Task #</w:t>
@@ -5186,7 +5202,7 @@
         </w:rPr>
         <w:t>;</w:t>
       </w:r>
-      <w:bookmarkEnd w:id="10"/>
+      <w:bookmarkEnd w:id="9"/>
     </w:p>
     <w:p>
       <w:pPr>
@@ -5511,7 +5527,7 @@
         <w:pStyle w:val="Heading2"/>
         <w:spacing w:after="0"/>
       </w:pPr>
-      <w:bookmarkStart w:id="11" w:name="_Toc529908791"/>
+      <w:bookmarkStart w:id="10" w:name="_Toc529908791"/>
       <w:r>
         <w:t>Task #</w:t>
       </w:r>
@@ -5527,7 +5543,7 @@
         </w:rPr>
         <w:t>Accessing the global leaderboard/ranking;</w:t>
       </w:r>
-      <w:bookmarkEnd w:id="11"/>
+      <w:bookmarkEnd w:id="10"/>
     </w:p>
     <w:p>
       <w:pPr>
@@ -5857,7 +5873,7 @@
         <w:pStyle w:val="Heading2"/>
         <w:spacing w:after="0"/>
       </w:pPr>
-      <w:bookmarkStart w:id="12" w:name="_Toc529908792"/>
+      <w:bookmarkStart w:id="11" w:name="_Toc529908792"/>
       <w:r>
         <w:lastRenderedPageBreak/>
         <w:t>Task #</w:t>
@@ -5898,7 +5914,7 @@
         </w:rPr>
         <w:t>;</w:t>
       </w:r>
-      <w:bookmarkEnd w:id="12"/>
+      <w:bookmarkEnd w:id="11"/>
     </w:p>
     <w:p>
       <w:pPr>
@@ -6287,7 +6303,7 @@
         <w:pStyle w:val="Heading2"/>
         <w:spacing w:after="0"/>
       </w:pPr>
-      <w:bookmarkStart w:id="13" w:name="_Toc529908793"/>
+      <w:bookmarkStart w:id="12" w:name="_Toc529908793"/>
       <w:r>
         <w:t>Task #</w:t>
       </w:r>
@@ -6303,7 +6319,7 @@
         </w:rPr>
         <w:t>Contact-the-developer;</w:t>
       </w:r>
-      <w:bookmarkEnd w:id="13"/>
+      <w:bookmarkEnd w:id="12"/>
     </w:p>
     <w:p>
       <w:pPr>
@@ -6537,7 +6553,7 @@
         <w:pStyle w:val="Heading2"/>
         <w:spacing w:after="0"/>
       </w:pPr>
-      <w:bookmarkStart w:id="14" w:name="_Toc529908794"/>
+      <w:bookmarkStart w:id="13" w:name="_Toc529908794"/>
       <w:r>
         <w:lastRenderedPageBreak/>
         <w:t>Task #</w:t>
@@ -6566,7 +6582,7 @@
         </w:rPr>
         <w:t xml:space="preserve"> QA page;</w:t>
       </w:r>
-      <w:bookmarkEnd w:id="14"/>
+      <w:bookmarkEnd w:id="13"/>
     </w:p>
     <w:p>
       <w:pPr>
@@ -6995,7 +7011,7 @@
         <w:pStyle w:val="Heading2"/>
         <w:spacing w:after="0"/>
       </w:pPr>
-      <w:bookmarkStart w:id="15" w:name="_Toc529908795"/>
+      <w:bookmarkStart w:id="14" w:name="_Toc529908795"/>
       <w:r>
         <w:t>Task #</w:t>
       </w:r>
@@ -7029,7 +7045,7 @@
         </w:rPr>
         <w:t xml:space="preserve"> QA page;</w:t>
       </w:r>
-      <w:bookmarkEnd w:id="15"/>
+      <w:bookmarkEnd w:id="14"/>
     </w:p>
     <w:p>
       <w:pPr>
@@ -7228,21 +7244,7 @@
         <w:rPr>
           <w:sz w:val="24"/>
         </w:rPr>
-        <w:t xml:space="preserve"> increases or decreases the score for </w:t>
-      </w:r>
-      <w:proofErr w:type="gramStart"/>
-      <w:r>
-        <w:rPr>
-          <w:sz w:val="24"/>
-        </w:rPr>
-        <w:t>particular skills</w:t>
-      </w:r>
-      <w:proofErr w:type="gramEnd"/>
-      <w:r>
-        <w:rPr>
-          <w:sz w:val="24"/>
-        </w:rPr>
-        <w:t>.</w:t>
+        <w:t xml:space="preserve"> increases or decreases the score for particular skills.</w:t>
       </w:r>
     </w:p>
     <w:p>
@@ -7381,19 +7383,19 @@
         <w:spacing w:line="360" w:lineRule="auto"/>
         <w:jc w:val="both"/>
       </w:pPr>
-      <w:bookmarkStart w:id="16" w:name="_Toc529908796"/>
+      <w:bookmarkStart w:id="15" w:name="_Toc529908796"/>
       <w:r>
         <w:lastRenderedPageBreak/>
         <w:t>User scenarios</w:t>
       </w:r>
-      <w:bookmarkEnd w:id="16"/>
+      <w:bookmarkEnd w:id="15"/>
     </w:p>
     <w:p>
       <w:pPr>
         <w:pStyle w:val="Heading2"/>
         <w:spacing w:after="0"/>
       </w:pPr>
-      <w:bookmarkStart w:id="17" w:name="_Toc529908797"/>
+      <w:bookmarkStart w:id="16" w:name="_Toc529908797"/>
       <w:r>
         <w:t>Scenario</w:t>
       </w:r>
@@ -7412,7 +7414,7 @@
         </w:rPr>
         <w:t>:</w:t>
       </w:r>
-      <w:bookmarkEnd w:id="17"/>
+      <w:bookmarkEnd w:id="16"/>
     </w:p>
     <w:p>
       <w:pPr>
@@ -7812,19 +7814,35 @@
     </w:p>
     <w:p>
       <w:pPr>
-        <w:ind w:left="360"/>
-        <w:jc w:val="both"/>
-        <w:rPr>
-          <w:sz w:val="24"/>
-        </w:rPr>
-      </w:pPr>
+        <w:jc w:val="both"/>
+        <w:rPr>
+          <w:sz w:val="24"/>
+          <w:szCs w:val="24"/>
+        </w:rPr>
+      </w:pPr>
+      <w:r>
+        <w:rPr>
+          <w:b/>
+          <w:bCs/>
+          <w:sz w:val="24"/>
+          <w:szCs w:val="24"/>
+        </w:rPr>
+        <w:t xml:space="preserve">Motivation: </w:t>
+      </w:r>
+      <w:r>
+        <w:rPr>
+          <w:sz w:val="24"/>
+          <w:szCs w:val="24"/>
+        </w:rPr>
+        <w:t>The main motivation for the chosen user interface design is that it is easy to understand, reflected through the fact that the user can choose from a certain amount of options and is guided through various steps, until the process of creating a quiz is done. Also, this design resembles the one used on moodle websites.</w:t>
+      </w:r>
     </w:p>
     <w:p>
       <w:pPr>
         <w:pStyle w:val="Heading2"/>
         <w:spacing w:after="0"/>
       </w:pPr>
-      <w:bookmarkStart w:id="18" w:name="_Toc529908798"/>
+      <w:bookmarkStart w:id="17" w:name="_Toc529908798"/>
       <w:r>
         <w:t xml:space="preserve">Scenario </w:t>
       </w:r>
@@ -7843,7 +7861,7 @@
         </w:rPr>
         <w:t>;</w:t>
       </w:r>
-      <w:bookmarkEnd w:id="18"/>
+      <w:bookmarkEnd w:id="17"/>
     </w:p>
     <w:p>
       <w:pPr>
@@ -7985,10 +8003,28 @@
     </w:p>
     <w:p>
       <w:pPr>
-        <w:rPr>
-          <w:sz w:val="24"/>
-        </w:rPr>
-      </w:pPr>
+        <w:jc w:val="both"/>
+        <w:rPr>
+          <w:sz w:val="24"/>
+          <w:szCs w:val="24"/>
+        </w:rPr>
+      </w:pPr>
+      <w:r>
+        <w:rPr>
+          <w:b/>
+          <w:bCs/>
+          <w:sz w:val="24"/>
+          <w:szCs w:val="24"/>
+        </w:rPr>
+        <w:t xml:space="preserve">Motivation: </w:t>
+      </w:r>
+      <w:r>
+        <w:rPr>
+          <w:sz w:val="24"/>
+          <w:szCs w:val="24"/>
+        </w:rPr>
+        <w:t>The main motivation for the chosen user interface design is that the user is guided throughout the process of solving a quiz through steps with intuitive explications. Furthermore, this design is applied also on moodle websites.</w:t>
+      </w:r>
       <w:r>
         <w:rPr>
           <w:sz w:val="24"/>
@@ -8001,7 +8037,7 @@
         <w:pStyle w:val="Heading2"/>
         <w:spacing w:after="0"/>
       </w:pPr>
-      <w:bookmarkStart w:id="19" w:name="_Toc529908799"/>
+      <w:bookmarkStart w:id="18" w:name="_Toc529908799"/>
       <w:r>
         <w:lastRenderedPageBreak/>
         <w:t>Scenario</w:t>
@@ -8033,7 +8069,7 @@
         </w:rPr>
         <w:t>;</w:t>
       </w:r>
-      <w:bookmarkEnd w:id="19"/>
+      <w:bookmarkEnd w:id="18"/>
     </w:p>
     <w:p>
       <w:pPr>
@@ -8286,15 +8322,32 @@
         <w:rPr>
           <w:b/>
           <w:sz w:val="24"/>
-        </w:rPr>
-      </w:pPr>
+          <w:szCs w:val="24"/>
+        </w:rPr>
+      </w:pPr>
+      <w:r>
+        <w:rPr>
+          <w:b/>
+          <w:bCs/>
+          <w:sz w:val="24"/>
+          <w:szCs w:val="24"/>
+        </w:rPr>
+        <w:t xml:space="preserve">Motivation: </w:t>
+      </w:r>
+      <w:r>
+        <w:rPr>
+          <w:sz w:val="24"/>
+          <w:szCs w:val="24"/>
+        </w:rPr>
+        <w:t>The motivation for the chosen interface design is that the user is guided throughout the process through intuitive steps. Furthermore, it is also used on Facebook when posting activities, making it easy to be understood by teachers or students.</w:t>
+      </w:r>
     </w:p>
     <w:p>
       <w:pPr>
         <w:pStyle w:val="Heading2"/>
         <w:spacing w:after="0"/>
       </w:pPr>
-      <w:bookmarkStart w:id="20" w:name="_Toc529908800"/>
+      <w:bookmarkStart w:id="19" w:name="_Toc529908800"/>
       <w:r>
         <w:t>Scenario</w:t>
       </w:r>
@@ -8313,7 +8366,7 @@
         </w:rPr>
         <w:t>Fun fact of the day;</w:t>
       </w:r>
-      <w:bookmarkEnd w:id="20"/>
+      <w:bookmarkEnd w:id="19"/>
     </w:p>
     <w:p>
       <w:pPr>
@@ -8486,6 +8539,86 @@
         <w:jc w:val="both"/>
         <w:rPr>
           <w:sz w:val="24"/>
+          <w:szCs w:val="24"/>
+        </w:rPr>
+      </w:pPr>
+      <w:r>
+        <w:rPr>
+          <w:b/>
+          <w:bCs/>
+          <w:sz w:val="24"/>
+          <w:szCs w:val="24"/>
+        </w:rPr>
+        <w:t xml:space="preserve">Motivation: </w:t>
+      </w:r>
+      <w:r>
+        <w:rPr>
+          <w:sz w:val="24"/>
+          <w:szCs w:val="24"/>
+        </w:rPr>
+        <w:t>The main motivation for the chosen design is that it is similar to viewing high rated posts on Facebook, which makes it more familiar for students, teachers or guests.</w:t>
+      </w:r>
+    </w:p>
+    <w:p>
+      <w:pPr>
+        <w:jc w:val="both"/>
+        <w:rPr>
+          <w:sz w:val="24"/>
+          <w:szCs w:val="24"/>
+        </w:rPr>
+      </w:pPr>
+    </w:p>
+    <w:p>
+      <w:pPr>
+        <w:jc w:val="both"/>
+        <w:rPr>
+          <w:sz w:val="24"/>
+          <w:szCs w:val="24"/>
+        </w:rPr>
+      </w:pPr>
+    </w:p>
+    <w:p>
+      <w:pPr>
+        <w:jc w:val="both"/>
+        <w:rPr>
+          <w:sz w:val="24"/>
+          <w:szCs w:val="24"/>
+        </w:rPr>
+      </w:pPr>
+    </w:p>
+    <w:p>
+      <w:pPr>
+        <w:jc w:val="both"/>
+        <w:rPr>
+          <w:sz w:val="24"/>
+          <w:szCs w:val="24"/>
+        </w:rPr>
+      </w:pPr>
+    </w:p>
+    <w:p>
+      <w:pPr>
+        <w:jc w:val="both"/>
+        <w:rPr>
+          <w:sz w:val="24"/>
+          <w:szCs w:val="24"/>
+        </w:rPr>
+      </w:pPr>
+    </w:p>
+    <w:p>
+      <w:pPr>
+        <w:jc w:val="both"/>
+        <w:rPr>
+          <w:sz w:val="24"/>
+          <w:szCs w:val="24"/>
+        </w:rPr>
+      </w:pPr>
+    </w:p>
+    <w:p>
+      <w:pPr>
+        <w:jc w:val="both"/>
+        <w:rPr>
+          <w:sz w:val="24"/>
+          <w:szCs w:val="24"/>
         </w:rPr>
       </w:pPr>
     </w:p>
@@ -8494,8 +8627,9 @@
         <w:pStyle w:val="Heading2"/>
         <w:spacing w:after="0"/>
       </w:pPr>
-      <w:bookmarkStart w:id="21" w:name="_Toc529908801"/>
-      <w:r>
+      <w:bookmarkStart w:id="20" w:name="_Toc529908801"/>
+      <w:r>
+        <w:lastRenderedPageBreak/>
         <w:t>Scenario</w:t>
       </w:r>
       <w:r>
@@ -8513,7 +8647,7 @@
         </w:rPr>
         <w:t>Reviewing fun facts;</w:t>
       </w:r>
-      <w:bookmarkEnd w:id="21"/>
+      <w:bookmarkEnd w:id="20"/>
     </w:p>
     <w:p>
       <w:pPr>
@@ -8723,15 +8857,27 @@
     </w:p>
     <w:p>
       <w:pPr>
-        <w:rPr>
-          <w:sz w:val="24"/>
-        </w:rPr>
-      </w:pPr>
-      <w:r>
-        <w:rPr>
-          <w:sz w:val="24"/>
-        </w:rPr>
-        <w:br w:type="page"/>
+        <w:jc w:val="both"/>
+        <w:rPr>
+          <w:sz w:val="24"/>
+          <w:szCs w:val="24"/>
+        </w:rPr>
+      </w:pPr>
+      <w:r>
+        <w:rPr>
+          <w:b/>
+          <w:bCs/>
+          <w:sz w:val="24"/>
+          <w:szCs w:val="24"/>
+        </w:rPr>
+        <w:t xml:space="preserve">Motivation: </w:t>
+      </w:r>
+      <w:r>
+        <w:rPr>
+          <w:sz w:val="24"/>
+          <w:szCs w:val="24"/>
+        </w:rPr>
+        <w:t>The main motivation for the chosen design is that it is similar with the one of reviewing posts on Facebook.</w:t>
       </w:r>
     </w:p>
     <w:p>
@@ -8739,9 +8885,8 @@
         <w:pStyle w:val="Heading2"/>
         <w:spacing w:after="0"/>
       </w:pPr>
-      <w:bookmarkStart w:id="22" w:name="_Toc529908802"/>
-      <w:r>
-        <w:lastRenderedPageBreak/>
+      <w:bookmarkStart w:id="21" w:name="_Toc529908802"/>
+      <w:r>
         <w:t>Scenario</w:t>
       </w:r>
       <w:r>
@@ -8759,7 +8904,7 @@
         </w:rPr>
         <w:t>Posting tutorials;</w:t>
       </w:r>
-      <w:bookmarkEnd w:id="22"/>
+      <w:bookmarkEnd w:id="21"/>
     </w:p>
     <w:p>
       <w:pPr>
@@ -8795,7 +8940,7 @@
           <w:sz w:val="24"/>
         </w:rPr>
       </w:pPr>
-      <w:bookmarkStart w:id="23" w:name="_Hlk529829226"/>
+      <w:bookmarkStart w:id="22" w:name="_Hlk529829226"/>
       <w:r>
         <w:rPr>
           <w:rFonts w:eastAsia="Calibri" w:cstheme="minorHAnsi"/>
@@ -8804,7 +8949,7 @@
         <w:t>Click the "Tutorials" button that will redirect you to the Tutorials page;</w:t>
       </w:r>
     </w:p>
-    <w:bookmarkEnd w:id="23"/>
+    <w:bookmarkEnd w:id="22"/>
     <w:p>
       <w:pPr>
         <w:numPr>
@@ -8966,9 +9111,168 @@
         <w:spacing w:after="0"/>
         <w:jc w:val="both"/>
         <w:rPr>
-          <w:rFonts w:ascii="Calibri" w:eastAsia="Calibri" w:hAnsi="Calibri" w:cs="Calibri"/>
-          <w:b/>
-          <w:sz w:val="24"/>
+          <w:sz w:val="24"/>
+          <w:szCs w:val="24"/>
+        </w:rPr>
+      </w:pPr>
+      <w:r>
+        <w:rPr>
+          <w:b/>
+          <w:bCs/>
+          <w:sz w:val="24"/>
+          <w:szCs w:val="24"/>
+        </w:rPr>
+        <w:t xml:space="preserve">Motivation: </w:t>
+      </w:r>
+      <w:r>
+        <w:rPr>
+          <w:sz w:val="24"/>
+          <w:szCs w:val="24"/>
+        </w:rPr>
+        <w:t>The motivation for the chosen design is the fact that it resembles the design of creating a post on Facebook, making it more familiar to the users. Furthermore, the user is guided through intuitive steps throughout the process.</w:t>
+      </w:r>
+    </w:p>
+    <w:p>
+      <w:pPr>
+        <w:spacing w:after="0"/>
+        <w:jc w:val="both"/>
+        <w:rPr>
+          <w:rFonts w:eastAsia="Calibri" w:cstheme="minorHAnsi"/>
+          <w:b/>
+          <w:sz w:val="24"/>
+          <w:szCs w:val="24"/>
+        </w:rPr>
+      </w:pPr>
+    </w:p>
+    <w:p>
+      <w:pPr>
+        <w:spacing w:after="0"/>
+        <w:jc w:val="both"/>
+        <w:rPr>
+          <w:rFonts w:eastAsia="Calibri" w:cstheme="minorHAnsi"/>
+          <w:b/>
+          <w:sz w:val="24"/>
+          <w:szCs w:val="24"/>
+        </w:rPr>
+      </w:pPr>
+    </w:p>
+    <w:p>
+      <w:pPr>
+        <w:spacing w:after="0"/>
+        <w:jc w:val="both"/>
+        <w:rPr>
+          <w:rFonts w:eastAsia="Calibri" w:cstheme="minorHAnsi"/>
+          <w:b/>
+          <w:sz w:val="24"/>
+          <w:szCs w:val="24"/>
+        </w:rPr>
+      </w:pPr>
+    </w:p>
+    <w:p>
+      <w:pPr>
+        <w:spacing w:after="0"/>
+        <w:jc w:val="both"/>
+        <w:rPr>
+          <w:rFonts w:eastAsia="Calibri" w:cstheme="minorHAnsi"/>
+          <w:b/>
+          <w:sz w:val="24"/>
+          <w:szCs w:val="24"/>
+        </w:rPr>
+      </w:pPr>
+    </w:p>
+    <w:p>
+      <w:pPr>
+        <w:spacing w:after="0"/>
+        <w:jc w:val="both"/>
+        <w:rPr>
+          <w:rFonts w:eastAsia="Calibri" w:cstheme="minorHAnsi"/>
+          <w:b/>
+          <w:sz w:val="24"/>
+          <w:szCs w:val="24"/>
+        </w:rPr>
+      </w:pPr>
+    </w:p>
+    <w:p>
+      <w:pPr>
+        <w:spacing w:after="0"/>
+        <w:jc w:val="both"/>
+        <w:rPr>
+          <w:rFonts w:eastAsia="Calibri" w:cstheme="minorHAnsi"/>
+          <w:b/>
+          <w:sz w:val="24"/>
+          <w:szCs w:val="24"/>
+        </w:rPr>
+      </w:pPr>
+    </w:p>
+    <w:p>
+      <w:pPr>
+        <w:spacing w:after="0"/>
+        <w:jc w:val="both"/>
+        <w:rPr>
+          <w:rFonts w:eastAsia="Calibri" w:cstheme="minorHAnsi"/>
+          <w:b/>
+          <w:sz w:val="24"/>
+          <w:szCs w:val="24"/>
+        </w:rPr>
+      </w:pPr>
+    </w:p>
+    <w:p>
+      <w:pPr>
+        <w:spacing w:after="0"/>
+        <w:jc w:val="both"/>
+        <w:rPr>
+          <w:rFonts w:eastAsia="Calibri" w:cstheme="minorHAnsi"/>
+          <w:b/>
+          <w:sz w:val="24"/>
+          <w:szCs w:val="24"/>
+        </w:rPr>
+      </w:pPr>
+    </w:p>
+    <w:p>
+      <w:pPr>
+        <w:spacing w:after="0"/>
+        <w:jc w:val="both"/>
+        <w:rPr>
+          <w:rFonts w:eastAsia="Calibri" w:cstheme="minorHAnsi"/>
+          <w:b/>
+          <w:sz w:val="24"/>
+          <w:szCs w:val="24"/>
+        </w:rPr>
+      </w:pPr>
+    </w:p>
+    <w:p>
+      <w:pPr>
+        <w:spacing w:after="0"/>
+        <w:jc w:val="both"/>
+        <w:rPr>
+          <w:rFonts w:eastAsia="Calibri" w:cstheme="minorHAnsi"/>
+          <w:b/>
+          <w:sz w:val="24"/>
+          <w:szCs w:val="24"/>
+        </w:rPr>
+      </w:pPr>
+    </w:p>
+    <w:p>
+      <w:pPr>
+        <w:spacing w:after="0"/>
+        <w:jc w:val="both"/>
+        <w:rPr>
+          <w:rFonts w:eastAsia="Calibri" w:cstheme="minorHAnsi"/>
+          <w:b/>
+          <w:sz w:val="24"/>
+          <w:szCs w:val="24"/>
+        </w:rPr>
+      </w:pPr>
+    </w:p>
+    <w:p>
+      <w:pPr>
+        <w:spacing w:after="0"/>
+        <w:jc w:val="both"/>
+        <w:rPr>
+          <w:rFonts w:eastAsia="Calibri" w:cstheme="minorHAnsi"/>
+          <w:b/>
+          <w:sz w:val="24"/>
+          <w:szCs w:val="24"/>
         </w:rPr>
       </w:pPr>
     </w:p>
@@ -8977,8 +9281,9 @@
         <w:pStyle w:val="Heading2"/>
         <w:spacing w:after="0"/>
       </w:pPr>
-      <w:bookmarkStart w:id="24" w:name="_Toc529908803"/>
-      <w:r>
+      <w:bookmarkStart w:id="23" w:name="_Toc529908803"/>
+      <w:r>
+        <w:lastRenderedPageBreak/>
         <w:t>Scenario</w:t>
       </w:r>
       <w:r>
@@ -8996,7 +9301,7 @@
         </w:rPr>
         <w:t>Viewing and reviewing tutorials;</w:t>
       </w:r>
-      <w:bookmarkEnd w:id="24"/>
+      <w:bookmarkEnd w:id="23"/>
     </w:p>
     <w:p>
       <w:pPr>
@@ -9178,9 +9483,38 @@
         <w:spacing w:after="0"/>
         <w:jc w:val="both"/>
         <w:rPr>
-          <w:rFonts w:ascii="Calibri" w:eastAsia="Calibri" w:hAnsi="Calibri" w:cs="Calibri"/>
-          <w:b/>
-          <w:sz w:val="24"/>
+          <w:rFonts w:eastAsia="Calibri" w:cstheme="minorHAnsi"/>
+          <w:b/>
+          <w:sz w:val="24"/>
+          <w:szCs w:val="24"/>
+        </w:rPr>
+      </w:pPr>
+      <w:r>
+        <w:rPr>
+          <w:b/>
+          <w:bCs/>
+          <w:sz w:val="24"/>
+          <w:szCs w:val="24"/>
+        </w:rPr>
+        <w:t xml:space="preserve">Motivation: </w:t>
+      </w:r>
+      <w:r>
+        <w:rPr>
+          <w:sz w:val="24"/>
+          <w:szCs w:val="24"/>
+        </w:rPr>
+        <w:t>The motivation for the chosen design is the fact that it resembles the design of reviewing posts on Facebook, making it more familiar to the users.</w:t>
+      </w:r>
+    </w:p>
+    <w:p>
+      <w:pPr>
+        <w:spacing w:after="0"/>
+        <w:jc w:val="both"/>
+        <w:rPr>
+          <w:rFonts w:eastAsia="Calibri" w:cstheme="minorHAnsi"/>
+          <w:b/>
+          <w:sz w:val="24"/>
+          <w:szCs w:val="24"/>
         </w:rPr>
       </w:pPr>
     </w:p>
@@ -9189,7 +9523,7 @@
         <w:pStyle w:val="Heading2"/>
         <w:spacing w:after="0"/>
       </w:pPr>
-      <w:bookmarkStart w:id="25" w:name="_Toc529908804"/>
+      <w:bookmarkStart w:id="24" w:name="_Toc529908804"/>
       <w:r>
         <w:t>Scenario</w:t>
       </w:r>
@@ -9208,7 +9542,7 @@
         </w:rPr>
         <w:t>Accessing the global leaderboard/ranking;</w:t>
       </w:r>
-      <w:bookmarkEnd w:id="25"/>
+      <w:bookmarkEnd w:id="24"/>
     </w:p>
     <w:p>
       <w:pPr>
@@ -9396,21 +9730,7 @@
         <w:rPr>
           <w:sz w:val="24"/>
         </w:rPr>
-        <w:t xml:space="preserve"> (e.g. Position: 1: User: Andrei, Score: 250, Position 2: User </w:t>
-      </w:r>
-      <w:proofErr w:type="spellStart"/>
-      <w:r>
-        <w:rPr>
-          <w:sz w:val="24"/>
-        </w:rPr>
-        <w:t>Andreea</w:t>
-      </w:r>
-      <w:proofErr w:type="spellEnd"/>
-      <w:r>
-        <w:rPr>
-          <w:sz w:val="24"/>
-        </w:rPr>
-        <w:t>, Score 225, etc.)</w:t>
+        <w:t xml:space="preserve"> (e.g. Position: 1: User: Andrei, Score: 250, Position 2: User Andreea, Score 225, etc.)</w:t>
       </w:r>
       <w:r>
         <w:rPr>
@@ -9440,15 +9760,27 @@
     </w:p>
     <w:p>
       <w:pPr>
-        <w:rPr>
-          <w:sz w:val="24"/>
-        </w:rPr>
-      </w:pPr>
-      <w:r>
-        <w:rPr>
-          <w:sz w:val="24"/>
-        </w:rPr>
-        <w:br w:type="page"/>
+        <w:jc w:val="both"/>
+        <w:rPr>
+          <w:sz w:val="24"/>
+          <w:szCs w:val="24"/>
+        </w:rPr>
+      </w:pPr>
+      <w:r>
+        <w:rPr>
+          <w:b/>
+          <w:bCs/>
+          <w:sz w:val="24"/>
+          <w:szCs w:val="24"/>
+        </w:rPr>
+        <w:t xml:space="preserve">Motivation: </w:t>
+      </w:r>
+      <w:r>
+        <w:rPr>
+          <w:sz w:val="24"/>
+          <w:szCs w:val="24"/>
+        </w:rPr>
+        <w:t>The motivation for the chosen design is the fact that this kind of design is seen throughout multiple websites in the case of showing a leaderboard, being simple through representing the rank of each user through a list.</w:t>
       </w:r>
     </w:p>
     <w:p>
@@ -9456,9 +9788,8 @@
         <w:pStyle w:val="Heading2"/>
         <w:spacing w:after="0"/>
       </w:pPr>
-      <w:bookmarkStart w:id="26" w:name="_Toc529908805"/>
-      <w:r>
-        <w:lastRenderedPageBreak/>
+      <w:bookmarkStart w:id="25" w:name="_Toc529908805"/>
+      <w:r>
         <w:t>Scenario</w:t>
       </w:r>
       <w:r>
@@ -9476,7 +9807,7 @@
         </w:rPr>
         <w:t>Access to personal profile and viewing statistics;</w:t>
       </w:r>
-      <w:bookmarkEnd w:id="26"/>
+      <w:bookmarkEnd w:id="25"/>
       <w:r>
         <w:rPr>
           <w:b w:val="0"/>
@@ -9623,11 +9954,35 @@
     </w:p>
     <w:p>
       <w:pPr>
-        <w:ind w:left="360"/>
-        <w:jc w:val="both"/>
-        <w:rPr>
-          <w:b/>
-          <w:sz w:val="24"/>
+        <w:jc w:val="both"/>
+        <w:rPr>
+          <w:sz w:val="24"/>
+          <w:szCs w:val="24"/>
+        </w:rPr>
+      </w:pPr>
+      <w:r>
+        <w:rPr>
+          <w:b/>
+          <w:bCs/>
+          <w:sz w:val="24"/>
+          <w:szCs w:val="24"/>
+        </w:rPr>
+        <w:t xml:space="preserve">Motivation: </w:t>
+      </w:r>
+      <w:r>
+        <w:rPr>
+          <w:sz w:val="24"/>
+          <w:szCs w:val="24"/>
+        </w:rPr>
+        <w:t>The motivation for this design is the fact that it can be seen throughout multiple websites (e.g Github), making it more familiar for students, teachers or guests.</w:t>
+      </w:r>
+    </w:p>
+    <w:p>
+      <w:pPr>
+        <w:jc w:val="both"/>
+        <w:rPr>
+          <w:sz w:val="24"/>
+          <w:szCs w:val="24"/>
         </w:rPr>
       </w:pPr>
     </w:p>
@@ -9636,8 +9991,9 @@
         <w:pStyle w:val="Heading2"/>
         <w:spacing w:after="0"/>
       </w:pPr>
-      <w:bookmarkStart w:id="27" w:name="_Toc529908806"/>
-      <w:r>
+      <w:bookmarkStart w:id="26" w:name="_Toc529908806"/>
+      <w:r>
+        <w:lastRenderedPageBreak/>
         <w:t>Scenario</w:t>
       </w:r>
       <w:r>
@@ -9655,7 +10011,7 @@
         </w:rPr>
         <w:t>Contact-the-developer;</w:t>
       </w:r>
-      <w:bookmarkEnd w:id="27"/>
+      <w:bookmarkEnd w:id="26"/>
     </w:p>
     <w:p>
       <w:pPr>
@@ -9805,15 +10161,32 @@
         <w:jc w:val="both"/>
         <w:rPr>
           <w:sz w:val="24"/>
-        </w:rPr>
-      </w:pPr>
+          <w:szCs w:val="24"/>
+        </w:rPr>
+      </w:pPr>
+      <w:r>
+        <w:rPr>
+          <w:b/>
+          <w:bCs/>
+          <w:sz w:val="24"/>
+          <w:szCs w:val="24"/>
+        </w:rPr>
+        <w:t xml:space="preserve">Motivation: </w:t>
+      </w:r>
+      <w:r>
+        <w:rPr>
+          <w:sz w:val="24"/>
+          <w:szCs w:val="24"/>
+        </w:rPr>
+        <w:t>The design is chosen because it is the most common thing seen on websites, being a simple form, easy to understand, through which one can take contact with the developers or owners.</w:t>
+      </w:r>
     </w:p>
     <w:p>
       <w:pPr>
         <w:pStyle w:val="Heading2"/>
         <w:spacing w:after="0"/>
       </w:pPr>
-      <w:bookmarkStart w:id="28" w:name="_Toc529908807"/>
+      <w:bookmarkStart w:id="27" w:name="_Toc529908807"/>
       <w:r>
         <w:t>Scenario</w:t>
       </w:r>
@@ -9844,7 +10217,7 @@
         </w:rPr>
         <w:t xml:space="preserve"> QA page;</w:t>
       </w:r>
-      <w:bookmarkEnd w:id="28"/>
+      <w:bookmarkEnd w:id="27"/>
     </w:p>
     <w:p>
       <w:pPr>
@@ -10047,27 +10420,49 @@
     </w:p>
     <w:p>
       <w:pPr>
-        <w:rPr>
-          <w:b/>
-          <w:sz w:val="24"/>
-        </w:rPr>
-      </w:pPr>
-      <w:r>
-        <w:rPr>
-          <w:b/>
-          <w:sz w:val="24"/>
-        </w:rPr>
-        <w:br w:type="page"/>
-      </w:r>
+        <w:spacing w:after="0"/>
+        <w:jc w:val="both"/>
+        <w:rPr>
+          <w:sz w:val="24"/>
+          <w:szCs w:val="24"/>
+        </w:rPr>
+      </w:pPr>
+      <w:r>
+        <w:rPr>
+          <w:b/>
+          <w:bCs/>
+          <w:sz w:val="24"/>
+          <w:szCs w:val="24"/>
+        </w:rPr>
+        <w:t xml:space="preserve">Motivation: </w:t>
+      </w:r>
+      <w:r>
+        <w:rPr>
+          <w:sz w:val="24"/>
+          <w:szCs w:val="24"/>
+        </w:rPr>
+        <w:t>This design can be seen also on Stack Overflow, so it is familiar for students and teachers.</w:t>
+      </w:r>
+    </w:p>
+    <w:p>
+      <w:pPr>
+        <w:spacing w:after="0"/>
+        <w:jc w:val="both"/>
+        <w:rPr>
+          <w:rFonts w:eastAsia="Calibri" w:cstheme="minorHAnsi"/>
+          <w:b/>
+          <w:sz w:val="24"/>
+          <w:szCs w:val="24"/>
+        </w:rPr>
+      </w:pPr>
     </w:p>
     <w:p>
       <w:pPr>
         <w:pStyle w:val="Heading2"/>
         <w:spacing w:after="0"/>
       </w:pPr>
-      <w:bookmarkStart w:id="29" w:name="_Toc529908808"/>
-      <w:r>
-        <w:lastRenderedPageBreak/>
+      <w:bookmarkStart w:id="28" w:name="_Toc529908808"/>
+      <w:r>
         <w:t>Scenario</w:t>
       </w:r>
       <w:r>
@@ -10103,7 +10498,7 @@
         </w:rPr>
         <w:t>;</w:t>
       </w:r>
-      <w:bookmarkEnd w:id="29"/>
+      <w:bookmarkEnd w:id="28"/>
     </w:p>
     <w:p>
       <w:pPr>
@@ -10305,6 +10700,53 @@
         <w:t>Your answers can be rated as either being helpful or not.</w:t>
       </w:r>
     </w:p>
+    <w:p>
+      <w:pPr>
+        <w:spacing w:after="0"/>
+        <w:jc w:val="both"/>
+        <w:rPr>
+          <w:rFonts w:eastAsia="Calibri" w:cstheme="minorHAnsi"/>
+          <w:sz w:val="24"/>
+          <w:szCs w:val="24"/>
+        </w:rPr>
+      </w:pPr>
+      <w:r>
+        <w:rPr>
+          <w:b/>
+          <w:bCs/>
+          <w:sz w:val="24"/>
+          <w:szCs w:val="24"/>
+        </w:rPr>
+        <w:t xml:space="preserve">Motivation: </w:t>
+      </w:r>
+      <w:r>
+        <w:rPr>
+          <w:sz w:val="24"/>
+          <w:szCs w:val="24"/>
+        </w:rPr>
+        <w:t>The design can be seen also on Stack Overflow, making it more familiar for students and teachers.</w:t>
+      </w:r>
+    </w:p>
+    <w:p>
+      <w:pPr>
+        <w:spacing w:after="0"/>
+        <w:jc w:val="both"/>
+        <w:rPr>
+          <w:rFonts w:eastAsia="Calibri" w:cstheme="minorHAnsi"/>
+          <w:sz w:val="24"/>
+        </w:rPr>
+      </w:pPr>
+    </w:p>
+    <w:p>
+      <w:pPr>
+        <w:spacing w:after="0"/>
+        <w:jc w:val="both"/>
+        <w:rPr>
+          <w:rFonts w:eastAsia="Calibri" w:cstheme="minorHAnsi"/>
+          <w:sz w:val="24"/>
+        </w:rPr>
+      </w:pPr>
+    </w:p>
     <w:p/>
     <w:p>
       <w:pPr>
@@ -10314,14 +10756,15 @@
           <w:sz w:val="24"/>
         </w:rPr>
       </w:pPr>
-      <w:bookmarkStart w:id="30" w:name="_Toc529908809"/>
+      <w:bookmarkStart w:id="29" w:name="_Toc529908809"/>
       <w:r>
         <w:rPr>
           <w:rStyle w:val="Heading2Char"/>
         </w:rPr>
+        <w:lastRenderedPageBreak/>
         <w:t>Alternative Scenario #1:</w:t>
       </w:r>
-      <w:bookmarkEnd w:id="30"/>
+      <w:bookmarkEnd w:id="29"/>
       <w:r>
         <w:rPr>
           <w:sz w:val="24"/>
@@ -10442,14 +10885,14 @@
           <w:sz w:val="24"/>
         </w:rPr>
       </w:pPr>
-      <w:bookmarkStart w:id="31" w:name="_Toc529908810"/>
+      <w:bookmarkStart w:id="30" w:name="_Toc529908810"/>
       <w:r>
         <w:rPr>
           <w:rStyle w:val="Heading2Char"/>
         </w:rPr>
         <w:t>Alternative Scenario #2</w:t>
       </w:r>
-      <w:bookmarkEnd w:id="31"/>
+      <w:bookmarkEnd w:id="30"/>
       <w:r>
         <w:rPr>
           <w:b/>
@@ -10506,7 +10949,15 @@
         <w:rPr>
           <w:sz w:val="24"/>
         </w:rPr>
-        <w:t>If the user clicks on the “View My Profile” button, the website will redirect him to his profile, where he/she can see his/her score, together with graphs on acquired skills and badges.</w:t>
+        <w:t xml:space="preserve">If the user clicks on the </w:t>
+      </w:r>
+      <w:bookmarkStart w:id="31" w:name="_GoBack"/>
+      <w:bookmarkEnd w:id="31"/>
+      <w:r>
+        <w:rPr>
+          <w:sz w:val="24"/>
+        </w:rPr>
+        <w:t>“View My Profile” button, the website will redirect him to his profile, where he/she can see his/her score, together with graphs on acquired skills and badges.</w:t>
       </w:r>
     </w:p>
     <w:p>
@@ -10833,7 +11284,7 @@
 </file>
 
 <file path=word/endnotes.xml><?xml version="1.0" encoding="utf-8"?>
-<w:endnotes xmlns:wpc="http://schemas.microsoft.com/office/word/2010/wordprocessingCanvas" xmlns:cx="http://schemas.microsoft.com/office/drawing/2014/chartex" xmlns:cx1="http://schemas.microsoft.com/office/drawing/2015/9/8/chartex" xmlns:cx2="http://schemas.microsoft.com/office/drawing/2015/10/21/chartex" xmlns:cx3="http://schemas.microsoft.com/office/drawing/2016/5/9/chartex" xmlns:cx4="http://schemas.microsoft.com/office/drawing/2016/5/10/chartex" xmlns:cx5="http://schemas.microsoft.com/office/drawing/2016/5/11/chartex" xmlns:cx6="http://schemas.microsoft.com/office/drawing/2016/5/12/chartex" xmlns:cx7="http://schemas.microsoft.com/office/drawing/2016/5/13/chartex" xmlns:cx8="http://schemas.microsoft.com/office/drawing/2016/5/14/chartex" xmlns:mc="http://schemas.openxmlformats.org/markup-compatibility/2006" xmlns:aink="http://schemas.microsoft.com/office/drawing/2016/ink" xmlns:am3d="http://schemas.microsoft.com/office/drawing/2017/model3d" xmlns:o="urn:schemas-microsoft-com:office:office" xmlns:r="http://schemas.openxmlformats.org/officeDocument/2006/relationships" xmlns:m="http://schemas.openxmlformats.org/officeDocument/2006/math" xmlns:v="urn:schemas-microsoft-com:vml" xmlns:wp14="http://schemas.microsoft.com/office/word/2010/wordprocessingDrawing" xmlns:wp="http://schemas.openxmlformats.org/drawingml/2006/wordprocessingDrawing" xmlns:w10="urn:schemas-microsoft-com:office:word" xmlns:w="http://schemas.openxmlformats.org/wordprocessingml/2006/main" xmlns:w14="http://schemas.microsoft.com/office/word/2010/wordml" xmlns:w15="http://schemas.microsoft.com/office/word/2012/wordml" xmlns:w16cid="http://schemas.microsoft.com/office/word/2016/wordml/cid" xmlns:w16se="http://schemas.microsoft.com/office/word/2015/wordml/symex" xmlns:wpg="http://schemas.microsoft.com/office/word/2010/wordprocessingGroup" xmlns:wpi="http://schemas.microsoft.com/office/word/2010/wordprocessingInk" xmlns:wne="http://schemas.microsoft.com/office/word/2006/wordml" xmlns:wps="http://schemas.microsoft.com/office/word/2010/wordprocessingShape" mc:Ignorable="w14 w15 w16se w16cid wp14">
+<w:endnotes xmlns:wpc="http://schemas.microsoft.com/office/word/2010/wordprocessingCanvas" xmlns:cx="http://schemas.microsoft.com/office/drawing/2014/chartex" xmlns:cx1="http://schemas.microsoft.com/office/drawing/2015/9/8/chartex" xmlns:mc="http://schemas.openxmlformats.org/markup-compatibility/2006" xmlns:o="urn:schemas-microsoft-com:office:office" xmlns:r="http://schemas.openxmlformats.org/officeDocument/2006/relationships" xmlns:m="http://schemas.openxmlformats.org/officeDocument/2006/math" xmlns:v="urn:schemas-microsoft-com:vml" xmlns:wp14="http://schemas.microsoft.com/office/word/2010/wordprocessingDrawing" xmlns:wp="http://schemas.openxmlformats.org/drawingml/2006/wordprocessingDrawing" xmlns:w10="urn:schemas-microsoft-com:office:word" xmlns:w="http://schemas.openxmlformats.org/wordprocessingml/2006/main" xmlns:w14="http://schemas.microsoft.com/office/word/2010/wordml" xmlns:w15="http://schemas.microsoft.com/office/word/2012/wordml" xmlns:w16se="http://schemas.microsoft.com/office/word/2015/wordml/symex" xmlns:wpg="http://schemas.microsoft.com/office/word/2010/wordprocessingGroup" xmlns:wpi="http://schemas.microsoft.com/office/word/2010/wordprocessingInk" xmlns:wne="http://schemas.microsoft.com/office/word/2006/wordml" xmlns:wps="http://schemas.microsoft.com/office/word/2010/wordprocessingShape" mc:Ignorable="w14 w15 w16se wp14">
   <w:endnote w:type="separator" w:id="-1">
     <w:p>
       <w:pPr>
@@ -10858,7 +11309,7 @@
 </file>
 
 <file path=word/footer1.xml><?xml version="1.0" encoding="utf-8"?>
-<w:ftr xmlns:wpc="http://schemas.microsoft.com/office/word/2010/wordprocessingCanvas" xmlns:cx="http://schemas.microsoft.com/office/drawing/2014/chartex" xmlns:cx1="http://schemas.microsoft.com/office/drawing/2015/9/8/chartex" xmlns:cx2="http://schemas.microsoft.com/office/drawing/2015/10/21/chartex" xmlns:cx3="http://schemas.microsoft.com/office/drawing/2016/5/9/chartex" xmlns:cx4="http://schemas.microsoft.com/office/drawing/2016/5/10/chartex" xmlns:cx5="http://schemas.microsoft.com/office/drawing/2016/5/11/chartex" xmlns:cx6="http://schemas.microsoft.com/office/drawing/2016/5/12/chartex" xmlns:cx7="http://schemas.microsoft.com/office/drawing/2016/5/13/chartex" xmlns:cx8="http://schemas.microsoft.com/office/drawing/2016/5/14/chartex" xmlns:mc="http://schemas.openxmlformats.org/markup-compatibility/2006" xmlns:aink="http://schemas.microsoft.com/office/drawing/2016/ink" xmlns:am3d="http://schemas.microsoft.com/office/drawing/2017/model3d" xmlns:o="urn:schemas-microsoft-com:office:office" xmlns:r="http://schemas.openxmlformats.org/officeDocument/2006/relationships" xmlns:m="http://schemas.openxmlformats.org/officeDocument/2006/math" xmlns:v="urn:schemas-microsoft-com:vml" xmlns:wp14="http://schemas.microsoft.com/office/word/2010/wordprocessingDrawing" xmlns:wp="http://schemas.openxmlformats.org/drawingml/2006/wordprocessingDrawing" xmlns:w10="urn:schemas-microsoft-com:office:word" xmlns:w="http://schemas.openxmlformats.org/wordprocessingml/2006/main" xmlns:w14="http://schemas.microsoft.com/office/word/2010/wordml" xmlns:w15="http://schemas.microsoft.com/office/word/2012/wordml" xmlns:w16cid="http://schemas.microsoft.com/office/word/2016/wordml/cid" xmlns:w16se="http://schemas.microsoft.com/office/word/2015/wordml/symex" xmlns:wpg="http://schemas.microsoft.com/office/word/2010/wordprocessingGroup" xmlns:wpi="http://schemas.microsoft.com/office/word/2010/wordprocessingInk" xmlns:wne="http://schemas.microsoft.com/office/word/2006/wordml" xmlns:wps="http://schemas.microsoft.com/office/word/2010/wordprocessingShape" mc:Ignorable="w14 w15 w16se w16cid wp14">
+<w:ftr xmlns:wpc="http://schemas.microsoft.com/office/word/2010/wordprocessingCanvas" xmlns:cx="http://schemas.microsoft.com/office/drawing/2014/chartex" xmlns:cx1="http://schemas.microsoft.com/office/drawing/2015/9/8/chartex" xmlns:mc="http://schemas.openxmlformats.org/markup-compatibility/2006" xmlns:o="urn:schemas-microsoft-com:office:office" xmlns:r="http://schemas.openxmlformats.org/officeDocument/2006/relationships" xmlns:m="http://schemas.openxmlformats.org/officeDocument/2006/math" xmlns:v="urn:schemas-microsoft-com:vml" xmlns:wp14="http://schemas.microsoft.com/office/word/2010/wordprocessingDrawing" xmlns:wp="http://schemas.openxmlformats.org/drawingml/2006/wordprocessingDrawing" xmlns:w10="urn:schemas-microsoft-com:office:word" xmlns:w="http://schemas.openxmlformats.org/wordprocessingml/2006/main" xmlns:w14="http://schemas.microsoft.com/office/word/2010/wordml" xmlns:w15="http://schemas.microsoft.com/office/word/2012/wordml" xmlns:w16se="http://schemas.microsoft.com/office/word/2015/wordml/symex" xmlns:wpg="http://schemas.microsoft.com/office/word/2010/wordprocessingGroup" xmlns:wpi="http://schemas.microsoft.com/office/word/2010/wordprocessingInk" xmlns:wne="http://schemas.microsoft.com/office/word/2006/wordml" xmlns:wps="http://schemas.microsoft.com/office/word/2010/wordprocessingShape" mc:Ignorable="w14 w15 w16se wp14">
   <w:sdt>
     <w:sdtPr>
       <w:id w:val="-958567325"/>
@@ -10867,7 +11318,6 @@
         <w:docPartUnique/>
       </w:docPartObj>
     </w:sdtPr>
-    <w:sdtEndPr/>
     <w:sdtContent>
       <w:sdt>
         <w:sdtPr>
@@ -10877,7 +11327,6 @@
             <w:docPartUnique/>
           </w:docPartObj>
         </w:sdtPr>
-        <w:sdtEndPr/>
         <w:sdtContent>
           <w:p>
             <w:pPr>
@@ -10911,7 +11360,7 @@
                 <w:bCs/>
                 <w:noProof/>
               </w:rPr>
-              <w:t>14</w:t>
+              <w:t>15</w:t>
             </w:r>
             <w:r>
               <w:rPr>
@@ -10951,7 +11400,7 @@
                 <w:bCs/>
                 <w:noProof/>
               </w:rPr>
-              <w:t>14</w:t>
+              <w:t>15</w:t>
             </w:r>
             <w:r>
               <w:rPr>
@@ -10975,7 +11424,7 @@
 </file>
 
 <file path=word/footnotes.xml><?xml version="1.0" encoding="utf-8"?>
-<w:footnotes xmlns:wpc="http://schemas.microsoft.com/office/word/2010/wordprocessingCanvas" xmlns:cx="http://schemas.microsoft.com/office/drawing/2014/chartex" xmlns:cx1="http://schemas.microsoft.com/office/drawing/2015/9/8/chartex" xmlns:cx2="http://schemas.microsoft.com/office/drawing/2015/10/21/chartex" xmlns:cx3="http://schemas.microsoft.com/office/drawing/2016/5/9/chartex" xmlns:cx4="http://schemas.microsoft.com/office/drawing/2016/5/10/chartex" xmlns:cx5="http://schemas.microsoft.com/office/drawing/2016/5/11/chartex" xmlns:cx6="http://schemas.microsoft.com/office/drawing/2016/5/12/chartex" xmlns:cx7="http://schemas.microsoft.com/office/drawing/2016/5/13/chartex" xmlns:cx8="http://schemas.microsoft.com/office/drawing/2016/5/14/chartex" xmlns:mc="http://schemas.openxmlformats.org/markup-compatibility/2006" xmlns:aink="http://schemas.microsoft.com/office/drawing/2016/ink" xmlns:am3d="http://schemas.microsoft.com/office/drawing/2017/model3d" xmlns:o="urn:schemas-microsoft-com:office:office" xmlns:r="http://schemas.openxmlformats.org/officeDocument/2006/relationships" xmlns:m="http://schemas.openxmlformats.org/officeDocument/2006/math" xmlns:v="urn:schemas-microsoft-com:vml" xmlns:wp14="http://schemas.microsoft.com/office/word/2010/wordprocessingDrawing" xmlns:wp="http://schemas.openxmlformats.org/drawingml/2006/wordprocessingDrawing" xmlns:w10="urn:schemas-microsoft-com:office:word" xmlns:w="http://schemas.openxmlformats.org/wordprocessingml/2006/main" xmlns:w14="http://schemas.microsoft.com/office/word/2010/wordml" xmlns:w15="http://schemas.microsoft.com/office/word/2012/wordml" xmlns:w16cid="http://schemas.microsoft.com/office/word/2016/wordml/cid" xmlns:w16se="http://schemas.microsoft.com/office/word/2015/wordml/symex" xmlns:wpg="http://schemas.microsoft.com/office/word/2010/wordprocessingGroup" xmlns:wpi="http://schemas.microsoft.com/office/word/2010/wordprocessingInk" xmlns:wne="http://schemas.microsoft.com/office/word/2006/wordml" xmlns:wps="http://schemas.microsoft.com/office/word/2010/wordprocessingShape" mc:Ignorable="w14 w15 w16se w16cid wp14">
+<w:footnotes xmlns:wpc="http://schemas.microsoft.com/office/word/2010/wordprocessingCanvas" xmlns:cx="http://schemas.microsoft.com/office/drawing/2014/chartex" xmlns:cx1="http://schemas.microsoft.com/office/drawing/2015/9/8/chartex" xmlns:mc="http://schemas.openxmlformats.org/markup-compatibility/2006" xmlns:o="urn:schemas-microsoft-com:office:office" xmlns:r="http://schemas.openxmlformats.org/officeDocument/2006/relationships" xmlns:m="http://schemas.openxmlformats.org/officeDocument/2006/math" xmlns:v="urn:schemas-microsoft-com:vml" xmlns:wp14="http://schemas.microsoft.com/office/word/2010/wordprocessingDrawing" xmlns:wp="http://schemas.openxmlformats.org/drawingml/2006/wordprocessingDrawing" xmlns:w10="urn:schemas-microsoft-com:office:word" xmlns:w="http://schemas.openxmlformats.org/wordprocessingml/2006/main" xmlns:w14="http://schemas.microsoft.com/office/word/2010/wordml" xmlns:w15="http://schemas.microsoft.com/office/word/2012/wordml" xmlns:w16se="http://schemas.microsoft.com/office/word/2015/wordml/symex" xmlns:wpg="http://schemas.microsoft.com/office/word/2010/wordprocessingGroup" xmlns:wpi="http://schemas.microsoft.com/office/word/2010/wordprocessingInk" xmlns:wne="http://schemas.microsoft.com/office/word/2006/wordml" xmlns:wps="http://schemas.microsoft.com/office/word/2010/wordprocessingShape" mc:Ignorable="w14 w15 w16se wp14">
   <w:footnote w:type="separator" w:id="-1">
     <w:p>
       <w:pPr>
@@ -11000,7 +11449,7 @@
 </file>
 
 <file path=word/numbering.xml><?xml version="1.0" encoding="utf-8"?>
-<w:numbering xmlns:wpc="http://schemas.microsoft.com/office/word/2010/wordprocessingCanvas" xmlns:cx="http://schemas.microsoft.com/office/drawing/2014/chartex" xmlns:cx1="http://schemas.microsoft.com/office/drawing/2015/9/8/chartex" xmlns:cx2="http://schemas.microsoft.com/office/drawing/2015/10/21/chartex" xmlns:cx3="http://schemas.microsoft.com/office/drawing/2016/5/9/chartex" xmlns:cx4="http://schemas.microsoft.com/office/drawing/2016/5/10/chartex" xmlns:cx5="http://schemas.microsoft.com/office/drawing/2016/5/11/chartex" xmlns:cx6="http://schemas.microsoft.com/office/drawing/2016/5/12/chartex" xmlns:cx7="http://schemas.microsoft.com/office/drawing/2016/5/13/chartex" xmlns:cx8="http://schemas.microsoft.com/office/drawing/2016/5/14/chartex" xmlns:mc="http://schemas.openxmlformats.org/markup-compatibility/2006" xmlns:aink="http://schemas.microsoft.com/office/drawing/2016/ink" xmlns:am3d="http://schemas.microsoft.com/office/drawing/2017/model3d" xmlns:o="urn:schemas-microsoft-com:office:office" xmlns:r="http://schemas.openxmlformats.org/officeDocument/2006/relationships" xmlns:m="http://schemas.openxmlformats.org/officeDocument/2006/math" xmlns:v="urn:schemas-microsoft-com:vml" xmlns:wp14="http://schemas.microsoft.com/office/word/2010/wordprocessingDrawing" xmlns:wp="http://schemas.openxmlformats.org/drawingml/2006/wordprocessingDrawing" xmlns:w10="urn:schemas-microsoft-com:office:word" xmlns:w="http://schemas.openxmlformats.org/wordprocessingml/2006/main" xmlns:w14="http://schemas.microsoft.com/office/word/2010/wordml" xmlns:w15="http://schemas.microsoft.com/office/word/2012/wordml" xmlns:w16cid="http://schemas.microsoft.com/office/word/2016/wordml/cid" xmlns:w16se="http://schemas.microsoft.com/office/word/2015/wordml/symex" xmlns:wpg="http://schemas.microsoft.com/office/word/2010/wordprocessingGroup" xmlns:wpi="http://schemas.microsoft.com/office/word/2010/wordprocessingInk" xmlns:wne="http://schemas.microsoft.com/office/word/2006/wordml" xmlns:wps="http://schemas.microsoft.com/office/word/2010/wordprocessingShape" mc:Ignorable="w14 w15 w16se w16cid wp14">
+<w:numbering xmlns:wpc="http://schemas.microsoft.com/office/word/2010/wordprocessingCanvas" xmlns:cx="http://schemas.microsoft.com/office/drawing/2014/chartex" xmlns:cx1="http://schemas.microsoft.com/office/drawing/2015/9/8/chartex" xmlns:mc="http://schemas.openxmlformats.org/markup-compatibility/2006" xmlns:o="urn:schemas-microsoft-com:office:office" xmlns:r="http://schemas.openxmlformats.org/officeDocument/2006/relationships" xmlns:m="http://schemas.openxmlformats.org/officeDocument/2006/math" xmlns:v="urn:schemas-microsoft-com:vml" xmlns:wp14="http://schemas.microsoft.com/office/word/2010/wordprocessingDrawing" xmlns:wp="http://schemas.openxmlformats.org/drawingml/2006/wordprocessingDrawing" xmlns:w10="urn:schemas-microsoft-com:office:word" xmlns:w="http://schemas.openxmlformats.org/wordprocessingml/2006/main" xmlns:w14="http://schemas.microsoft.com/office/word/2010/wordml" xmlns:w15="http://schemas.microsoft.com/office/word/2012/wordml" xmlns:w16se="http://schemas.microsoft.com/office/word/2015/wordml/symex" xmlns:wpg="http://schemas.microsoft.com/office/word/2010/wordprocessingGroup" xmlns:wpi="http://schemas.microsoft.com/office/word/2010/wordprocessingInk" xmlns:wne="http://schemas.microsoft.com/office/word/2006/wordml" xmlns:wps="http://schemas.microsoft.com/office/word/2010/wordprocessingShape" mc:Ignorable="w14 w15 w16se wp14">
   <w:abstractNum w:abstractNumId="0" w15:restartNumberingAfterBreak="0">
     <w:nsid w:val="008649CF"/>
     <w:multiLevelType w:val="hybridMultilevel"/>
@@ -15152,7 +15601,7 @@
 </file>
 
 <file path=word/styles.xml><?xml version="1.0" encoding="utf-8"?>
-<w:styles xmlns:mc="http://schemas.openxmlformats.org/markup-compatibility/2006" xmlns:r="http://schemas.openxmlformats.org/officeDocument/2006/relationships" xmlns:w="http://schemas.openxmlformats.org/wordprocessingml/2006/main" xmlns:w14="http://schemas.microsoft.com/office/word/2010/wordml" xmlns:w15="http://schemas.microsoft.com/office/word/2012/wordml" xmlns:w16cid="http://schemas.microsoft.com/office/word/2016/wordml/cid" xmlns:w16se="http://schemas.microsoft.com/office/word/2015/wordml/symex" mc:Ignorable="w14 w15 w16se w16cid">
+<w:styles xmlns:mc="http://schemas.openxmlformats.org/markup-compatibility/2006" xmlns:r="http://schemas.openxmlformats.org/officeDocument/2006/relationships" xmlns:w="http://schemas.openxmlformats.org/wordprocessingml/2006/main" xmlns:w14="http://schemas.microsoft.com/office/word/2010/wordml" xmlns:w15="http://schemas.microsoft.com/office/word/2012/wordml" xmlns:w16se="http://schemas.microsoft.com/office/word/2015/wordml/symex" mc:Ignorable="w14 w15 w16se">
   <w:docDefaults>
     <w:rPrDefault>
       <w:rPr>
@@ -15168,7 +15617,7 @@
       </w:pPr>
     </w:pPrDefault>
   </w:docDefaults>
-  <w:latentStyles w:defLockedState="0" w:defUIPriority="99" w:defSemiHidden="0" w:defUnhideWhenUsed="0" w:defQFormat="0" w:count="375">
+  <w:latentStyles w:defLockedState="0" w:defUIPriority="99" w:defSemiHidden="0" w:defUnhideWhenUsed="0" w:defQFormat="0" w:count="371">
     <w:lsdException w:name="Normal" w:uiPriority="0" w:qFormat="1"/>
     <w:lsdException w:name="heading 1" w:uiPriority="9" w:qFormat="1"/>
     <w:lsdException w:name="heading 2" w:semiHidden="1" w:uiPriority="9" w:unhideWhenUsed="1" w:qFormat="1"/>
@@ -15540,10 +15989,6 @@
     <w:lsdException w:name="List Table 5 Dark Accent 6" w:uiPriority="50"/>
     <w:lsdException w:name="List Table 6 Colorful Accent 6" w:uiPriority="51"/>
     <w:lsdException w:name="List Table 7 Colorful Accent 6" w:uiPriority="52"/>
-    <w:lsdException w:name="Mention" w:semiHidden="1" w:unhideWhenUsed="1"/>
-    <w:lsdException w:name="Smart Hyperlink" w:semiHidden="1" w:unhideWhenUsed="1"/>
-    <w:lsdException w:name="Hashtag" w:semiHidden="1" w:unhideWhenUsed="1"/>
-    <w:lsdException w:name="Unresolved Mention" w:semiHidden="1" w:unhideWhenUsed="1"/>
   </w:latentStyles>
   <w:style w:type="paragraph" w:default="1" w:styleId="Normal">
     <w:name w:val="Normal"/>
@@ -16112,7 +16557,7 @@
 </file>
 
 <file path=customXml/itemProps1.xml><?xml version="1.0" encoding="utf-8"?>
-<ds:datastoreItem xmlns:ds="http://schemas.openxmlformats.org/officeDocument/2006/customXml" ds:itemID="{D2B8A66E-9763-4F59-B021-65618EFD4302}">
+<ds:datastoreItem xmlns:ds="http://schemas.openxmlformats.org/officeDocument/2006/customXml" ds:itemID="{83B4E230-56E3-4A50-BFC8-0DF54B1B6B01}">
   <ds:schemaRefs>
     <ds:schemaRef ds:uri="http://schemas.openxmlformats.org/officeDocument/2006/bibliography"/>
   </ds:schemaRefs>

</xml_diff>

<commit_message>
Uniform spacing, nothing else
</commit_message>
<xml_diff>
--- a/Documentation/Project Documentation.docx
+++ b/Documentation/Project Documentation.docx
@@ -1,6 +1,6 @@
 
 <file path=word/document.xml><?xml version="1.0" encoding="utf-8"?>
-<w:document xmlns:wpc="http://schemas.microsoft.com/office/word/2010/wordprocessingCanvas" xmlns:cx="http://schemas.microsoft.com/office/drawing/2014/chartex" xmlns:cx1="http://schemas.microsoft.com/office/drawing/2015/9/8/chartex" xmlns:mc="http://schemas.openxmlformats.org/markup-compatibility/2006" xmlns:o="urn:schemas-microsoft-com:office:office" xmlns:r="http://schemas.openxmlformats.org/officeDocument/2006/relationships" xmlns:m="http://schemas.openxmlformats.org/officeDocument/2006/math" xmlns:v="urn:schemas-microsoft-com:vml" xmlns:wp14="http://schemas.microsoft.com/office/word/2010/wordprocessingDrawing" xmlns:wp="http://schemas.openxmlformats.org/drawingml/2006/wordprocessingDrawing" xmlns:w10="urn:schemas-microsoft-com:office:word" xmlns:w="http://schemas.openxmlformats.org/wordprocessingml/2006/main" xmlns:w14="http://schemas.microsoft.com/office/word/2010/wordml" xmlns:w15="http://schemas.microsoft.com/office/word/2012/wordml" xmlns:w16se="http://schemas.microsoft.com/office/word/2015/wordml/symex" xmlns:wpg="http://schemas.microsoft.com/office/word/2010/wordprocessingGroup" xmlns:wpi="http://schemas.microsoft.com/office/word/2010/wordprocessingInk" xmlns:wne="http://schemas.microsoft.com/office/word/2006/wordml" xmlns:wps="http://schemas.microsoft.com/office/word/2010/wordprocessingShape" mc:Ignorable="w14 w15 w16se wp14">
+<w:document xmlns:wpc="http://schemas.microsoft.com/office/word/2010/wordprocessingCanvas" xmlns:cx="http://schemas.microsoft.com/office/drawing/2014/chartex" xmlns:cx1="http://schemas.microsoft.com/office/drawing/2015/9/8/chartex" xmlns:cx2="http://schemas.microsoft.com/office/drawing/2015/10/21/chartex" xmlns:cx3="http://schemas.microsoft.com/office/drawing/2016/5/9/chartex" xmlns:cx4="http://schemas.microsoft.com/office/drawing/2016/5/10/chartex" xmlns:cx5="http://schemas.microsoft.com/office/drawing/2016/5/11/chartex" xmlns:cx6="http://schemas.microsoft.com/office/drawing/2016/5/12/chartex" xmlns:cx7="http://schemas.microsoft.com/office/drawing/2016/5/13/chartex" xmlns:cx8="http://schemas.microsoft.com/office/drawing/2016/5/14/chartex" xmlns:mc="http://schemas.openxmlformats.org/markup-compatibility/2006" xmlns:aink="http://schemas.microsoft.com/office/drawing/2016/ink" xmlns:am3d="http://schemas.microsoft.com/office/drawing/2017/model3d" xmlns:o="urn:schemas-microsoft-com:office:office" xmlns:r="http://schemas.openxmlformats.org/officeDocument/2006/relationships" xmlns:m="http://schemas.openxmlformats.org/officeDocument/2006/math" xmlns:v="urn:schemas-microsoft-com:vml" xmlns:wp14="http://schemas.microsoft.com/office/word/2010/wordprocessingDrawing" xmlns:wp="http://schemas.openxmlformats.org/drawingml/2006/wordprocessingDrawing" xmlns:w10="urn:schemas-microsoft-com:office:word" xmlns:w="http://schemas.openxmlformats.org/wordprocessingml/2006/main" xmlns:w14="http://schemas.microsoft.com/office/word/2010/wordml" xmlns:w15="http://schemas.microsoft.com/office/word/2012/wordml" xmlns:w16cid="http://schemas.microsoft.com/office/word/2016/wordml/cid" xmlns:w16se="http://schemas.microsoft.com/office/word/2015/wordml/symex" xmlns:wpg="http://schemas.microsoft.com/office/word/2010/wordprocessingGroup" xmlns:wpi="http://schemas.microsoft.com/office/word/2010/wordprocessingInk" xmlns:wne="http://schemas.microsoft.com/office/word/2006/wordml" xmlns:wps="http://schemas.microsoft.com/office/word/2010/wordprocessingShape" mc:Ignorable="w14 w15 w16se w16cid wp14">
   <w:body>
     <w:sdt>
       <w:sdtPr>
@@ -114,6 +114,7 @@
                           <w:dataBinding w:prefixMappings="xmlns:ns0='http://purl.org/dc/elements/1.1/' xmlns:ns1='http://schemas.openxmlformats.org/package/2006/metadata/core-properties' " w:xpath="/ns1:coreProperties[1]/ns0:subject[1]" w:storeItemID="{6C3C8BC8-F283-45AE-878A-BAB7291924A1}"/>
                           <w:text/>
                         </w:sdtPr>
+                        <w:sdtEndPr/>
                         <w:sdtContent>
                           <w:r>
                             <w:rPr>
@@ -199,6 +200,7 @@
                           <w:dataBinding w:prefixMappings="xmlns:ns0='http://schemas.openxmlformats.org/officeDocument/2006/extended-properties' " w:xpath="/ns0:Properties[1]/ns0:Company[1]" w:storeItemID="{6668398D-A668-4E3E-A5EB-62B293D839F1}"/>
                           <w:text/>
                         </w:sdtPr>
+                        <w:sdtEndPr/>
                         <w:sdtContent>
                           <w:r>
                             <w:rPr>
@@ -224,6 +226,7 @@
                         <w:dataBinding w:prefixMappings="xmlns:ns0='http://purl.org/dc/elements/1.1/' xmlns:ns1='http://schemas.openxmlformats.org/package/2006/metadata/core-properties' " w:xpath="/ns1:coreProperties[1]/ns1:category[1]" w:storeItemID="{6C3C8BC8-F283-45AE-878A-BAB7291924A1}"/>
                         <w:text/>
                       </w:sdtPr>
+                      <w:sdtEndPr/>
                       <w:sdtContent>
                         <w:p>
                           <w:pPr>
@@ -4387,7 +4390,21 @@
         <w:rPr>
           <w:sz w:val="24"/>
         </w:rPr>
-        <w:t>User is able to either go back (“Back” button), preview his created fun fact (“Preview” button) or post the fun fact (“Post” button).</w:t>
+        <w:t xml:space="preserve">User </w:t>
+      </w:r>
+      <w:proofErr w:type="gramStart"/>
+      <w:r>
+        <w:rPr>
+          <w:sz w:val="24"/>
+        </w:rPr>
+        <w:t>is able to</w:t>
+      </w:r>
+      <w:proofErr w:type="gramEnd"/>
+      <w:r>
+        <w:rPr>
+          <w:sz w:val="24"/>
+        </w:rPr>
+        <w:t xml:space="preserve"> either go back (“Back” button), preview his created fun fact (“Preview” button) or post the fun fact (“Post” button).</w:t>
       </w:r>
     </w:p>
     <w:p>
@@ -4843,7 +4860,14 @@
         <w:rPr>
           <w:sz w:val="24"/>
         </w:rPr>
-        <w:t>Select a fun fact either from their specific page or from the “Fun fact of the day“</w:t>
+        <w:t xml:space="preserve">Select a fun fact either from their specific page or from the “Fun fact of the </w:t>
+      </w:r>
+      <w:proofErr w:type="gramStart"/>
+      <w:r>
+        <w:rPr>
+          <w:sz w:val="24"/>
+        </w:rPr>
+        <w:t>day“</w:t>
       </w:r>
       <w:r>
         <w:rPr>
@@ -4855,7 +4879,14 @@
         <w:rPr>
           <w:sz w:val="24"/>
         </w:rPr>
-        <w:t>section;</w:t>
+        <w:t>section</w:t>
+      </w:r>
+      <w:proofErr w:type="gramEnd"/>
+      <w:r>
+        <w:rPr>
+          <w:sz w:val="24"/>
+        </w:rPr>
+        <w:t>;</w:t>
       </w:r>
     </w:p>
     <w:p>
@@ -5383,7 +5414,21 @@
         <w:rPr>
           <w:sz w:val="24"/>
         </w:rPr>
-        <w:t>Any user is able to view the available tutorials. This is mainly targeted at the students, but teachers can benefit from this ability as well. A review can consist of either or multiple of the following: reinforcement though a like/dislike, a comment or the ability to share it on different other media. Quizzes may also be related to tutorials, thus helping the users assimilate the information in an easier way.</w:t>
+        <w:t xml:space="preserve">Any user </w:t>
+      </w:r>
+      <w:proofErr w:type="gramStart"/>
+      <w:r>
+        <w:rPr>
+          <w:sz w:val="24"/>
+        </w:rPr>
+        <w:t>is able to</w:t>
+      </w:r>
+      <w:proofErr w:type="gramEnd"/>
+      <w:r>
+        <w:rPr>
+          <w:sz w:val="24"/>
+        </w:rPr>
+        <w:t xml:space="preserve"> view the available tutorials. This is mainly targeted at the students, but teachers can benefit from this ability as well. A review can consist of either or multiple of the following: reinforcement though a like/dislike, a comment or the ability to share it on different other media. Quizzes may also be related to tutorials, thus helping the users assimilate the information in an easier way.</w:t>
       </w:r>
     </w:p>
     <w:p>
@@ -5706,7 +5751,21 @@
         <w:rPr>
           <w:sz w:val="24"/>
         </w:rPr>
-        <w:t>Anyone is able to access the ranking. This is an important part of the application because it stimulates the users to complete as many quizzes</w:t>
+        <w:t xml:space="preserve">Anyone </w:t>
+      </w:r>
+      <w:proofErr w:type="gramStart"/>
+      <w:r>
+        <w:rPr>
+          <w:sz w:val="24"/>
+        </w:rPr>
+        <w:t>is able to</w:t>
+      </w:r>
+      <w:proofErr w:type="gramEnd"/>
+      <w:r>
+        <w:rPr>
+          <w:sz w:val="24"/>
+        </w:rPr>
+        <w:t xml:space="preserve"> access the ranking. This is an important part of the application because it stimulates the users to complete as many quizzes</w:t>
       </w:r>
       <w:r>
         <w:rPr>
@@ -5730,7 +5789,14 @@
         <w:rPr>
           <w:sz w:val="24"/>
         </w:rPr>
-        <w:t xml:space="preserve"> the top of the leaderboard. It also offers an overview of all the students and professors</w:t>
+        <w:t xml:space="preserve"> the top of the leaderboard. It also offers an overview of all the students and </w:t>
+      </w:r>
+      <w:proofErr w:type="gramStart"/>
+      <w:r>
+        <w:rPr>
+          <w:sz w:val="24"/>
+        </w:rPr>
+        <w:t>professors</w:t>
       </w:r>
       <w:r>
         <w:rPr>
@@ -5738,6 +5804,7 @@
         </w:rPr>
         <w:t>,</w:t>
       </w:r>
+      <w:proofErr w:type="gramEnd"/>
       <w:r>
         <w:rPr>
           <w:sz w:val="24"/>
@@ -6131,7 +6198,21 @@
         <w:rPr>
           <w:sz w:val="24"/>
         </w:rPr>
-        <w:t xml:space="preserve">All profiles are public, </w:t>
+        <w:t xml:space="preserve">All profiles are </w:t>
+      </w:r>
+      <w:proofErr w:type="gramStart"/>
+      <w:r>
+        <w:rPr>
+          <w:sz w:val="24"/>
+        </w:rPr>
+        <w:t>public,</w:t>
+      </w:r>
+      <w:proofErr w:type="gramEnd"/>
+      <w:r>
+        <w:rPr>
+          <w:sz w:val="24"/>
+        </w:rPr>
+        <w:t xml:space="preserve"> </w:t>
       </w:r>
       <w:r>
         <w:rPr>
@@ -7244,7 +7325,21 @@
         <w:rPr>
           <w:sz w:val="24"/>
         </w:rPr>
-        <w:t xml:space="preserve"> increases or decreases the score for particular skills.</w:t>
+        <w:t xml:space="preserve"> increases or decreases the score for </w:t>
+      </w:r>
+      <w:proofErr w:type="gramStart"/>
+      <w:r>
+        <w:rPr>
+          <w:sz w:val="24"/>
+        </w:rPr>
+        <w:t>particular skills</w:t>
+      </w:r>
+      <w:proofErr w:type="gramEnd"/>
+      <w:r>
+        <w:rPr>
+          <w:sz w:val="24"/>
+        </w:rPr>
+        <w:t>.</w:t>
       </w:r>
     </w:p>
     <w:p>
@@ -7800,6 +7895,7 @@
           <w:ilvl w:val="0"/>
           <w:numId w:val="20"/>
         </w:numPr>
+        <w:spacing w:after="0"/>
         <w:jc w:val="both"/>
         <w:rPr>
           <w:sz w:val="24"/>
@@ -7811,6 +7907,8 @@
         </w:rPr>
         <w:t>In case the quiz has no name or doesn’t have at least 1 question the user won’t be able to create the quiz and he will be prompted to fill the required fields.</w:t>
       </w:r>
+      <w:bookmarkStart w:id="17" w:name="_GoBack"/>
+      <w:bookmarkEnd w:id="17"/>
     </w:p>
     <w:p>
       <w:pPr>
@@ -7834,7 +7932,21 @@
           <w:sz w:val="24"/>
           <w:szCs w:val="24"/>
         </w:rPr>
-        <w:t>The main motivation for the chosen user interface design is that it is easy to understand, reflected through the fact that the user can choose from a certain amount of options and is guided through various steps, until the process of creating a quiz is done. Also, this design resembles the one used on moodle websites.</w:t>
+        <w:t xml:space="preserve">The main motivation for the chosen user interface design is that it is easy to understand, reflected through the fact that the user can choose from a certain amount of options and is guided through various steps, until the process of creating a quiz is done. Also, this design resembles the one used on </w:t>
+      </w:r>
+      <w:r>
+        <w:rPr>
+          <w:sz w:val="24"/>
+          <w:szCs w:val="24"/>
+        </w:rPr>
+        <w:t>M</w:t>
+      </w:r>
+      <w:r>
+        <w:rPr>
+          <w:sz w:val="24"/>
+          <w:szCs w:val="24"/>
+        </w:rPr>
+        <w:t>oodle websites.</w:t>
       </w:r>
     </w:p>
     <w:p>
@@ -7842,7 +7954,7 @@
         <w:pStyle w:val="Heading2"/>
         <w:spacing w:after="0"/>
       </w:pPr>
-      <w:bookmarkStart w:id="17" w:name="_Toc529908798"/>
+      <w:bookmarkStart w:id="18" w:name="_Toc529908798"/>
       <w:r>
         <w:t xml:space="preserve">Scenario </w:t>
       </w:r>
@@ -7861,7 +7973,7 @@
         </w:rPr>
         <w:t>;</w:t>
       </w:r>
-      <w:bookmarkEnd w:id="17"/>
+      <w:bookmarkEnd w:id="18"/>
     </w:p>
     <w:p>
       <w:pPr>
@@ -7989,6 +8101,7 @@
           <w:ilvl w:val="0"/>
           <w:numId w:val="21"/>
         </w:numPr>
+        <w:spacing w:after="0"/>
         <w:jc w:val="both"/>
         <w:rPr>
           <w:sz w:val="24"/>
@@ -8023,7 +8136,21 @@
           <w:sz w:val="24"/>
           <w:szCs w:val="24"/>
         </w:rPr>
-        <w:t>The main motivation for the chosen user interface design is that the user is guided throughout the process of solving a quiz through steps with intuitive explications. Furthermore, this design is applied also on moodle websites.</w:t>
+        <w:t xml:space="preserve">The main motivation for the chosen user interface design is that the user is guided throughout the process of solving a quiz through steps with intuitive explications. Furthermore, this design is applied also on </w:t>
+      </w:r>
+      <w:r>
+        <w:rPr>
+          <w:sz w:val="24"/>
+          <w:szCs w:val="24"/>
+        </w:rPr>
+        <w:t>M</w:t>
+      </w:r>
+      <w:r>
+        <w:rPr>
+          <w:sz w:val="24"/>
+          <w:szCs w:val="24"/>
+        </w:rPr>
+        <w:t>oodle websites.</w:t>
       </w:r>
       <w:r>
         <w:rPr>
@@ -8037,7 +8164,7 @@
         <w:pStyle w:val="Heading2"/>
         <w:spacing w:after="0"/>
       </w:pPr>
-      <w:bookmarkStart w:id="18" w:name="_Toc529908799"/>
+      <w:bookmarkStart w:id="19" w:name="_Toc529908799"/>
       <w:r>
         <w:lastRenderedPageBreak/>
         <w:t>Scenario</w:t>
@@ -8069,7 +8196,7 @@
         </w:rPr>
         <w:t>;</w:t>
       </w:r>
-      <w:bookmarkEnd w:id="18"/>
+      <w:bookmarkEnd w:id="19"/>
     </w:p>
     <w:p>
       <w:pPr>
@@ -8297,6 +8424,7 @@
           <w:ilvl w:val="0"/>
           <w:numId w:val="22"/>
         </w:numPr>
+        <w:spacing w:after="0"/>
         <w:jc w:val="both"/>
         <w:rPr>
           <w:b/>
@@ -8347,7 +8475,7 @@
         <w:pStyle w:val="Heading2"/>
         <w:spacing w:after="0"/>
       </w:pPr>
-      <w:bookmarkStart w:id="19" w:name="_Toc529908800"/>
+      <w:bookmarkStart w:id="20" w:name="_Toc529908800"/>
       <w:r>
         <w:t>Scenario</w:t>
       </w:r>
@@ -8366,7 +8494,7 @@
         </w:rPr>
         <w:t>Fun fact of the day;</w:t>
       </w:r>
-      <w:bookmarkEnd w:id="19"/>
+      <w:bookmarkEnd w:id="20"/>
     </w:p>
     <w:p>
       <w:pPr>
@@ -8522,6 +8650,7 @@
           <w:ilvl w:val="0"/>
           <w:numId w:val="23"/>
         </w:numPr>
+        <w:spacing w:after="0"/>
         <w:jc w:val="both"/>
         <w:rPr>
           <w:sz w:val="24"/>
@@ -8556,7 +8685,23 @@
           <w:sz w:val="24"/>
           <w:szCs w:val="24"/>
         </w:rPr>
-        <w:t>The main motivation for the chosen design is that it is similar to viewing high rated posts on Facebook, which makes it more familiar for students, teachers or guests.</w:t>
+        <w:t xml:space="preserve">The main motivation for the chosen design is that it is </w:t>
+      </w:r>
+      <w:proofErr w:type="gramStart"/>
+      <w:r>
+        <w:rPr>
+          <w:sz w:val="24"/>
+          <w:szCs w:val="24"/>
+        </w:rPr>
+        <w:t>similar to</w:t>
+      </w:r>
+      <w:proofErr w:type="gramEnd"/>
+      <w:r>
+        <w:rPr>
+          <w:sz w:val="24"/>
+          <w:szCs w:val="24"/>
+        </w:rPr>
+        <w:t xml:space="preserve"> viewing high rated posts on Facebook, which makes it more familiar for students, teachers or guests.</w:t>
       </w:r>
     </w:p>
     <w:p>
@@ -8627,43 +8772,43 @@
         <w:pStyle w:val="Heading2"/>
         <w:spacing w:after="0"/>
       </w:pPr>
-      <w:bookmarkStart w:id="20" w:name="_Toc529908801"/>
-      <w:r>
+      <w:bookmarkStart w:id="21" w:name="_Toc529908801"/>
+      <w:r>
+        <w:t>Scenario</w:t>
+      </w:r>
+      <w:r>
+        <w:t xml:space="preserve"> #</w:t>
+      </w:r>
+      <w:r>
+        <w:t>5</w:t>
+      </w:r>
+      <w:r>
+        <w:t xml:space="preserve">: </w:t>
+      </w:r>
+      <w:r>
+        <w:rPr>
+          <w:b w:val="0"/>
+        </w:rPr>
+        <w:t>Reviewing fun facts;</w:t>
+      </w:r>
+      <w:bookmarkEnd w:id="21"/>
+    </w:p>
+    <w:p>
+      <w:pPr>
+        <w:pStyle w:val="ListParagraph"/>
+        <w:ind w:left="0"/>
+        <w:jc w:val="both"/>
+        <w:rPr>
+          <w:b/>
+          <w:sz w:val="24"/>
+        </w:rPr>
+      </w:pPr>
+      <w:r>
+        <w:rPr>
+          <w:b/>
+          <w:sz w:val="24"/>
+        </w:rPr>
         <w:lastRenderedPageBreak/>
-        <w:t>Scenario</w:t>
-      </w:r>
-      <w:r>
-        <w:t xml:space="preserve"> #</w:t>
-      </w:r>
-      <w:r>
-        <w:t>5</w:t>
-      </w:r>
-      <w:r>
-        <w:t xml:space="preserve">: </w:t>
-      </w:r>
-      <w:r>
-        <w:rPr>
-          <w:b w:val="0"/>
-        </w:rPr>
-        <w:t>Reviewing fun facts;</w:t>
-      </w:r>
-      <w:bookmarkEnd w:id="20"/>
-    </w:p>
-    <w:p>
-      <w:pPr>
-        <w:pStyle w:val="ListParagraph"/>
-        <w:ind w:left="0"/>
-        <w:jc w:val="both"/>
-        <w:rPr>
-          <w:b/>
-          <w:sz w:val="24"/>
-        </w:rPr>
-      </w:pPr>
-      <w:r>
-        <w:rPr>
-          <w:b/>
-          <w:sz w:val="24"/>
-        </w:rPr>
         <w:t>Steps:</w:t>
       </w:r>
     </w:p>
@@ -8843,6 +8988,7 @@
           <w:ilvl w:val="0"/>
           <w:numId w:val="24"/>
         </w:numPr>
+        <w:spacing w:after="0"/>
         <w:jc w:val="both"/>
         <w:rPr>
           <w:sz w:val="24"/>
@@ -8877,7 +9023,23 @@
           <w:sz w:val="24"/>
           <w:szCs w:val="24"/>
         </w:rPr>
-        <w:t>The main motivation for the chosen design is that it is similar with the one of reviewing posts on Facebook.</w:t>
+        <w:t xml:space="preserve">The main motivation for the chosen design is that it is similar with the </w:t>
+      </w:r>
+      <w:proofErr w:type="gramStart"/>
+      <w:r>
+        <w:rPr>
+          <w:sz w:val="24"/>
+          <w:szCs w:val="24"/>
+        </w:rPr>
+        <w:t>one of</w:t>
+      </w:r>
+      <w:proofErr w:type="gramEnd"/>
+      <w:r>
+        <w:rPr>
+          <w:sz w:val="24"/>
+          <w:szCs w:val="24"/>
+        </w:rPr>
+        <w:t xml:space="preserve"> reviewing posts on Facebook.</w:t>
       </w:r>
     </w:p>
     <w:p>
@@ -8885,7 +9047,7 @@
         <w:pStyle w:val="Heading2"/>
         <w:spacing w:after="0"/>
       </w:pPr>
-      <w:bookmarkStart w:id="21" w:name="_Toc529908802"/>
+      <w:bookmarkStart w:id="22" w:name="_Toc529908802"/>
       <w:r>
         <w:t>Scenario</w:t>
       </w:r>
@@ -8904,7 +9066,7 @@
         </w:rPr>
         <w:t>Posting tutorials;</w:t>
       </w:r>
-      <w:bookmarkEnd w:id="21"/>
+      <w:bookmarkEnd w:id="22"/>
     </w:p>
     <w:p>
       <w:pPr>
@@ -8940,7 +9102,7 @@
           <w:sz w:val="24"/>
         </w:rPr>
       </w:pPr>
-      <w:bookmarkStart w:id="22" w:name="_Hlk529829226"/>
+      <w:bookmarkStart w:id="23" w:name="_Hlk529829226"/>
       <w:r>
         <w:rPr>
           <w:rFonts w:eastAsia="Calibri" w:cstheme="minorHAnsi"/>
@@ -8949,7 +9111,7 @@
         <w:t>Click the "Tutorials" button that will redirect you to the Tutorials page;</w:t>
       </w:r>
     </w:p>
-    <w:bookmarkEnd w:id="22"/>
+    <w:bookmarkEnd w:id="23"/>
     <w:p>
       <w:pPr>
         <w:numPr>
@@ -9281,9 +9443,8 @@
         <w:pStyle w:val="Heading2"/>
         <w:spacing w:after="0"/>
       </w:pPr>
-      <w:bookmarkStart w:id="23" w:name="_Toc529908803"/>
-      <w:r>
-        <w:lastRenderedPageBreak/>
+      <w:bookmarkStart w:id="24" w:name="_Toc529908803"/>
+      <w:r>
         <w:t>Scenario</w:t>
       </w:r>
       <w:r>
@@ -9301,7 +9462,7 @@
         </w:rPr>
         <w:t>Viewing and reviewing tutorials;</w:t>
       </w:r>
-      <w:bookmarkEnd w:id="23"/>
+      <w:bookmarkEnd w:id="24"/>
     </w:p>
     <w:p>
       <w:pPr>
@@ -9319,6 +9480,7 @@
           <w:b/>
           <w:sz w:val="24"/>
         </w:rPr>
+        <w:lastRenderedPageBreak/>
         <w:t>Steps:</w:t>
       </w:r>
     </w:p>
@@ -9523,7 +9685,7 @@
         <w:pStyle w:val="Heading2"/>
         <w:spacing w:after="0"/>
       </w:pPr>
-      <w:bookmarkStart w:id="24" w:name="_Toc529908804"/>
+      <w:bookmarkStart w:id="25" w:name="_Toc529908804"/>
       <w:r>
         <w:t>Scenario</w:t>
       </w:r>
@@ -9542,7 +9704,7 @@
         </w:rPr>
         <w:t>Accessing the global leaderboard/ranking;</w:t>
       </w:r>
-      <w:bookmarkEnd w:id="24"/>
+      <w:bookmarkEnd w:id="25"/>
     </w:p>
     <w:p>
       <w:pPr>
@@ -9730,7 +9892,21 @@
         <w:rPr>
           <w:sz w:val="24"/>
         </w:rPr>
-        <w:t xml:space="preserve"> (e.g. Position: 1: User: Andrei, Score: 250, Position 2: User Andreea, Score 225, etc.)</w:t>
+        <w:t xml:space="preserve"> (e.g. Position: 1: User: Andrei, Score: 250, Position 2: User </w:t>
+      </w:r>
+      <w:proofErr w:type="spellStart"/>
+      <w:r>
+        <w:rPr>
+          <w:sz w:val="24"/>
+        </w:rPr>
+        <w:t>Andreea</w:t>
+      </w:r>
+      <w:proofErr w:type="spellEnd"/>
+      <w:r>
+        <w:rPr>
+          <w:sz w:val="24"/>
+        </w:rPr>
+        <w:t>, Score 225, etc.)</w:t>
       </w:r>
       <w:r>
         <w:rPr>
@@ -9746,6 +9922,7 @@
           <w:ilvl w:val="0"/>
           <w:numId w:val="27"/>
         </w:numPr>
+        <w:spacing w:after="0"/>
         <w:jc w:val="both"/>
         <w:rPr>
           <w:sz w:val="24"/>
@@ -9788,7 +9965,7 @@
         <w:pStyle w:val="Heading2"/>
         <w:spacing w:after="0"/>
       </w:pPr>
-      <w:bookmarkStart w:id="25" w:name="_Toc529908805"/>
+      <w:bookmarkStart w:id="26" w:name="_Toc529908805"/>
       <w:r>
         <w:t>Scenario</w:t>
       </w:r>
@@ -9807,7 +9984,7 @@
         </w:rPr>
         <w:t>Access to personal profile and viewing statistics;</w:t>
       </w:r>
-      <w:bookmarkEnd w:id="25"/>
+      <w:bookmarkEnd w:id="26"/>
       <w:r>
         <w:rPr>
           <w:b w:val="0"/>
@@ -9939,6 +10116,7 @@
           <w:ilvl w:val="0"/>
           <w:numId w:val="28"/>
         </w:numPr>
+        <w:spacing w:after="0"/>
         <w:jc w:val="both"/>
         <w:rPr>
           <w:b/>
@@ -9974,7 +10152,39 @@
           <w:sz w:val="24"/>
           <w:szCs w:val="24"/>
         </w:rPr>
-        <w:t>The motivation for this design is the fact that it can be seen throughout multiple websites (e.g Github), making it more familiar for students, teachers or guests.</w:t>
+        <w:t>The motivation for this design is the fact that it can be seen throughout multiple websites (</w:t>
+      </w:r>
+      <w:proofErr w:type="spellStart"/>
+      <w:r>
+        <w:rPr>
+          <w:sz w:val="24"/>
+          <w:szCs w:val="24"/>
+        </w:rPr>
+        <w:t>e.g</w:t>
+      </w:r>
+      <w:proofErr w:type="spellEnd"/>
+      <w:r>
+        <w:rPr>
+          <w:sz w:val="24"/>
+          <w:szCs w:val="24"/>
+        </w:rPr>
+        <w:t xml:space="preserve"> </w:t>
+      </w:r>
+      <w:proofErr w:type="spellStart"/>
+      <w:r>
+        <w:rPr>
+          <w:sz w:val="24"/>
+          <w:szCs w:val="24"/>
+        </w:rPr>
+        <w:t>Github</w:t>
+      </w:r>
+      <w:proofErr w:type="spellEnd"/>
+      <w:r>
+        <w:rPr>
+          <w:sz w:val="24"/>
+          <w:szCs w:val="24"/>
+        </w:rPr>
+        <w:t>), making it more familiar for students, teachers or guests.</w:t>
       </w:r>
     </w:p>
     <w:p>
@@ -9991,43 +10201,43 @@
         <w:pStyle w:val="Heading2"/>
         <w:spacing w:after="0"/>
       </w:pPr>
-      <w:bookmarkStart w:id="26" w:name="_Toc529908806"/>
-      <w:r>
+      <w:bookmarkStart w:id="27" w:name="_Toc529908806"/>
+      <w:r>
+        <w:t>Scenario</w:t>
+      </w:r>
+      <w:r>
+        <w:t xml:space="preserve"> #</w:t>
+      </w:r>
+      <w:r>
+        <w:t>10</w:t>
+      </w:r>
+      <w:r>
+        <w:t xml:space="preserve">: </w:t>
+      </w:r>
+      <w:r>
+        <w:rPr>
+          <w:b w:val="0"/>
+        </w:rPr>
+        <w:t>Contact-the-developer;</w:t>
+      </w:r>
+      <w:bookmarkEnd w:id="27"/>
+    </w:p>
+    <w:p>
+      <w:pPr>
+        <w:pStyle w:val="ListParagraph"/>
+        <w:ind w:left="0"/>
+        <w:jc w:val="both"/>
+        <w:rPr>
+          <w:b/>
+          <w:sz w:val="24"/>
+        </w:rPr>
+      </w:pPr>
+      <w:r>
+        <w:rPr>
+          <w:b/>
+          <w:sz w:val="24"/>
+        </w:rPr>
         <w:lastRenderedPageBreak/>
-        <w:t>Scenario</w:t>
-      </w:r>
-      <w:r>
-        <w:t xml:space="preserve"> #</w:t>
-      </w:r>
-      <w:r>
-        <w:t>10</w:t>
-      </w:r>
-      <w:r>
-        <w:t xml:space="preserve">: </w:t>
-      </w:r>
-      <w:r>
-        <w:rPr>
-          <w:b w:val="0"/>
-        </w:rPr>
-        <w:t>Contact-the-developer;</w:t>
-      </w:r>
-      <w:bookmarkEnd w:id="26"/>
-    </w:p>
-    <w:p>
-      <w:pPr>
-        <w:pStyle w:val="ListParagraph"/>
-        <w:ind w:left="0"/>
-        <w:jc w:val="both"/>
-        <w:rPr>
-          <w:b/>
-          <w:sz w:val="24"/>
-        </w:rPr>
-      </w:pPr>
-      <w:r>
-        <w:rPr>
-          <w:b/>
-          <w:sz w:val="24"/>
-        </w:rPr>
         <w:t>Steps:</w:t>
       </w:r>
     </w:p>
@@ -10186,7 +10396,7 @@
         <w:pStyle w:val="Heading2"/>
         <w:spacing w:after="0"/>
       </w:pPr>
-      <w:bookmarkStart w:id="27" w:name="_Toc529908807"/>
+      <w:bookmarkStart w:id="28" w:name="_Toc529908807"/>
       <w:r>
         <w:t>Scenario</w:t>
       </w:r>
@@ -10217,7 +10427,7 @@
         </w:rPr>
         <w:t xml:space="preserve"> QA page;</w:t>
       </w:r>
-      <w:bookmarkEnd w:id="27"/>
+      <w:bookmarkEnd w:id="28"/>
     </w:p>
     <w:p>
       <w:pPr>
@@ -10461,7 +10671,7 @@
         <w:pStyle w:val="Heading2"/>
         <w:spacing w:after="0"/>
       </w:pPr>
-      <w:bookmarkStart w:id="28" w:name="_Toc529908808"/>
+      <w:bookmarkStart w:id="29" w:name="_Toc529908808"/>
       <w:r>
         <w:t>Scenario</w:t>
       </w:r>
@@ -10498,7 +10708,7 @@
         </w:rPr>
         <w:t>;</w:t>
       </w:r>
-      <w:bookmarkEnd w:id="28"/>
+      <w:bookmarkEnd w:id="29"/>
     </w:p>
     <w:p>
       <w:pPr>
@@ -10756,36 +10966,36 @@
           <w:sz w:val="24"/>
         </w:rPr>
       </w:pPr>
-      <w:bookmarkStart w:id="29" w:name="_Toc529908809"/>
+      <w:bookmarkStart w:id="30" w:name="_Toc529908809"/>
       <w:r>
         <w:rPr>
           <w:rStyle w:val="Heading2Char"/>
         </w:rPr>
+        <w:t>Alternative Scenario #1:</w:t>
+      </w:r>
+      <w:bookmarkEnd w:id="30"/>
+      <w:r>
+        <w:rPr>
+          <w:sz w:val="24"/>
+        </w:rPr>
+        <w:t xml:space="preserve"> Reviewing a fun fact</w:t>
+      </w:r>
+    </w:p>
+    <w:p>
+      <w:pPr>
+        <w:spacing w:after="0"/>
+        <w:jc w:val="both"/>
+        <w:rPr>
+          <w:b/>
+          <w:sz w:val="24"/>
+        </w:rPr>
+      </w:pPr>
+      <w:r>
+        <w:rPr>
+          <w:b/>
+          <w:sz w:val="24"/>
+        </w:rPr>
         <w:lastRenderedPageBreak/>
-        <w:t>Alternative Scenario #1:</w:t>
-      </w:r>
-      <w:bookmarkEnd w:id="29"/>
-      <w:r>
-        <w:rPr>
-          <w:sz w:val="24"/>
-        </w:rPr>
-        <w:t xml:space="preserve"> Reviewing a fun fact</w:t>
-      </w:r>
-    </w:p>
-    <w:p>
-      <w:pPr>
-        <w:spacing w:after="0"/>
-        <w:jc w:val="both"/>
-        <w:rPr>
-          <w:b/>
-          <w:sz w:val="24"/>
-        </w:rPr>
-      </w:pPr>
-      <w:r>
-        <w:rPr>
-          <w:b/>
-          <w:sz w:val="24"/>
-        </w:rPr>
         <w:t>Description:</w:t>
       </w:r>
       <w:r>
@@ -10885,14 +11095,14 @@
           <w:sz w:val="24"/>
         </w:rPr>
       </w:pPr>
-      <w:bookmarkStart w:id="30" w:name="_Toc529908810"/>
+      <w:bookmarkStart w:id="31" w:name="_Toc529908810"/>
       <w:r>
         <w:rPr>
           <w:rStyle w:val="Heading2Char"/>
         </w:rPr>
         <w:t>Alternative Scenario #2</w:t>
       </w:r>
-      <w:bookmarkEnd w:id="30"/>
+      <w:bookmarkEnd w:id="31"/>
       <w:r>
         <w:rPr>
           <w:b/>
@@ -10949,15 +11159,7 @@
         <w:rPr>
           <w:sz w:val="24"/>
         </w:rPr>
-        <w:t xml:space="preserve">If the user clicks on the </w:t>
-      </w:r>
-      <w:bookmarkStart w:id="31" w:name="_GoBack"/>
-      <w:bookmarkEnd w:id="31"/>
-      <w:r>
-        <w:rPr>
-          <w:sz w:val="24"/>
-        </w:rPr>
-        <w:t>“View My Profile” button, the website will redirect him to his profile, where he/she can see his/her score, together with graphs on acquired skills and badges.</w:t>
+        <w:t>If the user clicks on the “View My Profile” button, the website will redirect him to his profile, where he/she can see his/her score, together with graphs on acquired skills and badges.</w:t>
       </w:r>
     </w:p>
     <w:p>
@@ -11210,7 +11412,21 @@
         <w:rPr>
           <w:sz w:val="24"/>
         </w:rPr>
-        <w:t>The User is trying to produce the effect of completing the form associated to the fun fact (title field, content field, links, tags, images, videos) and to submit the form in order for the fun fact to be posted on the “Fun facts” page.</w:t>
+        <w:t xml:space="preserve">The User is trying to produce the effect of completing the form associated to the fun fact (title field, content field, links, tags, images, videos) and to submit the form </w:t>
+      </w:r>
+      <w:proofErr w:type="gramStart"/>
+      <w:r>
+        <w:rPr>
+          <w:sz w:val="24"/>
+        </w:rPr>
+        <w:t>in order for</w:t>
+      </w:r>
+      <w:proofErr w:type="gramEnd"/>
+      <w:r>
+        <w:rPr>
+          <w:sz w:val="24"/>
+        </w:rPr>
+        <w:t xml:space="preserve"> the fun fact to be posted on the “Fun facts” page.</w:t>
       </w:r>
     </w:p>
     <w:p>
@@ -11284,7 +11500,7 @@
 </file>
 
 <file path=word/endnotes.xml><?xml version="1.0" encoding="utf-8"?>
-<w:endnotes xmlns:wpc="http://schemas.microsoft.com/office/word/2010/wordprocessingCanvas" xmlns:cx="http://schemas.microsoft.com/office/drawing/2014/chartex" xmlns:cx1="http://schemas.microsoft.com/office/drawing/2015/9/8/chartex" xmlns:mc="http://schemas.openxmlformats.org/markup-compatibility/2006" xmlns:o="urn:schemas-microsoft-com:office:office" xmlns:r="http://schemas.openxmlformats.org/officeDocument/2006/relationships" xmlns:m="http://schemas.openxmlformats.org/officeDocument/2006/math" xmlns:v="urn:schemas-microsoft-com:vml" xmlns:wp14="http://schemas.microsoft.com/office/word/2010/wordprocessingDrawing" xmlns:wp="http://schemas.openxmlformats.org/drawingml/2006/wordprocessingDrawing" xmlns:w10="urn:schemas-microsoft-com:office:word" xmlns:w="http://schemas.openxmlformats.org/wordprocessingml/2006/main" xmlns:w14="http://schemas.microsoft.com/office/word/2010/wordml" xmlns:w15="http://schemas.microsoft.com/office/word/2012/wordml" xmlns:w16se="http://schemas.microsoft.com/office/word/2015/wordml/symex" xmlns:wpg="http://schemas.microsoft.com/office/word/2010/wordprocessingGroup" xmlns:wpi="http://schemas.microsoft.com/office/word/2010/wordprocessingInk" xmlns:wne="http://schemas.microsoft.com/office/word/2006/wordml" xmlns:wps="http://schemas.microsoft.com/office/word/2010/wordprocessingShape" mc:Ignorable="w14 w15 w16se wp14">
+<w:endnotes xmlns:wpc="http://schemas.microsoft.com/office/word/2010/wordprocessingCanvas" xmlns:cx="http://schemas.microsoft.com/office/drawing/2014/chartex" xmlns:cx1="http://schemas.microsoft.com/office/drawing/2015/9/8/chartex" xmlns:cx2="http://schemas.microsoft.com/office/drawing/2015/10/21/chartex" xmlns:cx3="http://schemas.microsoft.com/office/drawing/2016/5/9/chartex" xmlns:cx4="http://schemas.microsoft.com/office/drawing/2016/5/10/chartex" xmlns:cx5="http://schemas.microsoft.com/office/drawing/2016/5/11/chartex" xmlns:cx6="http://schemas.microsoft.com/office/drawing/2016/5/12/chartex" xmlns:cx7="http://schemas.microsoft.com/office/drawing/2016/5/13/chartex" xmlns:cx8="http://schemas.microsoft.com/office/drawing/2016/5/14/chartex" xmlns:mc="http://schemas.openxmlformats.org/markup-compatibility/2006" xmlns:aink="http://schemas.microsoft.com/office/drawing/2016/ink" xmlns:am3d="http://schemas.microsoft.com/office/drawing/2017/model3d" xmlns:o="urn:schemas-microsoft-com:office:office" xmlns:r="http://schemas.openxmlformats.org/officeDocument/2006/relationships" xmlns:m="http://schemas.openxmlformats.org/officeDocument/2006/math" xmlns:v="urn:schemas-microsoft-com:vml" xmlns:wp14="http://schemas.microsoft.com/office/word/2010/wordprocessingDrawing" xmlns:wp="http://schemas.openxmlformats.org/drawingml/2006/wordprocessingDrawing" xmlns:w10="urn:schemas-microsoft-com:office:word" xmlns:w="http://schemas.openxmlformats.org/wordprocessingml/2006/main" xmlns:w14="http://schemas.microsoft.com/office/word/2010/wordml" xmlns:w15="http://schemas.microsoft.com/office/word/2012/wordml" xmlns:w16cid="http://schemas.microsoft.com/office/word/2016/wordml/cid" xmlns:w16se="http://schemas.microsoft.com/office/word/2015/wordml/symex" xmlns:wpg="http://schemas.microsoft.com/office/word/2010/wordprocessingGroup" xmlns:wpi="http://schemas.microsoft.com/office/word/2010/wordprocessingInk" xmlns:wne="http://schemas.microsoft.com/office/word/2006/wordml" xmlns:wps="http://schemas.microsoft.com/office/word/2010/wordprocessingShape" mc:Ignorable="w14 w15 w16se w16cid wp14">
   <w:endnote w:type="separator" w:id="-1">
     <w:p>
       <w:pPr>
@@ -11309,7 +11525,7 @@
 </file>
 
 <file path=word/footer1.xml><?xml version="1.0" encoding="utf-8"?>
-<w:ftr xmlns:wpc="http://schemas.microsoft.com/office/word/2010/wordprocessingCanvas" xmlns:cx="http://schemas.microsoft.com/office/drawing/2014/chartex" xmlns:cx1="http://schemas.microsoft.com/office/drawing/2015/9/8/chartex" xmlns:mc="http://schemas.openxmlformats.org/markup-compatibility/2006" xmlns:o="urn:schemas-microsoft-com:office:office" xmlns:r="http://schemas.openxmlformats.org/officeDocument/2006/relationships" xmlns:m="http://schemas.openxmlformats.org/officeDocument/2006/math" xmlns:v="urn:schemas-microsoft-com:vml" xmlns:wp14="http://schemas.microsoft.com/office/word/2010/wordprocessingDrawing" xmlns:wp="http://schemas.openxmlformats.org/drawingml/2006/wordprocessingDrawing" xmlns:w10="urn:schemas-microsoft-com:office:word" xmlns:w="http://schemas.openxmlformats.org/wordprocessingml/2006/main" xmlns:w14="http://schemas.microsoft.com/office/word/2010/wordml" xmlns:w15="http://schemas.microsoft.com/office/word/2012/wordml" xmlns:w16se="http://schemas.microsoft.com/office/word/2015/wordml/symex" xmlns:wpg="http://schemas.microsoft.com/office/word/2010/wordprocessingGroup" xmlns:wpi="http://schemas.microsoft.com/office/word/2010/wordprocessingInk" xmlns:wne="http://schemas.microsoft.com/office/word/2006/wordml" xmlns:wps="http://schemas.microsoft.com/office/word/2010/wordprocessingShape" mc:Ignorable="w14 w15 w16se wp14">
+<w:ftr xmlns:wpc="http://schemas.microsoft.com/office/word/2010/wordprocessingCanvas" xmlns:cx="http://schemas.microsoft.com/office/drawing/2014/chartex" xmlns:cx1="http://schemas.microsoft.com/office/drawing/2015/9/8/chartex" xmlns:cx2="http://schemas.microsoft.com/office/drawing/2015/10/21/chartex" xmlns:cx3="http://schemas.microsoft.com/office/drawing/2016/5/9/chartex" xmlns:cx4="http://schemas.microsoft.com/office/drawing/2016/5/10/chartex" xmlns:cx5="http://schemas.microsoft.com/office/drawing/2016/5/11/chartex" xmlns:cx6="http://schemas.microsoft.com/office/drawing/2016/5/12/chartex" xmlns:cx7="http://schemas.microsoft.com/office/drawing/2016/5/13/chartex" xmlns:cx8="http://schemas.microsoft.com/office/drawing/2016/5/14/chartex" xmlns:mc="http://schemas.openxmlformats.org/markup-compatibility/2006" xmlns:aink="http://schemas.microsoft.com/office/drawing/2016/ink" xmlns:am3d="http://schemas.microsoft.com/office/drawing/2017/model3d" xmlns:o="urn:schemas-microsoft-com:office:office" xmlns:r="http://schemas.openxmlformats.org/officeDocument/2006/relationships" xmlns:m="http://schemas.openxmlformats.org/officeDocument/2006/math" xmlns:v="urn:schemas-microsoft-com:vml" xmlns:wp14="http://schemas.microsoft.com/office/word/2010/wordprocessingDrawing" xmlns:wp="http://schemas.openxmlformats.org/drawingml/2006/wordprocessingDrawing" xmlns:w10="urn:schemas-microsoft-com:office:word" xmlns:w="http://schemas.openxmlformats.org/wordprocessingml/2006/main" xmlns:w14="http://schemas.microsoft.com/office/word/2010/wordml" xmlns:w15="http://schemas.microsoft.com/office/word/2012/wordml" xmlns:w16cid="http://schemas.microsoft.com/office/word/2016/wordml/cid" xmlns:w16se="http://schemas.microsoft.com/office/word/2015/wordml/symex" xmlns:wpg="http://schemas.microsoft.com/office/word/2010/wordprocessingGroup" xmlns:wpi="http://schemas.microsoft.com/office/word/2010/wordprocessingInk" xmlns:wne="http://schemas.microsoft.com/office/word/2006/wordml" xmlns:wps="http://schemas.microsoft.com/office/word/2010/wordprocessingShape" mc:Ignorable="w14 w15 w16se w16cid wp14">
   <w:sdt>
     <w:sdtPr>
       <w:id w:val="-958567325"/>
@@ -11318,6 +11534,7 @@
         <w:docPartUnique/>
       </w:docPartObj>
     </w:sdtPr>
+    <w:sdtEndPr/>
     <w:sdtContent>
       <w:sdt>
         <w:sdtPr>
@@ -11327,6 +11544,7 @@
             <w:docPartUnique/>
           </w:docPartObj>
         </w:sdtPr>
+        <w:sdtEndPr/>
         <w:sdtContent>
           <w:p>
             <w:pPr>
@@ -11424,7 +11642,7 @@
 </file>
 
 <file path=word/footnotes.xml><?xml version="1.0" encoding="utf-8"?>
-<w:footnotes xmlns:wpc="http://schemas.microsoft.com/office/word/2010/wordprocessingCanvas" xmlns:cx="http://schemas.microsoft.com/office/drawing/2014/chartex" xmlns:cx1="http://schemas.microsoft.com/office/drawing/2015/9/8/chartex" xmlns:mc="http://schemas.openxmlformats.org/markup-compatibility/2006" xmlns:o="urn:schemas-microsoft-com:office:office" xmlns:r="http://schemas.openxmlformats.org/officeDocument/2006/relationships" xmlns:m="http://schemas.openxmlformats.org/officeDocument/2006/math" xmlns:v="urn:schemas-microsoft-com:vml" xmlns:wp14="http://schemas.microsoft.com/office/word/2010/wordprocessingDrawing" xmlns:wp="http://schemas.openxmlformats.org/drawingml/2006/wordprocessingDrawing" xmlns:w10="urn:schemas-microsoft-com:office:word" xmlns:w="http://schemas.openxmlformats.org/wordprocessingml/2006/main" xmlns:w14="http://schemas.microsoft.com/office/word/2010/wordml" xmlns:w15="http://schemas.microsoft.com/office/word/2012/wordml" xmlns:w16se="http://schemas.microsoft.com/office/word/2015/wordml/symex" xmlns:wpg="http://schemas.microsoft.com/office/word/2010/wordprocessingGroup" xmlns:wpi="http://schemas.microsoft.com/office/word/2010/wordprocessingInk" xmlns:wne="http://schemas.microsoft.com/office/word/2006/wordml" xmlns:wps="http://schemas.microsoft.com/office/word/2010/wordprocessingShape" mc:Ignorable="w14 w15 w16se wp14">
+<w:footnotes xmlns:wpc="http://schemas.microsoft.com/office/word/2010/wordprocessingCanvas" xmlns:cx="http://schemas.microsoft.com/office/drawing/2014/chartex" xmlns:cx1="http://schemas.microsoft.com/office/drawing/2015/9/8/chartex" xmlns:cx2="http://schemas.microsoft.com/office/drawing/2015/10/21/chartex" xmlns:cx3="http://schemas.microsoft.com/office/drawing/2016/5/9/chartex" xmlns:cx4="http://schemas.microsoft.com/office/drawing/2016/5/10/chartex" xmlns:cx5="http://schemas.microsoft.com/office/drawing/2016/5/11/chartex" xmlns:cx6="http://schemas.microsoft.com/office/drawing/2016/5/12/chartex" xmlns:cx7="http://schemas.microsoft.com/office/drawing/2016/5/13/chartex" xmlns:cx8="http://schemas.microsoft.com/office/drawing/2016/5/14/chartex" xmlns:mc="http://schemas.openxmlformats.org/markup-compatibility/2006" xmlns:aink="http://schemas.microsoft.com/office/drawing/2016/ink" xmlns:am3d="http://schemas.microsoft.com/office/drawing/2017/model3d" xmlns:o="urn:schemas-microsoft-com:office:office" xmlns:r="http://schemas.openxmlformats.org/officeDocument/2006/relationships" xmlns:m="http://schemas.openxmlformats.org/officeDocument/2006/math" xmlns:v="urn:schemas-microsoft-com:vml" xmlns:wp14="http://schemas.microsoft.com/office/word/2010/wordprocessingDrawing" xmlns:wp="http://schemas.openxmlformats.org/drawingml/2006/wordprocessingDrawing" xmlns:w10="urn:schemas-microsoft-com:office:word" xmlns:w="http://schemas.openxmlformats.org/wordprocessingml/2006/main" xmlns:w14="http://schemas.microsoft.com/office/word/2010/wordml" xmlns:w15="http://schemas.microsoft.com/office/word/2012/wordml" xmlns:w16cid="http://schemas.microsoft.com/office/word/2016/wordml/cid" xmlns:w16se="http://schemas.microsoft.com/office/word/2015/wordml/symex" xmlns:wpg="http://schemas.microsoft.com/office/word/2010/wordprocessingGroup" xmlns:wpi="http://schemas.microsoft.com/office/word/2010/wordprocessingInk" xmlns:wne="http://schemas.microsoft.com/office/word/2006/wordml" xmlns:wps="http://schemas.microsoft.com/office/word/2010/wordprocessingShape" mc:Ignorable="w14 w15 w16se w16cid wp14">
   <w:footnote w:type="separator" w:id="-1">
     <w:p>
       <w:pPr>
@@ -11449,7 +11667,7 @@
 </file>
 
 <file path=word/numbering.xml><?xml version="1.0" encoding="utf-8"?>
-<w:numbering xmlns:wpc="http://schemas.microsoft.com/office/word/2010/wordprocessingCanvas" xmlns:cx="http://schemas.microsoft.com/office/drawing/2014/chartex" xmlns:cx1="http://schemas.microsoft.com/office/drawing/2015/9/8/chartex" xmlns:mc="http://schemas.openxmlformats.org/markup-compatibility/2006" xmlns:o="urn:schemas-microsoft-com:office:office" xmlns:r="http://schemas.openxmlformats.org/officeDocument/2006/relationships" xmlns:m="http://schemas.openxmlformats.org/officeDocument/2006/math" xmlns:v="urn:schemas-microsoft-com:vml" xmlns:wp14="http://schemas.microsoft.com/office/word/2010/wordprocessingDrawing" xmlns:wp="http://schemas.openxmlformats.org/drawingml/2006/wordprocessingDrawing" xmlns:w10="urn:schemas-microsoft-com:office:word" xmlns:w="http://schemas.openxmlformats.org/wordprocessingml/2006/main" xmlns:w14="http://schemas.microsoft.com/office/word/2010/wordml" xmlns:w15="http://schemas.microsoft.com/office/word/2012/wordml" xmlns:w16se="http://schemas.microsoft.com/office/word/2015/wordml/symex" xmlns:wpg="http://schemas.microsoft.com/office/word/2010/wordprocessingGroup" xmlns:wpi="http://schemas.microsoft.com/office/word/2010/wordprocessingInk" xmlns:wne="http://schemas.microsoft.com/office/word/2006/wordml" xmlns:wps="http://schemas.microsoft.com/office/word/2010/wordprocessingShape" mc:Ignorable="w14 w15 w16se wp14">
+<w:numbering xmlns:wpc="http://schemas.microsoft.com/office/word/2010/wordprocessingCanvas" xmlns:cx="http://schemas.microsoft.com/office/drawing/2014/chartex" xmlns:cx1="http://schemas.microsoft.com/office/drawing/2015/9/8/chartex" xmlns:cx2="http://schemas.microsoft.com/office/drawing/2015/10/21/chartex" xmlns:cx3="http://schemas.microsoft.com/office/drawing/2016/5/9/chartex" xmlns:cx4="http://schemas.microsoft.com/office/drawing/2016/5/10/chartex" xmlns:cx5="http://schemas.microsoft.com/office/drawing/2016/5/11/chartex" xmlns:cx6="http://schemas.microsoft.com/office/drawing/2016/5/12/chartex" xmlns:cx7="http://schemas.microsoft.com/office/drawing/2016/5/13/chartex" xmlns:cx8="http://schemas.microsoft.com/office/drawing/2016/5/14/chartex" xmlns:mc="http://schemas.openxmlformats.org/markup-compatibility/2006" xmlns:aink="http://schemas.microsoft.com/office/drawing/2016/ink" xmlns:am3d="http://schemas.microsoft.com/office/drawing/2017/model3d" xmlns:o="urn:schemas-microsoft-com:office:office" xmlns:r="http://schemas.openxmlformats.org/officeDocument/2006/relationships" xmlns:m="http://schemas.openxmlformats.org/officeDocument/2006/math" xmlns:v="urn:schemas-microsoft-com:vml" xmlns:wp14="http://schemas.microsoft.com/office/word/2010/wordprocessingDrawing" xmlns:wp="http://schemas.openxmlformats.org/drawingml/2006/wordprocessingDrawing" xmlns:w10="urn:schemas-microsoft-com:office:word" xmlns:w="http://schemas.openxmlformats.org/wordprocessingml/2006/main" xmlns:w14="http://schemas.microsoft.com/office/word/2010/wordml" xmlns:w15="http://schemas.microsoft.com/office/word/2012/wordml" xmlns:w16cid="http://schemas.microsoft.com/office/word/2016/wordml/cid" xmlns:w16se="http://schemas.microsoft.com/office/word/2015/wordml/symex" xmlns:wpg="http://schemas.microsoft.com/office/word/2010/wordprocessingGroup" xmlns:wpi="http://schemas.microsoft.com/office/word/2010/wordprocessingInk" xmlns:wne="http://schemas.microsoft.com/office/word/2006/wordml" xmlns:wps="http://schemas.microsoft.com/office/word/2010/wordprocessingShape" mc:Ignorable="w14 w15 w16se w16cid wp14">
   <w:abstractNum w:abstractNumId="0" w15:restartNumberingAfterBreak="0">
     <w:nsid w:val="008649CF"/>
     <w:multiLevelType w:val="hybridMultilevel"/>
@@ -15601,7 +15819,7 @@
 </file>
 
 <file path=word/styles.xml><?xml version="1.0" encoding="utf-8"?>
-<w:styles xmlns:mc="http://schemas.openxmlformats.org/markup-compatibility/2006" xmlns:r="http://schemas.openxmlformats.org/officeDocument/2006/relationships" xmlns:w="http://schemas.openxmlformats.org/wordprocessingml/2006/main" xmlns:w14="http://schemas.microsoft.com/office/word/2010/wordml" xmlns:w15="http://schemas.microsoft.com/office/word/2012/wordml" xmlns:w16se="http://schemas.microsoft.com/office/word/2015/wordml/symex" mc:Ignorable="w14 w15 w16se">
+<w:styles xmlns:mc="http://schemas.openxmlformats.org/markup-compatibility/2006" xmlns:r="http://schemas.openxmlformats.org/officeDocument/2006/relationships" xmlns:w="http://schemas.openxmlformats.org/wordprocessingml/2006/main" xmlns:w14="http://schemas.microsoft.com/office/word/2010/wordml" xmlns:w15="http://schemas.microsoft.com/office/word/2012/wordml" xmlns:w16cid="http://schemas.microsoft.com/office/word/2016/wordml/cid" xmlns:w16se="http://schemas.microsoft.com/office/word/2015/wordml/symex" mc:Ignorable="w14 w15 w16se w16cid">
   <w:docDefaults>
     <w:rPrDefault>
       <w:rPr>
@@ -15617,7 +15835,7 @@
       </w:pPr>
     </w:pPrDefault>
   </w:docDefaults>
-  <w:latentStyles w:defLockedState="0" w:defUIPriority="99" w:defSemiHidden="0" w:defUnhideWhenUsed="0" w:defQFormat="0" w:count="371">
+  <w:latentStyles w:defLockedState="0" w:defUIPriority="99" w:defSemiHidden="0" w:defUnhideWhenUsed="0" w:defQFormat="0" w:count="375">
     <w:lsdException w:name="Normal" w:uiPriority="0" w:qFormat="1"/>
     <w:lsdException w:name="heading 1" w:uiPriority="9" w:qFormat="1"/>
     <w:lsdException w:name="heading 2" w:semiHidden="1" w:uiPriority="9" w:unhideWhenUsed="1" w:qFormat="1"/>
@@ -15723,7 +15941,6 @@
     <w:lsdException w:name="HTML Sample" w:semiHidden="1" w:unhideWhenUsed="1"/>
     <w:lsdException w:name="HTML Typewriter" w:semiHidden="1" w:unhideWhenUsed="1"/>
     <w:lsdException w:name="HTML Variable" w:semiHidden="1" w:unhideWhenUsed="1"/>
-    <w:lsdException w:name="Normal Table" w:semiHidden="1" w:unhideWhenUsed="1"/>
     <w:lsdException w:name="annotation subject" w:semiHidden="1" w:unhideWhenUsed="1"/>
     <w:lsdException w:name="No List" w:semiHidden="1" w:unhideWhenUsed="1"/>
     <w:lsdException w:name="Outline List 1" w:semiHidden="1" w:unhideWhenUsed="1"/>
@@ -15767,10 +15984,8 @@
     <w:lsdException w:name="Table Elegant" w:semiHidden="1" w:unhideWhenUsed="1"/>
     <w:lsdException w:name="Table Professional" w:semiHidden="1" w:unhideWhenUsed="1"/>
     <w:lsdException w:name="Table Subtle 1" w:semiHidden="1" w:unhideWhenUsed="1"/>
-    <w:lsdException w:name="Table Subtle 2" w:semiHidden="1" w:unhideWhenUsed="1"/>
     <w:lsdException w:name="Table Web 1" w:semiHidden="1" w:unhideWhenUsed="1"/>
     <w:lsdException w:name="Table Web 2" w:semiHidden="1" w:unhideWhenUsed="1"/>
-    <w:lsdException w:name="Table Web 3" w:semiHidden="1" w:unhideWhenUsed="1"/>
     <w:lsdException w:name="Balloon Text" w:semiHidden="1" w:unhideWhenUsed="1"/>
     <w:lsdException w:name="Table Grid" w:uiPriority="39"/>
     <w:lsdException w:name="Table Theme" w:semiHidden="1" w:unhideWhenUsed="1"/>
@@ -15989,6 +16204,10 @@
     <w:lsdException w:name="List Table 5 Dark Accent 6" w:uiPriority="50"/>
     <w:lsdException w:name="List Table 6 Colorful Accent 6" w:uiPriority="51"/>
     <w:lsdException w:name="List Table 7 Colorful Accent 6" w:uiPriority="52"/>
+    <w:lsdException w:name="Mention" w:semiHidden="1" w:unhideWhenUsed="1"/>
+    <w:lsdException w:name="Smart Hyperlink" w:semiHidden="1" w:unhideWhenUsed="1"/>
+    <w:lsdException w:name="Hashtag" w:semiHidden="1" w:unhideWhenUsed="1"/>
+    <w:lsdException w:name="Unresolved Mention" w:semiHidden="1" w:unhideWhenUsed="1"/>
   </w:latentStyles>
   <w:style w:type="paragraph" w:default="1" w:styleId="Normal">
     <w:name w:val="Normal"/>
@@ -16557,7 +16776,7 @@
 </file>
 
 <file path=customXml/itemProps1.xml><?xml version="1.0" encoding="utf-8"?>
-<ds:datastoreItem xmlns:ds="http://schemas.openxmlformats.org/officeDocument/2006/customXml" ds:itemID="{83B4E230-56E3-4A50-BFC8-0DF54B1B6B01}">
+<ds:datastoreItem xmlns:ds="http://schemas.openxmlformats.org/officeDocument/2006/customXml" ds:itemID="{4A5C4968-8E58-4AF2-86B2-42443652473B}">
   <ds:schemaRefs>
     <ds:schemaRef ds:uri="http://schemas.openxmlformats.org/officeDocument/2006/bibliography"/>
   </ds:schemaRefs>

</xml_diff>

<commit_message>
added answers for scenario 5 and 9
</commit_message>
<xml_diff>
--- a/Documentation/Project Documentation.docx
+++ b/Documentation/Project Documentation.docx
@@ -1,6 +1,6 @@
 
 <file path=word/document.xml><?xml version="1.0" encoding="utf-8"?>
-<w:document xmlns:ve="http://schemas.openxmlformats.org/markup-compatibility/2006" xmlns:o="urn:schemas-microsoft-com:office:office" xmlns:r="http://schemas.openxmlformats.org/officeDocument/2006/relationships" xmlns:m="http://schemas.openxmlformats.org/officeDocument/2006/math" xmlns:v="urn:schemas-microsoft-com:vml" xmlns:wp="http://schemas.openxmlformats.org/drawingml/2006/wordprocessingDrawing" xmlns:w10="urn:schemas-microsoft-com:office:word" xmlns:w="http://schemas.openxmlformats.org/wordprocessingml/2006/main" xmlns:wne="http://schemas.microsoft.com/office/word/2006/wordml">
+<w:document xmlns:wpc="http://schemas.microsoft.com/office/word/2010/wordprocessingCanvas" xmlns:mc="http://schemas.openxmlformats.org/markup-compatibility/2006" xmlns:o="urn:schemas-microsoft-com:office:office" xmlns:r="http://schemas.openxmlformats.org/officeDocument/2006/relationships" xmlns:m="http://schemas.openxmlformats.org/officeDocument/2006/math" xmlns:v="urn:schemas-microsoft-com:vml" xmlns:wp14="http://schemas.microsoft.com/office/word/2010/wordprocessingDrawing" xmlns:wp="http://schemas.openxmlformats.org/drawingml/2006/wordprocessingDrawing" xmlns:w10="urn:schemas-microsoft-com:office:word" xmlns:w="http://schemas.openxmlformats.org/wordprocessingml/2006/main" xmlns:w14="http://schemas.microsoft.com/office/word/2010/wordml" xmlns:wpg="http://schemas.microsoft.com/office/word/2010/wordprocessingGroup" xmlns:wpi="http://schemas.microsoft.com/office/word/2010/wordprocessingInk" xmlns:wne="http://schemas.microsoft.com/office/word/2006/wordml" xmlns:wps="http://schemas.microsoft.com/office/word/2010/wordprocessingShape" mc:Ignorable="w14 wp14">
   <w:body>
     <w:sdt>
       <w:sdtPr>
@@ -4375,15 +4375,13 @@
           <w:sz w:val="24"/>
         </w:rPr>
       </w:pPr>
-      <w:bookmarkStart w:id="5" w:name="_GoBack"/>
-      <w:bookmarkEnd w:id="5"/>
     </w:p>
     <w:p>
       <w:pPr>
         <w:pStyle w:val="Heading2"/>
         <w:spacing w:after="0"/>
       </w:pPr>
-      <w:bookmarkStart w:id="6" w:name="_Toc530138973"/>
+      <w:bookmarkStart w:id="5" w:name="_Toc530138973"/>
       <w:r>
         <w:t>Task #</w:t>
       </w:r>
@@ -4405,7 +4403,7 @@
         </w:rPr>
         <w:t>;</w:t>
       </w:r>
-      <w:bookmarkEnd w:id="6"/>
+      <w:bookmarkEnd w:id="5"/>
     </w:p>
     <w:p>
       <w:pPr>
@@ -4814,7 +4812,7 @@
         <w:pStyle w:val="Heading2"/>
         <w:spacing w:after="0"/>
       </w:pPr>
-      <w:bookmarkStart w:id="7" w:name="_Toc530138974"/>
+      <w:bookmarkStart w:id="6" w:name="_Toc530138974"/>
       <w:r>
         <w:t>Task #</w:t>
       </w:r>
@@ -4830,7 +4828,7 @@
         </w:rPr>
         <w:t>Fun fact of the day;</w:t>
       </w:r>
-      <w:bookmarkEnd w:id="7"/>
+      <w:bookmarkEnd w:id="6"/>
     </w:p>
     <w:p>
       <w:pPr>
@@ -5053,7 +5051,7 @@
         <w:pStyle w:val="Heading2"/>
         <w:spacing w:after="0"/>
       </w:pPr>
-      <w:bookmarkStart w:id="8" w:name="_Toc530138975"/>
+      <w:bookmarkStart w:id="7" w:name="_Toc530138975"/>
       <w:r>
         <w:lastRenderedPageBreak/>
         <w:t>Task #</w:t>
@@ -5070,7 +5068,7 @@
         </w:rPr>
         <w:t>Reviewing fun facts;</w:t>
       </w:r>
-      <w:bookmarkEnd w:id="8"/>
+      <w:bookmarkEnd w:id="7"/>
     </w:p>
     <w:p>
       <w:pPr>
@@ -5291,7 +5289,7 @@
         <w:pStyle w:val="Heading2"/>
         <w:spacing w:after="0"/>
       </w:pPr>
-      <w:bookmarkStart w:id="9" w:name="_Toc530138976"/>
+      <w:bookmarkStart w:id="8" w:name="_Toc530138976"/>
       <w:r>
         <w:t>Task #</w:t>
       </w:r>
@@ -5319,7 +5317,7 @@
         </w:rPr>
         <w:t>;</w:t>
       </w:r>
-      <w:bookmarkEnd w:id="9"/>
+      <w:bookmarkEnd w:id="8"/>
     </w:p>
     <w:p>
       <w:pPr>
@@ -5571,7 +5569,7 @@
         <w:pStyle w:val="Heading2"/>
         <w:spacing w:after="0"/>
       </w:pPr>
-      <w:bookmarkStart w:id="10" w:name="_Toc530138977"/>
+      <w:bookmarkStart w:id="9" w:name="_Toc530138977"/>
       <w:r>
         <w:lastRenderedPageBreak/>
         <w:t>Task #</w:t>
@@ -5594,7 +5592,7 @@
         </w:rPr>
         <w:t>;</w:t>
       </w:r>
-      <w:bookmarkEnd w:id="10"/>
+      <w:bookmarkEnd w:id="9"/>
     </w:p>
     <w:p>
       <w:pPr>
@@ -5909,7 +5907,7 @@
         <w:pStyle w:val="Heading2"/>
         <w:spacing w:after="0"/>
       </w:pPr>
-      <w:bookmarkStart w:id="11" w:name="_Toc530138978"/>
+      <w:bookmarkStart w:id="10" w:name="_Toc530138978"/>
       <w:r>
         <w:t>Task #</w:t>
       </w:r>
@@ -5925,7 +5923,7 @@
         </w:rPr>
         <w:t>Accessing the global leaderboard/ranking;</w:t>
       </w:r>
-      <w:bookmarkEnd w:id="11"/>
+      <w:bookmarkEnd w:id="10"/>
     </w:p>
     <w:p>
       <w:pPr>
@@ -6255,7 +6253,7 @@
         <w:pStyle w:val="Heading2"/>
         <w:spacing w:after="0"/>
       </w:pPr>
-      <w:bookmarkStart w:id="12" w:name="_Toc530138979"/>
+      <w:bookmarkStart w:id="11" w:name="_Toc530138979"/>
       <w:r>
         <w:lastRenderedPageBreak/>
         <w:t>Task #</w:t>
@@ -6296,7 +6294,7 @@
         </w:rPr>
         <w:t>;</w:t>
       </w:r>
-      <w:bookmarkEnd w:id="12"/>
+      <w:bookmarkEnd w:id="11"/>
     </w:p>
     <w:p>
       <w:pPr>
@@ -6675,7 +6673,7 @@
         <w:pStyle w:val="Heading2"/>
         <w:spacing w:after="0"/>
       </w:pPr>
-      <w:bookmarkStart w:id="13" w:name="_Toc530138980"/>
+      <w:bookmarkStart w:id="12" w:name="_Toc530138980"/>
       <w:r>
         <w:t>Task #</w:t>
       </w:r>
@@ -6691,7 +6689,7 @@
         </w:rPr>
         <w:t>Contact-the-developer;</w:t>
       </w:r>
-      <w:bookmarkEnd w:id="13"/>
+      <w:bookmarkEnd w:id="12"/>
     </w:p>
     <w:p>
       <w:pPr>
@@ -6925,7 +6923,7 @@
         <w:pStyle w:val="Heading2"/>
         <w:spacing w:after="0"/>
       </w:pPr>
-      <w:bookmarkStart w:id="14" w:name="_Toc530138981"/>
+      <w:bookmarkStart w:id="13" w:name="_Toc530138981"/>
       <w:r>
         <w:lastRenderedPageBreak/>
         <w:t>Task #</w:t>
@@ -6954,7 +6952,7 @@
         </w:rPr>
         <w:t xml:space="preserve"> QA page;</w:t>
       </w:r>
-      <w:bookmarkEnd w:id="14"/>
+      <w:bookmarkEnd w:id="13"/>
     </w:p>
     <w:p>
       <w:pPr>
@@ -7373,7 +7371,7 @@
         <w:pStyle w:val="Heading2"/>
         <w:spacing w:after="0"/>
       </w:pPr>
-      <w:bookmarkStart w:id="15" w:name="_Toc530138982"/>
+      <w:bookmarkStart w:id="14" w:name="_Toc530138982"/>
       <w:r>
         <w:t>Task #</w:t>
       </w:r>
@@ -7407,7 +7405,7 @@
         </w:rPr>
         <w:t xml:space="preserve"> QA page;</w:t>
       </w:r>
-      <w:bookmarkEnd w:id="15"/>
+      <w:bookmarkEnd w:id="14"/>
     </w:p>
     <w:p>
       <w:pPr>
@@ -7759,19 +7757,19 @@
         <w:spacing w:line="360" w:lineRule="auto"/>
         <w:jc w:val="both"/>
       </w:pPr>
-      <w:bookmarkStart w:id="16" w:name="_Toc530138983"/>
+      <w:bookmarkStart w:id="15" w:name="_Toc530138983"/>
       <w:r>
         <w:lastRenderedPageBreak/>
         <w:t>User scenarios</w:t>
       </w:r>
-      <w:bookmarkEnd w:id="16"/>
+      <w:bookmarkEnd w:id="15"/>
     </w:p>
     <w:p>
       <w:pPr>
         <w:pStyle w:val="Heading2"/>
         <w:spacing w:after="0"/>
       </w:pPr>
-      <w:bookmarkStart w:id="17" w:name="_Toc530138984"/>
+      <w:bookmarkStart w:id="16" w:name="_Toc530138984"/>
       <w:r>
         <w:t>Scenario</w:t>
       </w:r>
@@ -7790,7 +7788,7 @@
         </w:rPr>
         <w:t>:</w:t>
       </w:r>
-      <w:bookmarkEnd w:id="17"/>
+      <w:bookmarkEnd w:id="16"/>
     </w:p>
     <w:p>
       <w:pPr>
@@ -8233,7 +8231,7 @@
         <w:pStyle w:val="Heading2"/>
         <w:spacing w:after="0"/>
       </w:pPr>
-      <w:bookmarkStart w:id="18" w:name="_Toc530138985"/>
+      <w:bookmarkStart w:id="17" w:name="_Toc530138985"/>
       <w:r>
         <w:t xml:space="preserve">Scenario </w:t>
       </w:r>
@@ -8252,7 +8250,7 @@
         </w:rPr>
         <w:t>;</w:t>
       </w:r>
-      <w:bookmarkEnd w:id="18"/>
+      <w:bookmarkEnd w:id="17"/>
     </w:p>
     <w:p>
       <w:pPr>
@@ -8443,7 +8441,7 @@
         <w:pStyle w:val="Heading2"/>
         <w:spacing w:after="0"/>
       </w:pPr>
-      <w:bookmarkStart w:id="19" w:name="_Toc530138986"/>
+      <w:bookmarkStart w:id="18" w:name="_Toc530138986"/>
       <w:r>
         <w:lastRenderedPageBreak/>
         <w:t>Scenario</w:t>
@@ -8475,7 +8473,7 @@
         </w:rPr>
         <w:t>;</w:t>
       </w:r>
-      <w:bookmarkEnd w:id="19"/>
+      <w:bookmarkEnd w:id="18"/>
     </w:p>
     <w:p>
       <w:pPr>
@@ -8634,7 +8632,7 @@
         </w:rPr>
         <w:t xml:space="preserve">Add links: </w:t>
       </w:r>
-      <w:hyperlink r:id="rId8" w:history="1">
+      <w:hyperlink r:id="rId9" w:history="1">
         <w:r>
           <w:rPr>
             <w:rStyle w:val="Hyperlink"/>
@@ -8754,7 +8752,7 @@
         <w:pStyle w:val="Heading2"/>
         <w:spacing w:after="0"/>
       </w:pPr>
-      <w:bookmarkStart w:id="20" w:name="_Toc530138987"/>
+      <w:bookmarkStart w:id="19" w:name="_Toc530138987"/>
       <w:r>
         <w:t>Scenario</w:t>
       </w:r>
@@ -8773,7 +8771,7 @@
         </w:rPr>
         <w:t>Fun fact of the day;</w:t>
       </w:r>
-      <w:bookmarkEnd w:id="20"/>
+      <w:bookmarkEnd w:id="19"/>
     </w:p>
     <w:p>
       <w:pPr>
@@ -9041,7 +9039,7 @@
         <w:pStyle w:val="Heading2"/>
         <w:spacing w:after="0"/>
       </w:pPr>
-      <w:bookmarkStart w:id="21" w:name="_Toc530138988"/>
+      <w:bookmarkStart w:id="20" w:name="_Toc530138988"/>
       <w:r>
         <w:lastRenderedPageBreak/>
         <w:t>Scenario</w:t>
@@ -9061,7 +9059,7 @@
         </w:rPr>
         <w:t>Reviewing fun facts;</w:t>
       </w:r>
-      <w:bookmarkEnd w:id="21"/>
+      <w:bookmarkEnd w:id="20"/>
     </w:p>
     <w:p>
       <w:pPr>
@@ -9300,7 +9298,7 @@
         <w:pStyle w:val="Heading2"/>
         <w:spacing w:after="0"/>
       </w:pPr>
-      <w:bookmarkStart w:id="22" w:name="_Toc530138989"/>
+      <w:bookmarkStart w:id="21" w:name="_Toc530138989"/>
       <w:r>
         <w:t>Scenario</w:t>
       </w:r>
@@ -9319,7 +9317,7 @@
         </w:rPr>
         <w:t>Posting tutorials;</w:t>
       </w:r>
-      <w:bookmarkEnd w:id="22"/>
+      <w:bookmarkEnd w:id="21"/>
     </w:p>
     <w:p>
       <w:pPr>
@@ -9355,7 +9353,7 @@
           <w:sz w:val="24"/>
         </w:rPr>
       </w:pPr>
-      <w:bookmarkStart w:id="23" w:name="_Hlk529829226"/>
+      <w:bookmarkStart w:id="22" w:name="_Hlk529829226"/>
       <w:r>
         <w:rPr>
           <w:rFonts w:eastAsia="Calibri" w:cstheme="minorHAnsi"/>
@@ -9364,7 +9362,7 @@
         <w:t>Click the "Tutorials" button that will redirect you to the Tutorials page;</w:t>
       </w:r>
     </w:p>
-    <w:bookmarkEnd w:id="23"/>
+    <w:bookmarkEnd w:id="22"/>
     <w:p>
       <w:pPr>
         <w:numPr>
@@ -9456,7 +9454,7 @@
         </w:rPr>
         <w:t>If you know a link related to this tutorial you can add it in the Video section: "</w:t>
       </w:r>
-      <w:hyperlink r:id="rId9">
+      <w:hyperlink r:id="rId10">
         <w:r>
           <w:rPr>
             <w:rFonts w:eastAsia="Calibri" w:cstheme="minorHAnsi"/>
@@ -9696,7 +9694,7 @@
         <w:pStyle w:val="Heading2"/>
         <w:spacing w:after="0"/>
       </w:pPr>
-      <w:bookmarkStart w:id="24" w:name="_Toc530138990"/>
+      <w:bookmarkStart w:id="23" w:name="_Toc530138990"/>
       <w:r>
         <w:lastRenderedPageBreak/>
         <w:t>Scenario</w:t>
@@ -9716,7 +9714,7 @@
         </w:rPr>
         <w:t>Viewing and reviewing tutorials;</w:t>
       </w:r>
-      <w:bookmarkEnd w:id="24"/>
+      <w:bookmarkEnd w:id="23"/>
     </w:p>
     <w:p>
       <w:pPr>
@@ -9925,7 +9923,7 @@
         <w:pStyle w:val="Heading2"/>
         <w:spacing w:after="0"/>
       </w:pPr>
-      <w:bookmarkStart w:id="25" w:name="_Toc530138991"/>
+      <w:bookmarkStart w:id="24" w:name="_Toc530138991"/>
       <w:r>
         <w:t>Scenario</w:t>
       </w:r>
@@ -9944,7 +9942,7 @@
         </w:rPr>
         <w:t>Accessing the global leaderboard/ranking;</w:t>
       </w:r>
-      <w:bookmarkEnd w:id="25"/>
+      <w:bookmarkEnd w:id="24"/>
     </w:p>
     <w:p>
       <w:pPr>
@@ -10205,7 +10203,7 @@
         <w:pStyle w:val="Heading2"/>
         <w:spacing w:after="0"/>
       </w:pPr>
-      <w:bookmarkStart w:id="26" w:name="_Toc530138992"/>
+      <w:bookmarkStart w:id="25" w:name="_Toc530138992"/>
       <w:r>
         <w:t>Scenario</w:t>
       </w:r>
@@ -10224,7 +10222,7 @@
         </w:rPr>
         <w:t>Access to personal profile and viewing statistics;</w:t>
       </w:r>
-      <w:bookmarkEnd w:id="26"/>
+      <w:bookmarkEnd w:id="25"/>
       <w:r>
         <w:rPr>
           <w:b w:val="0"/>
@@ -10452,7 +10450,7 @@
         <w:pStyle w:val="Heading2"/>
         <w:spacing w:after="0"/>
       </w:pPr>
-      <w:bookmarkStart w:id="27" w:name="_Toc530138993"/>
+      <w:bookmarkStart w:id="26" w:name="_Toc530138993"/>
       <w:r>
         <w:t>Scenario</w:t>
       </w:r>
@@ -10471,7 +10469,7 @@
         </w:rPr>
         <w:t>Contact-the-developer;</w:t>
       </w:r>
-      <w:bookmarkEnd w:id="27"/>
+      <w:bookmarkEnd w:id="26"/>
     </w:p>
     <w:p>
       <w:pPr>
@@ -10646,7 +10644,7 @@
         <w:pStyle w:val="Heading2"/>
         <w:spacing w:after="0"/>
       </w:pPr>
-      <w:bookmarkStart w:id="28" w:name="_Toc530138994"/>
+      <w:bookmarkStart w:id="27" w:name="_Toc530138994"/>
       <w:r>
         <w:t>Scenario</w:t>
       </w:r>
@@ -10677,7 +10675,7 @@
         </w:rPr>
         <w:t xml:space="preserve"> QA page;</w:t>
       </w:r>
-      <w:bookmarkEnd w:id="28"/>
+      <w:bookmarkEnd w:id="27"/>
     </w:p>
     <w:p>
       <w:pPr>
@@ -10908,7 +10906,7 @@
         <w:pStyle w:val="Heading2"/>
         <w:spacing w:after="0"/>
       </w:pPr>
-      <w:bookmarkStart w:id="29" w:name="_Toc530138995"/>
+      <w:bookmarkStart w:id="28" w:name="_Toc530138995"/>
       <w:r>
         <w:t>Scenario</w:t>
       </w:r>
@@ -10945,7 +10943,7 @@
         </w:rPr>
         <w:t>;</w:t>
       </w:r>
-      <w:bookmarkEnd w:id="29"/>
+      <w:bookmarkEnd w:id="28"/>
     </w:p>
     <w:p>
       <w:pPr>
@@ -11203,7 +11201,7 @@
           <w:sz w:val="24"/>
         </w:rPr>
       </w:pPr>
-      <w:bookmarkStart w:id="30" w:name="_Toc530138996"/>
+      <w:bookmarkStart w:id="29" w:name="_Toc530138996"/>
       <w:r>
         <w:rPr>
           <w:rStyle w:val="Heading2Char"/>
@@ -11211,12 +11209,147 @@
         <w:lastRenderedPageBreak/>
         <w:t>Alternative Scenario #1:</w:t>
       </w:r>
+      <w:bookmarkEnd w:id="29"/>
+      <w:r>
+        <w:rPr>
+          <w:sz w:val="24"/>
+        </w:rPr>
+        <w:t xml:space="preserve"> Reviewing a fun fact</w:t>
+      </w:r>
+    </w:p>
+    <w:p>
+      <w:pPr>
+        <w:spacing w:after="0"/>
+        <w:jc w:val="both"/>
+        <w:rPr>
+          <w:b/>
+          <w:sz w:val="24"/>
+        </w:rPr>
+      </w:pPr>
+      <w:r>
+        <w:rPr>
+          <w:b/>
+          <w:sz w:val="24"/>
+        </w:rPr>
+        <w:t>Description:</w:t>
+      </w:r>
+      <w:r>
+        <w:rPr>
+          <w:b/>
+          <w:sz w:val="24"/>
+        </w:rPr>
+        <w:t xml:space="preserve"> </w:t>
+      </w:r>
+    </w:p>
+    <w:p>
+      <w:pPr>
+        <w:pStyle w:val="ListParagraph"/>
+        <w:numPr>
+          <w:ilvl w:val="0"/>
+          <w:numId w:val="27"/>
+        </w:numPr>
+        <w:spacing w:after="0"/>
+        <w:jc w:val="both"/>
+        <w:rPr>
+          <w:sz w:val="24"/>
+        </w:rPr>
+      </w:pPr>
+      <w:r>
+        <w:rPr>
+          <w:sz w:val="24"/>
+        </w:rPr>
+        <w:t>A fun fact can be reviewed on the fun fact page (by navigating to the “Fun facts” page</w:t>
+      </w:r>
+      <w:r>
+        <w:rPr>
+          <w:sz w:val="24"/>
+        </w:rPr>
+        <w:t>, scrolling over the fun facts, selecting one</w:t>
+      </w:r>
+      <w:r>
+        <w:rPr>
+          <w:sz w:val="24"/>
+        </w:rPr>
+        <w:t xml:space="preserve"> and clicking the “Like” / “Dislike” button).</w:t>
+      </w:r>
+    </w:p>
+    <w:p>
+      <w:pPr>
+        <w:pStyle w:val="ListParagraph"/>
+        <w:numPr>
+          <w:ilvl w:val="0"/>
+          <w:numId w:val="27"/>
+        </w:numPr>
+        <w:spacing w:after="0"/>
+        <w:jc w:val="both"/>
+        <w:rPr>
+          <w:sz w:val="24"/>
+        </w:rPr>
+      </w:pPr>
+      <w:r>
+        <w:rPr>
+          <w:sz w:val="24"/>
+        </w:rPr>
+        <w:t>The fun fact of the day can also be reviewed (by navigating to the “Main page”, where the fun fact of the day appears, and similarly clicking on the “Like” / “Dislike” button).</w:t>
+      </w:r>
+    </w:p>
+    <w:p>
+      <w:pPr>
+        <w:pStyle w:val="ListParagraph"/>
+        <w:numPr>
+          <w:ilvl w:val="0"/>
+          <w:numId w:val="27"/>
+        </w:numPr>
+        <w:spacing w:after="0"/>
+        <w:jc w:val="both"/>
+        <w:rPr>
+          <w:sz w:val="24"/>
+        </w:rPr>
+      </w:pPr>
+      <w:r>
+        <w:rPr>
+          <w:sz w:val="24"/>
+        </w:rPr>
+        <w:t>The difference between the two possible ways of reviewing a fun fact is the starting page (Main page / Fun facts page), whereas the reviewing mechanism is the same.</w:t>
+      </w:r>
+    </w:p>
+    <w:p>
+      <w:pPr>
+        <w:spacing w:after="0"/>
+        <w:jc w:val="both"/>
+        <w:rPr>
+          <w:sz w:val="24"/>
+        </w:rPr>
+      </w:pPr>
+    </w:p>
+    <w:p>
+      <w:pPr>
+        <w:spacing w:after="0"/>
+        <w:jc w:val="both"/>
+        <w:rPr>
+          <w:sz w:val="24"/>
+        </w:rPr>
+      </w:pPr>
+      <w:bookmarkStart w:id="30" w:name="_Toc530138997"/>
+      <w:r>
+        <w:rPr>
+          <w:rStyle w:val="Heading2Char"/>
+        </w:rPr>
+        <w:t>Alternative Scenario #2</w:t>
+      </w:r>
       <w:bookmarkEnd w:id="30"/>
       <w:r>
         <w:rPr>
-          <w:sz w:val="24"/>
-        </w:rPr>
-        <w:t xml:space="preserve"> Reviewing a fun fact</w:t>
+          <w:b/>
+          <w:sz w:val="24"/>
+        </w:rPr>
+        <w:t>:</w:t>
+      </w:r>
+      <w:r>
+        <w:rPr>
+          <w:sz w:val="24"/>
+        </w:rPr>
+        <w:t xml:space="preserve"> Accessing personal statistics and rankings</w:t>
       </w:r>
     </w:p>
     <w:p>
@@ -11233,203 +11366,68 @@
           <w:b/>
           <w:sz w:val="24"/>
         </w:rPr>
-        <w:t>Description:</w:t>
-      </w:r>
-      <w:r>
-        <w:rPr>
-          <w:b/>
-          <w:sz w:val="24"/>
-        </w:rPr>
-        <w:t xml:space="preserve"> </w:t>
-      </w:r>
-    </w:p>
-    <w:p>
-      <w:pPr>
-        <w:pStyle w:val="ListParagraph"/>
-        <w:numPr>
-          <w:ilvl w:val="0"/>
-          <w:numId w:val="27"/>
+        <w:t>Description</w:t>
+      </w:r>
+      <w:r>
+        <w:rPr>
+          <w:b/>
+          <w:sz w:val="24"/>
+        </w:rPr>
+        <w:t>:</w:t>
+      </w:r>
+    </w:p>
+    <w:p>
+      <w:pPr>
+        <w:pStyle w:val="ListParagraph"/>
+        <w:numPr>
+          <w:ilvl w:val="0"/>
+          <w:numId w:val="28"/>
         </w:numPr>
         <w:spacing w:after="0"/>
         <w:jc w:val="both"/>
         <w:rPr>
-          <w:sz w:val="24"/>
-        </w:rPr>
-      </w:pPr>
-      <w:r>
-        <w:rPr>
-          <w:sz w:val="24"/>
-        </w:rPr>
-        <w:t>A fun fact can be reviewed on the fun fact page (by navigating to the “Fun facts” page</w:t>
-      </w:r>
-      <w:r>
-        <w:rPr>
-          <w:sz w:val="24"/>
-        </w:rPr>
-        <w:t>, scrolling over the fun facts, selecting one</w:t>
-      </w:r>
-      <w:r>
-        <w:rPr>
-          <w:sz w:val="24"/>
-        </w:rPr>
-        <w:t xml:space="preserve"> and clicking the “Like” / “Dislike” button).</w:t>
-      </w:r>
-    </w:p>
-    <w:p>
-      <w:pPr>
-        <w:pStyle w:val="ListParagraph"/>
-        <w:numPr>
-          <w:ilvl w:val="0"/>
-          <w:numId w:val="27"/>
+          <w:b/>
+          <w:sz w:val="24"/>
+        </w:rPr>
+      </w:pPr>
+      <w:r>
+        <w:rPr>
+          <w:sz w:val="24"/>
+        </w:rPr>
+        <w:t>If the user clicks on the “View My Profile” button, the website will redirect him to his profile, where he/she can see his/her score, together with graphs on acquired skills and badges.</w:t>
+      </w:r>
+    </w:p>
+    <w:p>
+      <w:pPr>
+        <w:pStyle w:val="ListParagraph"/>
+        <w:numPr>
+          <w:ilvl w:val="0"/>
+          <w:numId w:val="28"/>
         </w:numPr>
         <w:spacing w:after="0"/>
         <w:jc w:val="both"/>
         <w:rPr>
-          <w:sz w:val="24"/>
-        </w:rPr>
-      </w:pPr>
-      <w:r>
-        <w:rPr>
-          <w:sz w:val="24"/>
-        </w:rPr>
-        <w:t>The fun fact of the day can also be reviewed (by navigating to the “Main page”, where the fun fact of the day appears, and similarly clicking on the “Like” / “Dislike” button).</w:t>
-      </w:r>
-    </w:p>
-    <w:p>
-      <w:pPr>
-        <w:pStyle w:val="ListParagraph"/>
-        <w:numPr>
-          <w:ilvl w:val="0"/>
-          <w:numId w:val="27"/>
+          <w:b/>
+          <w:sz w:val="24"/>
+        </w:rPr>
+      </w:pPr>
+      <w:r>
+        <w:rPr>
+          <w:sz w:val="24"/>
+        </w:rPr>
+        <w:t>If the user clicks the “Rankings” button on the navigation bar, he/she will be redirected to the leaderboard page, where it is displayed the user’s standings: score, badges, position (together with other user’s standings).</w:t>
+      </w:r>
+    </w:p>
+    <w:p>
+      <w:pPr>
+        <w:pStyle w:val="ListParagraph"/>
+        <w:numPr>
+          <w:ilvl w:val="0"/>
+          <w:numId w:val="28"/>
         </w:numPr>
         <w:spacing w:after="0"/>
         <w:jc w:val="both"/>
         <w:rPr>
-          <w:sz w:val="24"/>
-        </w:rPr>
-      </w:pPr>
-      <w:r>
-        <w:rPr>
-          <w:sz w:val="24"/>
-        </w:rPr>
-        <w:t>The difference between the two possible ways of reviewing a fun fact is the starting page (Main page / Fun facts page), whereas the reviewing mechanism is the same.</w:t>
-      </w:r>
-    </w:p>
-    <w:p>
-      <w:pPr>
-        <w:spacing w:after="0"/>
-        <w:jc w:val="both"/>
-        <w:rPr>
-          <w:sz w:val="24"/>
-        </w:rPr>
-      </w:pPr>
-    </w:p>
-    <w:p>
-      <w:pPr>
-        <w:spacing w:after="0"/>
-        <w:jc w:val="both"/>
-        <w:rPr>
-          <w:sz w:val="24"/>
-        </w:rPr>
-      </w:pPr>
-      <w:bookmarkStart w:id="31" w:name="_Toc530138997"/>
-      <w:r>
-        <w:rPr>
-          <w:rStyle w:val="Heading2Char"/>
-        </w:rPr>
-        <w:t>Alternative Scenario #2</w:t>
-      </w:r>
-      <w:bookmarkEnd w:id="31"/>
-      <w:r>
-        <w:rPr>
-          <w:b/>
-          <w:sz w:val="24"/>
-        </w:rPr>
-        <w:t>:</w:t>
-      </w:r>
-      <w:r>
-        <w:rPr>
-          <w:sz w:val="24"/>
-        </w:rPr>
-        <w:t xml:space="preserve"> Accessing personal statistics and rankings</w:t>
-      </w:r>
-    </w:p>
-    <w:p>
-      <w:pPr>
-        <w:spacing w:after="0"/>
-        <w:jc w:val="both"/>
-        <w:rPr>
-          <w:b/>
-          <w:sz w:val="24"/>
-        </w:rPr>
-      </w:pPr>
-      <w:r>
-        <w:rPr>
-          <w:b/>
-          <w:sz w:val="24"/>
-        </w:rPr>
-        <w:t>Description</w:t>
-      </w:r>
-      <w:r>
-        <w:rPr>
-          <w:b/>
-          <w:sz w:val="24"/>
-        </w:rPr>
-        <w:t>:</w:t>
-      </w:r>
-    </w:p>
-    <w:p>
-      <w:pPr>
-        <w:pStyle w:val="ListParagraph"/>
-        <w:numPr>
-          <w:ilvl w:val="0"/>
-          <w:numId w:val="28"/>
-        </w:numPr>
-        <w:spacing w:after="0"/>
-        <w:jc w:val="both"/>
-        <w:rPr>
-          <w:b/>
-          <w:sz w:val="24"/>
-        </w:rPr>
-      </w:pPr>
-      <w:r>
-        <w:rPr>
-          <w:sz w:val="24"/>
-        </w:rPr>
-        <w:t>If the user clicks on the “View My Profile” button, the website will redirect him to his profile, where he/she can see his/her score, together with graphs on acquired skills and badges.</w:t>
-      </w:r>
-    </w:p>
-    <w:p>
-      <w:pPr>
-        <w:pStyle w:val="ListParagraph"/>
-        <w:numPr>
-          <w:ilvl w:val="0"/>
-          <w:numId w:val="28"/>
-        </w:numPr>
-        <w:spacing w:after="0"/>
-        <w:jc w:val="both"/>
-        <w:rPr>
-          <w:b/>
-          <w:sz w:val="24"/>
-        </w:rPr>
-      </w:pPr>
-      <w:r>
-        <w:rPr>
-          <w:sz w:val="24"/>
-        </w:rPr>
-        <w:t>If the user clicks the “Rankings” button on the navigation bar, he/she will be redirected to the leaderboard page, where it is displayed the user’s standings: score, badges, position (together with other user’s standings).</w:t>
-      </w:r>
-    </w:p>
-    <w:p>
-      <w:pPr>
-        <w:pStyle w:val="ListParagraph"/>
-        <w:numPr>
-          <w:ilvl w:val="0"/>
-          <w:numId w:val="28"/>
-        </w:numPr>
-        <w:spacing w:after="0"/>
-        <w:jc w:val="both"/>
-        <w:rPr>
           <w:b/>
           <w:sz w:val="24"/>
         </w:rPr>
@@ -11466,19 +11464,19 @@
         <w:spacing w:line="360" w:lineRule="auto"/>
         <w:jc w:val="both"/>
       </w:pPr>
-      <w:bookmarkStart w:id="32" w:name="_Toc530138998"/>
+      <w:bookmarkStart w:id="31" w:name="_Toc530138998"/>
       <w:r>
         <w:lastRenderedPageBreak/>
         <w:t>Walkthrough Evaluation Report</w:t>
       </w:r>
-      <w:bookmarkEnd w:id="32"/>
+      <w:bookmarkEnd w:id="31"/>
     </w:p>
     <w:p>
       <w:pPr>
         <w:pStyle w:val="Heading2"/>
         <w:spacing w:after="0"/>
       </w:pPr>
-      <w:bookmarkStart w:id="33" w:name="_Toc530138999"/>
+      <w:bookmarkStart w:id="32" w:name="_Toc530138999"/>
       <w:r>
         <w:rPr>
           <w:rStyle w:val="Heading2Char"/>
@@ -11498,7 +11496,7 @@
       <w:r>
         <w:t>;</w:t>
       </w:r>
-      <w:bookmarkEnd w:id="33"/>
+      <w:bookmarkEnd w:id="32"/>
     </w:p>
     <w:p>
       <w:pPr>
@@ -12395,7 +12393,7 @@
           <w:b w:val="0"/>
         </w:rPr>
       </w:pPr>
-      <w:bookmarkStart w:id="34" w:name="_Toc530139000"/>
+      <w:bookmarkStart w:id="33" w:name="_Toc530139000"/>
       <w:r>
         <w:t>Scenario</w:t>
       </w:r>
@@ -12423,7 +12421,7 @@
         </w:rPr>
         <w:t>;</w:t>
       </w:r>
-      <w:bookmarkEnd w:id="34"/>
+      <w:bookmarkEnd w:id="33"/>
     </w:p>
     <w:p>
       <w:pPr>
@@ -13315,7 +13313,7 @@
         </w:rPr>
         <w:t xml:space="preserve">Add links: </w:t>
       </w:r>
-      <w:hyperlink r:id="rId10" w:history="1">
+      <w:hyperlink r:id="rId11" w:history="1">
         <w:r>
           <w:rPr>
             <w:rStyle w:val="Hyperlink"/>
@@ -13786,7 +13784,7 @@
           <w:b w:val="0"/>
         </w:rPr>
       </w:pPr>
-      <w:bookmarkStart w:id="35" w:name="_Toc530139001"/>
+      <w:bookmarkStart w:id="34" w:name="_Toc530139001"/>
       <w:r>
         <w:t>Scenario</w:t>
       </w:r>
@@ -13811,7 +13809,7 @@
         </w:rPr>
         <w:t xml:space="preserve"> -to be completed</w:t>
       </w:r>
-      <w:bookmarkEnd w:id="35"/>
+      <w:bookmarkEnd w:id="34"/>
     </w:p>
     <w:p>
       <w:pPr>
@@ -13924,7 +13922,7 @@
         <w:pStyle w:val="Heading2"/>
         <w:spacing w:after="0"/>
       </w:pPr>
-      <w:bookmarkStart w:id="36" w:name="_Toc530139002"/>
+      <w:bookmarkStart w:id="35" w:name="_Toc530139002"/>
       <w:r>
         <w:lastRenderedPageBreak/>
         <w:t>Scenario</w:t>
@@ -13942,15 +13940,9 @@
         <w:rPr>
           <w:b w:val="0"/>
         </w:rPr>
-        <w:t>Reviewing fun facts;</w:t>
-      </w:r>
-      <w:r>
-        <w:rPr>
-          <w:b w:val="0"/>
-        </w:rPr>
-        <w:t xml:space="preserve"> -to be completed</w:t>
-      </w:r>
-      <w:bookmarkEnd w:id="36"/>
+        <w:t>Reviewing fun facts</w:t>
+      </w:r>
+      <w:bookmarkEnd w:id="35"/>
     </w:p>
     <w:p>
       <w:pPr>
@@ -13995,6 +13987,126 @@
         <w:pStyle w:val="ListParagraph"/>
         <w:numPr>
           <w:ilvl w:val="0"/>
+          <w:numId w:val="44"/>
+        </w:numPr>
+        <w:jc w:val="both"/>
+        <w:rPr>
+          <w:b/>
+          <w:sz w:val="24"/>
+        </w:rPr>
+      </w:pPr>
+      <w:r>
+        <w:rPr>
+          <w:sz w:val="24"/>
+        </w:rPr>
+        <w:t>The user wants to view fun facts. The desired effect is to get to the “Fun fact page”, by clicking the corresponding button in the navigation bar.</w:t>
+      </w:r>
+    </w:p>
+    <w:p>
+      <w:pPr>
+        <w:pStyle w:val="ListParagraph"/>
+        <w:numPr>
+          <w:ilvl w:val="0"/>
+          <w:numId w:val="44"/>
+        </w:numPr>
+        <w:jc w:val="both"/>
+        <w:rPr>
+          <w:b/>
+          <w:sz w:val="24"/>
+        </w:rPr>
+      </w:pPr>
+      <w:r>
+        <w:rPr>
+          <w:sz w:val="24"/>
+        </w:rPr>
+        <w:t>The user will see the correct control, because the “Fun fact” button in the navigation bar will have an on-click effect, indicating that it has been selected</w:t>
+      </w:r>
+    </w:p>
+    <w:p>
+      <w:pPr>
+        <w:pStyle w:val="ListParagraph"/>
+        <w:numPr>
+          <w:ilvl w:val="0"/>
+          <w:numId w:val="44"/>
+        </w:numPr>
+        <w:jc w:val="both"/>
+        <w:rPr>
+          <w:b/>
+          <w:sz w:val="24"/>
+        </w:rPr>
+      </w:pPr>
+      <w:r>
+        <w:rPr>
+          <w:sz w:val="24"/>
+        </w:rPr>
+        <w:t>The control produces the desired effect, as long as the user clicks on the right element in the navigation bar.</w:t>
+      </w:r>
+    </w:p>
+    <w:p>
+      <w:pPr>
+        <w:pStyle w:val="ListParagraph"/>
+        <w:numPr>
+          <w:ilvl w:val="0"/>
+          <w:numId w:val="44"/>
+        </w:numPr>
+        <w:jc w:val="both"/>
+        <w:rPr>
+          <w:b/>
+          <w:sz w:val="24"/>
+        </w:rPr>
+      </w:pPr>
+      <w:r>
+        <w:rPr>
+          <w:sz w:val="24"/>
+        </w:rPr>
+        <w:t>The user could click on another navigation button, which will redirect him to a completely different page. In that case he/she will see the mistake.</w:t>
+      </w:r>
+    </w:p>
+    <w:p>
+      <w:pPr>
+        <w:pStyle w:val="ListParagraph"/>
+        <w:numPr>
+          <w:ilvl w:val="0"/>
+          <w:numId w:val="44"/>
+        </w:numPr>
+        <w:jc w:val="both"/>
+        <w:rPr>
+          <w:b/>
+          <w:sz w:val="24"/>
+        </w:rPr>
+      </w:pPr>
+      <w:r>
+        <w:rPr>
+          <w:sz w:val="24"/>
+        </w:rPr>
+        <w:t xml:space="preserve">The user will understand the feedback, because if he/she clicks on the “Fun fact page”, a list of fun facts will </w:t>
+      </w:r>
+      <w:proofErr w:type="gramStart"/>
+      <w:r>
+        <w:rPr>
+          <w:sz w:val="24"/>
+        </w:rPr>
+        <w:t>appear(</w:t>
+      </w:r>
+      <w:proofErr w:type="gramEnd"/>
+      <w:r>
+        <w:rPr>
+          <w:sz w:val="24"/>
+        </w:rPr>
+        <w:t>desired page), and the button will have a clicked effect.</w:t>
+      </w:r>
+      <w:r>
+        <w:rPr>
+          <w:sz w:val="24"/>
+        </w:rPr>
+        <w:t xml:space="preserve"> If instead, the user got to another page, the content and the selected button will be different.</w:t>
+      </w:r>
+    </w:p>
+    <w:p>
+      <w:pPr>
+        <w:pStyle w:val="ListParagraph"/>
+        <w:numPr>
+          <w:ilvl w:val="0"/>
           <w:numId w:val="32"/>
         </w:numPr>
         <w:jc w:val="both"/>
@@ -14014,6 +14126,107 @@
         <w:pStyle w:val="ListParagraph"/>
         <w:numPr>
           <w:ilvl w:val="0"/>
+          <w:numId w:val="45"/>
+        </w:numPr>
+        <w:jc w:val="both"/>
+        <w:rPr>
+          <w:sz w:val="24"/>
+        </w:rPr>
+      </w:pPr>
+      <w:r>
+        <w:rPr>
+          <w:sz w:val="24"/>
+        </w:rPr>
+        <w:t>The user wants to select a fun fact from the list of the fun facts by clicking on the region of the fact, in order to like, dislike, share and/or comment.</w:t>
+      </w:r>
+    </w:p>
+    <w:p>
+      <w:pPr>
+        <w:pStyle w:val="ListParagraph"/>
+        <w:numPr>
+          <w:ilvl w:val="0"/>
+          <w:numId w:val="45"/>
+        </w:numPr>
+        <w:jc w:val="both"/>
+        <w:rPr>
+          <w:sz w:val="24"/>
+        </w:rPr>
+      </w:pPr>
+      <w:r>
+        <w:rPr>
+          <w:sz w:val="24"/>
+        </w:rPr>
+        <w:t>The user will see the correct control of the fun fact being selected.</w:t>
+      </w:r>
+    </w:p>
+    <w:p>
+      <w:pPr>
+        <w:pStyle w:val="ListParagraph"/>
+        <w:numPr>
+          <w:ilvl w:val="0"/>
+          <w:numId w:val="45"/>
+        </w:numPr>
+        <w:jc w:val="both"/>
+        <w:rPr>
+          <w:sz w:val="24"/>
+        </w:rPr>
+      </w:pPr>
+      <w:r>
+        <w:rPr>
+          <w:sz w:val="24"/>
+        </w:rPr>
+        <w:t>The control produces the desired ef</w:t>
+      </w:r>
+      <w:r>
+        <w:rPr>
+          <w:sz w:val="24"/>
+        </w:rPr>
+        <w:t>fect of showing the fun fact to the user, given he/she clicked on its region.</w:t>
+      </w:r>
+    </w:p>
+    <w:p>
+      <w:pPr>
+        <w:pStyle w:val="ListParagraph"/>
+        <w:numPr>
+          <w:ilvl w:val="0"/>
+          <w:numId w:val="45"/>
+        </w:numPr>
+        <w:jc w:val="both"/>
+        <w:rPr>
+          <w:sz w:val="24"/>
+        </w:rPr>
+      </w:pPr>
+      <w:r>
+        <w:rPr>
+          <w:sz w:val="24"/>
+        </w:rPr>
+        <w:t xml:space="preserve">There is no other control that the user might select. </w:t>
+      </w:r>
+    </w:p>
+    <w:p>
+      <w:pPr>
+        <w:pStyle w:val="ListParagraph"/>
+        <w:numPr>
+          <w:ilvl w:val="0"/>
+          <w:numId w:val="45"/>
+        </w:numPr>
+        <w:jc w:val="both"/>
+        <w:rPr>
+          <w:sz w:val="24"/>
+        </w:rPr>
+      </w:pPr>
+      <w:r>
+        <w:rPr>
+          <w:sz w:val="24"/>
+        </w:rPr>
+        <w:t>The feedback of this step is showing that the fun fact is selected, by emphasizing its borders and making a selected style for its region. The user will automatically see the fun fact being selected after he/she clicks on it.</w:t>
+      </w:r>
+    </w:p>
+    <w:p>
+      <w:pPr>
+        <w:pStyle w:val="ListParagraph"/>
+        <w:numPr>
+          <w:ilvl w:val="0"/>
           <w:numId w:val="32"/>
         </w:numPr>
         <w:jc w:val="both"/>
@@ -14033,6 +14246,143 @@
         <w:pStyle w:val="ListParagraph"/>
         <w:numPr>
           <w:ilvl w:val="0"/>
+          <w:numId w:val="46"/>
+        </w:numPr>
+        <w:jc w:val="both"/>
+        <w:rPr>
+          <w:sz w:val="24"/>
+        </w:rPr>
+      </w:pPr>
+      <w:r>
+        <w:rPr>
+          <w:sz w:val="24"/>
+        </w:rPr>
+        <w:t xml:space="preserve">The user wants to produce the effect of giving feedback to a fun fact (like dislike) or to share it. There are 3 buttons available for </w:t>
+      </w:r>
+      <w:proofErr w:type="gramStart"/>
+      <w:r>
+        <w:rPr>
+          <w:sz w:val="24"/>
+        </w:rPr>
+        <w:t>this actions</w:t>
+      </w:r>
+      <w:proofErr w:type="gramEnd"/>
+      <w:r>
+        <w:rPr>
+          <w:sz w:val="24"/>
+        </w:rPr>
+        <w:t>. The user has to select one of them in order to perform the desired action.</w:t>
+      </w:r>
+    </w:p>
+    <w:p>
+      <w:pPr>
+        <w:pStyle w:val="ListParagraph"/>
+        <w:numPr>
+          <w:ilvl w:val="0"/>
+          <w:numId w:val="46"/>
+        </w:numPr>
+        <w:jc w:val="both"/>
+        <w:rPr>
+          <w:sz w:val="24"/>
+        </w:rPr>
+      </w:pPr>
+      <w:r>
+        <w:rPr>
+          <w:sz w:val="24"/>
+        </w:rPr>
+        <w:t>The control produces the desired effect of liking/disliking/sharing the fun fact.</w:t>
+      </w:r>
+    </w:p>
+    <w:p>
+      <w:pPr>
+        <w:pStyle w:val="ListParagraph"/>
+        <w:numPr>
+          <w:ilvl w:val="0"/>
+          <w:numId w:val="46"/>
+        </w:numPr>
+        <w:jc w:val="both"/>
+        <w:rPr>
+          <w:sz w:val="24"/>
+        </w:rPr>
+      </w:pPr>
+      <w:r>
+        <w:rPr>
+          <w:sz w:val="24"/>
+        </w:rPr>
+        <w:t xml:space="preserve">The user will see the correct control, as the corresponding button will have an “on hover” style before </w:t>
+      </w:r>
+      <w:proofErr w:type="gramStart"/>
+      <w:r>
+        <w:rPr>
+          <w:sz w:val="24"/>
+        </w:rPr>
+        <w:t>clicking,</w:t>
+      </w:r>
+      <w:proofErr w:type="gramEnd"/>
+      <w:r>
+        <w:rPr>
+          <w:sz w:val="24"/>
+        </w:rPr>
+        <w:t xml:space="preserve"> and a permanently selected style after clicking.</w:t>
+      </w:r>
+    </w:p>
+    <w:p>
+      <w:pPr>
+        <w:pStyle w:val="ListParagraph"/>
+        <w:numPr>
+          <w:ilvl w:val="0"/>
+          <w:numId w:val="46"/>
+        </w:numPr>
+        <w:jc w:val="both"/>
+        <w:rPr>
+          <w:sz w:val="24"/>
+        </w:rPr>
+      </w:pPr>
+      <w:r>
+        <w:rPr>
+          <w:sz w:val="24"/>
+        </w:rPr>
+        <w:t>The user might click on another close button (</w:t>
+      </w:r>
+      <w:proofErr w:type="spellStart"/>
+      <w:r>
+        <w:rPr>
+          <w:sz w:val="24"/>
+        </w:rPr>
+        <w:t>eg</w:t>
+      </w:r>
+      <w:proofErr w:type="spellEnd"/>
+      <w:r>
+        <w:rPr>
+          <w:sz w:val="24"/>
+        </w:rPr>
+        <w:t xml:space="preserve"> dislike instead of like), in case of which he can undo the action by clicking on the button again.</w:t>
+      </w:r>
+    </w:p>
+    <w:p>
+      <w:pPr>
+        <w:pStyle w:val="ListParagraph"/>
+        <w:numPr>
+          <w:ilvl w:val="0"/>
+          <w:numId w:val="46"/>
+        </w:numPr>
+        <w:jc w:val="both"/>
+        <w:rPr>
+          <w:sz w:val="24"/>
+        </w:rPr>
+      </w:pPr>
+      <w:r>
+        <w:rPr>
+          <w:sz w:val="24"/>
+        </w:rPr>
+        <w:t>The user will understand the feedback: e.g. in case of pressing the like button, the button will have a selected style (another color, thicker border), and the like count will increase by one. In case the user wants to undo the action, another press on the button will result in the button having a deselected style and the like/dislike count decreasing by one.</w:t>
+      </w:r>
+    </w:p>
+    <w:p>
+      <w:pPr>
+        <w:pStyle w:val="ListParagraph"/>
+        <w:numPr>
+          <w:ilvl w:val="0"/>
           <w:numId w:val="32"/>
         </w:numPr>
         <w:jc w:val="both"/>
@@ -14044,7 +14394,139 @@
         <w:rPr>
           <w:sz w:val="24"/>
         </w:rPr>
-        <w:t>Fun facts can also be “Liked”, “Disliked” or “Shared” from the main fun-fact page or the “Fun fact of the day” section;</w:t>
+        <w:t>Insert a comment in the “Comment” field: “I really find this fun fact interesting, good job for sharing it!</w:t>
+      </w:r>
+      <w:proofErr w:type="gramStart"/>
+      <w:r>
+        <w:rPr>
+          <w:sz w:val="24"/>
+        </w:rPr>
+        <w:t>”;</w:t>
+      </w:r>
+      <w:proofErr w:type="gramEnd"/>
+    </w:p>
+    <w:p>
+      <w:pPr>
+        <w:pStyle w:val="ListParagraph"/>
+        <w:numPr>
+          <w:ilvl w:val="0"/>
+          <w:numId w:val="48"/>
+        </w:numPr>
+        <w:jc w:val="both"/>
+        <w:rPr>
+          <w:sz w:val="24"/>
+        </w:rPr>
+      </w:pPr>
+      <w:r>
+        <w:rPr>
+          <w:sz w:val="24"/>
+        </w:rPr>
+        <w:t>The user wants to fill the comment field with a relevant comment.</w:t>
+      </w:r>
+    </w:p>
+    <w:p>
+      <w:pPr>
+        <w:pStyle w:val="ListParagraph"/>
+        <w:numPr>
+          <w:ilvl w:val="0"/>
+          <w:numId w:val="48"/>
+        </w:numPr>
+        <w:jc w:val="both"/>
+        <w:rPr>
+          <w:sz w:val="24"/>
+        </w:rPr>
+      </w:pPr>
+      <w:r>
+        <w:rPr>
+          <w:sz w:val="24"/>
+        </w:rPr>
+        <w:lastRenderedPageBreak/>
+        <w:t>The user will see the correct control of the comment appearing in the temporary comment field (not sent until the “Send comment” button is clicked)</w:t>
+      </w:r>
+    </w:p>
+    <w:p>
+      <w:pPr>
+        <w:pStyle w:val="ListParagraph"/>
+        <w:numPr>
+          <w:ilvl w:val="0"/>
+          <w:numId w:val="48"/>
+        </w:numPr>
+        <w:jc w:val="both"/>
+        <w:rPr>
+          <w:sz w:val="24"/>
+        </w:rPr>
+      </w:pPr>
+      <w:r>
+        <w:rPr>
+          <w:sz w:val="24"/>
+        </w:rPr>
+        <w:t>The control produces the desired effect of filling the comment field.</w:t>
+      </w:r>
+    </w:p>
+    <w:p>
+      <w:pPr>
+        <w:pStyle w:val="ListParagraph"/>
+        <w:numPr>
+          <w:ilvl w:val="0"/>
+          <w:numId w:val="48"/>
+        </w:numPr>
+        <w:jc w:val="both"/>
+        <w:rPr>
+          <w:sz w:val="24"/>
+        </w:rPr>
+      </w:pPr>
+      <w:r>
+        <w:rPr>
+          <w:sz w:val="24"/>
+        </w:rPr>
+        <w:t xml:space="preserve">An incorrect control would be the insertion of invalid characters which is not supported by the </w:t>
+      </w:r>
+      <w:proofErr w:type="gramStart"/>
+      <w:r>
+        <w:rPr>
+          <w:sz w:val="24"/>
+        </w:rPr>
+        <w:t>website,</w:t>
+      </w:r>
+      <w:proofErr w:type="gramEnd"/>
+      <w:r>
+        <w:rPr>
+          <w:sz w:val="24"/>
+        </w:rPr>
+        <w:t xml:space="preserve"> in this case the invalid characters will not appear.</w:t>
+      </w:r>
+    </w:p>
+    <w:p>
+      <w:pPr>
+        <w:pStyle w:val="ListParagraph"/>
+        <w:numPr>
+          <w:ilvl w:val="0"/>
+          <w:numId w:val="48"/>
+        </w:numPr>
+        <w:jc w:val="both"/>
+        <w:rPr>
+          <w:sz w:val="24"/>
+        </w:rPr>
+      </w:pPr>
+      <w:r>
+        <w:rPr>
+          <w:sz w:val="24"/>
+        </w:rPr>
+        <w:t xml:space="preserve">The user will see immediate feedback, as the comment field will contain the text inserted by the user. The user can edit this as long as he/she </w:t>
+      </w:r>
+      <w:proofErr w:type="spellStart"/>
+      <w:r>
+        <w:rPr>
+          <w:sz w:val="24"/>
+        </w:rPr>
+        <w:t>whishes</w:t>
+      </w:r>
+      <w:proofErr w:type="spellEnd"/>
+      <w:r>
+        <w:rPr>
+          <w:sz w:val="24"/>
+        </w:rPr>
+        <w:t>.</w:t>
       </w:r>
     </w:p>
     <w:p>
@@ -14063,26 +14545,108 @@
         <w:rPr>
           <w:sz w:val="24"/>
         </w:rPr>
-        <w:t>Insert a comment in the “Comment” field: “I really find this fun fact interesting, good job for sharing it!”;</w:t>
-      </w:r>
-    </w:p>
-    <w:p>
-      <w:pPr>
-        <w:pStyle w:val="ListParagraph"/>
-        <w:numPr>
-          <w:ilvl w:val="0"/>
-          <w:numId w:val="32"/>
-        </w:numPr>
-        <w:jc w:val="both"/>
-        <w:rPr>
-          <w:sz w:val="24"/>
-        </w:rPr>
-      </w:pPr>
-      <w:r>
-        <w:rPr>
-          <w:sz w:val="24"/>
-        </w:rPr>
-        <w:t>Either press “Enter” to submit a comment or click the “Submit” button;</w:t>
+        <w:t>Either press “Enter” to submit a comment or click the “Send comment” button;</w:t>
+      </w:r>
+    </w:p>
+    <w:p>
+      <w:pPr>
+        <w:pStyle w:val="ListParagraph"/>
+        <w:numPr>
+          <w:ilvl w:val="0"/>
+          <w:numId w:val="47"/>
+        </w:numPr>
+        <w:jc w:val="both"/>
+        <w:rPr>
+          <w:sz w:val="24"/>
+        </w:rPr>
+      </w:pPr>
+      <w:r>
+        <w:rPr>
+          <w:sz w:val="24"/>
+        </w:rPr>
+        <w:t>The user wants to produce the effect of leaving a comment to the selected fun fact</w:t>
+      </w:r>
+      <w:r>
+        <w:rPr>
+          <w:sz w:val="24"/>
+        </w:rPr>
+        <w:t>, by completing the comment field and pressing the “Send comment” button or by hitting ENTER.</w:t>
+      </w:r>
+    </w:p>
+    <w:p>
+      <w:pPr>
+        <w:pStyle w:val="ListParagraph"/>
+        <w:numPr>
+          <w:ilvl w:val="0"/>
+          <w:numId w:val="47"/>
+        </w:numPr>
+        <w:jc w:val="both"/>
+        <w:rPr>
+          <w:sz w:val="24"/>
+        </w:rPr>
+      </w:pPr>
+      <w:r>
+        <w:rPr>
+          <w:sz w:val="24"/>
+        </w:rPr>
+        <w:t>The user will see the correct control of the message being sent and appearing at the last position.</w:t>
+      </w:r>
+    </w:p>
+    <w:p>
+      <w:pPr>
+        <w:pStyle w:val="ListParagraph"/>
+        <w:numPr>
+          <w:ilvl w:val="0"/>
+          <w:numId w:val="47"/>
+        </w:numPr>
+        <w:jc w:val="both"/>
+        <w:rPr>
+          <w:sz w:val="24"/>
+        </w:rPr>
+      </w:pPr>
+      <w:r>
+        <w:rPr>
+          <w:sz w:val="24"/>
+        </w:rPr>
+        <w:t>The control produces the desired effect of posting a comment, the comment being attached to the fun fact, and appearing as the last submitted comment, offering information about the user (poster of the comment) and the content of the comment.</w:t>
+      </w:r>
+    </w:p>
+    <w:p>
+      <w:pPr>
+        <w:pStyle w:val="ListParagraph"/>
+        <w:numPr>
+          <w:ilvl w:val="0"/>
+          <w:numId w:val="47"/>
+        </w:numPr>
+        <w:jc w:val="both"/>
+        <w:rPr>
+          <w:sz w:val="24"/>
+        </w:rPr>
+      </w:pPr>
+      <w:r>
+        <w:rPr>
+          <w:sz w:val="24"/>
+        </w:rPr>
+        <w:t>The user can leave the comment field empty, in case of which the comment will not be sent and a warning message will appear.</w:t>
+      </w:r>
+    </w:p>
+    <w:p>
+      <w:pPr>
+        <w:pStyle w:val="ListParagraph"/>
+        <w:numPr>
+          <w:ilvl w:val="0"/>
+          <w:numId w:val="47"/>
+        </w:numPr>
+        <w:jc w:val="both"/>
+        <w:rPr>
+          <w:sz w:val="24"/>
+        </w:rPr>
+      </w:pPr>
+      <w:r>
+        <w:rPr>
+          <w:sz w:val="24"/>
+        </w:rPr>
+        <w:t>The user will understand the feedback. In case of a valid comment, after hitting ENTER, pressing “Send comment”, the user will see his/her comment in the list of comments. In case the comment is empty, the comment field will have a warning style, and the “Cannot post empty comment!” error message will appear.</w:t>
       </w:r>
     </w:p>
     <w:p>
@@ -14090,7 +14654,7 @@
         <w:pStyle w:val="Heading2"/>
         <w:spacing w:after="0"/>
       </w:pPr>
-      <w:bookmarkStart w:id="37" w:name="_Toc530139003"/>
+      <w:bookmarkStart w:id="36" w:name="_Toc530139003"/>
       <w:r>
         <w:t>Scenario</w:t>
       </w:r>
@@ -14115,7 +14679,7 @@
         </w:rPr>
         <w:t xml:space="preserve"> -to be completed</w:t>
       </w:r>
-      <w:bookmarkEnd w:id="37"/>
+      <w:bookmarkEnd w:id="36"/>
     </w:p>
     <w:p>
       <w:pPr>
@@ -14212,7 +14776,7 @@
         <w:pStyle w:val="Heading2"/>
         <w:spacing w:after="0"/>
       </w:pPr>
-      <w:bookmarkStart w:id="38" w:name="_Toc530139004"/>
+      <w:bookmarkStart w:id="37" w:name="_Toc530139004"/>
       <w:r>
         <w:t>Scenario</w:t>
       </w:r>
@@ -14229,54 +14793,257 @@
         <w:rPr>
           <w:b w:val="0"/>
         </w:rPr>
-        <w:t>Access to personal profile and viewing statistics;</w:t>
-      </w:r>
-      <w:r>
-        <w:rPr>
-          <w:b w:val="0"/>
-        </w:rPr>
-        <w:t xml:space="preserve"> -to be completed</w:t>
-      </w:r>
+        <w:t>Access to personal profile and viewing statistics</w:t>
+      </w:r>
+      <w:bookmarkEnd w:id="37"/>
+    </w:p>
+    <w:p>
+      <w:pPr>
+        <w:pStyle w:val="ListParagraph"/>
+        <w:numPr>
+          <w:ilvl w:val="0"/>
+          <w:numId w:val="34"/>
+        </w:numPr>
+        <w:jc w:val="both"/>
+        <w:rPr>
+          <w:b/>
+          <w:sz w:val="24"/>
+        </w:rPr>
+      </w:pPr>
+      <w:r>
+        <w:rPr>
+          <w:sz w:val="24"/>
+        </w:rPr>
+        <w:t>Click on either the “Rankings” button, or the “My Account” button;</w:t>
+      </w:r>
+    </w:p>
+    <w:p>
+      <w:pPr>
+        <w:pStyle w:val="ListParagraph"/>
+        <w:numPr>
+          <w:ilvl w:val="1"/>
+          <w:numId w:val="34"/>
+        </w:numPr>
+        <w:jc w:val="both"/>
+        <w:rPr>
+          <w:b/>
+          <w:sz w:val="24"/>
+        </w:rPr>
+      </w:pPr>
+      <w:r>
+        <w:rPr>
+          <w:sz w:val="24"/>
+        </w:rPr>
+        <w:t>The user wants to view his/her personal profile. The desired effect is to get to the “My Account page”, by clicking the corresponding button in the navigation bar.</w:t>
+      </w:r>
+    </w:p>
+    <w:p>
+      <w:pPr>
+        <w:pStyle w:val="ListParagraph"/>
+        <w:numPr>
+          <w:ilvl w:val="0"/>
+          <w:numId w:val="49"/>
+        </w:numPr>
+        <w:jc w:val="both"/>
+        <w:rPr>
+          <w:b/>
+          <w:sz w:val="24"/>
+        </w:rPr>
+      </w:pPr>
+      <w:r>
+        <w:rPr>
+          <w:sz w:val="24"/>
+        </w:rPr>
+        <w:t>The user will see the correct control, as the button will have an on-select style.</w:t>
+      </w:r>
+    </w:p>
+    <w:p>
+      <w:pPr>
+        <w:pStyle w:val="ListParagraph"/>
+        <w:numPr>
+          <w:ilvl w:val="0"/>
+          <w:numId w:val="49"/>
+        </w:numPr>
+        <w:jc w:val="both"/>
+        <w:rPr>
+          <w:b/>
+          <w:sz w:val="24"/>
+        </w:rPr>
+      </w:pPr>
+      <w:r>
+        <w:rPr>
+          <w:sz w:val="24"/>
+        </w:rPr>
+        <w:t>The control will produce the desired effect of navigating to the “My Account” page, as long as the corresponding button is clicked.</w:t>
+      </w:r>
+    </w:p>
+    <w:p>
+      <w:pPr>
+        <w:pStyle w:val="ListParagraph"/>
+        <w:numPr>
+          <w:ilvl w:val="0"/>
+          <w:numId w:val="49"/>
+        </w:numPr>
+        <w:jc w:val="both"/>
+        <w:rPr>
+          <w:b/>
+          <w:sz w:val="24"/>
+        </w:rPr>
+      </w:pPr>
+      <w:r>
+        <w:rPr>
+          <w:sz w:val="24"/>
+        </w:rPr>
+        <w:lastRenderedPageBreak/>
+        <w:t>The user could do the mistake of clicking by mistake on another button in the navigation bar, in case of which he/she will be redirected on another page and will see immediately the mistake, in case of which he can go back or click on the desired navigation button.</w:t>
+      </w:r>
+    </w:p>
+    <w:p>
+      <w:pPr>
+        <w:pStyle w:val="ListParagraph"/>
+        <w:numPr>
+          <w:ilvl w:val="0"/>
+          <w:numId w:val="49"/>
+        </w:numPr>
+        <w:jc w:val="both"/>
+        <w:rPr>
+          <w:b/>
+          <w:sz w:val="24"/>
+        </w:rPr>
+      </w:pPr>
+      <w:r>
+        <w:rPr>
+          <w:sz w:val="24"/>
+        </w:rPr>
+        <w:t>The user will understand the feedback: the button corresponding to the current page will have a selected style, and the content of the page will be the user profile containing personal information, statistics and badges.</w:t>
+      </w:r>
+    </w:p>
+    <w:p>
+      <w:pPr>
+        <w:pStyle w:val="ListParagraph"/>
+        <w:numPr>
+          <w:ilvl w:val="0"/>
+          <w:numId w:val="34"/>
+        </w:numPr>
+        <w:jc w:val="both"/>
+        <w:rPr>
+          <w:b/>
+          <w:sz w:val="24"/>
+        </w:rPr>
+      </w:pPr>
+      <w:r>
+        <w:rPr>
+          <w:sz w:val="24"/>
+        </w:rPr>
+        <w:t>If on the “Rankings” page, click on the “View My Profile” button;</w:t>
+      </w:r>
+    </w:p>
+    <w:p>
+      <w:pPr>
+        <w:pStyle w:val="ListParagraph"/>
+        <w:numPr>
+          <w:ilvl w:val="0"/>
+          <w:numId w:val="50"/>
+        </w:numPr>
+        <w:jc w:val="both"/>
+        <w:rPr>
+          <w:b/>
+          <w:sz w:val="24"/>
+        </w:rPr>
+      </w:pPr>
+      <w:r>
+        <w:rPr>
+          <w:sz w:val="24"/>
+        </w:rPr>
+        <w:t>The user wants to produce the effect of going to the “My Account page”, from the “Rankings page”. In the part where the user sees his/her personal standings, there will be a button “View my profile”.</w:t>
+      </w:r>
+    </w:p>
+    <w:p>
+      <w:pPr>
+        <w:pStyle w:val="ListParagraph"/>
+        <w:numPr>
+          <w:ilvl w:val="0"/>
+          <w:numId w:val="50"/>
+        </w:numPr>
+        <w:jc w:val="both"/>
+        <w:rPr>
+          <w:b/>
+          <w:sz w:val="24"/>
+        </w:rPr>
+      </w:pPr>
+      <w:r>
+        <w:rPr>
+          <w:sz w:val="24"/>
+        </w:rPr>
+        <w:t>The button will have an “on hover” style, indicating that the user will be redirected after the button has been pressed.</w:t>
+      </w:r>
+    </w:p>
+    <w:p>
+      <w:pPr>
+        <w:pStyle w:val="ListParagraph"/>
+        <w:numPr>
+          <w:ilvl w:val="0"/>
+          <w:numId w:val="50"/>
+        </w:numPr>
+        <w:jc w:val="both"/>
+        <w:rPr>
+          <w:b/>
+          <w:sz w:val="24"/>
+        </w:rPr>
+      </w:pPr>
+      <w:r>
+        <w:rPr>
+          <w:sz w:val="24"/>
+        </w:rPr>
+        <w:t>The control will produce the desired effect of reaching the “My Account page”.</w:t>
+      </w:r>
+    </w:p>
+    <w:p>
+      <w:pPr>
+        <w:pStyle w:val="ListParagraph"/>
+        <w:numPr>
+          <w:ilvl w:val="0"/>
+          <w:numId w:val="50"/>
+        </w:numPr>
+        <w:jc w:val="both"/>
+        <w:rPr>
+          <w:b/>
+          <w:sz w:val="24"/>
+        </w:rPr>
+      </w:pPr>
+      <w:r>
+        <w:rPr>
+          <w:sz w:val="24"/>
+        </w:rPr>
+        <w:t>There is no other control that the user migh</w:t>
+      </w:r>
+      <w:bookmarkStart w:id="38" w:name="_GoBack"/>
       <w:bookmarkEnd w:id="38"/>
-    </w:p>
-    <w:p>
-      <w:pPr>
-        <w:pStyle w:val="ListParagraph"/>
-        <w:numPr>
-          <w:ilvl w:val="0"/>
-          <w:numId w:val="34"/>
-        </w:numPr>
-        <w:jc w:val="both"/>
-        <w:rPr>
-          <w:b/>
-          <w:sz w:val="24"/>
-        </w:rPr>
-      </w:pPr>
-      <w:r>
-        <w:rPr>
-          <w:sz w:val="24"/>
-        </w:rPr>
-        <w:t>Click on either the “Rankings” button, or the “My Account” button;</w:t>
-      </w:r>
-    </w:p>
-    <w:p>
-      <w:pPr>
-        <w:pStyle w:val="ListParagraph"/>
-        <w:numPr>
-          <w:ilvl w:val="0"/>
-          <w:numId w:val="34"/>
-        </w:numPr>
-        <w:jc w:val="both"/>
-        <w:rPr>
-          <w:b/>
-          <w:sz w:val="24"/>
-        </w:rPr>
-      </w:pPr>
-      <w:r>
-        <w:rPr>
-          <w:sz w:val="24"/>
-        </w:rPr>
-        <w:t>If on the “Rankings” page, click on the “View My Profile” button;</w:t>
+      <w:r>
+        <w:rPr>
+          <w:sz w:val="24"/>
+        </w:rPr>
+        <w:t>t select which would produce an error.</w:t>
+      </w:r>
+    </w:p>
+    <w:p>
+      <w:pPr>
+        <w:pStyle w:val="ListParagraph"/>
+        <w:numPr>
+          <w:ilvl w:val="0"/>
+          <w:numId w:val="50"/>
+        </w:numPr>
+        <w:jc w:val="both"/>
+        <w:rPr>
+          <w:b/>
+          <w:sz w:val="24"/>
+        </w:rPr>
+      </w:pPr>
+      <w:r>
+        <w:rPr>
+          <w:sz w:val="24"/>
+        </w:rPr>
+        <w:t>Similarly as above, the user will understand the feedback (page content and button having a selected style)</w:t>
       </w:r>
     </w:p>
     <w:p>
@@ -14311,6 +15078,106 @@
         <w:pStyle w:val="ListParagraph"/>
         <w:numPr>
           <w:ilvl w:val="0"/>
+          <w:numId w:val="51"/>
+        </w:numPr>
+        <w:jc w:val="both"/>
+        <w:rPr>
+          <w:b/>
+          <w:sz w:val="24"/>
+        </w:rPr>
+      </w:pPr>
+      <w:r>
+        <w:rPr>
+          <w:sz w:val="24"/>
+        </w:rPr>
+        <w:t>The user would like to view his/her personal information and score, by scrolling on the “My Account page”.</w:t>
+      </w:r>
+    </w:p>
+    <w:p>
+      <w:pPr>
+        <w:pStyle w:val="ListParagraph"/>
+        <w:numPr>
+          <w:ilvl w:val="0"/>
+          <w:numId w:val="51"/>
+        </w:numPr>
+        <w:jc w:val="both"/>
+        <w:rPr>
+          <w:b/>
+          <w:sz w:val="24"/>
+        </w:rPr>
+      </w:pPr>
+      <w:r>
+        <w:rPr>
+          <w:sz w:val="24"/>
+        </w:rPr>
+        <w:t>The user will see part of the information, and a scrolling is necessary to display more elements.</w:t>
+      </w:r>
+    </w:p>
+    <w:p>
+      <w:pPr>
+        <w:pStyle w:val="ListParagraph"/>
+        <w:numPr>
+          <w:ilvl w:val="0"/>
+          <w:numId w:val="51"/>
+        </w:numPr>
+        <w:jc w:val="both"/>
+        <w:rPr>
+          <w:b/>
+          <w:sz w:val="24"/>
+        </w:rPr>
+      </w:pPr>
+      <w:r>
+        <w:rPr>
+          <w:sz w:val="24"/>
+        </w:rPr>
+        <w:t>The control will produce the desired effect of viewing different parts of the “My Account page”.</w:t>
+      </w:r>
+    </w:p>
+    <w:p>
+      <w:pPr>
+        <w:pStyle w:val="ListParagraph"/>
+        <w:numPr>
+          <w:ilvl w:val="0"/>
+          <w:numId w:val="51"/>
+        </w:numPr>
+        <w:jc w:val="both"/>
+        <w:rPr>
+          <w:b/>
+          <w:sz w:val="24"/>
+        </w:rPr>
+      </w:pPr>
+      <w:r>
+        <w:rPr>
+          <w:sz w:val="24"/>
+        </w:rPr>
+        <w:t>There is no other control which would produce an undesired effect.</w:t>
+      </w:r>
+    </w:p>
+    <w:p>
+      <w:pPr>
+        <w:pStyle w:val="ListParagraph"/>
+        <w:numPr>
+          <w:ilvl w:val="0"/>
+          <w:numId w:val="51"/>
+        </w:numPr>
+        <w:jc w:val="both"/>
+        <w:rPr>
+          <w:b/>
+          <w:sz w:val="24"/>
+        </w:rPr>
+      </w:pPr>
+      <w:r>
+        <w:rPr>
+          <w:sz w:val="24"/>
+        </w:rPr>
+        <w:t>The user will see as feedback the parts of his/her profile.</w:t>
+      </w:r>
+    </w:p>
+    <w:p>
+      <w:pPr>
+        <w:pStyle w:val="ListParagraph"/>
+        <w:numPr>
+          <w:ilvl w:val="0"/>
           <w:numId w:val="34"/>
         </w:numPr>
         <w:jc w:val="both"/>
@@ -14331,6 +15198,92 @@
         <w:pStyle w:val="ListParagraph"/>
         <w:numPr>
           <w:ilvl w:val="0"/>
+          <w:numId w:val="52"/>
+        </w:numPr>
+        <w:jc w:val="both"/>
+        <w:rPr>
+          <w:b/>
+          <w:sz w:val="24"/>
+        </w:rPr>
+      </w:pPr>
+      <w:r>
+        <w:rPr>
+          <w:sz w:val="24"/>
+        </w:rPr>
+        <w:t>The user will like to view acquired skills in different technologies. This can be done by scrolling to the skills section and hovering with the mouse on different statistics in order to get more details.</w:t>
+      </w:r>
+    </w:p>
+    <w:p>
+      <w:pPr>
+        <w:pStyle w:val="ListParagraph"/>
+        <w:numPr>
+          <w:ilvl w:val="0"/>
+          <w:numId w:val="52"/>
+        </w:numPr>
+        <w:jc w:val="both"/>
+        <w:rPr>
+          <w:b/>
+          <w:sz w:val="24"/>
+        </w:rPr>
+      </w:pPr>
+      <w:r>
+        <w:rPr>
+          <w:sz w:val="24"/>
+        </w:rPr>
+        <w:t xml:space="preserve">The user will </w:t>
+      </w:r>
+      <w:r>
+        <w:rPr>
+          <w:sz w:val="24"/>
+        </w:rPr>
+        <w:t>see the correct control (detailed information appear in case of hovering with the mouse on different graph parts.</w:t>
+      </w:r>
+    </w:p>
+    <w:p>
+      <w:pPr>
+        <w:pStyle w:val="ListParagraph"/>
+        <w:numPr>
+          <w:ilvl w:val="0"/>
+          <w:numId w:val="52"/>
+        </w:numPr>
+        <w:jc w:val="both"/>
+        <w:rPr>
+          <w:b/>
+          <w:sz w:val="24"/>
+        </w:rPr>
+      </w:pPr>
+      <w:r>
+        <w:rPr>
+          <w:sz w:val="24"/>
+        </w:rPr>
+        <w:t>The control will produce the desired effect of viewing the statistics and acquiring details.</w:t>
+      </w:r>
+    </w:p>
+    <w:p>
+      <w:pPr>
+        <w:pStyle w:val="ListParagraph"/>
+        <w:numPr>
+          <w:ilvl w:val="0"/>
+          <w:numId w:val="52"/>
+        </w:numPr>
+        <w:jc w:val="both"/>
+        <w:rPr>
+          <w:b/>
+          <w:sz w:val="24"/>
+        </w:rPr>
+      </w:pPr>
+      <w:r>
+        <w:rPr>
+          <w:sz w:val="24"/>
+        </w:rPr>
+        <w:t>The user will understand the feedback, as he will see parts of the statistics, elements of the graphs, details, numerical values characterizing his/her performance.</w:t>
+      </w:r>
+    </w:p>
+    <w:p>
+      <w:pPr>
+        <w:pStyle w:val="ListParagraph"/>
+        <w:numPr>
+          <w:ilvl w:val="0"/>
           <w:numId w:val="34"/>
         </w:numPr>
         <w:jc w:val="both"/>
@@ -14344,6 +15297,107 @@
           <w:sz w:val="24"/>
         </w:rPr>
         <w:t>View personal badges: “Math-Master”, “Hardware Hero”, “VHDL Geek”, etc.;</w:t>
+      </w:r>
+    </w:p>
+    <w:p>
+      <w:pPr>
+        <w:pStyle w:val="ListParagraph"/>
+        <w:numPr>
+          <w:ilvl w:val="0"/>
+          <w:numId w:val="53"/>
+        </w:numPr>
+        <w:jc w:val="both"/>
+        <w:rPr>
+          <w:b/>
+          <w:sz w:val="24"/>
+        </w:rPr>
+      </w:pPr>
+      <w:r>
+        <w:rPr>
+          <w:sz w:val="24"/>
+        </w:rPr>
+        <w:lastRenderedPageBreak/>
+        <w:t>The user wants to view his personal badge. In order to produce this effect, he/she needs to scroll to the badges section.</w:t>
+      </w:r>
+    </w:p>
+    <w:p>
+      <w:pPr>
+        <w:pStyle w:val="ListParagraph"/>
+        <w:numPr>
+          <w:ilvl w:val="0"/>
+          <w:numId w:val="53"/>
+        </w:numPr>
+        <w:jc w:val="both"/>
+        <w:rPr>
+          <w:b/>
+          <w:sz w:val="24"/>
+        </w:rPr>
+      </w:pPr>
+      <w:r>
+        <w:rPr>
+          <w:sz w:val="24"/>
+        </w:rPr>
+        <w:t>The user will see the desired section, if he/she scrolls on the page. In case of hovering over a badge, relevant information will appear.</w:t>
+      </w:r>
+    </w:p>
+    <w:p>
+      <w:pPr>
+        <w:pStyle w:val="ListParagraph"/>
+        <w:numPr>
+          <w:ilvl w:val="0"/>
+          <w:numId w:val="53"/>
+        </w:numPr>
+        <w:jc w:val="both"/>
+        <w:rPr>
+          <w:b/>
+          <w:sz w:val="24"/>
+        </w:rPr>
+      </w:pPr>
+      <w:r>
+        <w:rPr>
+          <w:sz w:val="24"/>
+        </w:rPr>
+        <w:t>The control will produce the desired effect of having a list with all the acquired badges, in a nice format.</w:t>
+      </w:r>
+    </w:p>
+    <w:p>
+      <w:pPr>
+        <w:pStyle w:val="ListParagraph"/>
+        <w:numPr>
+          <w:ilvl w:val="0"/>
+          <w:numId w:val="53"/>
+        </w:numPr>
+        <w:jc w:val="both"/>
+        <w:rPr>
+          <w:b/>
+          <w:sz w:val="24"/>
+        </w:rPr>
+      </w:pPr>
+      <w:r>
+        <w:rPr>
+          <w:sz w:val="24"/>
+        </w:rPr>
+        <w:t>There is no other control that the user might select instead of the current one in this case.</w:t>
+      </w:r>
+    </w:p>
+    <w:p>
+      <w:pPr>
+        <w:pStyle w:val="ListParagraph"/>
+        <w:numPr>
+          <w:ilvl w:val="0"/>
+          <w:numId w:val="53"/>
+        </w:numPr>
+        <w:jc w:val="both"/>
+        <w:rPr>
+          <w:b/>
+          <w:sz w:val="24"/>
+        </w:rPr>
+      </w:pPr>
+      <w:r>
+        <w:rPr>
+          <w:sz w:val="24"/>
+        </w:rPr>
+        <w:t>The user will understand the feedback: badges are shown in a designated section on the page.</w:t>
       </w:r>
     </w:p>
     <w:p>
@@ -14563,165 +15617,165 @@
         <w:rPr>
           <w:sz w:val="24"/>
         </w:rPr>
+        <w:t>Many users may skip this step, in which the type of feedback expected and the way in which is handled by the development team is described. However, giving that any type of written input is accepted, this will not hurt the flow of the execution. In order to compel</w:t>
+      </w:r>
+      <w:r>
+        <w:rPr>
+          <w:sz w:val="24"/>
+        </w:rPr>
+        <w:t xml:space="preserve"> users to read the message, it is the first thing displayed on the page.</w:t>
+      </w:r>
+    </w:p>
+    <w:p>
+      <w:pPr>
+        <w:pStyle w:val="ListParagraph"/>
+        <w:numPr>
+          <w:ilvl w:val="0"/>
+          <w:numId w:val="37"/>
+        </w:numPr>
+        <w:jc w:val="both"/>
+        <w:rPr>
+          <w:sz w:val="24"/>
+        </w:rPr>
+      </w:pPr>
+      <w:r>
+        <w:rPr>
+          <w:sz w:val="24"/>
+        </w:rPr>
+        <w:t>The users will clearly see the message, as it is the first thing displayed on the page</w:t>
+      </w:r>
+    </w:p>
+    <w:p>
+      <w:pPr>
+        <w:pStyle w:val="ListParagraph"/>
+        <w:numPr>
+          <w:ilvl w:val="0"/>
+          <w:numId w:val="37"/>
+        </w:numPr>
+        <w:jc w:val="both"/>
+        <w:rPr>
+          <w:sz w:val="24"/>
+        </w:rPr>
+      </w:pPr>
+      <w:r>
+        <w:rPr>
+          <w:sz w:val="24"/>
+        </w:rPr>
+        <w:t>This step does not impact the flow of execution. There is no way to verify that the right control has been used.</w:t>
+      </w:r>
+    </w:p>
+    <w:p>
+      <w:pPr>
+        <w:pStyle w:val="ListParagraph"/>
+        <w:numPr>
+          <w:ilvl w:val="0"/>
+          <w:numId w:val="37"/>
+        </w:numPr>
+        <w:jc w:val="both"/>
+        <w:rPr>
+          <w:sz w:val="24"/>
+        </w:rPr>
+      </w:pPr>
+      <w:r>
+        <w:rPr>
+          <w:sz w:val="24"/>
+        </w:rPr>
+        <w:t>The user may directly go to the input area, or press the submit button</w:t>
+      </w:r>
+    </w:p>
+    <w:p>
+      <w:pPr>
+        <w:pStyle w:val="ListParagraph"/>
+        <w:numPr>
+          <w:ilvl w:val="0"/>
+          <w:numId w:val="37"/>
+        </w:numPr>
+        <w:jc w:val="both"/>
+        <w:rPr>
+          <w:sz w:val="24"/>
+        </w:rPr>
+      </w:pPr>
+      <w:r>
+        <w:rPr>
+          <w:sz w:val="24"/>
+        </w:rPr>
+        <w:t xml:space="preserve">Because the flow of execution is not disturbed by skipping this step no corrective feedback is required </w:t>
+      </w:r>
+    </w:p>
+    <w:p>
+      <w:pPr>
+        <w:pStyle w:val="ListParagraph"/>
+        <w:numPr>
+          <w:ilvl w:val="0"/>
+          <w:numId w:val="35"/>
+        </w:numPr>
+        <w:jc w:val="both"/>
+        <w:rPr>
+          <w:sz w:val="24"/>
+        </w:rPr>
+      </w:pPr>
+      <w:r>
+        <w:rPr>
+          <w:sz w:val="24"/>
+        </w:rPr>
+        <w:t>Write the suggestion: “I believe you should add more badges and achievements for users so that we would feel more engaged in the activities on the website”;</w:t>
+      </w:r>
+    </w:p>
+    <w:p>
+      <w:pPr>
+        <w:pStyle w:val="ListParagraph"/>
+        <w:numPr>
+          <w:ilvl w:val="0"/>
+          <w:numId w:val="38"/>
+        </w:numPr>
+        <w:jc w:val="both"/>
+        <w:rPr>
+          <w:sz w:val="24"/>
+        </w:rPr>
+      </w:pPr>
+      <w:r>
+        <w:rPr>
+          <w:sz w:val="24"/>
+        </w:rPr>
+        <w:t>The user wants to input his or hers thoughts into a filed, in order to send them to the developers team</w:t>
+      </w:r>
+    </w:p>
+    <w:p>
+      <w:pPr>
+        <w:pStyle w:val="ListParagraph"/>
+        <w:numPr>
+          <w:ilvl w:val="0"/>
+          <w:numId w:val="38"/>
+        </w:numPr>
+        <w:jc w:val="both"/>
+        <w:rPr>
+          <w:sz w:val="24"/>
+        </w:rPr>
+      </w:pPr>
+      <w:r>
+        <w:rPr>
+          <w:sz w:val="24"/>
+        </w:rPr>
+        <w:t>The input area for the feedback is the only text input available on this page, there is no danger of confusing it with some other field.</w:t>
+      </w:r>
+    </w:p>
+    <w:p>
+      <w:pPr>
+        <w:pStyle w:val="ListParagraph"/>
+        <w:numPr>
+          <w:ilvl w:val="0"/>
+          <w:numId w:val="38"/>
+        </w:numPr>
+        <w:jc w:val="both"/>
+        <w:rPr>
+          <w:sz w:val="24"/>
+        </w:rPr>
+      </w:pPr>
+      <w:r>
+        <w:rPr>
+          <w:sz w:val="24"/>
+        </w:rPr>
         <w:lastRenderedPageBreak/>
-        <w:t>Many users may skip this step, in which the type of feedback expected and the way in which is handled by the development team is described. However, giving that any type of written input is accepted, this will not hurt the flow of the execution. In order to compel</w:t>
-      </w:r>
-      <w:r>
-        <w:rPr>
-          <w:sz w:val="24"/>
-        </w:rPr>
-        <w:t xml:space="preserve"> users to read the message, it is the first thing displayed on the page.</w:t>
-      </w:r>
-    </w:p>
-    <w:p>
-      <w:pPr>
-        <w:pStyle w:val="ListParagraph"/>
-        <w:numPr>
-          <w:ilvl w:val="0"/>
-          <w:numId w:val="37"/>
-        </w:numPr>
-        <w:jc w:val="both"/>
-        <w:rPr>
-          <w:sz w:val="24"/>
-        </w:rPr>
-      </w:pPr>
-      <w:r>
-        <w:rPr>
-          <w:sz w:val="24"/>
-        </w:rPr>
-        <w:t>The users will clearly see the message, as it is the first thing displayed on the page</w:t>
-      </w:r>
-    </w:p>
-    <w:p>
-      <w:pPr>
-        <w:pStyle w:val="ListParagraph"/>
-        <w:numPr>
-          <w:ilvl w:val="0"/>
-          <w:numId w:val="37"/>
-        </w:numPr>
-        <w:jc w:val="both"/>
-        <w:rPr>
-          <w:sz w:val="24"/>
-        </w:rPr>
-      </w:pPr>
-      <w:r>
-        <w:rPr>
-          <w:sz w:val="24"/>
-        </w:rPr>
-        <w:t>This step does not impact the flow of execution. There is no way to verify that the right control has been used.</w:t>
-      </w:r>
-    </w:p>
-    <w:p>
-      <w:pPr>
-        <w:pStyle w:val="ListParagraph"/>
-        <w:numPr>
-          <w:ilvl w:val="0"/>
-          <w:numId w:val="37"/>
-        </w:numPr>
-        <w:jc w:val="both"/>
-        <w:rPr>
-          <w:sz w:val="24"/>
-        </w:rPr>
-      </w:pPr>
-      <w:r>
-        <w:rPr>
-          <w:sz w:val="24"/>
-        </w:rPr>
-        <w:t>The user may directly go to the input area, or press the submit button</w:t>
-      </w:r>
-    </w:p>
-    <w:p>
-      <w:pPr>
-        <w:pStyle w:val="ListParagraph"/>
-        <w:numPr>
-          <w:ilvl w:val="0"/>
-          <w:numId w:val="37"/>
-        </w:numPr>
-        <w:jc w:val="both"/>
-        <w:rPr>
-          <w:sz w:val="24"/>
-        </w:rPr>
-      </w:pPr>
-      <w:r>
-        <w:rPr>
-          <w:sz w:val="24"/>
-        </w:rPr>
-        <w:t xml:space="preserve">Because the flow of execution is not disturbed by skipping this step no corrective feedback is required </w:t>
-      </w:r>
-    </w:p>
-    <w:p>
-      <w:pPr>
-        <w:pStyle w:val="ListParagraph"/>
-        <w:numPr>
-          <w:ilvl w:val="0"/>
-          <w:numId w:val="35"/>
-        </w:numPr>
-        <w:jc w:val="both"/>
-        <w:rPr>
-          <w:sz w:val="24"/>
-        </w:rPr>
-      </w:pPr>
-      <w:r>
-        <w:rPr>
-          <w:sz w:val="24"/>
-        </w:rPr>
-        <w:t>Write the suggestion: “I believe you should add more badges and achievements for users so that we would feel more engaged in the activities on the website”;</w:t>
-      </w:r>
-    </w:p>
-    <w:p>
-      <w:pPr>
-        <w:pStyle w:val="ListParagraph"/>
-        <w:numPr>
-          <w:ilvl w:val="0"/>
-          <w:numId w:val="38"/>
-        </w:numPr>
-        <w:jc w:val="both"/>
-        <w:rPr>
-          <w:sz w:val="24"/>
-        </w:rPr>
-      </w:pPr>
-      <w:r>
-        <w:rPr>
-          <w:sz w:val="24"/>
-        </w:rPr>
-        <w:t>The user wants to input his or hers thoughts into a filed, in order to send them to the developers team</w:t>
-      </w:r>
-    </w:p>
-    <w:p>
-      <w:pPr>
-        <w:pStyle w:val="ListParagraph"/>
-        <w:numPr>
-          <w:ilvl w:val="0"/>
-          <w:numId w:val="38"/>
-        </w:numPr>
-        <w:jc w:val="both"/>
-        <w:rPr>
-          <w:sz w:val="24"/>
-        </w:rPr>
-      </w:pPr>
-      <w:r>
-        <w:rPr>
-          <w:sz w:val="24"/>
-        </w:rPr>
-        <w:t>The input area for the feedback is the only text input available on this page, there is no danger of confusing it with some other field.</w:t>
-      </w:r>
-    </w:p>
-    <w:p>
-      <w:pPr>
-        <w:pStyle w:val="ListParagraph"/>
-        <w:numPr>
-          <w:ilvl w:val="0"/>
-          <w:numId w:val="38"/>
-        </w:numPr>
-        <w:jc w:val="both"/>
-        <w:rPr>
-          <w:sz w:val="24"/>
-        </w:rPr>
-      </w:pPr>
-      <w:r>
-        <w:rPr>
-          <w:sz w:val="24"/>
-        </w:rPr>
         <w:t>As the users types in, the message is also echoed on the screen, thus confirming the normal flow of the operation</w:t>
       </w:r>
     </w:p>
@@ -15006,7 +16060,6 @@
           <w:rFonts w:eastAsia="Calibri" w:cstheme="minorHAnsi"/>
           <w:sz w:val="24"/>
         </w:rPr>
-        <w:lastRenderedPageBreak/>
         <w:t xml:space="preserve">In order to access the page the user must click “QA” in the </w:t>
       </w:r>
       <w:proofErr w:type="spellStart"/>
@@ -15254,7 +16307,15 @@
           <w:rFonts w:eastAsia="Calibri" w:cstheme="minorHAnsi"/>
           <w:sz w:val="24"/>
         </w:rPr>
-        <w:t>If that is the case, by being redirected to a new page, any user with a minimum experience of surfing the web, will understand that he or she accidently clicked the question and needs to use the browsers “Back” button</w:t>
+        <w:t xml:space="preserve">If that is the case, by being redirected to a new page, any user with a minimum experience of surfing the web, will understand that he or </w:t>
+      </w:r>
+      <w:r>
+        <w:rPr>
+          <w:rFonts w:eastAsia="Calibri" w:cstheme="minorHAnsi"/>
+          <w:sz w:val="24"/>
+        </w:rPr>
+        <w:lastRenderedPageBreak/>
+        <w:t>she accidently clicked the question and needs to use the browsers “Back” button</w:t>
       </w:r>
     </w:p>
     <w:p>
@@ -15580,12 +16641,11 @@
           <w:rFonts w:eastAsia="Calibri" w:cstheme="minorHAnsi"/>
           <w:sz w:val="24"/>
         </w:rPr>
-        <w:lastRenderedPageBreak/>
         <w:t>In case the user presses one of the like/dislike buttons instead of submit, he or she may notice a change in the counts for likes, but most obviously, the input area will still contain his or her message, and no new answer will be added to the page. Any user with minimum experience surfing this web will interpret this correctly and look for a submit button (which is conveniently situated right after the input field)</w:t>
       </w:r>
     </w:p>
     <w:sectPr>
-      <w:footerReference w:type="default" r:id="rId11"/>
+      <w:footerReference w:type="default" r:id="rId12"/>
       <w:pgSz w:w="11907" w:h="16840" w:code="9"/>
       <w:pgMar w:top="1440" w:right="1440" w:bottom="1440" w:left="1440" w:header="720" w:footer="720" w:gutter="0"/>
       <w:pgNumType w:start="0"/>
@@ -15598,7 +16658,7 @@
 </file>
 
 <file path=word/endnotes.xml><?xml version="1.0" encoding="utf-8"?>
-<w:endnotes xmlns:ve="http://schemas.openxmlformats.org/markup-compatibility/2006" xmlns:o="urn:schemas-microsoft-com:office:office" xmlns:r="http://schemas.openxmlformats.org/officeDocument/2006/relationships" xmlns:m="http://schemas.openxmlformats.org/officeDocument/2006/math" xmlns:v="urn:schemas-microsoft-com:vml" xmlns:wp="http://schemas.openxmlformats.org/drawingml/2006/wordprocessingDrawing" xmlns:w10="urn:schemas-microsoft-com:office:word" xmlns:w="http://schemas.openxmlformats.org/wordprocessingml/2006/main" xmlns:wne="http://schemas.microsoft.com/office/word/2006/wordml">
+<w:endnotes xmlns:wpc="http://schemas.microsoft.com/office/word/2010/wordprocessingCanvas" xmlns:mc="http://schemas.openxmlformats.org/markup-compatibility/2006" xmlns:o="urn:schemas-microsoft-com:office:office" xmlns:r="http://schemas.openxmlformats.org/officeDocument/2006/relationships" xmlns:m="http://schemas.openxmlformats.org/officeDocument/2006/math" xmlns:v="urn:schemas-microsoft-com:vml" xmlns:wp14="http://schemas.microsoft.com/office/word/2010/wordprocessingDrawing" xmlns:wp="http://schemas.openxmlformats.org/drawingml/2006/wordprocessingDrawing" xmlns:w10="urn:schemas-microsoft-com:office:word" xmlns:w="http://schemas.openxmlformats.org/wordprocessingml/2006/main" xmlns:w14="http://schemas.microsoft.com/office/word/2010/wordml" xmlns:wpg="http://schemas.microsoft.com/office/word/2010/wordprocessingGroup" xmlns:wpi="http://schemas.microsoft.com/office/word/2010/wordprocessingInk" xmlns:wne="http://schemas.microsoft.com/office/word/2006/wordml" xmlns:wps="http://schemas.microsoft.com/office/word/2010/wordprocessingShape" mc:Ignorable="w14 wp14">
   <w:endnote w:type="separator" w:id="-1">
     <w:p>
       <w:pPr>
@@ -15623,7 +16683,7 @@
 </file>
 
 <file path=word/footer1.xml><?xml version="1.0" encoding="utf-8"?>
-<w:ftr xmlns:ve="http://schemas.openxmlformats.org/markup-compatibility/2006" xmlns:o="urn:schemas-microsoft-com:office:office" xmlns:r="http://schemas.openxmlformats.org/officeDocument/2006/relationships" xmlns:m="http://schemas.openxmlformats.org/officeDocument/2006/math" xmlns:v="urn:schemas-microsoft-com:vml" xmlns:wp="http://schemas.openxmlformats.org/drawingml/2006/wordprocessingDrawing" xmlns:w10="urn:schemas-microsoft-com:office:word" xmlns:w="http://schemas.openxmlformats.org/wordprocessingml/2006/main" xmlns:wne="http://schemas.microsoft.com/office/word/2006/wordml">
+<w:ftr xmlns:wpc="http://schemas.microsoft.com/office/word/2010/wordprocessingCanvas" xmlns:mc="http://schemas.openxmlformats.org/markup-compatibility/2006" xmlns:o="urn:schemas-microsoft-com:office:office" xmlns:r="http://schemas.openxmlformats.org/officeDocument/2006/relationships" xmlns:m="http://schemas.openxmlformats.org/officeDocument/2006/math" xmlns:v="urn:schemas-microsoft-com:vml" xmlns:wp14="http://schemas.microsoft.com/office/word/2010/wordprocessingDrawing" xmlns:wp="http://schemas.openxmlformats.org/drawingml/2006/wordprocessingDrawing" xmlns:w10="urn:schemas-microsoft-com:office:word" xmlns:w="http://schemas.openxmlformats.org/wordprocessingml/2006/main" xmlns:w14="http://schemas.microsoft.com/office/word/2010/wordml" xmlns:wpg="http://schemas.microsoft.com/office/word/2010/wordprocessingGroup" xmlns:wpi="http://schemas.microsoft.com/office/word/2010/wordprocessingInk" xmlns:wne="http://schemas.microsoft.com/office/word/2006/wordml" xmlns:wps="http://schemas.microsoft.com/office/word/2010/wordprocessingShape" mc:Ignorable="w14 wp14">
   <w:sdt>
     <w:sdtPr>
       <w:id w:val="-958567325"/>
@@ -15674,7 +16734,7 @@
                 <w:bCs/>
                 <w:noProof/>
               </w:rPr>
-              <w:t>23</w:t>
+              <w:t>22</w:t>
             </w:r>
             <w:r>
               <w:rPr>
@@ -15714,7 +16774,7 @@
                 <w:bCs/>
                 <w:noProof/>
               </w:rPr>
-              <w:t>24</w:t>
+              <w:t>25</w:t>
             </w:r>
             <w:r>
               <w:rPr>
@@ -15738,7 +16798,7 @@
 </file>
 
 <file path=word/footnotes.xml><?xml version="1.0" encoding="utf-8"?>
-<w:footnotes xmlns:ve="http://schemas.openxmlformats.org/markup-compatibility/2006" xmlns:o="urn:schemas-microsoft-com:office:office" xmlns:r="http://schemas.openxmlformats.org/officeDocument/2006/relationships" xmlns:m="http://schemas.openxmlformats.org/officeDocument/2006/math" xmlns:v="urn:schemas-microsoft-com:vml" xmlns:wp="http://schemas.openxmlformats.org/drawingml/2006/wordprocessingDrawing" xmlns:w10="urn:schemas-microsoft-com:office:word" xmlns:w="http://schemas.openxmlformats.org/wordprocessingml/2006/main" xmlns:wne="http://schemas.microsoft.com/office/word/2006/wordml">
+<w:footnotes xmlns:wpc="http://schemas.microsoft.com/office/word/2010/wordprocessingCanvas" xmlns:mc="http://schemas.openxmlformats.org/markup-compatibility/2006" xmlns:o="urn:schemas-microsoft-com:office:office" xmlns:r="http://schemas.openxmlformats.org/officeDocument/2006/relationships" xmlns:m="http://schemas.openxmlformats.org/officeDocument/2006/math" xmlns:v="urn:schemas-microsoft-com:vml" xmlns:wp14="http://schemas.microsoft.com/office/word/2010/wordprocessingDrawing" xmlns:wp="http://schemas.openxmlformats.org/drawingml/2006/wordprocessingDrawing" xmlns:w10="urn:schemas-microsoft-com:office:word" xmlns:w="http://schemas.openxmlformats.org/wordprocessingml/2006/main" xmlns:w14="http://schemas.microsoft.com/office/word/2010/wordml" xmlns:wpg="http://schemas.microsoft.com/office/word/2010/wordprocessingGroup" xmlns:wpi="http://schemas.microsoft.com/office/word/2010/wordprocessingInk" xmlns:wne="http://schemas.microsoft.com/office/word/2006/wordml" xmlns:wps="http://schemas.microsoft.com/office/word/2010/wordprocessingShape" mc:Ignorable="w14 wp14">
   <w:footnote w:type="separator" w:id="-1">
     <w:p>
       <w:pPr>
@@ -15763,8 +16823,121 @@
 </file>
 
 <file path=word/numbering.xml><?xml version="1.0" encoding="utf-8"?>
-<w:numbering xmlns:ve="http://schemas.openxmlformats.org/markup-compatibility/2006" xmlns:o="urn:schemas-microsoft-com:office:office" xmlns:r="http://schemas.openxmlformats.org/officeDocument/2006/relationships" xmlns:m="http://schemas.openxmlformats.org/officeDocument/2006/math" xmlns:v="urn:schemas-microsoft-com:vml" xmlns:wp="http://schemas.openxmlformats.org/drawingml/2006/wordprocessingDrawing" xmlns:w10="urn:schemas-microsoft-com:office:word" xmlns:w="http://schemas.openxmlformats.org/wordprocessingml/2006/main" xmlns:wne="http://schemas.microsoft.com/office/word/2006/wordml">
+<w:numbering xmlns:wpc="http://schemas.microsoft.com/office/word/2010/wordprocessingCanvas" xmlns:mc="http://schemas.openxmlformats.org/markup-compatibility/2006" xmlns:o="urn:schemas-microsoft-com:office:office" xmlns:r="http://schemas.openxmlformats.org/officeDocument/2006/relationships" xmlns:m="http://schemas.openxmlformats.org/officeDocument/2006/math" xmlns:v="urn:schemas-microsoft-com:vml" xmlns:wp14="http://schemas.microsoft.com/office/word/2010/wordprocessingDrawing" xmlns:wp="http://schemas.openxmlformats.org/drawingml/2006/wordprocessingDrawing" xmlns:w10="urn:schemas-microsoft-com:office:word" xmlns:w="http://schemas.openxmlformats.org/wordprocessingml/2006/main" xmlns:w14="http://schemas.microsoft.com/office/word/2010/wordml" xmlns:wpg="http://schemas.microsoft.com/office/word/2010/wordprocessingGroup" xmlns:wpi="http://schemas.microsoft.com/office/word/2010/wordprocessingInk" xmlns:wne="http://schemas.microsoft.com/office/word/2006/wordml" xmlns:wps="http://schemas.microsoft.com/office/word/2010/wordprocessingShape" mc:Ignorable="w14 wp14">
   <w:abstractNum w:abstractNumId="0">
+    <w:nsid w:val="00072831"/>
+    <w:multiLevelType w:val="hybridMultilevel"/>
+    <w:tmpl w:val="56AA12A2"/>
+    <w:lvl w:ilvl="0" w:tplc="04090003">
+      <w:start w:val="1"/>
+      <w:numFmt w:val="bullet"/>
+      <w:lvlText w:val="o"/>
+      <w:lvlJc w:val="left"/>
+      <w:pPr>
+        <w:ind w:left="1440" w:hanging="360"/>
+      </w:pPr>
+      <w:rPr>
+        <w:rFonts w:ascii="Courier New" w:hAnsi="Courier New" w:cs="Courier New" w:hint="default"/>
+      </w:rPr>
+    </w:lvl>
+    <w:lvl w:ilvl="1" w:tplc="04090003" w:tentative="1">
+      <w:start w:val="1"/>
+      <w:numFmt w:val="bullet"/>
+      <w:lvlText w:val="o"/>
+      <w:lvlJc w:val="left"/>
+      <w:pPr>
+        <w:ind w:left="2160" w:hanging="360"/>
+      </w:pPr>
+      <w:rPr>
+        <w:rFonts w:ascii="Courier New" w:hAnsi="Courier New" w:cs="Courier New" w:hint="default"/>
+      </w:rPr>
+    </w:lvl>
+    <w:lvl w:ilvl="2" w:tplc="04090005" w:tentative="1">
+      <w:start w:val="1"/>
+      <w:numFmt w:val="bullet"/>
+      <w:lvlText w:val=""/>
+      <w:lvlJc w:val="left"/>
+      <w:pPr>
+        <w:ind w:left="2880" w:hanging="360"/>
+      </w:pPr>
+      <w:rPr>
+        <w:rFonts w:ascii="Wingdings" w:hAnsi="Wingdings" w:hint="default"/>
+      </w:rPr>
+    </w:lvl>
+    <w:lvl w:ilvl="3" w:tplc="04090001" w:tentative="1">
+      <w:start w:val="1"/>
+      <w:numFmt w:val="bullet"/>
+      <w:lvlText w:val=""/>
+      <w:lvlJc w:val="left"/>
+      <w:pPr>
+        <w:ind w:left="3600" w:hanging="360"/>
+      </w:pPr>
+      <w:rPr>
+        <w:rFonts w:ascii="Symbol" w:hAnsi="Symbol" w:hint="default"/>
+      </w:rPr>
+    </w:lvl>
+    <w:lvl w:ilvl="4" w:tplc="04090003" w:tentative="1">
+      <w:start w:val="1"/>
+      <w:numFmt w:val="bullet"/>
+      <w:lvlText w:val="o"/>
+      <w:lvlJc w:val="left"/>
+      <w:pPr>
+        <w:ind w:left="4320" w:hanging="360"/>
+      </w:pPr>
+      <w:rPr>
+        <w:rFonts w:ascii="Courier New" w:hAnsi="Courier New" w:cs="Courier New" w:hint="default"/>
+      </w:rPr>
+    </w:lvl>
+    <w:lvl w:ilvl="5" w:tplc="04090005" w:tentative="1">
+      <w:start w:val="1"/>
+      <w:numFmt w:val="bullet"/>
+      <w:lvlText w:val=""/>
+      <w:lvlJc w:val="left"/>
+      <w:pPr>
+        <w:ind w:left="5040" w:hanging="360"/>
+      </w:pPr>
+      <w:rPr>
+        <w:rFonts w:ascii="Wingdings" w:hAnsi="Wingdings" w:hint="default"/>
+      </w:rPr>
+    </w:lvl>
+    <w:lvl w:ilvl="6" w:tplc="04090001" w:tentative="1">
+      <w:start w:val="1"/>
+      <w:numFmt w:val="bullet"/>
+      <w:lvlText w:val=""/>
+      <w:lvlJc w:val="left"/>
+      <w:pPr>
+        <w:ind w:left="5760" w:hanging="360"/>
+      </w:pPr>
+      <w:rPr>
+        <w:rFonts w:ascii="Symbol" w:hAnsi="Symbol" w:hint="default"/>
+      </w:rPr>
+    </w:lvl>
+    <w:lvl w:ilvl="7" w:tplc="04090003" w:tentative="1">
+      <w:start w:val="1"/>
+      <w:numFmt w:val="bullet"/>
+      <w:lvlText w:val="o"/>
+      <w:lvlJc w:val="left"/>
+      <w:pPr>
+        <w:ind w:left="6480" w:hanging="360"/>
+      </w:pPr>
+      <w:rPr>
+        <w:rFonts w:ascii="Courier New" w:hAnsi="Courier New" w:cs="Courier New" w:hint="default"/>
+      </w:rPr>
+    </w:lvl>
+    <w:lvl w:ilvl="8" w:tplc="04090005" w:tentative="1">
+      <w:start w:val="1"/>
+      <w:numFmt w:val="bullet"/>
+      <w:lvlText w:val=""/>
+      <w:lvlJc w:val="left"/>
+      <w:pPr>
+        <w:ind w:left="7200" w:hanging="360"/>
+      </w:pPr>
+      <w:rPr>
+        <w:rFonts w:ascii="Wingdings" w:hAnsi="Wingdings" w:hint="default"/>
+      </w:rPr>
+    </w:lvl>
+  </w:abstractNum>
+  <w:abstractNum w:abstractNumId="1">
     <w:nsid w:val="008649CF"/>
     <w:multiLevelType w:val="hybridMultilevel"/>
     <w:tmpl w:val="8362AE20"/>
@@ -15853,7 +17026,7 @@
       </w:pPr>
     </w:lvl>
   </w:abstractNum>
-  <w:abstractNum w:abstractNumId="1">
+  <w:abstractNum w:abstractNumId="2">
     <w:nsid w:val="010005AC"/>
     <w:multiLevelType w:val="hybridMultilevel"/>
     <w:tmpl w:val="0772FB8A"/>
@@ -15942,7 +17115,7 @@
       </w:pPr>
     </w:lvl>
   </w:abstractNum>
-  <w:abstractNum w:abstractNumId="2">
+  <w:abstractNum w:abstractNumId="3">
     <w:nsid w:val="01C344A7"/>
     <w:multiLevelType w:val="hybridMultilevel"/>
     <w:tmpl w:val="DBE22864"/>
@@ -16034,7 +17207,7 @@
       </w:pPr>
     </w:lvl>
   </w:abstractNum>
-  <w:abstractNum w:abstractNumId="3">
+  <w:abstractNum w:abstractNumId="4">
     <w:nsid w:val="0297053F"/>
     <w:multiLevelType w:val="hybridMultilevel"/>
     <w:tmpl w:val="CB68E99C"/>
@@ -16147,7 +17320,7 @@
       </w:rPr>
     </w:lvl>
   </w:abstractNum>
-  <w:abstractNum w:abstractNumId="4">
+  <w:abstractNum w:abstractNumId="5">
     <w:nsid w:val="03B13BA7"/>
     <w:multiLevelType w:val="multilevel"/>
     <w:tmpl w:val="EB4C4E98"/>
@@ -16213,7 +17386,7 @@
       <w:lvlJc w:val="left"/>
     </w:lvl>
   </w:abstractNum>
-  <w:abstractNum w:abstractNumId="5">
+  <w:abstractNum w:abstractNumId="6">
     <w:nsid w:val="040A277A"/>
     <w:multiLevelType w:val="hybridMultilevel"/>
     <w:tmpl w:val="287EF5A0"/>
@@ -16327,7 +17500,7 @@
       </w:rPr>
     </w:lvl>
   </w:abstractNum>
-  <w:abstractNum w:abstractNumId="6">
+  <w:abstractNum w:abstractNumId="7">
     <w:nsid w:val="04667553"/>
     <w:multiLevelType w:val="hybridMultilevel"/>
     <w:tmpl w:val="9A02BA12"/>
@@ -16441,7 +17614,120 @@
       </w:rPr>
     </w:lvl>
   </w:abstractNum>
-  <w:abstractNum w:abstractNumId="7">
+  <w:abstractNum w:abstractNumId="8">
+    <w:nsid w:val="05CF17D4"/>
+    <w:multiLevelType w:val="hybridMultilevel"/>
+    <w:tmpl w:val="9CD04270"/>
+    <w:lvl w:ilvl="0" w:tplc="04090003">
+      <w:start w:val="1"/>
+      <w:numFmt w:val="bullet"/>
+      <w:lvlText w:val="o"/>
+      <w:lvlJc w:val="left"/>
+      <w:pPr>
+        <w:ind w:left="1440" w:hanging="360"/>
+      </w:pPr>
+      <w:rPr>
+        <w:rFonts w:ascii="Courier New" w:hAnsi="Courier New" w:cs="Courier New" w:hint="default"/>
+      </w:rPr>
+    </w:lvl>
+    <w:lvl w:ilvl="1" w:tplc="04090003" w:tentative="1">
+      <w:start w:val="1"/>
+      <w:numFmt w:val="bullet"/>
+      <w:lvlText w:val="o"/>
+      <w:lvlJc w:val="left"/>
+      <w:pPr>
+        <w:ind w:left="2160" w:hanging="360"/>
+      </w:pPr>
+      <w:rPr>
+        <w:rFonts w:ascii="Courier New" w:hAnsi="Courier New" w:cs="Courier New" w:hint="default"/>
+      </w:rPr>
+    </w:lvl>
+    <w:lvl w:ilvl="2" w:tplc="04090005" w:tentative="1">
+      <w:start w:val="1"/>
+      <w:numFmt w:val="bullet"/>
+      <w:lvlText w:val=""/>
+      <w:lvlJc w:val="left"/>
+      <w:pPr>
+        <w:ind w:left="2880" w:hanging="360"/>
+      </w:pPr>
+      <w:rPr>
+        <w:rFonts w:ascii="Wingdings" w:hAnsi="Wingdings" w:hint="default"/>
+      </w:rPr>
+    </w:lvl>
+    <w:lvl w:ilvl="3" w:tplc="04090001" w:tentative="1">
+      <w:start w:val="1"/>
+      <w:numFmt w:val="bullet"/>
+      <w:lvlText w:val=""/>
+      <w:lvlJc w:val="left"/>
+      <w:pPr>
+        <w:ind w:left="3600" w:hanging="360"/>
+      </w:pPr>
+      <w:rPr>
+        <w:rFonts w:ascii="Symbol" w:hAnsi="Symbol" w:hint="default"/>
+      </w:rPr>
+    </w:lvl>
+    <w:lvl w:ilvl="4" w:tplc="04090003" w:tentative="1">
+      <w:start w:val="1"/>
+      <w:numFmt w:val="bullet"/>
+      <w:lvlText w:val="o"/>
+      <w:lvlJc w:val="left"/>
+      <w:pPr>
+        <w:ind w:left="4320" w:hanging="360"/>
+      </w:pPr>
+      <w:rPr>
+        <w:rFonts w:ascii="Courier New" w:hAnsi="Courier New" w:cs="Courier New" w:hint="default"/>
+      </w:rPr>
+    </w:lvl>
+    <w:lvl w:ilvl="5" w:tplc="04090005" w:tentative="1">
+      <w:start w:val="1"/>
+      <w:numFmt w:val="bullet"/>
+      <w:lvlText w:val=""/>
+      <w:lvlJc w:val="left"/>
+      <w:pPr>
+        <w:ind w:left="5040" w:hanging="360"/>
+      </w:pPr>
+      <w:rPr>
+        <w:rFonts w:ascii="Wingdings" w:hAnsi="Wingdings" w:hint="default"/>
+      </w:rPr>
+    </w:lvl>
+    <w:lvl w:ilvl="6" w:tplc="04090001" w:tentative="1">
+      <w:start w:val="1"/>
+      <w:numFmt w:val="bullet"/>
+      <w:lvlText w:val=""/>
+      <w:lvlJc w:val="left"/>
+      <w:pPr>
+        <w:ind w:left="5760" w:hanging="360"/>
+      </w:pPr>
+      <w:rPr>
+        <w:rFonts w:ascii="Symbol" w:hAnsi="Symbol" w:hint="default"/>
+      </w:rPr>
+    </w:lvl>
+    <w:lvl w:ilvl="7" w:tplc="04090003" w:tentative="1">
+      <w:start w:val="1"/>
+      <w:numFmt w:val="bullet"/>
+      <w:lvlText w:val="o"/>
+      <w:lvlJc w:val="left"/>
+      <w:pPr>
+        <w:ind w:left="6480" w:hanging="360"/>
+      </w:pPr>
+      <w:rPr>
+        <w:rFonts w:ascii="Courier New" w:hAnsi="Courier New" w:cs="Courier New" w:hint="default"/>
+      </w:rPr>
+    </w:lvl>
+    <w:lvl w:ilvl="8" w:tplc="04090005" w:tentative="1">
+      <w:start w:val="1"/>
+      <w:numFmt w:val="bullet"/>
+      <w:lvlText w:val=""/>
+      <w:lvlJc w:val="left"/>
+      <w:pPr>
+        <w:ind w:left="7200" w:hanging="360"/>
+      </w:pPr>
+      <w:rPr>
+        <w:rFonts w:ascii="Wingdings" w:hAnsi="Wingdings" w:hint="default"/>
+      </w:rPr>
+    </w:lvl>
+  </w:abstractNum>
+  <w:abstractNum w:abstractNumId="9">
     <w:nsid w:val="05F11E6E"/>
     <w:multiLevelType w:val="hybridMultilevel"/>
     <w:tmpl w:val="35740AA4"/>
@@ -16554,7 +17840,7 @@
       </w:rPr>
     </w:lvl>
   </w:abstractNum>
-  <w:abstractNum w:abstractNumId="8">
+  <w:abstractNum w:abstractNumId="10">
     <w:nsid w:val="0C717A09"/>
     <w:multiLevelType w:val="hybridMultilevel"/>
     <w:tmpl w:val="5726B70E"/>
@@ -16668,7 +17954,7 @@
       </w:rPr>
     </w:lvl>
   </w:abstractNum>
-  <w:abstractNum w:abstractNumId="9">
+  <w:abstractNum w:abstractNumId="11">
     <w:nsid w:val="0D510EA4"/>
     <w:multiLevelType w:val="hybridMultilevel"/>
     <w:tmpl w:val="497C68FE"/>
@@ -16758,7 +18044,7 @@
       </w:pPr>
     </w:lvl>
   </w:abstractNum>
-  <w:abstractNum w:abstractNumId="10">
+  <w:abstractNum w:abstractNumId="12">
     <w:nsid w:val="10B47479"/>
     <w:multiLevelType w:val="hybridMultilevel"/>
     <w:tmpl w:val="2168E448"/>
@@ -16871,7 +18157,7 @@
       </w:rPr>
     </w:lvl>
   </w:abstractNum>
-  <w:abstractNum w:abstractNumId="11">
+  <w:abstractNum w:abstractNumId="13">
     <w:nsid w:val="124F0E34"/>
     <w:multiLevelType w:val="hybridMultilevel"/>
     <w:tmpl w:val="4308FEF0"/>
@@ -16984,7 +18270,7 @@
       </w:rPr>
     </w:lvl>
   </w:abstractNum>
-  <w:abstractNum w:abstractNumId="12">
+  <w:abstractNum w:abstractNumId="14">
     <w:nsid w:val="17821B7C"/>
     <w:multiLevelType w:val="hybridMultilevel"/>
     <w:tmpl w:val="17FEC9E2"/>
@@ -17097,10 +18383,10 @@
       </w:rPr>
     </w:lvl>
   </w:abstractNum>
-  <w:abstractNum w:abstractNumId="13">
+  <w:abstractNum w:abstractNumId="15">
     <w:nsid w:val="1AA13660"/>
     <w:multiLevelType w:val="hybridMultilevel"/>
-    <w:tmpl w:val="EB7C71D2"/>
+    <w:tmpl w:val="D248D052"/>
     <w:lvl w:ilvl="0" w:tplc="70F6F894">
       <w:start w:val="1"/>
       <w:numFmt w:val="decimal"/>
@@ -17114,14 +18400,17 @@
         <w:b w:val="0"/>
       </w:rPr>
     </w:lvl>
-    <w:lvl w:ilvl="1" w:tplc="04090019" w:tentative="1">
-      <w:start w:val="1"/>
-      <w:numFmt w:val="lowerLetter"/>
-      <w:lvlText w:val="%2."/>
+    <w:lvl w:ilvl="1" w:tplc="04090003">
+      <w:start w:val="1"/>
+      <w:numFmt w:val="bullet"/>
+      <w:lvlText w:val="o"/>
       <w:lvlJc w:val="left"/>
       <w:pPr>
         <w:ind w:left="1440" w:hanging="360"/>
       </w:pPr>
+      <w:rPr>
+        <w:rFonts w:ascii="Courier New" w:hAnsi="Courier New" w:cs="Courier New" w:hint="default"/>
+      </w:rPr>
     </w:lvl>
     <w:lvl w:ilvl="2" w:tplc="0409001B" w:tentative="1">
       <w:start w:val="1"/>
@@ -17187,7 +18476,7 @@
       </w:pPr>
     </w:lvl>
   </w:abstractNum>
-  <w:abstractNum w:abstractNumId="14">
+  <w:abstractNum w:abstractNumId="16">
     <w:nsid w:val="1B930019"/>
     <w:multiLevelType w:val="hybridMultilevel"/>
     <w:tmpl w:val="651EB774"/>
@@ -17300,7 +18589,7 @@
       </w:rPr>
     </w:lvl>
   </w:abstractNum>
-  <w:abstractNum w:abstractNumId="15">
+  <w:abstractNum w:abstractNumId="17">
     <w:nsid w:val="1BA00E2D"/>
     <w:multiLevelType w:val="hybridMultilevel"/>
     <w:tmpl w:val="EE7A6638"/>
@@ -17413,7 +18702,7 @@
       </w:rPr>
     </w:lvl>
   </w:abstractNum>
-  <w:abstractNum w:abstractNumId="16">
+  <w:abstractNum w:abstractNumId="18">
     <w:nsid w:val="1C411124"/>
     <w:multiLevelType w:val="hybridMultilevel"/>
     <w:tmpl w:val="69F41FF6"/>
@@ -17526,7 +18815,7 @@
       </w:rPr>
     </w:lvl>
   </w:abstractNum>
-  <w:abstractNum w:abstractNumId="17">
+  <w:abstractNum w:abstractNumId="19">
     <w:nsid w:val="1D4804E1"/>
     <w:multiLevelType w:val="hybridMultilevel"/>
     <w:tmpl w:val="4BFEB216"/>
@@ -17616,7 +18905,7 @@
       </w:pPr>
     </w:lvl>
   </w:abstractNum>
-  <w:abstractNum w:abstractNumId="18">
+  <w:abstractNum w:abstractNumId="20">
     <w:nsid w:val="24F16195"/>
     <w:multiLevelType w:val="hybridMultilevel"/>
     <w:tmpl w:val="3FEE1B12"/>
@@ -17705,7 +18994,7 @@
       </w:pPr>
     </w:lvl>
   </w:abstractNum>
-  <w:abstractNum w:abstractNumId="19">
+  <w:abstractNum w:abstractNumId="21">
     <w:nsid w:val="256D6FDC"/>
     <w:multiLevelType w:val="multilevel"/>
     <w:tmpl w:val="B2B44200"/>
@@ -17759,7 +19048,7 @@
       <w:lvlJc w:val="left"/>
     </w:lvl>
   </w:abstractNum>
-  <w:abstractNum w:abstractNumId="20">
+  <w:abstractNum w:abstractNumId="22">
     <w:nsid w:val="297F2E37"/>
     <w:multiLevelType w:val="hybridMultilevel"/>
     <w:tmpl w:val="6FFA5728"/>
@@ -17851,7 +19140,7 @@
       </w:pPr>
     </w:lvl>
   </w:abstractNum>
-  <w:abstractNum w:abstractNumId="21">
+  <w:abstractNum w:abstractNumId="23">
     <w:nsid w:val="2B922F07"/>
     <w:multiLevelType w:val="hybridMultilevel"/>
     <w:tmpl w:val="2E585130"/>
@@ -17964,7 +19253,7 @@
       </w:rPr>
     </w:lvl>
   </w:abstractNum>
-  <w:abstractNum w:abstractNumId="22">
+  <w:abstractNum w:abstractNumId="24">
     <w:nsid w:val="2C5E5E30"/>
     <w:multiLevelType w:val="hybridMultilevel"/>
     <w:tmpl w:val="C6344448"/>
@@ -18077,7 +19366,7 @@
       </w:rPr>
     </w:lvl>
   </w:abstractNum>
-  <w:abstractNum w:abstractNumId="23">
+  <w:abstractNum w:abstractNumId="25">
     <w:nsid w:val="305B54CB"/>
     <w:multiLevelType w:val="hybridMultilevel"/>
     <w:tmpl w:val="B2E4660E"/>
@@ -18166,7 +19455,7 @@
       </w:pPr>
     </w:lvl>
   </w:abstractNum>
-  <w:abstractNum w:abstractNumId="24">
+  <w:abstractNum w:abstractNumId="26">
     <w:nsid w:val="33492F51"/>
     <w:multiLevelType w:val="hybridMultilevel"/>
     <w:tmpl w:val="E4E6F736"/>
@@ -18255,7 +19544,7 @@
       </w:pPr>
     </w:lvl>
   </w:abstractNum>
-  <w:abstractNum w:abstractNumId="25">
+  <w:abstractNum w:abstractNumId="27">
     <w:nsid w:val="3469572E"/>
     <w:multiLevelType w:val="hybridMultilevel"/>
     <w:tmpl w:val="D9D088F8"/>
@@ -18344,7 +19633,7 @@
       </w:pPr>
     </w:lvl>
   </w:abstractNum>
-  <w:abstractNum w:abstractNumId="26">
+  <w:abstractNum w:abstractNumId="28">
     <w:nsid w:val="36DA1145"/>
     <w:multiLevelType w:val="multilevel"/>
     <w:tmpl w:val="3F42498E"/>
@@ -18398,7 +19687,120 @@
       <w:lvlJc w:val="left"/>
     </w:lvl>
   </w:abstractNum>
-  <w:abstractNum w:abstractNumId="27">
+  <w:abstractNum w:abstractNumId="29">
+    <w:nsid w:val="3D8E411F"/>
+    <w:multiLevelType w:val="hybridMultilevel"/>
+    <w:tmpl w:val="E512A608"/>
+    <w:lvl w:ilvl="0" w:tplc="04090003">
+      <w:start w:val="1"/>
+      <w:numFmt w:val="bullet"/>
+      <w:lvlText w:val="o"/>
+      <w:lvlJc w:val="left"/>
+      <w:pPr>
+        <w:ind w:left="1440" w:hanging="360"/>
+      </w:pPr>
+      <w:rPr>
+        <w:rFonts w:ascii="Courier New" w:hAnsi="Courier New" w:cs="Courier New" w:hint="default"/>
+      </w:rPr>
+    </w:lvl>
+    <w:lvl w:ilvl="1" w:tplc="04090003" w:tentative="1">
+      <w:start w:val="1"/>
+      <w:numFmt w:val="bullet"/>
+      <w:lvlText w:val="o"/>
+      <w:lvlJc w:val="left"/>
+      <w:pPr>
+        <w:ind w:left="2160" w:hanging="360"/>
+      </w:pPr>
+      <w:rPr>
+        <w:rFonts w:ascii="Courier New" w:hAnsi="Courier New" w:cs="Courier New" w:hint="default"/>
+      </w:rPr>
+    </w:lvl>
+    <w:lvl w:ilvl="2" w:tplc="04090005" w:tentative="1">
+      <w:start w:val="1"/>
+      <w:numFmt w:val="bullet"/>
+      <w:lvlText w:val=""/>
+      <w:lvlJc w:val="left"/>
+      <w:pPr>
+        <w:ind w:left="2880" w:hanging="360"/>
+      </w:pPr>
+      <w:rPr>
+        <w:rFonts w:ascii="Wingdings" w:hAnsi="Wingdings" w:hint="default"/>
+      </w:rPr>
+    </w:lvl>
+    <w:lvl w:ilvl="3" w:tplc="04090001" w:tentative="1">
+      <w:start w:val="1"/>
+      <w:numFmt w:val="bullet"/>
+      <w:lvlText w:val=""/>
+      <w:lvlJc w:val="left"/>
+      <w:pPr>
+        <w:ind w:left="3600" w:hanging="360"/>
+      </w:pPr>
+      <w:rPr>
+        <w:rFonts w:ascii="Symbol" w:hAnsi="Symbol" w:hint="default"/>
+      </w:rPr>
+    </w:lvl>
+    <w:lvl w:ilvl="4" w:tplc="04090003" w:tentative="1">
+      <w:start w:val="1"/>
+      <w:numFmt w:val="bullet"/>
+      <w:lvlText w:val="o"/>
+      <w:lvlJc w:val="left"/>
+      <w:pPr>
+        <w:ind w:left="4320" w:hanging="360"/>
+      </w:pPr>
+      <w:rPr>
+        <w:rFonts w:ascii="Courier New" w:hAnsi="Courier New" w:cs="Courier New" w:hint="default"/>
+      </w:rPr>
+    </w:lvl>
+    <w:lvl w:ilvl="5" w:tplc="04090005" w:tentative="1">
+      <w:start w:val="1"/>
+      <w:numFmt w:val="bullet"/>
+      <w:lvlText w:val=""/>
+      <w:lvlJc w:val="left"/>
+      <w:pPr>
+        <w:ind w:left="5040" w:hanging="360"/>
+      </w:pPr>
+      <w:rPr>
+        <w:rFonts w:ascii="Wingdings" w:hAnsi="Wingdings" w:hint="default"/>
+      </w:rPr>
+    </w:lvl>
+    <w:lvl w:ilvl="6" w:tplc="04090001" w:tentative="1">
+      <w:start w:val="1"/>
+      <w:numFmt w:val="bullet"/>
+      <w:lvlText w:val=""/>
+      <w:lvlJc w:val="left"/>
+      <w:pPr>
+        <w:ind w:left="5760" w:hanging="360"/>
+      </w:pPr>
+      <w:rPr>
+        <w:rFonts w:ascii="Symbol" w:hAnsi="Symbol" w:hint="default"/>
+      </w:rPr>
+    </w:lvl>
+    <w:lvl w:ilvl="7" w:tplc="04090003" w:tentative="1">
+      <w:start w:val="1"/>
+      <w:numFmt w:val="bullet"/>
+      <w:lvlText w:val="o"/>
+      <w:lvlJc w:val="left"/>
+      <w:pPr>
+        <w:ind w:left="6480" w:hanging="360"/>
+      </w:pPr>
+      <w:rPr>
+        <w:rFonts w:ascii="Courier New" w:hAnsi="Courier New" w:cs="Courier New" w:hint="default"/>
+      </w:rPr>
+    </w:lvl>
+    <w:lvl w:ilvl="8" w:tplc="04090005" w:tentative="1">
+      <w:start w:val="1"/>
+      <w:numFmt w:val="bullet"/>
+      <w:lvlText w:val=""/>
+      <w:lvlJc w:val="left"/>
+      <w:pPr>
+        <w:ind w:left="7200" w:hanging="360"/>
+      </w:pPr>
+      <w:rPr>
+        <w:rFonts w:ascii="Wingdings" w:hAnsi="Wingdings" w:hint="default"/>
+      </w:rPr>
+    </w:lvl>
+  </w:abstractNum>
+  <w:abstractNum w:abstractNumId="30">
     <w:nsid w:val="40B2318C"/>
     <w:multiLevelType w:val="hybridMultilevel"/>
     <w:tmpl w:val="D0B696C6"/>
@@ -18511,7 +19913,120 @@
       </w:rPr>
     </w:lvl>
   </w:abstractNum>
-  <w:abstractNum w:abstractNumId="28">
+  <w:abstractNum w:abstractNumId="31">
+    <w:nsid w:val="41B168D2"/>
+    <w:multiLevelType w:val="hybridMultilevel"/>
+    <w:tmpl w:val="317CCE2A"/>
+    <w:lvl w:ilvl="0" w:tplc="04090003">
+      <w:start w:val="1"/>
+      <w:numFmt w:val="bullet"/>
+      <w:lvlText w:val="o"/>
+      <w:lvlJc w:val="left"/>
+      <w:pPr>
+        <w:ind w:left="1440" w:hanging="360"/>
+      </w:pPr>
+      <w:rPr>
+        <w:rFonts w:ascii="Courier New" w:hAnsi="Courier New" w:cs="Courier New" w:hint="default"/>
+      </w:rPr>
+    </w:lvl>
+    <w:lvl w:ilvl="1" w:tplc="04090003" w:tentative="1">
+      <w:start w:val="1"/>
+      <w:numFmt w:val="bullet"/>
+      <w:lvlText w:val="o"/>
+      <w:lvlJc w:val="left"/>
+      <w:pPr>
+        <w:ind w:left="2160" w:hanging="360"/>
+      </w:pPr>
+      <w:rPr>
+        <w:rFonts w:ascii="Courier New" w:hAnsi="Courier New" w:cs="Courier New" w:hint="default"/>
+      </w:rPr>
+    </w:lvl>
+    <w:lvl w:ilvl="2" w:tplc="04090005" w:tentative="1">
+      <w:start w:val="1"/>
+      <w:numFmt w:val="bullet"/>
+      <w:lvlText w:val=""/>
+      <w:lvlJc w:val="left"/>
+      <w:pPr>
+        <w:ind w:left="2880" w:hanging="360"/>
+      </w:pPr>
+      <w:rPr>
+        <w:rFonts w:ascii="Wingdings" w:hAnsi="Wingdings" w:hint="default"/>
+      </w:rPr>
+    </w:lvl>
+    <w:lvl w:ilvl="3" w:tplc="04090001" w:tentative="1">
+      <w:start w:val="1"/>
+      <w:numFmt w:val="bullet"/>
+      <w:lvlText w:val=""/>
+      <w:lvlJc w:val="left"/>
+      <w:pPr>
+        <w:ind w:left="3600" w:hanging="360"/>
+      </w:pPr>
+      <w:rPr>
+        <w:rFonts w:ascii="Symbol" w:hAnsi="Symbol" w:hint="default"/>
+      </w:rPr>
+    </w:lvl>
+    <w:lvl w:ilvl="4" w:tplc="04090003" w:tentative="1">
+      <w:start w:val="1"/>
+      <w:numFmt w:val="bullet"/>
+      <w:lvlText w:val="o"/>
+      <w:lvlJc w:val="left"/>
+      <w:pPr>
+        <w:ind w:left="4320" w:hanging="360"/>
+      </w:pPr>
+      <w:rPr>
+        <w:rFonts w:ascii="Courier New" w:hAnsi="Courier New" w:cs="Courier New" w:hint="default"/>
+      </w:rPr>
+    </w:lvl>
+    <w:lvl w:ilvl="5" w:tplc="04090005" w:tentative="1">
+      <w:start w:val="1"/>
+      <w:numFmt w:val="bullet"/>
+      <w:lvlText w:val=""/>
+      <w:lvlJc w:val="left"/>
+      <w:pPr>
+        <w:ind w:left="5040" w:hanging="360"/>
+      </w:pPr>
+      <w:rPr>
+        <w:rFonts w:ascii="Wingdings" w:hAnsi="Wingdings" w:hint="default"/>
+      </w:rPr>
+    </w:lvl>
+    <w:lvl w:ilvl="6" w:tplc="04090001" w:tentative="1">
+      <w:start w:val="1"/>
+      <w:numFmt w:val="bullet"/>
+      <w:lvlText w:val=""/>
+      <w:lvlJc w:val="left"/>
+      <w:pPr>
+        <w:ind w:left="5760" w:hanging="360"/>
+      </w:pPr>
+      <w:rPr>
+        <w:rFonts w:ascii="Symbol" w:hAnsi="Symbol" w:hint="default"/>
+      </w:rPr>
+    </w:lvl>
+    <w:lvl w:ilvl="7" w:tplc="04090003" w:tentative="1">
+      <w:start w:val="1"/>
+      <w:numFmt w:val="bullet"/>
+      <w:lvlText w:val="o"/>
+      <w:lvlJc w:val="left"/>
+      <w:pPr>
+        <w:ind w:left="6480" w:hanging="360"/>
+      </w:pPr>
+      <w:rPr>
+        <w:rFonts w:ascii="Courier New" w:hAnsi="Courier New" w:cs="Courier New" w:hint="default"/>
+      </w:rPr>
+    </w:lvl>
+    <w:lvl w:ilvl="8" w:tplc="04090005" w:tentative="1">
+      <w:start w:val="1"/>
+      <w:numFmt w:val="bullet"/>
+      <w:lvlText w:val=""/>
+      <w:lvlJc w:val="left"/>
+      <w:pPr>
+        <w:ind w:left="7200" w:hanging="360"/>
+      </w:pPr>
+      <w:rPr>
+        <w:rFonts w:ascii="Wingdings" w:hAnsi="Wingdings" w:hint="default"/>
+      </w:rPr>
+    </w:lvl>
+  </w:abstractNum>
+  <w:abstractNum w:abstractNumId="32">
     <w:nsid w:val="48EB1F8C"/>
     <w:multiLevelType w:val="hybridMultilevel"/>
     <w:tmpl w:val="0366B23C"/>
@@ -18604,7 +20119,120 @@
       </w:pPr>
     </w:lvl>
   </w:abstractNum>
-  <w:abstractNum w:abstractNumId="29">
+  <w:abstractNum w:abstractNumId="33">
+    <w:nsid w:val="4C372264"/>
+    <w:multiLevelType w:val="hybridMultilevel"/>
+    <w:tmpl w:val="F9AA820E"/>
+    <w:lvl w:ilvl="0" w:tplc="04090003">
+      <w:start w:val="1"/>
+      <w:numFmt w:val="bullet"/>
+      <w:lvlText w:val="o"/>
+      <w:lvlJc w:val="left"/>
+      <w:pPr>
+        <w:ind w:left="1440" w:hanging="360"/>
+      </w:pPr>
+      <w:rPr>
+        <w:rFonts w:ascii="Courier New" w:hAnsi="Courier New" w:cs="Courier New" w:hint="default"/>
+      </w:rPr>
+    </w:lvl>
+    <w:lvl w:ilvl="1" w:tplc="04090003" w:tentative="1">
+      <w:start w:val="1"/>
+      <w:numFmt w:val="bullet"/>
+      <w:lvlText w:val="o"/>
+      <w:lvlJc w:val="left"/>
+      <w:pPr>
+        <w:ind w:left="2160" w:hanging="360"/>
+      </w:pPr>
+      <w:rPr>
+        <w:rFonts w:ascii="Courier New" w:hAnsi="Courier New" w:cs="Courier New" w:hint="default"/>
+      </w:rPr>
+    </w:lvl>
+    <w:lvl w:ilvl="2" w:tplc="04090005" w:tentative="1">
+      <w:start w:val="1"/>
+      <w:numFmt w:val="bullet"/>
+      <w:lvlText w:val=""/>
+      <w:lvlJc w:val="left"/>
+      <w:pPr>
+        <w:ind w:left="2880" w:hanging="360"/>
+      </w:pPr>
+      <w:rPr>
+        <w:rFonts w:ascii="Wingdings" w:hAnsi="Wingdings" w:hint="default"/>
+      </w:rPr>
+    </w:lvl>
+    <w:lvl w:ilvl="3" w:tplc="04090001" w:tentative="1">
+      <w:start w:val="1"/>
+      <w:numFmt w:val="bullet"/>
+      <w:lvlText w:val=""/>
+      <w:lvlJc w:val="left"/>
+      <w:pPr>
+        <w:ind w:left="3600" w:hanging="360"/>
+      </w:pPr>
+      <w:rPr>
+        <w:rFonts w:ascii="Symbol" w:hAnsi="Symbol" w:hint="default"/>
+      </w:rPr>
+    </w:lvl>
+    <w:lvl w:ilvl="4" w:tplc="04090003" w:tentative="1">
+      <w:start w:val="1"/>
+      <w:numFmt w:val="bullet"/>
+      <w:lvlText w:val="o"/>
+      <w:lvlJc w:val="left"/>
+      <w:pPr>
+        <w:ind w:left="4320" w:hanging="360"/>
+      </w:pPr>
+      <w:rPr>
+        <w:rFonts w:ascii="Courier New" w:hAnsi="Courier New" w:cs="Courier New" w:hint="default"/>
+      </w:rPr>
+    </w:lvl>
+    <w:lvl w:ilvl="5" w:tplc="04090005" w:tentative="1">
+      <w:start w:val="1"/>
+      <w:numFmt w:val="bullet"/>
+      <w:lvlText w:val=""/>
+      <w:lvlJc w:val="left"/>
+      <w:pPr>
+        <w:ind w:left="5040" w:hanging="360"/>
+      </w:pPr>
+      <w:rPr>
+        <w:rFonts w:ascii="Wingdings" w:hAnsi="Wingdings" w:hint="default"/>
+      </w:rPr>
+    </w:lvl>
+    <w:lvl w:ilvl="6" w:tplc="04090001" w:tentative="1">
+      <w:start w:val="1"/>
+      <w:numFmt w:val="bullet"/>
+      <w:lvlText w:val=""/>
+      <w:lvlJc w:val="left"/>
+      <w:pPr>
+        <w:ind w:left="5760" w:hanging="360"/>
+      </w:pPr>
+      <w:rPr>
+        <w:rFonts w:ascii="Symbol" w:hAnsi="Symbol" w:hint="default"/>
+      </w:rPr>
+    </w:lvl>
+    <w:lvl w:ilvl="7" w:tplc="04090003" w:tentative="1">
+      <w:start w:val="1"/>
+      <w:numFmt w:val="bullet"/>
+      <w:lvlText w:val="o"/>
+      <w:lvlJc w:val="left"/>
+      <w:pPr>
+        <w:ind w:left="6480" w:hanging="360"/>
+      </w:pPr>
+      <w:rPr>
+        <w:rFonts w:ascii="Courier New" w:hAnsi="Courier New" w:cs="Courier New" w:hint="default"/>
+      </w:rPr>
+    </w:lvl>
+    <w:lvl w:ilvl="8" w:tplc="04090005" w:tentative="1">
+      <w:start w:val="1"/>
+      <w:numFmt w:val="bullet"/>
+      <w:lvlText w:val=""/>
+      <w:lvlJc w:val="left"/>
+      <w:pPr>
+        <w:ind w:left="7200" w:hanging="360"/>
+      </w:pPr>
+      <w:rPr>
+        <w:rFonts w:ascii="Wingdings" w:hAnsi="Wingdings" w:hint="default"/>
+      </w:rPr>
+    </w:lvl>
+  </w:abstractNum>
+  <w:abstractNum w:abstractNumId="34">
     <w:nsid w:val="517531A3"/>
     <w:multiLevelType w:val="hybridMultilevel"/>
     <w:tmpl w:val="D682F52A"/>
@@ -18693,7 +20321,7 @@
       </w:pPr>
     </w:lvl>
   </w:abstractNum>
-  <w:abstractNum w:abstractNumId="30">
+  <w:abstractNum w:abstractNumId="35">
     <w:nsid w:val="5260695A"/>
     <w:multiLevelType w:val="hybridMultilevel"/>
     <w:tmpl w:val="7E76EF0C"/>
@@ -18782,7 +20410,7 @@
       </w:pPr>
     </w:lvl>
   </w:abstractNum>
-  <w:abstractNum w:abstractNumId="31">
+  <w:abstractNum w:abstractNumId="36">
     <w:nsid w:val="53D30C82"/>
     <w:multiLevelType w:val="hybridMultilevel"/>
     <w:tmpl w:val="3D24E420"/>
@@ -18896,7 +20524,7 @@
       </w:rPr>
     </w:lvl>
   </w:abstractNum>
-  <w:abstractNum w:abstractNumId="32">
+  <w:abstractNum w:abstractNumId="37">
     <w:nsid w:val="563044A7"/>
     <w:multiLevelType w:val="hybridMultilevel"/>
     <w:tmpl w:val="42F2B432"/>
@@ -18986,7 +20614,7 @@
       </w:pPr>
     </w:lvl>
   </w:abstractNum>
-  <w:abstractNum w:abstractNumId="33">
+  <w:abstractNum w:abstractNumId="38">
     <w:nsid w:val="59E860C9"/>
     <w:multiLevelType w:val="hybridMultilevel"/>
     <w:tmpl w:val="AD6EC104"/>
@@ -19099,7 +20727,7 @@
       </w:rPr>
     </w:lvl>
   </w:abstractNum>
-  <w:abstractNum w:abstractNumId="34">
+  <w:abstractNum w:abstractNumId="39">
     <w:nsid w:val="5D8F04F4"/>
     <w:multiLevelType w:val="hybridMultilevel"/>
     <w:tmpl w:val="4BFEB216"/>
@@ -19189,7 +20817,7 @@
       </w:pPr>
     </w:lvl>
   </w:abstractNum>
-  <w:abstractNum w:abstractNumId="35">
+  <w:abstractNum w:abstractNumId="40">
     <w:nsid w:val="5E7C136A"/>
     <w:multiLevelType w:val="hybridMultilevel"/>
     <w:tmpl w:val="DAF4795A"/>
@@ -19303,7 +20931,7 @@
       </w:rPr>
     </w:lvl>
   </w:abstractNum>
-  <w:abstractNum w:abstractNumId="36">
+  <w:abstractNum w:abstractNumId="41">
     <w:nsid w:val="5ED4299F"/>
     <w:multiLevelType w:val="multilevel"/>
     <w:tmpl w:val="C2688A28"/>
@@ -19357,7 +20985,7 @@
       <w:lvlJc w:val="left"/>
     </w:lvl>
   </w:abstractNum>
-  <w:abstractNum w:abstractNumId="37">
+  <w:abstractNum w:abstractNumId="42">
     <w:nsid w:val="5F6D171D"/>
     <w:multiLevelType w:val="hybridMultilevel"/>
     <w:tmpl w:val="5778EB50"/>
@@ -19470,7 +21098,7 @@
       </w:rPr>
     </w:lvl>
   </w:abstractNum>
-  <w:abstractNum w:abstractNumId="38">
+  <w:abstractNum w:abstractNumId="43">
     <w:nsid w:val="61C34FD6"/>
     <w:multiLevelType w:val="hybridMultilevel"/>
     <w:tmpl w:val="0F908A24"/>
@@ -19583,7 +21211,7 @@
       </w:rPr>
     </w:lvl>
   </w:abstractNum>
-  <w:abstractNum w:abstractNumId="39">
+  <w:abstractNum w:abstractNumId="44">
     <w:nsid w:val="67A45D47"/>
     <w:multiLevelType w:val="hybridMultilevel"/>
     <w:tmpl w:val="0772FB8A"/>
@@ -19672,7 +21300,233 @@
       </w:pPr>
     </w:lvl>
   </w:abstractNum>
-  <w:abstractNum w:abstractNumId="40">
+  <w:abstractNum w:abstractNumId="45">
+    <w:nsid w:val="6C833E84"/>
+    <w:multiLevelType w:val="hybridMultilevel"/>
+    <w:tmpl w:val="2DB6F76E"/>
+    <w:lvl w:ilvl="0" w:tplc="04090003">
+      <w:start w:val="1"/>
+      <w:numFmt w:val="bullet"/>
+      <w:lvlText w:val="o"/>
+      <w:lvlJc w:val="left"/>
+      <w:pPr>
+        <w:ind w:left="1440" w:hanging="360"/>
+      </w:pPr>
+      <w:rPr>
+        <w:rFonts w:ascii="Courier New" w:hAnsi="Courier New" w:cs="Courier New" w:hint="default"/>
+      </w:rPr>
+    </w:lvl>
+    <w:lvl w:ilvl="1" w:tplc="04090003" w:tentative="1">
+      <w:start w:val="1"/>
+      <w:numFmt w:val="bullet"/>
+      <w:lvlText w:val="o"/>
+      <w:lvlJc w:val="left"/>
+      <w:pPr>
+        <w:ind w:left="2160" w:hanging="360"/>
+      </w:pPr>
+      <w:rPr>
+        <w:rFonts w:ascii="Courier New" w:hAnsi="Courier New" w:cs="Courier New" w:hint="default"/>
+      </w:rPr>
+    </w:lvl>
+    <w:lvl w:ilvl="2" w:tplc="04090005" w:tentative="1">
+      <w:start w:val="1"/>
+      <w:numFmt w:val="bullet"/>
+      <w:lvlText w:val=""/>
+      <w:lvlJc w:val="left"/>
+      <w:pPr>
+        <w:ind w:left="2880" w:hanging="360"/>
+      </w:pPr>
+      <w:rPr>
+        <w:rFonts w:ascii="Wingdings" w:hAnsi="Wingdings" w:hint="default"/>
+      </w:rPr>
+    </w:lvl>
+    <w:lvl w:ilvl="3" w:tplc="04090001" w:tentative="1">
+      <w:start w:val="1"/>
+      <w:numFmt w:val="bullet"/>
+      <w:lvlText w:val=""/>
+      <w:lvlJc w:val="left"/>
+      <w:pPr>
+        <w:ind w:left="3600" w:hanging="360"/>
+      </w:pPr>
+      <w:rPr>
+        <w:rFonts w:ascii="Symbol" w:hAnsi="Symbol" w:hint="default"/>
+      </w:rPr>
+    </w:lvl>
+    <w:lvl w:ilvl="4" w:tplc="04090003" w:tentative="1">
+      <w:start w:val="1"/>
+      <w:numFmt w:val="bullet"/>
+      <w:lvlText w:val="o"/>
+      <w:lvlJc w:val="left"/>
+      <w:pPr>
+        <w:ind w:left="4320" w:hanging="360"/>
+      </w:pPr>
+      <w:rPr>
+        <w:rFonts w:ascii="Courier New" w:hAnsi="Courier New" w:cs="Courier New" w:hint="default"/>
+      </w:rPr>
+    </w:lvl>
+    <w:lvl w:ilvl="5" w:tplc="04090005" w:tentative="1">
+      <w:start w:val="1"/>
+      <w:numFmt w:val="bullet"/>
+      <w:lvlText w:val=""/>
+      <w:lvlJc w:val="left"/>
+      <w:pPr>
+        <w:ind w:left="5040" w:hanging="360"/>
+      </w:pPr>
+      <w:rPr>
+        <w:rFonts w:ascii="Wingdings" w:hAnsi="Wingdings" w:hint="default"/>
+      </w:rPr>
+    </w:lvl>
+    <w:lvl w:ilvl="6" w:tplc="04090001" w:tentative="1">
+      <w:start w:val="1"/>
+      <w:numFmt w:val="bullet"/>
+      <w:lvlText w:val=""/>
+      <w:lvlJc w:val="left"/>
+      <w:pPr>
+        <w:ind w:left="5760" w:hanging="360"/>
+      </w:pPr>
+      <w:rPr>
+        <w:rFonts w:ascii="Symbol" w:hAnsi="Symbol" w:hint="default"/>
+      </w:rPr>
+    </w:lvl>
+    <w:lvl w:ilvl="7" w:tplc="04090003" w:tentative="1">
+      <w:start w:val="1"/>
+      <w:numFmt w:val="bullet"/>
+      <w:lvlText w:val="o"/>
+      <w:lvlJc w:val="left"/>
+      <w:pPr>
+        <w:ind w:left="6480" w:hanging="360"/>
+      </w:pPr>
+      <w:rPr>
+        <w:rFonts w:ascii="Courier New" w:hAnsi="Courier New" w:cs="Courier New" w:hint="default"/>
+      </w:rPr>
+    </w:lvl>
+    <w:lvl w:ilvl="8" w:tplc="04090005" w:tentative="1">
+      <w:start w:val="1"/>
+      <w:numFmt w:val="bullet"/>
+      <w:lvlText w:val=""/>
+      <w:lvlJc w:val="left"/>
+      <w:pPr>
+        <w:ind w:left="7200" w:hanging="360"/>
+      </w:pPr>
+      <w:rPr>
+        <w:rFonts w:ascii="Wingdings" w:hAnsi="Wingdings" w:hint="default"/>
+      </w:rPr>
+    </w:lvl>
+  </w:abstractNum>
+  <w:abstractNum w:abstractNumId="46">
+    <w:nsid w:val="6E2C6ADA"/>
+    <w:multiLevelType w:val="hybridMultilevel"/>
+    <w:tmpl w:val="F774D9A2"/>
+    <w:lvl w:ilvl="0" w:tplc="04090003">
+      <w:start w:val="1"/>
+      <w:numFmt w:val="bullet"/>
+      <w:lvlText w:val="o"/>
+      <w:lvlJc w:val="left"/>
+      <w:pPr>
+        <w:ind w:left="1440" w:hanging="360"/>
+      </w:pPr>
+      <w:rPr>
+        <w:rFonts w:ascii="Courier New" w:hAnsi="Courier New" w:cs="Courier New" w:hint="default"/>
+      </w:rPr>
+    </w:lvl>
+    <w:lvl w:ilvl="1" w:tplc="04090003" w:tentative="1">
+      <w:start w:val="1"/>
+      <w:numFmt w:val="bullet"/>
+      <w:lvlText w:val="o"/>
+      <w:lvlJc w:val="left"/>
+      <w:pPr>
+        <w:ind w:left="2160" w:hanging="360"/>
+      </w:pPr>
+      <w:rPr>
+        <w:rFonts w:ascii="Courier New" w:hAnsi="Courier New" w:cs="Courier New" w:hint="default"/>
+      </w:rPr>
+    </w:lvl>
+    <w:lvl w:ilvl="2" w:tplc="04090005" w:tentative="1">
+      <w:start w:val="1"/>
+      <w:numFmt w:val="bullet"/>
+      <w:lvlText w:val=""/>
+      <w:lvlJc w:val="left"/>
+      <w:pPr>
+        <w:ind w:left="2880" w:hanging="360"/>
+      </w:pPr>
+      <w:rPr>
+        <w:rFonts w:ascii="Wingdings" w:hAnsi="Wingdings" w:hint="default"/>
+      </w:rPr>
+    </w:lvl>
+    <w:lvl w:ilvl="3" w:tplc="04090001" w:tentative="1">
+      <w:start w:val="1"/>
+      <w:numFmt w:val="bullet"/>
+      <w:lvlText w:val=""/>
+      <w:lvlJc w:val="left"/>
+      <w:pPr>
+        <w:ind w:left="3600" w:hanging="360"/>
+      </w:pPr>
+      <w:rPr>
+        <w:rFonts w:ascii="Symbol" w:hAnsi="Symbol" w:hint="default"/>
+      </w:rPr>
+    </w:lvl>
+    <w:lvl w:ilvl="4" w:tplc="04090003" w:tentative="1">
+      <w:start w:val="1"/>
+      <w:numFmt w:val="bullet"/>
+      <w:lvlText w:val="o"/>
+      <w:lvlJc w:val="left"/>
+      <w:pPr>
+        <w:ind w:left="4320" w:hanging="360"/>
+      </w:pPr>
+      <w:rPr>
+        <w:rFonts w:ascii="Courier New" w:hAnsi="Courier New" w:cs="Courier New" w:hint="default"/>
+      </w:rPr>
+    </w:lvl>
+    <w:lvl w:ilvl="5" w:tplc="04090005" w:tentative="1">
+      <w:start w:val="1"/>
+      <w:numFmt w:val="bullet"/>
+      <w:lvlText w:val=""/>
+      <w:lvlJc w:val="left"/>
+      <w:pPr>
+        <w:ind w:left="5040" w:hanging="360"/>
+      </w:pPr>
+      <w:rPr>
+        <w:rFonts w:ascii="Wingdings" w:hAnsi="Wingdings" w:hint="default"/>
+      </w:rPr>
+    </w:lvl>
+    <w:lvl w:ilvl="6" w:tplc="04090001" w:tentative="1">
+      <w:start w:val="1"/>
+      <w:numFmt w:val="bullet"/>
+      <w:lvlText w:val=""/>
+      <w:lvlJc w:val="left"/>
+      <w:pPr>
+        <w:ind w:left="5760" w:hanging="360"/>
+      </w:pPr>
+      <w:rPr>
+        <w:rFonts w:ascii="Symbol" w:hAnsi="Symbol" w:hint="default"/>
+      </w:rPr>
+    </w:lvl>
+    <w:lvl w:ilvl="7" w:tplc="04090003" w:tentative="1">
+      <w:start w:val="1"/>
+      <w:numFmt w:val="bullet"/>
+      <w:lvlText w:val="o"/>
+      <w:lvlJc w:val="left"/>
+      <w:pPr>
+        <w:ind w:left="6480" w:hanging="360"/>
+      </w:pPr>
+      <w:rPr>
+        <w:rFonts w:ascii="Courier New" w:hAnsi="Courier New" w:cs="Courier New" w:hint="default"/>
+      </w:rPr>
+    </w:lvl>
+    <w:lvl w:ilvl="8" w:tplc="04090005" w:tentative="1">
+      <w:start w:val="1"/>
+      <w:numFmt w:val="bullet"/>
+      <w:lvlText w:val=""/>
+      <w:lvlJc w:val="left"/>
+      <w:pPr>
+        <w:ind w:left="7200" w:hanging="360"/>
+      </w:pPr>
+      <w:rPr>
+        <w:rFonts w:ascii="Wingdings" w:hAnsi="Wingdings" w:hint="default"/>
+      </w:rPr>
+    </w:lvl>
+  </w:abstractNum>
+  <w:abstractNum w:abstractNumId="47">
     <w:nsid w:val="73B25523"/>
     <w:multiLevelType w:val="hybridMultilevel"/>
     <w:tmpl w:val="DFA45198"/>
@@ -19785,7 +21639,120 @@
       </w:rPr>
     </w:lvl>
   </w:abstractNum>
-  <w:abstractNum w:abstractNumId="41">
+  <w:abstractNum w:abstractNumId="48">
+    <w:nsid w:val="73DB60D0"/>
+    <w:multiLevelType w:val="hybridMultilevel"/>
+    <w:tmpl w:val="9D16D5C6"/>
+    <w:lvl w:ilvl="0" w:tplc="04090003">
+      <w:start w:val="1"/>
+      <w:numFmt w:val="bullet"/>
+      <w:lvlText w:val="o"/>
+      <w:lvlJc w:val="left"/>
+      <w:pPr>
+        <w:ind w:left="1440" w:hanging="360"/>
+      </w:pPr>
+      <w:rPr>
+        <w:rFonts w:ascii="Courier New" w:hAnsi="Courier New" w:cs="Courier New" w:hint="default"/>
+      </w:rPr>
+    </w:lvl>
+    <w:lvl w:ilvl="1" w:tplc="04090003" w:tentative="1">
+      <w:start w:val="1"/>
+      <w:numFmt w:val="bullet"/>
+      <w:lvlText w:val="o"/>
+      <w:lvlJc w:val="left"/>
+      <w:pPr>
+        <w:ind w:left="2160" w:hanging="360"/>
+      </w:pPr>
+      <w:rPr>
+        <w:rFonts w:ascii="Courier New" w:hAnsi="Courier New" w:cs="Courier New" w:hint="default"/>
+      </w:rPr>
+    </w:lvl>
+    <w:lvl w:ilvl="2" w:tplc="04090005" w:tentative="1">
+      <w:start w:val="1"/>
+      <w:numFmt w:val="bullet"/>
+      <w:lvlText w:val=""/>
+      <w:lvlJc w:val="left"/>
+      <w:pPr>
+        <w:ind w:left="2880" w:hanging="360"/>
+      </w:pPr>
+      <w:rPr>
+        <w:rFonts w:ascii="Wingdings" w:hAnsi="Wingdings" w:hint="default"/>
+      </w:rPr>
+    </w:lvl>
+    <w:lvl w:ilvl="3" w:tplc="04090001" w:tentative="1">
+      <w:start w:val="1"/>
+      <w:numFmt w:val="bullet"/>
+      <w:lvlText w:val=""/>
+      <w:lvlJc w:val="left"/>
+      <w:pPr>
+        <w:ind w:left="3600" w:hanging="360"/>
+      </w:pPr>
+      <w:rPr>
+        <w:rFonts w:ascii="Symbol" w:hAnsi="Symbol" w:hint="default"/>
+      </w:rPr>
+    </w:lvl>
+    <w:lvl w:ilvl="4" w:tplc="04090003" w:tentative="1">
+      <w:start w:val="1"/>
+      <w:numFmt w:val="bullet"/>
+      <w:lvlText w:val="o"/>
+      <w:lvlJc w:val="left"/>
+      <w:pPr>
+        <w:ind w:left="4320" w:hanging="360"/>
+      </w:pPr>
+      <w:rPr>
+        <w:rFonts w:ascii="Courier New" w:hAnsi="Courier New" w:cs="Courier New" w:hint="default"/>
+      </w:rPr>
+    </w:lvl>
+    <w:lvl w:ilvl="5" w:tplc="04090005" w:tentative="1">
+      <w:start w:val="1"/>
+      <w:numFmt w:val="bullet"/>
+      <w:lvlText w:val=""/>
+      <w:lvlJc w:val="left"/>
+      <w:pPr>
+        <w:ind w:left="5040" w:hanging="360"/>
+      </w:pPr>
+      <w:rPr>
+        <w:rFonts w:ascii="Wingdings" w:hAnsi="Wingdings" w:hint="default"/>
+      </w:rPr>
+    </w:lvl>
+    <w:lvl w:ilvl="6" w:tplc="04090001" w:tentative="1">
+      <w:start w:val="1"/>
+      <w:numFmt w:val="bullet"/>
+      <w:lvlText w:val=""/>
+      <w:lvlJc w:val="left"/>
+      <w:pPr>
+        <w:ind w:left="5760" w:hanging="360"/>
+      </w:pPr>
+      <w:rPr>
+        <w:rFonts w:ascii="Symbol" w:hAnsi="Symbol" w:hint="default"/>
+      </w:rPr>
+    </w:lvl>
+    <w:lvl w:ilvl="7" w:tplc="04090003" w:tentative="1">
+      <w:start w:val="1"/>
+      <w:numFmt w:val="bullet"/>
+      <w:lvlText w:val="o"/>
+      <w:lvlJc w:val="left"/>
+      <w:pPr>
+        <w:ind w:left="6480" w:hanging="360"/>
+      </w:pPr>
+      <w:rPr>
+        <w:rFonts w:ascii="Courier New" w:hAnsi="Courier New" w:cs="Courier New" w:hint="default"/>
+      </w:rPr>
+    </w:lvl>
+    <w:lvl w:ilvl="8" w:tplc="04090005" w:tentative="1">
+      <w:start w:val="1"/>
+      <w:numFmt w:val="bullet"/>
+      <w:lvlText w:val=""/>
+      <w:lvlJc w:val="left"/>
+      <w:pPr>
+        <w:ind w:left="7200" w:hanging="360"/>
+      </w:pPr>
+      <w:rPr>
+        <w:rFonts w:ascii="Wingdings" w:hAnsi="Wingdings" w:hint="default"/>
+      </w:rPr>
+    </w:lvl>
+  </w:abstractNum>
+  <w:abstractNum w:abstractNumId="49">
     <w:nsid w:val="79870AAE"/>
     <w:multiLevelType w:val="multilevel"/>
     <w:tmpl w:val="720E24A4"/>
@@ -19839,7 +21806,120 @@
       <w:lvlJc w:val="left"/>
     </w:lvl>
   </w:abstractNum>
-  <w:abstractNum w:abstractNumId="42">
+  <w:abstractNum w:abstractNumId="50">
+    <w:nsid w:val="79A0327D"/>
+    <w:multiLevelType w:val="hybridMultilevel"/>
+    <w:tmpl w:val="384E6022"/>
+    <w:lvl w:ilvl="0" w:tplc="04090003">
+      <w:start w:val="1"/>
+      <w:numFmt w:val="bullet"/>
+      <w:lvlText w:val="o"/>
+      <w:lvlJc w:val="left"/>
+      <w:pPr>
+        <w:ind w:left="1440" w:hanging="360"/>
+      </w:pPr>
+      <w:rPr>
+        <w:rFonts w:ascii="Courier New" w:hAnsi="Courier New" w:cs="Courier New" w:hint="default"/>
+      </w:rPr>
+    </w:lvl>
+    <w:lvl w:ilvl="1" w:tplc="04090003" w:tentative="1">
+      <w:start w:val="1"/>
+      <w:numFmt w:val="bullet"/>
+      <w:lvlText w:val="o"/>
+      <w:lvlJc w:val="left"/>
+      <w:pPr>
+        <w:ind w:left="2160" w:hanging="360"/>
+      </w:pPr>
+      <w:rPr>
+        <w:rFonts w:ascii="Courier New" w:hAnsi="Courier New" w:cs="Courier New" w:hint="default"/>
+      </w:rPr>
+    </w:lvl>
+    <w:lvl w:ilvl="2" w:tplc="04090005" w:tentative="1">
+      <w:start w:val="1"/>
+      <w:numFmt w:val="bullet"/>
+      <w:lvlText w:val=""/>
+      <w:lvlJc w:val="left"/>
+      <w:pPr>
+        <w:ind w:left="2880" w:hanging="360"/>
+      </w:pPr>
+      <w:rPr>
+        <w:rFonts w:ascii="Wingdings" w:hAnsi="Wingdings" w:hint="default"/>
+      </w:rPr>
+    </w:lvl>
+    <w:lvl w:ilvl="3" w:tplc="04090001" w:tentative="1">
+      <w:start w:val="1"/>
+      <w:numFmt w:val="bullet"/>
+      <w:lvlText w:val=""/>
+      <w:lvlJc w:val="left"/>
+      <w:pPr>
+        <w:ind w:left="3600" w:hanging="360"/>
+      </w:pPr>
+      <w:rPr>
+        <w:rFonts w:ascii="Symbol" w:hAnsi="Symbol" w:hint="default"/>
+      </w:rPr>
+    </w:lvl>
+    <w:lvl w:ilvl="4" w:tplc="04090003" w:tentative="1">
+      <w:start w:val="1"/>
+      <w:numFmt w:val="bullet"/>
+      <w:lvlText w:val="o"/>
+      <w:lvlJc w:val="left"/>
+      <w:pPr>
+        <w:ind w:left="4320" w:hanging="360"/>
+      </w:pPr>
+      <w:rPr>
+        <w:rFonts w:ascii="Courier New" w:hAnsi="Courier New" w:cs="Courier New" w:hint="default"/>
+      </w:rPr>
+    </w:lvl>
+    <w:lvl w:ilvl="5" w:tplc="04090005" w:tentative="1">
+      <w:start w:val="1"/>
+      <w:numFmt w:val="bullet"/>
+      <w:lvlText w:val=""/>
+      <w:lvlJc w:val="left"/>
+      <w:pPr>
+        <w:ind w:left="5040" w:hanging="360"/>
+      </w:pPr>
+      <w:rPr>
+        <w:rFonts w:ascii="Wingdings" w:hAnsi="Wingdings" w:hint="default"/>
+      </w:rPr>
+    </w:lvl>
+    <w:lvl w:ilvl="6" w:tplc="04090001" w:tentative="1">
+      <w:start w:val="1"/>
+      <w:numFmt w:val="bullet"/>
+      <w:lvlText w:val=""/>
+      <w:lvlJc w:val="left"/>
+      <w:pPr>
+        <w:ind w:left="5760" w:hanging="360"/>
+      </w:pPr>
+      <w:rPr>
+        <w:rFonts w:ascii="Symbol" w:hAnsi="Symbol" w:hint="default"/>
+      </w:rPr>
+    </w:lvl>
+    <w:lvl w:ilvl="7" w:tplc="04090003" w:tentative="1">
+      <w:start w:val="1"/>
+      <w:numFmt w:val="bullet"/>
+      <w:lvlText w:val="o"/>
+      <w:lvlJc w:val="left"/>
+      <w:pPr>
+        <w:ind w:left="6480" w:hanging="360"/>
+      </w:pPr>
+      <w:rPr>
+        <w:rFonts w:ascii="Courier New" w:hAnsi="Courier New" w:cs="Courier New" w:hint="default"/>
+      </w:rPr>
+    </w:lvl>
+    <w:lvl w:ilvl="8" w:tplc="04090005" w:tentative="1">
+      <w:start w:val="1"/>
+      <w:numFmt w:val="bullet"/>
+      <w:lvlText w:val=""/>
+      <w:lvlJc w:val="left"/>
+      <w:pPr>
+        <w:ind w:left="7200" w:hanging="360"/>
+      </w:pPr>
+      <w:rPr>
+        <w:rFonts w:ascii="Wingdings" w:hAnsi="Wingdings" w:hint="default"/>
+      </w:rPr>
+    </w:lvl>
+  </w:abstractNum>
+  <w:abstractNum w:abstractNumId="51">
     <w:nsid w:val="79C144FE"/>
     <w:multiLevelType w:val="hybridMultilevel"/>
     <w:tmpl w:val="601CA400"/>
@@ -19952,141 +22032,284 @@
       </w:rPr>
     </w:lvl>
   </w:abstractNum>
+  <w:abstractNum w:abstractNumId="52">
+    <w:nsid w:val="7EB00120"/>
+    <w:multiLevelType w:val="hybridMultilevel"/>
+    <w:tmpl w:val="90E65FF2"/>
+    <w:lvl w:ilvl="0" w:tplc="04090003">
+      <w:start w:val="1"/>
+      <w:numFmt w:val="bullet"/>
+      <w:lvlText w:val="o"/>
+      <w:lvlJc w:val="left"/>
+      <w:pPr>
+        <w:ind w:left="1440" w:hanging="360"/>
+      </w:pPr>
+      <w:rPr>
+        <w:rFonts w:ascii="Courier New" w:hAnsi="Courier New" w:cs="Courier New" w:hint="default"/>
+      </w:rPr>
+    </w:lvl>
+    <w:lvl w:ilvl="1" w:tplc="04090003" w:tentative="1">
+      <w:start w:val="1"/>
+      <w:numFmt w:val="bullet"/>
+      <w:lvlText w:val="o"/>
+      <w:lvlJc w:val="left"/>
+      <w:pPr>
+        <w:ind w:left="2160" w:hanging="360"/>
+      </w:pPr>
+      <w:rPr>
+        <w:rFonts w:ascii="Courier New" w:hAnsi="Courier New" w:cs="Courier New" w:hint="default"/>
+      </w:rPr>
+    </w:lvl>
+    <w:lvl w:ilvl="2" w:tplc="04090005" w:tentative="1">
+      <w:start w:val="1"/>
+      <w:numFmt w:val="bullet"/>
+      <w:lvlText w:val=""/>
+      <w:lvlJc w:val="left"/>
+      <w:pPr>
+        <w:ind w:left="2880" w:hanging="360"/>
+      </w:pPr>
+      <w:rPr>
+        <w:rFonts w:ascii="Wingdings" w:hAnsi="Wingdings" w:hint="default"/>
+      </w:rPr>
+    </w:lvl>
+    <w:lvl w:ilvl="3" w:tplc="04090001" w:tentative="1">
+      <w:start w:val="1"/>
+      <w:numFmt w:val="bullet"/>
+      <w:lvlText w:val=""/>
+      <w:lvlJc w:val="left"/>
+      <w:pPr>
+        <w:ind w:left="3600" w:hanging="360"/>
+      </w:pPr>
+      <w:rPr>
+        <w:rFonts w:ascii="Symbol" w:hAnsi="Symbol" w:hint="default"/>
+      </w:rPr>
+    </w:lvl>
+    <w:lvl w:ilvl="4" w:tplc="04090003" w:tentative="1">
+      <w:start w:val="1"/>
+      <w:numFmt w:val="bullet"/>
+      <w:lvlText w:val="o"/>
+      <w:lvlJc w:val="left"/>
+      <w:pPr>
+        <w:ind w:left="4320" w:hanging="360"/>
+      </w:pPr>
+      <w:rPr>
+        <w:rFonts w:ascii="Courier New" w:hAnsi="Courier New" w:cs="Courier New" w:hint="default"/>
+      </w:rPr>
+    </w:lvl>
+    <w:lvl w:ilvl="5" w:tplc="04090005" w:tentative="1">
+      <w:start w:val="1"/>
+      <w:numFmt w:val="bullet"/>
+      <w:lvlText w:val=""/>
+      <w:lvlJc w:val="left"/>
+      <w:pPr>
+        <w:ind w:left="5040" w:hanging="360"/>
+      </w:pPr>
+      <w:rPr>
+        <w:rFonts w:ascii="Wingdings" w:hAnsi="Wingdings" w:hint="default"/>
+      </w:rPr>
+    </w:lvl>
+    <w:lvl w:ilvl="6" w:tplc="04090001" w:tentative="1">
+      <w:start w:val="1"/>
+      <w:numFmt w:val="bullet"/>
+      <w:lvlText w:val=""/>
+      <w:lvlJc w:val="left"/>
+      <w:pPr>
+        <w:ind w:left="5760" w:hanging="360"/>
+      </w:pPr>
+      <w:rPr>
+        <w:rFonts w:ascii="Symbol" w:hAnsi="Symbol" w:hint="default"/>
+      </w:rPr>
+    </w:lvl>
+    <w:lvl w:ilvl="7" w:tplc="04090003" w:tentative="1">
+      <w:start w:val="1"/>
+      <w:numFmt w:val="bullet"/>
+      <w:lvlText w:val="o"/>
+      <w:lvlJc w:val="left"/>
+      <w:pPr>
+        <w:ind w:left="6480" w:hanging="360"/>
+      </w:pPr>
+      <w:rPr>
+        <w:rFonts w:ascii="Courier New" w:hAnsi="Courier New" w:cs="Courier New" w:hint="default"/>
+      </w:rPr>
+    </w:lvl>
+    <w:lvl w:ilvl="8" w:tplc="04090005" w:tentative="1">
+      <w:start w:val="1"/>
+      <w:numFmt w:val="bullet"/>
+      <w:lvlText w:val=""/>
+      <w:lvlJc w:val="left"/>
+      <w:pPr>
+        <w:ind w:left="7200" w:hanging="360"/>
+      </w:pPr>
+      <w:rPr>
+        <w:rFonts w:ascii="Wingdings" w:hAnsi="Wingdings" w:hint="default"/>
+      </w:rPr>
+    </w:lvl>
+  </w:abstractNum>
   <w:num w:numId="1">
+    <w:abstractNumId w:val="25"/>
+  </w:num>
+  <w:num w:numId="2">
     <w:abstractNumId w:val="23"/>
   </w:num>
-  <w:num w:numId="2">
+  <w:num w:numId="3">
+    <w:abstractNumId w:val="38"/>
+  </w:num>
+  <w:num w:numId="4">
+    <w:abstractNumId w:val="30"/>
+  </w:num>
+  <w:num w:numId="5">
+    <w:abstractNumId w:val="7"/>
+  </w:num>
+  <w:num w:numId="6">
+    <w:abstractNumId w:val="24"/>
+  </w:num>
+  <w:num w:numId="7">
+    <w:abstractNumId w:val="40"/>
+  </w:num>
+  <w:num w:numId="8">
+    <w:abstractNumId w:val="6"/>
+  </w:num>
+  <w:num w:numId="9">
+    <w:abstractNumId w:val="16"/>
+  </w:num>
+  <w:num w:numId="10">
+    <w:abstractNumId w:val="10"/>
+  </w:num>
+  <w:num w:numId="11">
+    <w:abstractNumId w:val="42"/>
+  </w:num>
+  <w:num w:numId="12">
+    <w:abstractNumId w:val="36"/>
+  </w:num>
+  <w:num w:numId="13">
+    <w:abstractNumId w:val="51"/>
+  </w:num>
+  <w:num w:numId="14">
+    <w:abstractNumId w:val="35"/>
+  </w:num>
+  <w:num w:numId="15">
+    <w:abstractNumId w:val="26"/>
+  </w:num>
+  <w:num w:numId="16">
+    <w:abstractNumId w:val="37"/>
+  </w:num>
+  <w:num w:numId="17">
+    <w:abstractNumId w:val="2"/>
+  </w:num>
+  <w:num w:numId="18">
+    <w:abstractNumId w:val="39"/>
+  </w:num>
+  <w:num w:numId="19">
+    <w:abstractNumId w:val="1"/>
+  </w:num>
+  <w:num w:numId="20">
+    <w:abstractNumId w:val="11"/>
+  </w:num>
+  <w:num w:numId="21">
+    <w:abstractNumId w:val="34"/>
+  </w:num>
+  <w:num w:numId="22">
+    <w:abstractNumId w:val="20"/>
+  </w:num>
+  <w:num w:numId="23">
+    <w:abstractNumId w:val="28"/>
+  </w:num>
+  <w:num w:numId="24">
+    <w:abstractNumId w:val="41"/>
+  </w:num>
+  <w:num w:numId="25">
     <w:abstractNumId w:val="21"/>
   </w:num>
-  <w:num w:numId="3">
+  <w:num w:numId="26">
+    <w:abstractNumId w:val="49"/>
+  </w:num>
+  <w:num w:numId="27">
+    <w:abstractNumId w:val="17"/>
+  </w:num>
+  <w:num w:numId="28">
+    <w:abstractNumId w:val="14"/>
+  </w:num>
+  <w:num w:numId="29">
+    <w:abstractNumId w:val="22"/>
+  </w:num>
+  <w:num w:numId="30">
+    <w:abstractNumId w:val="32"/>
+  </w:num>
+  <w:num w:numId="31">
+    <w:abstractNumId w:val="44"/>
+  </w:num>
+  <w:num w:numId="32">
+    <w:abstractNumId w:val="19"/>
+  </w:num>
+  <w:num w:numId="33">
+    <w:abstractNumId w:val="27"/>
+  </w:num>
+  <w:num w:numId="34">
+    <w:abstractNumId w:val="15"/>
+  </w:num>
+  <w:num w:numId="35">
+    <w:abstractNumId w:val="3"/>
+  </w:num>
+  <w:num w:numId="36">
+    <w:abstractNumId w:val="5"/>
+  </w:num>
+  <w:num w:numId="37">
+    <w:abstractNumId w:val="9"/>
+  </w:num>
+  <w:num w:numId="38">
+    <w:abstractNumId w:val="4"/>
+  </w:num>
+  <w:num w:numId="39">
+    <w:abstractNumId w:val="47"/>
+  </w:num>
+  <w:num w:numId="40">
+    <w:abstractNumId w:val="43"/>
+  </w:num>
+  <w:num w:numId="41">
+    <w:abstractNumId w:val="12"/>
+  </w:num>
+  <w:num w:numId="42">
+    <w:abstractNumId w:val="18"/>
+  </w:num>
+  <w:num w:numId="43">
+    <w:abstractNumId w:val="13"/>
+  </w:num>
+  <w:num w:numId="44">
+    <w:abstractNumId w:val="46"/>
+  </w:num>
+  <w:num w:numId="45">
+    <w:abstractNumId w:val="31"/>
+  </w:num>
+  <w:num w:numId="46">
+    <w:abstractNumId w:val="29"/>
+  </w:num>
+  <w:num w:numId="47">
+    <w:abstractNumId w:val="48"/>
+  </w:num>
+  <w:num w:numId="48">
+    <w:abstractNumId w:val="45"/>
+  </w:num>
+  <w:num w:numId="49">
+    <w:abstractNumId w:val="8"/>
+  </w:num>
+  <w:num w:numId="50">
+    <w:abstractNumId w:val="52"/>
+  </w:num>
+  <w:num w:numId="51">
+    <w:abstractNumId w:val="50"/>
+  </w:num>
+  <w:num w:numId="52">
     <w:abstractNumId w:val="33"/>
   </w:num>
-  <w:num w:numId="4">
-    <w:abstractNumId w:val="27"/>
-  </w:num>
-  <w:num w:numId="5">
-    <w:abstractNumId w:val="6"/>
-  </w:num>
-  <w:num w:numId="6">
-    <w:abstractNumId w:val="22"/>
-  </w:num>
-  <w:num w:numId="7">
-    <w:abstractNumId w:val="35"/>
-  </w:num>
-  <w:num w:numId="8">
-    <w:abstractNumId w:val="5"/>
-  </w:num>
-  <w:num w:numId="9">
-    <w:abstractNumId w:val="14"/>
-  </w:num>
-  <w:num w:numId="10">
-    <w:abstractNumId w:val="8"/>
-  </w:num>
-  <w:num w:numId="11">
-    <w:abstractNumId w:val="37"/>
-  </w:num>
-  <w:num w:numId="12">
-    <w:abstractNumId w:val="31"/>
-  </w:num>
-  <w:num w:numId="13">
-    <w:abstractNumId w:val="42"/>
-  </w:num>
-  <w:num w:numId="14">
-    <w:abstractNumId w:val="30"/>
-  </w:num>
-  <w:num w:numId="15">
-    <w:abstractNumId w:val="24"/>
-  </w:num>
-  <w:num w:numId="16">
-    <w:abstractNumId w:val="32"/>
-  </w:num>
-  <w:num w:numId="17">
-    <w:abstractNumId w:val="1"/>
-  </w:num>
-  <w:num w:numId="18">
-    <w:abstractNumId w:val="34"/>
-  </w:num>
-  <w:num w:numId="19">
+  <w:num w:numId="53">
     <w:abstractNumId w:val="0"/>
-  </w:num>
-  <w:num w:numId="20">
-    <w:abstractNumId w:val="9"/>
-  </w:num>
-  <w:num w:numId="21">
-    <w:abstractNumId w:val="29"/>
-  </w:num>
-  <w:num w:numId="22">
-    <w:abstractNumId w:val="18"/>
-  </w:num>
-  <w:num w:numId="23">
-    <w:abstractNumId w:val="26"/>
-  </w:num>
-  <w:num w:numId="24">
-    <w:abstractNumId w:val="36"/>
-  </w:num>
-  <w:num w:numId="25">
-    <w:abstractNumId w:val="19"/>
-  </w:num>
-  <w:num w:numId="26">
-    <w:abstractNumId w:val="41"/>
-  </w:num>
-  <w:num w:numId="27">
-    <w:abstractNumId w:val="15"/>
-  </w:num>
-  <w:num w:numId="28">
-    <w:abstractNumId w:val="12"/>
-  </w:num>
-  <w:num w:numId="29">
-    <w:abstractNumId w:val="20"/>
-  </w:num>
-  <w:num w:numId="30">
-    <w:abstractNumId w:val="28"/>
-  </w:num>
-  <w:num w:numId="31">
-    <w:abstractNumId w:val="39"/>
-  </w:num>
-  <w:num w:numId="32">
-    <w:abstractNumId w:val="17"/>
-  </w:num>
-  <w:num w:numId="33">
-    <w:abstractNumId w:val="25"/>
-  </w:num>
-  <w:num w:numId="34">
-    <w:abstractNumId w:val="13"/>
-  </w:num>
-  <w:num w:numId="35">
-    <w:abstractNumId w:val="2"/>
-  </w:num>
-  <w:num w:numId="36">
-    <w:abstractNumId w:val="4"/>
-  </w:num>
-  <w:num w:numId="37">
-    <w:abstractNumId w:val="7"/>
-  </w:num>
-  <w:num w:numId="38">
-    <w:abstractNumId w:val="3"/>
-  </w:num>
-  <w:num w:numId="39">
-    <w:abstractNumId w:val="40"/>
-  </w:num>
-  <w:num w:numId="40">
-    <w:abstractNumId w:val="38"/>
-  </w:num>
-  <w:num w:numId="41">
-    <w:abstractNumId w:val="10"/>
-  </w:num>
-  <w:num w:numId="42">
-    <w:abstractNumId w:val="16"/>
-  </w:num>
-  <w:num w:numId="43">
-    <w:abstractNumId w:val="11"/>
   </w:num>
   <w:numIdMacAtCleanup w:val="43"/>
 </w:numbering>
 </file>
 
 <file path=word/styles.xml><?xml version="1.0" encoding="utf-8"?>
-<w:styles xmlns:r="http://schemas.openxmlformats.org/officeDocument/2006/relationships" xmlns:w="http://schemas.openxmlformats.org/wordprocessingml/2006/main">
+<w:styles xmlns:mc="http://schemas.openxmlformats.org/markup-compatibility/2006" xmlns:r="http://schemas.openxmlformats.org/officeDocument/2006/relationships" xmlns:w="http://schemas.openxmlformats.org/wordprocessingml/2006/main" xmlns:w14="http://schemas.microsoft.com/office/word/2010/wordml" mc:Ignorable="w14">
   <w:docDefaults>
     <w:rPrDefault>
       <w:rPr>
@@ -20297,7 +22520,6 @@
     <w:uiPriority w:val="99"/>
     <w:semiHidden/>
     <w:unhideWhenUsed/>
-    <w:qFormat/>
     <w:tblPr>
       <w:tblInd w:w="0" w:type="dxa"/>
       <w:tblCellMar>
@@ -20505,6 +22727,196 @@
       <w:color w:val="605E5C"/>
       <w:shd w:val="clear" w:color="auto" w:fill="E1DFDD"/>
     </w:rPr>
+  </w:style>
+</w:styles>
+</file>
+
+<file path=word/stylesWithEffects.xml><?xml version="1.0" encoding="utf-8"?>
+<w:styles xmlns:wpc="http://schemas.microsoft.com/office/word/2010/wordprocessingCanvas" xmlns:mc="http://schemas.openxmlformats.org/markup-compatibility/2006" xmlns:o="urn:schemas-microsoft-com:office:office" xmlns:r="http://schemas.openxmlformats.org/officeDocument/2006/relationships" xmlns:m="http://schemas.openxmlformats.org/officeDocument/2006/math" xmlns:v="urn:schemas-microsoft-com:vml" xmlns:wp14="http://schemas.microsoft.com/office/word/2010/wordprocessingDrawing" xmlns:wp="http://schemas.openxmlformats.org/drawingml/2006/wordprocessingDrawing" xmlns:w10="urn:schemas-microsoft-com:office:word" xmlns:w="http://schemas.openxmlformats.org/wordprocessingml/2006/main" xmlns:w14="http://schemas.microsoft.com/office/word/2010/wordml" xmlns:wpg="http://schemas.microsoft.com/office/word/2010/wordprocessingGroup" xmlns:wpi="http://schemas.microsoft.com/office/word/2010/wordprocessingInk" xmlns:wne="http://schemas.microsoft.com/office/word/2006/wordml" xmlns:wps="http://schemas.microsoft.com/office/word/2010/wordprocessingShape" mc:Ignorable="w14 wp14">
+  <w:docDefaults>
+    <w:rPrDefault>
+      <w:rPr>
+        <w:rFonts w:asciiTheme="minorHAnsi" w:eastAsiaTheme="minorEastAsia" w:hAnsiTheme="minorHAnsi" w:cstheme="minorBidi"/>
+        <w:sz w:val="22"/>
+        <w:szCs w:val="22"/>
+        <w:lang w:val="en-US" w:eastAsia="en-US" w:bidi="ar-SA"/>
+      </w:rPr>
+    </w:rPrDefault>
+    <w:pPrDefault>
+      <w:pPr>
+        <w:spacing w:after="200" w:line="276" w:lineRule="auto"/>
+      </w:pPr>
+    </w:pPrDefault>
+  </w:docDefaults>
+  <w:latentStyles w:defLockedState="0" w:defUIPriority="99" w:defSemiHidden="1" w:defUnhideWhenUsed="1" w:defQFormat="0" w:count="267">
+    <w:lsdException w:name="Normal" w:semiHidden="0" w:uiPriority="0" w:unhideWhenUsed="0" w:qFormat="1"/>
+    <w:lsdException w:name="heading 1" w:semiHidden="0" w:uiPriority="9" w:unhideWhenUsed="0" w:qFormat="1"/>
+    <w:lsdException w:name="heading 2" w:uiPriority="9" w:qFormat="1"/>
+    <w:lsdException w:name="heading 3" w:uiPriority="9" w:qFormat="1"/>
+    <w:lsdException w:name="heading 4" w:uiPriority="9" w:qFormat="1"/>
+    <w:lsdException w:name="heading 5" w:uiPriority="9" w:qFormat="1"/>
+    <w:lsdException w:name="heading 6" w:uiPriority="9" w:qFormat="1"/>
+    <w:lsdException w:name="heading 7" w:uiPriority="9" w:qFormat="1"/>
+    <w:lsdException w:name="heading 8" w:uiPriority="9" w:qFormat="1"/>
+    <w:lsdException w:name="heading 9" w:uiPriority="9" w:qFormat="1"/>
+    <w:lsdException w:name="toc 1" w:uiPriority="39"/>
+    <w:lsdException w:name="toc 2" w:uiPriority="39"/>
+    <w:lsdException w:name="toc 3" w:uiPriority="39"/>
+    <w:lsdException w:name="toc 4" w:uiPriority="39"/>
+    <w:lsdException w:name="toc 5" w:uiPriority="39"/>
+    <w:lsdException w:name="toc 6" w:uiPriority="39"/>
+    <w:lsdException w:name="toc 7" w:uiPriority="39"/>
+    <w:lsdException w:name="toc 8" w:uiPriority="39"/>
+    <w:lsdException w:name="toc 9" w:uiPriority="39"/>
+    <w:lsdException w:name="caption" w:uiPriority="35" w:qFormat="1"/>
+    <w:lsdException w:name="Title" w:semiHidden="0" w:uiPriority="10" w:unhideWhenUsed="0" w:qFormat="1"/>
+    <w:lsdException w:name="Default Paragraph Font" w:uiPriority="1"/>
+    <w:lsdException w:name="Subtitle" w:semiHidden="0" w:uiPriority="11" w:unhideWhenUsed="0" w:qFormat="1"/>
+    <w:lsdException w:name="Strong" w:semiHidden="0" w:uiPriority="22" w:unhideWhenUsed="0" w:qFormat="1"/>
+    <w:lsdException w:name="Emphasis" w:semiHidden="0" w:uiPriority="20" w:unhideWhenUsed="0" w:qFormat="1"/>
+    <w:lsdException w:name="Table Grid" w:semiHidden="0" w:uiPriority="59" w:unhideWhenUsed="0"/>
+    <w:lsdException w:name="Placeholder Text" w:unhideWhenUsed="0"/>
+    <w:lsdException w:name="No Spacing" w:semiHidden="0" w:uiPriority="1" w:unhideWhenUsed="0" w:qFormat="1"/>
+    <w:lsdException w:name="Light Shading" w:semiHidden="0" w:uiPriority="60" w:unhideWhenUsed="0"/>
+    <w:lsdException w:name="Light List" w:semiHidden="0" w:uiPriority="61" w:unhideWhenUsed="0"/>
+    <w:lsdException w:name="Light Grid" w:semiHidden="0" w:uiPriority="62" w:unhideWhenUsed="0"/>
+    <w:lsdException w:name="Medium Shading 1" w:semiHidden="0" w:uiPriority="63" w:unhideWhenUsed="0"/>
+    <w:lsdException w:name="Medium Shading 2" w:semiHidden="0" w:uiPriority="64" w:unhideWhenUsed="0"/>
+    <w:lsdException w:name="Medium List 1" w:semiHidden="0" w:uiPriority="65" w:unhideWhenUsed="0"/>
+    <w:lsdException w:name="Medium List 2" w:semiHidden="0" w:uiPriority="66" w:unhideWhenUsed="0"/>
+    <w:lsdException w:name="Medium Grid 1" w:semiHidden="0" w:uiPriority="67" w:unhideWhenUsed="0"/>
+    <w:lsdException w:name="Medium Grid 2" w:semiHidden="0" w:uiPriority="68" w:unhideWhenUsed="0"/>
+    <w:lsdException w:name="Medium Grid 3" w:semiHidden="0" w:uiPriority="69" w:unhideWhenUsed="0"/>
+    <w:lsdException w:name="Dark List" w:semiHidden="0" w:uiPriority="70" w:unhideWhenUsed="0"/>
+    <w:lsdException w:name="Colorful Shading" w:semiHidden="0" w:uiPriority="71" w:unhideWhenUsed="0"/>
+    <w:lsdException w:name="Colorful List" w:semiHidden="0" w:uiPriority="72" w:unhideWhenUsed="0"/>
+    <w:lsdException w:name="Colorful Grid" w:semiHidden="0" w:uiPriority="73" w:unhideWhenUsed="0"/>
+    <w:lsdException w:name="Light Shading Accent 1" w:semiHidden="0" w:uiPriority="60" w:unhideWhenUsed="0"/>
+    <w:lsdException w:name="Light List Accent 1" w:semiHidden="0" w:uiPriority="61" w:unhideWhenUsed="0"/>
+    <w:lsdException w:name="Light Grid Accent 1" w:semiHidden="0" w:uiPriority="62" w:unhideWhenUsed="0"/>
+    <w:lsdException w:name="Medium Shading 1 Accent 1" w:semiHidden="0" w:uiPriority="63" w:unhideWhenUsed="0"/>
+    <w:lsdException w:name="Medium Shading 2 Accent 1" w:semiHidden="0" w:uiPriority="64" w:unhideWhenUsed="0"/>
+    <w:lsdException w:name="Medium List 1 Accent 1" w:semiHidden="0" w:uiPriority="65" w:unhideWhenUsed="0"/>
+    <w:lsdException w:name="Revision" w:unhideWhenUsed="0"/>
+    <w:lsdException w:name="List Paragraph" w:semiHidden="0" w:uiPriority="34" w:unhideWhenUsed="0" w:qFormat="1"/>
+    <w:lsdException w:name="Quote" w:semiHidden="0" w:uiPriority="29" w:unhideWhenUsed="0" w:qFormat="1"/>
+    <w:lsdException w:name="Intense Quote" w:semiHidden="0" w:uiPriority="30" w:unhideWhenUsed="0" w:qFormat="1"/>
+    <w:lsdException w:name="Medium List 2 Accent 1" w:semiHidden="0" w:uiPriority="66" w:unhideWhenUsed="0"/>
+    <w:lsdException w:name="Medium Grid 1 Accent 1" w:semiHidden="0" w:uiPriority="67" w:unhideWhenUsed="0"/>
+    <w:lsdException w:name="Medium Grid 2 Accent 1" w:semiHidden="0" w:uiPriority="68" w:unhideWhenUsed="0"/>
+    <w:lsdException w:name="Medium Grid 3 Accent 1" w:semiHidden="0" w:uiPriority="69" w:unhideWhenUsed="0"/>
+    <w:lsdException w:name="Dark List Accent 1" w:semiHidden="0" w:uiPriority="70" w:unhideWhenUsed="0"/>
+    <w:lsdException w:name="Colorful Shading Accent 1" w:semiHidden="0" w:uiPriority="71" w:unhideWhenUsed="0"/>
+    <w:lsdException w:name="Colorful List Accent 1" w:semiHidden="0" w:uiPriority="72" w:unhideWhenUsed="0"/>
+    <w:lsdException w:name="Colorful Grid Accent 1" w:semiHidden="0" w:uiPriority="73" w:unhideWhenUsed="0"/>
+    <w:lsdException w:name="Light Shading Accent 2" w:semiHidden="0" w:uiPriority="60" w:unhideWhenUsed="0"/>
+    <w:lsdException w:name="Light List Accent 2" w:semiHidden="0" w:uiPriority="61" w:unhideWhenUsed="0"/>
+    <w:lsdException w:name="Light Grid Accent 2" w:semiHidden="0" w:uiPriority="62" w:unhideWhenUsed="0"/>
+    <w:lsdException w:name="Medium Shading 1 Accent 2" w:semiHidden="0" w:uiPriority="63" w:unhideWhenUsed="0"/>
+    <w:lsdException w:name="Medium Shading 2 Accent 2" w:semiHidden="0" w:uiPriority="64" w:unhideWhenUsed="0"/>
+    <w:lsdException w:name="Medium List 1 Accent 2" w:semiHidden="0" w:uiPriority="65" w:unhideWhenUsed="0"/>
+    <w:lsdException w:name="Medium List 2 Accent 2" w:semiHidden="0" w:uiPriority="66" w:unhideWhenUsed="0"/>
+    <w:lsdException w:name="Medium Grid 1 Accent 2" w:semiHidden="0" w:uiPriority="67" w:unhideWhenUsed="0"/>
+    <w:lsdException w:name="Medium Grid 2 Accent 2" w:semiHidden="0" w:uiPriority="68" w:unhideWhenUsed="0"/>
+    <w:lsdException w:name="Medium Grid 3 Accent 2" w:semiHidden="0" w:uiPriority="69" w:unhideWhenUsed="0"/>
+    <w:lsdException w:name="Dark List Accent 2" w:semiHidden="0" w:uiPriority="70" w:unhideWhenUsed="0"/>
+    <w:lsdException w:name="Colorful Shading Accent 2" w:semiHidden="0" w:uiPriority="71" w:unhideWhenUsed="0"/>
+    <w:lsdException w:name="Colorful List Accent 2" w:semiHidden="0" w:uiPriority="72" w:unhideWhenUsed="0"/>
+    <w:lsdException w:name="Colorful Grid Accent 2" w:semiHidden="0" w:uiPriority="73" w:unhideWhenUsed="0"/>
+    <w:lsdException w:name="Light Shading Accent 3" w:semiHidden="0" w:uiPriority="60" w:unhideWhenUsed="0"/>
+    <w:lsdException w:name="Light List Accent 3" w:semiHidden="0" w:uiPriority="61" w:unhideWhenUsed="0"/>
+    <w:lsdException w:name="Light Grid Accent 3" w:semiHidden="0" w:uiPriority="62" w:unhideWhenUsed="0"/>
+    <w:lsdException w:name="Medium Shading 1 Accent 3" w:semiHidden="0" w:uiPriority="63" w:unhideWhenUsed="0"/>
+    <w:lsdException w:name="Medium Shading 2 Accent 3" w:semiHidden="0" w:uiPriority="64" w:unhideWhenUsed="0"/>
+    <w:lsdException w:name="Medium List 1 Accent 3" w:semiHidden="0" w:uiPriority="65" w:unhideWhenUsed="0"/>
+    <w:lsdException w:name="Medium List 2 Accent 3" w:semiHidden="0" w:uiPriority="66" w:unhideWhenUsed="0"/>
+    <w:lsdException w:name="Medium Grid 1 Accent 3" w:semiHidden="0" w:uiPriority="67" w:unhideWhenUsed="0"/>
+    <w:lsdException w:name="Medium Grid 2 Accent 3" w:semiHidden="0" w:uiPriority="68" w:unhideWhenUsed="0"/>
+    <w:lsdException w:name="Medium Grid 3 Accent 3" w:semiHidden="0" w:uiPriority="69" w:unhideWhenUsed="0"/>
+    <w:lsdException w:name="Dark List Accent 3" w:semiHidden="0" w:uiPriority="70" w:unhideWhenUsed="0"/>
+    <w:lsdException w:name="Colorful Shading Accent 3" w:semiHidden="0" w:uiPriority="71" w:unhideWhenUsed="0"/>
+    <w:lsdException w:name="Colorful List Accent 3" w:semiHidden="0" w:uiPriority="72" w:unhideWhenUsed="0"/>
+    <w:lsdException w:name="Colorful Grid Accent 3" w:semiHidden="0" w:uiPriority="73" w:unhideWhenUsed="0"/>
+    <w:lsdException w:name="Light Shading Accent 4" w:semiHidden="0" w:uiPriority="60" w:unhideWhenUsed="0"/>
+    <w:lsdException w:name="Light List Accent 4" w:semiHidden="0" w:uiPriority="61" w:unhideWhenUsed="0"/>
+    <w:lsdException w:name="Light Grid Accent 4" w:semiHidden="0" w:uiPriority="62" w:unhideWhenUsed="0"/>
+    <w:lsdException w:name="Medium Shading 1 Accent 4" w:semiHidden="0" w:uiPriority="63" w:unhideWhenUsed="0"/>
+    <w:lsdException w:name="Medium Shading 2 Accent 4" w:semiHidden="0" w:uiPriority="64" w:unhideWhenUsed="0"/>
+    <w:lsdException w:name="Medium List 1 Accent 4" w:semiHidden="0" w:uiPriority="65" w:unhideWhenUsed="0"/>
+    <w:lsdException w:name="Medium List 2 Accent 4" w:semiHidden="0" w:uiPriority="66" w:unhideWhenUsed="0"/>
+    <w:lsdException w:name="Medium Grid 1 Accent 4" w:semiHidden="0" w:uiPriority="67" w:unhideWhenUsed="0"/>
+    <w:lsdException w:name="Medium Grid 2 Accent 4" w:semiHidden="0" w:uiPriority="68" w:unhideWhenUsed="0"/>
+    <w:lsdException w:name="Medium Grid 3 Accent 4" w:semiHidden="0" w:uiPriority="69" w:unhideWhenUsed="0"/>
+    <w:lsdException w:name="Dark List Accent 4" w:semiHidden="0" w:uiPriority="70" w:unhideWhenUsed="0"/>
+    <w:lsdException w:name="Colorful Shading Accent 4" w:semiHidden="0" w:uiPriority="71" w:unhideWhenUsed="0"/>
+    <w:lsdException w:name="Colorful List Accent 4" w:semiHidden="0" w:uiPriority="72" w:unhideWhenUsed="0"/>
+    <w:lsdException w:name="Colorful Grid Accent 4" w:semiHidden="0" w:uiPriority="73" w:unhideWhenUsed="0"/>
+    <w:lsdException w:name="Light Shading Accent 5" w:semiHidden="0" w:uiPriority="60" w:unhideWhenUsed="0"/>
+    <w:lsdException w:name="Light List Accent 5" w:semiHidden="0" w:uiPriority="61" w:unhideWhenUsed="0"/>
+    <w:lsdException w:name="Light Grid Accent 5" w:semiHidden="0" w:uiPriority="62" w:unhideWhenUsed="0"/>
+    <w:lsdException w:name="Medium Shading 1 Accent 5" w:semiHidden="0" w:uiPriority="63" w:unhideWhenUsed="0"/>
+    <w:lsdException w:name="Medium Shading 2 Accent 5" w:semiHidden="0" w:uiPriority="64" w:unhideWhenUsed="0"/>
+    <w:lsdException w:name="Medium List 1 Accent 5" w:semiHidden="0" w:uiPriority="65" w:unhideWhenUsed="0"/>
+    <w:lsdException w:name="Medium List 2 Accent 5" w:semiHidden="0" w:uiPriority="66" w:unhideWhenUsed="0"/>
+    <w:lsdException w:name="Medium Grid 1 Accent 5" w:semiHidden="0" w:uiPriority="67" w:unhideWhenUsed="0"/>
+    <w:lsdException w:name="Medium Grid 2 Accent 5" w:semiHidden="0" w:uiPriority="68" w:unhideWhenUsed="0"/>
+    <w:lsdException w:name="Medium Grid 3 Accent 5" w:semiHidden="0" w:uiPriority="69" w:unhideWhenUsed="0"/>
+    <w:lsdException w:name="Dark List Accent 5" w:semiHidden="0" w:uiPriority="70" w:unhideWhenUsed="0"/>
+    <w:lsdException w:name="Colorful Shading Accent 5" w:semiHidden="0" w:uiPriority="71" w:unhideWhenUsed="0"/>
+    <w:lsdException w:name="Colorful List Accent 5" w:semiHidden="0" w:uiPriority="72" w:unhideWhenUsed="0"/>
+    <w:lsdException w:name="Colorful Grid Accent 5" w:semiHidden="0" w:uiPriority="73" w:unhideWhenUsed="0"/>
+    <w:lsdException w:name="Light Shading Accent 6" w:semiHidden="0" w:uiPriority="60" w:unhideWhenUsed="0"/>
+    <w:lsdException w:name="Light List Accent 6" w:semiHidden="0" w:uiPriority="61" w:unhideWhenUsed="0"/>
+    <w:lsdException w:name="Light Grid Accent 6" w:semiHidden="0" w:uiPriority="62" w:unhideWhenUsed="0"/>
+    <w:lsdException w:name="Medium Shading 1 Accent 6" w:semiHidden="0" w:uiPriority="63" w:unhideWhenUsed="0"/>
+    <w:lsdException w:name="Medium Shading 2 Accent 6" w:semiHidden="0" w:uiPriority="64" w:unhideWhenUsed="0"/>
+    <w:lsdException w:name="Medium List 1 Accent 6" w:semiHidden="0" w:uiPriority="65" w:unhideWhenUsed="0"/>
+    <w:lsdException w:name="Medium List 2 Accent 6" w:semiHidden="0" w:uiPriority="66" w:unhideWhenUsed="0"/>
+    <w:lsdException w:name="Medium Grid 1 Accent 6" w:semiHidden="0" w:uiPriority="67" w:unhideWhenUsed="0"/>
+    <w:lsdException w:name="Medium Grid 2 Accent 6" w:semiHidden="0" w:uiPriority="68" w:unhideWhenUsed="0"/>
+    <w:lsdException w:name="Medium Grid 3 Accent 6" w:semiHidden="0" w:uiPriority="69" w:unhideWhenUsed="0"/>
+    <w:lsdException w:name="Dark List Accent 6" w:semiHidden="0" w:uiPriority="70" w:unhideWhenUsed="0"/>
+    <w:lsdException w:name="Colorful Shading Accent 6" w:semiHidden="0" w:uiPriority="71" w:unhideWhenUsed="0"/>
+    <w:lsdException w:name="Colorful List Accent 6" w:semiHidden="0" w:uiPriority="72" w:unhideWhenUsed="0"/>
+    <w:lsdException w:name="Colorful Grid Accent 6" w:semiHidden="0" w:uiPriority="73" w:unhideWhenUsed="0"/>
+    <w:lsdException w:name="Subtle Emphasis" w:semiHidden="0" w:uiPriority="19" w:unhideWhenUsed="0" w:qFormat="1"/>
+    <w:lsdException w:name="Intense Emphasis" w:semiHidden="0" w:uiPriority="21" w:unhideWhenUsed="0" w:qFormat="1"/>
+    <w:lsdException w:name="Subtle Reference" w:semiHidden="0" w:uiPriority="31" w:unhideWhenUsed="0" w:qFormat="1"/>
+    <w:lsdException w:name="Intense Reference" w:semiHidden="0" w:uiPriority="32" w:unhideWhenUsed="0" w:qFormat="1"/>
+    <w:lsdException w:name="Book Title" w:semiHidden="0" w:uiPriority="33" w:unhideWhenUsed="0" w:qFormat="1"/>
+    <w:lsdException w:name="Bibliography" w:uiPriority="37"/>
+    <w:lsdException w:name="TOC Heading" w:uiPriority="39" w:qFormat="1"/>
+  </w:latentStyles>
+  <w:style w:type="paragraph" w:default="1" w:styleId="Normal">
+    <w:name w:val="Normal"/>
+    <w:qFormat/>
+  </w:style>
+  <w:style w:type="character" w:default="1" w:styleId="DefaultParagraphFont">
+    <w:name w:val="Default Paragraph Font"/>
+    <w:uiPriority w:val="1"/>
+    <w:semiHidden/>
+    <w:unhideWhenUsed/>
+  </w:style>
+  <w:style w:type="table" w:default="1" w:styleId="TableNormal">
+    <w:name w:val="Normal Table"/>
+    <w:uiPriority w:val="99"/>
+    <w:semiHidden/>
+    <w:unhideWhenUsed/>
+    <w:tblPr>
+      <w:tblInd w:w="0" w:type="dxa"/>
+      <w:tblCellMar>
+        <w:top w:w="0" w:type="dxa"/>
+        <w:left w:w="108" w:type="dxa"/>
+        <w:bottom w:w="0" w:type="dxa"/>
+        <w:right w:w="108" w:type="dxa"/>
+      </w:tblCellMar>
+    </w:tblPr>
+  </w:style>
+  <w:style w:type="numbering" w:default="1" w:styleId="NoList">
+    <w:name w:val="No List"/>
+    <w:uiPriority w:val="99"/>
+    <w:semiHidden/>
+    <w:unhideWhenUsed/>
   </w:style>
 </w:styles>
 </file>
@@ -20798,7 +23210,7 @@
   <a:extraClrSchemeLst/>
   <a:extLst>
     <a:ext uri="{05A4C25C-085E-4340-85A3-A5531E510DB2}">
-      <thm15:themeFamily xmlns:thm15="http://schemas.microsoft.com/office/thememl/2012/main" xmlns="" name="Office Theme" id="{62F939B6-93AF-4DB8-9C6B-D6C7DFDC589F}" vid="{4A3C46E8-61CC-4603-A589-7422A47A8E4A}"/>
+      <thm15:themeFamily xmlns="" xmlns:thm15="http://schemas.microsoft.com/office/thememl/2012/main" name="Office Theme" id="{62F939B6-93AF-4DB8-9C6B-D6C7DFDC589F}" vid="{4A3C46E8-61CC-4603-A589-7422A47A8E4A}"/>
     </a:ext>
   </a:extLst>
 </a:theme>
@@ -20809,7 +23221,7 @@
 </file>
 
 <file path=customXml/itemProps1.xml><?xml version="1.0" encoding="utf-8"?>
-<ds:datastoreItem xmlns:ds="http://schemas.openxmlformats.org/officeDocument/2006/customXml" ds:itemID="{B7E7D79C-F57B-4EBC-8A6F-C66E5E943E60}">
+<ds:datastoreItem xmlns:ds="http://schemas.openxmlformats.org/officeDocument/2006/customXml" ds:itemID="{48E3CBBD-9851-4F99-903B-6BF0B45FA36B}">
   <ds:schemaRefs>
     <ds:schemaRef ds:uri="http://schemas.openxmlformats.org/officeDocument/2006/bibliography"/>
   </ds:schemaRefs>

</xml_diff>

<commit_message>
Added answers for scenario #4 and #8
</commit_message>
<xml_diff>
--- a/Documentation/Project Documentation.docx
+++ b/Documentation/Project Documentation.docx
@@ -1,6 +1,6 @@
 
 <file path=word/document.xml><?xml version="1.0" encoding="utf-8"?>
-<w:document xmlns:wpc="http://schemas.microsoft.com/office/word/2010/wordprocessingCanvas" xmlns:mc="http://schemas.openxmlformats.org/markup-compatibility/2006" xmlns:o="urn:schemas-microsoft-com:office:office" xmlns:r="http://schemas.openxmlformats.org/officeDocument/2006/relationships" xmlns:m="http://schemas.openxmlformats.org/officeDocument/2006/math" xmlns:v="urn:schemas-microsoft-com:vml" xmlns:wp14="http://schemas.microsoft.com/office/word/2010/wordprocessingDrawing" xmlns:wp="http://schemas.openxmlformats.org/drawingml/2006/wordprocessingDrawing" xmlns:w10="urn:schemas-microsoft-com:office:word" xmlns:w="http://schemas.openxmlformats.org/wordprocessingml/2006/main" xmlns:w14="http://schemas.microsoft.com/office/word/2010/wordml" xmlns:wpg="http://schemas.microsoft.com/office/word/2010/wordprocessingGroup" xmlns:wpi="http://schemas.microsoft.com/office/word/2010/wordprocessingInk" xmlns:wne="http://schemas.microsoft.com/office/word/2006/wordml" xmlns:wps="http://schemas.microsoft.com/office/word/2010/wordprocessingShape" mc:Ignorable="w14 wp14">
+<w:document xmlns:wpc="http://schemas.microsoft.com/office/word/2010/wordprocessingCanvas" xmlns:cx="http://schemas.microsoft.com/office/drawing/2014/chartex" xmlns:cx1="http://schemas.microsoft.com/office/drawing/2015/9/8/chartex" xmlns:mc="http://schemas.openxmlformats.org/markup-compatibility/2006" xmlns:o="urn:schemas-microsoft-com:office:office" xmlns:r="http://schemas.openxmlformats.org/officeDocument/2006/relationships" xmlns:m="http://schemas.openxmlformats.org/officeDocument/2006/math" xmlns:v="urn:schemas-microsoft-com:vml" xmlns:wp14="http://schemas.microsoft.com/office/word/2010/wordprocessingDrawing" xmlns:wp="http://schemas.openxmlformats.org/drawingml/2006/wordprocessingDrawing" xmlns:w10="urn:schemas-microsoft-com:office:word" xmlns:w="http://schemas.openxmlformats.org/wordprocessingml/2006/main" xmlns:w14="http://schemas.microsoft.com/office/word/2010/wordml" xmlns:w15="http://schemas.microsoft.com/office/word/2012/wordml" xmlns:w16se="http://schemas.microsoft.com/office/word/2015/wordml/symex" xmlns:wpg="http://schemas.microsoft.com/office/word/2010/wordprocessingGroup" xmlns:wpi="http://schemas.microsoft.com/office/word/2010/wordprocessingInk" xmlns:wne="http://schemas.microsoft.com/office/word/2006/wordml" xmlns:wps="http://schemas.microsoft.com/office/word/2010/wordprocessingShape" mc:Ignorable="w14 w15 w16se wp14">
   <w:body>
     <w:sdt>
       <w:sdtPr>
@@ -2688,7 +2688,14 @@
                 <w:rStyle w:val="Hyperlink"/>
                 <w:noProof/>
               </w:rPr>
-              <w:t>Scenario #4: Fun fact of the day; -to be completed</w:t>
+              <w:t>Scenario #4: Fun f</w:t>
+            </w:r>
+            <w:r>
+              <w:rPr>
+                <w:rStyle w:val="Hyperlink"/>
+                <w:noProof/>
+              </w:rPr>
+              <w:t>act of the day;</w:t>
             </w:r>
             <w:r>
               <w:rPr>
@@ -2757,7 +2764,14 @@
                 <w:rStyle w:val="Hyperlink"/>
                 <w:noProof/>
               </w:rPr>
-              <w:t>Scenario #5: Reviewing fun facts; -to be completed</w:t>
+              <w:t>Scenario #5: Revie</w:t>
+            </w:r>
+            <w:r>
+              <w:rPr>
+                <w:rStyle w:val="Hyperlink"/>
+                <w:noProof/>
+              </w:rPr>
+              <w:t>wing fun facts;</w:t>
             </w:r>
             <w:r>
               <w:rPr>
@@ -2826,7 +2840,7 @@
                 <w:rStyle w:val="Hyperlink"/>
                 <w:noProof/>
               </w:rPr>
-              <w:t>Scenario #8: Accessing the global leaderboard/ranking; -to be completed</w:t>
+              <w:t>Scenario #8: Accessing the global leaderboard/ranking;</w:t>
             </w:r>
             <w:r>
               <w:rPr>
@@ -2895,7 +2909,7 @@
                 <w:rStyle w:val="Hyperlink"/>
                 <w:noProof/>
               </w:rPr>
-              <w:t>Scenario #9: Access to personal profile and viewing statistics; -to be completed</w:t>
+              <w:t>Scenario #9: Access to personal profile and viewing statistics;</w:t>
             </w:r>
             <w:r>
               <w:rPr>
@@ -2964,7 +2978,14 @@
                 <w:rStyle w:val="Hyperlink"/>
                 <w:noProof/>
               </w:rPr>
-              <w:t>Scenario #10: Contact-the-developer; -to be completed</w:t>
+              <w:t>Scenario #10: Contact</w:t>
+            </w:r>
+            <w:r>
+              <w:rPr>
+                <w:rStyle w:val="Hyperlink"/>
+                <w:noProof/>
+              </w:rPr>
+              <w:t>-the-developer;</w:t>
             </w:r>
             <w:r>
               <w:rPr>
@@ -3033,7 +3054,7 @@
                 <w:rStyle w:val="Hyperlink"/>
                 <w:noProof/>
               </w:rPr>
-              <w:t>Scenario #12: Answering a question from the QA page; -to be completed</w:t>
+              <w:t>Scenario #12: Answering a question from the QA page;</w:t>
             </w:r>
             <w:r>
               <w:rPr>
@@ -3299,7 +3320,18 @@
           <w:sz w:val="24"/>
           <w:szCs w:val="24"/>
         </w:rPr>
-        <w:t>Regardless of the game type, be it a shooter, sports, roleplaying, etc. some features always stand out: a challenging competitive environment and a compelling reward system. The online platform that we envision plans to use these features in order to stimulate various audiences, through the appeal of games, to use their energy into a more productive way, that is, a learning environment.</w:t>
+        <w:t>Regardless of the game type, be it a shoo</w:t>
+      </w:r>
+      <w:bookmarkStart w:id="1" w:name="_GoBack"/>
+      <w:bookmarkEnd w:id="1"/>
+      <w:r>
+        <w:rPr>
+          <w:rFonts w:cstheme="minorHAnsi"/>
+          <w:color w:val="000000"/>
+          <w:sz w:val="24"/>
+          <w:szCs w:val="24"/>
+        </w:rPr>
+        <w:t>ter, sports, roleplaying, etc. some features always stand out: a challenging competitive environment and a compelling reward system. The online platform that we envision plans to use these features in order to stimulate various audiences, through the appeal of games, to use their energy into a more productive way, that is, a learning environment.</w:t>
       </w:r>
     </w:p>
     <w:p>
@@ -3312,11 +3344,11 @@
         <w:spacing w:line="360" w:lineRule="auto"/>
         <w:jc w:val="both"/>
       </w:pPr>
-      <w:bookmarkStart w:id="1" w:name="_Toc530138969"/>
+      <w:bookmarkStart w:id="2" w:name="_Toc530138969"/>
       <w:r>
         <w:t>Audience</w:t>
       </w:r>
-      <w:bookmarkEnd w:id="1"/>
+      <w:bookmarkEnd w:id="2"/>
     </w:p>
     <w:p>
       <w:pPr>
@@ -3731,19 +3763,19 @@
         <w:spacing w:line="360" w:lineRule="auto"/>
         <w:jc w:val="both"/>
       </w:pPr>
-      <w:bookmarkStart w:id="2" w:name="_Toc530138970"/>
+      <w:bookmarkStart w:id="3" w:name="_Toc530138970"/>
       <w:r>
         <w:lastRenderedPageBreak/>
         <w:t>Task analysis</w:t>
       </w:r>
-      <w:bookmarkEnd w:id="2"/>
+      <w:bookmarkEnd w:id="3"/>
     </w:p>
     <w:p>
       <w:pPr>
         <w:pStyle w:val="Heading2"/>
         <w:spacing w:after="0"/>
       </w:pPr>
-      <w:bookmarkStart w:id="3" w:name="_Toc530138971"/>
+      <w:bookmarkStart w:id="4" w:name="_Toc530138971"/>
       <w:r>
         <w:t xml:space="preserve">Task #1: </w:t>
       </w:r>
@@ -3759,7 +3791,7 @@
         </w:rPr>
         <w:t>;</w:t>
       </w:r>
-      <w:bookmarkEnd w:id="3"/>
+      <w:bookmarkEnd w:id="4"/>
     </w:p>
     <w:p>
       <w:pPr>
@@ -4086,7 +4118,7 @@
         <w:pStyle w:val="Heading2"/>
         <w:spacing w:after="0"/>
       </w:pPr>
-      <w:bookmarkStart w:id="4" w:name="_Toc530138972"/>
+      <w:bookmarkStart w:id="5" w:name="_Toc530138972"/>
       <w:r>
         <w:t>Task #</w:t>
       </w:r>
@@ -4108,7 +4140,7 @@
         </w:rPr>
         <w:t>;</w:t>
       </w:r>
-      <w:bookmarkEnd w:id="4"/>
+      <w:bookmarkEnd w:id="5"/>
     </w:p>
     <w:p>
       <w:pPr>
@@ -4381,7 +4413,7 @@
         <w:pStyle w:val="Heading2"/>
         <w:spacing w:after="0"/>
       </w:pPr>
-      <w:bookmarkStart w:id="5" w:name="_Toc530138973"/>
+      <w:bookmarkStart w:id="6" w:name="_Toc530138973"/>
       <w:r>
         <w:t>Task #</w:t>
       </w:r>
@@ -4403,7 +4435,7 @@
         </w:rPr>
         <w:t>;</w:t>
       </w:r>
-      <w:bookmarkEnd w:id="5"/>
+      <w:bookmarkEnd w:id="6"/>
     </w:p>
     <w:p>
       <w:pPr>
@@ -4812,7 +4844,7 @@
         <w:pStyle w:val="Heading2"/>
         <w:spacing w:after="0"/>
       </w:pPr>
-      <w:bookmarkStart w:id="6" w:name="_Toc530138974"/>
+      <w:bookmarkStart w:id="7" w:name="_Toc530138974"/>
       <w:r>
         <w:t>Task #</w:t>
       </w:r>
@@ -4828,7 +4860,7 @@
         </w:rPr>
         <w:t>Fun fact of the day;</w:t>
       </w:r>
-      <w:bookmarkEnd w:id="6"/>
+      <w:bookmarkEnd w:id="7"/>
     </w:p>
     <w:p>
       <w:pPr>
@@ -5051,7 +5083,7 @@
         <w:pStyle w:val="Heading2"/>
         <w:spacing w:after="0"/>
       </w:pPr>
-      <w:bookmarkStart w:id="7" w:name="_Toc530138975"/>
+      <w:bookmarkStart w:id="8" w:name="_Toc530138975"/>
       <w:r>
         <w:lastRenderedPageBreak/>
         <w:t>Task #</w:t>
@@ -5068,7 +5100,7 @@
         </w:rPr>
         <w:t>Reviewing fun facts;</w:t>
       </w:r>
-      <w:bookmarkEnd w:id="7"/>
+      <w:bookmarkEnd w:id="8"/>
     </w:p>
     <w:p>
       <w:pPr>
@@ -5289,7 +5321,7 @@
         <w:pStyle w:val="Heading2"/>
         <w:spacing w:after="0"/>
       </w:pPr>
-      <w:bookmarkStart w:id="8" w:name="_Toc530138976"/>
+      <w:bookmarkStart w:id="9" w:name="_Toc530138976"/>
       <w:r>
         <w:t>Task #</w:t>
       </w:r>
@@ -5317,7 +5349,7 @@
         </w:rPr>
         <w:t>;</w:t>
       </w:r>
-      <w:bookmarkEnd w:id="8"/>
+      <w:bookmarkEnd w:id="9"/>
     </w:p>
     <w:p>
       <w:pPr>
@@ -5569,7 +5601,7 @@
         <w:pStyle w:val="Heading2"/>
         <w:spacing w:after="0"/>
       </w:pPr>
-      <w:bookmarkStart w:id="9" w:name="_Toc530138977"/>
+      <w:bookmarkStart w:id="10" w:name="_Toc530138977"/>
       <w:r>
         <w:lastRenderedPageBreak/>
         <w:t>Task #</w:t>
@@ -5592,7 +5624,7 @@
         </w:rPr>
         <w:t>;</w:t>
       </w:r>
-      <w:bookmarkEnd w:id="9"/>
+      <w:bookmarkEnd w:id="10"/>
     </w:p>
     <w:p>
       <w:pPr>
@@ -5907,7 +5939,7 @@
         <w:pStyle w:val="Heading2"/>
         <w:spacing w:after="0"/>
       </w:pPr>
-      <w:bookmarkStart w:id="10" w:name="_Toc530138978"/>
+      <w:bookmarkStart w:id="11" w:name="_Toc530138978"/>
       <w:r>
         <w:t>Task #</w:t>
       </w:r>
@@ -5923,7 +5955,7 @@
         </w:rPr>
         <w:t>Accessing the global leaderboard/ranking;</w:t>
       </w:r>
-      <w:bookmarkEnd w:id="10"/>
+      <w:bookmarkEnd w:id="11"/>
     </w:p>
     <w:p>
       <w:pPr>
@@ -6253,7 +6285,7 @@
         <w:pStyle w:val="Heading2"/>
         <w:spacing w:after="0"/>
       </w:pPr>
-      <w:bookmarkStart w:id="11" w:name="_Toc530138979"/>
+      <w:bookmarkStart w:id="12" w:name="_Toc530138979"/>
       <w:r>
         <w:lastRenderedPageBreak/>
         <w:t>Task #</w:t>
@@ -6294,7 +6326,7 @@
         </w:rPr>
         <w:t>;</w:t>
       </w:r>
-      <w:bookmarkEnd w:id="11"/>
+      <w:bookmarkEnd w:id="12"/>
     </w:p>
     <w:p>
       <w:pPr>
@@ -6673,7 +6705,7 @@
         <w:pStyle w:val="Heading2"/>
         <w:spacing w:after="0"/>
       </w:pPr>
-      <w:bookmarkStart w:id="12" w:name="_Toc530138980"/>
+      <w:bookmarkStart w:id="13" w:name="_Toc530138980"/>
       <w:r>
         <w:t>Task #</w:t>
       </w:r>
@@ -6689,7 +6721,7 @@
         </w:rPr>
         <w:t>Contact-the-developer;</w:t>
       </w:r>
-      <w:bookmarkEnd w:id="12"/>
+      <w:bookmarkEnd w:id="13"/>
     </w:p>
     <w:p>
       <w:pPr>
@@ -6923,7 +6955,7 @@
         <w:pStyle w:val="Heading2"/>
         <w:spacing w:after="0"/>
       </w:pPr>
-      <w:bookmarkStart w:id="13" w:name="_Toc530138981"/>
+      <w:bookmarkStart w:id="14" w:name="_Toc530138981"/>
       <w:r>
         <w:lastRenderedPageBreak/>
         <w:t>Task #</w:t>
@@ -6952,7 +6984,7 @@
         </w:rPr>
         <w:t xml:space="preserve"> QA page;</w:t>
       </w:r>
-      <w:bookmarkEnd w:id="13"/>
+      <w:bookmarkEnd w:id="14"/>
     </w:p>
     <w:p>
       <w:pPr>
@@ -7371,7 +7403,7 @@
         <w:pStyle w:val="Heading2"/>
         <w:spacing w:after="0"/>
       </w:pPr>
-      <w:bookmarkStart w:id="14" w:name="_Toc530138982"/>
+      <w:bookmarkStart w:id="15" w:name="_Toc530138982"/>
       <w:r>
         <w:t>Task #</w:t>
       </w:r>
@@ -7405,7 +7437,7 @@
         </w:rPr>
         <w:t xml:space="preserve"> QA page;</w:t>
       </w:r>
-      <w:bookmarkEnd w:id="14"/>
+      <w:bookmarkEnd w:id="15"/>
     </w:p>
     <w:p>
       <w:pPr>
@@ -7592,27 +7624,13 @@
         <w:rPr>
           <w:sz w:val="24"/>
         </w:rPr>
-        <w:t xml:space="preserve">buttons. This contributes to a user’s total score and depending on the </w:t>
-      </w:r>
-      <w:proofErr w:type="gramStart"/>
-      <w:r>
-        <w:rPr>
-          <w:sz w:val="24"/>
-        </w:rPr>
-        <w:t>tags</w:t>
-      </w:r>
-      <w:r>
-        <w:rPr>
-          <w:sz w:val="24"/>
-        </w:rPr>
-        <w:t>,</w:t>
-      </w:r>
-      <w:proofErr w:type="gramEnd"/>
-      <w:r>
-        <w:rPr>
-          <w:sz w:val="24"/>
-        </w:rPr>
-        <w:t xml:space="preserve"> it</w:t>
+        <w:t>buttons. This contributes to a user’s total score and depending on the tags</w:t>
+      </w:r>
+      <w:r>
+        <w:rPr>
+          <w:sz w:val="24"/>
+        </w:rPr>
+        <w:t>, it</w:t>
       </w:r>
       <w:r>
         <w:rPr>
@@ -7757,19 +7775,19 @@
         <w:spacing w:line="360" w:lineRule="auto"/>
         <w:jc w:val="both"/>
       </w:pPr>
-      <w:bookmarkStart w:id="15" w:name="_Toc530138983"/>
+      <w:bookmarkStart w:id="16" w:name="_Toc530138983"/>
       <w:r>
         <w:lastRenderedPageBreak/>
         <w:t>User scenarios</w:t>
       </w:r>
-      <w:bookmarkEnd w:id="15"/>
+      <w:bookmarkEnd w:id="16"/>
     </w:p>
     <w:p>
       <w:pPr>
         <w:pStyle w:val="Heading2"/>
         <w:spacing w:after="0"/>
       </w:pPr>
-      <w:bookmarkStart w:id="16" w:name="_Toc530138984"/>
+      <w:bookmarkStart w:id="17" w:name="_Toc530138984"/>
       <w:r>
         <w:t>Scenario</w:t>
       </w:r>
@@ -7788,7 +7806,7 @@
         </w:rPr>
         <w:t>:</w:t>
       </w:r>
-      <w:bookmarkEnd w:id="16"/>
+      <w:bookmarkEnd w:id="17"/>
     </w:p>
     <w:p>
       <w:pPr>
@@ -8231,7 +8249,7 @@
         <w:pStyle w:val="Heading2"/>
         <w:spacing w:after="0"/>
       </w:pPr>
-      <w:bookmarkStart w:id="17" w:name="_Toc530138985"/>
+      <w:bookmarkStart w:id="18" w:name="_Toc530138985"/>
       <w:r>
         <w:t xml:space="preserve">Scenario </w:t>
       </w:r>
@@ -8250,7 +8268,7 @@
         </w:rPr>
         <w:t>;</w:t>
       </w:r>
-      <w:bookmarkEnd w:id="17"/>
+      <w:bookmarkEnd w:id="18"/>
     </w:p>
     <w:p>
       <w:pPr>
@@ -8441,7 +8459,7 @@
         <w:pStyle w:val="Heading2"/>
         <w:spacing w:after="0"/>
       </w:pPr>
-      <w:bookmarkStart w:id="18" w:name="_Toc530138986"/>
+      <w:bookmarkStart w:id="19" w:name="_Toc530138986"/>
       <w:r>
         <w:lastRenderedPageBreak/>
         <w:t>Scenario</w:t>
@@ -8473,7 +8491,7 @@
         </w:rPr>
         <w:t>;</w:t>
       </w:r>
-      <w:bookmarkEnd w:id="18"/>
+      <w:bookmarkEnd w:id="19"/>
     </w:p>
     <w:p>
       <w:pPr>
@@ -8632,7 +8650,7 @@
         </w:rPr>
         <w:t xml:space="preserve">Add links: </w:t>
       </w:r>
-      <w:hyperlink r:id="rId9" w:history="1">
+      <w:hyperlink r:id="rId8" w:history="1">
         <w:r>
           <w:rPr>
             <w:rStyle w:val="Hyperlink"/>
@@ -8752,7 +8770,7 @@
         <w:pStyle w:val="Heading2"/>
         <w:spacing w:after="0"/>
       </w:pPr>
-      <w:bookmarkStart w:id="19" w:name="_Toc530138987"/>
+      <w:bookmarkStart w:id="20" w:name="_Toc530138987"/>
       <w:r>
         <w:t>Scenario</w:t>
       </w:r>
@@ -8771,7 +8789,7 @@
         </w:rPr>
         <w:t>Fun fact of the day;</w:t>
       </w:r>
-      <w:bookmarkEnd w:id="19"/>
+      <w:bookmarkEnd w:id="20"/>
     </w:p>
     <w:p>
       <w:pPr>
@@ -9039,7 +9057,7 @@
         <w:pStyle w:val="Heading2"/>
         <w:spacing w:after="0"/>
       </w:pPr>
-      <w:bookmarkStart w:id="20" w:name="_Toc530138988"/>
+      <w:bookmarkStart w:id="21" w:name="_Toc530138988"/>
       <w:r>
         <w:lastRenderedPageBreak/>
         <w:t>Scenario</w:t>
@@ -9059,7 +9077,7 @@
         </w:rPr>
         <w:t>Reviewing fun facts;</w:t>
       </w:r>
-      <w:bookmarkEnd w:id="20"/>
+      <w:bookmarkEnd w:id="21"/>
     </w:p>
     <w:p>
       <w:pPr>
@@ -9298,7 +9316,7 @@
         <w:pStyle w:val="Heading2"/>
         <w:spacing w:after="0"/>
       </w:pPr>
-      <w:bookmarkStart w:id="21" w:name="_Toc530138989"/>
+      <w:bookmarkStart w:id="22" w:name="_Toc530138989"/>
       <w:r>
         <w:t>Scenario</w:t>
       </w:r>
@@ -9317,7 +9335,7 @@
         </w:rPr>
         <w:t>Posting tutorials;</w:t>
       </w:r>
-      <w:bookmarkEnd w:id="21"/>
+      <w:bookmarkEnd w:id="22"/>
     </w:p>
     <w:p>
       <w:pPr>
@@ -9353,7 +9371,7 @@
           <w:sz w:val="24"/>
         </w:rPr>
       </w:pPr>
-      <w:bookmarkStart w:id="22" w:name="_Hlk529829226"/>
+      <w:bookmarkStart w:id="23" w:name="_Hlk529829226"/>
       <w:r>
         <w:rPr>
           <w:rFonts w:eastAsia="Calibri" w:cstheme="minorHAnsi"/>
@@ -9362,7 +9380,7 @@
         <w:t>Click the "Tutorials" button that will redirect you to the Tutorials page;</w:t>
       </w:r>
     </w:p>
-    <w:bookmarkEnd w:id="22"/>
+    <w:bookmarkEnd w:id="23"/>
     <w:p>
       <w:pPr>
         <w:numPr>
@@ -9454,7 +9472,7 @@
         </w:rPr>
         <w:t>If you know a link related to this tutorial you can add it in the Video section: "</w:t>
       </w:r>
-      <w:hyperlink r:id="rId10">
+      <w:hyperlink r:id="rId9">
         <w:r>
           <w:rPr>
             <w:rFonts w:eastAsia="Calibri" w:cstheme="minorHAnsi"/>
@@ -9694,7 +9712,7 @@
         <w:pStyle w:val="Heading2"/>
         <w:spacing w:after="0"/>
       </w:pPr>
-      <w:bookmarkStart w:id="23" w:name="_Toc530138990"/>
+      <w:bookmarkStart w:id="24" w:name="_Toc530138990"/>
       <w:r>
         <w:lastRenderedPageBreak/>
         <w:t>Scenario</w:t>
@@ -9714,7 +9732,7 @@
         </w:rPr>
         <w:t>Viewing and reviewing tutorials;</w:t>
       </w:r>
-      <w:bookmarkEnd w:id="23"/>
+      <w:bookmarkEnd w:id="24"/>
     </w:p>
     <w:p>
       <w:pPr>
@@ -9923,7 +9941,7 @@
         <w:pStyle w:val="Heading2"/>
         <w:spacing w:after="0"/>
       </w:pPr>
-      <w:bookmarkStart w:id="24" w:name="_Toc530138991"/>
+      <w:bookmarkStart w:id="25" w:name="_Toc530138991"/>
       <w:r>
         <w:t>Scenario</w:t>
       </w:r>
@@ -9942,7 +9960,7 @@
         </w:rPr>
         <w:t>Accessing the global leaderboard/ranking;</w:t>
       </w:r>
-      <w:bookmarkEnd w:id="24"/>
+      <w:bookmarkEnd w:id="25"/>
     </w:p>
     <w:p>
       <w:pPr>
@@ -10130,21 +10148,7 @@
         <w:rPr>
           <w:sz w:val="24"/>
         </w:rPr>
-        <w:t xml:space="preserve"> (e.g. Position: 1: User: Andrei, Score: 250, Position 2: User </w:t>
-      </w:r>
-      <w:proofErr w:type="spellStart"/>
-      <w:r>
-        <w:rPr>
-          <w:sz w:val="24"/>
-        </w:rPr>
-        <w:t>Andreea</w:t>
-      </w:r>
-      <w:proofErr w:type="spellEnd"/>
-      <w:r>
-        <w:rPr>
-          <w:sz w:val="24"/>
-        </w:rPr>
-        <w:t>, Score 225, etc.)</w:t>
+        <w:t xml:space="preserve"> (e.g. Position: 1: User: Andrei, Score: 250, Position 2: User Andreea, Score 225, etc.)</w:t>
       </w:r>
       <w:r>
         <w:rPr>
@@ -10203,7 +10207,7 @@
         <w:pStyle w:val="Heading2"/>
         <w:spacing w:after="0"/>
       </w:pPr>
-      <w:bookmarkStart w:id="25" w:name="_Toc530138992"/>
+      <w:bookmarkStart w:id="26" w:name="_Toc530138992"/>
       <w:r>
         <w:t>Scenario</w:t>
       </w:r>
@@ -10222,7 +10226,7 @@
         </w:rPr>
         <w:t>Access to personal profile and viewing statistics;</w:t>
       </w:r>
-      <w:bookmarkEnd w:id="25"/>
+      <w:bookmarkEnd w:id="26"/>
       <w:r>
         <w:rPr>
           <w:b w:val="0"/>
@@ -10450,7 +10454,7 @@
         <w:pStyle w:val="Heading2"/>
         <w:spacing w:after="0"/>
       </w:pPr>
-      <w:bookmarkStart w:id="26" w:name="_Toc530138993"/>
+      <w:bookmarkStart w:id="27" w:name="_Toc530138993"/>
       <w:r>
         <w:t>Scenario</w:t>
       </w:r>
@@ -10469,7 +10473,7 @@
         </w:rPr>
         <w:t>Contact-the-developer;</w:t>
       </w:r>
-      <w:bookmarkEnd w:id="26"/>
+      <w:bookmarkEnd w:id="27"/>
     </w:p>
     <w:p>
       <w:pPr>
@@ -10644,7 +10648,7 @@
         <w:pStyle w:val="Heading2"/>
         <w:spacing w:after="0"/>
       </w:pPr>
-      <w:bookmarkStart w:id="27" w:name="_Toc530138994"/>
+      <w:bookmarkStart w:id="28" w:name="_Toc530138994"/>
       <w:r>
         <w:t>Scenario</w:t>
       </w:r>
@@ -10675,7 +10679,7 @@
         </w:rPr>
         <w:t xml:space="preserve"> QA page;</w:t>
       </w:r>
-      <w:bookmarkEnd w:id="27"/>
+      <w:bookmarkEnd w:id="28"/>
     </w:p>
     <w:p>
       <w:pPr>
@@ -10906,7 +10910,7 @@
         <w:pStyle w:val="Heading2"/>
         <w:spacing w:after="0"/>
       </w:pPr>
-      <w:bookmarkStart w:id="28" w:name="_Toc530138995"/>
+      <w:bookmarkStart w:id="29" w:name="_Toc530138995"/>
       <w:r>
         <w:t>Scenario</w:t>
       </w:r>
@@ -10943,7 +10947,7 @@
         </w:rPr>
         <w:t>;</w:t>
       </w:r>
-      <w:bookmarkEnd w:id="28"/>
+      <w:bookmarkEnd w:id="29"/>
     </w:p>
     <w:p>
       <w:pPr>
@@ -11201,7 +11205,7 @@
           <w:sz w:val="24"/>
         </w:rPr>
       </w:pPr>
-      <w:bookmarkStart w:id="29" w:name="_Toc530138996"/>
+      <w:bookmarkStart w:id="30" w:name="_Toc530138996"/>
       <w:r>
         <w:rPr>
           <w:rStyle w:val="Heading2Char"/>
@@ -11209,7 +11213,7 @@
         <w:lastRenderedPageBreak/>
         <w:t>Alternative Scenario #1:</w:t>
       </w:r>
-      <w:bookmarkEnd w:id="29"/>
+      <w:bookmarkEnd w:id="30"/>
       <w:r>
         <w:rPr>
           <w:sz w:val="24"/>
@@ -11330,14 +11334,14 @@
           <w:sz w:val="24"/>
         </w:rPr>
       </w:pPr>
-      <w:bookmarkStart w:id="30" w:name="_Toc530138997"/>
+      <w:bookmarkStart w:id="31" w:name="_Toc530138997"/>
       <w:r>
         <w:rPr>
           <w:rStyle w:val="Heading2Char"/>
         </w:rPr>
         <w:t>Alternative Scenario #2</w:t>
       </w:r>
-      <w:bookmarkEnd w:id="30"/>
+      <w:bookmarkEnd w:id="31"/>
       <w:r>
         <w:rPr>
           <w:b/>
@@ -11464,19 +11468,19 @@
         <w:spacing w:line="360" w:lineRule="auto"/>
         <w:jc w:val="both"/>
       </w:pPr>
-      <w:bookmarkStart w:id="31" w:name="_Toc530138998"/>
+      <w:bookmarkStart w:id="32" w:name="_Toc530138998"/>
       <w:r>
         <w:lastRenderedPageBreak/>
         <w:t>Walkthrough Evaluation Report</w:t>
       </w:r>
-      <w:bookmarkEnd w:id="31"/>
+      <w:bookmarkEnd w:id="32"/>
     </w:p>
     <w:p>
       <w:pPr>
         <w:pStyle w:val="Heading2"/>
         <w:spacing w:after="0"/>
       </w:pPr>
-      <w:bookmarkStart w:id="32" w:name="_Toc530138999"/>
+      <w:bookmarkStart w:id="33" w:name="_Toc530138999"/>
       <w:r>
         <w:rPr>
           <w:rStyle w:val="Heading2Char"/>
@@ -11496,7 +11500,7 @@
       <w:r>
         <w:t>;</w:t>
       </w:r>
-      <w:bookmarkEnd w:id="32"/>
+      <w:bookmarkEnd w:id="33"/>
     </w:p>
     <w:p>
       <w:pPr>
@@ -12393,7 +12397,7 @@
           <w:b w:val="0"/>
         </w:rPr>
       </w:pPr>
-      <w:bookmarkStart w:id="33" w:name="_Toc530139000"/>
+      <w:bookmarkStart w:id="34" w:name="_Toc530139000"/>
       <w:r>
         <w:t>Scenario</w:t>
       </w:r>
@@ -12421,7 +12425,7 @@
         </w:rPr>
         <w:t>;</w:t>
       </w:r>
-      <w:bookmarkEnd w:id="33"/>
+      <w:bookmarkEnd w:id="34"/>
     </w:p>
     <w:p>
       <w:pPr>
@@ -13313,7 +13317,7 @@
         </w:rPr>
         <w:t xml:space="preserve">Add links: </w:t>
       </w:r>
-      <w:hyperlink r:id="rId11" w:history="1">
+      <w:hyperlink r:id="rId10" w:history="1">
         <w:r>
           <w:rPr>
             <w:rStyle w:val="Hyperlink"/>
@@ -13778,14 +13782,87 @@
     </w:p>
     <w:p>
       <w:pPr>
+        <w:jc w:val="both"/>
+        <w:rPr>
+          <w:sz w:val="24"/>
+        </w:rPr>
+      </w:pPr>
+    </w:p>
+    <w:p>
+      <w:pPr>
+        <w:jc w:val="both"/>
+        <w:rPr>
+          <w:sz w:val="24"/>
+        </w:rPr>
+      </w:pPr>
+    </w:p>
+    <w:p>
+      <w:pPr>
+        <w:jc w:val="both"/>
+        <w:rPr>
+          <w:sz w:val="24"/>
+        </w:rPr>
+      </w:pPr>
+    </w:p>
+    <w:p>
+      <w:pPr>
+        <w:jc w:val="both"/>
+        <w:rPr>
+          <w:sz w:val="24"/>
+        </w:rPr>
+      </w:pPr>
+    </w:p>
+    <w:p>
+      <w:pPr>
+        <w:jc w:val="both"/>
+        <w:rPr>
+          <w:sz w:val="24"/>
+        </w:rPr>
+      </w:pPr>
+    </w:p>
+    <w:p>
+      <w:pPr>
+        <w:jc w:val="both"/>
+        <w:rPr>
+          <w:sz w:val="24"/>
+        </w:rPr>
+      </w:pPr>
+    </w:p>
+    <w:p>
+      <w:pPr>
+        <w:jc w:val="both"/>
+        <w:rPr>
+          <w:sz w:val="24"/>
+        </w:rPr>
+      </w:pPr>
+    </w:p>
+    <w:p>
+      <w:pPr>
+        <w:jc w:val="both"/>
+        <w:rPr>
+          <w:sz w:val="24"/>
+        </w:rPr>
+      </w:pPr>
+    </w:p>
+    <w:p>
+      <w:pPr>
+        <w:jc w:val="both"/>
+        <w:rPr>
+          <w:sz w:val="24"/>
+        </w:rPr>
+      </w:pPr>
+    </w:p>
+    <w:p>
+      <w:pPr>
         <w:pStyle w:val="Heading2"/>
         <w:spacing w:after="0"/>
         <w:rPr>
           <w:b w:val="0"/>
         </w:rPr>
       </w:pPr>
-      <w:bookmarkStart w:id="34" w:name="_Toc530139001"/>
-      <w:r>
+      <w:bookmarkStart w:id="35" w:name="_Toc530139001"/>
+      <w:r>
+        <w:lastRenderedPageBreak/>
         <w:t>Scenario</w:t>
       </w:r>
       <w:r>
@@ -13807,9 +13884,9 @@
         <w:rPr>
           <w:b w:val="0"/>
         </w:rPr>
-        <w:t xml:space="preserve"> -to be completed</w:t>
-      </w:r>
-      <w:bookmarkEnd w:id="34"/>
+        <w:t xml:space="preserve"> </w:t>
+      </w:r>
+      <w:bookmarkEnd w:id="35"/>
     </w:p>
     <w:p>
       <w:pPr>
@@ -13840,7 +13917,7 @@
       <w:pPr>
         <w:pStyle w:val="ListParagraph"/>
         <w:numPr>
-          <w:ilvl w:val="0"/>
+          <w:ilvl w:val="1"/>
           <w:numId w:val="31"/>
         </w:numPr>
         <w:jc w:val="both"/>
@@ -13852,6 +13929,101 @@
         <w:rPr>
           <w:sz w:val="24"/>
         </w:rPr>
+        <w:t>The user wants to view the fun fact of the day. The desired effect is to get to “Home page”, by clicking the “Home” button or typing the URL in browser.</w:t>
+      </w:r>
+    </w:p>
+    <w:p>
+      <w:pPr>
+        <w:pStyle w:val="ListParagraph"/>
+        <w:numPr>
+          <w:ilvl w:val="1"/>
+          <w:numId w:val="31"/>
+        </w:numPr>
+        <w:jc w:val="both"/>
+        <w:rPr>
+          <w:sz w:val="24"/>
+        </w:rPr>
+      </w:pPr>
+      <w:r>
+        <w:rPr>
+          <w:sz w:val="24"/>
+        </w:rPr>
+        <w:t>The user will see the correct control, because the “Home” button in the navigation bar will have an on-click effect, indicating that it has been selected.</w:t>
+      </w:r>
+    </w:p>
+    <w:p>
+      <w:pPr>
+        <w:pStyle w:val="ListParagraph"/>
+        <w:numPr>
+          <w:ilvl w:val="1"/>
+          <w:numId w:val="31"/>
+        </w:numPr>
+        <w:jc w:val="both"/>
+        <w:rPr>
+          <w:sz w:val="24"/>
+        </w:rPr>
+      </w:pPr>
+      <w:r>
+        <w:rPr>
+          <w:sz w:val="24"/>
+        </w:rPr>
+        <w:t>The user will see that the control produces the desired effect because it will lead him to the “Home page”.</w:t>
+      </w:r>
+    </w:p>
+    <w:p>
+      <w:pPr>
+        <w:pStyle w:val="ListParagraph"/>
+        <w:numPr>
+          <w:ilvl w:val="1"/>
+          <w:numId w:val="31"/>
+        </w:numPr>
+        <w:jc w:val="both"/>
+        <w:rPr>
+          <w:sz w:val="24"/>
+        </w:rPr>
+      </w:pPr>
+      <w:r>
+        <w:rPr>
+          <w:sz w:val="24"/>
+        </w:rPr>
+        <w:t>The user could click on another navigation button, but in that case, it will redirect him to an unwanted page.</w:t>
+      </w:r>
+    </w:p>
+    <w:p>
+      <w:pPr>
+        <w:pStyle w:val="ListParagraph"/>
+        <w:numPr>
+          <w:ilvl w:val="1"/>
+          <w:numId w:val="31"/>
+        </w:numPr>
+        <w:jc w:val="both"/>
+        <w:rPr>
+          <w:sz w:val="24"/>
+        </w:rPr>
+      </w:pPr>
+      <w:r>
+        <w:rPr>
+          <w:sz w:val="24"/>
+        </w:rPr>
+        <w:t>The user will understand the feedback, because the “Home page” will appear, as a result of his choice.</w:t>
+      </w:r>
+    </w:p>
+    <w:p>
+      <w:pPr>
+        <w:pStyle w:val="ListParagraph"/>
+        <w:numPr>
+          <w:ilvl w:val="0"/>
+          <w:numId w:val="31"/>
+        </w:numPr>
+        <w:jc w:val="both"/>
+        <w:rPr>
+          <w:sz w:val="24"/>
+        </w:rPr>
+      </w:pPr>
+      <w:r>
+        <w:rPr>
+          <w:sz w:val="24"/>
+        </w:rPr>
         <w:t>Click on the bullets to find the “Fun fact of the day” (e.g.</w:t>
       </w:r>
       <w:r>
@@ -13871,7 +14043,7 @@
       <w:pPr>
         <w:pStyle w:val="ListParagraph"/>
         <w:numPr>
-          <w:ilvl w:val="0"/>
+          <w:ilvl w:val="1"/>
           <w:numId w:val="31"/>
         </w:numPr>
         <w:jc w:val="both"/>
@@ -13883,6 +14055,107 @@
         <w:rPr>
           <w:sz w:val="24"/>
         </w:rPr>
+        <w:t xml:space="preserve">The user will want to find the “Fun fact of the day”, </w:t>
+      </w:r>
+      <w:r>
+        <w:rPr>
+          <w:sz w:val="24"/>
+        </w:rPr>
+        <w:t>by clicking on the bullets.</w:t>
+      </w:r>
+    </w:p>
+    <w:p>
+      <w:pPr>
+        <w:pStyle w:val="ListParagraph"/>
+        <w:numPr>
+          <w:ilvl w:val="1"/>
+          <w:numId w:val="31"/>
+        </w:numPr>
+        <w:jc w:val="both"/>
+        <w:rPr>
+          <w:sz w:val="24"/>
+        </w:rPr>
+      </w:pPr>
+      <w:r>
+        <w:rPr>
+          <w:sz w:val="24"/>
+        </w:rPr>
+        <w:t>The user will see the correct control of the fun fact of the day</w:t>
+      </w:r>
+    </w:p>
+    <w:p>
+      <w:pPr>
+        <w:pStyle w:val="ListParagraph"/>
+        <w:numPr>
+          <w:ilvl w:val="1"/>
+          <w:numId w:val="31"/>
+        </w:numPr>
+        <w:jc w:val="both"/>
+        <w:rPr>
+          <w:sz w:val="24"/>
+        </w:rPr>
+      </w:pPr>
+      <w:r>
+        <w:rPr>
+          <w:sz w:val="24"/>
+        </w:rPr>
+        <w:t>The control produces the effect desired by the user, showing him the fun fact of the day.</w:t>
+      </w:r>
+    </w:p>
+    <w:p>
+      <w:pPr>
+        <w:pStyle w:val="ListParagraph"/>
+        <w:numPr>
+          <w:ilvl w:val="1"/>
+          <w:numId w:val="31"/>
+        </w:numPr>
+        <w:jc w:val="both"/>
+        <w:rPr>
+          <w:sz w:val="24"/>
+        </w:rPr>
+      </w:pPr>
+      <w:r>
+        <w:rPr>
+          <w:sz w:val="24"/>
+        </w:rPr>
+        <w:t>The user might wait, until it pops-up into the view.</w:t>
+      </w:r>
+    </w:p>
+    <w:p>
+      <w:pPr>
+        <w:pStyle w:val="ListParagraph"/>
+        <w:numPr>
+          <w:ilvl w:val="1"/>
+          <w:numId w:val="31"/>
+        </w:numPr>
+        <w:jc w:val="both"/>
+        <w:rPr>
+          <w:sz w:val="24"/>
+        </w:rPr>
+      </w:pPr>
+      <w:r>
+        <w:rPr>
+          <w:sz w:val="24"/>
+        </w:rPr>
+        <w:t>The feedback of this step is showing the fun fact of the day.</w:t>
+      </w:r>
+    </w:p>
+    <w:p>
+      <w:pPr>
+        <w:pStyle w:val="ListParagraph"/>
+        <w:numPr>
+          <w:ilvl w:val="0"/>
+          <w:numId w:val="31"/>
+        </w:numPr>
+        <w:jc w:val="both"/>
+        <w:rPr>
+          <w:sz w:val="24"/>
+        </w:rPr>
+      </w:pPr>
+      <w:r>
+        <w:rPr>
+          <w:sz w:val="24"/>
+        </w:rPr>
         <w:t>View what the fun fact has to offer (Firefox logo – red panda comparison image, shortened content) and/or click on it for more details;</w:t>
       </w:r>
     </w:p>
@@ -13890,9 +14163,116 @@
       <w:pPr>
         <w:pStyle w:val="ListParagraph"/>
         <w:numPr>
-          <w:ilvl w:val="0"/>
+          <w:ilvl w:val="1"/>
           <w:numId w:val="31"/>
         </w:numPr>
+        <w:jc w:val="both"/>
+        <w:rPr>
+          <w:sz w:val="24"/>
+        </w:rPr>
+      </w:pPr>
+      <w:r>
+        <w:rPr>
+          <w:sz w:val="24"/>
+        </w:rPr>
+        <w:t xml:space="preserve">The user will want to </w:t>
+      </w:r>
+      <w:r>
+        <w:rPr>
+          <w:sz w:val="24"/>
+        </w:rPr>
+        <w:t>see what the “Fun fact of the day” offers to him, and if it stirs up his interest.</w:t>
+      </w:r>
+    </w:p>
+    <w:p>
+      <w:pPr>
+        <w:pStyle w:val="ListParagraph"/>
+        <w:numPr>
+          <w:ilvl w:val="1"/>
+          <w:numId w:val="31"/>
+        </w:numPr>
+        <w:jc w:val="both"/>
+        <w:rPr>
+          <w:sz w:val="24"/>
+        </w:rPr>
+      </w:pPr>
+      <w:r>
+        <w:rPr>
+          <w:sz w:val="24"/>
+        </w:rPr>
+        <w:t>The user will</w:t>
+      </w:r>
+      <w:r>
+        <w:rPr>
+          <w:sz w:val="24"/>
+        </w:rPr>
+        <w:t xml:space="preserve"> see the correct control of the fun fact of the day, given the fact that it will pop-up into his view</w:t>
+      </w:r>
+    </w:p>
+    <w:p>
+      <w:pPr>
+        <w:pStyle w:val="ListParagraph"/>
+        <w:numPr>
+          <w:ilvl w:val="1"/>
+          <w:numId w:val="31"/>
+        </w:numPr>
+        <w:jc w:val="both"/>
+        <w:rPr>
+          <w:sz w:val="24"/>
+        </w:rPr>
+      </w:pPr>
+      <w:r>
+        <w:rPr>
+          <w:sz w:val="24"/>
+        </w:rPr>
+        <w:t>The control produces the effect desired by the user, showing him details about the Fun fact of the day.</w:t>
+      </w:r>
+    </w:p>
+    <w:p>
+      <w:pPr>
+        <w:pStyle w:val="ListParagraph"/>
+        <w:numPr>
+          <w:ilvl w:val="1"/>
+          <w:numId w:val="31"/>
+        </w:numPr>
+        <w:jc w:val="both"/>
+        <w:rPr>
+          <w:sz w:val="24"/>
+        </w:rPr>
+      </w:pPr>
+      <w:r>
+        <w:rPr>
+          <w:sz w:val="24"/>
+        </w:rPr>
+        <w:t>The user could click on the Fun fact of the day, if he wants to be redirected to the fun fact complete page.</w:t>
+      </w:r>
+    </w:p>
+    <w:p>
+      <w:pPr>
+        <w:pStyle w:val="ListParagraph"/>
+        <w:numPr>
+          <w:ilvl w:val="1"/>
+          <w:numId w:val="31"/>
+        </w:numPr>
+        <w:jc w:val="both"/>
+        <w:rPr>
+          <w:sz w:val="24"/>
+        </w:rPr>
+      </w:pPr>
+      <w:r>
+        <w:rPr>
+          <w:sz w:val="24"/>
+        </w:rPr>
+        <w:t>The feedback of this step is showing details of the fun fact of the day.</w:t>
+      </w:r>
+    </w:p>
+    <w:p>
+      <w:pPr>
+        <w:pStyle w:val="ListParagraph"/>
+        <w:numPr>
+          <w:ilvl w:val="0"/>
+          <w:numId w:val="31"/>
+        </w:numPr>
         <w:spacing w:after="0"/>
         <w:jc w:val="both"/>
         <w:rPr>
@@ -13908,502 +14288,544 @@
     </w:p>
     <w:p>
       <w:pPr>
-        <w:rPr>
-          <w:b/>
-          <w:sz w:val="24"/>
-        </w:rPr>
-      </w:pPr>
-      <w:r>
-        <w:br w:type="page"/>
-      </w:r>
+        <w:pStyle w:val="ListParagraph"/>
+        <w:numPr>
+          <w:ilvl w:val="1"/>
+          <w:numId w:val="31"/>
+        </w:numPr>
+        <w:spacing w:after="0"/>
+        <w:jc w:val="both"/>
+        <w:rPr>
+          <w:sz w:val="24"/>
+        </w:rPr>
+      </w:pPr>
+      <w:r>
+        <w:rPr>
+          <w:sz w:val="24"/>
+        </w:rPr>
+        <w:t>The user will want to see the Fun fact of the day page, if he is interested.</w:t>
+      </w:r>
+    </w:p>
+    <w:p>
+      <w:pPr>
+        <w:pStyle w:val="ListParagraph"/>
+        <w:numPr>
+          <w:ilvl w:val="1"/>
+          <w:numId w:val="31"/>
+        </w:numPr>
+        <w:spacing w:after="0"/>
+        <w:jc w:val="both"/>
+        <w:rPr>
+          <w:sz w:val="24"/>
+        </w:rPr>
+      </w:pPr>
+      <w:r>
+        <w:rPr>
+          <w:sz w:val="24"/>
+        </w:rPr>
+        <w:t>The user will see the correct control, because by pressing on the fun fact, he will be redirected to its page.</w:t>
+      </w:r>
+    </w:p>
+    <w:p>
+      <w:pPr>
+        <w:pStyle w:val="ListParagraph"/>
+        <w:numPr>
+          <w:ilvl w:val="1"/>
+          <w:numId w:val="31"/>
+        </w:numPr>
+        <w:spacing w:after="0"/>
+        <w:jc w:val="both"/>
+        <w:rPr>
+          <w:sz w:val="24"/>
+        </w:rPr>
+      </w:pPr>
+      <w:r>
+        <w:rPr>
+          <w:sz w:val="24"/>
+        </w:rPr>
+        <w:t>The control produces the effect desired by the user, redirecting him to the fun fact page.</w:t>
+      </w:r>
+    </w:p>
+    <w:p>
+      <w:pPr>
+        <w:pStyle w:val="ListParagraph"/>
+        <w:numPr>
+          <w:ilvl w:val="1"/>
+          <w:numId w:val="31"/>
+        </w:numPr>
+        <w:spacing w:after="0"/>
+        <w:jc w:val="both"/>
+        <w:rPr>
+          <w:sz w:val="24"/>
+        </w:rPr>
+      </w:pPr>
+      <w:r>
+        <w:rPr>
+          <w:sz w:val="24"/>
+        </w:rPr>
+        <w:t>If the user is not interested, he could scroll down or close the fun fact of the day.</w:t>
+      </w:r>
+    </w:p>
+    <w:p>
+      <w:pPr>
+        <w:pStyle w:val="ListParagraph"/>
+        <w:numPr>
+          <w:ilvl w:val="1"/>
+          <w:numId w:val="31"/>
+        </w:numPr>
+        <w:spacing w:after="0"/>
+        <w:jc w:val="both"/>
+        <w:rPr>
+          <w:sz w:val="24"/>
+        </w:rPr>
+      </w:pPr>
+      <w:r>
+        <w:rPr>
+          <w:sz w:val="24"/>
+        </w:rPr>
+        <w:t>The user will understand the feedback, because he will either be redirected to the fun fact of the day page, or simply the Fun fact of the day pop-up will be closed.</w:t>
+      </w:r>
+    </w:p>
+    <w:p>
+      <w:pPr>
+        <w:spacing w:after="0"/>
+        <w:jc w:val="both"/>
+        <w:rPr>
+          <w:sz w:val="24"/>
+        </w:rPr>
+      </w:pPr>
     </w:p>
     <w:p>
       <w:pPr>
         <w:pStyle w:val="Heading2"/>
         <w:spacing w:after="0"/>
       </w:pPr>
-      <w:bookmarkStart w:id="35" w:name="_Toc530139002"/>
-      <w:r>
+      <w:bookmarkStart w:id="36" w:name="_Toc530139002"/>
+      <w:r>
+        <w:t>Scenario</w:t>
+      </w:r>
+      <w:r>
+        <w:t xml:space="preserve"> #</w:t>
+      </w:r>
+      <w:r>
+        <w:t>5</w:t>
+      </w:r>
+      <w:r>
+        <w:t xml:space="preserve">: </w:t>
+      </w:r>
+      <w:r>
+        <w:rPr>
+          <w:b w:val="0"/>
+        </w:rPr>
+        <w:t>Reviewing fun facts</w:t>
+      </w:r>
+      <w:bookmarkEnd w:id="36"/>
+    </w:p>
+    <w:p>
+      <w:pPr>
+        <w:pStyle w:val="ListParagraph"/>
+        <w:numPr>
+          <w:ilvl w:val="0"/>
+          <w:numId w:val="32"/>
+        </w:numPr>
+        <w:jc w:val="both"/>
+        <w:rPr>
+          <w:b/>
+          <w:sz w:val="24"/>
+        </w:rPr>
+      </w:pPr>
+      <w:r>
+        <w:rPr>
+          <w:sz w:val="24"/>
+        </w:rPr>
+        <w:t>Click on</w:t>
+      </w:r>
+      <w:r>
+        <w:rPr>
+          <w:sz w:val="24"/>
+        </w:rPr>
+        <w:t xml:space="preserve"> the “</w:t>
+      </w:r>
+      <w:r>
+        <w:rPr>
+          <w:sz w:val="24"/>
+        </w:rPr>
+        <w:t>F</w:t>
+      </w:r>
+      <w:r>
+        <w:rPr>
+          <w:sz w:val="24"/>
+        </w:rPr>
+        <w:t>un fact page”;</w:t>
+      </w:r>
+    </w:p>
+    <w:p>
+      <w:pPr>
+        <w:pStyle w:val="ListParagraph"/>
+        <w:numPr>
+          <w:ilvl w:val="0"/>
+          <w:numId w:val="44"/>
+        </w:numPr>
+        <w:jc w:val="both"/>
+        <w:rPr>
+          <w:b/>
+          <w:sz w:val="24"/>
+        </w:rPr>
+      </w:pPr>
+      <w:r>
+        <w:rPr>
+          <w:sz w:val="24"/>
+        </w:rPr>
+        <w:t>The user wants to view fun facts. The desired effect is to get to the “Fun fact page”, by clicking the corresponding button in the navigation bar.</w:t>
+      </w:r>
+    </w:p>
+    <w:p>
+      <w:pPr>
+        <w:pStyle w:val="ListParagraph"/>
+        <w:numPr>
+          <w:ilvl w:val="0"/>
+          <w:numId w:val="44"/>
+        </w:numPr>
+        <w:jc w:val="both"/>
+        <w:rPr>
+          <w:b/>
+          <w:sz w:val="24"/>
+        </w:rPr>
+      </w:pPr>
+      <w:r>
+        <w:rPr>
+          <w:sz w:val="24"/>
+        </w:rPr>
+        <w:t>The user will see the correct control, because the “Fun fact” button in the navigation bar will have an on-click effect, indicating that it has been selected</w:t>
+      </w:r>
+    </w:p>
+    <w:p>
+      <w:pPr>
+        <w:pStyle w:val="ListParagraph"/>
+        <w:numPr>
+          <w:ilvl w:val="0"/>
+          <w:numId w:val="44"/>
+        </w:numPr>
+        <w:jc w:val="both"/>
+        <w:rPr>
+          <w:b/>
+          <w:sz w:val="24"/>
+        </w:rPr>
+      </w:pPr>
+      <w:r>
+        <w:rPr>
+          <w:sz w:val="24"/>
+        </w:rPr>
+        <w:t>The control produces the desired effect, as long as the user clicks on the right element in the navigation bar.</w:t>
+      </w:r>
+    </w:p>
+    <w:p>
+      <w:pPr>
+        <w:pStyle w:val="ListParagraph"/>
+        <w:numPr>
+          <w:ilvl w:val="0"/>
+          <w:numId w:val="44"/>
+        </w:numPr>
+        <w:jc w:val="both"/>
+        <w:rPr>
+          <w:b/>
+          <w:sz w:val="24"/>
+        </w:rPr>
+      </w:pPr>
+      <w:r>
+        <w:rPr>
+          <w:sz w:val="24"/>
+        </w:rPr>
+        <w:t>The user could click on another navigation button, which will redirect him to a completely different page. In that case he/she will see the mistake.</w:t>
+      </w:r>
+    </w:p>
+    <w:p>
+      <w:pPr>
+        <w:pStyle w:val="ListParagraph"/>
+        <w:numPr>
+          <w:ilvl w:val="0"/>
+          <w:numId w:val="44"/>
+        </w:numPr>
+        <w:jc w:val="both"/>
+        <w:rPr>
+          <w:b/>
+          <w:sz w:val="24"/>
+        </w:rPr>
+      </w:pPr>
+      <w:r>
+        <w:rPr>
+          <w:sz w:val="24"/>
+        </w:rPr>
+        <w:t>The user will understand the feedback, because if he/she clicks on the “Fun fact page”, a list of fun facts will appear(desired page), and the button will have a clicked effect.</w:t>
+      </w:r>
+      <w:r>
+        <w:rPr>
+          <w:sz w:val="24"/>
+        </w:rPr>
+        <w:t xml:space="preserve"> If instead, the user got to another page, the content and the selected button will be different.</w:t>
+      </w:r>
+    </w:p>
+    <w:p>
+      <w:pPr>
+        <w:pStyle w:val="ListParagraph"/>
+        <w:numPr>
+          <w:ilvl w:val="0"/>
+          <w:numId w:val="32"/>
+        </w:numPr>
+        <w:jc w:val="both"/>
+        <w:rPr>
+          <w:sz w:val="24"/>
+        </w:rPr>
+      </w:pPr>
+      <w:r>
+        <w:rPr>
+          <w:sz w:val="24"/>
+        </w:rPr>
+        <w:t>Click on the “Did you know? – Firefox” fun fact;</w:t>
+      </w:r>
+    </w:p>
+    <w:p>
+      <w:pPr>
+        <w:pStyle w:val="ListParagraph"/>
+        <w:numPr>
+          <w:ilvl w:val="0"/>
+          <w:numId w:val="45"/>
+        </w:numPr>
+        <w:jc w:val="both"/>
+        <w:rPr>
+          <w:sz w:val="24"/>
+        </w:rPr>
+      </w:pPr>
+      <w:r>
+        <w:rPr>
+          <w:sz w:val="24"/>
+        </w:rPr>
+        <w:t>The user wants to select a fun fact from the list of the fun facts by clicking on the region of the fact, in order to like, dislike, share and/or comment.</w:t>
+      </w:r>
+    </w:p>
+    <w:p>
+      <w:pPr>
+        <w:pStyle w:val="ListParagraph"/>
+        <w:numPr>
+          <w:ilvl w:val="0"/>
+          <w:numId w:val="45"/>
+        </w:numPr>
+        <w:jc w:val="both"/>
+        <w:rPr>
+          <w:sz w:val="24"/>
+        </w:rPr>
+      </w:pPr>
+      <w:r>
+        <w:rPr>
+          <w:sz w:val="24"/>
+        </w:rPr>
+        <w:t>The user will see the correct control of the fun fact being selected.</w:t>
+      </w:r>
+    </w:p>
+    <w:p>
+      <w:pPr>
+        <w:pStyle w:val="ListParagraph"/>
+        <w:numPr>
+          <w:ilvl w:val="0"/>
+          <w:numId w:val="45"/>
+        </w:numPr>
+        <w:jc w:val="both"/>
+        <w:rPr>
+          <w:sz w:val="24"/>
+        </w:rPr>
+      </w:pPr>
+      <w:r>
+        <w:rPr>
+          <w:sz w:val="24"/>
+        </w:rPr>
+        <w:t>The control produces the desired ef</w:t>
+      </w:r>
+      <w:r>
+        <w:rPr>
+          <w:sz w:val="24"/>
+        </w:rPr>
+        <w:t>fect of showing the fun fact to the user, given he/she clicked on its region.</w:t>
+      </w:r>
+    </w:p>
+    <w:p>
+      <w:pPr>
+        <w:pStyle w:val="ListParagraph"/>
+        <w:numPr>
+          <w:ilvl w:val="0"/>
+          <w:numId w:val="45"/>
+        </w:numPr>
+        <w:jc w:val="both"/>
+        <w:rPr>
+          <w:sz w:val="24"/>
+        </w:rPr>
+      </w:pPr>
+      <w:r>
+        <w:rPr>
+          <w:sz w:val="24"/>
+        </w:rPr>
+        <w:t xml:space="preserve">There is no other control that the user might select. </w:t>
+      </w:r>
+    </w:p>
+    <w:p>
+      <w:pPr>
+        <w:pStyle w:val="ListParagraph"/>
+        <w:numPr>
+          <w:ilvl w:val="0"/>
+          <w:numId w:val="45"/>
+        </w:numPr>
+        <w:jc w:val="both"/>
+        <w:rPr>
+          <w:sz w:val="24"/>
+        </w:rPr>
+      </w:pPr>
+      <w:r>
+        <w:rPr>
+          <w:sz w:val="24"/>
+        </w:rPr>
+        <w:t>The feedback of this step is showing that the fun fact is selected, by emphasizing its borders and making a selected style for its region. The user will automatically see the fun fact being selected after he/she clicks on it.</w:t>
+      </w:r>
+    </w:p>
+    <w:p>
+      <w:pPr>
+        <w:pStyle w:val="ListParagraph"/>
+        <w:numPr>
+          <w:ilvl w:val="0"/>
+          <w:numId w:val="32"/>
+        </w:numPr>
+        <w:jc w:val="both"/>
+        <w:rPr>
+          <w:sz w:val="24"/>
+        </w:rPr>
+      </w:pPr>
+      <w:r>
+        <w:rPr>
+          <w:sz w:val="24"/>
+        </w:rPr>
+        <w:t>Click on either the “Like”, “Dislike” or “Share” button;</w:t>
+      </w:r>
+    </w:p>
+    <w:p>
+      <w:pPr>
+        <w:pStyle w:val="ListParagraph"/>
+        <w:numPr>
+          <w:ilvl w:val="0"/>
+          <w:numId w:val="46"/>
+        </w:numPr>
+        <w:jc w:val="both"/>
+        <w:rPr>
+          <w:sz w:val="24"/>
+        </w:rPr>
+      </w:pPr>
+      <w:r>
+        <w:rPr>
+          <w:sz w:val="24"/>
+        </w:rPr>
+        <w:t>The user wants to produce the effect of giving feedback to a fun fact (like dislike) or to share it. There are 3 buttons available for this actions. The user has to select one of them in order to perform the desired action.</w:t>
+      </w:r>
+    </w:p>
+    <w:p>
+      <w:pPr>
+        <w:pStyle w:val="ListParagraph"/>
+        <w:numPr>
+          <w:ilvl w:val="0"/>
+          <w:numId w:val="46"/>
+        </w:numPr>
+        <w:jc w:val="both"/>
+        <w:rPr>
+          <w:sz w:val="24"/>
+        </w:rPr>
+      </w:pPr>
+      <w:r>
+        <w:rPr>
+          <w:sz w:val="24"/>
+        </w:rPr>
+        <w:t>The control produces the desired effect of liking/disliking/sharing the fun fact.</w:t>
+      </w:r>
+    </w:p>
+    <w:p>
+      <w:pPr>
+        <w:pStyle w:val="ListParagraph"/>
+        <w:numPr>
+          <w:ilvl w:val="0"/>
+          <w:numId w:val="46"/>
+        </w:numPr>
+        <w:jc w:val="both"/>
+        <w:rPr>
+          <w:sz w:val="24"/>
+        </w:rPr>
+      </w:pPr>
+      <w:r>
+        <w:rPr>
+          <w:sz w:val="24"/>
+        </w:rPr>
+        <w:t>The user will see the correct control, as the corresponding button will have an “on hover” style before clicking, and a permanently selected style after clicking.</w:t>
+      </w:r>
+    </w:p>
+    <w:p>
+      <w:pPr>
+        <w:pStyle w:val="ListParagraph"/>
+        <w:numPr>
+          <w:ilvl w:val="0"/>
+          <w:numId w:val="46"/>
+        </w:numPr>
+        <w:jc w:val="both"/>
+        <w:rPr>
+          <w:sz w:val="24"/>
+        </w:rPr>
+      </w:pPr>
+      <w:r>
+        <w:rPr>
+          <w:sz w:val="24"/>
+        </w:rPr>
+        <w:t>The user might click on another close button (eg dislike instead of like), in case of which he can undo the action by clicking on the button again.</w:t>
+      </w:r>
+    </w:p>
+    <w:p>
+      <w:pPr>
+        <w:pStyle w:val="ListParagraph"/>
+        <w:numPr>
+          <w:ilvl w:val="0"/>
+          <w:numId w:val="46"/>
+        </w:numPr>
+        <w:jc w:val="both"/>
+        <w:rPr>
+          <w:sz w:val="24"/>
+        </w:rPr>
+      </w:pPr>
+      <w:r>
+        <w:rPr>
+          <w:sz w:val="24"/>
+        </w:rPr>
+        <w:t>The user will understand the feedback: e.g. in case of pressing the like button, the button will have a selected style (another color, thicker border), and the like count will increase by one. In case the user wants to undo the action, another press on the button will result in the button having a deselected style and the like/dislike count decreasing by one.</w:t>
+      </w:r>
+    </w:p>
+    <w:p>
+      <w:pPr>
+        <w:jc w:val="both"/>
+        <w:rPr>
+          <w:sz w:val="24"/>
+        </w:rPr>
+      </w:pPr>
+    </w:p>
+    <w:p>
+      <w:pPr>
+        <w:pStyle w:val="ListParagraph"/>
+        <w:numPr>
+          <w:ilvl w:val="0"/>
+          <w:numId w:val="32"/>
+        </w:numPr>
+        <w:jc w:val="both"/>
+        <w:rPr>
+          <w:sz w:val="24"/>
+        </w:rPr>
+      </w:pPr>
+      <w:r>
+        <w:rPr>
+          <w:sz w:val="24"/>
+        </w:rPr>
         <w:lastRenderedPageBreak/>
-        <w:t>Scenario</w:t>
-      </w:r>
-      <w:r>
-        <w:t xml:space="preserve"> #</w:t>
-      </w:r>
-      <w:r>
-        <w:t>5</w:t>
-      </w:r>
-      <w:r>
-        <w:t xml:space="preserve">: </w:t>
-      </w:r>
-      <w:r>
-        <w:rPr>
-          <w:b w:val="0"/>
-        </w:rPr>
-        <w:t>Reviewing fun facts</w:t>
-      </w:r>
-      <w:bookmarkEnd w:id="35"/>
-    </w:p>
-    <w:p>
-      <w:pPr>
-        <w:pStyle w:val="ListParagraph"/>
-        <w:numPr>
-          <w:ilvl w:val="0"/>
-          <w:numId w:val="32"/>
-        </w:numPr>
-        <w:jc w:val="both"/>
-        <w:rPr>
-          <w:b/>
-          <w:sz w:val="24"/>
-        </w:rPr>
-      </w:pPr>
-      <w:r>
-        <w:rPr>
-          <w:sz w:val="24"/>
-        </w:rPr>
-        <w:t>Click on</w:t>
-      </w:r>
-      <w:r>
-        <w:rPr>
-          <w:sz w:val="24"/>
-        </w:rPr>
-        <w:t xml:space="preserve"> the “</w:t>
-      </w:r>
-      <w:r>
-        <w:rPr>
-          <w:sz w:val="24"/>
-        </w:rPr>
-        <w:t>F</w:t>
-      </w:r>
-      <w:r>
-        <w:rPr>
-          <w:sz w:val="24"/>
-        </w:rPr>
-        <w:t>un fact page”;</w:t>
-      </w:r>
-    </w:p>
-    <w:p>
-      <w:pPr>
-        <w:pStyle w:val="ListParagraph"/>
-        <w:numPr>
-          <w:ilvl w:val="0"/>
-          <w:numId w:val="44"/>
-        </w:numPr>
-        <w:jc w:val="both"/>
-        <w:rPr>
-          <w:b/>
-          <w:sz w:val="24"/>
-        </w:rPr>
-      </w:pPr>
-      <w:r>
-        <w:rPr>
-          <w:sz w:val="24"/>
-        </w:rPr>
-        <w:t>The user wants to view fun facts. The desired effect is to get to the “Fun fact page”, by clicking the corresponding button in the navigation bar.</w:t>
-      </w:r>
-    </w:p>
-    <w:p>
-      <w:pPr>
-        <w:pStyle w:val="ListParagraph"/>
-        <w:numPr>
-          <w:ilvl w:val="0"/>
-          <w:numId w:val="44"/>
-        </w:numPr>
-        <w:jc w:val="both"/>
-        <w:rPr>
-          <w:b/>
-          <w:sz w:val="24"/>
-        </w:rPr>
-      </w:pPr>
-      <w:r>
-        <w:rPr>
-          <w:sz w:val="24"/>
-        </w:rPr>
-        <w:t>The user will see the correct control, because the “Fun fact” button in the navigation bar will have an on-click effect, indicating that it has been selected</w:t>
-      </w:r>
-    </w:p>
-    <w:p>
-      <w:pPr>
-        <w:pStyle w:val="ListParagraph"/>
-        <w:numPr>
-          <w:ilvl w:val="0"/>
-          <w:numId w:val="44"/>
-        </w:numPr>
-        <w:jc w:val="both"/>
-        <w:rPr>
-          <w:b/>
-          <w:sz w:val="24"/>
-        </w:rPr>
-      </w:pPr>
-      <w:r>
-        <w:rPr>
-          <w:sz w:val="24"/>
-        </w:rPr>
-        <w:t>The control produces the desired effect, as long as the user clicks on the right element in the navigation bar.</w:t>
-      </w:r>
-    </w:p>
-    <w:p>
-      <w:pPr>
-        <w:pStyle w:val="ListParagraph"/>
-        <w:numPr>
-          <w:ilvl w:val="0"/>
-          <w:numId w:val="44"/>
-        </w:numPr>
-        <w:jc w:val="both"/>
-        <w:rPr>
-          <w:b/>
-          <w:sz w:val="24"/>
-        </w:rPr>
-      </w:pPr>
-      <w:r>
-        <w:rPr>
-          <w:sz w:val="24"/>
-        </w:rPr>
-        <w:t>The user could click on another navigation button, which will redirect him to a completely different page. In that case he/she will see the mistake.</w:t>
-      </w:r>
-    </w:p>
-    <w:p>
-      <w:pPr>
-        <w:pStyle w:val="ListParagraph"/>
-        <w:numPr>
-          <w:ilvl w:val="0"/>
-          <w:numId w:val="44"/>
-        </w:numPr>
-        <w:jc w:val="both"/>
-        <w:rPr>
-          <w:b/>
-          <w:sz w:val="24"/>
-        </w:rPr>
-      </w:pPr>
-      <w:r>
-        <w:rPr>
-          <w:sz w:val="24"/>
-        </w:rPr>
-        <w:t xml:space="preserve">The user will understand the feedback, because if he/she clicks on the “Fun fact page”, a list of fun facts will </w:t>
-      </w:r>
-      <w:proofErr w:type="gramStart"/>
-      <w:r>
-        <w:rPr>
-          <w:sz w:val="24"/>
-        </w:rPr>
-        <w:t>appear(</w:t>
-      </w:r>
-      <w:proofErr w:type="gramEnd"/>
-      <w:r>
-        <w:rPr>
-          <w:sz w:val="24"/>
-        </w:rPr>
-        <w:t>desired page), and the button will have a clicked effect.</w:t>
-      </w:r>
-      <w:r>
-        <w:rPr>
-          <w:sz w:val="24"/>
-        </w:rPr>
-        <w:t xml:space="preserve"> If instead, the user got to another page, the content and the selected button will be different.</w:t>
-      </w:r>
-    </w:p>
-    <w:p>
-      <w:pPr>
-        <w:pStyle w:val="ListParagraph"/>
-        <w:numPr>
-          <w:ilvl w:val="0"/>
-          <w:numId w:val="32"/>
-        </w:numPr>
-        <w:jc w:val="both"/>
-        <w:rPr>
-          <w:sz w:val="24"/>
-        </w:rPr>
-      </w:pPr>
-      <w:r>
-        <w:rPr>
-          <w:sz w:val="24"/>
-        </w:rPr>
-        <w:t>Click on the “Did you know? – Firefox” fun fact;</w:t>
-      </w:r>
-    </w:p>
-    <w:p>
-      <w:pPr>
-        <w:pStyle w:val="ListParagraph"/>
-        <w:numPr>
-          <w:ilvl w:val="0"/>
-          <w:numId w:val="45"/>
-        </w:numPr>
-        <w:jc w:val="both"/>
-        <w:rPr>
-          <w:sz w:val="24"/>
-        </w:rPr>
-      </w:pPr>
-      <w:r>
-        <w:rPr>
-          <w:sz w:val="24"/>
-        </w:rPr>
-        <w:t>The user wants to select a fun fact from the list of the fun facts by clicking on the region of the fact, in order to like, dislike, share and/or comment.</w:t>
-      </w:r>
-    </w:p>
-    <w:p>
-      <w:pPr>
-        <w:pStyle w:val="ListParagraph"/>
-        <w:numPr>
-          <w:ilvl w:val="0"/>
-          <w:numId w:val="45"/>
-        </w:numPr>
-        <w:jc w:val="both"/>
-        <w:rPr>
-          <w:sz w:val="24"/>
-        </w:rPr>
-      </w:pPr>
-      <w:r>
-        <w:rPr>
-          <w:sz w:val="24"/>
-        </w:rPr>
-        <w:t>The user will see the correct control of the fun fact being selected.</w:t>
-      </w:r>
-    </w:p>
-    <w:p>
-      <w:pPr>
-        <w:pStyle w:val="ListParagraph"/>
-        <w:numPr>
-          <w:ilvl w:val="0"/>
-          <w:numId w:val="45"/>
-        </w:numPr>
-        <w:jc w:val="both"/>
-        <w:rPr>
-          <w:sz w:val="24"/>
-        </w:rPr>
-      </w:pPr>
-      <w:r>
-        <w:rPr>
-          <w:sz w:val="24"/>
-        </w:rPr>
-        <w:t>The control produces the desired ef</w:t>
-      </w:r>
-      <w:r>
-        <w:rPr>
-          <w:sz w:val="24"/>
-        </w:rPr>
-        <w:t>fect of showing the fun fact to the user, given he/she clicked on its region.</w:t>
-      </w:r>
-    </w:p>
-    <w:p>
-      <w:pPr>
-        <w:pStyle w:val="ListParagraph"/>
-        <w:numPr>
-          <w:ilvl w:val="0"/>
-          <w:numId w:val="45"/>
-        </w:numPr>
-        <w:jc w:val="both"/>
-        <w:rPr>
-          <w:sz w:val="24"/>
-        </w:rPr>
-      </w:pPr>
-      <w:r>
-        <w:rPr>
-          <w:sz w:val="24"/>
-        </w:rPr>
-        <w:t xml:space="preserve">There is no other control that the user might select. </w:t>
-      </w:r>
-    </w:p>
-    <w:p>
-      <w:pPr>
-        <w:pStyle w:val="ListParagraph"/>
-        <w:numPr>
-          <w:ilvl w:val="0"/>
-          <w:numId w:val="45"/>
-        </w:numPr>
-        <w:jc w:val="both"/>
-        <w:rPr>
-          <w:sz w:val="24"/>
-        </w:rPr>
-      </w:pPr>
-      <w:r>
-        <w:rPr>
-          <w:sz w:val="24"/>
-        </w:rPr>
-        <w:t>The feedback of this step is showing that the fun fact is selected, by emphasizing its borders and making a selected style for its region. The user will automatically see the fun fact being selected after he/she clicks on it.</w:t>
-      </w:r>
-    </w:p>
-    <w:p>
-      <w:pPr>
-        <w:pStyle w:val="ListParagraph"/>
-        <w:numPr>
-          <w:ilvl w:val="0"/>
-          <w:numId w:val="32"/>
-        </w:numPr>
-        <w:jc w:val="both"/>
-        <w:rPr>
-          <w:sz w:val="24"/>
-        </w:rPr>
-      </w:pPr>
-      <w:r>
-        <w:rPr>
-          <w:sz w:val="24"/>
-        </w:rPr>
-        <w:t>Click on either the “Like”, “Dislike” or “Share” button;</w:t>
-      </w:r>
-    </w:p>
-    <w:p>
-      <w:pPr>
-        <w:pStyle w:val="ListParagraph"/>
-        <w:numPr>
-          <w:ilvl w:val="0"/>
-          <w:numId w:val="46"/>
-        </w:numPr>
-        <w:jc w:val="both"/>
-        <w:rPr>
-          <w:sz w:val="24"/>
-        </w:rPr>
-      </w:pPr>
-      <w:r>
-        <w:rPr>
-          <w:sz w:val="24"/>
-        </w:rPr>
-        <w:t xml:space="preserve">The user wants to produce the effect of giving feedback to a fun fact (like dislike) or to share it. There are 3 buttons available for </w:t>
-      </w:r>
-      <w:proofErr w:type="gramStart"/>
-      <w:r>
-        <w:rPr>
-          <w:sz w:val="24"/>
-        </w:rPr>
-        <w:t>this actions</w:t>
-      </w:r>
-      <w:proofErr w:type="gramEnd"/>
-      <w:r>
-        <w:rPr>
-          <w:sz w:val="24"/>
-        </w:rPr>
-        <w:t>. The user has to select one of them in order to perform the desired action.</w:t>
-      </w:r>
-    </w:p>
-    <w:p>
-      <w:pPr>
-        <w:pStyle w:val="ListParagraph"/>
-        <w:numPr>
-          <w:ilvl w:val="0"/>
-          <w:numId w:val="46"/>
-        </w:numPr>
-        <w:jc w:val="both"/>
-        <w:rPr>
-          <w:sz w:val="24"/>
-        </w:rPr>
-      </w:pPr>
-      <w:r>
-        <w:rPr>
-          <w:sz w:val="24"/>
-        </w:rPr>
-        <w:t>The control produces the desired effect of liking/disliking/sharing the fun fact.</w:t>
-      </w:r>
-    </w:p>
-    <w:p>
-      <w:pPr>
-        <w:pStyle w:val="ListParagraph"/>
-        <w:numPr>
-          <w:ilvl w:val="0"/>
-          <w:numId w:val="46"/>
-        </w:numPr>
-        <w:jc w:val="both"/>
-        <w:rPr>
-          <w:sz w:val="24"/>
-        </w:rPr>
-      </w:pPr>
-      <w:r>
-        <w:rPr>
-          <w:sz w:val="24"/>
-        </w:rPr>
-        <w:t xml:space="preserve">The user will see the correct control, as the corresponding button will have an “on hover” style before </w:t>
-      </w:r>
-      <w:proofErr w:type="gramStart"/>
-      <w:r>
-        <w:rPr>
-          <w:sz w:val="24"/>
-        </w:rPr>
-        <w:t>clicking,</w:t>
-      </w:r>
-      <w:proofErr w:type="gramEnd"/>
-      <w:r>
-        <w:rPr>
-          <w:sz w:val="24"/>
-        </w:rPr>
-        <w:t xml:space="preserve"> and a permanently selected style after clicking.</w:t>
-      </w:r>
-    </w:p>
-    <w:p>
-      <w:pPr>
-        <w:pStyle w:val="ListParagraph"/>
-        <w:numPr>
-          <w:ilvl w:val="0"/>
-          <w:numId w:val="46"/>
-        </w:numPr>
-        <w:jc w:val="both"/>
-        <w:rPr>
-          <w:sz w:val="24"/>
-        </w:rPr>
-      </w:pPr>
-      <w:r>
-        <w:rPr>
-          <w:sz w:val="24"/>
-        </w:rPr>
-        <w:t>The user might click on another close button (</w:t>
-      </w:r>
-      <w:proofErr w:type="spellStart"/>
-      <w:r>
-        <w:rPr>
-          <w:sz w:val="24"/>
-        </w:rPr>
-        <w:t>eg</w:t>
-      </w:r>
-      <w:proofErr w:type="spellEnd"/>
-      <w:r>
-        <w:rPr>
-          <w:sz w:val="24"/>
-        </w:rPr>
-        <w:t xml:space="preserve"> dislike instead of like), in case of which he can undo the action by clicking on the button again.</w:t>
-      </w:r>
-    </w:p>
-    <w:p>
-      <w:pPr>
-        <w:pStyle w:val="ListParagraph"/>
-        <w:numPr>
-          <w:ilvl w:val="0"/>
-          <w:numId w:val="46"/>
-        </w:numPr>
-        <w:jc w:val="both"/>
-        <w:rPr>
-          <w:sz w:val="24"/>
-        </w:rPr>
-      </w:pPr>
-      <w:r>
-        <w:rPr>
-          <w:sz w:val="24"/>
-        </w:rPr>
-        <w:t>The user will understand the feedback: e.g. in case of pressing the like button, the button will have a selected style (another color, thicker border), and the like count will increase by one. In case the user wants to undo the action, another press on the button will result in the button having a deselected style and the like/dislike count decreasing by one.</w:t>
-      </w:r>
-    </w:p>
-    <w:p>
-      <w:pPr>
-        <w:pStyle w:val="ListParagraph"/>
-        <w:numPr>
-          <w:ilvl w:val="0"/>
-          <w:numId w:val="32"/>
-        </w:numPr>
-        <w:jc w:val="both"/>
-        <w:rPr>
-          <w:sz w:val="24"/>
-        </w:rPr>
-      </w:pPr>
-      <w:r>
-        <w:rPr>
-          <w:sz w:val="24"/>
-        </w:rPr>
-        <w:t>Insert a comment in the “Comment” field: “I really find this fun fact interesting, good job for sharing it!</w:t>
-      </w:r>
-      <w:proofErr w:type="gramStart"/>
-      <w:r>
-        <w:rPr>
-          <w:sz w:val="24"/>
-        </w:rPr>
-        <w:t>”;</w:t>
-      </w:r>
-      <w:proofErr w:type="gramEnd"/>
+        <w:t>Insert a comment in the “Comment” field: “I really find this fun fact interesting, good job for sharing it!”;</w:t>
+      </w:r>
     </w:p>
     <w:p>
       <w:pPr>
@@ -14440,7 +14862,6 @@
         <w:rPr>
           <w:sz w:val="24"/>
         </w:rPr>
-        <w:lastRenderedPageBreak/>
         <w:t>The user will see the correct control of the comment appearing in the temporary comment field (not sent until the “Send comment” button is clicked)</w:t>
       </w:r>
     </w:p>
@@ -14479,21 +14900,7 @@
         <w:rPr>
           <w:sz w:val="24"/>
         </w:rPr>
-        <w:t xml:space="preserve">An incorrect control would be the insertion of invalid characters which is not supported by the </w:t>
-      </w:r>
-      <w:proofErr w:type="gramStart"/>
-      <w:r>
-        <w:rPr>
-          <w:sz w:val="24"/>
-        </w:rPr>
-        <w:t>website,</w:t>
-      </w:r>
-      <w:proofErr w:type="gramEnd"/>
-      <w:r>
-        <w:rPr>
-          <w:sz w:val="24"/>
-        </w:rPr>
-        <w:t xml:space="preserve"> in this case the invalid characters will not appear.</w:t>
+        <w:t>An incorrect control would be the insertion of invalid characters which is not supported by the website, in this case the invalid characters will not appear.</w:t>
       </w:r>
     </w:p>
     <w:p>
@@ -14512,21 +14919,7 @@
         <w:rPr>
           <w:sz w:val="24"/>
         </w:rPr>
-        <w:t xml:space="preserve">The user will see immediate feedback, as the comment field will contain the text inserted by the user. The user can edit this as long as he/she </w:t>
-      </w:r>
-      <w:proofErr w:type="spellStart"/>
-      <w:r>
-        <w:rPr>
-          <w:sz w:val="24"/>
-        </w:rPr>
-        <w:t>whishes</w:t>
-      </w:r>
-      <w:proofErr w:type="spellEnd"/>
-      <w:r>
-        <w:rPr>
-          <w:sz w:val="24"/>
-        </w:rPr>
-        <w:t>.</w:t>
+        <w:t>The user will see immediate feedback, as the comment field will contain the text inserted by the user. The user can edit this as long as he/she whishes.</w:t>
       </w:r>
     </w:p>
     <w:p>
@@ -14654,7 +15047,7 @@
         <w:pStyle w:val="Heading2"/>
         <w:spacing w:after="0"/>
       </w:pPr>
-      <w:bookmarkStart w:id="36" w:name="_Toc530139003"/>
+      <w:bookmarkStart w:id="37" w:name="_Toc530139003"/>
       <w:r>
         <w:t>Scenario</w:t>
       </w:r>
@@ -14677,9 +15070,9 @@
         <w:rPr>
           <w:b w:val="0"/>
         </w:rPr>
-        <w:t xml:space="preserve"> -to be completed</w:t>
-      </w:r>
-      <w:bookmarkEnd w:id="36"/>
+        <w:t xml:space="preserve"> </w:t>
+      </w:r>
+      <w:bookmarkEnd w:id="37"/>
     </w:p>
     <w:p>
       <w:pPr>
@@ -14704,7 +15097,7 @@
       <w:pPr>
         <w:pStyle w:val="ListParagraph"/>
         <w:numPr>
-          <w:ilvl w:val="0"/>
+          <w:ilvl w:val="1"/>
           <w:numId w:val="33"/>
         </w:numPr>
         <w:jc w:val="both"/>
@@ -14716,6 +15109,110 @@
         <w:rPr>
           <w:sz w:val="24"/>
         </w:rPr>
+        <w:t>The user wants to view the global leaderboard, by clicking the corresponding button from the navigation bar.</w:t>
+      </w:r>
+    </w:p>
+    <w:p>
+      <w:pPr>
+        <w:pStyle w:val="ListParagraph"/>
+        <w:numPr>
+          <w:ilvl w:val="1"/>
+          <w:numId w:val="33"/>
+        </w:numPr>
+        <w:jc w:val="both"/>
+        <w:rPr>
+          <w:sz w:val="24"/>
+        </w:rPr>
+      </w:pPr>
+      <w:r>
+        <w:rPr>
+          <w:sz w:val="24"/>
+        </w:rPr>
+        <w:t>The user will see the correct control, as the button will have an on-click style.</w:t>
+      </w:r>
+    </w:p>
+    <w:p>
+      <w:pPr>
+        <w:pStyle w:val="ListParagraph"/>
+        <w:numPr>
+          <w:ilvl w:val="1"/>
+          <w:numId w:val="33"/>
+        </w:numPr>
+        <w:jc w:val="both"/>
+        <w:rPr>
+          <w:sz w:val="24"/>
+        </w:rPr>
+      </w:pPr>
+      <w:r>
+        <w:rPr>
+          <w:sz w:val="24"/>
+        </w:rPr>
+        <w:t>The control will produce the desired effect, redirecting the user to the corresponding page.</w:t>
+      </w:r>
+    </w:p>
+    <w:p>
+      <w:pPr>
+        <w:pStyle w:val="ListParagraph"/>
+        <w:numPr>
+          <w:ilvl w:val="1"/>
+          <w:numId w:val="33"/>
+        </w:numPr>
+        <w:jc w:val="both"/>
+        <w:rPr>
+          <w:sz w:val="24"/>
+        </w:rPr>
+      </w:pPr>
+      <w:r>
+        <w:rPr>
+          <w:sz w:val="24"/>
+        </w:rPr>
+        <w:t>The user could do a mistake by pressing another button, leading him to another page, which will make him realize this.</w:t>
+      </w:r>
+    </w:p>
+    <w:p>
+      <w:pPr>
+        <w:pStyle w:val="ListParagraph"/>
+        <w:numPr>
+          <w:ilvl w:val="1"/>
+          <w:numId w:val="33"/>
+        </w:numPr>
+        <w:jc w:val="both"/>
+        <w:rPr>
+          <w:sz w:val="24"/>
+        </w:rPr>
+      </w:pPr>
+      <w:r>
+        <w:rPr>
+          <w:sz w:val="24"/>
+        </w:rPr>
+        <w:t>The user will understand the feedback, because the button will have an on-click style, leading him to the corresponding page of the rankings.</w:t>
+      </w:r>
+    </w:p>
+    <w:p>
+      <w:pPr>
+        <w:jc w:val="both"/>
+        <w:rPr>
+          <w:sz w:val="24"/>
+        </w:rPr>
+      </w:pPr>
+    </w:p>
+    <w:p>
+      <w:pPr>
+        <w:pStyle w:val="ListParagraph"/>
+        <w:numPr>
+          <w:ilvl w:val="0"/>
+          <w:numId w:val="33"/>
+        </w:numPr>
+        <w:jc w:val="both"/>
+        <w:rPr>
+          <w:sz w:val="24"/>
+        </w:rPr>
+      </w:pPr>
+      <w:r>
+        <w:rPr>
+          <w:sz w:val="24"/>
+        </w:rPr>
+        <w:lastRenderedPageBreak/>
         <w:t>On the top of the page you will see your standings (e.g. User: Mihai, Total Score: 125, Rewards: “Completed 10 quizzes”, “Posted 7 Fun-Facts”, “Achieved “Master” in Java”, Position: 17);</w:t>
       </w:r>
     </w:p>
@@ -14723,44 +15220,248 @@
       <w:pPr>
         <w:pStyle w:val="ListParagraph"/>
         <w:numPr>
-          <w:ilvl w:val="0"/>
+          <w:ilvl w:val="1"/>
           <w:numId w:val="33"/>
         </w:numPr>
         <w:jc w:val="both"/>
         <w:rPr>
-          <w:sz w:val="24"/>
-        </w:rPr>
-      </w:pPr>
-      <w:r>
-        <w:rPr>
-          <w:sz w:val="24"/>
-        </w:rPr>
-        <w:t xml:space="preserve">On the rest of the page you will see a list containing the leaderboard (e.g. Position: 1: User: Andrei, Score: 250, Position 2: User </w:t>
-      </w:r>
-      <w:proofErr w:type="spellStart"/>
-      <w:r>
-        <w:rPr>
-          <w:sz w:val="24"/>
-        </w:rPr>
-        <w:t>Andreea</w:t>
-      </w:r>
-      <w:proofErr w:type="spellEnd"/>
-      <w:r>
-        <w:rPr>
-          <w:sz w:val="24"/>
-        </w:rPr>
-        <w:t>, Score 225, etc.);</w:t>
-      </w:r>
-    </w:p>
-    <w:p>
-      <w:pPr>
-        <w:pStyle w:val="ListParagraph"/>
-        <w:numPr>
-          <w:ilvl w:val="0"/>
+          <w:b/>
+          <w:sz w:val="24"/>
+        </w:rPr>
+      </w:pPr>
+      <w:r>
+        <w:rPr>
+          <w:sz w:val="24"/>
+        </w:rPr>
+        <w:t xml:space="preserve">The user would like to view his </w:t>
+      </w:r>
+      <w:r>
+        <w:rPr>
+          <w:sz w:val="24"/>
+        </w:rPr>
+        <w:t>standing</w:t>
+      </w:r>
+      <w:r>
+        <w:rPr>
+          <w:sz w:val="24"/>
+        </w:rPr>
+        <w:t xml:space="preserve"> and statistics, in the top part of the page.</w:t>
+      </w:r>
+    </w:p>
+    <w:p>
+      <w:pPr>
+        <w:pStyle w:val="ListParagraph"/>
+        <w:numPr>
+          <w:ilvl w:val="1"/>
           <w:numId w:val="33"/>
         </w:numPr>
         <w:jc w:val="both"/>
         <w:rPr>
+          <w:b/>
+          <w:sz w:val="24"/>
+        </w:rPr>
+      </w:pPr>
+      <w:r>
+        <w:rPr>
+          <w:sz w:val="24"/>
+        </w:rPr>
+        <w:t xml:space="preserve">The user will see </w:t>
+      </w:r>
+      <w:r>
+        <w:rPr>
+          <w:sz w:val="24"/>
+        </w:rPr>
+        <w:t>all the information wanted, i.e his username, total score, rewards and position.</w:t>
+      </w:r>
+    </w:p>
+    <w:p>
+      <w:pPr>
+        <w:pStyle w:val="ListParagraph"/>
+        <w:numPr>
+          <w:ilvl w:val="1"/>
+          <w:numId w:val="33"/>
+        </w:numPr>
+        <w:jc w:val="both"/>
+        <w:rPr>
+          <w:b/>
+          <w:sz w:val="24"/>
+        </w:rPr>
+      </w:pPr>
+      <w:r>
+        <w:rPr>
+          <w:sz w:val="24"/>
+        </w:rPr>
+        <w:t>The control will produce the effect of showing the user the leaderboard and his standing</w:t>
+      </w:r>
+      <w:r>
+        <w:rPr>
+          <w:sz w:val="24"/>
+        </w:rPr>
+        <w:t>.</w:t>
+      </w:r>
+    </w:p>
+    <w:p>
+      <w:pPr>
+        <w:pStyle w:val="ListParagraph"/>
+        <w:numPr>
+          <w:ilvl w:val="1"/>
+          <w:numId w:val="33"/>
+        </w:numPr>
+        <w:jc w:val="both"/>
+        <w:rPr>
+          <w:b/>
+          <w:sz w:val="24"/>
+        </w:rPr>
+      </w:pPr>
+      <w:r>
+        <w:rPr>
+          <w:sz w:val="24"/>
+        </w:rPr>
+        <w:t>There is no other control which would produce an undesired effect.</w:t>
+      </w:r>
+    </w:p>
+    <w:p>
+      <w:pPr>
+        <w:pStyle w:val="ListParagraph"/>
+        <w:numPr>
+          <w:ilvl w:val="1"/>
+          <w:numId w:val="33"/>
+        </w:numPr>
+        <w:jc w:val="both"/>
+        <w:rPr>
+          <w:sz w:val="24"/>
+        </w:rPr>
+      </w:pPr>
+      <w:r>
+        <w:rPr>
+          <w:sz w:val="24"/>
+        </w:rPr>
+        <w:t>The user will see as feedback his standing compared to others.</w:t>
+      </w:r>
+    </w:p>
+    <w:p>
+      <w:pPr>
+        <w:pStyle w:val="ListParagraph"/>
+        <w:numPr>
+          <w:ilvl w:val="0"/>
+          <w:numId w:val="33"/>
+        </w:numPr>
+        <w:jc w:val="both"/>
+        <w:rPr>
+          <w:sz w:val="24"/>
+        </w:rPr>
+      </w:pPr>
+      <w:r>
+        <w:rPr>
+          <w:sz w:val="24"/>
+        </w:rPr>
+        <w:t>On the rest of the page you will see a list containing the leaderboard (e.g. Position: 1: User: Andrei, Score: 250, Position 2: User Andreea, Score 225, etc.);</w:t>
+      </w:r>
+    </w:p>
+    <w:p>
+      <w:pPr>
+        <w:pStyle w:val="ListParagraph"/>
+        <w:numPr>
+          <w:ilvl w:val="1"/>
+          <w:numId w:val="33"/>
+        </w:numPr>
+        <w:jc w:val="both"/>
+        <w:rPr>
+          <w:sz w:val="24"/>
+        </w:rPr>
+      </w:pPr>
+      <w:r>
+        <w:rPr>
+          <w:sz w:val="24"/>
+        </w:rPr>
+        <w:t>The user would like to see how is he positioned compared to other users.</w:t>
+      </w:r>
+    </w:p>
+    <w:p>
+      <w:pPr>
+        <w:pStyle w:val="ListParagraph"/>
+        <w:numPr>
+          <w:ilvl w:val="1"/>
+          <w:numId w:val="33"/>
+        </w:numPr>
+        <w:jc w:val="both"/>
+        <w:rPr>
+          <w:sz w:val="24"/>
+        </w:rPr>
+      </w:pPr>
+      <w:r>
+        <w:rPr>
+          <w:sz w:val="24"/>
+        </w:rPr>
+        <w:t>The user will see all the information about all users.</w:t>
+      </w:r>
+    </w:p>
+    <w:p>
+      <w:pPr>
+        <w:pStyle w:val="ListParagraph"/>
+        <w:numPr>
+          <w:ilvl w:val="1"/>
+          <w:numId w:val="33"/>
+        </w:numPr>
+        <w:jc w:val="both"/>
+        <w:rPr>
+          <w:sz w:val="24"/>
+        </w:rPr>
+      </w:pPr>
+      <w:r>
+        <w:rPr>
+          <w:sz w:val="24"/>
+        </w:rPr>
+        <w:t>The control will produce the effect of showing the user other rankings.</w:t>
+      </w:r>
+    </w:p>
+    <w:p>
+      <w:pPr>
+        <w:pStyle w:val="ListParagraph"/>
+        <w:numPr>
+          <w:ilvl w:val="1"/>
+          <w:numId w:val="33"/>
+        </w:numPr>
+        <w:jc w:val="both"/>
+        <w:rPr>
+          <w:sz w:val="24"/>
+        </w:rPr>
+      </w:pPr>
+      <w:r>
+        <w:rPr>
+          <w:sz w:val="24"/>
+        </w:rPr>
+        <w:t>There is no other control which would produce an undesired effect.</w:t>
+      </w:r>
+    </w:p>
+    <w:p>
+      <w:pPr>
+        <w:pStyle w:val="ListParagraph"/>
+        <w:numPr>
+          <w:ilvl w:val="1"/>
+          <w:numId w:val="33"/>
+        </w:numPr>
+        <w:jc w:val="both"/>
+        <w:rPr>
+          <w:sz w:val="24"/>
+        </w:rPr>
+      </w:pPr>
+      <w:r>
+        <w:rPr>
+          <w:sz w:val="24"/>
+        </w:rPr>
+        <w:t>The user will see as feedback the leaderboard.</w:t>
+      </w:r>
+    </w:p>
+    <w:p>
+      <w:pPr>
+        <w:pStyle w:val="ListParagraph"/>
+        <w:numPr>
+          <w:ilvl w:val="0"/>
+          <w:numId w:val="33"/>
+        </w:numPr>
+        <w:jc w:val="both"/>
+        <w:rPr>
           <w:sz w:val="24"/>
         </w:rPr>
       </w:pPr>
@@ -14769,6 +15470,107 @@
           <w:sz w:val="24"/>
         </w:rPr>
         <w:t>Click on any user to view his statistics and achievements (badges).</w:t>
+      </w:r>
+    </w:p>
+    <w:p>
+      <w:pPr>
+        <w:pStyle w:val="ListParagraph"/>
+        <w:numPr>
+          <w:ilvl w:val="1"/>
+          <w:numId w:val="33"/>
+        </w:numPr>
+        <w:jc w:val="both"/>
+        <w:rPr>
+          <w:sz w:val="24"/>
+        </w:rPr>
+      </w:pPr>
+      <w:r>
+        <w:rPr>
+          <w:sz w:val="24"/>
+        </w:rPr>
+        <w:t>The user will want to view other users statistics and achievements.</w:t>
+      </w:r>
+    </w:p>
+    <w:p>
+      <w:pPr>
+        <w:pStyle w:val="ListParagraph"/>
+        <w:numPr>
+          <w:ilvl w:val="1"/>
+          <w:numId w:val="33"/>
+        </w:numPr>
+        <w:jc w:val="both"/>
+        <w:rPr>
+          <w:sz w:val="24"/>
+        </w:rPr>
+      </w:pPr>
+      <w:r>
+        <w:rPr>
+          <w:sz w:val="24"/>
+        </w:rPr>
+        <w:t>The user will s</w:t>
+      </w:r>
+      <w:r>
+        <w:rPr>
+          <w:sz w:val="24"/>
+        </w:rPr>
+        <w:t>ee the correct control, as the button will have an on-click style.</w:t>
+      </w:r>
+    </w:p>
+    <w:p>
+      <w:pPr>
+        <w:pStyle w:val="ListParagraph"/>
+        <w:numPr>
+          <w:ilvl w:val="1"/>
+          <w:numId w:val="33"/>
+        </w:numPr>
+        <w:jc w:val="both"/>
+        <w:rPr>
+          <w:sz w:val="24"/>
+        </w:rPr>
+      </w:pPr>
+      <w:r>
+        <w:rPr>
+          <w:sz w:val="24"/>
+        </w:rPr>
+        <w:t>The control will produce the desired effect, which will pop-up information about other users.</w:t>
+      </w:r>
+    </w:p>
+    <w:p>
+      <w:pPr>
+        <w:pStyle w:val="ListParagraph"/>
+        <w:numPr>
+          <w:ilvl w:val="1"/>
+          <w:numId w:val="33"/>
+        </w:numPr>
+        <w:jc w:val="both"/>
+        <w:rPr>
+          <w:sz w:val="24"/>
+        </w:rPr>
+      </w:pPr>
+      <w:r>
+        <w:rPr>
+          <w:sz w:val="24"/>
+        </w:rPr>
+        <w:t>There is no other control which could produce undesired effect.</w:t>
+      </w:r>
+    </w:p>
+    <w:p>
+      <w:pPr>
+        <w:pStyle w:val="ListParagraph"/>
+        <w:numPr>
+          <w:ilvl w:val="1"/>
+          <w:numId w:val="33"/>
+        </w:numPr>
+        <w:jc w:val="both"/>
+        <w:rPr>
+          <w:sz w:val="24"/>
+        </w:rPr>
+      </w:pPr>
+      <w:r>
+        <w:rPr>
+          <w:sz w:val="24"/>
+        </w:rPr>
+        <w:t>The user will see as feedback other users achievements.</w:t>
       </w:r>
     </w:p>
     <w:p>
@@ -14776,7 +15578,7 @@
         <w:pStyle w:val="Heading2"/>
         <w:spacing w:after="0"/>
       </w:pPr>
-      <w:bookmarkStart w:id="37" w:name="_Toc530139004"/>
+      <w:bookmarkStart w:id="38" w:name="_Toc530139004"/>
       <w:r>
         <w:t>Scenario</w:t>
       </w:r>
@@ -14795,7 +15597,7 @@
         </w:rPr>
         <w:t>Access to personal profile and viewing statistics</w:t>
       </w:r>
-      <w:bookmarkEnd w:id="37"/>
+      <w:bookmarkEnd w:id="38"/>
     </w:p>
     <w:p>
       <w:pPr>
@@ -14894,47 +15696,57 @@
         <w:rPr>
           <w:sz w:val="24"/>
         </w:rPr>
+        <w:t>The user could do the mistake of clicking by mistake on another button in the navigation bar, in case of which he/she will be redirected on another page and will see immediately the mistake, in case of which he can go back or click on the desired navigation button.</w:t>
+      </w:r>
+    </w:p>
+    <w:p>
+      <w:pPr>
+        <w:pStyle w:val="ListParagraph"/>
+        <w:numPr>
+          <w:ilvl w:val="0"/>
+          <w:numId w:val="49"/>
+        </w:numPr>
+        <w:jc w:val="both"/>
+        <w:rPr>
+          <w:b/>
+          <w:sz w:val="24"/>
+        </w:rPr>
+      </w:pPr>
+      <w:r>
+        <w:rPr>
+          <w:sz w:val="24"/>
+        </w:rPr>
+        <w:t>The user will understand the feedback: the button corresponding to the current page will have a selected style, and the content of the page will be the user profile containing personal information, statistics and badges.</w:t>
+      </w:r>
+    </w:p>
+    <w:p>
+      <w:pPr>
+        <w:ind w:left="1080"/>
+        <w:jc w:val="both"/>
+        <w:rPr>
+          <w:b/>
+          <w:sz w:val="24"/>
+        </w:rPr>
+      </w:pPr>
+    </w:p>
+    <w:p>
+      <w:pPr>
+        <w:pStyle w:val="ListParagraph"/>
+        <w:numPr>
+          <w:ilvl w:val="0"/>
+          <w:numId w:val="34"/>
+        </w:numPr>
+        <w:jc w:val="both"/>
+        <w:rPr>
+          <w:b/>
+          <w:sz w:val="24"/>
+        </w:rPr>
+      </w:pPr>
+      <w:r>
+        <w:rPr>
+          <w:sz w:val="24"/>
+        </w:rPr>
         <w:lastRenderedPageBreak/>
-        <w:t>The user could do the mistake of clicking by mistake on another button in the navigation bar, in case of which he/she will be redirected on another page and will see immediately the mistake, in case of which he can go back or click on the desired navigation button.</w:t>
-      </w:r>
-    </w:p>
-    <w:p>
-      <w:pPr>
-        <w:pStyle w:val="ListParagraph"/>
-        <w:numPr>
-          <w:ilvl w:val="0"/>
-          <w:numId w:val="49"/>
-        </w:numPr>
-        <w:jc w:val="both"/>
-        <w:rPr>
-          <w:b/>
-          <w:sz w:val="24"/>
-        </w:rPr>
-      </w:pPr>
-      <w:r>
-        <w:rPr>
-          <w:sz w:val="24"/>
-        </w:rPr>
-        <w:t>The user will understand the feedback: the button corresponding to the current page will have a selected style, and the content of the page will be the user profile containing personal information, statistics and badges.</w:t>
-      </w:r>
-    </w:p>
-    <w:p>
-      <w:pPr>
-        <w:pStyle w:val="ListParagraph"/>
-        <w:numPr>
-          <w:ilvl w:val="0"/>
-          <w:numId w:val="34"/>
-        </w:numPr>
-        <w:jc w:val="both"/>
-        <w:rPr>
-          <w:b/>
-          <w:sz w:val="24"/>
-        </w:rPr>
-      </w:pPr>
-      <w:r>
-        <w:rPr>
-          <w:sz w:val="24"/>
-        </w:rPr>
         <w:t>If on the “Rankings” page, click on the “View My Profile” button;</w:t>
       </w:r>
     </w:p>
@@ -15015,15 +15827,7 @@
         <w:rPr>
           <w:sz w:val="24"/>
         </w:rPr>
-        <w:t>There is no other control that the user migh</w:t>
-      </w:r>
-      <w:bookmarkStart w:id="38" w:name="_GoBack"/>
-      <w:bookmarkEnd w:id="38"/>
-      <w:r>
-        <w:rPr>
-          <w:sz w:val="24"/>
-        </w:rPr>
-        <w:t>t select which would produce an error.</w:t>
+        <w:t>There is no other control that the user might select which would produce an error.</w:t>
       </w:r>
     </w:p>
     <w:p>
@@ -15281,6 +16085,60 @@
     </w:p>
     <w:p>
       <w:pPr>
+        <w:jc w:val="both"/>
+        <w:rPr>
+          <w:b/>
+          <w:sz w:val="24"/>
+        </w:rPr>
+      </w:pPr>
+    </w:p>
+    <w:p>
+      <w:pPr>
+        <w:jc w:val="both"/>
+        <w:rPr>
+          <w:b/>
+          <w:sz w:val="24"/>
+        </w:rPr>
+      </w:pPr>
+    </w:p>
+    <w:p>
+      <w:pPr>
+        <w:jc w:val="both"/>
+        <w:rPr>
+          <w:b/>
+          <w:sz w:val="24"/>
+        </w:rPr>
+      </w:pPr>
+    </w:p>
+    <w:p>
+      <w:pPr>
+        <w:jc w:val="both"/>
+        <w:rPr>
+          <w:b/>
+          <w:sz w:val="24"/>
+        </w:rPr>
+      </w:pPr>
+    </w:p>
+    <w:p>
+      <w:pPr>
+        <w:jc w:val="both"/>
+        <w:rPr>
+          <w:b/>
+          <w:sz w:val="24"/>
+        </w:rPr>
+      </w:pPr>
+    </w:p>
+    <w:p>
+      <w:pPr>
+        <w:jc w:val="both"/>
+        <w:rPr>
+          <w:b/>
+          <w:sz w:val="24"/>
+        </w:rPr>
+      </w:pPr>
+    </w:p>
+    <w:p>
+      <w:pPr>
         <w:pStyle w:val="ListParagraph"/>
         <w:numPr>
           <w:ilvl w:val="0"/>
@@ -15296,6 +16154,7 @@
         <w:rPr>
           <w:sz w:val="24"/>
         </w:rPr>
+        <w:lastRenderedPageBreak/>
         <w:t>View personal badges: “Math-Master”, “Hardware Hero”, “VHDL Geek”, etc.;</w:t>
       </w:r>
     </w:p>
@@ -15316,7 +16175,6 @@
         <w:rPr>
           <w:sz w:val="24"/>
         </w:rPr>
-        <w:lastRenderedPageBreak/>
         <w:t>The user wants to view his personal badge. In order to produce this effect, he/she needs to scroll to the badges section.</w:t>
       </w:r>
     </w:p>
@@ -15424,12 +16282,6 @@
         </w:rPr>
         <w:t>Contact-the-developer;</w:t>
       </w:r>
-      <w:r>
-        <w:rPr>
-          <w:b w:val="0"/>
-        </w:rPr>
-        <w:t xml:space="preserve"> -to be completed</w:t>
-      </w:r>
       <w:bookmarkEnd w:id="39"/>
     </w:p>
     <w:p>
@@ -15704,6 +16556,30 @@
     </w:p>
     <w:p>
       <w:pPr>
+        <w:jc w:val="both"/>
+        <w:rPr>
+          <w:sz w:val="24"/>
+        </w:rPr>
+      </w:pPr>
+    </w:p>
+    <w:p>
+      <w:pPr>
+        <w:jc w:val="both"/>
+        <w:rPr>
+          <w:sz w:val="24"/>
+        </w:rPr>
+      </w:pPr>
+    </w:p>
+    <w:p>
+      <w:pPr>
+        <w:jc w:val="both"/>
+        <w:rPr>
+          <w:sz w:val="24"/>
+        </w:rPr>
+      </w:pPr>
+    </w:p>
+    <w:p>
+      <w:pPr>
         <w:pStyle w:val="ListParagraph"/>
         <w:numPr>
           <w:ilvl w:val="0"/>
@@ -15718,6 +16594,7 @@
         <w:rPr>
           <w:sz w:val="24"/>
         </w:rPr>
+        <w:lastRenderedPageBreak/>
         <w:t>Write the suggestion: “I believe you should add more badges and achievements for users so that we would feel more engaged in the activities on the website”;</w:t>
       </w:r>
     </w:p>
@@ -15775,7 +16652,6 @@
         <w:rPr>
           <w:sz w:val="24"/>
         </w:rPr>
-        <w:lastRenderedPageBreak/>
         <w:t>As the users types in, the message is also echoed on the screen, thus confirming the normal flow of the operation</w:t>
       </w:r>
     </w:p>
@@ -15983,7 +16859,7 @@
         <w:rPr>
           <w:b w:val="0"/>
         </w:rPr>
-        <w:t>; -to be completed</w:t>
+        <w:t xml:space="preserve">; </w:t>
       </w:r>
       <w:bookmarkEnd w:id="40"/>
     </w:p>
@@ -16060,23 +16936,30 @@
           <w:rFonts w:eastAsia="Calibri" w:cstheme="minorHAnsi"/>
           <w:sz w:val="24"/>
         </w:rPr>
-        <w:t xml:space="preserve">In order to access the page the user must click “QA” in the </w:t>
-      </w:r>
-      <w:proofErr w:type="spellStart"/>
-      <w:r>
+        <w:t>In order to access the page the user must click “QA” in the navbar which is always available</w:t>
+      </w:r>
+    </w:p>
+    <w:p>
+      <w:pPr>
+        <w:pStyle w:val="ListParagraph"/>
+        <w:numPr>
+          <w:ilvl w:val="0"/>
+          <w:numId w:val="40"/>
+        </w:numPr>
+        <w:spacing w:after="0"/>
+        <w:jc w:val="both"/>
         <w:rPr>
           <w:rFonts w:eastAsia="Calibri" w:cstheme="minorHAnsi"/>
-          <w:sz w:val="24"/>
-        </w:rPr>
-        <w:t>navbar</w:t>
-      </w:r>
-      <w:proofErr w:type="spellEnd"/>
+          <w:b/>
+          <w:sz w:val="24"/>
+        </w:rPr>
+      </w:pPr>
       <w:r>
         <w:rPr>
           <w:rFonts w:eastAsia="Calibri" w:cstheme="minorHAnsi"/>
           <w:sz w:val="24"/>
         </w:rPr>
-        <w:t xml:space="preserve"> which is always available</w:t>
+        <w:t>If the right tab is selected, the user will be redirected to the QA page</w:t>
       </w:r>
     </w:p>
     <w:p>
@@ -16099,7 +16982,7 @@
           <w:rFonts w:eastAsia="Calibri" w:cstheme="minorHAnsi"/>
           <w:sz w:val="24"/>
         </w:rPr>
-        <w:t>If the right tab is selected, the user will be redirected to the QA page</w:t>
+        <w:t>The user may select a different tab, thus arriving at a different page of the application</w:t>
       </w:r>
     </w:p>
     <w:p>
@@ -16122,16 +17005,11 @@
           <w:rFonts w:eastAsia="Calibri" w:cstheme="minorHAnsi"/>
           <w:sz w:val="24"/>
         </w:rPr>
-        <w:t>The user may select a different tab, thus arriving at a different page of the application</w:t>
-      </w:r>
-    </w:p>
-    <w:p>
-      <w:pPr>
-        <w:pStyle w:val="ListParagraph"/>
-        <w:numPr>
-          <w:ilvl w:val="0"/>
-          <w:numId w:val="40"/>
-        </w:numPr>
+        <w:t>There is no way at this point to categorise any of the users actions as erroneous, as his or hers intentions are not yet known to the application. In consequence, no feedback can be provided.</w:t>
+      </w:r>
+    </w:p>
+    <w:p>
+      <w:pPr>
         <w:spacing w:after="0"/>
         <w:jc w:val="both"/>
         <w:rPr>
@@ -16140,29 +17018,50 @@
           <w:sz w:val="24"/>
         </w:rPr>
       </w:pPr>
-      <w:r>
+    </w:p>
+    <w:p>
+      <w:pPr>
+        <w:spacing w:after="0"/>
+        <w:jc w:val="both"/>
         <w:rPr>
           <w:rFonts w:eastAsia="Calibri" w:cstheme="minorHAnsi"/>
-          <w:sz w:val="24"/>
-        </w:rPr>
-        <w:t xml:space="preserve">There is no way at this point to </w:t>
-      </w:r>
-      <w:proofErr w:type="spellStart"/>
-      <w:r>
+          <w:b/>
+          <w:sz w:val="24"/>
+        </w:rPr>
+      </w:pPr>
+    </w:p>
+    <w:p>
+      <w:pPr>
+        <w:spacing w:after="0"/>
+        <w:jc w:val="both"/>
         <w:rPr>
           <w:rFonts w:eastAsia="Calibri" w:cstheme="minorHAnsi"/>
-          <w:sz w:val="24"/>
-        </w:rPr>
-        <w:t>categorise</w:t>
-      </w:r>
-      <w:proofErr w:type="spellEnd"/>
-      <w:r>
+          <w:b/>
+          <w:sz w:val="24"/>
+        </w:rPr>
+      </w:pPr>
+    </w:p>
+    <w:p>
+      <w:pPr>
+        <w:spacing w:after="0"/>
+        <w:jc w:val="both"/>
         <w:rPr>
           <w:rFonts w:eastAsia="Calibri" w:cstheme="minorHAnsi"/>
-          <w:sz w:val="24"/>
-        </w:rPr>
-        <w:t xml:space="preserve"> any of the users actions as erroneous, as his or hers intentions are not yet known to the application. In consequence, no feedback can be provided.</w:t>
-      </w:r>
+          <w:b/>
+          <w:sz w:val="24"/>
+        </w:rPr>
+      </w:pPr>
+    </w:p>
+    <w:p>
+      <w:pPr>
+        <w:spacing w:after="0"/>
+        <w:jc w:val="both"/>
+        <w:rPr>
+          <w:rFonts w:eastAsia="Calibri" w:cstheme="minorHAnsi"/>
+          <w:b/>
+          <w:sz w:val="24"/>
+        </w:rPr>
+      </w:pPr>
     </w:p>
     <w:p>
       <w:pPr>
@@ -16183,6 +17082,7 @@
           <w:rFonts w:eastAsia="Calibri" w:cstheme="minorHAnsi"/>
           <w:sz w:val="24"/>
         </w:rPr>
+        <w:lastRenderedPageBreak/>
         <w:t>See a list of questions that can be answered</w:t>
       </w:r>
       <w:r>
@@ -16307,15 +17207,7 @@
           <w:rFonts w:eastAsia="Calibri" w:cstheme="minorHAnsi"/>
           <w:sz w:val="24"/>
         </w:rPr>
-        <w:t xml:space="preserve">If that is the case, by being redirected to a new page, any user with a minimum experience of surfing the web, will understand that he or </w:t>
-      </w:r>
-      <w:r>
-        <w:rPr>
-          <w:rFonts w:eastAsia="Calibri" w:cstheme="minorHAnsi"/>
-          <w:sz w:val="24"/>
-        </w:rPr>
-        <w:lastRenderedPageBreak/>
-        <w:t>she accidently clicked the question and needs to use the browsers “Back” button</w:t>
+        <w:t>If that is the case, by being redirected to a new page, any user with a minimum experience of surfing the web, will understand that he or she accidently clicked the question and needs to use the browsers “Back” button</w:t>
       </w:r>
     </w:p>
     <w:p>
@@ -16645,7 +17537,7 @@
       </w:r>
     </w:p>
     <w:sectPr>
-      <w:footerReference w:type="default" r:id="rId12"/>
+      <w:footerReference w:type="default" r:id="rId11"/>
       <w:pgSz w:w="11907" w:h="16840" w:code="9"/>
       <w:pgMar w:top="1440" w:right="1440" w:bottom="1440" w:left="1440" w:header="720" w:footer="720" w:gutter="0"/>
       <w:pgNumType w:start="0"/>
@@ -16658,7 +17550,7 @@
 </file>
 
 <file path=word/endnotes.xml><?xml version="1.0" encoding="utf-8"?>
-<w:endnotes xmlns:wpc="http://schemas.microsoft.com/office/word/2010/wordprocessingCanvas" xmlns:mc="http://schemas.openxmlformats.org/markup-compatibility/2006" xmlns:o="urn:schemas-microsoft-com:office:office" xmlns:r="http://schemas.openxmlformats.org/officeDocument/2006/relationships" xmlns:m="http://schemas.openxmlformats.org/officeDocument/2006/math" xmlns:v="urn:schemas-microsoft-com:vml" xmlns:wp14="http://schemas.microsoft.com/office/word/2010/wordprocessingDrawing" xmlns:wp="http://schemas.openxmlformats.org/drawingml/2006/wordprocessingDrawing" xmlns:w10="urn:schemas-microsoft-com:office:word" xmlns:w="http://schemas.openxmlformats.org/wordprocessingml/2006/main" xmlns:w14="http://schemas.microsoft.com/office/word/2010/wordml" xmlns:wpg="http://schemas.microsoft.com/office/word/2010/wordprocessingGroup" xmlns:wpi="http://schemas.microsoft.com/office/word/2010/wordprocessingInk" xmlns:wne="http://schemas.microsoft.com/office/word/2006/wordml" xmlns:wps="http://schemas.microsoft.com/office/word/2010/wordprocessingShape" mc:Ignorable="w14 wp14">
+<w:endnotes xmlns:wpc="http://schemas.microsoft.com/office/word/2010/wordprocessingCanvas" xmlns:cx="http://schemas.microsoft.com/office/drawing/2014/chartex" xmlns:cx1="http://schemas.microsoft.com/office/drawing/2015/9/8/chartex" xmlns:mc="http://schemas.openxmlformats.org/markup-compatibility/2006" xmlns:o="urn:schemas-microsoft-com:office:office" xmlns:r="http://schemas.openxmlformats.org/officeDocument/2006/relationships" xmlns:m="http://schemas.openxmlformats.org/officeDocument/2006/math" xmlns:v="urn:schemas-microsoft-com:vml" xmlns:wp14="http://schemas.microsoft.com/office/word/2010/wordprocessingDrawing" xmlns:wp="http://schemas.openxmlformats.org/drawingml/2006/wordprocessingDrawing" xmlns:w10="urn:schemas-microsoft-com:office:word" xmlns:w="http://schemas.openxmlformats.org/wordprocessingml/2006/main" xmlns:w14="http://schemas.microsoft.com/office/word/2010/wordml" xmlns:w15="http://schemas.microsoft.com/office/word/2012/wordml" xmlns:w16se="http://schemas.microsoft.com/office/word/2015/wordml/symex" xmlns:wpg="http://schemas.microsoft.com/office/word/2010/wordprocessingGroup" xmlns:wpi="http://schemas.microsoft.com/office/word/2010/wordprocessingInk" xmlns:wne="http://schemas.microsoft.com/office/word/2006/wordml" xmlns:wps="http://schemas.microsoft.com/office/word/2010/wordprocessingShape" mc:Ignorable="w14 w15 w16se wp14">
   <w:endnote w:type="separator" w:id="-1">
     <w:p>
       <w:pPr>
@@ -16683,7 +17575,7 @@
 </file>
 
 <file path=word/footer1.xml><?xml version="1.0" encoding="utf-8"?>
-<w:ftr xmlns:wpc="http://schemas.microsoft.com/office/word/2010/wordprocessingCanvas" xmlns:mc="http://schemas.openxmlformats.org/markup-compatibility/2006" xmlns:o="urn:schemas-microsoft-com:office:office" xmlns:r="http://schemas.openxmlformats.org/officeDocument/2006/relationships" xmlns:m="http://schemas.openxmlformats.org/officeDocument/2006/math" xmlns:v="urn:schemas-microsoft-com:vml" xmlns:wp14="http://schemas.microsoft.com/office/word/2010/wordprocessingDrawing" xmlns:wp="http://schemas.openxmlformats.org/drawingml/2006/wordprocessingDrawing" xmlns:w10="urn:schemas-microsoft-com:office:word" xmlns:w="http://schemas.openxmlformats.org/wordprocessingml/2006/main" xmlns:w14="http://schemas.microsoft.com/office/word/2010/wordml" xmlns:wpg="http://schemas.microsoft.com/office/word/2010/wordprocessingGroup" xmlns:wpi="http://schemas.microsoft.com/office/word/2010/wordprocessingInk" xmlns:wne="http://schemas.microsoft.com/office/word/2006/wordml" xmlns:wps="http://schemas.microsoft.com/office/word/2010/wordprocessingShape" mc:Ignorable="w14 wp14">
+<w:ftr xmlns:wpc="http://schemas.microsoft.com/office/word/2010/wordprocessingCanvas" xmlns:cx="http://schemas.microsoft.com/office/drawing/2014/chartex" xmlns:cx1="http://schemas.microsoft.com/office/drawing/2015/9/8/chartex" xmlns:mc="http://schemas.openxmlformats.org/markup-compatibility/2006" xmlns:o="urn:schemas-microsoft-com:office:office" xmlns:r="http://schemas.openxmlformats.org/officeDocument/2006/relationships" xmlns:m="http://schemas.openxmlformats.org/officeDocument/2006/math" xmlns:v="urn:schemas-microsoft-com:vml" xmlns:wp14="http://schemas.microsoft.com/office/word/2010/wordprocessingDrawing" xmlns:wp="http://schemas.openxmlformats.org/drawingml/2006/wordprocessingDrawing" xmlns:w10="urn:schemas-microsoft-com:office:word" xmlns:w="http://schemas.openxmlformats.org/wordprocessingml/2006/main" xmlns:w14="http://schemas.microsoft.com/office/word/2010/wordml" xmlns:w15="http://schemas.microsoft.com/office/word/2012/wordml" xmlns:w16se="http://schemas.microsoft.com/office/word/2015/wordml/symex" xmlns:wpg="http://schemas.microsoft.com/office/word/2010/wordprocessingGroup" xmlns:wpi="http://schemas.microsoft.com/office/word/2010/wordprocessingInk" xmlns:wne="http://schemas.microsoft.com/office/word/2006/wordml" xmlns:wps="http://schemas.microsoft.com/office/word/2010/wordprocessingShape" mc:Ignorable="w14 w15 w16se wp14">
   <w:sdt>
     <w:sdtPr>
       <w:id w:val="-958567325"/>
@@ -16734,7 +17626,7 @@
                 <w:bCs/>
                 <w:noProof/>
               </w:rPr>
-              <w:t>22</w:t>
+              <w:t>3</w:t>
             </w:r>
             <w:r>
               <w:rPr>
@@ -16774,7 +17666,7 @@
                 <w:bCs/>
                 <w:noProof/>
               </w:rPr>
-              <w:t>25</w:t>
+              <w:t>27</w:t>
             </w:r>
             <w:r>
               <w:rPr>
@@ -16798,7 +17690,7 @@
 </file>
 
 <file path=word/footnotes.xml><?xml version="1.0" encoding="utf-8"?>
-<w:footnotes xmlns:wpc="http://schemas.microsoft.com/office/word/2010/wordprocessingCanvas" xmlns:mc="http://schemas.openxmlformats.org/markup-compatibility/2006" xmlns:o="urn:schemas-microsoft-com:office:office" xmlns:r="http://schemas.openxmlformats.org/officeDocument/2006/relationships" xmlns:m="http://schemas.openxmlformats.org/officeDocument/2006/math" xmlns:v="urn:schemas-microsoft-com:vml" xmlns:wp14="http://schemas.microsoft.com/office/word/2010/wordprocessingDrawing" xmlns:wp="http://schemas.openxmlformats.org/drawingml/2006/wordprocessingDrawing" xmlns:w10="urn:schemas-microsoft-com:office:word" xmlns:w="http://schemas.openxmlformats.org/wordprocessingml/2006/main" xmlns:w14="http://schemas.microsoft.com/office/word/2010/wordml" xmlns:wpg="http://schemas.microsoft.com/office/word/2010/wordprocessingGroup" xmlns:wpi="http://schemas.microsoft.com/office/word/2010/wordprocessingInk" xmlns:wne="http://schemas.microsoft.com/office/word/2006/wordml" xmlns:wps="http://schemas.microsoft.com/office/word/2010/wordprocessingShape" mc:Ignorable="w14 wp14">
+<w:footnotes xmlns:wpc="http://schemas.microsoft.com/office/word/2010/wordprocessingCanvas" xmlns:cx="http://schemas.microsoft.com/office/drawing/2014/chartex" xmlns:cx1="http://schemas.microsoft.com/office/drawing/2015/9/8/chartex" xmlns:mc="http://schemas.openxmlformats.org/markup-compatibility/2006" xmlns:o="urn:schemas-microsoft-com:office:office" xmlns:r="http://schemas.openxmlformats.org/officeDocument/2006/relationships" xmlns:m="http://schemas.openxmlformats.org/officeDocument/2006/math" xmlns:v="urn:schemas-microsoft-com:vml" xmlns:wp14="http://schemas.microsoft.com/office/word/2010/wordprocessingDrawing" xmlns:wp="http://schemas.openxmlformats.org/drawingml/2006/wordprocessingDrawing" xmlns:w10="urn:schemas-microsoft-com:office:word" xmlns:w="http://schemas.openxmlformats.org/wordprocessingml/2006/main" xmlns:w14="http://schemas.microsoft.com/office/word/2010/wordml" xmlns:w15="http://schemas.microsoft.com/office/word/2012/wordml" xmlns:w16se="http://schemas.microsoft.com/office/word/2015/wordml/symex" xmlns:wpg="http://schemas.microsoft.com/office/word/2010/wordprocessingGroup" xmlns:wpi="http://schemas.microsoft.com/office/word/2010/wordprocessingInk" xmlns:wne="http://schemas.microsoft.com/office/word/2006/wordml" xmlns:wps="http://schemas.microsoft.com/office/word/2010/wordprocessingShape" mc:Ignorable="w14 w15 w16se wp14">
   <w:footnote w:type="separator" w:id="-1">
     <w:p>
       <w:pPr>
@@ -16823,8 +17715,8 @@
 </file>
 
 <file path=word/numbering.xml><?xml version="1.0" encoding="utf-8"?>
-<w:numbering xmlns:wpc="http://schemas.microsoft.com/office/word/2010/wordprocessingCanvas" xmlns:mc="http://schemas.openxmlformats.org/markup-compatibility/2006" xmlns:o="urn:schemas-microsoft-com:office:office" xmlns:r="http://schemas.openxmlformats.org/officeDocument/2006/relationships" xmlns:m="http://schemas.openxmlformats.org/officeDocument/2006/math" xmlns:v="urn:schemas-microsoft-com:vml" xmlns:wp14="http://schemas.microsoft.com/office/word/2010/wordprocessingDrawing" xmlns:wp="http://schemas.openxmlformats.org/drawingml/2006/wordprocessingDrawing" xmlns:w10="urn:schemas-microsoft-com:office:word" xmlns:w="http://schemas.openxmlformats.org/wordprocessingml/2006/main" xmlns:w14="http://schemas.microsoft.com/office/word/2010/wordml" xmlns:wpg="http://schemas.microsoft.com/office/word/2010/wordprocessingGroup" xmlns:wpi="http://schemas.microsoft.com/office/word/2010/wordprocessingInk" xmlns:wne="http://schemas.microsoft.com/office/word/2006/wordml" xmlns:wps="http://schemas.microsoft.com/office/word/2010/wordprocessingShape" mc:Ignorable="w14 wp14">
-  <w:abstractNum w:abstractNumId="0">
+<w:numbering xmlns:wpc="http://schemas.microsoft.com/office/word/2010/wordprocessingCanvas" xmlns:cx="http://schemas.microsoft.com/office/drawing/2014/chartex" xmlns:cx1="http://schemas.microsoft.com/office/drawing/2015/9/8/chartex" xmlns:mc="http://schemas.openxmlformats.org/markup-compatibility/2006" xmlns:o="urn:schemas-microsoft-com:office:office" xmlns:r="http://schemas.openxmlformats.org/officeDocument/2006/relationships" xmlns:m="http://schemas.openxmlformats.org/officeDocument/2006/math" xmlns:v="urn:schemas-microsoft-com:vml" xmlns:wp14="http://schemas.microsoft.com/office/word/2010/wordprocessingDrawing" xmlns:wp="http://schemas.openxmlformats.org/drawingml/2006/wordprocessingDrawing" xmlns:w10="urn:schemas-microsoft-com:office:word" xmlns:w="http://schemas.openxmlformats.org/wordprocessingml/2006/main" xmlns:w14="http://schemas.microsoft.com/office/word/2010/wordml" xmlns:w15="http://schemas.microsoft.com/office/word/2012/wordml" xmlns:w16se="http://schemas.microsoft.com/office/word/2015/wordml/symex" xmlns:wpg="http://schemas.microsoft.com/office/word/2010/wordprocessingGroup" xmlns:wpi="http://schemas.microsoft.com/office/word/2010/wordprocessingInk" xmlns:wne="http://schemas.microsoft.com/office/word/2006/wordml" xmlns:wps="http://schemas.microsoft.com/office/word/2010/wordprocessingShape" mc:Ignorable="w14 w15 w16se wp14">
+  <w:abstractNum w:abstractNumId="0" w15:restartNumberingAfterBreak="0">
     <w:nsid w:val="00072831"/>
     <w:multiLevelType w:val="hybridMultilevel"/>
     <w:tmpl w:val="56AA12A2"/>
@@ -16937,7 +17829,7 @@
       </w:rPr>
     </w:lvl>
   </w:abstractNum>
-  <w:abstractNum w:abstractNumId="1">
+  <w:abstractNum w:abstractNumId="1" w15:restartNumberingAfterBreak="0">
     <w:nsid w:val="008649CF"/>
     <w:multiLevelType w:val="hybridMultilevel"/>
     <w:tmpl w:val="8362AE20"/>
@@ -17026,7 +17918,7 @@
       </w:pPr>
     </w:lvl>
   </w:abstractNum>
-  <w:abstractNum w:abstractNumId="2">
+  <w:abstractNum w:abstractNumId="2" w15:restartNumberingAfterBreak="0">
     <w:nsid w:val="010005AC"/>
     <w:multiLevelType w:val="hybridMultilevel"/>
     <w:tmpl w:val="0772FB8A"/>
@@ -17115,7 +18007,7 @@
       </w:pPr>
     </w:lvl>
   </w:abstractNum>
-  <w:abstractNum w:abstractNumId="3">
+  <w:abstractNum w:abstractNumId="3" w15:restartNumberingAfterBreak="0">
     <w:nsid w:val="01C344A7"/>
     <w:multiLevelType w:val="hybridMultilevel"/>
     <w:tmpl w:val="DBE22864"/>
@@ -17207,7 +18099,7 @@
       </w:pPr>
     </w:lvl>
   </w:abstractNum>
-  <w:abstractNum w:abstractNumId="4">
+  <w:abstractNum w:abstractNumId="4" w15:restartNumberingAfterBreak="0">
     <w:nsid w:val="0297053F"/>
     <w:multiLevelType w:val="hybridMultilevel"/>
     <w:tmpl w:val="CB68E99C"/>
@@ -17320,7 +18212,7 @@
       </w:rPr>
     </w:lvl>
   </w:abstractNum>
-  <w:abstractNum w:abstractNumId="5">
+  <w:abstractNum w:abstractNumId="5" w15:restartNumberingAfterBreak="0">
     <w:nsid w:val="03B13BA7"/>
     <w:multiLevelType w:val="multilevel"/>
     <w:tmpl w:val="EB4C4E98"/>
@@ -17386,7 +18278,7 @@
       <w:lvlJc w:val="left"/>
     </w:lvl>
   </w:abstractNum>
-  <w:abstractNum w:abstractNumId="6">
+  <w:abstractNum w:abstractNumId="6" w15:restartNumberingAfterBreak="0">
     <w:nsid w:val="040A277A"/>
     <w:multiLevelType w:val="hybridMultilevel"/>
     <w:tmpl w:val="287EF5A0"/>
@@ -17500,7 +18392,7 @@
       </w:rPr>
     </w:lvl>
   </w:abstractNum>
-  <w:abstractNum w:abstractNumId="7">
+  <w:abstractNum w:abstractNumId="7" w15:restartNumberingAfterBreak="0">
     <w:nsid w:val="04667553"/>
     <w:multiLevelType w:val="hybridMultilevel"/>
     <w:tmpl w:val="9A02BA12"/>
@@ -17614,7 +18506,7 @@
       </w:rPr>
     </w:lvl>
   </w:abstractNum>
-  <w:abstractNum w:abstractNumId="8">
+  <w:abstractNum w:abstractNumId="8" w15:restartNumberingAfterBreak="0">
     <w:nsid w:val="05CF17D4"/>
     <w:multiLevelType w:val="hybridMultilevel"/>
     <w:tmpl w:val="9CD04270"/>
@@ -17727,7 +18619,7 @@
       </w:rPr>
     </w:lvl>
   </w:abstractNum>
-  <w:abstractNum w:abstractNumId="9">
+  <w:abstractNum w:abstractNumId="9" w15:restartNumberingAfterBreak="0">
     <w:nsid w:val="05F11E6E"/>
     <w:multiLevelType w:val="hybridMultilevel"/>
     <w:tmpl w:val="35740AA4"/>
@@ -17840,7 +18732,7 @@
       </w:rPr>
     </w:lvl>
   </w:abstractNum>
-  <w:abstractNum w:abstractNumId="10">
+  <w:abstractNum w:abstractNumId="10" w15:restartNumberingAfterBreak="0">
     <w:nsid w:val="0C717A09"/>
     <w:multiLevelType w:val="hybridMultilevel"/>
     <w:tmpl w:val="5726B70E"/>
@@ -17954,7 +18846,7 @@
       </w:rPr>
     </w:lvl>
   </w:abstractNum>
-  <w:abstractNum w:abstractNumId="11">
+  <w:abstractNum w:abstractNumId="11" w15:restartNumberingAfterBreak="0">
     <w:nsid w:val="0D510EA4"/>
     <w:multiLevelType w:val="hybridMultilevel"/>
     <w:tmpl w:val="497C68FE"/>
@@ -18044,7 +18936,7 @@
       </w:pPr>
     </w:lvl>
   </w:abstractNum>
-  <w:abstractNum w:abstractNumId="12">
+  <w:abstractNum w:abstractNumId="12" w15:restartNumberingAfterBreak="0">
     <w:nsid w:val="10B47479"/>
     <w:multiLevelType w:val="hybridMultilevel"/>
     <w:tmpl w:val="2168E448"/>
@@ -18157,7 +19049,7 @@
       </w:rPr>
     </w:lvl>
   </w:abstractNum>
-  <w:abstractNum w:abstractNumId="13">
+  <w:abstractNum w:abstractNumId="13" w15:restartNumberingAfterBreak="0">
     <w:nsid w:val="124F0E34"/>
     <w:multiLevelType w:val="hybridMultilevel"/>
     <w:tmpl w:val="4308FEF0"/>
@@ -18270,7 +19162,7 @@
       </w:rPr>
     </w:lvl>
   </w:abstractNum>
-  <w:abstractNum w:abstractNumId="14">
+  <w:abstractNum w:abstractNumId="14" w15:restartNumberingAfterBreak="0">
     <w:nsid w:val="17821B7C"/>
     <w:multiLevelType w:val="hybridMultilevel"/>
     <w:tmpl w:val="17FEC9E2"/>
@@ -18383,7 +19275,7 @@
       </w:rPr>
     </w:lvl>
   </w:abstractNum>
-  <w:abstractNum w:abstractNumId="15">
+  <w:abstractNum w:abstractNumId="15" w15:restartNumberingAfterBreak="0">
     <w:nsid w:val="1AA13660"/>
     <w:multiLevelType w:val="hybridMultilevel"/>
     <w:tmpl w:val="D248D052"/>
@@ -18476,7 +19368,7 @@
       </w:pPr>
     </w:lvl>
   </w:abstractNum>
-  <w:abstractNum w:abstractNumId="16">
+  <w:abstractNum w:abstractNumId="16" w15:restartNumberingAfterBreak="0">
     <w:nsid w:val="1B930019"/>
     <w:multiLevelType w:val="hybridMultilevel"/>
     <w:tmpl w:val="651EB774"/>
@@ -18589,7 +19481,7 @@
       </w:rPr>
     </w:lvl>
   </w:abstractNum>
-  <w:abstractNum w:abstractNumId="17">
+  <w:abstractNum w:abstractNumId="17" w15:restartNumberingAfterBreak="0">
     <w:nsid w:val="1BA00E2D"/>
     <w:multiLevelType w:val="hybridMultilevel"/>
     <w:tmpl w:val="EE7A6638"/>
@@ -18702,7 +19594,7 @@
       </w:rPr>
     </w:lvl>
   </w:abstractNum>
-  <w:abstractNum w:abstractNumId="18">
+  <w:abstractNum w:abstractNumId="18" w15:restartNumberingAfterBreak="0">
     <w:nsid w:val="1C411124"/>
     <w:multiLevelType w:val="hybridMultilevel"/>
     <w:tmpl w:val="69F41FF6"/>
@@ -18815,7 +19707,7 @@
       </w:rPr>
     </w:lvl>
   </w:abstractNum>
-  <w:abstractNum w:abstractNumId="19">
+  <w:abstractNum w:abstractNumId="19" w15:restartNumberingAfterBreak="0">
     <w:nsid w:val="1D4804E1"/>
     <w:multiLevelType w:val="hybridMultilevel"/>
     <w:tmpl w:val="4BFEB216"/>
@@ -18905,7 +19797,7 @@
       </w:pPr>
     </w:lvl>
   </w:abstractNum>
-  <w:abstractNum w:abstractNumId="20">
+  <w:abstractNum w:abstractNumId="20" w15:restartNumberingAfterBreak="0">
     <w:nsid w:val="24F16195"/>
     <w:multiLevelType w:val="hybridMultilevel"/>
     <w:tmpl w:val="3FEE1B12"/>
@@ -18994,7 +19886,7 @@
       </w:pPr>
     </w:lvl>
   </w:abstractNum>
-  <w:abstractNum w:abstractNumId="21">
+  <w:abstractNum w:abstractNumId="21" w15:restartNumberingAfterBreak="0">
     <w:nsid w:val="256D6FDC"/>
     <w:multiLevelType w:val="multilevel"/>
     <w:tmpl w:val="B2B44200"/>
@@ -19048,7 +19940,7 @@
       <w:lvlJc w:val="left"/>
     </w:lvl>
   </w:abstractNum>
-  <w:abstractNum w:abstractNumId="22">
+  <w:abstractNum w:abstractNumId="22" w15:restartNumberingAfterBreak="0">
     <w:nsid w:val="297F2E37"/>
     <w:multiLevelType w:val="hybridMultilevel"/>
     <w:tmpl w:val="6FFA5728"/>
@@ -19140,7 +20032,7 @@
       </w:pPr>
     </w:lvl>
   </w:abstractNum>
-  <w:abstractNum w:abstractNumId="23">
+  <w:abstractNum w:abstractNumId="23" w15:restartNumberingAfterBreak="0">
     <w:nsid w:val="2B922F07"/>
     <w:multiLevelType w:val="hybridMultilevel"/>
     <w:tmpl w:val="2E585130"/>
@@ -19253,7 +20145,7 @@
       </w:rPr>
     </w:lvl>
   </w:abstractNum>
-  <w:abstractNum w:abstractNumId="24">
+  <w:abstractNum w:abstractNumId="24" w15:restartNumberingAfterBreak="0">
     <w:nsid w:val="2C5E5E30"/>
     <w:multiLevelType w:val="hybridMultilevel"/>
     <w:tmpl w:val="C6344448"/>
@@ -19366,7 +20258,7 @@
       </w:rPr>
     </w:lvl>
   </w:abstractNum>
-  <w:abstractNum w:abstractNumId="25">
+  <w:abstractNum w:abstractNumId="25" w15:restartNumberingAfterBreak="0">
     <w:nsid w:val="305B54CB"/>
     <w:multiLevelType w:val="hybridMultilevel"/>
     <w:tmpl w:val="B2E4660E"/>
@@ -19455,7 +20347,7 @@
       </w:pPr>
     </w:lvl>
   </w:abstractNum>
-  <w:abstractNum w:abstractNumId="26">
+  <w:abstractNum w:abstractNumId="26" w15:restartNumberingAfterBreak="0">
     <w:nsid w:val="33492F51"/>
     <w:multiLevelType w:val="hybridMultilevel"/>
     <w:tmpl w:val="E4E6F736"/>
@@ -19544,10 +20436,10 @@
       </w:pPr>
     </w:lvl>
   </w:abstractNum>
-  <w:abstractNum w:abstractNumId="27">
+  <w:abstractNum w:abstractNumId="27" w15:restartNumberingAfterBreak="0">
     <w:nsid w:val="3469572E"/>
     <w:multiLevelType w:val="hybridMultilevel"/>
-    <w:tmpl w:val="D9D088F8"/>
+    <w:tmpl w:val="A5428084"/>
     <w:lvl w:ilvl="0" w:tplc="70F6F894">
       <w:start w:val="1"/>
       <w:numFmt w:val="decimal"/>
@@ -19560,14 +20452,17 @@
         <w:rFonts w:hint="default"/>
       </w:rPr>
     </w:lvl>
-    <w:lvl w:ilvl="1" w:tplc="04090019" w:tentative="1">
-      <w:start w:val="1"/>
-      <w:numFmt w:val="lowerLetter"/>
-      <w:lvlText w:val="%2."/>
+    <w:lvl w:ilvl="1" w:tplc="04090003">
+      <w:start w:val="1"/>
+      <w:numFmt w:val="bullet"/>
+      <w:lvlText w:val="o"/>
       <w:lvlJc w:val="left"/>
       <w:pPr>
         <w:ind w:left="1440" w:hanging="360"/>
       </w:pPr>
+      <w:rPr>
+        <w:rFonts w:ascii="Courier New" w:hAnsi="Courier New" w:cs="Courier New" w:hint="default"/>
+      </w:rPr>
     </w:lvl>
     <w:lvl w:ilvl="2" w:tplc="0409001B" w:tentative="1">
       <w:start w:val="1"/>
@@ -19633,7 +20528,7 @@
       </w:pPr>
     </w:lvl>
   </w:abstractNum>
-  <w:abstractNum w:abstractNumId="28">
+  <w:abstractNum w:abstractNumId="28" w15:restartNumberingAfterBreak="0">
     <w:nsid w:val="36DA1145"/>
     <w:multiLevelType w:val="multilevel"/>
     <w:tmpl w:val="3F42498E"/>
@@ -19687,7 +20582,7 @@
       <w:lvlJc w:val="left"/>
     </w:lvl>
   </w:abstractNum>
-  <w:abstractNum w:abstractNumId="29">
+  <w:abstractNum w:abstractNumId="29" w15:restartNumberingAfterBreak="0">
     <w:nsid w:val="3D8E411F"/>
     <w:multiLevelType w:val="hybridMultilevel"/>
     <w:tmpl w:val="E512A608"/>
@@ -19800,7 +20695,7 @@
       </w:rPr>
     </w:lvl>
   </w:abstractNum>
-  <w:abstractNum w:abstractNumId="30">
+  <w:abstractNum w:abstractNumId="30" w15:restartNumberingAfterBreak="0">
     <w:nsid w:val="40B2318C"/>
     <w:multiLevelType w:val="hybridMultilevel"/>
     <w:tmpl w:val="D0B696C6"/>
@@ -19913,7 +20808,7 @@
       </w:rPr>
     </w:lvl>
   </w:abstractNum>
-  <w:abstractNum w:abstractNumId="31">
+  <w:abstractNum w:abstractNumId="31" w15:restartNumberingAfterBreak="0">
     <w:nsid w:val="41B168D2"/>
     <w:multiLevelType w:val="hybridMultilevel"/>
     <w:tmpl w:val="317CCE2A"/>
@@ -20026,7 +20921,7 @@
       </w:rPr>
     </w:lvl>
   </w:abstractNum>
-  <w:abstractNum w:abstractNumId="32">
+  <w:abstractNum w:abstractNumId="32" w15:restartNumberingAfterBreak="0">
     <w:nsid w:val="48EB1F8C"/>
     <w:multiLevelType w:val="hybridMultilevel"/>
     <w:tmpl w:val="0366B23C"/>
@@ -20119,7 +21014,7 @@
       </w:pPr>
     </w:lvl>
   </w:abstractNum>
-  <w:abstractNum w:abstractNumId="33">
+  <w:abstractNum w:abstractNumId="33" w15:restartNumberingAfterBreak="0">
     <w:nsid w:val="4C372264"/>
     <w:multiLevelType w:val="hybridMultilevel"/>
     <w:tmpl w:val="F9AA820E"/>
@@ -20232,7 +21127,7 @@
       </w:rPr>
     </w:lvl>
   </w:abstractNum>
-  <w:abstractNum w:abstractNumId="34">
+  <w:abstractNum w:abstractNumId="34" w15:restartNumberingAfterBreak="0">
     <w:nsid w:val="517531A3"/>
     <w:multiLevelType w:val="hybridMultilevel"/>
     <w:tmpl w:val="D682F52A"/>
@@ -20321,7 +21216,7 @@
       </w:pPr>
     </w:lvl>
   </w:abstractNum>
-  <w:abstractNum w:abstractNumId="35">
+  <w:abstractNum w:abstractNumId="35" w15:restartNumberingAfterBreak="0">
     <w:nsid w:val="5260695A"/>
     <w:multiLevelType w:val="hybridMultilevel"/>
     <w:tmpl w:val="7E76EF0C"/>
@@ -20410,7 +21305,7 @@
       </w:pPr>
     </w:lvl>
   </w:abstractNum>
-  <w:abstractNum w:abstractNumId="36">
+  <w:abstractNum w:abstractNumId="36" w15:restartNumberingAfterBreak="0">
     <w:nsid w:val="53D30C82"/>
     <w:multiLevelType w:val="hybridMultilevel"/>
     <w:tmpl w:val="3D24E420"/>
@@ -20524,7 +21419,7 @@
       </w:rPr>
     </w:lvl>
   </w:abstractNum>
-  <w:abstractNum w:abstractNumId="37">
+  <w:abstractNum w:abstractNumId="37" w15:restartNumberingAfterBreak="0">
     <w:nsid w:val="563044A7"/>
     <w:multiLevelType w:val="hybridMultilevel"/>
     <w:tmpl w:val="42F2B432"/>
@@ -20614,7 +21509,7 @@
       </w:pPr>
     </w:lvl>
   </w:abstractNum>
-  <w:abstractNum w:abstractNumId="38">
+  <w:abstractNum w:abstractNumId="38" w15:restartNumberingAfterBreak="0">
     <w:nsid w:val="59E860C9"/>
     <w:multiLevelType w:val="hybridMultilevel"/>
     <w:tmpl w:val="AD6EC104"/>
@@ -20727,7 +21622,7 @@
       </w:rPr>
     </w:lvl>
   </w:abstractNum>
-  <w:abstractNum w:abstractNumId="39">
+  <w:abstractNum w:abstractNumId="39" w15:restartNumberingAfterBreak="0">
     <w:nsid w:val="5D8F04F4"/>
     <w:multiLevelType w:val="hybridMultilevel"/>
     <w:tmpl w:val="4BFEB216"/>
@@ -20817,7 +21712,7 @@
       </w:pPr>
     </w:lvl>
   </w:abstractNum>
-  <w:abstractNum w:abstractNumId="40">
+  <w:abstractNum w:abstractNumId="40" w15:restartNumberingAfterBreak="0">
     <w:nsid w:val="5E7C136A"/>
     <w:multiLevelType w:val="hybridMultilevel"/>
     <w:tmpl w:val="DAF4795A"/>
@@ -20931,7 +21826,7 @@
       </w:rPr>
     </w:lvl>
   </w:abstractNum>
-  <w:abstractNum w:abstractNumId="41">
+  <w:abstractNum w:abstractNumId="41" w15:restartNumberingAfterBreak="0">
     <w:nsid w:val="5ED4299F"/>
     <w:multiLevelType w:val="multilevel"/>
     <w:tmpl w:val="C2688A28"/>
@@ -20985,7 +21880,7 @@
       <w:lvlJc w:val="left"/>
     </w:lvl>
   </w:abstractNum>
-  <w:abstractNum w:abstractNumId="42">
+  <w:abstractNum w:abstractNumId="42" w15:restartNumberingAfterBreak="0">
     <w:nsid w:val="5F6D171D"/>
     <w:multiLevelType w:val="hybridMultilevel"/>
     <w:tmpl w:val="5778EB50"/>
@@ -21098,7 +21993,7 @@
       </w:rPr>
     </w:lvl>
   </w:abstractNum>
-  <w:abstractNum w:abstractNumId="43">
+  <w:abstractNum w:abstractNumId="43" w15:restartNumberingAfterBreak="0">
     <w:nsid w:val="61C34FD6"/>
     <w:multiLevelType w:val="hybridMultilevel"/>
     <w:tmpl w:val="0F908A24"/>
@@ -21211,10 +22106,10 @@
       </w:rPr>
     </w:lvl>
   </w:abstractNum>
-  <w:abstractNum w:abstractNumId="44">
+  <w:abstractNum w:abstractNumId="44" w15:restartNumberingAfterBreak="0">
     <w:nsid w:val="67A45D47"/>
     <w:multiLevelType w:val="hybridMultilevel"/>
-    <w:tmpl w:val="0772FB8A"/>
+    <w:tmpl w:val="C4C683AC"/>
     <w:lvl w:ilvl="0" w:tplc="04090011">
       <w:start w:val="1"/>
       <w:numFmt w:val="decimal"/>
@@ -21227,14 +22122,17 @@
         <w:rFonts w:hint="default"/>
       </w:rPr>
     </w:lvl>
-    <w:lvl w:ilvl="1" w:tplc="04090019" w:tentative="1">
-      <w:start w:val="1"/>
-      <w:numFmt w:val="lowerLetter"/>
-      <w:lvlText w:val="%2."/>
+    <w:lvl w:ilvl="1" w:tplc="04090003">
+      <w:start w:val="1"/>
+      <w:numFmt w:val="bullet"/>
+      <w:lvlText w:val="o"/>
       <w:lvlJc w:val="left"/>
       <w:pPr>
         <w:ind w:left="1440" w:hanging="360"/>
       </w:pPr>
+      <w:rPr>
+        <w:rFonts w:ascii="Courier New" w:hAnsi="Courier New" w:cs="Courier New" w:hint="default"/>
+      </w:rPr>
     </w:lvl>
     <w:lvl w:ilvl="2" w:tplc="0409001B" w:tentative="1">
       <w:start w:val="1"/>
@@ -21300,7 +22198,7 @@
       </w:pPr>
     </w:lvl>
   </w:abstractNum>
-  <w:abstractNum w:abstractNumId="45">
+  <w:abstractNum w:abstractNumId="45" w15:restartNumberingAfterBreak="0">
     <w:nsid w:val="6C833E84"/>
     <w:multiLevelType w:val="hybridMultilevel"/>
     <w:tmpl w:val="2DB6F76E"/>
@@ -21413,7 +22311,7 @@
       </w:rPr>
     </w:lvl>
   </w:abstractNum>
-  <w:abstractNum w:abstractNumId="46">
+  <w:abstractNum w:abstractNumId="46" w15:restartNumberingAfterBreak="0">
     <w:nsid w:val="6E2C6ADA"/>
     <w:multiLevelType w:val="hybridMultilevel"/>
     <w:tmpl w:val="F774D9A2"/>
@@ -21526,7 +22424,7 @@
       </w:rPr>
     </w:lvl>
   </w:abstractNum>
-  <w:abstractNum w:abstractNumId="47">
+  <w:abstractNum w:abstractNumId="47" w15:restartNumberingAfterBreak="0">
     <w:nsid w:val="73B25523"/>
     <w:multiLevelType w:val="hybridMultilevel"/>
     <w:tmpl w:val="DFA45198"/>
@@ -21639,7 +22537,7 @@
       </w:rPr>
     </w:lvl>
   </w:abstractNum>
-  <w:abstractNum w:abstractNumId="48">
+  <w:abstractNum w:abstractNumId="48" w15:restartNumberingAfterBreak="0">
     <w:nsid w:val="73DB60D0"/>
     <w:multiLevelType w:val="hybridMultilevel"/>
     <w:tmpl w:val="9D16D5C6"/>
@@ -21752,7 +22650,7 @@
       </w:rPr>
     </w:lvl>
   </w:abstractNum>
-  <w:abstractNum w:abstractNumId="49">
+  <w:abstractNum w:abstractNumId="49" w15:restartNumberingAfterBreak="0">
     <w:nsid w:val="79870AAE"/>
     <w:multiLevelType w:val="multilevel"/>
     <w:tmpl w:val="720E24A4"/>
@@ -21806,7 +22704,7 @@
       <w:lvlJc w:val="left"/>
     </w:lvl>
   </w:abstractNum>
-  <w:abstractNum w:abstractNumId="50">
+  <w:abstractNum w:abstractNumId="50" w15:restartNumberingAfterBreak="0">
     <w:nsid w:val="79A0327D"/>
     <w:multiLevelType w:val="hybridMultilevel"/>
     <w:tmpl w:val="384E6022"/>
@@ -21919,7 +22817,7 @@
       </w:rPr>
     </w:lvl>
   </w:abstractNum>
-  <w:abstractNum w:abstractNumId="51">
+  <w:abstractNum w:abstractNumId="51" w15:restartNumberingAfterBreak="0">
     <w:nsid w:val="79C144FE"/>
     <w:multiLevelType w:val="hybridMultilevel"/>
     <w:tmpl w:val="601CA400"/>
@@ -22032,7 +22930,7 @@
       </w:rPr>
     </w:lvl>
   </w:abstractNum>
-  <w:abstractNum w:abstractNumId="52">
+  <w:abstractNum w:abstractNumId="52" w15:restartNumberingAfterBreak="0">
     <w:nsid w:val="7EB00120"/>
     <w:multiLevelType w:val="hybridMultilevel"/>
     <w:tmpl w:val="90E65FF2"/>
@@ -22304,12 +23202,12 @@
   <w:num w:numId="53">
     <w:abstractNumId w:val="0"/>
   </w:num>
-  <w:numIdMacAtCleanup w:val="43"/>
+  <w:numIdMacAtCleanup w:val="53"/>
 </w:numbering>
 </file>
 
 <file path=word/styles.xml><?xml version="1.0" encoding="utf-8"?>
-<w:styles xmlns:mc="http://schemas.openxmlformats.org/markup-compatibility/2006" xmlns:r="http://schemas.openxmlformats.org/officeDocument/2006/relationships" xmlns:w="http://schemas.openxmlformats.org/wordprocessingml/2006/main" xmlns:w14="http://schemas.microsoft.com/office/word/2010/wordml" mc:Ignorable="w14">
+<w:styles xmlns:mc="http://schemas.openxmlformats.org/markup-compatibility/2006" xmlns:r="http://schemas.openxmlformats.org/officeDocument/2006/relationships" xmlns:w="http://schemas.openxmlformats.org/wordprocessingml/2006/main" xmlns:w14="http://schemas.microsoft.com/office/word/2010/wordml" xmlns:w15="http://schemas.microsoft.com/office/word/2012/wordml" xmlns:w16se="http://schemas.microsoft.com/office/word/2015/wordml/symex" mc:Ignorable="w14 w15 w16se">
   <w:docDefaults>
     <w:rPrDefault>
       <w:rPr>
@@ -22325,144 +23223,378 @@
       </w:pPr>
     </w:pPrDefault>
   </w:docDefaults>
-  <w:latentStyles w:defLockedState="0" w:defUIPriority="99" w:defSemiHidden="1" w:defUnhideWhenUsed="1" w:defQFormat="0" w:count="267">
-    <w:lsdException w:name="Normal" w:semiHidden="0" w:uiPriority="0" w:unhideWhenUsed="0" w:qFormat="1"/>
-    <w:lsdException w:name="heading 1" w:semiHidden="0" w:uiPriority="9" w:unhideWhenUsed="0" w:qFormat="1"/>
-    <w:lsdException w:name="heading 2" w:uiPriority="9" w:qFormat="1"/>
-    <w:lsdException w:name="heading 3" w:uiPriority="9" w:qFormat="1"/>
-    <w:lsdException w:name="heading 4" w:uiPriority="9" w:qFormat="1"/>
-    <w:lsdException w:name="heading 5" w:uiPriority="9" w:qFormat="1"/>
-    <w:lsdException w:name="heading 6" w:uiPriority="9" w:qFormat="1"/>
-    <w:lsdException w:name="heading 7" w:uiPriority="9" w:qFormat="1"/>
-    <w:lsdException w:name="heading 8" w:uiPriority="9" w:qFormat="1"/>
-    <w:lsdException w:name="heading 9" w:uiPriority="9" w:qFormat="1"/>
-    <w:lsdException w:name="toc 1" w:uiPriority="39"/>
-    <w:lsdException w:name="toc 2" w:uiPriority="39"/>
-    <w:lsdException w:name="toc 3" w:uiPriority="39"/>
-    <w:lsdException w:name="toc 4" w:uiPriority="39"/>
-    <w:lsdException w:name="toc 5" w:uiPriority="39"/>
-    <w:lsdException w:name="toc 6" w:uiPriority="39"/>
-    <w:lsdException w:name="toc 7" w:uiPriority="39"/>
-    <w:lsdException w:name="toc 8" w:uiPriority="39"/>
-    <w:lsdException w:name="toc 9" w:uiPriority="39"/>
-    <w:lsdException w:name="caption" w:uiPriority="35" w:qFormat="1"/>
-    <w:lsdException w:name="Title" w:semiHidden="0" w:uiPriority="10" w:unhideWhenUsed="0" w:qFormat="1"/>
-    <w:lsdException w:name="Default Paragraph Font" w:uiPriority="1"/>
-    <w:lsdException w:name="Subtitle" w:semiHidden="0" w:uiPriority="11" w:unhideWhenUsed="0" w:qFormat="1"/>
-    <w:lsdException w:name="Strong" w:semiHidden="0" w:uiPriority="22" w:unhideWhenUsed="0" w:qFormat="1"/>
-    <w:lsdException w:name="Emphasis" w:semiHidden="0" w:uiPriority="20" w:unhideWhenUsed="0" w:qFormat="1"/>
-    <w:lsdException w:name="Table Grid" w:semiHidden="0" w:uiPriority="39" w:unhideWhenUsed="0"/>
-    <w:lsdException w:name="Placeholder Text" w:unhideWhenUsed="0"/>
-    <w:lsdException w:name="No Spacing" w:semiHidden="0" w:uiPriority="1" w:unhideWhenUsed="0" w:qFormat="1"/>
-    <w:lsdException w:name="Light Shading" w:semiHidden="0" w:uiPriority="60" w:unhideWhenUsed="0"/>
-    <w:lsdException w:name="Light List" w:semiHidden="0" w:uiPriority="61" w:unhideWhenUsed="0"/>
-    <w:lsdException w:name="Light Grid" w:semiHidden="0" w:uiPriority="62" w:unhideWhenUsed="0"/>
-    <w:lsdException w:name="Medium Shading 1" w:semiHidden="0" w:uiPriority="63" w:unhideWhenUsed="0"/>
-    <w:lsdException w:name="Medium Shading 2" w:semiHidden="0" w:uiPriority="64" w:unhideWhenUsed="0"/>
-    <w:lsdException w:name="Medium List 1" w:semiHidden="0" w:uiPriority="65" w:unhideWhenUsed="0"/>
-    <w:lsdException w:name="Medium List 2" w:semiHidden="0" w:uiPriority="66" w:unhideWhenUsed="0"/>
-    <w:lsdException w:name="Medium Grid 1" w:semiHidden="0" w:uiPriority="67" w:unhideWhenUsed="0"/>
-    <w:lsdException w:name="Medium Grid 2" w:semiHidden="0" w:uiPriority="68" w:unhideWhenUsed="0"/>
-    <w:lsdException w:name="Medium Grid 3" w:semiHidden="0" w:uiPriority="69" w:unhideWhenUsed="0"/>
-    <w:lsdException w:name="Dark List" w:semiHidden="0" w:uiPriority="70" w:unhideWhenUsed="0"/>
-    <w:lsdException w:name="Colorful Shading" w:semiHidden="0" w:uiPriority="71" w:unhideWhenUsed="0"/>
-    <w:lsdException w:name="Colorful List" w:semiHidden="0" w:uiPriority="72" w:unhideWhenUsed="0"/>
-    <w:lsdException w:name="Colorful Grid" w:semiHidden="0" w:uiPriority="73" w:unhideWhenUsed="0"/>
-    <w:lsdException w:name="Light Shading Accent 1" w:semiHidden="0" w:uiPriority="60" w:unhideWhenUsed="0"/>
-    <w:lsdException w:name="Light List Accent 1" w:semiHidden="0" w:uiPriority="61" w:unhideWhenUsed="0"/>
-    <w:lsdException w:name="Light Grid Accent 1" w:semiHidden="0" w:uiPriority="62" w:unhideWhenUsed="0"/>
-    <w:lsdException w:name="Medium Shading 1 Accent 1" w:semiHidden="0" w:uiPriority="63" w:unhideWhenUsed="0"/>
-    <w:lsdException w:name="Medium Shading 2 Accent 1" w:semiHidden="0" w:uiPriority="64" w:unhideWhenUsed="0"/>
-    <w:lsdException w:name="Medium List 1 Accent 1" w:semiHidden="0" w:uiPriority="65" w:unhideWhenUsed="0"/>
-    <w:lsdException w:name="Revision" w:unhideWhenUsed="0"/>
-    <w:lsdException w:name="List Paragraph" w:semiHidden="0" w:uiPriority="34" w:unhideWhenUsed="0" w:qFormat="1"/>
-    <w:lsdException w:name="Quote" w:semiHidden="0" w:uiPriority="29" w:unhideWhenUsed="0" w:qFormat="1"/>
-    <w:lsdException w:name="Intense Quote" w:semiHidden="0" w:uiPriority="30" w:unhideWhenUsed="0" w:qFormat="1"/>
-    <w:lsdException w:name="Medium List 2 Accent 1" w:semiHidden="0" w:uiPriority="66" w:unhideWhenUsed="0"/>
-    <w:lsdException w:name="Medium Grid 1 Accent 1" w:semiHidden="0" w:uiPriority="67" w:unhideWhenUsed="0"/>
-    <w:lsdException w:name="Medium Grid 2 Accent 1" w:semiHidden="0" w:uiPriority="68" w:unhideWhenUsed="0"/>
-    <w:lsdException w:name="Medium Grid 3 Accent 1" w:semiHidden="0" w:uiPriority="69" w:unhideWhenUsed="0"/>
-    <w:lsdException w:name="Dark List Accent 1" w:semiHidden="0" w:uiPriority="70" w:unhideWhenUsed="0"/>
-    <w:lsdException w:name="Colorful Shading Accent 1" w:semiHidden="0" w:uiPriority="71" w:unhideWhenUsed="0"/>
-    <w:lsdException w:name="Colorful List Accent 1" w:semiHidden="0" w:uiPriority="72" w:unhideWhenUsed="0"/>
-    <w:lsdException w:name="Colorful Grid Accent 1" w:semiHidden="0" w:uiPriority="73" w:unhideWhenUsed="0"/>
-    <w:lsdException w:name="Light Shading Accent 2" w:semiHidden="0" w:uiPriority="60" w:unhideWhenUsed="0"/>
-    <w:lsdException w:name="Light List Accent 2" w:semiHidden="0" w:uiPriority="61" w:unhideWhenUsed="0"/>
-    <w:lsdException w:name="Light Grid Accent 2" w:semiHidden="0" w:uiPriority="62" w:unhideWhenUsed="0"/>
-    <w:lsdException w:name="Medium Shading 1 Accent 2" w:semiHidden="0" w:uiPriority="63" w:unhideWhenUsed="0"/>
-    <w:lsdException w:name="Medium Shading 2 Accent 2" w:semiHidden="0" w:uiPriority="64" w:unhideWhenUsed="0"/>
-    <w:lsdException w:name="Medium List 1 Accent 2" w:semiHidden="0" w:uiPriority="65" w:unhideWhenUsed="0"/>
-    <w:lsdException w:name="Medium List 2 Accent 2" w:semiHidden="0" w:uiPriority="66" w:unhideWhenUsed="0"/>
-    <w:lsdException w:name="Medium Grid 1 Accent 2" w:semiHidden="0" w:uiPriority="67" w:unhideWhenUsed="0"/>
-    <w:lsdException w:name="Medium Grid 2 Accent 2" w:semiHidden="0" w:uiPriority="68" w:unhideWhenUsed="0"/>
-    <w:lsdException w:name="Medium Grid 3 Accent 2" w:semiHidden="0" w:uiPriority="69" w:unhideWhenUsed="0"/>
-    <w:lsdException w:name="Dark List Accent 2" w:semiHidden="0" w:uiPriority="70" w:unhideWhenUsed="0"/>
-    <w:lsdException w:name="Colorful Shading Accent 2" w:semiHidden="0" w:uiPriority="71" w:unhideWhenUsed="0"/>
-    <w:lsdException w:name="Colorful List Accent 2" w:semiHidden="0" w:uiPriority="72" w:unhideWhenUsed="0"/>
-    <w:lsdException w:name="Colorful Grid Accent 2" w:semiHidden="0" w:uiPriority="73" w:unhideWhenUsed="0"/>
-    <w:lsdException w:name="Light Shading Accent 3" w:semiHidden="0" w:uiPriority="60" w:unhideWhenUsed="0"/>
-    <w:lsdException w:name="Light List Accent 3" w:semiHidden="0" w:uiPriority="61" w:unhideWhenUsed="0"/>
-    <w:lsdException w:name="Light Grid Accent 3" w:semiHidden="0" w:uiPriority="62" w:unhideWhenUsed="0"/>
-    <w:lsdException w:name="Medium Shading 1 Accent 3" w:semiHidden="0" w:uiPriority="63" w:unhideWhenUsed="0"/>
-    <w:lsdException w:name="Medium Shading 2 Accent 3" w:semiHidden="0" w:uiPriority="64" w:unhideWhenUsed="0"/>
-    <w:lsdException w:name="Medium List 1 Accent 3" w:semiHidden="0" w:uiPriority="65" w:unhideWhenUsed="0"/>
-    <w:lsdException w:name="Medium List 2 Accent 3" w:semiHidden="0" w:uiPriority="66" w:unhideWhenUsed="0"/>
-    <w:lsdException w:name="Medium Grid 1 Accent 3" w:semiHidden="0" w:uiPriority="67" w:unhideWhenUsed="0"/>
-    <w:lsdException w:name="Medium Grid 2 Accent 3" w:semiHidden="0" w:uiPriority="68" w:unhideWhenUsed="0"/>
-    <w:lsdException w:name="Medium Grid 3 Accent 3" w:semiHidden="0" w:uiPriority="69" w:unhideWhenUsed="0"/>
-    <w:lsdException w:name="Dark List Accent 3" w:semiHidden="0" w:uiPriority="70" w:unhideWhenUsed="0"/>
-    <w:lsdException w:name="Colorful Shading Accent 3" w:semiHidden="0" w:uiPriority="71" w:unhideWhenUsed="0"/>
-    <w:lsdException w:name="Colorful List Accent 3" w:semiHidden="0" w:uiPriority="72" w:unhideWhenUsed="0"/>
-    <w:lsdException w:name="Colorful Grid Accent 3" w:semiHidden="0" w:uiPriority="73" w:unhideWhenUsed="0"/>
-    <w:lsdException w:name="Light Shading Accent 4" w:semiHidden="0" w:uiPriority="60" w:unhideWhenUsed="0"/>
-    <w:lsdException w:name="Light List Accent 4" w:semiHidden="0" w:uiPriority="61" w:unhideWhenUsed="0"/>
-    <w:lsdException w:name="Light Grid Accent 4" w:semiHidden="0" w:uiPriority="62" w:unhideWhenUsed="0"/>
-    <w:lsdException w:name="Medium Shading 1 Accent 4" w:semiHidden="0" w:uiPriority="63" w:unhideWhenUsed="0"/>
-    <w:lsdException w:name="Medium Shading 2 Accent 4" w:semiHidden="0" w:uiPriority="64" w:unhideWhenUsed="0"/>
-    <w:lsdException w:name="Medium List 1 Accent 4" w:semiHidden="0" w:uiPriority="65" w:unhideWhenUsed="0"/>
-    <w:lsdException w:name="Medium List 2 Accent 4" w:semiHidden="0" w:uiPriority="66" w:unhideWhenUsed="0"/>
-    <w:lsdException w:name="Medium Grid 1 Accent 4" w:semiHidden="0" w:uiPriority="67" w:unhideWhenUsed="0"/>
-    <w:lsdException w:name="Medium Grid 2 Accent 4" w:semiHidden="0" w:uiPriority="68" w:unhideWhenUsed="0"/>
-    <w:lsdException w:name="Medium Grid 3 Accent 4" w:semiHidden="0" w:uiPriority="69" w:unhideWhenUsed="0"/>
-    <w:lsdException w:name="Dark List Accent 4" w:semiHidden="0" w:uiPriority="70" w:unhideWhenUsed="0"/>
-    <w:lsdException w:name="Colorful Shading Accent 4" w:semiHidden="0" w:uiPriority="71" w:unhideWhenUsed="0"/>
-    <w:lsdException w:name="Colorful List Accent 4" w:semiHidden="0" w:uiPriority="72" w:unhideWhenUsed="0"/>
-    <w:lsdException w:name="Colorful Grid Accent 4" w:semiHidden="0" w:uiPriority="73" w:unhideWhenUsed="0"/>
-    <w:lsdException w:name="Light Shading Accent 5" w:semiHidden="0" w:uiPriority="60" w:unhideWhenUsed="0"/>
-    <w:lsdException w:name="Light List Accent 5" w:semiHidden="0" w:uiPriority="61" w:unhideWhenUsed="0"/>
-    <w:lsdException w:name="Light Grid Accent 5" w:semiHidden="0" w:uiPriority="62" w:unhideWhenUsed="0"/>
-    <w:lsdException w:name="Medium Shading 1 Accent 5" w:semiHidden="0" w:uiPriority="63" w:unhideWhenUsed="0"/>
-    <w:lsdException w:name="Medium Shading 2 Accent 5" w:semiHidden="0" w:uiPriority="64" w:unhideWhenUsed="0"/>
-    <w:lsdException w:name="Medium List 1 Accent 5" w:semiHidden="0" w:uiPriority="65" w:unhideWhenUsed="0"/>
-    <w:lsdException w:name="Medium List 2 Accent 5" w:semiHidden="0" w:uiPriority="66" w:unhideWhenUsed="0"/>
-    <w:lsdException w:name="Medium Grid 1 Accent 5" w:semiHidden="0" w:uiPriority="67" w:unhideWhenUsed="0"/>
-    <w:lsdException w:name="Medium Grid 2 Accent 5" w:semiHidden="0" w:uiPriority="68" w:unhideWhenUsed="0"/>
-    <w:lsdException w:name="Medium Grid 3 Accent 5" w:semiHidden="0" w:uiPriority="69" w:unhideWhenUsed="0"/>
-    <w:lsdException w:name="Dark List Accent 5" w:semiHidden="0" w:uiPriority="70" w:unhideWhenUsed="0"/>
-    <w:lsdException w:name="Colorful Shading Accent 5" w:semiHidden="0" w:uiPriority="71" w:unhideWhenUsed="0"/>
-    <w:lsdException w:name="Colorful List Accent 5" w:semiHidden="0" w:uiPriority="72" w:unhideWhenUsed="0"/>
-    <w:lsdException w:name="Colorful Grid Accent 5" w:semiHidden="0" w:uiPriority="73" w:unhideWhenUsed="0"/>
-    <w:lsdException w:name="Light Shading Accent 6" w:semiHidden="0" w:uiPriority="60" w:unhideWhenUsed="0"/>
-    <w:lsdException w:name="Light List Accent 6" w:semiHidden="0" w:uiPriority="61" w:unhideWhenUsed="0"/>
-    <w:lsdException w:name="Light Grid Accent 6" w:semiHidden="0" w:uiPriority="62" w:unhideWhenUsed="0"/>
-    <w:lsdException w:name="Medium Shading 1 Accent 6" w:semiHidden="0" w:uiPriority="63" w:unhideWhenUsed="0"/>
-    <w:lsdException w:name="Medium Shading 2 Accent 6" w:semiHidden="0" w:uiPriority="64" w:unhideWhenUsed="0"/>
-    <w:lsdException w:name="Medium List 1 Accent 6" w:semiHidden="0" w:uiPriority="65" w:unhideWhenUsed="0"/>
-    <w:lsdException w:name="Medium List 2 Accent 6" w:semiHidden="0" w:uiPriority="66" w:unhideWhenUsed="0"/>
-    <w:lsdException w:name="Medium Grid 1 Accent 6" w:semiHidden="0" w:uiPriority="67" w:unhideWhenUsed="0"/>
-    <w:lsdException w:name="Medium Grid 2 Accent 6" w:semiHidden="0" w:uiPriority="68" w:unhideWhenUsed="0"/>
-    <w:lsdException w:name="Medium Grid 3 Accent 6" w:semiHidden="0" w:uiPriority="69" w:unhideWhenUsed="0"/>
-    <w:lsdException w:name="Dark List Accent 6" w:semiHidden="0" w:uiPriority="70" w:unhideWhenUsed="0"/>
-    <w:lsdException w:name="Colorful Shading Accent 6" w:semiHidden="0" w:uiPriority="71" w:unhideWhenUsed="0"/>
-    <w:lsdException w:name="Colorful List Accent 6" w:semiHidden="0" w:uiPriority="72" w:unhideWhenUsed="0"/>
-    <w:lsdException w:name="Colorful Grid Accent 6" w:semiHidden="0" w:uiPriority="73" w:unhideWhenUsed="0"/>
-    <w:lsdException w:name="Subtle Emphasis" w:semiHidden="0" w:uiPriority="19" w:unhideWhenUsed="0" w:qFormat="1"/>
-    <w:lsdException w:name="Intense Emphasis" w:semiHidden="0" w:uiPriority="21" w:unhideWhenUsed="0" w:qFormat="1"/>
-    <w:lsdException w:name="Subtle Reference" w:semiHidden="0" w:uiPriority="31" w:unhideWhenUsed="0" w:qFormat="1"/>
-    <w:lsdException w:name="Intense Reference" w:semiHidden="0" w:uiPriority="32" w:unhideWhenUsed="0" w:qFormat="1"/>
-    <w:lsdException w:name="Book Title" w:semiHidden="0" w:uiPriority="33" w:unhideWhenUsed="0" w:qFormat="1"/>
-    <w:lsdException w:name="Bibliography" w:uiPriority="37"/>
-    <w:lsdException w:name="TOC Heading" w:uiPriority="39" w:qFormat="1"/>
+  <w:latentStyles w:defLockedState="0" w:defUIPriority="99" w:defSemiHidden="0" w:defUnhideWhenUsed="0" w:defQFormat="0" w:count="371">
+    <w:lsdException w:name="Normal" w:uiPriority="0" w:qFormat="1"/>
+    <w:lsdException w:name="heading 1" w:uiPriority="9" w:qFormat="1"/>
+    <w:lsdException w:name="heading 2" w:semiHidden="1" w:uiPriority="9" w:unhideWhenUsed="1" w:qFormat="1"/>
+    <w:lsdException w:name="heading 3" w:semiHidden="1" w:uiPriority="9" w:unhideWhenUsed="1" w:qFormat="1"/>
+    <w:lsdException w:name="heading 4" w:semiHidden="1" w:uiPriority="9" w:unhideWhenUsed="1" w:qFormat="1"/>
+    <w:lsdException w:name="heading 5" w:semiHidden="1" w:uiPriority="9" w:unhideWhenUsed="1" w:qFormat="1"/>
+    <w:lsdException w:name="heading 6" w:semiHidden="1" w:uiPriority="9" w:unhideWhenUsed="1" w:qFormat="1"/>
+    <w:lsdException w:name="heading 7" w:semiHidden="1" w:uiPriority="9" w:unhideWhenUsed="1" w:qFormat="1"/>
+    <w:lsdException w:name="heading 8" w:semiHidden="1" w:uiPriority="9" w:unhideWhenUsed="1" w:qFormat="1"/>
+    <w:lsdException w:name="heading 9" w:semiHidden="1" w:uiPriority="9" w:unhideWhenUsed="1" w:qFormat="1"/>
+    <w:lsdException w:name="index 1" w:semiHidden="1" w:unhideWhenUsed="1"/>
+    <w:lsdException w:name="index 2" w:semiHidden="1" w:unhideWhenUsed="1"/>
+    <w:lsdException w:name="index 3" w:semiHidden="1" w:unhideWhenUsed="1"/>
+    <w:lsdException w:name="index 4" w:semiHidden="1" w:unhideWhenUsed="1"/>
+    <w:lsdException w:name="index 5" w:semiHidden="1" w:unhideWhenUsed="1"/>
+    <w:lsdException w:name="index 6" w:semiHidden="1" w:unhideWhenUsed="1"/>
+    <w:lsdException w:name="index 7" w:semiHidden="1" w:unhideWhenUsed="1"/>
+    <w:lsdException w:name="index 8" w:semiHidden="1" w:unhideWhenUsed="1"/>
+    <w:lsdException w:name="index 9" w:semiHidden="1" w:unhideWhenUsed="1"/>
+    <w:lsdException w:name="toc 1" w:semiHidden="1" w:uiPriority="39" w:unhideWhenUsed="1"/>
+    <w:lsdException w:name="toc 2" w:semiHidden="1" w:uiPriority="39" w:unhideWhenUsed="1"/>
+    <w:lsdException w:name="toc 3" w:semiHidden="1" w:uiPriority="39" w:unhideWhenUsed="1"/>
+    <w:lsdException w:name="toc 4" w:semiHidden="1" w:uiPriority="39" w:unhideWhenUsed="1"/>
+    <w:lsdException w:name="toc 5" w:semiHidden="1" w:uiPriority="39" w:unhideWhenUsed="1"/>
+    <w:lsdException w:name="toc 6" w:semiHidden="1" w:uiPriority="39" w:unhideWhenUsed="1"/>
+    <w:lsdException w:name="toc 7" w:semiHidden="1" w:uiPriority="39" w:unhideWhenUsed="1"/>
+    <w:lsdException w:name="toc 8" w:semiHidden="1" w:uiPriority="39" w:unhideWhenUsed="1"/>
+    <w:lsdException w:name="toc 9" w:semiHidden="1" w:uiPriority="39" w:unhideWhenUsed="1"/>
+    <w:lsdException w:name="Normal Indent" w:semiHidden="1" w:unhideWhenUsed="1"/>
+    <w:lsdException w:name="footnote text" w:semiHidden="1" w:unhideWhenUsed="1"/>
+    <w:lsdException w:name="annotation text" w:semiHidden="1" w:unhideWhenUsed="1"/>
+    <w:lsdException w:name="header" w:semiHidden="1" w:unhideWhenUsed="1"/>
+    <w:lsdException w:name="footer" w:semiHidden="1" w:unhideWhenUsed="1"/>
+    <w:lsdException w:name="index heading" w:semiHidden="1" w:unhideWhenUsed="1"/>
+    <w:lsdException w:name="caption" w:semiHidden="1" w:uiPriority="35" w:unhideWhenUsed="1" w:qFormat="1"/>
+    <w:lsdException w:name="table of figures" w:semiHidden="1" w:unhideWhenUsed="1"/>
+    <w:lsdException w:name="envelope address" w:semiHidden="1" w:unhideWhenUsed="1"/>
+    <w:lsdException w:name="envelope return" w:semiHidden="1" w:unhideWhenUsed="1"/>
+    <w:lsdException w:name="footnote reference" w:semiHidden="1" w:unhideWhenUsed="1"/>
+    <w:lsdException w:name="annotation reference" w:semiHidden="1" w:unhideWhenUsed="1"/>
+    <w:lsdException w:name="line number" w:semiHidden="1" w:unhideWhenUsed="1"/>
+    <w:lsdException w:name="page number" w:semiHidden="1" w:unhideWhenUsed="1"/>
+    <w:lsdException w:name="endnote reference" w:semiHidden="1" w:unhideWhenUsed="1"/>
+    <w:lsdException w:name="endnote text" w:semiHidden="1" w:unhideWhenUsed="1"/>
+    <w:lsdException w:name="table of authorities" w:semiHidden="1" w:unhideWhenUsed="1"/>
+    <w:lsdException w:name="macro" w:semiHidden="1" w:unhideWhenUsed="1"/>
+    <w:lsdException w:name="toa heading" w:semiHidden="1" w:unhideWhenUsed="1"/>
+    <w:lsdException w:name="List" w:semiHidden="1" w:unhideWhenUsed="1"/>
+    <w:lsdException w:name="List Bullet" w:semiHidden="1" w:unhideWhenUsed="1"/>
+    <w:lsdException w:name="List Number" w:semiHidden="1" w:unhideWhenUsed="1"/>
+    <w:lsdException w:name="List 2" w:semiHidden="1" w:unhideWhenUsed="1"/>
+    <w:lsdException w:name="List 3" w:semiHidden="1" w:unhideWhenUsed="1"/>
+    <w:lsdException w:name="List 4" w:semiHidden="1" w:unhideWhenUsed="1"/>
+    <w:lsdException w:name="List 5" w:semiHidden="1" w:unhideWhenUsed="1"/>
+    <w:lsdException w:name="List Bullet 2" w:semiHidden="1" w:unhideWhenUsed="1"/>
+    <w:lsdException w:name="List Bullet 3" w:semiHidden="1" w:unhideWhenUsed="1"/>
+    <w:lsdException w:name="List Bullet 4" w:semiHidden="1" w:unhideWhenUsed="1"/>
+    <w:lsdException w:name="List Bullet 5" w:semiHidden="1" w:unhideWhenUsed="1"/>
+    <w:lsdException w:name="List Number 2" w:semiHidden="1" w:unhideWhenUsed="1"/>
+    <w:lsdException w:name="List Number 3" w:semiHidden="1" w:unhideWhenUsed="1"/>
+    <w:lsdException w:name="List Number 4" w:semiHidden="1" w:unhideWhenUsed="1"/>
+    <w:lsdException w:name="List Number 5" w:semiHidden="1" w:unhideWhenUsed="1"/>
+    <w:lsdException w:name="Title" w:uiPriority="10" w:qFormat="1"/>
+    <w:lsdException w:name="Closing" w:semiHidden="1" w:unhideWhenUsed="1"/>
+    <w:lsdException w:name="Signature" w:semiHidden="1" w:unhideWhenUsed="1"/>
+    <w:lsdException w:name="Default Paragraph Font" w:semiHidden="1" w:uiPriority="1" w:unhideWhenUsed="1"/>
+    <w:lsdException w:name="Body Text" w:semiHidden="1" w:unhideWhenUsed="1"/>
+    <w:lsdException w:name="Body Text Indent" w:semiHidden="1" w:unhideWhenUsed="1"/>
+    <w:lsdException w:name="List Continue" w:semiHidden="1" w:unhideWhenUsed="1"/>
+    <w:lsdException w:name="List Continue 2" w:semiHidden="1" w:unhideWhenUsed="1"/>
+    <w:lsdException w:name="List Continue 3" w:semiHidden="1" w:unhideWhenUsed="1"/>
+    <w:lsdException w:name="List Continue 4" w:semiHidden="1" w:unhideWhenUsed="1"/>
+    <w:lsdException w:name="List Continue 5" w:semiHidden="1" w:unhideWhenUsed="1"/>
+    <w:lsdException w:name="Message Header" w:semiHidden="1" w:unhideWhenUsed="1"/>
+    <w:lsdException w:name="Subtitle" w:uiPriority="11" w:qFormat="1"/>
+    <w:lsdException w:name="Salutation" w:semiHidden="1" w:unhideWhenUsed="1"/>
+    <w:lsdException w:name="Date" w:semiHidden="1" w:unhideWhenUsed="1"/>
+    <w:lsdException w:name="Body Text First Indent" w:semiHidden="1" w:unhideWhenUsed="1"/>
+    <w:lsdException w:name="Body Text First Indent 2" w:semiHidden="1" w:unhideWhenUsed="1"/>
+    <w:lsdException w:name="Note Heading" w:semiHidden="1" w:unhideWhenUsed="1"/>
+    <w:lsdException w:name="Body Text 2" w:semiHidden="1" w:unhideWhenUsed="1"/>
+    <w:lsdException w:name="Body Text 3" w:semiHidden="1" w:unhideWhenUsed="1"/>
+    <w:lsdException w:name="Body Text Indent 2" w:semiHidden="1" w:unhideWhenUsed="1"/>
+    <w:lsdException w:name="Body Text Indent 3" w:semiHidden="1" w:unhideWhenUsed="1"/>
+    <w:lsdException w:name="Block Text" w:semiHidden="1" w:unhideWhenUsed="1"/>
+    <w:lsdException w:name="Hyperlink" w:semiHidden="1" w:unhideWhenUsed="1"/>
+    <w:lsdException w:name="FollowedHyperlink" w:semiHidden="1" w:unhideWhenUsed="1"/>
+    <w:lsdException w:name="Strong" w:uiPriority="22" w:qFormat="1"/>
+    <w:lsdException w:name="Emphasis" w:uiPriority="20" w:qFormat="1"/>
+    <w:lsdException w:name="Document Map" w:semiHidden="1" w:unhideWhenUsed="1"/>
+    <w:lsdException w:name="Plain Text" w:semiHidden="1" w:unhideWhenUsed="1"/>
+    <w:lsdException w:name="E-mail Signature" w:semiHidden="1" w:unhideWhenUsed="1"/>
+    <w:lsdException w:name="HTML Top of Form" w:semiHidden="1" w:unhideWhenUsed="1"/>
+    <w:lsdException w:name="HTML Bottom of Form" w:semiHidden="1" w:unhideWhenUsed="1"/>
+    <w:lsdException w:name="Normal (Web)" w:semiHidden="1" w:unhideWhenUsed="1"/>
+    <w:lsdException w:name="HTML Acronym" w:semiHidden="1" w:unhideWhenUsed="1"/>
+    <w:lsdException w:name="HTML Address" w:semiHidden="1" w:unhideWhenUsed="1"/>
+    <w:lsdException w:name="HTML Cite" w:semiHidden="1" w:unhideWhenUsed="1"/>
+    <w:lsdException w:name="HTML Code" w:semiHidden="1" w:unhideWhenUsed="1"/>
+    <w:lsdException w:name="HTML Definition" w:semiHidden="1" w:unhideWhenUsed="1"/>
+    <w:lsdException w:name="HTML Keyboard" w:semiHidden="1" w:unhideWhenUsed="1"/>
+    <w:lsdException w:name="HTML Preformatted" w:semiHidden="1" w:unhideWhenUsed="1"/>
+    <w:lsdException w:name="HTML Sample" w:semiHidden="1" w:unhideWhenUsed="1"/>
+    <w:lsdException w:name="HTML Typewriter" w:semiHidden="1" w:unhideWhenUsed="1"/>
+    <w:lsdException w:name="HTML Variable" w:semiHidden="1" w:unhideWhenUsed="1"/>
+    <w:lsdException w:name="Normal Table" w:semiHidden="1" w:unhideWhenUsed="1"/>
+    <w:lsdException w:name="annotation subject" w:semiHidden="1" w:unhideWhenUsed="1"/>
+    <w:lsdException w:name="No List" w:semiHidden="1" w:unhideWhenUsed="1"/>
+    <w:lsdException w:name="Outline List 1" w:semiHidden="1" w:unhideWhenUsed="1"/>
+    <w:lsdException w:name="Outline List 2" w:semiHidden="1" w:unhideWhenUsed="1"/>
+    <w:lsdException w:name="Outline List 3" w:semiHidden="1" w:unhideWhenUsed="1"/>
+    <w:lsdException w:name="Table Simple 1" w:semiHidden="1" w:unhideWhenUsed="1"/>
+    <w:lsdException w:name="Table Simple 2" w:semiHidden="1" w:unhideWhenUsed="1"/>
+    <w:lsdException w:name="Table Simple 3" w:semiHidden="1" w:unhideWhenUsed="1"/>
+    <w:lsdException w:name="Table Classic 1" w:semiHidden="1" w:unhideWhenUsed="1"/>
+    <w:lsdException w:name="Table Classic 2" w:semiHidden="1" w:unhideWhenUsed="1"/>
+    <w:lsdException w:name="Table Classic 3" w:semiHidden="1" w:unhideWhenUsed="1"/>
+    <w:lsdException w:name="Table Classic 4" w:semiHidden="1" w:unhideWhenUsed="1"/>
+    <w:lsdException w:name="Table Colorful 1" w:semiHidden="1" w:unhideWhenUsed="1"/>
+    <w:lsdException w:name="Table Colorful 2" w:semiHidden="1" w:unhideWhenUsed="1"/>
+    <w:lsdException w:name="Table Colorful 3" w:semiHidden="1" w:unhideWhenUsed="1"/>
+    <w:lsdException w:name="Table Columns 1" w:semiHidden="1" w:unhideWhenUsed="1"/>
+    <w:lsdException w:name="Table Columns 2" w:semiHidden="1" w:unhideWhenUsed="1"/>
+    <w:lsdException w:name="Table Columns 3" w:semiHidden="1" w:unhideWhenUsed="1"/>
+    <w:lsdException w:name="Table Columns 4" w:semiHidden="1" w:unhideWhenUsed="1"/>
+    <w:lsdException w:name="Table Columns 5" w:semiHidden="1" w:unhideWhenUsed="1"/>
+    <w:lsdException w:name="Table Grid 1" w:semiHidden="1" w:unhideWhenUsed="1"/>
+    <w:lsdException w:name="Table Grid 2" w:semiHidden="1" w:unhideWhenUsed="1"/>
+    <w:lsdException w:name="Table Grid 3" w:semiHidden="1" w:unhideWhenUsed="1"/>
+    <w:lsdException w:name="Table Grid 4" w:semiHidden="1" w:unhideWhenUsed="1"/>
+    <w:lsdException w:name="Table Grid 5" w:semiHidden="1" w:unhideWhenUsed="1"/>
+    <w:lsdException w:name="Table Grid 6" w:semiHidden="1" w:unhideWhenUsed="1"/>
+    <w:lsdException w:name="Table Grid 7" w:semiHidden="1" w:unhideWhenUsed="1"/>
+    <w:lsdException w:name="Table Grid 8" w:semiHidden="1" w:unhideWhenUsed="1"/>
+    <w:lsdException w:name="Table List 1" w:semiHidden="1" w:unhideWhenUsed="1"/>
+    <w:lsdException w:name="Table List 2" w:semiHidden="1" w:unhideWhenUsed="1"/>
+    <w:lsdException w:name="Table List 3" w:semiHidden="1" w:unhideWhenUsed="1"/>
+    <w:lsdException w:name="Table List 4" w:semiHidden="1" w:unhideWhenUsed="1"/>
+    <w:lsdException w:name="Table List 5" w:semiHidden="1" w:unhideWhenUsed="1"/>
+    <w:lsdException w:name="Table List 6" w:semiHidden="1" w:unhideWhenUsed="1"/>
+    <w:lsdException w:name="Table List 7" w:semiHidden="1" w:unhideWhenUsed="1"/>
+    <w:lsdException w:name="Table List 8" w:semiHidden="1" w:unhideWhenUsed="1"/>
+    <w:lsdException w:name="Table 3D effects 1" w:semiHidden="1" w:unhideWhenUsed="1"/>
+    <w:lsdException w:name="Table 3D effects 2" w:semiHidden="1" w:unhideWhenUsed="1"/>
+    <w:lsdException w:name="Table 3D effects 3" w:semiHidden="1" w:unhideWhenUsed="1"/>
+    <w:lsdException w:name="Table Contemporary" w:semiHidden="1" w:unhideWhenUsed="1"/>
+    <w:lsdException w:name="Table Elegant" w:semiHidden="1" w:unhideWhenUsed="1"/>
+    <w:lsdException w:name="Table Professional" w:semiHidden="1" w:unhideWhenUsed="1"/>
+    <w:lsdException w:name="Table Subtle 1" w:semiHidden="1" w:unhideWhenUsed="1"/>
+    <w:lsdException w:name="Table Subtle 2" w:semiHidden="1" w:unhideWhenUsed="1"/>
+    <w:lsdException w:name="Table Web 1" w:semiHidden="1" w:unhideWhenUsed="1"/>
+    <w:lsdException w:name="Table Web 2" w:semiHidden="1" w:unhideWhenUsed="1"/>
+    <w:lsdException w:name="Table Web 3" w:semiHidden="1" w:unhideWhenUsed="1"/>
+    <w:lsdException w:name="Balloon Text" w:semiHidden="1" w:unhideWhenUsed="1"/>
+    <w:lsdException w:name="Table Grid" w:uiPriority="39"/>
+    <w:lsdException w:name="Table Theme" w:semiHidden="1" w:unhideWhenUsed="1"/>
+    <w:lsdException w:name="Placeholder Text" w:semiHidden="1"/>
+    <w:lsdException w:name="No Spacing" w:uiPriority="1" w:qFormat="1"/>
+    <w:lsdException w:name="Light Shading" w:uiPriority="60"/>
+    <w:lsdException w:name="Light List" w:uiPriority="61"/>
+    <w:lsdException w:name="Light Grid" w:uiPriority="62"/>
+    <w:lsdException w:name="Medium Shading 1" w:uiPriority="63"/>
+    <w:lsdException w:name="Medium Shading 2" w:uiPriority="64"/>
+    <w:lsdException w:name="Medium List 1" w:uiPriority="65"/>
+    <w:lsdException w:name="Medium List 2" w:uiPriority="66"/>
+    <w:lsdException w:name="Medium Grid 1" w:uiPriority="67"/>
+    <w:lsdException w:name="Medium Grid 2" w:uiPriority="68"/>
+    <w:lsdException w:name="Medium Grid 3" w:uiPriority="69"/>
+    <w:lsdException w:name="Dark List" w:uiPriority="70"/>
+    <w:lsdException w:name="Colorful Shading" w:uiPriority="71"/>
+    <w:lsdException w:name="Colorful List" w:uiPriority="72"/>
+    <w:lsdException w:name="Colorful Grid" w:uiPriority="73"/>
+    <w:lsdException w:name="Light Shading Accent 1" w:uiPriority="60"/>
+    <w:lsdException w:name="Light List Accent 1" w:uiPriority="61"/>
+    <w:lsdException w:name="Light Grid Accent 1" w:uiPriority="62"/>
+    <w:lsdException w:name="Medium Shading 1 Accent 1" w:uiPriority="63"/>
+    <w:lsdException w:name="Medium Shading 2 Accent 1" w:uiPriority="64"/>
+    <w:lsdException w:name="Medium List 1 Accent 1" w:uiPriority="65"/>
+    <w:lsdException w:name="Revision" w:semiHidden="1"/>
+    <w:lsdException w:name="List Paragraph" w:uiPriority="34" w:qFormat="1"/>
+    <w:lsdException w:name="Quote" w:uiPriority="29" w:qFormat="1"/>
+    <w:lsdException w:name="Intense Quote" w:uiPriority="30" w:qFormat="1"/>
+    <w:lsdException w:name="Medium List 2 Accent 1" w:uiPriority="66"/>
+    <w:lsdException w:name="Medium Grid 1 Accent 1" w:uiPriority="67"/>
+    <w:lsdException w:name="Medium Grid 2 Accent 1" w:uiPriority="68"/>
+    <w:lsdException w:name="Medium Grid 3 Accent 1" w:uiPriority="69"/>
+    <w:lsdException w:name="Dark List Accent 1" w:uiPriority="70"/>
+    <w:lsdException w:name="Colorful Shading Accent 1" w:uiPriority="71"/>
+    <w:lsdException w:name="Colorful List Accent 1" w:uiPriority="72"/>
+    <w:lsdException w:name="Colorful Grid Accent 1" w:uiPriority="73"/>
+    <w:lsdException w:name="Light Shading Accent 2" w:uiPriority="60"/>
+    <w:lsdException w:name="Light List Accent 2" w:uiPriority="61"/>
+    <w:lsdException w:name="Light Grid Accent 2" w:uiPriority="62"/>
+    <w:lsdException w:name="Medium Shading 1 Accent 2" w:uiPriority="63"/>
+    <w:lsdException w:name="Medium Shading 2 Accent 2" w:uiPriority="64"/>
+    <w:lsdException w:name="Medium List 1 Accent 2" w:uiPriority="65"/>
+    <w:lsdException w:name="Medium List 2 Accent 2" w:uiPriority="66"/>
+    <w:lsdException w:name="Medium Grid 1 Accent 2" w:uiPriority="67"/>
+    <w:lsdException w:name="Medium Grid 2 Accent 2" w:uiPriority="68"/>
+    <w:lsdException w:name="Medium Grid 3 Accent 2" w:uiPriority="69"/>
+    <w:lsdException w:name="Dark List Accent 2" w:uiPriority="70"/>
+    <w:lsdException w:name="Colorful Shading Accent 2" w:uiPriority="71"/>
+    <w:lsdException w:name="Colorful List Accent 2" w:uiPriority="72"/>
+    <w:lsdException w:name="Colorful Grid Accent 2" w:uiPriority="73"/>
+    <w:lsdException w:name="Light Shading Accent 3" w:uiPriority="60"/>
+    <w:lsdException w:name="Light List Accent 3" w:uiPriority="61"/>
+    <w:lsdException w:name="Light Grid Accent 3" w:uiPriority="62"/>
+    <w:lsdException w:name="Medium Shading 1 Accent 3" w:uiPriority="63"/>
+    <w:lsdException w:name="Medium Shading 2 Accent 3" w:uiPriority="64"/>
+    <w:lsdException w:name="Medium List 1 Accent 3" w:uiPriority="65"/>
+    <w:lsdException w:name="Medium List 2 Accent 3" w:uiPriority="66"/>
+    <w:lsdException w:name="Medium Grid 1 Accent 3" w:uiPriority="67"/>
+    <w:lsdException w:name="Medium Grid 2 Accent 3" w:uiPriority="68"/>
+    <w:lsdException w:name="Medium Grid 3 Accent 3" w:uiPriority="69"/>
+    <w:lsdException w:name="Dark List Accent 3" w:uiPriority="70"/>
+    <w:lsdException w:name="Colorful Shading Accent 3" w:uiPriority="71"/>
+    <w:lsdException w:name="Colorful List Accent 3" w:uiPriority="72"/>
+    <w:lsdException w:name="Colorful Grid Accent 3" w:uiPriority="73"/>
+    <w:lsdException w:name="Light Shading Accent 4" w:uiPriority="60"/>
+    <w:lsdException w:name="Light List Accent 4" w:uiPriority="61"/>
+    <w:lsdException w:name="Light Grid Accent 4" w:uiPriority="62"/>
+    <w:lsdException w:name="Medium Shading 1 Accent 4" w:uiPriority="63"/>
+    <w:lsdException w:name="Medium Shading 2 Accent 4" w:uiPriority="64"/>
+    <w:lsdException w:name="Medium List 1 Accent 4" w:uiPriority="65"/>
+    <w:lsdException w:name="Medium List 2 Accent 4" w:uiPriority="66"/>
+    <w:lsdException w:name="Medium Grid 1 Accent 4" w:uiPriority="67"/>
+    <w:lsdException w:name="Medium Grid 2 Accent 4" w:uiPriority="68"/>
+    <w:lsdException w:name="Medium Grid 3 Accent 4" w:uiPriority="69"/>
+    <w:lsdException w:name="Dark List Accent 4" w:uiPriority="70"/>
+    <w:lsdException w:name="Colorful Shading Accent 4" w:uiPriority="71"/>
+    <w:lsdException w:name="Colorful List Accent 4" w:uiPriority="72"/>
+    <w:lsdException w:name="Colorful Grid Accent 4" w:uiPriority="73"/>
+    <w:lsdException w:name="Light Shading Accent 5" w:uiPriority="60"/>
+    <w:lsdException w:name="Light List Accent 5" w:uiPriority="61"/>
+    <w:lsdException w:name="Light Grid Accent 5" w:uiPriority="62"/>
+    <w:lsdException w:name="Medium Shading 1 Accent 5" w:uiPriority="63"/>
+    <w:lsdException w:name="Medium Shading 2 Accent 5" w:uiPriority="64"/>
+    <w:lsdException w:name="Medium List 1 Accent 5" w:uiPriority="65"/>
+    <w:lsdException w:name="Medium List 2 Accent 5" w:uiPriority="66"/>
+    <w:lsdException w:name="Medium Grid 1 Accent 5" w:uiPriority="67"/>
+    <w:lsdException w:name="Medium Grid 2 Accent 5" w:uiPriority="68"/>
+    <w:lsdException w:name="Medium Grid 3 Accent 5" w:uiPriority="69"/>
+    <w:lsdException w:name="Dark List Accent 5" w:uiPriority="70"/>
+    <w:lsdException w:name="Colorful Shading Accent 5" w:uiPriority="71"/>
+    <w:lsdException w:name="Colorful List Accent 5" w:uiPriority="72"/>
+    <w:lsdException w:name="Colorful Grid Accent 5" w:uiPriority="73"/>
+    <w:lsdException w:name="Light Shading Accent 6" w:uiPriority="60"/>
+    <w:lsdException w:name="Light List Accent 6" w:uiPriority="61"/>
+    <w:lsdException w:name="Light Grid Accent 6" w:uiPriority="62"/>
+    <w:lsdException w:name="Medium Shading 1 Accent 6" w:uiPriority="63"/>
+    <w:lsdException w:name="Medium Shading 2 Accent 6" w:uiPriority="64"/>
+    <w:lsdException w:name="Medium List 1 Accent 6" w:uiPriority="65"/>
+    <w:lsdException w:name="Medium List 2 Accent 6" w:uiPriority="66"/>
+    <w:lsdException w:name="Medium Grid 1 Accent 6" w:uiPriority="67"/>
+    <w:lsdException w:name="Medium Grid 2 Accent 6" w:uiPriority="68"/>
+    <w:lsdException w:name="Medium Grid 3 Accent 6" w:uiPriority="69"/>
+    <w:lsdException w:name="Dark List Accent 6" w:uiPriority="70"/>
+    <w:lsdException w:name="Colorful Shading Accent 6" w:uiPriority="71"/>
+    <w:lsdException w:name="Colorful List Accent 6" w:uiPriority="72"/>
+    <w:lsdException w:name="Colorful Grid Accent 6" w:uiPriority="73"/>
+    <w:lsdException w:name="Subtle Emphasis" w:uiPriority="19" w:qFormat="1"/>
+    <w:lsdException w:name="Intense Emphasis" w:uiPriority="21" w:qFormat="1"/>
+    <w:lsdException w:name="Subtle Reference" w:uiPriority="31" w:qFormat="1"/>
+    <w:lsdException w:name="Intense Reference" w:uiPriority="32" w:qFormat="1"/>
+    <w:lsdException w:name="Book Title" w:uiPriority="33" w:qFormat="1"/>
+    <w:lsdException w:name="Bibliography" w:semiHidden="1" w:uiPriority="37" w:unhideWhenUsed="1"/>
+    <w:lsdException w:name="TOC Heading" w:semiHidden="1" w:uiPriority="39" w:unhideWhenUsed="1" w:qFormat="1"/>
+    <w:lsdException w:name="Plain Table 1" w:uiPriority="41"/>
+    <w:lsdException w:name="Plain Table 2" w:uiPriority="42"/>
+    <w:lsdException w:name="Plain Table 3" w:uiPriority="43"/>
+    <w:lsdException w:name="Plain Table 4" w:uiPriority="44"/>
+    <w:lsdException w:name="Plain Table 5" w:uiPriority="45"/>
+    <w:lsdException w:name="Grid Table Light" w:uiPriority="40"/>
+    <w:lsdException w:name="Grid Table 1 Light" w:uiPriority="46"/>
+    <w:lsdException w:name="Grid Table 2" w:uiPriority="47"/>
+    <w:lsdException w:name="Grid Table 3" w:uiPriority="48"/>
+    <w:lsdException w:name="Grid Table 4" w:uiPriority="49"/>
+    <w:lsdException w:name="Grid Table 5 Dark" w:uiPriority="50"/>
+    <w:lsdException w:name="Grid Table 6 Colorful" w:uiPriority="51"/>
+    <w:lsdException w:name="Grid Table 7 Colorful" w:uiPriority="52"/>
+    <w:lsdException w:name="Grid Table 1 Light Accent 1" w:uiPriority="46"/>
+    <w:lsdException w:name="Grid Table 2 Accent 1" w:uiPriority="47"/>
+    <w:lsdException w:name="Grid Table 3 Accent 1" w:uiPriority="48"/>
+    <w:lsdException w:name="Grid Table 4 Accent 1" w:uiPriority="49"/>
+    <w:lsdException w:name="Grid Table 5 Dark Accent 1" w:uiPriority="50"/>
+    <w:lsdException w:name="Grid Table 6 Colorful Accent 1" w:uiPriority="51"/>
+    <w:lsdException w:name="Grid Table 7 Colorful Accent 1" w:uiPriority="52"/>
+    <w:lsdException w:name="Grid Table 1 Light Accent 2" w:uiPriority="46"/>
+    <w:lsdException w:name="Grid Table 2 Accent 2" w:uiPriority="47"/>
+    <w:lsdException w:name="Grid Table 3 Accent 2" w:uiPriority="48"/>
+    <w:lsdException w:name="Grid Table 4 Accent 2" w:uiPriority="49"/>
+    <w:lsdException w:name="Grid Table 5 Dark Accent 2" w:uiPriority="50"/>
+    <w:lsdException w:name="Grid Table 6 Colorful Accent 2" w:uiPriority="51"/>
+    <w:lsdException w:name="Grid Table 7 Colorful Accent 2" w:uiPriority="52"/>
+    <w:lsdException w:name="Grid Table 1 Light Accent 3" w:uiPriority="46"/>
+    <w:lsdException w:name="Grid Table 2 Accent 3" w:uiPriority="47"/>
+    <w:lsdException w:name="Grid Table 3 Accent 3" w:uiPriority="48"/>
+    <w:lsdException w:name="Grid Table 4 Accent 3" w:uiPriority="49"/>
+    <w:lsdException w:name="Grid Table 5 Dark Accent 3" w:uiPriority="50"/>
+    <w:lsdException w:name="Grid Table 6 Colorful Accent 3" w:uiPriority="51"/>
+    <w:lsdException w:name="Grid Table 7 Colorful Accent 3" w:uiPriority="52"/>
+    <w:lsdException w:name="Grid Table 1 Light Accent 4" w:uiPriority="46"/>
+    <w:lsdException w:name="Grid Table 2 Accent 4" w:uiPriority="47"/>
+    <w:lsdException w:name="Grid Table 3 Accent 4" w:uiPriority="48"/>
+    <w:lsdException w:name="Grid Table 4 Accent 4" w:uiPriority="49"/>
+    <w:lsdException w:name="Grid Table 5 Dark Accent 4" w:uiPriority="50"/>
+    <w:lsdException w:name="Grid Table 6 Colorful Accent 4" w:uiPriority="51"/>
+    <w:lsdException w:name="Grid Table 7 Colorful Accent 4" w:uiPriority="52"/>
+    <w:lsdException w:name="Grid Table 1 Light Accent 5" w:uiPriority="46"/>
+    <w:lsdException w:name="Grid Table 2 Accent 5" w:uiPriority="47"/>
+    <w:lsdException w:name="Grid Table 3 Accent 5" w:uiPriority="48"/>
+    <w:lsdException w:name="Grid Table 4 Accent 5" w:uiPriority="49"/>
+    <w:lsdException w:name="Grid Table 5 Dark Accent 5" w:uiPriority="50"/>
+    <w:lsdException w:name="Grid Table 6 Colorful Accent 5" w:uiPriority="51"/>
+    <w:lsdException w:name="Grid Table 7 Colorful Accent 5" w:uiPriority="52"/>
+    <w:lsdException w:name="Grid Table 1 Light Accent 6" w:uiPriority="46"/>
+    <w:lsdException w:name="Grid Table 2 Accent 6" w:uiPriority="47"/>
+    <w:lsdException w:name="Grid Table 3 Accent 6" w:uiPriority="48"/>
+    <w:lsdException w:name="Grid Table 4 Accent 6" w:uiPriority="49"/>
+    <w:lsdException w:name="Grid Table 5 Dark Accent 6" w:uiPriority="50"/>
+    <w:lsdException w:name="Grid Table 6 Colorful Accent 6" w:uiPriority="51"/>
+    <w:lsdException w:name="Grid Table 7 Colorful Accent 6" w:uiPriority="52"/>
+    <w:lsdException w:name="List Table 1 Light" w:uiPriority="46"/>
+    <w:lsdException w:name="List Table 2" w:uiPriority="47"/>
+    <w:lsdException w:name="List Table 3" w:uiPriority="48"/>
+    <w:lsdException w:name="List Table 4" w:uiPriority="49"/>
+    <w:lsdException w:name="List Table 5 Dark" w:uiPriority="50"/>
+    <w:lsdException w:name="List Table 6 Colorful" w:uiPriority="51"/>
+    <w:lsdException w:name="List Table 7 Colorful" w:uiPriority="52"/>
+    <w:lsdException w:name="List Table 1 Light Accent 1" w:uiPriority="46"/>
+    <w:lsdException w:name="List Table 2 Accent 1" w:uiPriority="47"/>
+    <w:lsdException w:name="List Table 3 Accent 1" w:uiPriority="48"/>
+    <w:lsdException w:name="List Table 4 Accent 1" w:uiPriority="49"/>
+    <w:lsdException w:name="List Table 5 Dark Accent 1" w:uiPriority="50"/>
+    <w:lsdException w:name="List Table 6 Colorful Accent 1" w:uiPriority="51"/>
+    <w:lsdException w:name="List Table 7 Colorful Accent 1" w:uiPriority="52"/>
+    <w:lsdException w:name="List Table 1 Light Accent 2" w:uiPriority="46"/>
+    <w:lsdException w:name="List Table 2 Accent 2" w:uiPriority="47"/>
+    <w:lsdException w:name="List Table 3 Accent 2" w:uiPriority="48"/>
+    <w:lsdException w:name="List Table 4 Accent 2" w:uiPriority="49"/>
+    <w:lsdException w:name="List Table 5 Dark Accent 2" w:uiPriority="50"/>
+    <w:lsdException w:name="List Table 6 Colorful Accent 2" w:uiPriority="51"/>
+    <w:lsdException w:name="List Table 7 Colorful Accent 2" w:uiPriority="52"/>
+    <w:lsdException w:name="List Table 1 Light Accent 3" w:uiPriority="46"/>
+    <w:lsdException w:name="List Table 2 Accent 3" w:uiPriority="47"/>
+    <w:lsdException w:name="List Table 3 Accent 3" w:uiPriority="48"/>
+    <w:lsdException w:name="List Table 4 Accent 3" w:uiPriority="49"/>
+    <w:lsdException w:name="List Table 5 Dark Accent 3" w:uiPriority="50"/>
+    <w:lsdException w:name="List Table 6 Colorful Accent 3" w:uiPriority="51"/>
+    <w:lsdException w:name="List Table 7 Colorful Accent 3" w:uiPriority="52"/>
+    <w:lsdException w:name="List Table 1 Light Accent 4" w:uiPriority="46"/>
+    <w:lsdException w:name="List Table 2 Accent 4" w:uiPriority="47"/>
+    <w:lsdException w:name="List Table 3 Accent 4" w:uiPriority="48"/>
+    <w:lsdException w:name="List Table 4 Accent 4" w:uiPriority="49"/>
+    <w:lsdException w:name="List Table 5 Dark Accent 4" w:uiPriority="50"/>
+    <w:lsdException w:name="List Table 6 Colorful Accent 4" w:uiPriority="51"/>
+    <w:lsdException w:name="List Table 7 Colorful Accent 4" w:uiPriority="52"/>
+    <w:lsdException w:name="List Table 1 Light Accent 5" w:uiPriority="46"/>
+    <w:lsdException w:name="List Table 2 Accent 5" w:uiPriority="47"/>
+    <w:lsdException w:name="List Table 3 Accent 5" w:uiPriority="48"/>
+    <w:lsdException w:name="List Table 4 Accent 5" w:uiPriority="49"/>
+    <w:lsdException w:name="List Table 5 Dark Accent 5" w:uiPriority="50"/>
+    <w:lsdException w:name="List Table 6 Colorful Accent 5" w:uiPriority="51"/>
+    <w:lsdException w:name="List Table 7 Colorful Accent 5" w:uiPriority="52"/>
+    <w:lsdException w:name="List Table 1 Light Accent 6" w:uiPriority="46"/>
+    <w:lsdException w:name="List Table 2 Accent 6" w:uiPriority="47"/>
+    <w:lsdException w:name="List Table 3 Accent 6" w:uiPriority="48"/>
+    <w:lsdException w:name="List Table 4 Accent 6" w:uiPriority="49"/>
+    <w:lsdException w:name="List Table 5 Dark Accent 6" w:uiPriority="50"/>
+    <w:lsdException w:name="List Table 6 Colorful Accent 6" w:uiPriority="51"/>
+    <w:lsdException w:name="List Table 7 Colorful Accent 6" w:uiPriority="52"/>
   </w:latentStyles>
   <w:style w:type="paragraph" w:default="1" w:styleId="Normal">
     <w:name w:val="Normal"/>
@@ -22727,196 +23859,6 @@
       <w:color w:val="605E5C"/>
       <w:shd w:val="clear" w:color="auto" w:fill="E1DFDD"/>
     </w:rPr>
-  </w:style>
-</w:styles>
-</file>
-
-<file path=word/stylesWithEffects.xml><?xml version="1.0" encoding="utf-8"?>
-<w:styles xmlns:wpc="http://schemas.microsoft.com/office/word/2010/wordprocessingCanvas" xmlns:mc="http://schemas.openxmlformats.org/markup-compatibility/2006" xmlns:o="urn:schemas-microsoft-com:office:office" xmlns:r="http://schemas.openxmlformats.org/officeDocument/2006/relationships" xmlns:m="http://schemas.openxmlformats.org/officeDocument/2006/math" xmlns:v="urn:schemas-microsoft-com:vml" xmlns:wp14="http://schemas.microsoft.com/office/word/2010/wordprocessingDrawing" xmlns:wp="http://schemas.openxmlformats.org/drawingml/2006/wordprocessingDrawing" xmlns:w10="urn:schemas-microsoft-com:office:word" xmlns:w="http://schemas.openxmlformats.org/wordprocessingml/2006/main" xmlns:w14="http://schemas.microsoft.com/office/word/2010/wordml" xmlns:wpg="http://schemas.microsoft.com/office/word/2010/wordprocessingGroup" xmlns:wpi="http://schemas.microsoft.com/office/word/2010/wordprocessingInk" xmlns:wne="http://schemas.microsoft.com/office/word/2006/wordml" xmlns:wps="http://schemas.microsoft.com/office/word/2010/wordprocessingShape" mc:Ignorable="w14 wp14">
-  <w:docDefaults>
-    <w:rPrDefault>
-      <w:rPr>
-        <w:rFonts w:asciiTheme="minorHAnsi" w:eastAsiaTheme="minorEastAsia" w:hAnsiTheme="minorHAnsi" w:cstheme="minorBidi"/>
-        <w:sz w:val="22"/>
-        <w:szCs w:val="22"/>
-        <w:lang w:val="en-US" w:eastAsia="en-US" w:bidi="ar-SA"/>
-      </w:rPr>
-    </w:rPrDefault>
-    <w:pPrDefault>
-      <w:pPr>
-        <w:spacing w:after="200" w:line="276" w:lineRule="auto"/>
-      </w:pPr>
-    </w:pPrDefault>
-  </w:docDefaults>
-  <w:latentStyles w:defLockedState="0" w:defUIPriority="99" w:defSemiHidden="1" w:defUnhideWhenUsed="1" w:defQFormat="0" w:count="267">
-    <w:lsdException w:name="Normal" w:semiHidden="0" w:uiPriority="0" w:unhideWhenUsed="0" w:qFormat="1"/>
-    <w:lsdException w:name="heading 1" w:semiHidden="0" w:uiPriority="9" w:unhideWhenUsed="0" w:qFormat="1"/>
-    <w:lsdException w:name="heading 2" w:uiPriority="9" w:qFormat="1"/>
-    <w:lsdException w:name="heading 3" w:uiPriority="9" w:qFormat="1"/>
-    <w:lsdException w:name="heading 4" w:uiPriority="9" w:qFormat="1"/>
-    <w:lsdException w:name="heading 5" w:uiPriority="9" w:qFormat="1"/>
-    <w:lsdException w:name="heading 6" w:uiPriority="9" w:qFormat="1"/>
-    <w:lsdException w:name="heading 7" w:uiPriority="9" w:qFormat="1"/>
-    <w:lsdException w:name="heading 8" w:uiPriority="9" w:qFormat="1"/>
-    <w:lsdException w:name="heading 9" w:uiPriority="9" w:qFormat="1"/>
-    <w:lsdException w:name="toc 1" w:uiPriority="39"/>
-    <w:lsdException w:name="toc 2" w:uiPriority="39"/>
-    <w:lsdException w:name="toc 3" w:uiPriority="39"/>
-    <w:lsdException w:name="toc 4" w:uiPriority="39"/>
-    <w:lsdException w:name="toc 5" w:uiPriority="39"/>
-    <w:lsdException w:name="toc 6" w:uiPriority="39"/>
-    <w:lsdException w:name="toc 7" w:uiPriority="39"/>
-    <w:lsdException w:name="toc 8" w:uiPriority="39"/>
-    <w:lsdException w:name="toc 9" w:uiPriority="39"/>
-    <w:lsdException w:name="caption" w:uiPriority="35" w:qFormat="1"/>
-    <w:lsdException w:name="Title" w:semiHidden="0" w:uiPriority="10" w:unhideWhenUsed="0" w:qFormat="1"/>
-    <w:lsdException w:name="Default Paragraph Font" w:uiPriority="1"/>
-    <w:lsdException w:name="Subtitle" w:semiHidden="0" w:uiPriority="11" w:unhideWhenUsed="0" w:qFormat="1"/>
-    <w:lsdException w:name="Strong" w:semiHidden="0" w:uiPriority="22" w:unhideWhenUsed="0" w:qFormat="1"/>
-    <w:lsdException w:name="Emphasis" w:semiHidden="0" w:uiPriority="20" w:unhideWhenUsed="0" w:qFormat="1"/>
-    <w:lsdException w:name="Table Grid" w:semiHidden="0" w:uiPriority="59" w:unhideWhenUsed="0"/>
-    <w:lsdException w:name="Placeholder Text" w:unhideWhenUsed="0"/>
-    <w:lsdException w:name="No Spacing" w:semiHidden="0" w:uiPriority="1" w:unhideWhenUsed="0" w:qFormat="1"/>
-    <w:lsdException w:name="Light Shading" w:semiHidden="0" w:uiPriority="60" w:unhideWhenUsed="0"/>
-    <w:lsdException w:name="Light List" w:semiHidden="0" w:uiPriority="61" w:unhideWhenUsed="0"/>
-    <w:lsdException w:name="Light Grid" w:semiHidden="0" w:uiPriority="62" w:unhideWhenUsed="0"/>
-    <w:lsdException w:name="Medium Shading 1" w:semiHidden="0" w:uiPriority="63" w:unhideWhenUsed="0"/>
-    <w:lsdException w:name="Medium Shading 2" w:semiHidden="0" w:uiPriority="64" w:unhideWhenUsed="0"/>
-    <w:lsdException w:name="Medium List 1" w:semiHidden="0" w:uiPriority="65" w:unhideWhenUsed="0"/>
-    <w:lsdException w:name="Medium List 2" w:semiHidden="0" w:uiPriority="66" w:unhideWhenUsed="0"/>
-    <w:lsdException w:name="Medium Grid 1" w:semiHidden="0" w:uiPriority="67" w:unhideWhenUsed="0"/>
-    <w:lsdException w:name="Medium Grid 2" w:semiHidden="0" w:uiPriority="68" w:unhideWhenUsed="0"/>
-    <w:lsdException w:name="Medium Grid 3" w:semiHidden="0" w:uiPriority="69" w:unhideWhenUsed="0"/>
-    <w:lsdException w:name="Dark List" w:semiHidden="0" w:uiPriority="70" w:unhideWhenUsed="0"/>
-    <w:lsdException w:name="Colorful Shading" w:semiHidden="0" w:uiPriority="71" w:unhideWhenUsed="0"/>
-    <w:lsdException w:name="Colorful List" w:semiHidden="0" w:uiPriority="72" w:unhideWhenUsed="0"/>
-    <w:lsdException w:name="Colorful Grid" w:semiHidden="0" w:uiPriority="73" w:unhideWhenUsed="0"/>
-    <w:lsdException w:name="Light Shading Accent 1" w:semiHidden="0" w:uiPriority="60" w:unhideWhenUsed="0"/>
-    <w:lsdException w:name="Light List Accent 1" w:semiHidden="0" w:uiPriority="61" w:unhideWhenUsed="0"/>
-    <w:lsdException w:name="Light Grid Accent 1" w:semiHidden="0" w:uiPriority="62" w:unhideWhenUsed="0"/>
-    <w:lsdException w:name="Medium Shading 1 Accent 1" w:semiHidden="0" w:uiPriority="63" w:unhideWhenUsed="0"/>
-    <w:lsdException w:name="Medium Shading 2 Accent 1" w:semiHidden="0" w:uiPriority="64" w:unhideWhenUsed="0"/>
-    <w:lsdException w:name="Medium List 1 Accent 1" w:semiHidden="0" w:uiPriority="65" w:unhideWhenUsed="0"/>
-    <w:lsdException w:name="Revision" w:unhideWhenUsed="0"/>
-    <w:lsdException w:name="List Paragraph" w:semiHidden="0" w:uiPriority="34" w:unhideWhenUsed="0" w:qFormat="1"/>
-    <w:lsdException w:name="Quote" w:semiHidden="0" w:uiPriority="29" w:unhideWhenUsed="0" w:qFormat="1"/>
-    <w:lsdException w:name="Intense Quote" w:semiHidden="0" w:uiPriority="30" w:unhideWhenUsed="0" w:qFormat="1"/>
-    <w:lsdException w:name="Medium List 2 Accent 1" w:semiHidden="0" w:uiPriority="66" w:unhideWhenUsed="0"/>
-    <w:lsdException w:name="Medium Grid 1 Accent 1" w:semiHidden="0" w:uiPriority="67" w:unhideWhenUsed="0"/>
-    <w:lsdException w:name="Medium Grid 2 Accent 1" w:semiHidden="0" w:uiPriority="68" w:unhideWhenUsed="0"/>
-    <w:lsdException w:name="Medium Grid 3 Accent 1" w:semiHidden="0" w:uiPriority="69" w:unhideWhenUsed="0"/>
-    <w:lsdException w:name="Dark List Accent 1" w:semiHidden="0" w:uiPriority="70" w:unhideWhenUsed="0"/>
-    <w:lsdException w:name="Colorful Shading Accent 1" w:semiHidden="0" w:uiPriority="71" w:unhideWhenUsed="0"/>
-    <w:lsdException w:name="Colorful List Accent 1" w:semiHidden="0" w:uiPriority="72" w:unhideWhenUsed="0"/>
-    <w:lsdException w:name="Colorful Grid Accent 1" w:semiHidden="0" w:uiPriority="73" w:unhideWhenUsed="0"/>
-    <w:lsdException w:name="Light Shading Accent 2" w:semiHidden="0" w:uiPriority="60" w:unhideWhenUsed="0"/>
-    <w:lsdException w:name="Light List Accent 2" w:semiHidden="0" w:uiPriority="61" w:unhideWhenUsed="0"/>
-    <w:lsdException w:name="Light Grid Accent 2" w:semiHidden="0" w:uiPriority="62" w:unhideWhenUsed="0"/>
-    <w:lsdException w:name="Medium Shading 1 Accent 2" w:semiHidden="0" w:uiPriority="63" w:unhideWhenUsed="0"/>
-    <w:lsdException w:name="Medium Shading 2 Accent 2" w:semiHidden="0" w:uiPriority="64" w:unhideWhenUsed="0"/>
-    <w:lsdException w:name="Medium List 1 Accent 2" w:semiHidden="0" w:uiPriority="65" w:unhideWhenUsed="0"/>
-    <w:lsdException w:name="Medium List 2 Accent 2" w:semiHidden="0" w:uiPriority="66" w:unhideWhenUsed="0"/>
-    <w:lsdException w:name="Medium Grid 1 Accent 2" w:semiHidden="0" w:uiPriority="67" w:unhideWhenUsed="0"/>
-    <w:lsdException w:name="Medium Grid 2 Accent 2" w:semiHidden="0" w:uiPriority="68" w:unhideWhenUsed="0"/>
-    <w:lsdException w:name="Medium Grid 3 Accent 2" w:semiHidden="0" w:uiPriority="69" w:unhideWhenUsed="0"/>
-    <w:lsdException w:name="Dark List Accent 2" w:semiHidden="0" w:uiPriority="70" w:unhideWhenUsed="0"/>
-    <w:lsdException w:name="Colorful Shading Accent 2" w:semiHidden="0" w:uiPriority="71" w:unhideWhenUsed="0"/>
-    <w:lsdException w:name="Colorful List Accent 2" w:semiHidden="0" w:uiPriority="72" w:unhideWhenUsed="0"/>
-    <w:lsdException w:name="Colorful Grid Accent 2" w:semiHidden="0" w:uiPriority="73" w:unhideWhenUsed="0"/>
-    <w:lsdException w:name="Light Shading Accent 3" w:semiHidden="0" w:uiPriority="60" w:unhideWhenUsed="0"/>
-    <w:lsdException w:name="Light List Accent 3" w:semiHidden="0" w:uiPriority="61" w:unhideWhenUsed="0"/>
-    <w:lsdException w:name="Light Grid Accent 3" w:semiHidden="0" w:uiPriority="62" w:unhideWhenUsed="0"/>
-    <w:lsdException w:name="Medium Shading 1 Accent 3" w:semiHidden="0" w:uiPriority="63" w:unhideWhenUsed="0"/>
-    <w:lsdException w:name="Medium Shading 2 Accent 3" w:semiHidden="0" w:uiPriority="64" w:unhideWhenUsed="0"/>
-    <w:lsdException w:name="Medium List 1 Accent 3" w:semiHidden="0" w:uiPriority="65" w:unhideWhenUsed="0"/>
-    <w:lsdException w:name="Medium List 2 Accent 3" w:semiHidden="0" w:uiPriority="66" w:unhideWhenUsed="0"/>
-    <w:lsdException w:name="Medium Grid 1 Accent 3" w:semiHidden="0" w:uiPriority="67" w:unhideWhenUsed="0"/>
-    <w:lsdException w:name="Medium Grid 2 Accent 3" w:semiHidden="0" w:uiPriority="68" w:unhideWhenUsed="0"/>
-    <w:lsdException w:name="Medium Grid 3 Accent 3" w:semiHidden="0" w:uiPriority="69" w:unhideWhenUsed="0"/>
-    <w:lsdException w:name="Dark List Accent 3" w:semiHidden="0" w:uiPriority="70" w:unhideWhenUsed="0"/>
-    <w:lsdException w:name="Colorful Shading Accent 3" w:semiHidden="0" w:uiPriority="71" w:unhideWhenUsed="0"/>
-    <w:lsdException w:name="Colorful List Accent 3" w:semiHidden="0" w:uiPriority="72" w:unhideWhenUsed="0"/>
-    <w:lsdException w:name="Colorful Grid Accent 3" w:semiHidden="0" w:uiPriority="73" w:unhideWhenUsed="0"/>
-    <w:lsdException w:name="Light Shading Accent 4" w:semiHidden="0" w:uiPriority="60" w:unhideWhenUsed="0"/>
-    <w:lsdException w:name="Light List Accent 4" w:semiHidden="0" w:uiPriority="61" w:unhideWhenUsed="0"/>
-    <w:lsdException w:name="Light Grid Accent 4" w:semiHidden="0" w:uiPriority="62" w:unhideWhenUsed="0"/>
-    <w:lsdException w:name="Medium Shading 1 Accent 4" w:semiHidden="0" w:uiPriority="63" w:unhideWhenUsed="0"/>
-    <w:lsdException w:name="Medium Shading 2 Accent 4" w:semiHidden="0" w:uiPriority="64" w:unhideWhenUsed="0"/>
-    <w:lsdException w:name="Medium List 1 Accent 4" w:semiHidden="0" w:uiPriority="65" w:unhideWhenUsed="0"/>
-    <w:lsdException w:name="Medium List 2 Accent 4" w:semiHidden="0" w:uiPriority="66" w:unhideWhenUsed="0"/>
-    <w:lsdException w:name="Medium Grid 1 Accent 4" w:semiHidden="0" w:uiPriority="67" w:unhideWhenUsed="0"/>
-    <w:lsdException w:name="Medium Grid 2 Accent 4" w:semiHidden="0" w:uiPriority="68" w:unhideWhenUsed="0"/>
-    <w:lsdException w:name="Medium Grid 3 Accent 4" w:semiHidden="0" w:uiPriority="69" w:unhideWhenUsed="0"/>
-    <w:lsdException w:name="Dark List Accent 4" w:semiHidden="0" w:uiPriority="70" w:unhideWhenUsed="0"/>
-    <w:lsdException w:name="Colorful Shading Accent 4" w:semiHidden="0" w:uiPriority="71" w:unhideWhenUsed="0"/>
-    <w:lsdException w:name="Colorful List Accent 4" w:semiHidden="0" w:uiPriority="72" w:unhideWhenUsed="0"/>
-    <w:lsdException w:name="Colorful Grid Accent 4" w:semiHidden="0" w:uiPriority="73" w:unhideWhenUsed="0"/>
-    <w:lsdException w:name="Light Shading Accent 5" w:semiHidden="0" w:uiPriority="60" w:unhideWhenUsed="0"/>
-    <w:lsdException w:name="Light List Accent 5" w:semiHidden="0" w:uiPriority="61" w:unhideWhenUsed="0"/>
-    <w:lsdException w:name="Light Grid Accent 5" w:semiHidden="0" w:uiPriority="62" w:unhideWhenUsed="0"/>
-    <w:lsdException w:name="Medium Shading 1 Accent 5" w:semiHidden="0" w:uiPriority="63" w:unhideWhenUsed="0"/>
-    <w:lsdException w:name="Medium Shading 2 Accent 5" w:semiHidden="0" w:uiPriority="64" w:unhideWhenUsed="0"/>
-    <w:lsdException w:name="Medium List 1 Accent 5" w:semiHidden="0" w:uiPriority="65" w:unhideWhenUsed="0"/>
-    <w:lsdException w:name="Medium List 2 Accent 5" w:semiHidden="0" w:uiPriority="66" w:unhideWhenUsed="0"/>
-    <w:lsdException w:name="Medium Grid 1 Accent 5" w:semiHidden="0" w:uiPriority="67" w:unhideWhenUsed="0"/>
-    <w:lsdException w:name="Medium Grid 2 Accent 5" w:semiHidden="0" w:uiPriority="68" w:unhideWhenUsed="0"/>
-    <w:lsdException w:name="Medium Grid 3 Accent 5" w:semiHidden="0" w:uiPriority="69" w:unhideWhenUsed="0"/>
-    <w:lsdException w:name="Dark List Accent 5" w:semiHidden="0" w:uiPriority="70" w:unhideWhenUsed="0"/>
-    <w:lsdException w:name="Colorful Shading Accent 5" w:semiHidden="0" w:uiPriority="71" w:unhideWhenUsed="0"/>
-    <w:lsdException w:name="Colorful List Accent 5" w:semiHidden="0" w:uiPriority="72" w:unhideWhenUsed="0"/>
-    <w:lsdException w:name="Colorful Grid Accent 5" w:semiHidden="0" w:uiPriority="73" w:unhideWhenUsed="0"/>
-    <w:lsdException w:name="Light Shading Accent 6" w:semiHidden="0" w:uiPriority="60" w:unhideWhenUsed="0"/>
-    <w:lsdException w:name="Light List Accent 6" w:semiHidden="0" w:uiPriority="61" w:unhideWhenUsed="0"/>
-    <w:lsdException w:name="Light Grid Accent 6" w:semiHidden="0" w:uiPriority="62" w:unhideWhenUsed="0"/>
-    <w:lsdException w:name="Medium Shading 1 Accent 6" w:semiHidden="0" w:uiPriority="63" w:unhideWhenUsed="0"/>
-    <w:lsdException w:name="Medium Shading 2 Accent 6" w:semiHidden="0" w:uiPriority="64" w:unhideWhenUsed="0"/>
-    <w:lsdException w:name="Medium List 1 Accent 6" w:semiHidden="0" w:uiPriority="65" w:unhideWhenUsed="0"/>
-    <w:lsdException w:name="Medium List 2 Accent 6" w:semiHidden="0" w:uiPriority="66" w:unhideWhenUsed="0"/>
-    <w:lsdException w:name="Medium Grid 1 Accent 6" w:semiHidden="0" w:uiPriority="67" w:unhideWhenUsed="0"/>
-    <w:lsdException w:name="Medium Grid 2 Accent 6" w:semiHidden="0" w:uiPriority="68" w:unhideWhenUsed="0"/>
-    <w:lsdException w:name="Medium Grid 3 Accent 6" w:semiHidden="0" w:uiPriority="69" w:unhideWhenUsed="0"/>
-    <w:lsdException w:name="Dark List Accent 6" w:semiHidden="0" w:uiPriority="70" w:unhideWhenUsed="0"/>
-    <w:lsdException w:name="Colorful Shading Accent 6" w:semiHidden="0" w:uiPriority="71" w:unhideWhenUsed="0"/>
-    <w:lsdException w:name="Colorful List Accent 6" w:semiHidden="0" w:uiPriority="72" w:unhideWhenUsed="0"/>
-    <w:lsdException w:name="Colorful Grid Accent 6" w:semiHidden="0" w:uiPriority="73" w:unhideWhenUsed="0"/>
-    <w:lsdException w:name="Subtle Emphasis" w:semiHidden="0" w:uiPriority="19" w:unhideWhenUsed="0" w:qFormat="1"/>
-    <w:lsdException w:name="Intense Emphasis" w:semiHidden="0" w:uiPriority="21" w:unhideWhenUsed="0" w:qFormat="1"/>
-    <w:lsdException w:name="Subtle Reference" w:semiHidden="0" w:uiPriority="31" w:unhideWhenUsed="0" w:qFormat="1"/>
-    <w:lsdException w:name="Intense Reference" w:semiHidden="0" w:uiPriority="32" w:unhideWhenUsed="0" w:qFormat="1"/>
-    <w:lsdException w:name="Book Title" w:semiHidden="0" w:uiPriority="33" w:unhideWhenUsed="0" w:qFormat="1"/>
-    <w:lsdException w:name="Bibliography" w:uiPriority="37"/>
-    <w:lsdException w:name="TOC Heading" w:uiPriority="39" w:qFormat="1"/>
-  </w:latentStyles>
-  <w:style w:type="paragraph" w:default="1" w:styleId="Normal">
-    <w:name w:val="Normal"/>
-    <w:qFormat/>
-  </w:style>
-  <w:style w:type="character" w:default="1" w:styleId="DefaultParagraphFont">
-    <w:name w:val="Default Paragraph Font"/>
-    <w:uiPriority w:val="1"/>
-    <w:semiHidden/>
-    <w:unhideWhenUsed/>
-  </w:style>
-  <w:style w:type="table" w:default="1" w:styleId="TableNormal">
-    <w:name w:val="Normal Table"/>
-    <w:uiPriority w:val="99"/>
-    <w:semiHidden/>
-    <w:unhideWhenUsed/>
-    <w:tblPr>
-      <w:tblInd w:w="0" w:type="dxa"/>
-      <w:tblCellMar>
-        <w:top w:w="0" w:type="dxa"/>
-        <w:left w:w="108" w:type="dxa"/>
-        <w:bottom w:w="0" w:type="dxa"/>
-        <w:right w:w="108" w:type="dxa"/>
-      </w:tblCellMar>
-    </w:tblPr>
-  </w:style>
-  <w:style w:type="numbering" w:default="1" w:styleId="NoList">
-    <w:name w:val="No List"/>
-    <w:uiPriority w:val="99"/>
-    <w:semiHidden/>
-    <w:unhideWhenUsed/>
   </w:style>
 </w:styles>
 </file>
@@ -23210,7 +24152,7 @@
   <a:extraClrSchemeLst/>
   <a:extLst>
     <a:ext uri="{05A4C25C-085E-4340-85A3-A5531E510DB2}">
-      <thm15:themeFamily xmlns="" xmlns:thm15="http://schemas.microsoft.com/office/thememl/2012/main" name="Office Theme" id="{62F939B6-93AF-4DB8-9C6B-D6C7DFDC589F}" vid="{4A3C46E8-61CC-4603-A589-7422A47A8E4A}"/>
+      <thm15:themeFamily xmlns:thm15="http://schemas.microsoft.com/office/thememl/2012/main" name="Office Theme" id="{62F939B6-93AF-4DB8-9C6B-D6C7DFDC589F}" vid="{4A3C46E8-61CC-4603-A589-7422A47A8E4A}"/>
     </a:ext>
   </a:extLst>
 </a:theme>
@@ -23221,7 +24163,7 @@
 </file>
 
 <file path=customXml/itemProps1.xml><?xml version="1.0" encoding="utf-8"?>
-<ds:datastoreItem xmlns:ds="http://schemas.openxmlformats.org/officeDocument/2006/customXml" ds:itemID="{48E3CBBD-9851-4F99-903B-6BF0B45FA36B}">
+<ds:datastoreItem xmlns:ds="http://schemas.openxmlformats.org/officeDocument/2006/customXml" ds:itemID="{D908FD41-1AF4-4937-B122-0BC4A094F9B1}">
   <ds:schemaRefs>
     <ds:schemaRef ds:uri="http://schemas.openxmlformats.org/officeDocument/2006/bibliography"/>
   </ds:schemaRefs>

</xml_diff>